<commit_message>
memperbaiki budidaya tidak baku
</commit_message>
<xml_diff>
--- a/main.docx
+++ b/main.docx
@@ -15,7 +15,21 @@
           <w:noProof/>
           <w:lang w:val="en-US"/>
         </w:rPr>
-        <w:t>LAPORAN BUDIDAYA KACANG TANAH</w:t>
+        <w:t>LAPORAN BUDI</w:t>
+      </w:r>
+      <w:r>
+        <w:rPr>
+          <w:noProof/>
+          <w:lang w:val="en-US"/>
+        </w:rPr>
+        <w:t xml:space="preserve"> </w:t>
+      </w:r>
+      <w:r>
+        <w:rPr>
+          <w:noProof/>
+          <w:lang w:val="en-US"/>
+        </w:rPr>
+        <w:t>DAYA KACANG TANAH</w:t>
       </w:r>
     </w:p>
     <w:p>
@@ -41,7 +55,7 @@
         <w:pStyle w:val="Judul"/>
         <w:rPr>
           <w:noProof/>
-          <w:lang w:val="id-ID"/>
+          <w:lang w:val="en-US"/>
         </w:rPr>
       </w:pPr>
     </w:p>

</xml_diff>

<commit_message>
menambahkan gambar penyakit karat
</commit_message>
<xml_diff>
--- a/main.docx
+++ b/main.docx
@@ -8138,16 +8138,13 @@
             </w:pPr>
             <w:r>
               <w:rPr>
-                <w:rFonts w:ascii="Times New Roman" w:hAnsi="Times New Roman" w:cs="Times New Roman"/>
-                <w:noProof/>
-                <w:sz w:val="20"/>
-                <w:szCs w:val="20"/>
+                <w:noProof/>
               </w:rPr>
               <w:drawing>
-                <wp:inline distT="0" distB="0" distL="0" distR="0" wp14:anchorId="60BDEE8C" wp14:editId="717556D6">
+                <wp:inline distT="0" distB="0" distL="0" distR="0" wp14:anchorId="2475A841" wp14:editId="74996D93">
                   <wp:extent cx="1440000" cy="1080000"/>
                   <wp:effectExtent l="0" t="0" r="8255" b="6350"/>
-                  <wp:docPr id="10" name="Picture 10"/>
+                  <wp:docPr id="13" name="Picture 13"/>
                   <wp:cNvGraphicFramePr>
                     <a:graphicFrameLocks xmlns:a="http://schemas.openxmlformats.org/drawingml/2006/main" noChangeAspect="1"/>
                   </wp:cNvGraphicFramePr>
@@ -8155,20 +8152,20 @@
                     <a:graphicData uri="http://schemas.openxmlformats.org/drawingml/2006/picture">
                       <pic:pic xmlns:pic="http://schemas.openxmlformats.org/drawingml/2006/picture">
                         <pic:nvPicPr>
-                          <pic:cNvPr id="0" name="Picture 9"/>
+                          <pic:cNvPr id="0" name="Picture 1"/>
                           <pic:cNvPicPr>
                             <a:picLocks noChangeAspect="1" noChangeArrowheads="1"/>
                           </pic:cNvPicPr>
                         </pic:nvPicPr>
                         <pic:blipFill rotWithShape="1">
-                          <a:blip r:embed="rId17">
+                          <a:blip r:embed="rId20" cstate="print">
                             <a:extLst>
                               <a:ext uri="{28A0092B-C50C-407E-A947-70E740481C1C}">
                                 <a14:useLocalDpi xmlns:a14="http://schemas.microsoft.com/office/drawing/2010/main" val="0"/>
                               </a:ext>
                             </a:extLst>
                           </a:blip>
-                          <a:srcRect l="8739" r="12177"/>
+                          <a:srcRect l="6019" r="6019"/>
                           <a:stretch/>
                         </pic:blipFill>
                         <pic:spPr bwMode="auto">
@@ -8239,16 +8236,13 @@
             </w:pPr>
             <w:r>
               <w:rPr>
-                <w:rFonts w:ascii="Times New Roman" w:hAnsi="Times New Roman" w:cs="Times New Roman"/>
-                <w:noProof/>
-                <w:sz w:val="20"/>
-                <w:szCs w:val="20"/>
+                <w:noProof/>
               </w:rPr>
               <w:drawing>
-                <wp:inline distT="0" distB="0" distL="0" distR="0" wp14:anchorId="3D9131C0" wp14:editId="062E5CB5">
+                <wp:inline distT="0" distB="0" distL="0" distR="0" wp14:anchorId="4CBCF6C8" wp14:editId="5A5805E8">
                   <wp:extent cx="1440000" cy="1080000"/>
                   <wp:effectExtent l="0" t="0" r="8255" b="6350"/>
-                  <wp:docPr id="11" name="Picture 11"/>
+                  <wp:docPr id="14" name="Picture 14" descr="PENYAKIT-PENYAKIT PENTING YANG DISEBABKAN OLEH JAMUR PADA KACANG TANAH DAN  CARA PENGENDALIANNYA PENDAHULUAN - PDF Download Gratis"/>
                   <wp:cNvGraphicFramePr>
                     <a:graphicFrameLocks xmlns:a="http://schemas.openxmlformats.org/drawingml/2006/main" noChangeAspect="1"/>
                   </wp:cNvGraphicFramePr>
@@ -8256,20 +8250,20 @@
                     <a:graphicData uri="http://schemas.openxmlformats.org/drawingml/2006/picture">
                       <pic:pic xmlns:pic="http://schemas.openxmlformats.org/drawingml/2006/picture">
                         <pic:nvPicPr>
-                          <pic:cNvPr id="0" name="Picture 7"/>
+                          <pic:cNvPr id="0" name="Picture 13" descr="PENYAKIT-PENYAKIT PENTING YANG DISEBABKAN OLEH JAMUR PADA KACANG TANAH DAN  CARA PENGENDALIANNYA PENDAHULUAN - PDF Download Gratis"/>
                           <pic:cNvPicPr>
                             <a:picLocks noChangeAspect="1" noChangeArrowheads="1"/>
                           </pic:cNvPicPr>
                         </pic:nvPicPr>
                         <pic:blipFill rotWithShape="1">
-                          <a:blip r:embed="rId18">
+                          <a:blip r:embed="rId21" cstate="print">
                             <a:extLst>
                               <a:ext uri="{28A0092B-C50C-407E-A947-70E740481C1C}">
                                 <a14:useLocalDpi xmlns:a14="http://schemas.microsoft.com/office/drawing/2010/main" val="0"/>
                               </a:ext>
                             </a:extLst>
                           </a:blip>
-                          <a:srcRect t="10756" r="12461" b="2200"/>
+                          <a:srcRect l="17107" t="14885" r="3164"/>
                           <a:stretch/>
                         </pic:blipFill>
                         <pic:spPr bwMode="auto">
@@ -8340,12 +8334,14 @@
             <w:r>
               <w:rPr>
                 <w:noProof/>
+                <w:sz w:val="20"/>
+                <w:szCs w:val="20"/>
               </w:rPr>
               <w:drawing>
-                <wp:inline distT="0" distB="0" distL="0" distR="0" wp14:anchorId="3BA749F2" wp14:editId="1BCC999D">
+                <wp:inline distT="0" distB="0" distL="0" distR="0" wp14:anchorId="47FF9F74" wp14:editId="5983BF97">
                   <wp:extent cx="1440000" cy="1080000"/>
                   <wp:effectExtent l="0" t="0" r="8255" b="6350"/>
-                  <wp:docPr id="12" name="Picture 12"/>
+                  <wp:docPr id="15" name="Picture 15"/>
                   <wp:cNvGraphicFramePr>
                     <a:graphicFrameLocks xmlns:a="http://schemas.openxmlformats.org/drawingml/2006/main" noChangeAspect="1"/>
                   </wp:cNvGraphicFramePr>
@@ -8353,20 +8349,20 @@
                     <a:graphicData uri="http://schemas.openxmlformats.org/drawingml/2006/picture">
                       <pic:pic xmlns:pic="http://schemas.openxmlformats.org/drawingml/2006/picture">
                         <pic:nvPicPr>
-                          <pic:cNvPr id="0" name="Picture 11"/>
+                          <pic:cNvPr id="0" name="Picture 15"/>
                           <pic:cNvPicPr>
                             <a:picLocks noChangeAspect="1" noChangeArrowheads="1"/>
                           </pic:cNvPicPr>
                         </pic:nvPicPr>
                         <pic:blipFill rotWithShape="1">
-                          <a:blip r:embed="rId19" cstate="print">
+                          <a:blip r:embed="rId22">
                             <a:extLst>
                               <a:ext uri="{28A0092B-C50C-407E-A947-70E740481C1C}">
                                 <a14:useLocalDpi xmlns:a14="http://schemas.microsoft.com/office/drawing/2010/main" val="0"/>
                               </a:ext>
                             </a:extLst>
                           </a:blip>
-                          <a:srcRect l="5480" r="5480"/>
+                          <a:srcRect l="6250" r="2962" b="12660"/>
                           <a:stretch/>
                         </pic:blipFill>
                         <pic:spPr bwMode="auto">
@@ -13207,8 +13203,8 @@
       </w:r>
     </w:p>
     <w:sectPr>
-      <w:headerReference w:type="default" r:id="rId20"/>
-      <w:footerReference w:type="default" r:id="rId21"/>
+      <w:headerReference w:type="default" r:id="rId23"/>
+      <w:footerReference w:type="default" r:id="rId24"/>
       <w:pgSz w:w="11906" w:h="16838"/>
       <w:pgMar w:top="1701" w:right="1701" w:bottom="1701" w:left="2274" w:header="709" w:footer="709" w:gutter="0"/>
       <w:pgNumType w:start="1"/>

</xml_diff>

<commit_message>
menambahkan referensi pengaruh poc
</commit_message>
<xml_diff>
--- a/main.docx
+++ b/main.docx
@@ -8450,6 +8450,30 @@
     </w:p>
     <w:p>
       <w:pPr>
+        <w:spacing w:after="0" w:line="360" w:lineRule="auto"/>
+        <w:jc w:val="both"/>
+        <w:rPr>
+          <w:rFonts w:ascii="Times New Roman" w:hAnsi="Times New Roman" w:cs="Times New Roman"/>
+          <w:noProof/>
+          <w:sz w:val="24"/>
+          <w:szCs w:val="24"/>
+        </w:rPr>
+      </w:pPr>
+    </w:p>
+    <w:p>
+      <w:pPr>
+        <w:spacing w:after="0" w:line="360" w:lineRule="auto"/>
+        <w:jc w:val="both"/>
+        <w:rPr>
+          <w:rFonts w:ascii="Times New Roman" w:hAnsi="Times New Roman" w:cs="Times New Roman"/>
+          <w:noProof/>
+          <w:sz w:val="24"/>
+          <w:szCs w:val="24"/>
+        </w:rPr>
+      </w:pPr>
+    </w:p>
+    <w:p>
+      <w:pPr>
         <w:pStyle w:val="Heading1"/>
         <w:spacing w:line="360" w:lineRule="auto"/>
         <w:jc w:val="center"/>
@@ -8665,17 +8689,8 @@
           <w:sz w:val="24"/>
           <w:szCs w:val="24"/>
         </w:rPr>
-        <w:t xml:space="preserve">Kami akan memulai melaksanakan budidaya di rumah masing-masing, seperti di teras, halaman, atau balkon. Penyiraman akan kami lakukan dua kali setiap hari. </w:t>
-      </w:r>
-      <w:r>
-        <w:rPr>
-          <w:rFonts w:ascii="Times New Roman" w:hAnsi="Times New Roman" w:cs="Times New Roman"/>
-          <w:noProof/>
-          <w:sz w:val="24"/>
-          <w:szCs w:val="24"/>
-        </w:rPr>
         <w:lastRenderedPageBreak/>
-        <w:t>Selain itu kami akan menggunakan pupuk organik buatan sendiri maupun pupuk kimia yang sudah tersedia dalam masa penanamannya.</w:t>
+        <w:t>Kami akan memulai melaksanakan budidaya di rumah masing-masing, seperti di teras, halaman, atau balkon. Penyiraman akan kami lakukan dua kali setiap hari. Selain itu kami akan menggunakan pupuk organik buatan sendiri maupun pupuk kimia yang sudah tersedia dalam masa penanamannya.</w:t>
       </w:r>
     </w:p>
     <w:p>
@@ -11436,6 +11451,7 @@
                 <w:sz w:val="24"/>
                 <w:szCs w:val="24"/>
               </w:rPr>
+              <w:lastRenderedPageBreak/>
               <w:t>10.</w:t>
             </w:r>
           </w:p>
@@ -12742,7 +12758,19 @@
         <w:rPr>
           <w:lang w:val="id-ID"/>
         </w:rPr>
-        <w:t xml:space="preserve">Purwono dan H.Purnamawati. (2007). </w:t>
+        <w:t>Purwono dan H.</w:t>
+      </w:r>
+      <w:r>
+        <w:rPr>
+          <w:lang w:val="en-US"/>
+        </w:rPr>
+        <w:t xml:space="preserve"> </w:t>
+      </w:r>
+      <w:r>
+        <w:rPr>
+          <w:lang w:val="id-ID"/>
+        </w:rPr>
+        <w:t xml:space="preserve">Purnamawati. (2007). </w:t>
       </w:r>
       <w:r>
         <w:rPr>
@@ -12864,7 +12892,9 @@
         <w:spacing w:line="360" w:lineRule="auto"/>
         <w:ind w:left="720"/>
         <w:rPr>
-          <w:szCs w:val="24"/>
+          <w:color w:val="222222"/>
+          <w:szCs w:val="24"/>
+          <w:shd w:val="clear" w:color="auto" w:fill="FFFFFF"/>
           <w:lang w:val="id-ID"/>
         </w:rPr>
       </w:pPr>
@@ -12919,6 +12949,120 @@
       </w:r>
       <w:r>
         <w:rPr>
+          <w:color w:val="222222"/>
+          <w:szCs w:val="24"/>
+          <w:shd w:val="clear" w:color="auto" w:fill="FFFFFF"/>
+          <w:lang w:val="id-ID"/>
+        </w:rPr>
+        <w:t>1</w:t>
+      </w:r>
+      <w:r>
+        <w:rPr>
+          <w:color w:val="222222"/>
+          <w:szCs w:val="24"/>
+          <w:shd w:val="clear" w:color="auto" w:fill="FFFFFF"/>
+          <w:lang w:val="id-ID"/>
+        </w:rPr>
+        <w:t>(1), 1-8.</w:t>
+      </w:r>
+    </w:p>
+    <w:p>
+      <w:pPr>
+        <w:pStyle w:val="Daftarpustaka"/>
+        <w:tabs>
+          <w:tab w:val="left" w:pos="720"/>
+        </w:tabs>
+        <w:spacing w:line="360" w:lineRule="auto"/>
+        <w:ind w:left="720"/>
+        <w:rPr>
+          <w:szCs w:val="24"/>
+          <w:lang w:val="id-ID"/>
+        </w:rPr>
+      </w:pPr>
+      <w:r>
+        <w:rPr>
+          <w:color w:val="222222"/>
+          <w:szCs w:val="24"/>
+          <w:shd w:val="clear" w:color="auto" w:fill="FFFFFF"/>
+          <w:lang w:val="en-US"/>
+        </w:rPr>
+        <w:t>H. Arma, A. Amelia</w:t>
+      </w:r>
+      <w:r>
+        <w:rPr>
+          <w:color w:val="222222"/>
+          <w:szCs w:val="24"/>
+          <w:shd w:val="clear" w:color="auto" w:fill="FFFFFF"/>
+          <w:lang w:val="id-ID"/>
+        </w:rPr>
+        <w:t>, A.</w:t>
+      </w:r>
+      <w:r>
+        <w:rPr>
+          <w:color w:val="222222"/>
+          <w:szCs w:val="24"/>
+          <w:shd w:val="clear" w:color="auto" w:fill="FFFFFF"/>
+          <w:lang w:val="en-US"/>
+        </w:rPr>
+        <w:t xml:space="preserve"> Limbongan</w:t>
+      </w:r>
+      <w:r>
+        <w:rPr>
+          <w:color w:val="222222"/>
+          <w:szCs w:val="24"/>
+          <w:shd w:val="clear" w:color="auto" w:fill="FFFFFF"/>
+          <w:lang w:val="id-ID"/>
+        </w:rPr>
+        <w:t xml:space="preserve">, </w:t>
+      </w:r>
+      <w:r>
+        <w:rPr>
+          <w:color w:val="222222"/>
+          <w:szCs w:val="24"/>
+          <w:shd w:val="clear" w:color="auto" w:fill="FFFFFF"/>
+          <w:lang w:val="en-US"/>
+        </w:rPr>
+        <w:t>Wahida.</w:t>
+      </w:r>
+      <w:r>
+        <w:rPr>
+          <w:color w:val="222222"/>
+          <w:szCs w:val="24"/>
+          <w:shd w:val="clear" w:color="auto" w:fill="FFFFFF"/>
+          <w:lang w:val="id-ID"/>
+        </w:rPr>
+        <w:t xml:space="preserve"> (201</w:t>
+      </w:r>
+      <w:r>
+        <w:rPr>
+          <w:color w:val="222222"/>
+          <w:szCs w:val="24"/>
+          <w:shd w:val="clear" w:color="auto" w:fill="FFFFFF"/>
+          <w:lang w:val="en-US"/>
+        </w:rPr>
+        <w:t>8</w:t>
+      </w:r>
+      <w:r>
+        <w:rPr>
+          <w:color w:val="222222"/>
+          <w:szCs w:val="24"/>
+          <w:shd w:val="clear" w:color="auto" w:fill="FFFFFF"/>
+          <w:lang w:val="id-ID"/>
+        </w:rPr>
+        <w:t xml:space="preserve">). </w:t>
+      </w:r>
+      <w:r>
+        <w:t>Pengaruh Pemberian Dosis Pupuk Organik Cair terhadap Pertumbuhan dan Produksi Tanaman Kacang Tanah (</w:t>
+      </w:r>
+      <w:r>
+        <w:rPr>
+          <w:i/>
+          <w:iCs/>
+        </w:rPr>
+        <w:t>Arachis hypogaea L.)</w:t>
+      </w:r>
+      <w:r>
+        <w:rPr>
           <w:i/>
           <w:iCs/>
           <w:color w:val="222222"/>
@@ -12926,7 +13070,7 @@
           <w:shd w:val="clear" w:color="auto" w:fill="FFFFFF"/>
           <w:lang w:val="id-ID"/>
         </w:rPr>
-        <w:t>1</w:t>
+        <w:t>.</w:t>
       </w:r>
       <w:r>
         <w:rPr>
@@ -12935,7 +13079,76 @@
           <w:shd w:val="clear" w:color="auto" w:fill="FFFFFF"/>
           <w:lang w:val="id-ID"/>
         </w:rPr>
-        <w:t>(1), 1-8.</w:t>
+        <w:t> </w:t>
+      </w:r>
+      <w:r>
+        <w:rPr>
+          <w:i/>
+          <w:iCs/>
+          <w:color w:val="222222"/>
+          <w:szCs w:val="24"/>
+          <w:shd w:val="clear" w:color="auto" w:fill="FFFFFF"/>
+          <w:lang w:val="id-ID"/>
+        </w:rPr>
+        <w:t>Agricola</w:t>
+      </w:r>
+      <w:r>
+        <w:rPr>
+          <w:i/>
+          <w:iCs/>
+          <w:color w:val="222222"/>
+          <w:szCs w:val="24"/>
+          <w:shd w:val="clear" w:color="auto" w:fill="FFFFFF"/>
+          <w:lang w:val="en-US"/>
+        </w:rPr>
+        <w:t xml:space="preserve"> Journal</w:t>
+      </w:r>
+      <w:r>
+        <w:rPr>
+          <w:color w:val="222222"/>
+          <w:szCs w:val="24"/>
+          <w:shd w:val="clear" w:color="auto" w:fill="FFFFFF"/>
+          <w:lang w:val="id-ID"/>
+        </w:rPr>
+        <w:t>,</w:t>
+      </w:r>
+      <w:r>
+        <w:rPr>
+          <w:i/>
+          <w:iCs/>
+          <w:color w:val="222222"/>
+          <w:szCs w:val="24"/>
+          <w:shd w:val="clear" w:color="auto" w:fill="FFFFFF"/>
+          <w:lang w:val="id-ID"/>
+        </w:rPr>
+        <w:t xml:space="preserve"> </w:t>
+      </w:r>
+      <w:r>
+        <w:rPr>
+          <w:color w:val="222222"/>
+          <w:szCs w:val="24"/>
+          <w:shd w:val="clear" w:color="auto" w:fill="FFFFFF"/>
+          <w:lang w:val="id-ID"/>
+        </w:rPr>
+        <w:t>8(2),</w:t>
+      </w:r>
+      <w:r>
+        <w:rPr>
+          <w:color w:val="222222"/>
+          <w:szCs w:val="24"/>
+          <w:shd w:val="clear" w:color="auto" w:fill="FFFFFF"/>
+          <w:lang w:val="en-US"/>
+        </w:rPr>
+        <w:t xml:space="preserve"> </w:t>
+      </w:r>
+      <w:r>
+        <w:rPr>
+          <w:color w:val="222222"/>
+          <w:szCs w:val="24"/>
+          <w:shd w:val="clear" w:color="auto" w:fill="FFFFFF"/>
+          <w:lang w:val="id-ID"/>
+        </w:rPr>
+        <w:t>84-91</w:t>
       </w:r>
     </w:p>
     <w:sectPr>

</xml_diff>

<commit_message>
menyelesaikan sub bab nasi basi sebagai poc
</commit_message>
<xml_diff>
--- a/main.docx
+++ b/main.docx
@@ -8328,8 +8328,9 @@
           <w:color w:val="auto"/>
           <w:sz w:val="24"/>
           <w:szCs w:val="24"/>
-        </w:rPr>
-        <w:t>Pengaruh Pupuk Organik Cair</w:t>
+          <w:lang w:val="en-US"/>
+        </w:rPr>
+        <w:t xml:space="preserve">Nasi Basi Sebagai </w:t>
       </w:r>
       <w:r>
         <w:rPr>
@@ -8341,6 +8342,18 @@
           <w:sz w:val="24"/>
           <w:szCs w:val="24"/>
         </w:rPr>
+        <w:t>Pupuk Organik Cair</w:t>
+      </w:r>
+      <w:r>
+        <w:rPr>
+          <w:rFonts w:ascii="Times New Roman" w:hAnsi="Times New Roman" w:cs="Times New Roman"/>
+          <w:b/>
+          <w:bCs/>
+          <w:noProof/>
+          <w:color w:val="auto"/>
+          <w:sz w:val="24"/>
+          <w:szCs w:val="24"/>
+        </w:rPr>
         <w:t xml:space="preserve"> </w:t>
       </w:r>
     </w:p>
@@ -8447,6 +8460,325 @@
           <w:szCs w:val="24"/>
         </w:rPr>
       </w:pPr>
+    </w:p>
+    <w:p>
+      <w:pPr>
+        <w:spacing w:after="0" w:line="360" w:lineRule="auto"/>
+        <w:jc w:val="both"/>
+        <w:rPr>
+          <w:rFonts w:ascii="Times New Roman" w:hAnsi="Times New Roman" w:cs="Times New Roman"/>
+          <w:sz w:val="24"/>
+          <w:szCs w:val="24"/>
+        </w:rPr>
+      </w:pPr>
+      <w:r>
+        <w:rPr>
+          <w:rFonts w:ascii="Times New Roman" w:hAnsi="Times New Roman" w:cs="Times New Roman"/>
+          <w:sz w:val="24"/>
+          <w:szCs w:val="24"/>
+        </w:rPr>
+        <w:t>Mikroorganisme lokal (MOL) adalah mikroorganisme yang dimanfaatkan sebagai starter dalam pembuatan pupuk organik padat maupun pupuk cair. Bahan utama mol terdiri dari beberapa komponen yaitu karbohidrat, glukosa, dan sumber mikroorganisme. Bahan dasar untuk fermentasi larutan mol dapat berasal dari hasil pertanian, perkebunan, maupun limbah organik rumah tangga. Salah satu bahan yang dapat dijadikan sebagai mikroorganisme lokal adalah nasi basi</w:t>
+      </w:r>
+      <w:r>
+        <w:rPr>
+          <w:rFonts w:ascii="Times New Roman" w:hAnsi="Times New Roman" w:cs="Times New Roman"/>
+          <w:sz w:val="24"/>
+          <w:szCs w:val="24"/>
+        </w:rPr>
+        <w:t xml:space="preserve"> (Wahyudi, dkk., 2019)</w:t>
+      </w:r>
+      <w:r>
+        <w:rPr>
+          <w:rFonts w:ascii="Times New Roman" w:hAnsi="Times New Roman" w:cs="Times New Roman"/>
+          <w:sz w:val="24"/>
+          <w:szCs w:val="24"/>
+        </w:rPr>
+        <w:t>.</w:t>
+      </w:r>
+    </w:p>
+    <w:p>
+      <w:pPr>
+        <w:spacing w:after="0" w:line="360" w:lineRule="auto"/>
+        <w:jc w:val="both"/>
+        <w:rPr>
+          <w:rFonts w:ascii="Times New Roman" w:hAnsi="Times New Roman" w:cs="Times New Roman"/>
+          <w:sz w:val="24"/>
+          <w:szCs w:val="24"/>
+        </w:rPr>
+      </w:pPr>
+    </w:p>
+    <w:p>
+      <w:pPr>
+        <w:spacing w:after="0" w:line="360" w:lineRule="auto"/>
+        <w:jc w:val="both"/>
+        <w:rPr>
+          <w:rFonts w:ascii="Times New Roman" w:hAnsi="Times New Roman" w:cs="Times New Roman"/>
+          <w:sz w:val="24"/>
+          <w:szCs w:val="24"/>
+        </w:rPr>
+      </w:pPr>
+      <w:r>
+        <w:rPr>
+          <w:rFonts w:ascii="Times New Roman" w:hAnsi="Times New Roman" w:cs="Times New Roman"/>
+          <w:sz w:val="24"/>
+          <w:szCs w:val="24"/>
+        </w:rPr>
+        <w:t>Nasi basi merupakan salah satu limbah rumah tangga yang hampir setiap hari diproduksi</w:t>
+      </w:r>
+      <w:r>
+        <w:rPr>
+          <w:rFonts w:ascii="Times New Roman" w:hAnsi="Times New Roman" w:cs="Times New Roman"/>
+          <w:sz w:val="24"/>
+          <w:szCs w:val="24"/>
+        </w:rPr>
+        <w:t xml:space="preserve">. </w:t>
+      </w:r>
+      <w:r>
+        <w:rPr>
+          <w:rFonts w:ascii="Times New Roman" w:hAnsi="Times New Roman" w:cs="Times New Roman"/>
+          <w:sz w:val="24"/>
+          <w:szCs w:val="24"/>
+        </w:rPr>
+        <w:t xml:space="preserve">Nasi basi dapat dimanfaatkan untuk menyuburkan </w:t>
+      </w:r>
+      <w:r>
+        <w:rPr>
+          <w:rFonts w:ascii="Times New Roman" w:hAnsi="Times New Roman" w:cs="Times New Roman"/>
+          <w:sz w:val="24"/>
+          <w:szCs w:val="24"/>
+        </w:rPr>
+        <w:t>kacang tanah</w:t>
+      </w:r>
+      <w:r>
+        <w:rPr>
+          <w:rFonts w:ascii="Times New Roman" w:hAnsi="Times New Roman" w:cs="Times New Roman"/>
+          <w:sz w:val="24"/>
+          <w:szCs w:val="24"/>
+        </w:rPr>
+        <w:t xml:space="preserve"> karena nasi basi memiliki kandungan unsur hara N 0,7 %, P2O5 0,4%, K2O 0,25%, kadar air 62%, bahan organik 21%, CaO 0,4% dan nisbah C/N 20-25 (Lingga</w:t>
+      </w:r>
+      <w:r>
+        <w:rPr>
+          <w:rFonts w:ascii="Times New Roman" w:hAnsi="Times New Roman" w:cs="Times New Roman"/>
+          <w:sz w:val="24"/>
+          <w:szCs w:val="24"/>
+        </w:rPr>
+        <w:t xml:space="preserve">, </w:t>
+      </w:r>
+      <w:r>
+        <w:rPr>
+          <w:rFonts w:ascii="Times New Roman" w:hAnsi="Times New Roman" w:cs="Times New Roman"/>
+          <w:sz w:val="24"/>
+          <w:szCs w:val="24"/>
+        </w:rPr>
+        <w:t xml:space="preserve">1991). </w:t>
+      </w:r>
+    </w:p>
+    <w:p>
+      <w:pPr>
+        <w:spacing w:after="0" w:line="360" w:lineRule="auto"/>
+        <w:jc w:val="both"/>
+        <w:rPr>
+          <w:rFonts w:ascii="Times New Roman" w:hAnsi="Times New Roman" w:cs="Times New Roman"/>
+          <w:sz w:val="24"/>
+          <w:szCs w:val="24"/>
+        </w:rPr>
+      </w:pPr>
+    </w:p>
+    <w:p>
+      <w:pPr>
+        <w:spacing w:after="0" w:line="360" w:lineRule="auto"/>
+        <w:jc w:val="both"/>
+        <w:rPr>
+          <w:rFonts w:ascii="Times New Roman" w:hAnsi="Times New Roman" w:cs="Times New Roman"/>
+          <w:noProof/>
+          <w:sz w:val="32"/>
+          <w:szCs w:val="32"/>
+        </w:rPr>
+      </w:pPr>
+      <w:r>
+        <w:rPr>
+          <w:rFonts w:ascii="Times New Roman" w:hAnsi="Times New Roman" w:cs="Times New Roman"/>
+          <w:sz w:val="24"/>
+          <w:szCs w:val="24"/>
+        </w:rPr>
+        <w:t>Proses pembuatan nasi basi menjadi mol dilakukan dengan proses fermentasi dengan menggunakan wadah sebagai tempat tumbuh dan berkembangnya mikroorganisme dari nasi basi. Penggunaan mol</w:t>
+      </w:r>
+      <w:r>
+        <w:rPr>
+          <w:rFonts w:ascii="Times New Roman" w:hAnsi="Times New Roman" w:cs="Times New Roman"/>
+          <w:sz w:val="24"/>
+          <w:szCs w:val="24"/>
+          <w:lang w:val="en-US"/>
+        </w:rPr>
+        <w:t xml:space="preserve"> dari</w:t>
+      </w:r>
+      <w:r>
+        <w:rPr>
+          <w:rFonts w:ascii="Times New Roman" w:hAnsi="Times New Roman" w:cs="Times New Roman"/>
+          <w:sz w:val="24"/>
+          <w:szCs w:val="24"/>
+        </w:rPr>
+        <w:t xml:space="preserve"> nasi</w:t>
+      </w:r>
+      <w:r>
+        <w:rPr>
+          <w:rFonts w:ascii="Times New Roman" w:hAnsi="Times New Roman" w:cs="Times New Roman"/>
+          <w:sz w:val="24"/>
+          <w:szCs w:val="24"/>
+          <w:lang w:val="en-US"/>
+        </w:rPr>
+        <w:t xml:space="preserve"> </w:t>
+      </w:r>
+      <w:proofErr w:type="spellStart"/>
+      <w:r>
+        <w:rPr>
+          <w:rFonts w:ascii="Times New Roman" w:hAnsi="Times New Roman" w:cs="Times New Roman"/>
+          <w:sz w:val="24"/>
+          <w:szCs w:val="24"/>
+          <w:lang w:val="en-US"/>
+        </w:rPr>
+        <w:t>basi</w:t>
+      </w:r>
+      <w:proofErr w:type="spellEnd"/>
+      <w:r>
+        <w:rPr>
+          <w:rFonts w:ascii="Times New Roman" w:hAnsi="Times New Roman" w:cs="Times New Roman"/>
+          <w:sz w:val="24"/>
+          <w:szCs w:val="24"/>
+        </w:rPr>
+        <w:t xml:space="preserve"> pada tanaman tidak</w:t>
+      </w:r>
+      <w:r>
+        <w:rPr>
+          <w:rFonts w:ascii="Times New Roman" w:hAnsi="Times New Roman" w:cs="Times New Roman"/>
+          <w:sz w:val="24"/>
+          <w:szCs w:val="24"/>
+          <w:lang w:val="en-US"/>
+        </w:rPr>
+        <w:t xml:space="preserve"> </w:t>
+      </w:r>
+      <w:proofErr w:type="spellStart"/>
+      <w:r>
+        <w:rPr>
+          <w:rFonts w:ascii="Times New Roman" w:hAnsi="Times New Roman" w:cs="Times New Roman"/>
+          <w:sz w:val="24"/>
+          <w:szCs w:val="24"/>
+          <w:lang w:val="en-US"/>
+        </w:rPr>
+        <w:t>akan</w:t>
+      </w:r>
+      <w:proofErr w:type="spellEnd"/>
+      <w:r>
+        <w:rPr>
+          <w:rFonts w:ascii="Times New Roman" w:hAnsi="Times New Roman" w:cs="Times New Roman"/>
+          <w:sz w:val="24"/>
+          <w:szCs w:val="24"/>
+        </w:rPr>
+        <w:t xml:space="preserve"> merusak lingkungan</w:t>
+      </w:r>
+      <w:r>
+        <w:rPr>
+          <w:rFonts w:ascii="Times New Roman" w:hAnsi="Times New Roman" w:cs="Times New Roman"/>
+          <w:sz w:val="24"/>
+          <w:szCs w:val="24"/>
+          <w:lang w:val="en-US"/>
+        </w:rPr>
+        <w:t xml:space="preserve">. Serta </w:t>
+      </w:r>
+      <w:r>
+        <w:rPr>
+          <w:rFonts w:ascii="Times New Roman" w:hAnsi="Times New Roman" w:cs="Times New Roman"/>
+          <w:sz w:val="24"/>
+          <w:szCs w:val="24"/>
+        </w:rPr>
+        <w:t>tidak</w:t>
+      </w:r>
+      <w:r>
+        <w:rPr>
+          <w:rFonts w:ascii="Times New Roman" w:hAnsi="Times New Roman" w:cs="Times New Roman"/>
+          <w:sz w:val="24"/>
+          <w:szCs w:val="24"/>
+          <w:lang w:val="en-US"/>
+        </w:rPr>
+        <w:t xml:space="preserve"> </w:t>
+      </w:r>
+      <w:r>
+        <w:rPr>
+          <w:rFonts w:ascii="Times New Roman" w:hAnsi="Times New Roman" w:cs="Times New Roman"/>
+          <w:sz w:val="24"/>
+          <w:szCs w:val="24"/>
+        </w:rPr>
+        <w:t xml:space="preserve">berbahaya bagi manusia </w:t>
+      </w:r>
+      <w:r>
+        <w:rPr>
+          <w:rFonts w:ascii="Times New Roman" w:hAnsi="Times New Roman" w:cs="Times New Roman"/>
+          <w:sz w:val="24"/>
+          <w:szCs w:val="24"/>
+          <w:lang w:val="en-US"/>
+        </w:rPr>
+        <w:t>dan</w:t>
+      </w:r>
+      <w:r>
+        <w:rPr>
+          <w:rFonts w:ascii="Times New Roman" w:hAnsi="Times New Roman" w:cs="Times New Roman"/>
+          <w:sz w:val="24"/>
+          <w:szCs w:val="24"/>
+        </w:rPr>
+        <w:t xml:space="preserve"> hewan</w:t>
+      </w:r>
+      <w:r>
+        <w:rPr>
+          <w:rFonts w:ascii="Times New Roman" w:hAnsi="Times New Roman" w:cs="Times New Roman"/>
+          <w:sz w:val="24"/>
+          <w:szCs w:val="24"/>
+          <w:lang w:val="en-US"/>
+        </w:rPr>
+        <w:t>.</w:t>
+      </w:r>
+      <w:r>
+        <w:rPr>
+          <w:rFonts w:ascii="Times New Roman" w:hAnsi="Times New Roman" w:cs="Times New Roman"/>
+          <w:sz w:val="24"/>
+          <w:szCs w:val="24"/>
+        </w:rPr>
+        <w:t xml:space="preserve"> </w:t>
+      </w:r>
+      <w:r>
+        <w:rPr>
+          <w:rFonts w:ascii="Times New Roman" w:hAnsi="Times New Roman" w:cs="Times New Roman"/>
+          <w:sz w:val="24"/>
+          <w:szCs w:val="24"/>
+          <w:lang w:val="en-US"/>
+        </w:rPr>
+        <w:t>M</w:t>
+      </w:r>
+      <w:r>
+        <w:rPr>
+          <w:rFonts w:ascii="Times New Roman" w:hAnsi="Times New Roman" w:cs="Times New Roman"/>
+          <w:sz w:val="24"/>
+          <w:szCs w:val="24"/>
+        </w:rPr>
+        <w:t>ol nasi</w:t>
+      </w:r>
+      <w:r>
+        <w:rPr>
+          <w:rFonts w:ascii="Times New Roman" w:hAnsi="Times New Roman" w:cs="Times New Roman"/>
+          <w:sz w:val="24"/>
+          <w:szCs w:val="24"/>
+          <w:lang w:val="en-US"/>
+        </w:rPr>
+        <w:t xml:space="preserve"> juga</w:t>
+      </w:r>
+      <w:r>
+        <w:rPr>
+          <w:rFonts w:ascii="Times New Roman" w:hAnsi="Times New Roman" w:cs="Times New Roman"/>
+          <w:sz w:val="24"/>
+          <w:szCs w:val="24"/>
+        </w:rPr>
+        <w:t xml:space="preserve"> dapat berfungsi sebagai dekomposer dan pupuk hayati.</w:t>
+      </w:r>
     </w:p>
     <w:p>
       <w:pPr>
@@ -8689,7 +9021,6 @@
           <w:sz w:val="24"/>
           <w:szCs w:val="24"/>
         </w:rPr>
-        <w:lastRenderedPageBreak/>
         <w:t>Kami akan memulai melaksanakan budidaya di rumah masing-masing, seperti di teras, halaman, atau balkon. Penyiraman akan kami lakukan dua kali setiap hari. Selain itu kami akan menggunakan pupuk organik buatan sendiri maupun pupuk kimia yang sudah tersedia dalam masa penanamannya.</w:t>
       </w:r>
     </w:p>
@@ -9533,6 +9864,7 @@
           <w:sz w:val="24"/>
           <w:szCs w:val="24"/>
         </w:rPr>
+        <w:lastRenderedPageBreak/>
         <w:t>II.</w:t>
       </w:r>
       <w:r>
@@ -11451,7 +11783,6 @@
                 <w:sz w:val="24"/>
                 <w:szCs w:val="24"/>
               </w:rPr>
-              <w:lastRenderedPageBreak/>
               <w:t>10.</w:t>
             </w:r>
           </w:p>
@@ -12673,7 +13004,6 @@
           <w:shd w:val="clear" w:color="auto" w:fill="FFFFFF"/>
           <w:lang w:val="id-ID"/>
         </w:rPr>
-        <w:lastRenderedPageBreak/>
         <w:t>Hidayat, N. (2008). Pertumbuhan dan produksi kacang tanah (Arachis hypogea L.) varietas lokal Madura pada berbagai jarak tanam dan dosis pupuk fosfor. </w:t>
       </w:r>
       <w:r>
@@ -12762,7 +13092,7 @@
       </w:r>
       <w:r>
         <w:rPr>
-          <w:lang w:val="en-US"/>
+          <w:lang w:val="id-ID"/>
         </w:rPr>
         <w:t xml:space="preserve"> </w:t>
       </w:r>
@@ -12925,7 +13255,17 @@
           <w:shd w:val="clear" w:color="auto" w:fill="FFFFFF"/>
           <w:lang w:val="id-ID"/>
         </w:rPr>
-        <w:t>.) Terhadap Pemberian Pupuk Kandang Kambing Dan Pupuk Organik Cair Bonggol Pisang. </w:t>
+        <w:t xml:space="preserve">.) Terhadap Pemberian Pupuk </w:t>
+      </w:r>
+      <w:r>
+        <w:rPr>
+          <w:color w:val="222222"/>
+          <w:szCs w:val="24"/>
+          <w:shd w:val="clear" w:color="auto" w:fill="FFFFFF"/>
+          <w:lang w:val="id-ID"/>
+        </w:rPr>
+        <w:lastRenderedPageBreak/>
+        <w:t>Kandang Kambing Dan Pupuk Organik Cair Bonggol Pisang. </w:t>
       </w:r>
       <w:r>
         <w:rPr>
@@ -12945,25 +13285,7 @@
           <w:shd w:val="clear" w:color="auto" w:fill="FFFFFF"/>
           <w:lang w:val="id-ID"/>
         </w:rPr>
-        <w:t>, </w:t>
-      </w:r>
-      <w:r>
-        <w:rPr>
-          <w:color w:val="222222"/>
-          <w:szCs w:val="24"/>
-          <w:shd w:val="clear" w:color="auto" w:fill="FFFFFF"/>
-          <w:lang w:val="id-ID"/>
-        </w:rPr>
-        <w:t>1</w:t>
-      </w:r>
-      <w:r>
-        <w:rPr>
-          <w:color w:val="222222"/>
-          <w:szCs w:val="24"/>
-          <w:shd w:val="clear" w:color="auto" w:fill="FFFFFF"/>
-          <w:lang w:val="id-ID"/>
-        </w:rPr>
-        <w:t>(1), 1-8.</w:t>
+        <w:t>, 1(1), 1-8.</w:t>
       </w:r>
     </w:p>
     <w:p>
@@ -12984,7 +13306,7 @@
           <w:color w:val="222222"/>
           <w:szCs w:val="24"/>
           <w:shd w:val="clear" w:color="auto" w:fill="FFFFFF"/>
-          <w:lang w:val="en-US"/>
+          <w:lang w:val="id-ID"/>
         </w:rPr>
         <w:t>H. Arma, A. Amelia</w:t>
       </w:r>
@@ -13002,7 +13324,7 @@
           <w:color w:val="222222"/>
           <w:szCs w:val="24"/>
           <w:shd w:val="clear" w:color="auto" w:fill="FFFFFF"/>
-          <w:lang w:val="en-US"/>
+          <w:lang w:val="id-ID"/>
         </w:rPr>
         <w:t xml:space="preserve"> Limbongan</w:t>
       </w:r>
@@ -13020,7 +13342,7 @@
           <w:color w:val="222222"/>
           <w:szCs w:val="24"/>
           <w:shd w:val="clear" w:color="auto" w:fill="FFFFFF"/>
-          <w:lang w:val="en-US"/>
+          <w:lang w:val="id-ID"/>
         </w:rPr>
         <w:t>Wahida.</w:t>
       </w:r>
@@ -13038,7 +13360,7 @@
           <w:color w:val="222222"/>
           <w:szCs w:val="24"/>
           <w:shd w:val="clear" w:color="auto" w:fill="FFFFFF"/>
-          <w:lang w:val="en-US"/>
+          <w:lang w:val="id-ID"/>
         </w:rPr>
         <w:t>8</w:t>
       </w:r>
@@ -13052,12 +13374,16 @@
         <w:t xml:space="preserve">). </w:t>
       </w:r>
       <w:r>
+        <w:rPr>
+          <w:lang w:val="id-ID"/>
+        </w:rPr>
         <w:t>Pengaruh Pemberian Dosis Pupuk Organik Cair terhadap Pertumbuhan dan Produksi Tanaman Kacang Tanah (</w:t>
       </w:r>
       <w:r>
         <w:rPr>
           <w:i/>
           <w:iCs/>
+          <w:lang w:val="id-ID"/>
         </w:rPr>
         <w:t>Arachis hypogaea L.)</w:t>
       </w:r>
@@ -13099,7 +13425,7 @@
           <w:color w:val="222222"/>
           <w:szCs w:val="24"/>
           <w:shd w:val="clear" w:color="auto" w:fill="FFFFFF"/>
-          <w:lang w:val="en-US"/>
+          <w:lang w:val="id-ID"/>
         </w:rPr>
         <w:t xml:space="preserve"> Journal</w:t>
       </w:r>
@@ -13137,7 +13463,7 @@
           <w:color w:val="222222"/>
           <w:szCs w:val="24"/>
           <w:shd w:val="clear" w:color="auto" w:fill="FFFFFF"/>
-          <w:lang w:val="en-US"/>
+          <w:lang w:val="id-ID"/>
         </w:rPr>
         <w:t xml:space="preserve"> </w:t>
       </w:r>

</xml_diff>

<commit_message>
menambahkan sub bab alat dan bahan
</commit_message>
<xml_diff>
--- a/main.docx
+++ b/main.docx
@@ -4637,7 +4637,32 @@
           <w:szCs w:val="28"/>
         </w:rPr>
         <w:lastRenderedPageBreak/>
-        <w:t>Bab I    Pendahuluan</w:t>
+        <w:t>Bab I</w:t>
+      </w:r>
+      <w:r>
+        <w:rPr>
+          <w:rFonts w:ascii="Times New Roman" w:hAnsi="Times New Roman" w:cs="Times New Roman"/>
+          <w:b/>
+          <w:bCs/>
+          <w:noProof/>
+          <w:color w:val="auto"/>
+          <w:sz w:val="28"/>
+          <w:szCs w:val="28"/>
+          <w:lang w:val="en-US"/>
+        </w:rPr>
+        <w:t xml:space="preserve">     </w:t>
+      </w:r>
+      <w:r>
+        <w:rPr>
+          <w:rFonts w:ascii="Times New Roman" w:hAnsi="Times New Roman" w:cs="Times New Roman"/>
+          <w:b/>
+          <w:bCs/>
+          <w:noProof/>
+          <w:color w:val="auto"/>
+          <w:sz w:val="28"/>
+          <w:szCs w:val="28"/>
+        </w:rPr>
+        <w:t>Pendahuluan</w:t>
       </w:r>
       <w:bookmarkStart w:id="9" w:name="_Toc480878387"/>
       <w:bookmarkEnd w:id="7"/>
@@ -5439,7 +5464,20 @@
           <w:szCs w:val="28"/>
         </w:rPr>
         <w:lastRenderedPageBreak/>
-        <w:t xml:space="preserve">Bab II    </w:t>
+        <w:t>Bab II</w:t>
+      </w:r>
+      <w:r>
+        <w:rPr>
+          <w:rFonts w:ascii="Times New Roman" w:hAnsi="Times New Roman" w:cs="Times New Roman"/>
+          <w:b/>
+          <w:bCs/>
+          <w:noProof/>
+          <w:color w:val="auto"/>
+          <w:sz w:val="28"/>
+          <w:szCs w:val="28"/>
+          <w:lang w:val="en-US"/>
+        </w:rPr>
+        <w:t xml:space="preserve">     </w:t>
       </w:r>
       <w:r>
         <w:rPr>
@@ -9056,7 +9094,32 @@
           <w:sz w:val="24"/>
           <w:szCs w:val="24"/>
         </w:rPr>
-        <w:t xml:space="preserve">Penataan Kantung </w:t>
+        <w:t>Penataan Kant</w:t>
+      </w:r>
+      <w:r>
+        <w:rPr>
+          <w:rFonts w:ascii="Times New Roman" w:hAnsi="Times New Roman" w:cs="Times New Roman"/>
+          <w:b/>
+          <w:bCs/>
+          <w:noProof/>
+          <w:color w:val="auto"/>
+          <w:sz w:val="24"/>
+          <w:szCs w:val="24"/>
+          <w:lang w:val="en-US"/>
+        </w:rPr>
+        <w:t>o</w:t>
+      </w:r>
+      <w:r>
+        <w:rPr>
+          <w:rFonts w:ascii="Times New Roman" w:hAnsi="Times New Roman" w:cs="Times New Roman"/>
+          <w:b/>
+          <w:bCs/>
+          <w:noProof/>
+          <w:color w:val="auto"/>
+          <w:sz w:val="24"/>
+          <w:szCs w:val="24"/>
+        </w:rPr>
+        <w:t xml:space="preserve">ng </w:t>
       </w:r>
       <w:r>
         <w:rPr>
@@ -10773,7 +10836,28 @@
           <w:szCs w:val="24"/>
           <w:shd w:val="clear" w:color="auto" w:fill="FFFFFF"/>
         </w:rPr>
-        <w:t xml:space="preserve">antung </w:t>
+        <w:t>ant</w:t>
+      </w:r>
+      <w:r>
+        <w:rPr>
+          <w:rFonts w:ascii="Times New Roman" w:hAnsi="Times New Roman" w:cs="Times New Roman"/>
+          <w:noProof/>
+          <w:sz w:val="24"/>
+          <w:szCs w:val="24"/>
+          <w:shd w:val="clear" w:color="auto" w:fill="FFFFFF"/>
+          <w:lang w:val="en-US"/>
+        </w:rPr>
+        <w:t>o</w:t>
+      </w:r>
+      <w:r>
+        <w:rPr>
+          <w:rFonts w:ascii="Times New Roman" w:hAnsi="Times New Roman" w:cs="Times New Roman"/>
+          <w:noProof/>
+          <w:sz w:val="24"/>
+          <w:szCs w:val="24"/>
+          <w:shd w:val="clear" w:color="auto" w:fill="FFFFFF"/>
+        </w:rPr>
+        <w:t xml:space="preserve">ng </w:t>
       </w:r>
       <w:r>
         <w:rPr>
@@ -12604,8 +12688,9 @@
           <w:color w:val="auto"/>
           <w:sz w:val="28"/>
           <w:szCs w:val="28"/>
-        </w:rPr>
-        <w:t xml:space="preserve">    </w:t>
+          <w:lang w:val="en-US"/>
+        </w:rPr>
+        <w:t xml:space="preserve">     </w:t>
       </w:r>
       <w:r>
         <w:rPr>
@@ -12647,460 +12732,6 @@
     </w:p>
     <w:p>
       <w:pPr>
-        <w:rPr>
-          <w:lang w:val="en-US"/>
-        </w:rPr>
-      </w:pPr>
-    </w:p>
-    <w:p>
-      <w:pPr>
-        <w:pStyle w:val="Paragraf"/>
-        <w:rPr>
-          <w:noProof/>
-          <w:lang w:val="id-ID"/>
-        </w:rPr>
-      </w:pPr>
-      <w:r>
-        <w:rPr>
-          <w:noProof/>
-          <w:lang w:val="id-ID"/>
-        </w:rPr>
-        <w:t>Setiap</w:t>
-      </w:r>
-      <w:r>
-        <w:rPr>
-          <w:noProof/>
-          <w:lang w:val="id-ID"/>
-        </w:rPr>
-        <w:t xml:space="preserve"> </w:t>
-      </w:r>
-      <w:r>
-        <w:rPr>
-          <w:noProof/>
-          <w:lang w:val="id-ID"/>
-        </w:rPr>
-        <w:t>bab</w:t>
-      </w:r>
-      <w:r>
-        <w:rPr>
-          <w:noProof/>
-          <w:lang w:val="id-ID"/>
-        </w:rPr>
-        <w:t xml:space="preserve"> </w:t>
-      </w:r>
-      <w:r>
-        <w:rPr>
-          <w:noProof/>
-          <w:lang w:val="id-ID"/>
-        </w:rPr>
-        <w:t>baru</w:t>
-      </w:r>
-      <w:r>
-        <w:rPr>
-          <w:noProof/>
-          <w:lang w:val="id-ID"/>
-        </w:rPr>
-        <w:t xml:space="preserve"> </w:t>
-      </w:r>
-      <w:r>
-        <w:rPr>
-          <w:noProof/>
-          <w:lang w:val="id-ID"/>
-        </w:rPr>
-        <w:t>harus</w:t>
-      </w:r>
-      <w:r>
-        <w:rPr>
-          <w:noProof/>
-          <w:lang w:val="id-ID"/>
-        </w:rPr>
-        <w:t xml:space="preserve"> </w:t>
-      </w:r>
-      <w:r>
-        <w:rPr>
-          <w:noProof/>
-          <w:lang w:val="id-ID"/>
-        </w:rPr>
-        <w:t>dimulai</w:t>
-      </w:r>
-      <w:r>
-        <w:rPr>
-          <w:noProof/>
-          <w:lang w:val="id-ID"/>
-        </w:rPr>
-        <w:t xml:space="preserve"> </w:t>
-      </w:r>
-      <w:r>
-        <w:rPr>
-          <w:noProof/>
-          <w:lang w:val="id-ID"/>
-        </w:rPr>
-        <w:t>dengan</w:t>
-      </w:r>
-      <w:r>
-        <w:rPr>
-          <w:noProof/>
-          <w:lang w:val="id-ID"/>
-        </w:rPr>
-        <w:t xml:space="preserve"> </w:t>
-      </w:r>
-      <w:r>
-        <w:rPr>
-          <w:noProof/>
-          <w:lang w:val="id-ID"/>
-        </w:rPr>
-        <w:t>halaman</w:t>
-      </w:r>
-      <w:r>
-        <w:rPr>
-          <w:noProof/>
-          <w:lang w:val="id-ID"/>
-        </w:rPr>
-        <w:t xml:space="preserve"> </w:t>
-      </w:r>
-      <w:r>
-        <w:rPr>
-          <w:noProof/>
-          <w:lang w:val="id-ID"/>
-        </w:rPr>
-        <w:t>bernomor</w:t>
-      </w:r>
-      <w:r>
-        <w:rPr>
-          <w:noProof/>
-          <w:lang w:val="id-ID"/>
-        </w:rPr>
-        <w:t xml:space="preserve"> </w:t>
-      </w:r>
-      <w:r>
-        <w:rPr>
-          <w:noProof/>
-          <w:lang w:val="id-ID"/>
-        </w:rPr>
-        <w:t>ganjil.</w:t>
-      </w:r>
-      <w:r>
-        <w:rPr>
-          <w:noProof/>
-          <w:lang w:val="id-ID"/>
-        </w:rPr>
-        <w:t xml:space="preserve"> </w:t>
-      </w:r>
-      <w:r>
-        <w:rPr>
-          <w:noProof/>
-          <w:lang w:val="id-ID"/>
-        </w:rPr>
-        <w:t>Gunakan</w:t>
-      </w:r>
-      <w:r>
-        <w:rPr>
-          <w:noProof/>
-          <w:lang w:val="id-ID"/>
-        </w:rPr>
-        <w:t xml:space="preserve"> </w:t>
-      </w:r>
-      <w:r>
-        <w:rPr>
-          <w:noProof/>
-          <w:lang w:val="id-ID"/>
-        </w:rPr>
-        <w:t>fasilitas</w:t>
-      </w:r>
-      <w:r>
-        <w:rPr>
-          <w:noProof/>
-          <w:lang w:val="id-ID"/>
-        </w:rPr>
-        <w:t xml:space="preserve"> </w:t>
-      </w:r>
-      <w:r>
-        <w:rPr>
-          <w:noProof/>
-          <w:lang w:val="id-ID"/>
-        </w:rPr>
-        <w:t>“</w:t>
-      </w:r>
-      <w:r>
-        <w:rPr>
-          <w:i/>
-          <w:noProof/>
-          <w:lang w:val="id-ID"/>
-        </w:rPr>
-        <w:t>page</w:t>
-      </w:r>
-      <w:r>
-        <w:rPr>
-          <w:i/>
-          <w:noProof/>
-          <w:lang w:val="id-ID"/>
-        </w:rPr>
-        <w:t xml:space="preserve"> </w:t>
-      </w:r>
-      <w:r>
-        <w:rPr>
-          <w:i/>
-          <w:noProof/>
-          <w:lang w:val="id-ID"/>
-        </w:rPr>
-        <w:t>break”</w:t>
-      </w:r>
-      <w:r>
-        <w:rPr>
-          <w:i/>
-          <w:noProof/>
-          <w:lang w:val="id-ID"/>
-        </w:rPr>
-        <w:t xml:space="preserve"> </w:t>
-      </w:r>
-      <w:r>
-        <w:rPr>
-          <w:noProof/>
-          <w:lang w:val="id-ID"/>
-        </w:rPr>
-        <w:t>pada</w:t>
-      </w:r>
-      <w:r>
-        <w:rPr>
-          <w:noProof/>
-          <w:lang w:val="id-ID"/>
-        </w:rPr>
-        <w:t xml:space="preserve"> </w:t>
-      </w:r>
-      <w:r>
-        <w:rPr>
-          <w:noProof/>
-          <w:lang w:val="id-ID"/>
-        </w:rPr>
-        <w:t>Microsoft</w:t>
-      </w:r>
-      <w:r>
-        <w:rPr>
-          <w:noProof/>
-          <w:lang w:val="id-ID"/>
-        </w:rPr>
-        <w:t xml:space="preserve"> </w:t>
-      </w:r>
-      <w:r>
-        <w:rPr>
-          <w:noProof/>
-          <w:lang w:val="id-ID"/>
-        </w:rPr>
-        <w:t>word</w:t>
-      </w:r>
-      <w:r>
-        <w:rPr>
-          <w:noProof/>
-          <w:lang w:val="id-ID"/>
-        </w:rPr>
-        <w:t xml:space="preserve"> </w:t>
-      </w:r>
-      <w:r>
-        <w:rPr>
-          <w:noProof/>
-          <w:lang w:val="id-ID"/>
-        </w:rPr>
-        <w:t>untuk</w:t>
-      </w:r>
-      <w:r>
-        <w:rPr>
-          <w:noProof/>
-          <w:lang w:val="id-ID"/>
-        </w:rPr>
-        <w:t xml:space="preserve"> </w:t>
-      </w:r>
-      <w:r>
-        <w:rPr>
-          <w:noProof/>
-          <w:lang w:val="id-ID"/>
-        </w:rPr>
-        <w:t>menambah</w:t>
-      </w:r>
-      <w:r>
-        <w:rPr>
-          <w:noProof/>
-          <w:lang w:val="id-ID"/>
-        </w:rPr>
-        <w:t xml:space="preserve"> </w:t>
-      </w:r>
-      <w:r>
-        <w:rPr>
-          <w:noProof/>
-          <w:lang w:val="id-ID"/>
-        </w:rPr>
-        <w:t>satu</w:t>
-      </w:r>
-      <w:r>
-        <w:rPr>
-          <w:noProof/>
-          <w:lang w:val="id-ID"/>
-        </w:rPr>
-        <w:t xml:space="preserve"> </w:t>
-      </w:r>
-      <w:r>
-        <w:rPr>
-          <w:noProof/>
-          <w:lang w:val="id-ID"/>
-        </w:rPr>
-        <w:t>halaman</w:t>
-      </w:r>
-      <w:r>
-        <w:rPr>
-          <w:noProof/>
-          <w:lang w:val="id-ID"/>
-        </w:rPr>
-        <w:t xml:space="preserve"> </w:t>
-      </w:r>
-      <w:r>
-        <w:rPr>
-          <w:noProof/>
-          <w:lang w:val="id-ID"/>
-        </w:rPr>
-        <w:t>kosong</w:t>
-      </w:r>
-      <w:r>
-        <w:rPr>
-          <w:noProof/>
-          <w:lang w:val="id-ID"/>
-        </w:rPr>
-        <w:t xml:space="preserve"> </w:t>
-      </w:r>
-      <w:r>
-        <w:rPr>
-          <w:noProof/>
-          <w:lang w:val="id-ID"/>
-        </w:rPr>
-        <w:t>jika</w:t>
-      </w:r>
-      <w:r>
-        <w:rPr>
-          <w:noProof/>
-          <w:lang w:val="id-ID"/>
-        </w:rPr>
-        <w:t xml:space="preserve"> </w:t>
-      </w:r>
-      <w:r>
-        <w:rPr>
-          <w:noProof/>
-          <w:lang w:val="id-ID"/>
-        </w:rPr>
-        <w:t>paragraf</w:t>
-      </w:r>
-      <w:r>
-        <w:rPr>
-          <w:noProof/>
-          <w:lang w:val="id-ID"/>
-        </w:rPr>
-        <w:t xml:space="preserve"> </w:t>
-      </w:r>
-      <w:r>
-        <w:rPr>
-          <w:noProof/>
-          <w:lang w:val="id-ID"/>
-        </w:rPr>
-        <w:t>terakhir</w:t>
-      </w:r>
-      <w:r>
-        <w:rPr>
-          <w:noProof/>
-          <w:lang w:val="id-ID"/>
-        </w:rPr>
-        <w:t xml:space="preserve"> </w:t>
-      </w:r>
-      <w:r>
-        <w:rPr>
-          <w:noProof/>
-          <w:lang w:val="id-ID"/>
-        </w:rPr>
-        <w:t>dari</w:t>
-      </w:r>
-      <w:r>
-        <w:rPr>
-          <w:noProof/>
-          <w:lang w:val="id-ID"/>
-        </w:rPr>
-        <w:t xml:space="preserve"> </w:t>
-      </w:r>
-      <w:r>
-        <w:rPr>
-          <w:noProof/>
-          <w:lang w:val="id-ID"/>
-        </w:rPr>
-        <w:t>suatu</w:t>
-      </w:r>
-      <w:r>
-        <w:rPr>
-          <w:noProof/>
-          <w:lang w:val="id-ID"/>
-        </w:rPr>
-        <w:t xml:space="preserve"> </w:t>
-      </w:r>
-      <w:r>
-        <w:rPr>
-          <w:noProof/>
-          <w:lang w:val="id-ID"/>
-        </w:rPr>
-        <w:t>bab</w:t>
-      </w:r>
-      <w:r>
-        <w:rPr>
-          <w:noProof/>
-          <w:lang w:val="id-ID"/>
-        </w:rPr>
-        <w:t xml:space="preserve"> </w:t>
-      </w:r>
-      <w:r>
-        <w:rPr>
-          <w:noProof/>
-          <w:lang w:val="id-ID"/>
-        </w:rPr>
-        <w:t>berada</w:t>
-      </w:r>
-      <w:r>
-        <w:rPr>
-          <w:noProof/>
-          <w:lang w:val="id-ID"/>
-        </w:rPr>
-        <w:t xml:space="preserve"> </w:t>
-      </w:r>
-      <w:r>
-        <w:rPr>
-          <w:noProof/>
-          <w:lang w:val="id-ID"/>
-        </w:rPr>
-        <w:t>pada</w:t>
-      </w:r>
-      <w:r>
-        <w:rPr>
-          <w:noProof/>
-          <w:lang w:val="id-ID"/>
-        </w:rPr>
-        <w:t xml:space="preserve"> </w:t>
-      </w:r>
-      <w:r>
-        <w:rPr>
-          <w:noProof/>
-          <w:lang w:val="id-ID"/>
-        </w:rPr>
-        <w:t>halaman</w:t>
-      </w:r>
-      <w:r>
-        <w:rPr>
-          <w:noProof/>
-          <w:lang w:val="id-ID"/>
-        </w:rPr>
-        <w:t xml:space="preserve"> </w:t>
-      </w:r>
-      <w:r>
-        <w:rPr>
-          <w:noProof/>
-          <w:lang w:val="id-ID"/>
-        </w:rPr>
-        <w:t>ganjil.</w:t>
-      </w:r>
-    </w:p>
-    <w:p>
-      <w:pPr>
         <w:spacing w:after="0" w:line="360" w:lineRule="auto"/>
         <w:rPr>
           <w:rFonts w:ascii="Times New Roman" w:hAnsi="Times New Roman" w:cs="Times New Roman"/>
@@ -13122,6 +12753,7 @@
           <w:color w:val="auto"/>
           <w:sz w:val="24"/>
           <w:szCs w:val="24"/>
+          <w:lang w:val="en-US"/>
         </w:rPr>
       </w:pPr>
       <w:bookmarkStart w:id="26" w:name="_Toc103872497"/>
@@ -13135,7 +12767,7 @@
           <w:sz w:val="24"/>
           <w:szCs w:val="24"/>
         </w:rPr>
-        <w:t>II.</w:t>
+        <w:t>II</w:t>
       </w:r>
       <w:r>
         <w:rPr>
@@ -13146,8 +12778,9 @@
           <w:color w:val="auto"/>
           <w:sz w:val="24"/>
           <w:szCs w:val="24"/>
-        </w:rPr>
-        <w:t>1</w:t>
+          <w:lang w:val="en-US"/>
+        </w:rPr>
+        <w:t>I</w:t>
       </w:r>
       <w:r>
         <w:rPr>
@@ -13159,8 +12792,7 @@
           <w:sz w:val="24"/>
           <w:szCs w:val="24"/>
         </w:rPr>
-        <w:tab/>
-        <w:t>Waktu</w:t>
+        <w:t>.</w:t>
       </w:r>
       <w:r>
         <w:rPr>
@@ -13172,7 +12804,7 @@
           <w:sz w:val="24"/>
           <w:szCs w:val="24"/>
         </w:rPr>
-        <w:t xml:space="preserve"> </w:t>
+        <w:t>1</w:t>
       </w:r>
       <w:r>
         <w:rPr>
@@ -13184,8 +12816,9 @@
           <w:sz w:val="24"/>
           <w:szCs w:val="24"/>
         </w:rPr>
-        <w:t>dan</w:t>
-      </w:r>
+        <w:tab/>
+      </w:r>
+      <w:bookmarkEnd w:id="26"/>
       <w:r>
         <w:rPr>
           <w:rFonts w:ascii="Times New Roman" w:hAnsi="Times New Roman" w:cs="Times New Roman"/>
@@ -13195,8 +12828,9 @@
           <w:color w:val="auto"/>
           <w:sz w:val="24"/>
           <w:szCs w:val="24"/>
-        </w:rPr>
-        <w:t xml:space="preserve"> </w:t>
+          <w:lang w:val="en-US"/>
+        </w:rPr>
+        <w:t xml:space="preserve">Persiapan </w:t>
       </w:r>
       <w:r>
         <w:rPr>
@@ -13207,297 +12841,60 @@
           <w:color w:val="auto"/>
           <w:sz w:val="24"/>
           <w:szCs w:val="24"/>
-        </w:rPr>
-        <w:t>Tempat</w:t>
-      </w:r>
-      <w:bookmarkEnd w:id="26"/>
+          <w:lang w:val="en-US"/>
+        </w:rPr>
+        <w:t>Penanaman</w:t>
+      </w:r>
     </w:p>
     <w:p>
       <w:pPr>
         <w:spacing w:after="0" w:line="360" w:lineRule="auto"/>
-        <w:rPr>
-          <w:rFonts w:ascii="Times New Roman" w:hAnsi="Times New Roman" w:cs="Times New Roman"/>
-          <w:noProof/>
-          <w:sz w:val="24"/>
-          <w:szCs w:val="24"/>
-        </w:rPr>
-      </w:pPr>
-      <w:r>
-        <w:rPr>
-          <w:rFonts w:ascii="Times New Roman" w:hAnsi="Times New Roman" w:cs="Times New Roman"/>
-          <w:noProof/>
-          <w:sz w:val="24"/>
-          <w:szCs w:val="24"/>
-        </w:rPr>
-        <w:t>Kegiatan</w:t>
-      </w:r>
-      <w:r>
-        <w:rPr>
-          <w:rFonts w:ascii="Times New Roman" w:hAnsi="Times New Roman" w:cs="Times New Roman"/>
-          <w:noProof/>
-          <w:sz w:val="24"/>
-          <w:szCs w:val="24"/>
-        </w:rPr>
-        <w:t xml:space="preserve"> </w:t>
-      </w:r>
-      <w:r>
-        <w:rPr>
-          <w:rFonts w:ascii="Times New Roman" w:hAnsi="Times New Roman" w:cs="Times New Roman"/>
-          <w:noProof/>
-          <w:sz w:val="24"/>
-          <w:szCs w:val="24"/>
-        </w:rPr>
-        <w:t>budidaya</w:t>
-      </w:r>
-      <w:r>
-        <w:rPr>
-          <w:rFonts w:ascii="Times New Roman" w:hAnsi="Times New Roman" w:cs="Times New Roman"/>
-          <w:noProof/>
-          <w:sz w:val="24"/>
-          <w:szCs w:val="24"/>
-        </w:rPr>
-        <w:t xml:space="preserve"> </w:t>
-      </w:r>
-      <w:r>
-        <w:rPr>
-          <w:rFonts w:ascii="Times New Roman" w:hAnsi="Times New Roman" w:cs="Times New Roman"/>
-          <w:noProof/>
-          <w:sz w:val="24"/>
-          <w:szCs w:val="24"/>
-        </w:rPr>
-        <w:t>kacang</w:t>
-      </w:r>
-      <w:r>
-        <w:rPr>
-          <w:rFonts w:ascii="Times New Roman" w:hAnsi="Times New Roman" w:cs="Times New Roman"/>
-          <w:noProof/>
-          <w:sz w:val="24"/>
-          <w:szCs w:val="24"/>
-        </w:rPr>
-        <w:t xml:space="preserve"> </w:t>
-      </w:r>
-      <w:r>
-        <w:rPr>
-          <w:rFonts w:ascii="Times New Roman" w:hAnsi="Times New Roman" w:cs="Times New Roman"/>
-          <w:noProof/>
-          <w:sz w:val="24"/>
-          <w:szCs w:val="24"/>
-        </w:rPr>
-        <w:t>tanah</w:t>
-      </w:r>
-      <w:r>
-        <w:rPr>
-          <w:rFonts w:ascii="Times New Roman" w:hAnsi="Times New Roman" w:cs="Times New Roman"/>
-          <w:noProof/>
-          <w:sz w:val="24"/>
-          <w:szCs w:val="24"/>
-        </w:rPr>
-        <w:t xml:space="preserve"> </w:t>
-      </w:r>
-      <w:r>
-        <w:rPr>
-          <w:rFonts w:ascii="Times New Roman" w:hAnsi="Times New Roman" w:cs="Times New Roman"/>
-          <w:noProof/>
-          <w:sz w:val="24"/>
-          <w:szCs w:val="24"/>
-        </w:rPr>
-        <w:t>ini</w:t>
-      </w:r>
-      <w:r>
-        <w:rPr>
-          <w:rFonts w:ascii="Times New Roman" w:hAnsi="Times New Roman" w:cs="Times New Roman"/>
-          <w:noProof/>
-          <w:sz w:val="24"/>
-          <w:szCs w:val="24"/>
-        </w:rPr>
-        <w:t xml:space="preserve"> </w:t>
-      </w:r>
-      <w:r>
-        <w:rPr>
-          <w:rFonts w:ascii="Times New Roman" w:hAnsi="Times New Roman" w:cs="Times New Roman"/>
-          <w:noProof/>
-          <w:sz w:val="24"/>
-          <w:szCs w:val="24"/>
-        </w:rPr>
-        <w:t>akan</w:t>
-      </w:r>
-      <w:r>
-        <w:rPr>
-          <w:rFonts w:ascii="Times New Roman" w:hAnsi="Times New Roman" w:cs="Times New Roman"/>
-          <w:noProof/>
-          <w:sz w:val="24"/>
-          <w:szCs w:val="24"/>
-        </w:rPr>
-        <w:t xml:space="preserve"> </w:t>
-      </w:r>
-      <w:r>
-        <w:rPr>
-          <w:rFonts w:ascii="Times New Roman" w:hAnsi="Times New Roman" w:cs="Times New Roman"/>
-          <w:noProof/>
-          <w:sz w:val="24"/>
-          <w:szCs w:val="24"/>
-        </w:rPr>
-        <w:t>dimulai</w:t>
-      </w:r>
-      <w:r>
-        <w:rPr>
-          <w:rFonts w:ascii="Times New Roman" w:hAnsi="Times New Roman" w:cs="Times New Roman"/>
-          <w:noProof/>
-          <w:sz w:val="24"/>
-          <w:szCs w:val="24"/>
-        </w:rPr>
-        <w:t xml:space="preserve"> </w:t>
-      </w:r>
-      <w:r>
-        <w:rPr>
-          <w:rFonts w:ascii="Times New Roman" w:hAnsi="Times New Roman" w:cs="Times New Roman"/>
-          <w:noProof/>
-          <w:sz w:val="24"/>
-          <w:szCs w:val="24"/>
-        </w:rPr>
-        <w:t>pada</w:t>
-      </w:r>
-      <w:r>
-        <w:rPr>
-          <w:rFonts w:ascii="Times New Roman" w:hAnsi="Times New Roman" w:cs="Times New Roman"/>
-          <w:noProof/>
-          <w:sz w:val="24"/>
-          <w:szCs w:val="24"/>
-        </w:rPr>
-        <w:t xml:space="preserve"> </w:t>
-      </w:r>
-      <w:r>
-        <w:rPr>
-          <w:rFonts w:ascii="Times New Roman" w:hAnsi="Times New Roman" w:cs="Times New Roman"/>
-          <w:noProof/>
-          <w:sz w:val="24"/>
-          <w:szCs w:val="24"/>
-        </w:rPr>
-        <w:t>tanggal</w:t>
-      </w:r>
-      <w:r>
-        <w:rPr>
-          <w:rFonts w:ascii="Times New Roman" w:hAnsi="Times New Roman" w:cs="Times New Roman"/>
-          <w:noProof/>
-          <w:sz w:val="24"/>
-          <w:szCs w:val="24"/>
-        </w:rPr>
-        <w:t xml:space="preserve"> </w:t>
-      </w:r>
-      <w:r>
-        <w:rPr>
-          <w:rFonts w:ascii="Times New Roman" w:hAnsi="Times New Roman" w:cs="Times New Roman"/>
-          <w:noProof/>
-          <w:sz w:val="24"/>
-          <w:szCs w:val="24"/>
-        </w:rPr>
-        <w:t>18</w:t>
-      </w:r>
-      <w:r>
-        <w:rPr>
-          <w:rFonts w:ascii="Times New Roman" w:hAnsi="Times New Roman" w:cs="Times New Roman"/>
-          <w:noProof/>
-          <w:sz w:val="24"/>
-          <w:szCs w:val="24"/>
-        </w:rPr>
-        <w:t xml:space="preserve"> </w:t>
-      </w:r>
-      <w:r>
-        <w:rPr>
-          <w:rFonts w:ascii="Times New Roman" w:hAnsi="Times New Roman" w:cs="Times New Roman"/>
-          <w:noProof/>
-          <w:sz w:val="24"/>
-          <w:szCs w:val="24"/>
-        </w:rPr>
-        <w:t>Februari,</w:t>
-      </w:r>
-      <w:r>
-        <w:rPr>
-          <w:rFonts w:ascii="Times New Roman" w:hAnsi="Times New Roman" w:cs="Times New Roman"/>
-          <w:noProof/>
-          <w:sz w:val="24"/>
-          <w:szCs w:val="24"/>
-        </w:rPr>
-        <w:t xml:space="preserve"> </w:t>
-      </w:r>
-      <w:r>
-        <w:rPr>
-          <w:rFonts w:ascii="Times New Roman" w:hAnsi="Times New Roman" w:cs="Times New Roman"/>
-          <w:noProof/>
-          <w:sz w:val="24"/>
-          <w:szCs w:val="24"/>
-        </w:rPr>
-        <w:t>dimana</w:t>
-      </w:r>
-      <w:r>
-        <w:rPr>
-          <w:rFonts w:ascii="Times New Roman" w:hAnsi="Times New Roman" w:cs="Times New Roman"/>
-          <w:noProof/>
-          <w:sz w:val="24"/>
-          <w:szCs w:val="24"/>
-        </w:rPr>
-        <w:t xml:space="preserve"> </w:t>
-      </w:r>
-      <w:r>
-        <w:rPr>
-          <w:rFonts w:ascii="Times New Roman" w:hAnsi="Times New Roman" w:cs="Times New Roman"/>
-          <w:noProof/>
-          <w:sz w:val="24"/>
-          <w:szCs w:val="24"/>
-        </w:rPr>
-        <w:t>penyemaian</w:t>
-      </w:r>
-      <w:r>
-        <w:rPr>
-          <w:rFonts w:ascii="Times New Roman" w:hAnsi="Times New Roman" w:cs="Times New Roman"/>
-          <w:noProof/>
-          <w:sz w:val="24"/>
-          <w:szCs w:val="24"/>
-        </w:rPr>
-        <w:t xml:space="preserve"> </w:t>
-      </w:r>
-      <w:r>
-        <w:rPr>
-          <w:rFonts w:ascii="Times New Roman" w:hAnsi="Times New Roman" w:cs="Times New Roman"/>
-          <w:noProof/>
-          <w:sz w:val="24"/>
-          <w:szCs w:val="24"/>
-        </w:rPr>
-        <w:t>ini</w:t>
-      </w:r>
-      <w:r>
-        <w:rPr>
-          <w:rFonts w:ascii="Times New Roman" w:hAnsi="Times New Roman" w:cs="Times New Roman"/>
-          <w:noProof/>
-          <w:sz w:val="24"/>
-          <w:szCs w:val="24"/>
-        </w:rPr>
-        <w:t xml:space="preserve"> </w:t>
-      </w:r>
-      <w:r>
-        <w:rPr>
-          <w:rFonts w:ascii="Times New Roman" w:hAnsi="Times New Roman" w:cs="Times New Roman"/>
-          <w:noProof/>
-          <w:sz w:val="24"/>
-          <w:szCs w:val="24"/>
-        </w:rPr>
-        <w:t>dilaksanakan</w:t>
-      </w:r>
-      <w:r>
-        <w:rPr>
-          <w:rFonts w:ascii="Times New Roman" w:hAnsi="Times New Roman" w:cs="Times New Roman"/>
-          <w:noProof/>
-          <w:sz w:val="24"/>
-          <w:szCs w:val="24"/>
-        </w:rPr>
-        <w:t xml:space="preserve"> </w:t>
-      </w:r>
-      <w:r>
-        <w:rPr>
-          <w:rFonts w:ascii="Times New Roman" w:hAnsi="Times New Roman" w:cs="Times New Roman"/>
-          <w:noProof/>
-          <w:sz w:val="24"/>
-          <w:szCs w:val="24"/>
+        <w:jc w:val="both"/>
+        <w:rPr>
+          <w:rFonts w:ascii="Times New Roman" w:hAnsi="Times New Roman" w:cs="Times New Roman"/>
+          <w:noProof/>
+          <w:sz w:val="24"/>
+          <w:szCs w:val="24"/>
+          <w:lang w:val="en-US"/>
+        </w:rPr>
+      </w:pPr>
+      <w:r>
+        <w:rPr>
+          <w:rFonts w:ascii="Times New Roman" w:hAnsi="Times New Roman" w:cs="Times New Roman"/>
+          <w:noProof/>
+          <w:sz w:val="24"/>
+          <w:szCs w:val="24"/>
+          <w:lang w:val="en-US"/>
+        </w:rPr>
+        <w:t xml:space="preserve">Persiapan yang dilakukan sebelum memulai penanaman </w:t>
+      </w:r>
+      <w:r>
+        <w:rPr>
+          <w:rFonts w:ascii="Times New Roman" w:hAnsi="Times New Roman" w:cs="Times New Roman"/>
+          <w:noProof/>
+          <w:sz w:val="24"/>
+          <w:szCs w:val="24"/>
+          <w:lang w:val="en-US"/>
+        </w:rPr>
+        <w:t>harus spesifik dan tepat</w:t>
+      </w:r>
+      <w:r>
+        <w:rPr>
+          <w:rFonts w:ascii="Times New Roman" w:hAnsi="Times New Roman" w:cs="Times New Roman"/>
+          <w:noProof/>
+          <w:sz w:val="24"/>
+          <w:szCs w:val="24"/>
+          <w:lang w:val="en-US"/>
+        </w:rPr>
+        <w:t xml:space="preserve">. Selain membuat kegiatan menjadi lebih terstruktur, hal tersebut juga meminimalisir kesalahan-kesalahan yang mungkin akan terjadi. Maka </w:t>
+      </w:r>
+      <w:r>
+        <w:rPr>
+          <w:rFonts w:ascii="Times New Roman" w:hAnsi="Times New Roman" w:cs="Times New Roman"/>
+          <w:noProof/>
+          <w:sz w:val="24"/>
+          <w:szCs w:val="24"/>
+          <w:lang w:val="en-US"/>
         </w:rPr>
         <w:t>setelah</w:t>
       </w:r>
@@ -13507,1290 +12904,1976 @@
           <w:noProof/>
           <w:sz w:val="24"/>
           <w:szCs w:val="24"/>
-        </w:rPr>
-        <w:t xml:space="preserve"> </w:t>
-      </w:r>
-      <w:r>
-        <w:rPr>
-          <w:rFonts w:ascii="Times New Roman" w:hAnsi="Times New Roman" w:cs="Times New Roman"/>
-          <w:noProof/>
-          <w:sz w:val="24"/>
-          <w:szCs w:val="24"/>
+          <w:lang w:val="en-US"/>
+        </w:rPr>
+        <w:t xml:space="preserve"> ini akan </w:t>
+      </w:r>
+      <w:r>
+        <w:rPr>
+          <w:rFonts w:ascii="Times New Roman" w:hAnsi="Times New Roman" w:cs="Times New Roman"/>
+          <w:noProof/>
+          <w:sz w:val="24"/>
+          <w:szCs w:val="24"/>
+          <w:lang w:val="en-US"/>
+        </w:rPr>
+        <w:t>di</w:t>
+      </w:r>
+      <w:r>
+        <w:rPr>
+          <w:rFonts w:ascii="Times New Roman" w:hAnsi="Times New Roman" w:cs="Times New Roman"/>
+          <w:noProof/>
+          <w:sz w:val="24"/>
+          <w:szCs w:val="24"/>
+          <w:lang w:val="en-US"/>
+        </w:rPr>
+        <w:t>muat segala hal mengenai persiapan sebelum penanaman dimulai.</w:t>
+      </w:r>
+    </w:p>
+    <w:p>
+      <w:pPr>
+        <w:spacing w:after="0" w:line="360" w:lineRule="auto"/>
+        <w:jc w:val="both"/>
+        <w:rPr>
+          <w:rFonts w:ascii="Times New Roman" w:hAnsi="Times New Roman" w:cs="Times New Roman"/>
+          <w:noProof/>
+          <w:sz w:val="24"/>
+          <w:szCs w:val="24"/>
+          <w:lang w:val="en-US"/>
+        </w:rPr>
+      </w:pPr>
+    </w:p>
+    <w:p>
+      <w:pPr>
+        <w:pStyle w:val="Heading3"/>
+        <w:spacing w:before="0" w:after="120"/>
+        <w:rPr>
+          <w:rFonts w:ascii="Times New Roman" w:hAnsi="Times New Roman" w:cs="Times New Roman"/>
+          <w:b/>
+          <w:bCs/>
+          <w:noProof/>
+          <w:color w:val="auto"/>
+          <w:lang w:val="en-US"/>
+        </w:rPr>
+      </w:pPr>
+      <w:r>
+        <w:rPr>
+          <w:rFonts w:ascii="Times New Roman" w:hAnsi="Times New Roman" w:cs="Times New Roman"/>
+          <w:b/>
+          <w:bCs/>
+          <w:noProof/>
+          <w:color w:val="auto"/>
+        </w:rPr>
+        <w:t>II</w:t>
+      </w:r>
+      <w:r>
+        <w:rPr>
+          <w:rFonts w:ascii="Times New Roman" w:hAnsi="Times New Roman" w:cs="Times New Roman"/>
+          <w:b/>
+          <w:bCs/>
+          <w:noProof/>
+          <w:color w:val="auto"/>
+          <w:lang w:val="en-US"/>
+        </w:rPr>
+        <w:t>I</w:t>
+      </w:r>
+      <w:r>
+        <w:rPr>
+          <w:rFonts w:ascii="Times New Roman" w:hAnsi="Times New Roman" w:cs="Times New Roman"/>
+          <w:b/>
+          <w:bCs/>
+          <w:noProof/>
+          <w:color w:val="auto"/>
+        </w:rPr>
+        <w:t>.</w:t>
+      </w:r>
+      <w:r>
+        <w:rPr>
+          <w:rFonts w:ascii="Times New Roman" w:hAnsi="Times New Roman" w:cs="Times New Roman"/>
+          <w:b/>
+          <w:bCs/>
+          <w:noProof/>
+          <w:color w:val="auto"/>
+          <w:lang w:val="en-US"/>
+        </w:rPr>
+        <w:t>1</w:t>
+      </w:r>
+      <w:r>
+        <w:rPr>
+          <w:rFonts w:ascii="Times New Roman" w:hAnsi="Times New Roman" w:cs="Times New Roman"/>
+          <w:b/>
+          <w:bCs/>
+          <w:noProof/>
+          <w:color w:val="auto"/>
+        </w:rPr>
+        <w:t>.</w:t>
+      </w:r>
+      <w:r>
+        <w:rPr>
+          <w:rFonts w:ascii="Times New Roman" w:hAnsi="Times New Roman" w:cs="Times New Roman"/>
+          <w:b/>
+          <w:bCs/>
+          <w:noProof/>
+          <w:color w:val="auto"/>
+          <w:lang w:val="en-US"/>
+        </w:rPr>
+        <w:t>1</w:t>
+      </w:r>
+      <w:r>
+        <w:rPr>
+          <w:rFonts w:ascii="Times New Roman" w:hAnsi="Times New Roman" w:cs="Times New Roman"/>
+          <w:b/>
+          <w:bCs/>
+          <w:noProof/>
+          <w:color w:val="auto"/>
+        </w:rPr>
+        <w:tab/>
+      </w:r>
+      <w:r>
+        <w:rPr>
+          <w:rFonts w:ascii="Times New Roman" w:hAnsi="Times New Roman" w:cs="Times New Roman"/>
+          <w:b/>
+          <w:bCs/>
+          <w:noProof/>
+          <w:color w:val="auto"/>
+          <w:lang w:val="en-US"/>
+        </w:rPr>
+        <w:t>Bahan dan Alat</w:t>
+      </w:r>
+    </w:p>
+    <w:tbl>
+      <w:tblPr>
+        <w:tblStyle w:val="TableGrid"/>
+        <w:tblW w:w="7933" w:type="dxa"/>
+        <w:tblLook w:val="04A0" w:firstRow="1" w:lastRow="0" w:firstColumn="1" w:lastColumn="0" w:noHBand="0" w:noVBand="1"/>
+      </w:tblPr>
+      <w:tblGrid>
+        <w:gridCol w:w="562"/>
+        <w:gridCol w:w="5670"/>
+        <w:gridCol w:w="1701"/>
+      </w:tblGrid>
+      <w:tr>
+        <w:tc>
+          <w:tcPr>
+            <w:tcW w:w="562" w:type="dxa"/>
+            <w:vAlign w:val="center"/>
+          </w:tcPr>
+          <w:p>
+            <w:pPr>
+              <w:jc w:val="center"/>
+              <w:rPr>
+                <w:rFonts w:ascii="Times New Roman" w:hAnsi="Times New Roman" w:cs="Times New Roman"/>
+                <w:noProof/>
+                <w:sz w:val="24"/>
+                <w:szCs w:val="24"/>
+              </w:rPr>
+            </w:pPr>
+            <w:r>
+              <w:rPr>
+                <w:rFonts w:ascii="Times New Roman" w:hAnsi="Times New Roman" w:cs="Times New Roman"/>
+                <w:noProof/>
+                <w:sz w:val="24"/>
+                <w:szCs w:val="24"/>
+              </w:rPr>
+              <w:t>No</w:t>
+            </w:r>
+          </w:p>
+        </w:tc>
+        <w:tc>
+          <w:tcPr>
+            <w:tcW w:w="5670" w:type="dxa"/>
+            <w:vAlign w:val="center"/>
+          </w:tcPr>
+          <w:p>
+            <w:pPr>
+              <w:jc w:val="center"/>
+              <w:rPr>
+                <w:rFonts w:ascii="Times New Roman" w:hAnsi="Times New Roman" w:cs="Times New Roman"/>
+                <w:noProof/>
+                <w:sz w:val="24"/>
+                <w:szCs w:val="24"/>
+                <w:lang w:val="en-US"/>
+              </w:rPr>
+            </w:pPr>
+            <w:r>
+              <w:rPr>
+                <w:rFonts w:ascii="Times New Roman" w:hAnsi="Times New Roman" w:cs="Times New Roman"/>
+                <w:noProof/>
+                <w:sz w:val="24"/>
+                <w:szCs w:val="24"/>
+              </w:rPr>
+              <w:t xml:space="preserve">Nama </w:t>
+            </w:r>
+            <w:r>
+              <w:rPr>
+                <w:rFonts w:ascii="Times New Roman" w:hAnsi="Times New Roman" w:cs="Times New Roman"/>
+                <w:noProof/>
+                <w:sz w:val="24"/>
+                <w:szCs w:val="24"/>
+                <w:lang w:val="en-US"/>
+              </w:rPr>
+              <w:t>Bahan</w:t>
+            </w:r>
+            <w:r>
+              <w:rPr>
+                <w:rFonts w:ascii="Times New Roman" w:hAnsi="Times New Roman" w:cs="Times New Roman"/>
+                <w:noProof/>
+                <w:sz w:val="24"/>
+                <w:szCs w:val="24"/>
+                <w:lang w:val="en-US"/>
+              </w:rPr>
+              <w:t xml:space="preserve"> yang Digunakan</w:t>
+            </w:r>
+          </w:p>
+        </w:tc>
+        <w:tc>
+          <w:tcPr>
+            <w:tcW w:w="1701" w:type="dxa"/>
+            <w:vAlign w:val="center"/>
+          </w:tcPr>
+          <w:p>
+            <w:pPr>
+              <w:jc w:val="center"/>
+              <w:rPr>
+                <w:rFonts w:ascii="Times New Roman" w:hAnsi="Times New Roman" w:cs="Times New Roman"/>
+                <w:noProof/>
+                <w:sz w:val="24"/>
+                <w:szCs w:val="24"/>
+              </w:rPr>
+            </w:pPr>
+            <w:r>
+              <w:rPr>
+                <w:rFonts w:ascii="Times New Roman" w:hAnsi="Times New Roman" w:cs="Times New Roman"/>
+                <w:noProof/>
+                <w:sz w:val="24"/>
+                <w:szCs w:val="24"/>
+              </w:rPr>
+              <w:t>Jumlah</w:t>
+            </w:r>
+          </w:p>
+        </w:tc>
+      </w:tr>
+      <w:tr>
+        <w:tc>
+          <w:tcPr>
+            <w:tcW w:w="562" w:type="dxa"/>
+            <w:vAlign w:val="center"/>
+          </w:tcPr>
+          <w:p>
+            <w:pPr>
+              <w:jc w:val="center"/>
+              <w:rPr>
+                <w:rFonts w:ascii="Times New Roman" w:hAnsi="Times New Roman" w:cs="Times New Roman"/>
+                <w:noProof/>
+                <w:sz w:val="24"/>
+                <w:szCs w:val="24"/>
+              </w:rPr>
+            </w:pPr>
+            <w:r>
+              <w:rPr>
+                <w:rFonts w:ascii="Times New Roman" w:hAnsi="Times New Roman" w:cs="Times New Roman"/>
+                <w:noProof/>
+                <w:sz w:val="24"/>
+                <w:szCs w:val="24"/>
+                <w:lang w:val="en-US"/>
+              </w:rPr>
+              <w:t>1</w:t>
+            </w:r>
+            <w:r>
+              <w:rPr>
+                <w:rFonts w:ascii="Times New Roman" w:hAnsi="Times New Roman" w:cs="Times New Roman"/>
+                <w:noProof/>
+                <w:sz w:val="24"/>
+                <w:szCs w:val="24"/>
+              </w:rPr>
+              <w:t>.</w:t>
+            </w:r>
+          </w:p>
+        </w:tc>
+        <w:tc>
+          <w:tcPr>
+            <w:tcW w:w="5670" w:type="dxa"/>
+            <w:vAlign w:val="center"/>
+          </w:tcPr>
+          <w:p>
+            <w:pPr>
+              <w:rPr>
+                <w:rFonts w:ascii="Times New Roman" w:hAnsi="Times New Roman" w:cs="Times New Roman"/>
+                <w:noProof/>
+                <w:sz w:val="24"/>
+                <w:szCs w:val="24"/>
+                <w:lang w:val="en-US"/>
+              </w:rPr>
+            </w:pPr>
+            <w:r>
+              <w:rPr>
+                <w:rFonts w:ascii="Times New Roman" w:hAnsi="Times New Roman" w:cs="Times New Roman"/>
+                <w:noProof/>
+                <w:sz w:val="24"/>
+                <w:szCs w:val="24"/>
+              </w:rPr>
+              <w:t>B</w:t>
+            </w:r>
+            <w:r>
+              <w:rPr>
+                <w:rFonts w:ascii="Times New Roman" w:hAnsi="Times New Roman" w:cs="Times New Roman"/>
+                <w:noProof/>
+                <w:sz w:val="24"/>
+                <w:szCs w:val="24"/>
+                <w:lang w:val="en-US"/>
+              </w:rPr>
+              <w:t>enih</w:t>
+            </w:r>
+            <w:r>
+              <w:rPr>
+                <w:rFonts w:ascii="Times New Roman" w:hAnsi="Times New Roman" w:cs="Times New Roman"/>
+                <w:noProof/>
+                <w:sz w:val="24"/>
+                <w:szCs w:val="24"/>
+              </w:rPr>
+              <w:t xml:space="preserve"> </w:t>
+            </w:r>
+            <w:r>
+              <w:rPr>
+                <w:rFonts w:ascii="Times New Roman" w:hAnsi="Times New Roman" w:cs="Times New Roman"/>
+                <w:noProof/>
+                <w:sz w:val="24"/>
+                <w:szCs w:val="24"/>
+                <w:lang w:val="en-US"/>
+              </w:rPr>
+              <w:t>k</w:t>
+            </w:r>
+            <w:r>
+              <w:rPr>
+                <w:rFonts w:ascii="Times New Roman" w:hAnsi="Times New Roman" w:cs="Times New Roman"/>
+                <w:noProof/>
+                <w:sz w:val="24"/>
+                <w:szCs w:val="24"/>
+              </w:rPr>
+              <w:t>acang</w:t>
+            </w:r>
+            <w:r>
+              <w:rPr>
+                <w:rFonts w:ascii="Times New Roman" w:hAnsi="Times New Roman" w:cs="Times New Roman"/>
+                <w:noProof/>
+                <w:sz w:val="24"/>
+                <w:szCs w:val="24"/>
+                <w:lang w:val="en-US"/>
+              </w:rPr>
+              <w:t xml:space="preserve"> </w:t>
+            </w:r>
+            <w:r>
+              <w:rPr>
+                <w:rFonts w:ascii="Times New Roman" w:hAnsi="Times New Roman" w:cs="Times New Roman"/>
+                <w:noProof/>
+                <w:sz w:val="24"/>
+                <w:szCs w:val="24"/>
+                <w:lang w:val="en-US"/>
+              </w:rPr>
+              <w:t>t</w:t>
+            </w:r>
+            <w:r>
+              <w:rPr>
+                <w:rFonts w:ascii="Times New Roman" w:hAnsi="Times New Roman" w:cs="Times New Roman"/>
+                <w:noProof/>
+                <w:sz w:val="24"/>
+                <w:szCs w:val="24"/>
+                <w:lang w:val="en-US"/>
+              </w:rPr>
+              <w:t>anah</w:t>
+            </w:r>
+          </w:p>
+        </w:tc>
+        <w:tc>
+          <w:tcPr>
+            <w:tcW w:w="1701" w:type="dxa"/>
+            <w:vAlign w:val="center"/>
+          </w:tcPr>
+          <w:p>
+            <w:pPr>
+              <w:rPr>
+                <w:rFonts w:ascii="Times New Roman" w:hAnsi="Times New Roman" w:cs="Times New Roman"/>
+                <w:noProof/>
+                <w:sz w:val="24"/>
+                <w:szCs w:val="24"/>
+              </w:rPr>
+            </w:pPr>
+            <w:r>
+              <w:rPr>
+                <w:rFonts w:ascii="Times New Roman" w:hAnsi="Times New Roman" w:cs="Times New Roman"/>
+                <w:noProof/>
+                <w:sz w:val="24"/>
+                <w:szCs w:val="24"/>
+                <w:lang w:val="en-US"/>
+              </w:rPr>
+              <w:t>10</w:t>
+            </w:r>
+            <w:r>
+              <w:rPr>
+                <w:rFonts w:ascii="Times New Roman" w:hAnsi="Times New Roman" w:cs="Times New Roman"/>
+                <w:noProof/>
+                <w:sz w:val="24"/>
+                <w:szCs w:val="24"/>
+              </w:rPr>
+              <w:t xml:space="preserve"> biji</w:t>
+            </w:r>
+          </w:p>
+        </w:tc>
+      </w:tr>
+      <w:tr>
+        <w:tc>
+          <w:tcPr>
+            <w:tcW w:w="562" w:type="dxa"/>
+            <w:vAlign w:val="center"/>
+          </w:tcPr>
+          <w:p>
+            <w:pPr>
+              <w:jc w:val="center"/>
+              <w:rPr>
+                <w:rFonts w:ascii="Times New Roman" w:hAnsi="Times New Roman" w:cs="Times New Roman"/>
+                <w:noProof/>
+                <w:sz w:val="24"/>
+                <w:szCs w:val="24"/>
+              </w:rPr>
+            </w:pPr>
+            <w:r>
+              <w:rPr>
+                <w:rFonts w:ascii="Times New Roman" w:hAnsi="Times New Roman" w:cs="Times New Roman"/>
+                <w:noProof/>
+                <w:sz w:val="24"/>
+                <w:szCs w:val="24"/>
+                <w:lang w:val="en-US"/>
+              </w:rPr>
+              <w:t>2</w:t>
+            </w:r>
+            <w:r>
+              <w:rPr>
+                <w:rFonts w:ascii="Times New Roman" w:hAnsi="Times New Roman" w:cs="Times New Roman"/>
+                <w:noProof/>
+                <w:sz w:val="24"/>
+                <w:szCs w:val="24"/>
+              </w:rPr>
+              <w:t>.</w:t>
+            </w:r>
+          </w:p>
+        </w:tc>
+        <w:tc>
+          <w:tcPr>
+            <w:tcW w:w="5670" w:type="dxa"/>
+            <w:vAlign w:val="center"/>
+          </w:tcPr>
+          <w:p>
+            <w:pPr>
+              <w:rPr>
+                <w:rFonts w:ascii="Times New Roman" w:hAnsi="Times New Roman" w:cs="Times New Roman"/>
+                <w:noProof/>
+                <w:sz w:val="24"/>
+                <w:szCs w:val="24"/>
+                <w:lang w:val="en-US"/>
+              </w:rPr>
+            </w:pPr>
+            <w:r>
+              <w:rPr>
+                <w:rFonts w:ascii="Times New Roman" w:hAnsi="Times New Roman" w:cs="Times New Roman"/>
+                <w:noProof/>
+                <w:sz w:val="24"/>
+                <w:szCs w:val="24"/>
+              </w:rPr>
+              <w:t>Beras</w:t>
+            </w:r>
+            <w:r>
+              <w:rPr>
+                <w:rFonts w:ascii="Times New Roman" w:hAnsi="Times New Roman" w:cs="Times New Roman"/>
+                <w:noProof/>
+                <w:sz w:val="24"/>
+                <w:szCs w:val="24"/>
+                <w:lang w:val="en-US"/>
+              </w:rPr>
+              <w:t xml:space="preserve"> atau nasi basi</w:t>
+            </w:r>
+          </w:p>
+        </w:tc>
+        <w:tc>
+          <w:tcPr>
+            <w:tcW w:w="1701" w:type="dxa"/>
+            <w:vAlign w:val="center"/>
+          </w:tcPr>
+          <w:p>
+            <w:pPr>
+              <w:rPr>
+                <w:rFonts w:ascii="Times New Roman" w:hAnsi="Times New Roman" w:cs="Times New Roman"/>
+                <w:noProof/>
+                <w:sz w:val="24"/>
+                <w:szCs w:val="24"/>
+              </w:rPr>
+            </w:pPr>
+            <w:r>
+              <w:rPr>
+                <w:rFonts w:ascii="Times New Roman" w:hAnsi="Times New Roman" w:cs="Times New Roman"/>
+                <w:noProof/>
+                <w:sz w:val="24"/>
+                <w:szCs w:val="24"/>
+              </w:rPr>
+              <w:t>200 g</w:t>
+            </w:r>
+          </w:p>
+        </w:tc>
+      </w:tr>
+      <w:tr>
+        <w:tc>
+          <w:tcPr>
+            <w:tcW w:w="562" w:type="dxa"/>
+            <w:vAlign w:val="center"/>
+          </w:tcPr>
+          <w:p>
+            <w:pPr>
+              <w:jc w:val="center"/>
+              <w:rPr>
+                <w:rFonts w:ascii="Times New Roman" w:hAnsi="Times New Roman" w:cs="Times New Roman"/>
+                <w:noProof/>
+                <w:sz w:val="24"/>
+                <w:szCs w:val="24"/>
+              </w:rPr>
+            </w:pPr>
+            <w:r>
+              <w:rPr>
+                <w:rFonts w:ascii="Times New Roman" w:hAnsi="Times New Roman" w:cs="Times New Roman"/>
+                <w:noProof/>
+                <w:sz w:val="24"/>
+                <w:szCs w:val="24"/>
+              </w:rPr>
+              <w:t>3</w:t>
+            </w:r>
+            <w:r>
+              <w:rPr>
+                <w:rFonts w:ascii="Times New Roman" w:hAnsi="Times New Roman" w:cs="Times New Roman"/>
+                <w:noProof/>
+                <w:sz w:val="24"/>
+                <w:szCs w:val="24"/>
+              </w:rPr>
+              <w:t>.</w:t>
+            </w:r>
+          </w:p>
+        </w:tc>
+        <w:tc>
+          <w:tcPr>
+            <w:tcW w:w="5670" w:type="dxa"/>
+            <w:vAlign w:val="center"/>
+          </w:tcPr>
+          <w:p>
+            <w:pPr>
+              <w:rPr>
+                <w:rFonts w:ascii="Times New Roman" w:hAnsi="Times New Roman" w:cs="Times New Roman"/>
+                <w:noProof/>
+                <w:sz w:val="24"/>
+                <w:szCs w:val="24"/>
+              </w:rPr>
+            </w:pPr>
+            <w:r>
+              <w:rPr>
+                <w:rFonts w:ascii="Times New Roman" w:hAnsi="Times New Roman" w:cs="Times New Roman"/>
+                <w:noProof/>
+                <w:sz w:val="24"/>
+                <w:szCs w:val="24"/>
+              </w:rPr>
+              <w:t xml:space="preserve">Sabun </w:t>
+            </w:r>
+            <w:r>
+              <w:rPr>
+                <w:rFonts w:ascii="Times New Roman" w:hAnsi="Times New Roman" w:cs="Times New Roman"/>
+                <w:noProof/>
+                <w:sz w:val="24"/>
+                <w:szCs w:val="24"/>
+                <w:lang w:val="en-US"/>
+              </w:rPr>
+              <w:t>c</w:t>
+            </w:r>
+            <w:r>
+              <w:rPr>
+                <w:rFonts w:ascii="Times New Roman" w:hAnsi="Times New Roman" w:cs="Times New Roman"/>
+                <w:noProof/>
+                <w:sz w:val="24"/>
+                <w:szCs w:val="24"/>
+              </w:rPr>
+              <w:t>air</w:t>
+            </w:r>
+          </w:p>
+        </w:tc>
+        <w:tc>
+          <w:tcPr>
+            <w:tcW w:w="1701" w:type="dxa"/>
+            <w:vAlign w:val="center"/>
+          </w:tcPr>
+          <w:p>
+            <w:pPr>
+              <w:rPr>
+                <w:rFonts w:ascii="Times New Roman" w:hAnsi="Times New Roman" w:cs="Times New Roman"/>
+                <w:noProof/>
+                <w:sz w:val="24"/>
+                <w:szCs w:val="24"/>
+              </w:rPr>
+            </w:pPr>
+            <w:r>
+              <w:rPr>
+                <w:rFonts w:ascii="Times New Roman" w:hAnsi="Times New Roman" w:cs="Times New Roman"/>
+                <w:noProof/>
+                <w:sz w:val="24"/>
+                <w:szCs w:val="24"/>
+              </w:rPr>
+              <w:t>100 ml</w:t>
+            </w:r>
+          </w:p>
+        </w:tc>
+      </w:tr>
+      <w:tr>
+        <w:tc>
+          <w:tcPr>
+            <w:tcW w:w="562" w:type="dxa"/>
+            <w:vAlign w:val="center"/>
+          </w:tcPr>
+          <w:p>
+            <w:pPr>
+              <w:jc w:val="center"/>
+              <w:rPr>
+                <w:rFonts w:ascii="Times New Roman" w:hAnsi="Times New Roman" w:cs="Times New Roman"/>
+                <w:noProof/>
+                <w:sz w:val="24"/>
+                <w:szCs w:val="24"/>
+                <w:lang w:val="en-US"/>
+              </w:rPr>
+            </w:pPr>
+            <w:r>
+              <w:rPr>
+                <w:rFonts w:ascii="Times New Roman" w:hAnsi="Times New Roman" w:cs="Times New Roman"/>
+                <w:noProof/>
+                <w:sz w:val="24"/>
+                <w:szCs w:val="24"/>
+                <w:lang w:val="en-US"/>
+              </w:rPr>
+              <w:t>4.</w:t>
+            </w:r>
+          </w:p>
+        </w:tc>
+        <w:tc>
+          <w:tcPr>
+            <w:tcW w:w="5670" w:type="dxa"/>
+            <w:vAlign w:val="center"/>
+          </w:tcPr>
+          <w:p>
+            <w:pPr>
+              <w:rPr>
+                <w:rFonts w:ascii="Times New Roman" w:hAnsi="Times New Roman" w:cs="Times New Roman"/>
+                <w:noProof/>
+                <w:sz w:val="24"/>
+                <w:szCs w:val="24"/>
+                <w:lang w:val="en-US"/>
+              </w:rPr>
+            </w:pPr>
+            <w:r>
+              <w:rPr>
+                <w:rFonts w:ascii="Times New Roman" w:hAnsi="Times New Roman" w:cs="Times New Roman"/>
+                <w:noProof/>
+                <w:sz w:val="24"/>
+                <w:szCs w:val="24"/>
+                <w:lang w:val="en-US"/>
+              </w:rPr>
+              <w:t>Air</w:t>
+            </w:r>
+          </w:p>
+        </w:tc>
+        <w:tc>
+          <w:tcPr>
+            <w:tcW w:w="1701" w:type="dxa"/>
+            <w:vAlign w:val="center"/>
+          </w:tcPr>
+          <w:p>
+            <w:pPr>
+              <w:rPr>
+                <w:rFonts w:ascii="Times New Roman" w:hAnsi="Times New Roman" w:cs="Times New Roman"/>
+                <w:noProof/>
+                <w:sz w:val="24"/>
+                <w:szCs w:val="24"/>
+                <w:lang w:val="en-US"/>
+              </w:rPr>
+            </w:pPr>
+            <w:r>
+              <w:rPr>
+                <w:rFonts w:ascii="Times New Roman" w:hAnsi="Times New Roman" w:cs="Times New Roman"/>
+                <w:noProof/>
+                <w:sz w:val="24"/>
+                <w:szCs w:val="24"/>
+                <w:lang w:val="en-US"/>
+              </w:rPr>
+              <w:t>-</w:t>
+            </w:r>
+          </w:p>
+        </w:tc>
+      </w:tr>
+      <w:tr>
+        <w:tc>
+          <w:tcPr>
+            <w:tcW w:w="562" w:type="dxa"/>
+            <w:vAlign w:val="center"/>
+          </w:tcPr>
+          <w:p>
+            <w:pPr>
+              <w:jc w:val="center"/>
+              <w:rPr>
+                <w:rFonts w:ascii="Times New Roman" w:hAnsi="Times New Roman" w:cs="Times New Roman"/>
+                <w:noProof/>
+                <w:sz w:val="24"/>
+                <w:szCs w:val="24"/>
+                <w:lang w:val="en-US"/>
+              </w:rPr>
+            </w:pPr>
+            <w:r>
+              <w:rPr>
+                <w:rFonts w:ascii="Times New Roman" w:hAnsi="Times New Roman" w:cs="Times New Roman"/>
+                <w:noProof/>
+                <w:sz w:val="24"/>
+                <w:szCs w:val="24"/>
+                <w:lang w:val="en-US"/>
+              </w:rPr>
+              <w:t>5.</w:t>
+            </w:r>
+          </w:p>
+        </w:tc>
+        <w:tc>
+          <w:tcPr>
+            <w:tcW w:w="5670" w:type="dxa"/>
+            <w:vAlign w:val="center"/>
+          </w:tcPr>
+          <w:p>
+            <w:pPr>
+              <w:rPr>
+                <w:rFonts w:ascii="Times New Roman" w:hAnsi="Times New Roman" w:cs="Times New Roman"/>
+                <w:noProof/>
+                <w:sz w:val="24"/>
+                <w:szCs w:val="24"/>
+                <w:lang w:val="en-US"/>
+              </w:rPr>
+            </w:pPr>
+            <w:r>
+              <w:rPr>
+                <w:rFonts w:ascii="Times New Roman" w:hAnsi="Times New Roman" w:cs="Times New Roman"/>
+                <w:noProof/>
+                <w:sz w:val="24"/>
+                <w:szCs w:val="24"/>
+                <w:lang w:val="en-US"/>
+              </w:rPr>
+              <w:t>Pupuk NPK</w:t>
+            </w:r>
+          </w:p>
+        </w:tc>
+        <w:tc>
+          <w:tcPr>
+            <w:tcW w:w="1701" w:type="dxa"/>
+            <w:vAlign w:val="center"/>
+          </w:tcPr>
+          <w:p>
+            <w:pPr>
+              <w:rPr>
+                <w:rFonts w:ascii="Times New Roman" w:hAnsi="Times New Roman" w:cs="Times New Roman"/>
+                <w:noProof/>
+                <w:sz w:val="24"/>
+                <w:szCs w:val="24"/>
+                <w:lang w:val="en-US"/>
+              </w:rPr>
+            </w:pPr>
+            <w:r>
+              <w:rPr>
+                <w:rFonts w:ascii="Times New Roman" w:hAnsi="Times New Roman" w:cs="Times New Roman"/>
+                <w:noProof/>
+                <w:sz w:val="24"/>
+                <w:szCs w:val="24"/>
+                <w:lang w:val="en-US"/>
+              </w:rPr>
+              <w:t>1 kg</w:t>
+            </w:r>
+          </w:p>
+        </w:tc>
+      </w:tr>
+      <w:tr>
+        <w:tc>
+          <w:tcPr>
+            <w:tcW w:w="562" w:type="dxa"/>
+          </w:tcPr>
+          <w:p>
+            <w:pPr>
+              <w:jc w:val="center"/>
+              <w:rPr>
+                <w:rFonts w:ascii="Times New Roman" w:hAnsi="Times New Roman" w:cs="Times New Roman"/>
+                <w:noProof/>
+                <w:sz w:val="24"/>
+                <w:szCs w:val="24"/>
+                <w:lang w:val="en-US"/>
+              </w:rPr>
+            </w:pPr>
+            <w:r>
+              <w:rPr>
+                <w:rFonts w:ascii="Times New Roman" w:hAnsi="Times New Roman" w:cs="Times New Roman"/>
+                <w:noProof/>
+                <w:sz w:val="24"/>
+                <w:szCs w:val="24"/>
+                <w:lang w:val="en-US"/>
+              </w:rPr>
+              <w:t>6.</w:t>
+            </w:r>
+          </w:p>
+        </w:tc>
+        <w:tc>
+          <w:tcPr>
+            <w:tcW w:w="5670" w:type="dxa"/>
+          </w:tcPr>
+          <w:p>
+            <w:pPr>
+              <w:rPr>
+                <w:rFonts w:ascii="Times New Roman" w:hAnsi="Times New Roman" w:cs="Times New Roman"/>
+                <w:noProof/>
+                <w:sz w:val="24"/>
+                <w:szCs w:val="24"/>
+                <w:lang w:val="en-US"/>
+              </w:rPr>
+            </w:pPr>
+            <w:r>
+              <w:rPr>
+                <w:rFonts w:ascii="Times New Roman" w:hAnsi="Times New Roman" w:cs="Times New Roman"/>
+                <w:noProof/>
+                <w:sz w:val="24"/>
+                <w:szCs w:val="24"/>
+                <w:lang w:val="en-US"/>
+              </w:rPr>
+              <w:t>Pupuk kandang</w:t>
+            </w:r>
+          </w:p>
+        </w:tc>
+        <w:tc>
+          <w:tcPr>
+            <w:tcW w:w="1701" w:type="dxa"/>
+          </w:tcPr>
+          <w:p>
+            <w:pPr>
+              <w:rPr>
+                <w:rFonts w:ascii="Times New Roman" w:hAnsi="Times New Roman" w:cs="Times New Roman"/>
+                <w:noProof/>
+                <w:sz w:val="24"/>
+                <w:szCs w:val="24"/>
+                <w:lang w:val="en-US"/>
+              </w:rPr>
+            </w:pPr>
+            <w:r>
+              <w:rPr>
+                <w:rFonts w:ascii="Times New Roman" w:hAnsi="Times New Roman" w:cs="Times New Roman"/>
+                <w:noProof/>
+                <w:sz w:val="24"/>
+                <w:szCs w:val="24"/>
+                <w:lang w:val="en-US"/>
+              </w:rPr>
+              <w:t>1 kg</w:t>
+            </w:r>
+          </w:p>
+        </w:tc>
+      </w:tr>
+      <w:tr>
+        <w:tc>
+          <w:tcPr>
+            <w:tcW w:w="562" w:type="dxa"/>
+          </w:tcPr>
+          <w:p>
+            <w:pPr>
+              <w:jc w:val="center"/>
+              <w:rPr>
+                <w:rFonts w:ascii="Times New Roman" w:hAnsi="Times New Roman" w:cs="Times New Roman"/>
+                <w:noProof/>
+                <w:sz w:val="24"/>
+                <w:szCs w:val="24"/>
+                <w:lang w:val="en-US"/>
+              </w:rPr>
+            </w:pPr>
+            <w:r>
+              <w:rPr>
+                <w:rFonts w:ascii="Times New Roman" w:hAnsi="Times New Roman" w:cs="Times New Roman"/>
+                <w:noProof/>
+                <w:sz w:val="24"/>
+                <w:szCs w:val="24"/>
+                <w:lang w:val="en-US"/>
+              </w:rPr>
+              <w:t>7.</w:t>
+            </w:r>
+          </w:p>
+        </w:tc>
+        <w:tc>
+          <w:tcPr>
+            <w:tcW w:w="5670" w:type="dxa"/>
+          </w:tcPr>
+          <w:p>
+            <w:pPr>
+              <w:rPr>
+                <w:rFonts w:ascii="Times New Roman" w:hAnsi="Times New Roman" w:cs="Times New Roman"/>
+                <w:noProof/>
+                <w:sz w:val="24"/>
+                <w:szCs w:val="24"/>
+                <w:lang w:val="en-US"/>
+              </w:rPr>
+            </w:pPr>
+            <w:r>
+              <w:rPr>
+                <w:rFonts w:ascii="Times New Roman" w:hAnsi="Times New Roman" w:cs="Times New Roman"/>
+                <w:noProof/>
+                <w:sz w:val="24"/>
+                <w:szCs w:val="24"/>
+                <w:lang w:val="en-US"/>
+              </w:rPr>
+              <w:t>Kapas</w:t>
+            </w:r>
+          </w:p>
+        </w:tc>
+        <w:tc>
+          <w:tcPr>
+            <w:tcW w:w="1701" w:type="dxa"/>
+          </w:tcPr>
+          <w:p>
+            <w:pPr>
+              <w:rPr>
+                <w:rFonts w:ascii="Times New Roman" w:hAnsi="Times New Roman" w:cs="Times New Roman"/>
+                <w:noProof/>
+                <w:sz w:val="24"/>
+                <w:szCs w:val="24"/>
+                <w:lang w:val="en-US"/>
+              </w:rPr>
+            </w:pPr>
+            <w:r>
+              <w:rPr>
+                <w:rFonts w:ascii="Times New Roman" w:hAnsi="Times New Roman" w:cs="Times New Roman"/>
+                <w:noProof/>
+                <w:sz w:val="24"/>
+                <w:szCs w:val="24"/>
+                <w:lang w:val="en-US"/>
+              </w:rPr>
+              <w:t>5 helai</w:t>
+            </w:r>
+          </w:p>
+        </w:tc>
+      </w:tr>
+    </w:tbl>
+    <w:p>
+      <w:pPr>
+        <w:keepNext/>
+        <w:spacing w:after="0" w:line="360" w:lineRule="auto"/>
+        <w:jc w:val="center"/>
+        <w:rPr>
+          <w:rFonts w:ascii="Times New Roman" w:hAnsi="Times New Roman" w:cs="Times New Roman"/>
+          <w:noProof/>
+          <w:sz w:val="20"/>
+          <w:szCs w:val="20"/>
+          <w:lang w:val="en-US"/>
+        </w:rPr>
+      </w:pPr>
+      <w:r>
+        <w:rPr>
+          <w:rFonts w:ascii="Times New Roman" w:hAnsi="Times New Roman" w:cs="Times New Roman"/>
+          <w:noProof/>
+          <w:sz w:val="20"/>
+          <w:szCs w:val="20"/>
+          <w:lang w:val="en-US"/>
+        </w:rPr>
+        <w:t>Tabel</w:t>
+      </w:r>
+      <w:r>
+        <w:rPr>
+          <w:rFonts w:ascii="Times New Roman" w:hAnsi="Times New Roman" w:cs="Times New Roman"/>
+          <w:noProof/>
+          <w:sz w:val="20"/>
+          <w:szCs w:val="20"/>
+        </w:rPr>
+        <w:t xml:space="preserve"> I</w:t>
+      </w:r>
+      <w:r>
+        <w:rPr>
+          <w:rFonts w:ascii="Times New Roman" w:hAnsi="Times New Roman" w:cs="Times New Roman"/>
+          <w:noProof/>
+          <w:sz w:val="20"/>
+          <w:szCs w:val="20"/>
+          <w:lang w:val="en-US"/>
+        </w:rPr>
+        <w:t>I</w:t>
+      </w:r>
+      <w:r>
+        <w:rPr>
+          <w:rFonts w:ascii="Times New Roman" w:hAnsi="Times New Roman" w:cs="Times New Roman"/>
+          <w:noProof/>
+          <w:sz w:val="20"/>
+          <w:szCs w:val="20"/>
+        </w:rPr>
+        <w:t>I.</w:t>
+      </w:r>
+      <w:r>
+        <w:rPr>
+          <w:rFonts w:ascii="Times New Roman" w:hAnsi="Times New Roman" w:cs="Times New Roman"/>
+          <w:noProof/>
+          <w:sz w:val="20"/>
+          <w:szCs w:val="20"/>
+          <w:lang w:val="en-US"/>
+        </w:rPr>
+        <w:t>1</w:t>
+      </w:r>
+      <w:r>
+        <w:rPr>
+          <w:rFonts w:ascii="Times New Roman" w:hAnsi="Times New Roman" w:cs="Times New Roman"/>
+          <w:noProof/>
+          <w:sz w:val="20"/>
+          <w:szCs w:val="20"/>
+        </w:rPr>
+        <w:t>.1</w:t>
+      </w:r>
+      <w:r>
+        <w:rPr>
+          <w:rFonts w:ascii="Times New Roman" w:hAnsi="Times New Roman" w:cs="Times New Roman"/>
+          <w:noProof/>
+          <w:sz w:val="20"/>
+          <w:szCs w:val="20"/>
+          <w:lang w:val="en-US"/>
+        </w:rPr>
+        <w:t>.a</w:t>
+      </w:r>
+      <w:r>
+        <w:rPr>
+          <w:rFonts w:ascii="Times New Roman" w:hAnsi="Times New Roman" w:cs="Times New Roman"/>
+          <w:noProof/>
+          <w:sz w:val="20"/>
+          <w:szCs w:val="20"/>
+        </w:rPr>
+        <w:t xml:space="preserve">   </w:t>
+      </w:r>
+      <w:r>
+        <w:rPr>
+          <w:rFonts w:ascii="Times New Roman" w:hAnsi="Times New Roman" w:cs="Times New Roman"/>
+          <w:noProof/>
+          <w:sz w:val="20"/>
+          <w:szCs w:val="20"/>
+          <w:lang w:val="en-US"/>
+        </w:rPr>
+        <w:t>Bahan-bahan</w:t>
+      </w:r>
+    </w:p>
+    <w:p>
+      <w:pPr>
+        <w:spacing w:after="0" w:line="360" w:lineRule="auto"/>
+        <w:rPr>
+          <w:rFonts w:ascii="Times New Roman" w:hAnsi="Times New Roman" w:cs="Times New Roman"/>
+          <w:noProof/>
+          <w:sz w:val="24"/>
+          <w:szCs w:val="24"/>
+          <w:lang w:val="en-US"/>
+        </w:rPr>
+      </w:pPr>
+    </w:p>
+    <w:tbl>
+      <w:tblPr>
+        <w:tblStyle w:val="TableGrid"/>
+        <w:tblW w:w="7933" w:type="dxa"/>
+        <w:tblLook w:val="04A0" w:firstRow="1" w:lastRow="0" w:firstColumn="1" w:lastColumn="0" w:noHBand="0" w:noVBand="1"/>
+      </w:tblPr>
+      <w:tblGrid>
+        <w:gridCol w:w="562"/>
+        <w:gridCol w:w="5670"/>
+        <w:gridCol w:w="1701"/>
+      </w:tblGrid>
+      <w:tr>
+        <w:tc>
+          <w:tcPr>
+            <w:tcW w:w="562" w:type="dxa"/>
+            <w:vAlign w:val="center"/>
+          </w:tcPr>
+          <w:p>
+            <w:pPr>
+              <w:jc w:val="center"/>
+              <w:rPr>
+                <w:rFonts w:ascii="Times New Roman" w:hAnsi="Times New Roman" w:cs="Times New Roman"/>
+                <w:noProof/>
+                <w:sz w:val="24"/>
+                <w:szCs w:val="24"/>
+              </w:rPr>
+            </w:pPr>
+            <w:r>
+              <w:rPr>
+                <w:rFonts w:ascii="Times New Roman" w:hAnsi="Times New Roman" w:cs="Times New Roman"/>
+                <w:noProof/>
+                <w:sz w:val="24"/>
+                <w:szCs w:val="24"/>
+              </w:rPr>
+              <w:t>No</w:t>
+            </w:r>
+          </w:p>
+        </w:tc>
+        <w:tc>
+          <w:tcPr>
+            <w:tcW w:w="5670" w:type="dxa"/>
+            <w:vAlign w:val="center"/>
+          </w:tcPr>
+          <w:p>
+            <w:pPr>
+              <w:jc w:val="center"/>
+              <w:rPr>
+                <w:rFonts w:ascii="Times New Roman" w:hAnsi="Times New Roman" w:cs="Times New Roman"/>
+                <w:noProof/>
+                <w:sz w:val="24"/>
+                <w:szCs w:val="24"/>
+                <w:lang w:val="en-US"/>
+              </w:rPr>
+            </w:pPr>
+            <w:r>
+              <w:rPr>
+                <w:rFonts w:ascii="Times New Roman" w:hAnsi="Times New Roman" w:cs="Times New Roman"/>
+                <w:noProof/>
+                <w:sz w:val="24"/>
+                <w:szCs w:val="24"/>
+              </w:rPr>
+              <w:t xml:space="preserve">Nama </w:t>
+            </w:r>
+            <w:r>
+              <w:rPr>
+                <w:rFonts w:ascii="Times New Roman" w:hAnsi="Times New Roman" w:cs="Times New Roman"/>
+                <w:noProof/>
+                <w:sz w:val="24"/>
+                <w:szCs w:val="24"/>
+                <w:lang w:val="en-US"/>
+              </w:rPr>
+              <w:t>Alat</w:t>
+            </w:r>
+            <w:r>
+              <w:rPr>
+                <w:rFonts w:ascii="Times New Roman" w:hAnsi="Times New Roman" w:cs="Times New Roman"/>
+                <w:noProof/>
+                <w:sz w:val="24"/>
+                <w:szCs w:val="24"/>
+                <w:lang w:val="en-US"/>
+              </w:rPr>
+              <w:t xml:space="preserve"> </w:t>
+            </w:r>
+            <w:r>
+              <w:rPr>
+                <w:rFonts w:ascii="Times New Roman" w:hAnsi="Times New Roman" w:cs="Times New Roman"/>
+                <w:noProof/>
+                <w:sz w:val="24"/>
+                <w:szCs w:val="24"/>
+                <w:lang w:val="en-US"/>
+              </w:rPr>
+              <w:t>yang Digunakan</w:t>
+            </w:r>
+          </w:p>
+        </w:tc>
+        <w:tc>
+          <w:tcPr>
+            <w:tcW w:w="1701" w:type="dxa"/>
+            <w:vAlign w:val="center"/>
+          </w:tcPr>
+          <w:p>
+            <w:pPr>
+              <w:jc w:val="center"/>
+              <w:rPr>
+                <w:rFonts w:ascii="Times New Roman" w:hAnsi="Times New Roman" w:cs="Times New Roman"/>
+                <w:noProof/>
+                <w:sz w:val="24"/>
+                <w:szCs w:val="24"/>
+              </w:rPr>
+            </w:pPr>
+            <w:r>
+              <w:rPr>
+                <w:rFonts w:ascii="Times New Roman" w:hAnsi="Times New Roman" w:cs="Times New Roman"/>
+                <w:noProof/>
+                <w:sz w:val="24"/>
+                <w:szCs w:val="24"/>
+              </w:rPr>
+              <w:t>Jumlah</w:t>
+            </w:r>
+          </w:p>
+        </w:tc>
+      </w:tr>
+      <w:tr>
+        <w:tc>
+          <w:tcPr>
+            <w:tcW w:w="562" w:type="dxa"/>
+            <w:vAlign w:val="center"/>
+          </w:tcPr>
+          <w:p>
+            <w:pPr>
+              <w:jc w:val="center"/>
+              <w:rPr>
+                <w:rFonts w:ascii="Times New Roman" w:hAnsi="Times New Roman" w:cs="Times New Roman"/>
+                <w:noProof/>
+                <w:sz w:val="24"/>
+                <w:szCs w:val="24"/>
+              </w:rPr>
+            </w:pPr>
+            <w:r>
+              <w:rPr>
+                <w:rFonts w:ascii="Times New Roman" w:hAnsi="Times New Roman" w:cs="Times New Roman"/>
+                <w:noProof/>
+                <w:sz w:val="24"/>
+                <w:szCs w:val="24"/>
+                <w:lang w:val="en-US"/>
+              </w:rPr>
+              <w:t>1</w:t>
+            </w:r>
+            <w:r>
+              <w:rPr>
+                <w:rFonts w:ascii="Times New Roman" w:hAnsi="Times New Roman" w:cs="Times New Roman"/>
+                <w:noProof/>
+                <w:sz w:val="24"/>
+                <w:szCs w:val="24"/>
+              </w:rPr>
+              <w:t>.</w:t>
+            </w:r>
+          </w:p>
+        </w:tc>
+        <w:tc>
+          <w:tcPr>
+            <w:tcW w:w="5670" w:type="dxa"/>
+            <w:vAlign w:val="center"/>
+          </w:tcPr>
+          <w:p>
+            <w:pPr>
+              <w:rPr>
+                <w:rFonts w:ascii="Times New Roman" w:hAnsi="Times New Roman" w:cs="Times New Roman"/>
+                <w:i/>
+                <w:iCs/>
+                <w:noProof/>
+                <w:sz w:val="24"/>
+                <w:szCs w:val="24"/>
+                <w:lang w:val="en-US"/>
+              </w:rPr>
+            </w:pPr>
+            <w:r>
+              <w:rPr>
+                <w:rFonts w:ascii="Times New Roman" w:hAnsi="Times New Roman" w:cs="Times New Roman"/>
+                <w:i/>
+                <w:iCs/>
+                <w:noProof/>
+                <w:sz w:val="24"/>
+                <w:szCs w:val="24"/>
+                <w:lang w:val="en-US"/>
+              </w:rPr>
+              <w:t>Poly bag</w:t>
+            </w:r>
+          </w:p>
+        </w:tc>
+        <w:tc>
+          <w:tcPr>
+            <w:tcW w:w="1701" w:type="dxa"/>
+            <w:vAlign w:val="center"/>
+          </w:tcPr>
+          <w:p>
+            <w:pPr>
+              <w:rPr>
+                <w:rFonts w:ascii="Times New Roman" w:hAnsi="Times New Roman" w:cs="Times New Roman"/>
+                <w:noProof/>
+                <w:sz w:val="24"/>
+                <w:szCs w:val="24"/>
+              </w:rPr>
+            </w:pPr>
+            <w:r>
+              <w:rPr>
+                <w:rFonts w:ascii="Times New Roman" w:hAnsi="Times New Roman" w:cs="Times New Roman"/>
+                <w:noProof/>
+                <w:sz w:val="24"/>
+                <w:szCs w:val="24"/>
+              </w:rPr>
+              <w:t>2 buah</w:t>
+            </w:r>
+          </w:p>
+        </w:tc>
+      </w:tr>
+      <w:tr>
+        <w:tc>
+          <w:tcPr>
+            <w:tcW w:w="562" w:type="dxa"/>
+            <w:vAlign w:val="center"/>
+          </w:tcPr>
+          <w:p>
+            <w:pPr>
+              <w:jc w:val="center"/>
+              <w:rPr>
+                <w:rFonts w:ascii="Times New Roman" w:hAnsi="Times New Roman" w:cs="Times New Roman"/>
+                <w:noProof/>
+                <w:sz w:val="24"/>
+                <w:szCs w:val="24"/>
+              </w:rPr>
+            </w:pPr>
+            <w:r>
+              <w:rPr>
+                <w:rFonts w:ascii="Times New Roman" w:hAnsi="Times New Roman" w:cs="Times New Roman"/>
+                <w:noProof/>
+                <w:sz w:val="24"/>
+                <w:szCs w:val="24"/>
+                <w:lang w:val="en-US"/>
+              </w:rPr>
+              <w:t>2</w:t>
+            </w:r>
+            <w:r>
+              <w:rPr>
+                <w:rFonts w:ascii="Times New Roman" w:hAnsi="Times New Roman" w:cs="Times New Roman"/>
+                <w:noProof/>
+                <w:sz w:val="24"/>
+                <w:szCs w:val="24"/>
+              </w:rPr>
+              <w:t>.</w:t>
+            </w:r>
+          </w:p>
+        </w:tc>
+        <w:tc>
+          <w:tcPr>
+            <w:tcW w:w="5670" w:type="dxa"/>
+            <w:vAlign w:val="center"/>
+          </w:tcPr>
+          <w:p>
+            <w:pPr>
+              <w:rPr>
+                <w:rFonts w:ascii="Times New Roman" w:hAnsi="Times New Roman" w:cs="Times New Roman"/>
+                <w:noProof/>
+                <w:sz w:val="24"/>
+                <w:szCs w:val="24"/>
+                <w:lang w:val="en-US"/>
+              </w:rPr>
+            </w:pPr>
+            <w:r>
+              <w:rPr>
+                <w:rFonts w:ascii="Times New Roman" w:hAnsi="Times New Roman" w:cs="Times New Roman"/>
+                <w:noProof/>
+                <w:sz w:val="24"/>
+                <w:szCs w:val="24"/>
+                <w:lang w:val="en-US"/>
+              </w:rPr>
+              <w:t>Media tanam tanah</w:t>
+            </w:r>
+          </w:p>
+        </w:tc>
+        <w:tc>
+          <w:tcPr>
+            <w:tcW w:w="1701" w:type="dxa"/>
+            <w:vAlign w:val="center"/>
+          </w:tcPr>
+          <w:p>
+            <w:pPr>
+              <w:rPr>
+                <w:rFonts w:ascii="Times New Roman" w:hAnsi="Times New Roman" w:cs="Times New Roman"/>
+                <w:noProof/>
+                <w:sz w:val="24"/>
+                <w:szCs w:val="24"/>
+                <w:lang w:val="en-US"/>
+              </w:rPr>
+            </w:pPr>
+            <w:r>
+              <w:rPr>
+                <w:rFonts w:ascii="Times New Roman" w:hAnsi="Times New Roman" w:cs="Times New Roman"/>
+                <w:noProof/>
+                <w:sz w:val="24"/>
+                <w:szCs w:val="24"/>
+                <w:lang w:val="en-US"/>
+              </w:rPr>
+              <w:t>1</w:t>
+            </w:r>
+            <w:r>
+              <w:rPr>
+                <w:rFonts w:ascii="Times New Roman" w:hAnsi="Times New Roman" w:cs="Times New Roman"/>
+                <w:noProof/>
+                <w:sz w:val="24"/>
+                <w:szCs w:val="24"/>
+              </w:rPr>
+              <w:t xml:space="preserve"> </w:t>
+            </w:r>
+            <w:r>
+              <w:rPr>
+                <w:rFonts w:ascii="Times New Roman" w:hAnsi="Times New Roman" w:cs="Times New Roman"/>
+                <w:noProof/>
+                <w:sz w:val="24"/>
+                <w:szCs w:val="24"/>
+                <w:lang w:val="en-US"/>
+              </w:rPr>
+              <w:t>kg</w:t>
+            </w:r>
+          </w:p>
+        </w:tc>
+      </w:tr>
+      <w:tr>
+        <w:tc>
+          <w:tcPr>
+            <w:tcW w:w="562" w:type="dxa"/>
+            <w:vAlign w:val="center"/>
+          </w:tcPr>
+          <w:p>
+            <w:pPr>
+              <w:jc w:val="center"/>
+              <w:rPr>
+                <w:rFonts w:ascii="Times New Roman" w:hAnsi="Times New Roman" w:cs="Times New Roman"/>
+                <w:noProof/>
+                <w:sz w:val="24"/>
+                <w:szCs w:val="24"/>
+              </w:rPr>
+            </w:pPr>
+            <w:r>
+              <w:rPr>
+                <w:rFonts w:ascii="Times New Roman" w:hAnsi="Times New Roman" w:cs="Times New Roman"/>
+                <w:noProof/>
+                <w:sz w:val="24"/>
+                <w:szCs w:val="24"/>
+              </w:rPr>
+              <w:t>3</w:t>
+            </w:r>
+            <w:r>
+              <w:rPr>
+                <w:rFonts w:ascii="Times New Roman" w:hAnsi="Times New Roman" w:cs="Times New Roman"/>
+                <w:noProof/>
+                <w:sz w:val="24"/>
+                <w:szCs w:val="24"/>
+              </w:rPr>
+              <w:t>.</w:t>
+            </w:r>
+          </w:p>
+        </w:tc>
+        <w:tc>
+          <w:tcPr>
+            <w:tcW w:w="5670" w:type="dxa"/>
+            <w:vAlign w:val="center"/>
+          </w:tcPr>
+          <w:p>
+            <w:pPr>
+              <w:rPr>
+                <w:rFonts w:ascii="Times New Roman" w:hAnsi="Times New Roman" w:cs="Times New Roman"/>
+                <w:noProof/>
+                <w:sz w:val="24"/>
+                <w:szCs w:val="24"/>
+                <w:lang w:val="en-US"/>
+              </w:rPr>
+            </w:pPr>
+            <w:r>
+              <w:rPr>
+                <w:rFonts w:ascii="Times New Roman" w:hAnsi="Times New Roman" w:cs="Times New Roman"/>
+                <w:noProof/>
+                <w:sz w:val="24"/>
+                <w:szCs w:val="24"/>
+                <w:lang w:val="en-US"/>
+              </w:rPr>
+              <w:t>Wadah</w:t>
+            </w:r>
+          </w:p>
+        </w:tc>
+        <w:tc>
+          <w:tcPr>
+            <w:tcW w:w="1701" w:type="dxa"/>
+            <w:vAlign w:val="center"/>
+          </w:tcPr>
+          <w:p>
+            <w:pPr>
+              <w:rPr>
+                <w:rFonts w:ascii="Times New Roman" w:hAnsi="Times New Roman" w:cs="Times New Roman"/>
+                <w:noProof/>
+                <w:sz w:val="24"/>
+                <w:szCs w:val="24"/>
+                <w:lang w:val="en-US"/>
+              </w:rPr>
+            </w:pPr>
+            <w:r>
+              <w:rPr>
+                <w:rFonts w:ascii="Times New Roman" w:hAnsi="Times New Roman" w:cs="Times New Roman"/>
+                <w:noProof/>
+                <w:sz w:val="24"/>
+                <w:szCs w:val="24"/>
+                <w:lang w:val="en-US"/>
+              </w:rPr>
+              <w:t>1 buah</w:t>
+            </w:r>
+          </w:p>
+        </w:tc>
+      </w:tr>
+      <w:tr>
+        <w:tc>
+          <w:tcPr>
+            <w:tcW w:w="562" w:type="dxa"/>
+            <w:vAlign w:val="center"/>
+          </w:tcPr>
+          <w:p>
+            <w:pPr>
+              <w:jc w:val="center"/>
+              <w:rPr>
+                <w:rFonts w:ascii="Times New Roman" w:hAnsi="Times New Roman" w:cs="Times New Roman"/>
+                <w:noProof/>
+                <w:sz w:val="24"/>
+                <w:szCs w:val="24"/>
+                <w:lang w:val="en-US"/>
+              </w:rPr>
+            </w:pPr>
+            <w:r>
+              <w:rPr>
+                <w:rFonts w:ascii="Times New Roman" w:hAnsi="Times New Roman" w:cs="Times New Roman"/>
+                <w:noProof/>
+                <w:sz w:val="24"/>
+                <w:szCs w:val="24"/>
+                <w:lang w:val="en-US"/>
+              </w:rPr>
+              <w:t>4.</w:t>
+            </w:r>
+          </w:p>
+        </w:tc>
+        <w:tc>
+          <w:tcPr>
+            <w:tcW w:w="5670" w:type="dxa"/>
+            <w:vAlign w:val="center"/>
+          </w:tcPr>
+          <w:p>
+            <w:pPr>
+              <w:rPr>
+                <w:rFonts w:ascii="Times New Roman" w:hAnsi="Times New Roman" w:cs="Times New Roman"/>
+                <w:noProof/>
+                <w:sz w:val="24"/>
+                <w:szCs w:val="24"/>
+                <w:lang w:val="en-US"/>
+              </w:rPr>
+            </w:pPr>
+            <w:r>
+              <w:rPr>
+                <w:rFonts w:ascii="Times New Roman" w:hAnsi="Times New Roman" w:cs="Times New Roman"/>
+                <w:noProof/>
+                <w:sz w:val="24"/>
+                <w:szCs w:val="24"/>
+                <w:lang w:val="en-US"/>
+              </w:rPr>
+              <w:t>Sekop kecil</w:t>
+            </w:r>
+          </w:p>
+        </w:tc>
+        <w:tc>
+          <w:tcPr>
+            <w:tcW w:w="1701" w:type="dxa"/>
+            <w:vAlign w:val="center"/>
+          </w:tcPr>
+          <w:p>
+            <w:pPr>
+              <w:rPr>
+                <w:rFonts w:ascii="Times New Roman" w:hAnsi="Times New Roman" w:cs="Times New Roman"/>
+                <w:noProof/>
+                <w:sz w:val="24"/>
+                <w:szCs w:val="24"/>
+                <w:lang w:val="en-US"/>
+              </w:rPr>
+            </w:pPr>
+            <w:r>
+              <w:rPr>
+                <w:rFonts w:ascii="Times New Roman" w:hAnsi="Times New Roman" w:cs="Times New Roman"/>
+                <w:noProof/>
+                <w:sz w:val="24"/>
+                <w:szCs w:val="24"/>
+                <w:lang w:val="en-US"/>
+              </w:rPr>
+              <w:t>1 buah</w:t>
+            </w:r>
+          </w:p>
+        </w:tc>
+      </w:tr>
+      <w:tr>
+        <w:tc>
+          <w:tcPr>
+            <w:tcW w:w="562" w:type="dxa"/>
+            <w:vAlign w:val="center"/>
+          </w:tcPr>
+          <w:p>
+            <w:pPr>
+              <w:jc w:val="center"/>
+              <w:rPr>
+                <w:rFonts w:ascii="Times New Roman" w:hAnsi="Times New Roman" w:cs="Times New Roman"/>
+                <w:noProof/>
+                <w:sz w:val="24"/>
+                <w:szCs w:val="24"/>
+                <w:lang w:val="en-US"/>
+              </w:rPr>
+            </w:pPr>
+            <w:r>
+              <w:rPr>
+                <w:rFonts w:ascii="Times New Roman" w:hAnsi="Times New Roman" w:cs="Times New Roman"/>
+                <w:noProof/>
+                <w:sz w:val="24"/>
+                <w:szCs w:val="24"/>
+                <w:lang w:val="en-US"/>
+              </w:rPr>
+              <w:t>5.</w:t>
+            </w:r>
+          </w:p>
+        </w:tc>
+        <w:tc>
+          <w:tcPr>
+            <w:tcW w:w="5670" w:type="dxa"/>
+            <w:vAlign w:val="center"/>
+          </w:tcPr>
+          <w:p>
+            <w:pPr>
+              <w:rPr>
+                <w:rFonts w:ascii="Times New Roman" w:hAnsi="Times New Roman" w:cs="Times New Roman"/>
+                <w:noProof/>
+                <w:sz w:val="24"/>
+                <w:szCs w:val="24"/>
+                <w:lang w:val="en-US"/>
+              </w:rPr>
+            </w:pPr>
+            <w:r>
+              <w:rPr>
+                <w:rFonts w:ascii="Times New Roman" w:hAnsi="Times New Roman" w:cs="Times New Roman"/>
+                <w:noProof/>
+                <w:sz w:val="24"/>
+                <w:szCs w:val="24"/>
+                <w:lang w:val="en-US"/>
+              </w:rPr>
+              <w:t>S</w:t>
+            </w:r>
+            <w:r>
+              <w:rPr>
+                <w:rFonts w:ascii="Times New Roman" w:hAnsi="Times New Roman" w:cs="Times New Roman"/>
+                <w:noProof/>
+                <w:sz w:val="24"/>
+                <w:szCs w:val="24"/>
+                <w:lang w:val="en-US"/>
+              </w:rPr>
+              <w:t>toples</w:t>
+            </w:r>
+          </w:p>
+        </w:tc>
+        <w:tc>
+          <w:tcPr>
+            <w:tcW w:w="1701" w:type="dxa"/>
+            <w:vAlign w:val="center"/>
+          </w:tcPr>
+          <w:p>
+            <w:pPr>
+              <w:rPr>
+                <w:rFonts w:ascii="Times New Roman" w:hAnsi="Times New Roman" w:cs="Times New Roman"/>
+                <w:noProof/>
+                <w:sz w:val="24"/>
+                <w:szCs w:val="24"/>
+                <w:lang w:val="en-US"/>
+              </w:rPr>
+            </w:pPr>
+            <w:r>
+              <w:rPr>
+                <w:rFonts w:ascii="Times New Roman" w:hAnsi="Times New Roman" w:cs="Times New Roman"/>
+                <w:noProof/>
+                <w:sz w:val="24"/>
+                <w:szCs w:val="24"/>
+                <w:lang w:val="en-US"/>
+              </w:rPr>
+              <w:t>1 buah</w:t>
+            </w:r>
+          </w:p>
+        </w:tc>
+      </w:tr>
+      <w:tr>
+        <w:tc>
+          <w:tcPr>
+            <w:tcW w:w="562" w:type="dxa"/>
+          </w:tcPr>
+          <w:p>
+            <w:pPr>
+              <w:jc w:val="center"/>
+              <w:rPr>
+                <w:rFonts w:ascii="Times New Roman" w:hAnsi="Times New Roman" w:cs="Times New Roman"/>
+                <w:noProof/>
+                <w:sz w:val="24"/>
+                <w:szCs w:val="24"/>
+                <w:lang w:val="en-US"/>
+              </w:rPr>
+            </w:pPr>
+            <w:r>
+              <w:rPr>
+                <w:rFonts w:ascii="Times New Roman" w:hAnsi="Times New Roman" w:cs="Times New Roman"/>
+                <w:noProof/>
+                <w:sz w:val="24"/>
+                <w:szCs w:val="24"/>
+                <w:lang w:val="en-US"/>
+              </w:rPr>
+              <w:t>6.</w:t>
+            </w:r>
+          </w:p>
+        </w:tc>
+        <w:tc>
+          <w:tcPr>
+            <w:tcW w:w="5670" w:type="dxa"/>
+          </w:tcPr>
+          <w:p>
+            <w:pPr>
+              <w:rPr>
+                <w:rFonts w:ascii="Times New Roman" w:hAnsi="Times New Roman" w:cs="Times New Roman"/>
+                <w:noProof/>
+                <w:sz w:val="24"/>
+                <w:szCs w:val="24"/>
+                <w:lang w:val="en-US"/>
+              </w:rPr>
+            </w:pPr>
+            <w:r>
+              <w:rPr>
+                <w:rFonts w:ascii="Times New Roman" w:hAnsi="Times New Roman" w:cs="Times New Roman"/>
+                <w:noProof/>
+                <w:sz w:val="24"/>
+                <w:szCs w:val="24"/>
+                <w:lang w:val="en-US"/>
+              </w:rPr>
+              <w:t>Kantong plastik</w:t>
+            </w:r>
+            <w:r>
+              <w:rPr>
+                <w:rFonts w:ascii="Times New Roman" w:hAnsi="Times New Roman" w:cs="Times New Roman"/>
+                <w:noProof/>
+                <w:sz w:val="24"/>
+                <w:szCs w:val="24"/>
+                <w:lang w:val="en-US"/>
+              </w:rPr>
+              <w:t xml:space="preserve"> sedang</w:t>
+            </w:r>
+          </w:p>
+        </w:tc>
+        <w:tc>
+          <w:tcPr>
+            <w:tcW w:w="1701" w:type="dxa"/>
+          </w:tcPr>
+          <w:p>
+            <w:pPr>
+              <w:rPr>
+                <w:rFonts w:ascii="Times New Roman" w:hAnsi="Times New Roman" w:cs="Times New Roman"/>
+                <w:noProof/>
+                <w:sz w:val="24"/>
+                <w:szCs w:val="24"/>
+                <w:lang w:val="en-US"/>
+              </w:rPr>
+            </w:pPr>
+            <w:r>
+              <w:rPr>
+                <w:rFonts w:ascii="Times New Roman" w:hAnsi="Times New Roman" w:cs="Times New Roman"/>
+                <w:noProof/>
+                <w:sz w:val="24"/>
+                <w:szCs w:val="24"/>
+                <w:lang w:val="en-US"/>
+              </w:rPr>
+              <w:t>2 buah</w:t>
+            </w:r>
+          </w:p>
+        </w:tc>
+      </w:tr>
+    </w:tbl>
+    <w:p>
+      <w:pPr>
+        <w:keepNext/>
+        <w:spacing w:after="0" w:line="360" w:lineRule="auto"/>
+        <w:jc w:val="center"/>
+        <w:rPr>
+          <w:rFonts w:ascii="Times New Roman" w:hAnsi="Times New Roman" w:cs="Times New Roman"/>
+          <w:noProof/>
+          <w:sz w:val="20"/>
+          <w:szCs w:val="20"/>
+          <w:lang w:val="en-US"/>
+        </w:rPr>
+      </w:pPr>
+      <w:r>
+        <w:rPr>
+          <w:rFonts w:ascii="Times New Roman" w:hAnsi="Times New Roman" w:cs="Times New Roman"/>
+          <w:noProof/>
+          <w:sz w:val="20"/>
+          <w:szCs w:val="20"/>
+          <w:lang w:val="en-US"/>
+        </w:rPr>
+        <w:t>Tabel</w:t>
+      </w:r>
+      <w:r>
+        <w:rPr>
+          <w:rFonts w:ascii="Times New Roman" w:hAnsi="Times New Roman" w:cs="Times New Roman"/>
+          <w:noProof/>
+          <w:sz w:val="20"/>
+          <w:szCs w:val="20"/>
+        </w:rPr>
+        <w:t xml:space="preserve"> I</w:t>
+      </w:r>
+      <w:r>
+        <w:rPr>
+          <w:rFonts w:ascii="Times New Roman" w:hAnsi="Times New Roman" w:cs="Times New Roman"/>
+          <w:noProof/>
+          <w:sz w:val="20"/>
+          <w:szCs w:val="20"/>
+          <w:lang w:val="en-US"/>
+        </w:rPr>
+        <w:t>I</w:t>
+      </w:r>
+      <w:r>
+        <w:rPr>
+          <w:rFonts w:ascii="Times New Roman" w:hAnsi="Times New Roman" w:cs="Times New Roman"/>
+          <w:noProof/>
+          <w:sz w:val="20"/>
+          <w:szCs w:val="20"/>
+        </w:rPr>
+        <w:t>I.</w:t>
+      </w:r>
+      <w:r>
+        <w:rPr>
+          <w:rFonts w:ascii="Times New Roman" w:hAnsi="Times New Roman" w:cs="Times New Roman"/>
+          <w:noProof/>
+          <w:sz w:val="20"/>
+          <w:szCs w:val="20"/>
+          <w:lang w:val="en-US"/>
+        </w:rPr>
+        <w:t>1</w:t>
+      </w:r>
+      <w:r>
+        <w:rPr>
+          <w:rFonts w:ascii="Times New Roman" w:hAnsi="Times New Roman" w:cs="Times New Roman"/>
+          <w:noProof/>
+          <w:sz w:val="20"/>
+          <w:szCs w:val="20"/>
+        </w:rPr>
+        <w:t>.</w:t>
+      </w:r>
+      <w:r>
+        <w:rPr>
+          <w:rFonts w:ascii="Times New Roman" w:hAnsi="Times New Roman" w:cs="Times New Roman"/>
+          <w:noProof/>
+          <w:sz w:val="20"/>
+          <w:szCs w:val="20"/>
+          <w:lang w:val="en-US"/>
+        </w:rPr>
+        <w:t>1.b</w:t>
+      </w:r>
+      <w:r>
+        <w:rPr>
+          <w:rFonts w:ascii="Times New Roman" w:hAnsi="Times New Roman" w:cs="Times New Roman"/>
+          <w:noProof/>
+          <w:sz w:val="20"/>
+          <w:szCs w:val="20"/>
+        </w:rPr>
+        <w:t xml:space="preserve">   </w:t>
+      </w:r>
+      <w:r>
+        <w:rPr>
+          <w:rFonts w:ascii="Times New Roman" w:hAnsi="Times New Roman" w:cs="Times New Roman"/>
+          <w:noProof/>
+          <w:sz w:val="20"/>
+          <w:szCs w:val="20"/>
+          <w:lang w:val="en-US"/>
+        </w:rPr>
+        <w:t>Bahan-bahan</w:t>
+      </w:r>
+    </w:p>
+    <w:p>
+      <w:pPr>
+        <w:spacing w:after="0" w:line="360" w:lineRule="auto"/>
+        <w:rPr>
+          <w:rFonts w:ascii="Times New Roman" w:hAnsi="Times New Roman" w:cs="Times New Roman"/>
+          <w:noProof/>
+          <w:sz w:val="24"/>
+          <w:szCs w:val="24"/>
+          <w:lang w:val="en-US"/>
+        </w:rPr>
+      </w:pPr>
+    </w:p>
+    <w:p>
+      <w:pPr>
+        <w:pStyle w:val="Heading3"/>
+        <w:spacing w:before="0" w:after="120"/>
+        <w:rPr>
+          <w:rFonts w:ascii="Times New Roman" w:hAnsi="Times New Roman" w:cs="Times New Roman"/>
+          <w:b/>
+          <w:bCs/>
+          <w:noProof/>
+          <w:color w:val="auto"/>
+          <w:lang w:val="en-US"/>
+        </w:rPr>
+      </w:pPr>
+      <w:r>
+        <w:rPr>
+          <w:rFonts w:ascii="Times New Roman" w:hAnsi="Times New Roman" w:cs="Times New Roman"/>
+          <w:b/>
+          <w:bCs/>
+          <w:noProof/>
+          <w:color w:val="auto"/>
+        </w:rPr>
+        <w:t>II</w:t>
+      </w:r>
+      <w:r>
+        <w:rPr>
+          <w:rFonts w:ascii="Times New Roman" w:hAnsi="Times New Roman" w:cs="Times New Roman"/>
+          <w:b/>
+          <w:bCs/>
+          <w:noProof/>
+          <w:color w:val="auto"/>
+          <w:lang w:val="en-US"/>
+        </w:rPr>
+        <w:t>I</w:t>
+      </w:r>
+      <w:r>
+        <w:rPr>
+          <w:rFonts w:ascii="Times New Roman" w:hAnsi="Times New Roman" w:cs="Times New Roman"/>
+          <w:b/>
+          <w:bCs/>
+          <w:noProof/>
+          <w:color w:val="auto"/>
+        </w:rPr>
+        <w:t>.</w:t>
+      </w:r>
+      <w:r>
+        <w:rPr>
+          <w:rFonts w:ascii="Times New Roman" w:hAnsi="Times New Roman" w:cs="Times New Roman"/>
+          <w:b/>
+          <w:bCs/>
+          <w:noProof/>
+          <w:color w:val="auto"/>
+          <w:lang w:val="en-US"/>
+        </w:rPr>
+        <w:t>1</w:t>
+      </w:r>
+      <w:r>
+        <w:rPr>
+          <w:rFonts w:ascii="Times New Roman" w:hAnsi="Times New Roman" w:cs="Times New Roman"/>
+          <w:b/>
+          <w:bCs/>
+          <w:noProof/>
+          <w:color w:val="auto"/>
+        </w:rPr>
+        <w:t>.</w:t>
+      </w:r>
+      <w:r>
+        <w:rPr>
+          <w:rFonts w:ascii="Times New Roman" w:hAnsi="Times New Roman" w:cs="Times New Roman"/>
+          <w:b/>
+          <w:bCs/>
+          <w:noProof/>
+          <w:color w:val="auto"/>
+          <w:lang w:val="en-US"/>
         </w:rPr>
         <w:t>2</w:t>
       </w:r>
       <w:r>
         <w:rPr>
           <w:rFonts w:ascii="Times New Roman" w:hAnsi="Times New Roman" w:cs="Times New Roman"/>
-          <w:noProof/>
-          <w:sz w:val="24"/>
-          <w:szCs w:val="24"/>
-        </w:rPr>
-        <w:t xml:space="preserve"> </w:t>
-      </w:r>
-      <w:r>
-        <w:rPr>
-          <w:rFonts w:ascii="Times New Roman" w:hAnsi="Times New Roman" w:cs="Times New Roman"/>
-          <w:noProof/>
-          <w:sz w:val="24"/>
-          <w:szCs w:val="24"/>
-        </w:rPr>
-        <w:t>hari</w:t>
-      </w:r>
-      <w:r>
-        <w:rPr>
-          <w:rFonts w:ascii="Times New Roman" w:hAnsi="Times New Roman" w:cs="Times New Roman"/>
-          <w:noProof/>
-          <w:sz w:val="24"/>
-          <w:szCs w:val="24"/>
-        </w:rPr>
-        <w:t xml:space="preserve"> </w:t>
-      </w:r>
-      <w:r>
-        <w:rPr>
-          <w:rFonts w:ascii="Times New Roman" w:hAnsi="Times New Roman" w:cs="Times New Roman"/>
-          <w:noProof/>
-          <w:sz w:val="24"/>
-          <w:szCs w:val="24"/>
-        </w:rPr>
-        <w:t>pengumpulan</w:t>
-      </w:r>
-      <w:r>
-        <w:rPr>
-          <w:rFonts w:ascii="Times New Roman" w:hAnsi="Times New Roman" w:cs="Times New Roman"/>
-          <w:noProof/>
-          <w:sz w:val="24"/>
-          <w:szCs w:val="24"/>
-        </w:rPr>
-        <w:t xml:space="preserve"> </w:t>
-      </w:r>
-      <w:r>
-        <w:rPr>
-          <w:rFonts w:ascii="Times New Roman" w:hAnsi="Times New Roman" w:cs="Times New Roman"/>
-          <w:noProof/>
-          <w:sz w:val="24"/>
-          <w:szCs w:val="24"/>
-        </w:rPr>
-        <w:t>proposal.</w:t>
-      </w:r>
-      <w:r>
-        <w:rPr>
-          <w:rFonts w:ascii="Times New Roman" w:hAnsi="Times New Roman" w:cs="Times New Roman"/>
-          <w:noProof/>
-          <w:sz w:val="24"/>
-          <w:szCs w:val="24"/>
-        </w:rPr>
-        <w:t xml:space="preserve"> </w:t>
-      </w:r>
-      <w:r>
-        <w:rPr>
-          <w:rFonts w:ascii="Times New Roman" w:hAnsi="Times New Roman" w:cs="Times New Roman"/>
-          <w:noProof/>
-          <w:sz w:val="24"/>
-          <w:szCs w:val="24"/>
-        </w:rPr>
-        <w:t>Dimulai</w:t>
-      </w:r>
-      <w:r>
-        <w:rPr>
-          <w:rFonts w:ascii="Times New Roman" w:hAnsi="Times New Roman" w:cs="Times New Roman"/>
-          <w:noProof/>
-          <w:sz w:val="24"/>
-          <w:szCs w:val="24"/>
-        </w:rPr>
-        <w:t xml:space="preserve"> </w:t>
-      </w:r>
-      <w:r>
-        <w:rPr>
-          <w:rFonts w:ascii="Times New Roman" w:hAnsi="Times New Roman" w:cs="Times New Roman"/>
-          <w:noProof/>
-          <w:sz w:val="24"/>
-          <w:szCs w:val="24"/>
-        </w:rPr>
-        <w:t>dengan</w:t>
-      </w:r>
-      <w:r>
-        <w:rPr>
-          <w:rFonts w:ascii="Times New Roman" w:hAnsi="Times New Roman" w:cs="Times New Roman"/>
-          <w:noProof/>
-          <w:sz w:val="24"/>
-          <w:szCs w:val="24"/>
-        </w:rPr>
-        <w:t xml:space="preserve"> </w:t>
-      </w:r>
-      <w:r>
-        <w:rPr>
-          <w:rFonts w:ascii="Times New Roman" w:hAnsi="Times New Roman" w:cs="Times New Roman"/>
-          <w:noProof/>
-          <w:sz w:val="24"/>
-          <w:szCs w:val="24"/>
-        </w:rPr>
-        <w:t>menyiapkan</w:t>
-      </w:r>
-      <w:r>
-        <w:rPr>
-          <w:rFonts w:ascii="Times New Roman" w:hAnsi="Times New Roman" w:cs="Times New Roman"/>
-          <w:noProof/>
-          <w:sz w:val="24"/>
-          <w:szCs w:val="24"/>
-        </w:rPr>
-        <w:t xml:space="preserve"> </w:t>
-      </w:r>
-      <w:r>
-        <w:rPr>
-          <w:rFonts w:ascii="Times New Roman" w:hAnsi="Times New Roman" w:cs="Times New Roman"/>
-          <w:noProof/>
-          <w:sz w:val="24"/>
-          <w:szCs w:val="24"/>
-        </w:rPr>
-        <w:t>bahan</w:t>
-      </w:r>
-      <w:r>
-        <w:rPr>
-          <w:rFonts w:ascii="Times New Roman" w:hAnsi="Times New Roman" w:cs="Times New Roman"/>
-          <w:noProof/>
-          <w:sz w:val="24"/>
-          <w:szCs w:val="24"/>
-        </w:rPr>
-        <w:t xml:space="preserve"> </w:t>
-      </w:r>
-      <w:r>
-        <w:rPr>
-          <w:rFonts w:ascii="Times New Roman" w:hAnsi="Times New Roman" w:cs="Times New Roman"/>
-          <w:noProof/>
-          <w:sz w:val="24"/>
-          <w:szCs w:val="24"/>
-        </w:rPr>
-        <w:t>dan</w:t>
-      </w:r>
-      <w:r>
-        <w:rPr>
-          <w:rFonts w:ascii="Times New Roman" w:hAnsi="Times New Roman" w:cs="Times New Roman"/>
-          <w:noProof/>
-          <w:sz w:val="24"/>
-          <w:szCs w:val="24"/>
-        </w:rPr>
-        <w:t xml:space="preserve"> </w:t>
-      </w:r>
-      <w:r>
-        <w:rPr>
-          <w:rFonts w:ascii="Times New Roman" w:hAnsi="Times New Roman" w:cs="Times New Roman"/>
-          <w:noProof/>
-          <w:sz w:val="24"/>
-          <w:szCs w:val="24"/>
-        </w:rPr>
-        <w:t>alat</w:t>
-      </w:r>
-      <w:r>
-        <w:rPr>
-          <w:rFonts w:ascii="Times New Roman" w:hAnsi="Times New Roman" w:cs="Times New Roman"/>
-          <w:noProof/>
-          <w:sz w:val="24"/>
-          <w:szCs w:val="24"/>
-        </w:rPr>
-        <w:t xml:space="preserve"> </w:t>
-      </w:r>
-      <w:r>
-        <w:rPr>
-          <w:rFonts w:ascii="Times New Roman" w:hAnsi="Times New Roman" w:cs="Times New Roman"/>
-          <w:noProof/>
-          <w:sz w:val="24"/>
-          <w:szCs w:val="24"/>
-        </w:rPr>
-        <w:t>yang</w:t>
-      </w:r>
-      <w:r>
-        <w:rPr>
-          <w:rFonts w:ascii="Times New Roman" w:hAnsi="Times New Roman" w:cs="Times New Roman"/>
-          <w:noProof/>
-          <w:sz w:val="24"/>
-          <w:szCs w:val="24"/>
-        </w:rPr>
-        <w:t xml:space="preserve"> </w:t>
-      </w:r>
-      <w:r>
-        <w:rPr>
-          <w:rFonts w:ascii="Times New Roman" w:hAnsi="Times New Roman" w:cs="Times New Roman"/>
-          <w:noProof/>
-          <w:sz w:val="24"/>
-          <w:szCs w:val="24"/>
-        </w:rPr>
-        <w:t>diperlukan</w:t>
-      </w:r>
-      <w:r>
-        <w:rPr>
-          <w:rFonts w:ascii="Times New Roman" w:hAnsi="Times New Roman" w:cs="Times New Roman"/>
-          <w:noProof/>
-          <w:sz w:val="24"/>
-          <w:szCs w:val="24"/>
-        </w:rPr>
-        <w:t xml:space="preserve"> </w:t>
-      </w:r>
-      <w:r>
-        <w:rPr>
-          <w:rFonts w:ascii="Times New Roman" w:hAnsi="Times New Roman" w:cs="Times New Roman"/>
-          <w:noProof/>
-          <w:sz w:val="24"/>
-          <w:szCs w:val="24"/>
-        </w:rPr>
-        <w:t>untuk</w:t>
-      </w:r>
-      <w:r>
-        <w:rPr>
-          <w:rFonts w:ascii="Times New Roman" w:hAnsi="Times New Roman" w:cs="Times New Roman"/>
-          <w:noProof/>
-          <w:sz w:val="24"/>
-          <w:szCs w:val="24"/>
-        </w:rPr>
-        <w:t xml:space="preserve"> </w:t>
-      </w:r>
-      <w:r>
-        <w:rPr>
-          <w:rFonts w:ascii="Times New Roman" w:hAnsi="Times New Roman" w:cs="Times New Roman"/>
-          <w:noProof/>
-          <w:sz w:val="24"/>
-          <w:szCs w:val="24"/>
-        </w:rPr>
-        <w:t>proses</w:t>
-      </w:r>
-      <w:r>
-        <w:rPr>
-          <w:rFonts w:ascii="Times New Roman" w:hAnsi="Times New Roman" w:cs="Times New Roman"/>
-          <w:noProof/>
-          <w:sz w:val="24"/>
-          <w:szCs w:val="24"/>
-        </w:rPr>
-        <w:t xml:space="preserve"> </w:t>
-      </w:r>
-      <w:r>
-        <w:rPr>
-          <w:rFonts w:ascii="Times New Roman" w:hAnsi="Times New Roman" w:cs="Times New Roman"/>
-          <w:noProof/>
-          <w:sz w:val="24"/>
-          <w:szCs w:val="24"/>
-        </w:rPr>
-        <w:t>budidaya.</w:t>
-      </w:r>
-      <w:r>
-        <w:rPr>
-          <w:rFonts w:ascii="Times New Roman" w:hAnsi="Times New Roman" w:cs="Times New Roman"/>
-          <w:noProof/>
-          <w:sz w:val="24"/>
-          <w:szCs w:val="24"/>
-        </w:rPr>
-        <w:t xml:space="preserve"> </w:t>
-      </w:r>
-      <w:r>
-        <w:rPr>
-          <w:rFonts w:ascii="Times New Roman" w:hAnsi="Times New Roman" w:cs="Times New Roman"/>
-          <w:noProof/>
-          <w:sz w:val="24"/>
-          <w:szCs w:val="24"/>
-        </w:rPr>
-        <w:t>Setelah</w:t>
-      </w:r>
-      <w:r>
-        <w:rPr>
-          <w:rFonts w:ascii="Times New Roman" w:hAnsi="Times New Roman" w:cs="Times New Roman"/>
-          <w:noProof/>
-          <w:sz w:val="24"/>
-          <w:szCs w:val="24"/>
-        </w:rPr>
-        <w:t xml:space="preserve"> </w:t>
-      </w:r>
-      <w:r>
-        <w:rPr>
-          <w:rFonts w:ascii="Times New Roman" w:hAnsi="Times New Roman" w:cs="Times New Roman"/>
-          <w:noProof/>
-          <w:sz w:val="24"/>
-          <w:szCs w:val="24"/>
-        </w:rPr>
-        <w:t>alat</w:t>
-      </w:r>
-      <w:r>
-        <w:rPr>
-          <w:rFonts w:ascii="Times New Roman" w:hAnsi="Times New Roman" w:cs="Times New Roman"/>
-          <w:noProof/>
-          <w:sz w:val="24"/>
-          <w:szCs w:val="24"/>
-        </w:rPr>
-        <w:t xml:space="preserve"> </w:t>
-      </w:r>
-      <w:r>
-        <w:rPr>
-          <w:rFonts w:ascii="Times New Roman" w:hAnsi="Times New Roman" w:cs="Times New Roman"/>
-          <w:noProof/>
-          <w:sz w:val="24"/>
-          <w:szCs w:val="24"/>
-        </w:rPr>
-        <w:t>dan</w:t>
-      </w:r>
-      <w:r>
-        <w:rPr>
-          <w:rFonts w:ascii="Times New Roman" w:hAnsi="Times New Roman" w:cs="Times New Roman"/>
-          <w:noProof/>
-          <w:sz w:val="24"/>
-          <w:szCs w:val="24"/>
-        </w:rPr>
-        <w:t xml:space="preserve"> </w:t>
-      </w:r>
-      <w:r>
-        <w:rPr>
-          <w:rFonts w:ascii="Times New Roman" w:hAnsi="Times New Roman" w:cs="Times New Roman"/>
-          <w:noProof/>
-          <w:sz w:val="24"/>
-          <w:szCs w:val="24"/>
-        </w:rPr>
-        <w:t>bahan</w:t>
-      </w:r>
-      <w:r>
-        <w:rPr>
-          <w:rFonts w:ascii="Times New Roman" w:hAnsi="Times New Roman" w:cs="Times New Roman"/>
-          <w:noProof/>
-          <w:sz w:val="24"/>
-          <w:szCs w:val="24"/>
-        </w:rPr>
-        <w:t xml:space="preserve"> </w:t>
-      </w:r>
-      <w:r>
-        <w:rPr>
-          <w:rFonts w:ascii="Times New Roman" w:hAnsi="Times New Roman" w:cs="Times New Roman"/>
-          <w:noProof/>
-          <w:sz w:val="24"/>
-          <w:szCs w:val="24"/>
-        </w:rPr>
-        <w:t>siap</w:t>
-      </w:r>
-      <w:r>
-        <w:rPr>
-          <w:rFonts w:ascii="Times New Roman" w:hAnsi="Times New Roman" w:cs="Times New Roman"/>
-          <w:noProof/>
-          <w:sz w:val="24"/>
-          <w:szCs w:val="24"/>
-        </w:rPr>
-        <w:t xml:space="preserve"> </w:t>
-      </w:r>
-      <w:r>
-        <w:rPr>
-          <w:rFonts w:ascii="Times New Roman" w:hAnsi="Times New Roman" w:cs="Times New Roman"/>
-          <w:noProof/>
-          <w:sz w:val="24"/>
-          <w:szCs w:val="24"/>
-        </w:rPr>
-        <w:t>di</w:t>
-      </w:r>
-      <w:r>
-        <w:rPr>
-          <w:rFonts w:ascii="Times New Roman" w:hAnsi="Times New Roman" w:cs="Times New Roman"/>
-          <w:noProof/>
-          <w:sz w:val="24"/>
-          <w:szCs w:val="24"/>
-        </w:rPr>
-        <w:t xml:space="preserve"> </w:t>
-      </w:r>
-      <w:r>
-        <w:rPr>
-          <w:rFonts w:ascii="Times New Roman" w:hAnsi="Times New Roman" w:cs="Times New Roman"/>
-          <w:noProof/>
-          <w:sz w:val="24"/>
-          <w:szCs w:val="24"/>
-        </w:rPr>
-        <w:t>masing-masing</w:t>
-      </w:r>
-      <w:r>
-        <w:rPr>
-          <w:rFonts w:ascii="Times New Roman" w:hAnsi="Times New Roman" w:cs="Times New Roman"/>
-          <w:noProof/>
-          <w:sz w:val="24"/>
-          <w:szCs w:val="24"/>
-        </w:rPr>
-        <w:t xml:space="preserve"> </w:t>
-      </w:r>
-      <w:r>
-        <w:rPr>
-          <w:rFonts w:ascii="Times New Roman" w:hAnsi="Times New Roman" w:cs="Times New Roman"/>
-          <w:noProof/>
-          <w:sz w:val="24"/>
-          <w:szCs w:val="24"/>
-        </w:rPr>
-        <w:t>tempat</w:t>
-      </w:r>
-      <w:r>
-        <w:rPr>
-          <w:rFonts w:ascii="Times New Roman" w:hAnsi="Times New Roman" w:cs="Times New Roman"/>
-          <w:noProof/>
-          <w:sz w:val="24"/>
-          <w:szCs w:val="24"/>
-        </w:rPr>
-        <w:t xml:space="preserve"> </w:t>
-      </w:r>
-      <w:r>
-        <w:rPr>
-          <w:rFonts w:ascii="Times New Roman" w:hAnsi="Times New Roman" w:cs="Times New Roman"/>
-          <w:noProof/>
-          <w:sz w:val="24"/>
-          <w:szCs w:val="24"/>
-        </w:rPr>
-        <w:t>anggota</w:t>
-      </w:r>
-      <w:r>
-        <w:rPr>
-          <w:rFonts w:ascii="Times New Roman" w:hAnsi="Times New Roman" w:cs="Times New Roman"/>
-          <w:noProof/>
-          <w:sz w:val="24"/>
-          <w:szCs w:val="24"/>
-        </w:rPr>
-        <w:t xml:space="preserve"> </w:t>
-      </w:r>
-      <w:r>
-        <w:rPr>
-          <w:rFonts w:ascii="Times New Roman" w:hAnsi="Times New Roman" w:cs="Times New Roman"/>
-          <w:noProof/>
-          <w:sz w:val="24"/>
-          <w:szCs w:val="24"/>
-        </w:rPr>
-        <w:t>kelompok,</w:t>
-      </w:r>
-      <w:r>
-        <w:rPr>
-          <w:rFonts w:ascii="Times New Roman" w:hAnsi="Times New Roman" w:cs="Times New Roman"/>
-          <w:noProof/>
-          <w:sz w:val="24"/>
-          <w:szCs w:val="24"/>
-        </w:rPr>
-        <w:t xml:space="preserve"> </w:t>
-      </w:r>
-      <w:r>
-        <w:rPr>
-          <w:rFonts w:ascii="Times New Roman" w:hAnsi="Times New Roman" w:cs="Times New Roman"/>
-          <w:noProof/>
-          <w:sz w:val="24"/>
-          <w:szCs w:val="24"/>
-        </w:rPr>
-        <w:t>maka</w:t>
-      </w:r>
-      <w:r>
-        <w:rPr>
-          <w:rFonts w:ascii="Times New Roman" w:hAnsi="Times New Roman" w:cs="Times New Roman"/>
-          <w:noProof/>
-          <w:sz w:val="24"/>
-          <w:szCs w:val="24"/>
-        </w:rPr>
-        <w:t xml:space="preserve"> </w:t>
-      </w:r>
-      <w:r>
-        <w:rPr>
-          <w:rFonts w:ascii="Times New Roman" w:hAnsi="Times New Roman" w:cs="Times New Roman"/>
-          <w:noProof/>
-          <w:sz w:val="24"/>
-          <w:szCs w:val="24"/>
-        </w:rPr>
-        <w:t>akan</w:t>
-      </w:r>
-      <w:r>
-        <w:rPr>
-          <w:rFonts w:ascii="Times New Roman" w:hAnsi="Times New Roman" w:cs="Times New Roman"/>
-          <w:noProof/>
-          <w:sz w:val="24"/>
-          <w:szCs w:val="24"/>
-        </w:rPr>
-        <w:t xml:space="preserve"> </w:t>
-      </w:r>
-      <w:r>
-        <w:rPr>
-          <w:rFonts w:ascii="Times New Roman" w:hAnsi="Times New Roman" w:cs="Times New Roman"/>
-          <w:noProof/>
-          <w:sz w:val="24"/>
-          <w:szCs w:val="24"/>
-        </w:rPr>
-        <w:t>dimulai</w:t>
-      </w:r>
-      <w:r>
-        <w:rPr>
-          <w:rFonts w:ascii="Times New Roman" w:hAnsi="Times New Roman" w:cs="Times New Roman"/>
-          <w:noProof/>
-          <w:sz w:val="24"/>
-          <w:szCs w:val="24"/>
-        </w:rPr>
-        <w:t xml:space="preserve"> </w:t>
-      </w:r>
-      <w:r>
-        <w:rPr>
-          <w:rFonts w:ascii="Times New Roman" w:hAnsi="Times New Roman" w:cs="Times New Roman"/>
-          <w:noProof/>
-          <w:sz w:val="24"/>
-          <w:szCs w:val="24"/>
-        </w:rPr>
-        <w:t>penyemaian</w:t>
-      </w:r>
-      <w:r>
-        <w:rPr>
-          <w:rFonts w:ascii="Times New Roman" w:hAnsi="Times New Roman" w:cs="Times New Roman"/>
-          <w:noProof/>
-          <w:sz w:val="24"/>
-          <w:szCs w:val="24"/>
-        </w:rPr>
-        <w:t xml:space="preserve"> </w:t>
-      </w:r>
-      <w:r>
-        <w:rPr>
-          <w:rFonts w:ascii="Times New Roman" w:hAnsi="Times New Roman" w:cs="Times New Roman"/>
-          <w:noProof/>
-          <w:sz w:val="24"/>
-          <w:szCs w:val="24"/>
-        </w:rPr>
-        <w:t>secara</w:t>
-      </w:r>
-      <w:r>
-        <w:rPr>
-          <w:rFonts w:ascii="Times New Roman" w:hAnsi="Times New Roman" w:cs="Times New Roman"/>
-          <w:noProof/>
-          <w:sz w:val="24"/>
-          <w:szCs w:val="24"/>
-        </w:rPr>
-        <w:t xml:space="preserve"> </w:t>
-      </w:r>
-      <w:r>
-        <w:rPr>
-          <w:rFonts w:ascii="Times New Roman" w:hAnsi="Times New Roman" w:cs="Times New Roman"/>
-          <w:noProof/>
-          <w:sz w:val="24"/>
-          <w:szCs w:val="24"/>
-        </w:rPr>
-        <w:t>serentak.</w:t>
-      </w:r>
-    </w:p>
-    <w:p>
-      <w:pPr>
-        <w:spacing w:after="0" w:line="360" w:lineRule="auto"/>
-        <w:rPr>
-          <w:rFonts w:ascii="Times New Roman" w:hAnsi="Times New Roman" w:cs="Times New Roman"/>
-          <w:noProof/>
-          <w:sz w:val="24"/>
-          <w:szCs w:val="24"/>
-        </w:rPr>
-      </w:pPr>
-    </w:p>
-    <w:p>
-      <w:pPr>
-        <w:spacing w:after="0" w:line="360" w:lineRule="auto"/>
-        <w:rPr>
-          <w:rFonts w:ascii="Times New Roman" w:hAnsi="Times New Roman" w:cs="Times New Roman"/>
-          <w:noProof/>
-          <w:sz w:val="24"/>
-          <w:szCs w:val="24"/>
-        </w:rPr>
-      </w:pPr>
-      <w:r>
-        <w:rPr>
-          <w:rFonts w:ascii="Times New Roman" w:hAnsi="Times New Roman" w:cs="Times New Roman"/>
-          <w:noProof/>
-          <w:sz w:val="24"/>
-          <w:szCs w:val="24"/>
-        </w:rPr>
-        <w:t>Kami</w:t>
-      </w:r>
-      <w:r>
-        <w:rPr>
-          <w:rFonts w:ascii="Times New Roman" w:hAnsi="Times New Roman" w:cs="Times New Roman"/>
-          <w:noProof/>
-          <w:sz w:val="24"/>
-          <w:szCs w:val="24"/>
-        </w:rPr>
-        <w:t xml:space="preserve"> </w:t>
-      </w:r>
-      <w:r>
-        <w:rPr>
-          <w:rFonts w:ascii="Times New Roman" w:hAnsi="Times New Roman" w:cs="Times New Roman"/>
-          <w:noProof/>
-          <w:sz w:val="24"/>
-          <w:szCs w:val="24"/>
-        </w:rPr>
-        <w:t>akan</w:t>
-      </w:r>
-      <w:r>
-        <w:rPr>
-          <w:rFonts w:ascii="Times New Roman" w:hAnsi="Times New Roman" w:cs="Times New Roman"/>
-          <w:noProof/>
-          <w:sz w:val="24"/>
-          <w:szCs w:val="24"/>
-        </w:rPr>
-        <w:t xml:space="preserve"> </w:t>
-      </w:r>
-      <w:r>
-        <w:rPr>
-          <w:rFonts w:ascii="Times New Roman" w:hAnsi="Times New Roman" w:cs="Times New Roman"/>
-          <w:noProof/>
-          <w:sz w:val="24"/>
-          <w:szCs w:val="24"/>
-        </w:rPr>
-        <w:t>memulai</w:t>
-      </w:r>
-      <w:r>
-        <w:rPr>
-          <w:rFonts w:ascii="Times New Roman" w:hAnsi="Times New Roman" w:cs="Times New Roman"/>
-          <w:noProof/>
-          <w:sz w:val="24"/>
-          <w:szCs w:val="24"/>
-        </w:rPr>
-        <w:t xml:space="preserve"> </w:t>
-      </w:r>
-      <w:r>
-        <w:rPr>
-          <w:rFonts w:ascii="Times New Roman" w:hAnsi="Times New Roman" w:cs="Times New Roman"/>
-          <w:noProof/>
-          <w:sz w:val="24"/>
-          <w:szCs w:val="24"/>
-        </w:rPr>
-        <w:t>melaksanakan</w:t>
-      </w:r>
-      <w:r>
-        <w:rPr>
-          <w:rFonts w:ascii="Times New Roman" w:hAnsi="Times New Roman" w:cs="Times New Roman"/>
-          <w:noProof/>
-          <w:sz w:val="24"/>
-          <w:szCs w:val="24"/>
-        </w:rPr>
-        <w:t xml:space="preserve"> </w:t>
-      </w:r>
-      <w:r>
-        <w:rPr>
-          <w:rFonts w:ascii="Times New Roman" w:hAnsi="Times New Roman" w:cs="Times New Roman"/>
-          <w:noProof/>
-          <w:sz w:val="24"/>
-          <w:szCs w:val="24"/>
-        </w:rPr>
-        <w:t>budidaya</w:t>
-      </w:r>
-      <w:r>
-        <w:rPr>
-          <w:rFonts w:ascii="Times New Roman" w:hAnsi="Times New Roman" w:cs="Times New Roman"/>
-          <w:noProof/>
-          <w:sz w:val="24"/>
-          <w:szCs w:val="24"/>
-        </w:rPr>
-        <w:t xml:space="preserve"> </w:t>
-      </w:r>
-      <w:r>
-        <w:rPr>
-          <w:rFonts w:ascii="Times New Roman" w:hAnsi="Times New Roman" w:cs="Times New Roman"/>
-          <w:noProof/>
-          <w:sz w:val="24"/>
-          <w:szCs w:val="24"/>
-        </w:rPr>
-        <w:t>di</w:t>
-      </w:r>
-      <w:r>
-        <w:rPr>
-          <w:rFonts w:ascii="Times New Roman" w:hAnsi="Times New Roman" w:cs="Times New Roman"/>
-          <w:noProof/>
-          <w:sz w:val="24"/>
-          <w:szCs w:val="24"/>
-        </w:rPr>
-        <w:t xml:space="preserve"> </w:t>
-      </w:r>
-      <w:r>
-        <w:rPr>
-          <w:rFonts w:ascii="Times New Roman" w:hAnsi="Times New Roman" w:cs="Times New Roman"/>
-          <w:noProof/>
-          <w:sz w:val="24"/>
-          <w:szCs w:val="24"/>
-        </w:rPr>
-        <w:t>rumah</w:t>
-      </w:r>
-      <w:r>
-        <w:rPr>
-          <w:rFonts w:ascii="Times New Roman" w:hAnsi="Times New Roman" w:cs="Times New Roman"/>
-          <w:noProof/>
-          <w:sz w:val="24"/>
-          <w:szCs w:val="24"/>
-        </w:rPr>
-        <w:t xml:space="preserve"> </w:t>
-      </w:r>
-      <w:r>
-        <w:rPr>
-          <w:rFonts w:ascii="Times New Roman" w:hAnsi="Times New Roman" w:cs="Times New Roman"/>
-          <w:noProof/>
-          <w:sz w:val="24"/>
-          <w:szCs w:val="24"/>
-        </w:rPr>
-        <w:t>masing-masing,</w:t>
-      </w:r>
-      <w:r>
-        <w:rPr>
-          <w:rFonts w:ascii="Times New Roman" w:hAnsi="Times New Roman" w:cs="Times New Roman"/>
-          <w:noProof/>
-          <w:sz w:val="24"/>
-          <w:szCs w:val="24"/>
-        </w:rPr>
-        <w:t xml:space="preserve"> </w:t>
-      </w:r>
-      <w:r>
-        <w:rPr>
-          <w:rFonts w:ascii="Times New Roman" w:hAnsi="Times New Roman" w:cs="Times New Roman"/>
-          <w:noProof/>
-          <w:sz w:val="24"/>
-          <w:szCs w:val="24"/>
-        </w:rPr>
-        <w:t>seperti</w:t>
-      </w:r>
-      <w:r>
-        <w:rPr>
-          <w:rFonts w:ascii="Times New Roman" w:hAnsi="Times New Roman" w:cs="Times New Roman"/>
-          <w:noProof/>
-          <w:sz w:val="24"/>
-          <w:szCs w:val="24"/>
-        </w:rPr>
-        <w:t xml:space="preserve"> </w:t>
-      </w:r>
-      <w:r>
-        <w:rPr>
-          <w:rFonts w:ascii="Times New Roman" w:hAnsi="Times New Roman" w:cs="Times New Roman"/>
-          <w:noProof/>
-          <w:sz w:val="24"/>
-          <w:szCs w:val="24"/>
-        </w:rPr>
-        <w:t>di</w:t>
-      </w:r>
-      <w:r>
-        <w:rPr>
-          <w:rFonts w:ascii="Times New Roman" w:hAnsi="Times New Roman" w:cs="Times New Roman"/>
-          <w:noProof/>
-          <w:sz w:val="24"/>
-          <w:szCs w:val="24"/>
-        </w:rPr>
-        <w:t xml:space="preserve"> </w:t>
-      </w:r>
-      <w:r>
-        <w:rPr>
-          <w:rFonts w:ascii="Times New Roman" w:hAnsi="Times New Roman" w:cs="Times New Roman"/>
-          <w:noProof/>
-          <w:sz w:val="24"/>
-          <w:szCs w:val="24"/>
-        </w:rPr>
-        <w:t>teras,</w:t>
-      </w:r>
-      <w:r>
-        <w:rPr>
-          <w:rFonts w:ascii="Times New Roman" w:hAnsi="Times New Roman" w:cs="Times New Roman"/>
-          <w:noProof/>
-          <w:sz w:val="24"/>
-          <w:szCs w:val="24"/>
-        </w:rPr>
-        <w:t xml:space="preserve"> </w:t>
-      </w:r>
-      <w:r>
-        <w:rPr>
-          <w:rFonts w:ascii="Times New Roman" w:hAnsi="Times New Roman" w:cs="Times New Roman"/>
-          <w:noProof/>
-          <w:sz w:val="24"/>
-          <w:szCs w:val="24"/>
-        </w:rPr>
-        <w:t>halaman,</w:t>
-      </w:r>
-      <w:r>
-        <w:rPr>
-          <w:rFonts w:ascii="Times New Roman" w:hAnsi="Times New Roman" w:cs="Times New Roman"/>
-          <w:noProof/>
-          <w:sz w:val="24"/>
-          <w:szCs w:val="24"/>
-        </w:rPr>
-        <w:t xml:space="preserve"> </w:t>
-      </w:r>
-      <w:r>
-        <w:rPr>
-          <w:rFonts w:ascii="Times New Roman" w:hAnsi="Times New Roman" w:cs="Times New Roman"/>
-          <w:noProof/>
-          <w:sz w:val="24"/>
-          <w:szCs w:val="24"/>
-        </w:rPr>
-        <w:t>atau</w:t>
-      </w:r>
-      <w:r>
-        <w:rPr>
-          <w:rFonts w:ascii="Times New Roman" w:hAnsi="Times New Roman" w:cs="Times New Roman"/>
-          <w:noProof/>
-          <w:sz w:val="24"/>
-          <w:szCs w:val="24"/>
-        </w:rPr>
-        <w:t xml:space="preserve"> </w:t>
-      </w:r>
-      <w:r>
-        <w:rPr>
-          <w:rFonts w:ascii="Times New Roman" w:hAnsi="Times New Roman" w:cs="Times New Roman"/>
-          <w:noProof/>
-          <w:sz w:val="24"/>
-          <w:szCs w:val="24"/>
-        </w:rPr>
-        <w:t>balkon.</w:t>
-      </w:r>
-      <w:r>
-        <w:rPr>
-          <w:rFonts w:ascii="Times New Roman" w:hAnsi="Times New Roman" w:cs="Times New Roman"/>
-          <w:noProof/>
-          <w:sz w:val="24"/>
-          <w:szCs w:val="24"/>
-        </w:rPr>
-        <w:t xml:space="preserve"> </w:t>
-      </w:r>
-      <w:r>
-        <w:rPr>
-          <w:rFonts w:ascii="Times New Roman" w:hAnsi="Times New Roman" w:cs="Times New Roman"/>
-          <w:noProof/>
-          <w:sz w:val="24"/>
-          <w:szCs w:val="24"/>
-        </w:rPr>
-        <w:t>Penyiraman</w:t>
-      </w:r>
-      <w:r>
-        <w:rPr>
-          <w:rFonts w:ascii="Times New Roman" w:hAnsi="Times New Roman" w:cs="Times New Roman"/>
-          <w:noProof/>
-          <w:sz w:val="24"/>
-          <w:szCs w:val="24"/>
-        </w:rPr>
-        <w:t xml:space="preserve"> </w:t>
-      </w:r>
-      <w:r>
-        <w:rPr>
-          <w:rFonts w:ascii="Times New Roman" w:hAnsi="Times New Roman" w:cs="Times New Roman"/>
-          <w:noProof/>
-          <w:sz w:val="24"/>
-          <w:szCs w:val="24"/>
-        </w:rPr>
-        <w:t>akan</w:t>
-      </w:r>
-      <w:r>
-        <w:rPr>
-          <w:rFonts w:ascii="Times New Roman" w:hAnsi="Times New Roman" w:cs="Times New Roman"/>
-          <w:noProof/>
-          <w:sz w:val="24"/>
-          <w:szCs w:val="24"/>
-        </w:rPr>
-        <w:t xml:space="preserve"> </w:t>
-      </w:r>
-      <w:r>
-        <w:rPr>
-          <w:rFonts w:ascii="Times New Roman" w:hAnsi="Times New Roman" w:cs="Times New Roman"/>
-          <w:noProof/>
-          <w:sz w:val="24"/>
-          <w:szCs w:val="24"/>
-        </w:rPr>
-        <w:t>kami</w:t>
-      </w:r>
-      <w:r>
-        <w:rPr>
-          <w:rFonts w:ascii="Times New Roman" w:hAnsi="Times New Roman" w:cs="Times New Roman"/>
-          <w:noProof/>
-          <w:sz w:val="24"/>
-          <w:szCs w:val="24"/>
-        </w:rPr>
-        <w:t xml:space="preserve"> </w:t>
-      </w:r>
-      <w:r>
-        <w:rPr>
-          <w:rFonts w:ascii="Times New Roman" w:hAnsi="Times New Roman" w:cs="Times New Roman"/>
-          <w:noProof/>
-          <w:sz w:val="24"/>
-          <w:szCs w:val="24"/>
-        </w:rPr>
-        <w:t>lakukan</w:t>
-      </w:r>
-      <w:r>
-        <w:rPr>
-          <w:rFonts w:ascii="Times New Roman" w:hAnsi="Times New Roman" w:cs="Times New Roman"/>
-          <w:noProof/>
-          <w:sz w:val="24"/>
-          <w:szCs w:val="24"/>
-        </w:rPr>
-        <w:t xml:space="preserve"> </w:t>
-      </w:r>
-      <w:r>
-        <w:rPr>
-          <w:rFonts w:ascii="Times New Roman" w:hAnsi="Times New Roman" w:cs="Times New Roman"/>
-          <w:noProof/>
-          <w:sz w:val="24"/>
-          <w:szCs w:val="24"/>
-        </w:rPr>
-        <w:t>dua</w:t>
-      </w:r>
-      <w:r>
-        <w:rPr>
-          <w:rFonts w:ascii="Times New Roman" w:hAnsi="Times New Roman" w:cs="Times New Roman"/>
-          <w:noProof/>
-          <w:sz w:val="24"/>
-          <w:szCs w:val="24"/>
-        </w:rPr>
-        <w:t xml:space="preserve"> </w:t>
-      </w:r>
-      <w:r>
-        <w:rPr>
-          <w:rFonts w:ascii="Times New Roman" w:hAnsi="Times New Roman" w:cs="Times New Roman"/>
-          <w:noProof/>
-          <w:sz w:val="24"/>
-          <w:szCs w:val="24"/>
-        </w:rPr>
-        <w:t>kali</w:t>
-      </w:r>
-      <w:r>
-        <w:rPr>
-          <w:rFonts w:ascii="Times New Roman" w:hAnsi="Times New Roman" w:cs="Times New Roman"/>
-          <w:noProof/>
-          <w:sz w:val="24"/>
-          <w:szCs w:val="24"/>
-        </w:rPr>
-        <w:t xml:space="preserve"> </w:t>
-      </w:r>
-      <w:r>
-        <w:rPr>
-          <w:rFonts w:ascii="Times New Roman" w:hAnsi="Times New Roman" w:cs="Times New Roman"/>
-          <w:noProof/>
-          <w:sz w:val="24"/>
-          <w:szCs w:val="24"/>
-        </w:rPr>
-        <w:t>setiap</w:t>
-      </w:r>
-      <w:r>
-        <w:rPr>
-          <w:rFonts w:ascii="Times New Roman" w:hAnsi="Times New Roman" w:cs="Times New Roman"/>
-          <w:noProof/>
-          <w:sz w:val="24"/>
-          <w:szCs w:val="24"/>
-        </w:rPr>
-        <w:t xml:space="preserve"> </w:t>
-      </w:r>
-      <w:r>
-        <w:rPr>
-          <w:rFonts w:ascii="Times New Roman" w:hAnsi="Times New Roman" w:cs="Times New Roman"/>
-          <w:noProof/>
-          <w:sz w:val="24"/>
-          <w:szCs w:val="24"/>
-        </w:rPr>
-        <w:t>hari.</w:t>
-      </w:r>
-      <w:r>
-        <w:rPr>
-          <w:rFonts w:ascii="Times New Roman" w:hAnsi="Times New Roman" w:cs="Times New Roman"/>
-          <w:noProof/>
-          <w:sz w:val="24"/>
-          <w:szCs w:val="24"/>
-        </w:rPr>
-        <w:t xml:space="preserve"> </w:t>
-      </w:r>
-      <w:r>
-        <w:rPr>
-          <w:rFonts w:ascii="Times New Roman" w:hAnsi="Times New Roman" w:cs="Times New Roman"/>
-          <w:noProof/>
-          <w:sz w:val="24"/>
-          <w:szCs w:val="24"/>
-        </w:rPr>
-        <w:t>Selain</w:t>
-      </w:r>
-      <w:r>
-        <w:rPr>
-          <w:rFonts w:ascii="Times New Roman" w:hAnsi="Times New Roman" w:cs="Times New Roman"/>
-          <w:noProof/>
-          <w:sz w:val="24"/>
-          <w:szCs w:val="24"/>
-        </w:rPr>
-        <w:t xml:space="preserve"> </w:t>
-      </w:r>
-      <w:r>
-        <w:rPr>
-          <w:rFonts w:ascii="Times New Roman" w:hAnsi="Times New Roman" w:cs="Times New Roman"/>
-          <w:noProof/>
-          <w:sz w:val="24"/>
-          <w:szCs w:val="24"/>
-        </w:rPr>
-        <w:t>itu</w:t>
-      </w:r>
-      <w:r>
-        <w:rPr>
-          <w:rFonts w:ascii="Times New Roman" w:hAnsi="Times New Roman" w:cs="Times New Roman"/>
-          <w:noProof/>
-          <w:sz w:val="24"/>
-          <w:szCs w:val="24"/>
-        </w:rPr>
-        <w:t xml:space="preserve"> </w:t>
-      </w:r>
-      <w:r>
-        <w:rPr>
-          <w:rFonts w:ascii="Times New Roman" w:hAnsi="Times New Roman" w:cs="Times New Roman"/>
-          <w:noProof/>
-          <w:sz w:val="24"/>
-          <w:szCs w:val="24"/>
-        </w:rPr>
-        <w:t>kami</w:t>
-      </w:r>
-      <w:r>
-        <w:rPr>
-          <w:rFonts w:ascii="Times New Roman" w:hAnsi="Times New Roman" w:cs="Times New Roman"/>
-          <w:noProof/>
-          <w:sz w:val="24"/>
-          <w:szCs w:val="24"/>
-        </w:rPr>
-        <w:t xml:space="preserve"> </w:t>
-      </w:r>
-      <w:r>
-        <w:rPr>
-          <w:rFonts w:ascii="Times New Roman" w:hAnsi="Times New Roman" w:cs="Times New Roman"/>
-          <w:noProof/>
-          <w:sz w:val="24"/>
-          <w:szCs w:val="24"/>
-        </w:rPr>
-        <w:t>akan</w:t>
-      </w:r>
-      <w:r>
-        <w:rPr>
-          <w:rFonts w:ascii="Times New Roman" w:hAnsi="Times New Roman" w:cs="Times New Roman"/>
-          <w:noProof/>
-          <w:sz w:val="24"/>
-          <w:szCs w:val="24"/>
-        </w:rPr>
-        <w:t xml:space="preserve"> </w:t>
-      </w:r>
-      <w:r>
-        <w:rPr>
-          <w:rFonts w:ascii="Times New Roman" w:hAnsi="Times New Roman" w:cs="Times New Roman"/>
-          <w:noProof/>
-          <w:sz w:val="24"/>
-          <w:szCs w:val="24"/>
-        </w:rPr>
-        <w:t>menggunakan</w:t>
-      </w:r>
-      <w:r>
-        <w:rPr>
-          <w:rFonts w:ascii="Times New Roman" w:hAnsi="Times New Roman" w:cs="Times New Roman"/>
-          <w:noProof/>
-          <w:sz w:val="24"/>
-          <w:szCs w:val="24"/>
-        </w:rPr>
-        <w:t xml:space="preserve"> </w:t>
-      </w:r>
-      <w:r>
-        <w:rPr>
-          <w:rFonts w:ascii="Times New Roman" w:hAnsi="Times New Roman" w:cs="Times New Roman"/>
-          <w:noProof/>
-          <w:sz w:val="24"/>
-          <w:szCs w:val="24"/>
-        </w:rPr>
-        <w:t>pupuk</w:t>
-      </w:r>
-      <w:r>
-        <w:rPr>
-          <w:rFonts w:ascii="Times New Roman" w:hAnsi="Times New Roman" w:cs="Times New Roman"/>
-          <w:noProof/>
-          <w:sz w:val="24"/>
-          <w:szCs w:val="24"/>
-        </w:rPr>
-        <w:t xml:space="preserve"> </w:t>
-      </w:r>
-      <w:r>
-        <w:rPr>
-          <w:rFonts w:ascii="Times New Roman" w:hAnsi="Times New Roman" w:cs="Times New Roman"/>
-          <w:noProof/>
-          <w:sz w:val="24"/>
-          <w:szCs w:val="24"/>
-        </w:rPr>
-        <w:t>organik</w:t>
-      </w:r>
-      <w:r>
-        <w:rPr>
-          <w:rFonts w:ascii="Times New Roman" w:hAnsi="Times New Roman" w:cs="Times New Roman"/>
-          <w:noProof/>
-          <w:sz w:val="24"/>
-          <w:szCs w:val="24"/>
-        </w:rPr>
-        <w:t xml:space="preserve"> </w:t>
-      </w:r>
-      <w:r>
-        <w:rPr>
-          <w:rFonts w:ascii="Times New Roman" w:hAnsi="Times New Roman" w:cs="Times New Roman"/>
-          <w:noProof/>
-          <w:sz w:val="24"/>
-          <w:szCs w:val="24"/>
-        </w:rPr>
-        <w:t>buatan</w:t>
-      </w:r>
-      <w:r>
-        <w:rPr>
-          <w:rFonts w:ascii="Times New Roman" w:hAnsi="Times New Roman" w:cs="Times New Roman"/>
-          <w:noProof/>
-          <w:sz w:val="24"/>
-          <w:szCs w:val="24"/>
-        </w:rPr>
-        <w:t xml:space="preserve"> </w:t>
-      </w:r>
-      <w:r>
-        <w:rPr>
-          <w:rFonts w:ascii="Times New Roman" w:hAnsi="Times New Roman" w:cs="Times New Roman"/>
-          <w:noProof/>
-          <w:sz w:val="24"/>
-          <w:szCs w:val="24"/>
-        </w:rPr>
-        <w:t>sendiri</w:t>
-      </w:r>
-      <w:r>
-        <w:rPr>
-          <w:rFonts w:ascii="Times New Roman" w:hAnsi="Times New Roman" w:cs="Times New Roman"/>
-          <w:noProof/>
-          <w:sz w:val="24"/>
-          <w:szCs w:val="24"/>
-        </w:rPr>
-        <w:t xml:space="preserve"> </w:t>
-      </w:r>
-      <w:r>
-        <w:rPr>
-          <w:rFonts w:ascii="Times New Roman" w:hAnsi="Times New Roman" w:cs="Times New Roman"/>
-          <w:noProof/>
-          <w:sz w:val="24"/>
-          <w:szCs w:val="24"/>
-        </w:rPr>
-        <w:t>maupun</w:t>
-      </w:r>
-      <w:r>
-        <w:rPr>
-          <w:rFonts w:ascii="Times New Roman" w:hAnsi="Times New Roman" w:cs="Times New Roman"/>
-          <w:noProof/>
-          <w:sz w:val="24"/>
-          <w:szCs w:val="24"/>
-        </w:rPr>
-        <w:t xml:space="preserve"> </w:t>
-      </w:r>
-      <w:r>
-        <w:rPr>
-          <w:rFonts w:ascii="Times New Roman" w:hAnsi="Times New Roman" w:cs="Times New Roman"/>
-          <w:noProof/>
-          <w:sz w:val="24"/>
-          <w:szCs w:val="24"/>
-        </w:rPr>
-        <w:t>pupuk</w:t>
-      </w:r>
-      <w:r>
-        <w:rPr>
-          <w:rFonts w:ascii="Times New Roman" w:hAnsi="Times New Roman" w:cs="Times New Roman"/>
-          <w:noProof/>
-          <w:sz w:val="24"/>
-          <w:szCs w:val="24"/>
-        </w:rPr>
-        <w:t xml:space="preserve"> </w:t>
-      </w:r>
-      <w:r>
-        <w:rPr>
-          <w:rFonts w:ascii="Times New Roman" w:hAnsi="Times New Roman" w:cs="Times New Roman"/>
-          <w:noProof/>
-          <w:sz w:val="24"/>
-          <w:szCs w:val="24"/>
-        </w:rPr>
-        <w:t>kimia</w:t>
-      </w:r>
-      <w:r>
-        <w:rPr>
-          <w:rFonts w:ascii="Times New Roman" w:hAnsi="Times New Roman" w:cs="Times New Roman"/>
-          <w:noProof/>
-          <w:sz w:val="24"/>
-          <w:szCs w:val="24"/>
-        </w:rPr>
-        <w:t xml:space="preserve"> </w:t>
-      </w:r>
-      <w:r>
-        <w:rPr>
-          <w:rFonts w:ascii="Times New Roman" w:hAnsi="Times New Roman" w:cs="Times New Roman"/>
-          <w:noProof/>
-          <w:sz w:val="24"/>
-          <w:szCs w:val="24"/>
-        </w:rPr>
-        <w:t>yang</w:t>
-      </w:r>
-      <w:r>
-        <w:rPr>
-          <w:rFonts w:ascii="Times New Roman" w:hAnsi="Times New Roman" w:cs="Times New Roman"/>
-          <w:noProof/>
-          <w:sz w:val="24"/>
-          <w:szCs w:val="24"/>
-        </w:rPr>
-        <w:t xml:space="preserve"> </w:t>
-      </w:r>
-      <w:r>
-        <w:rPr>
-          <w:rFonts w:ascii="Times New Roman" w:hAnsi="Times New Roman" w:cs="Times New Roman"/>
-          <w:noProof/>
-          <w:sz w:val="24"/>
-          <w:szCs w:val="24"/>
-        </w:rPr>
-        <w:t>sudah</w:t>
-      </w:r>
-      <w:r>
-        <w:rPr>
-          <w:rFonts w:ascii="Times New Roman" w:hAnsi="Times New Roman" w:cs="Times New Roman"/>
-          <w:noProof/>
-          <w:sz w:val="24"/>
-          <w:szCs w:val="24"/>
-        </w:rPr>
-        <w:t xml:space="preserve"> </w:t>
-      </w:r>
-      <w:r>
-        <w:rPr>
-          <w:rFonts w:ascii="Times New Roman" w:hAnsi="Times New Roman" w:cs="Times New Roman"/>
-          <w:noProof/>
-          <w:sz w:val="24"/>
-          <w:szCs w:val="24"/>
-        </w:rPr>
-        <w:t>tersedia</w:t>
-      </w:r>
-      <w:r>
-        <w:rPr>
-          <w:rFonts w:ascii="Times New Roman" w:hAnsi="Times New Roman" w:cs="Times New Roman"/>
-          <w:noProof/>
-          <w:sz w:val="24"/>
-          <w:szCs w:val="24"/>
-        </w:rPr>
-        <w:t xml:space="preserve"> </w:t>
-      </w:r>
-      <w:r>
-        <w:rPr>
-          <w:rFonts w:ascii="Times New Roman" w:hAnsi="Times New Roman" w:cs="Times New Roman"/>
-          <w:noProof/>
-          <w:sz w:val="24"/>
-          <w:szCs w:val="24"/>
-        </w:rPr>
-        <w:t>dalam</w:t>
-      </w:r>
-      <w:r>
-        <w:rPr>
-          <w:rFonts w:ascii="Times New Roman" w:hAnsi="Times New Roman" w:cs="Times New Roman"/>
-          <w:noProof/>
-          <w:sz w:val="24"/>
-          <w:szCs w:val="24"/>
-        </w:rPr>
-        <w:t xml:space="preserve"> </w:t>
-      </w:r>
-      <w:r>
-        <w:rPr>
-          <w:rFonts w:ascii="Times New Roman" w:hAnsi="Times New Roman" w:cs="Times New Roman"/>
-          <w:noProof/>
-          <w:sz w:val="24"/>
-          <w:szCs w:val="24"/>
-        </w:rPr>
-        <w:t>masa</w:t>
-      </w:r>
-      <w:r>
-        <w:rPr>
-          <w:rFonts w:ascii="Times New Roman" w:hAnsi="Times New Roman" w:cs="Times New Roman"/>
-          <w:noProof/>
-          <w:sz w:val="24"/>
-          <w:szCs w:val="24"/>
-        </w:rPr>
-        <w:t xml:space="preserve"> </w:t>
-      </w:r>
-      <w:r>
-        <w:rPr>
-          <w:rFonts w:ascii="Times New Roman" w:hAnsi="Times New Roman" w:cs="Times New Roman"/>
-          <w:noProof/>
-          <w:sz w:val="24"/>
-          <w:szCs w:val="24"/>
-        </w:rPr>
-        <w:t>penanamannya.</w:t>
+          <w:b/>
+          <w:bCs/>
+          <w:noProof/>
+          <w:color w:val="auto"/>
+        </w:rPr>
+        <w:tab/>
+      </w:r>
+      <w:r>
+        <w:rPr>
+          <w:rFonts w:ascii="Times New Roman" w:hAnsi="Times New Roman" w:cs="Times New Roman"/>
+          <w:b/>
+          <w:bCs/>
+          <w:noProof/>
+          <w:color w:val="auto"/>
+          <w:lang w:val="en-US"/>
+        </w:rPr>
+        <w:t>Pupuk Organik Cair dari Nasi Bas</w:t>
+      </w:r>
+      <w:r>
+        <w:rPr>
+          <w:rFonts w:ascii="Times New Roman" w:hAnsi="Times New Roman" w:cs="Times New Roman"/>
+          <w:b/>
+          <w:bCs/>
+          <w:noProof/>
+          <w:color w:val="auto"/>
+          <w:lang w:val="en-US"/>
+        </w:rPr>
+        <w:t>i</w:t>
       </w:r>
     </w:p>
     <w:p>
@@ -14818,69 +14901,6 @@
           <w:szCs w:val="24"/>
         </w:rPr>
       </w:pPr>
-      <w:bookmarkStart w:id="27" w:name="_Toc103872498"/>
-      <w:r>
-        <w:rPr>
-          <w:rFonts w:ascii="Times New Roman" w:hAnsi="Times New Roman" w:cs="Times New Roman"/>
-          <w:b/>
-          <w:bCs/>
-          <w:noProof/>
-          <w:color w:val="auto"/>
-          <w:sz w:val="24"/>
-          <w:szCs w:val="24"/>
-        </w:rPr>
-        <w:t>II.</w:t>
-      </w:r>
-      <w:r>
-        <w:rPr>
-          <w:rFonts w:ascii="Times New Roman" w:hAnsi="Times New Roman" w:cs="Times New Roman"/>
-          <w:b/>
-          <w:bCs/>
-          <w:noProof/>
-          <w:color w:val="auto"/>
-          <w:sz w:val="24"/>
-          <w:szCs w:val="24"/>
-        </w:rPr>
-        <w:t>2</w:t>
-      </w:r>
-      <w:r>
-        <w:rPr>
-          <w:rFonts w:ascii="Times New Roman" w:hAnsi="Times New Roman" w:cs="Times New Roman"/>
-          <w:b/>
-          <w:bCs/>
-          <w:noProof/>
-          <w:color w:val="auto"/>
-          <w:sz w:val="24"/>
-          <w:szCs w:val="24"/>
-        </w:rPr>
-        <w:tab/>
-        <w:t>Jadwal</w:t>
-      </w:r>
-      <w:r>
-        <w:rPr>
-          <w:rFonts w:ascii="Times New Roman" w:hAnsi="Times New Roman" w:cs="Times New Roman"/>
-          <w:b/>
-          <w:bCs/>
-          <w:noProof/>
-          <w:color w:val="auto"/>
-          <w:sz w:val="24"/>
-          <w:szCs w:val="24"/>
-        </w:rPr>
-        <w:t xml:space="preserve"> </w:t>
-      </w:r>
-      <w:r>
-        <w:rPr>
-          <w:rFonts w:ascii="Times New Roman" w:hAnsi="Times New Roman" w:cs="Times New Roman"/>
-          <w:b/>
-          <w:bCs/>
-          <w:noProof/>
-          <w:color w:val="auto"/>
-          <w:sz w:val="24"/>
-          <w:szCs w:val="24"/>
-        </w:rPr>
-        <w:t>Kegiatan</w:t>
-      </w:r>
-      <w:bookmarkEnd w:id="27"/>
     </w:p>
     <w:tbl>
       <w:tblPr>
@@ -15824,6 +15844,7 @@
                 <w:sz w:val="24"/>
                 <w:szCs w:val="24"/>
               </w:rPr>
+              <w:lastRenderedPageBreak/>
               <w:t>7.</w:t>
             </w:r>
           </w:p>
@@ -16002,7 +16023,7 @@
         </w:rPr>
         <w:t xml:space="preserve"> </w:t>
       </w:r>
-      <w:bookmarkStart w:id="28" w:name="_Toc95910980"/>
+      <w:bookmarkStart w:id="27" w:name="_Toc95910980"/>
       <w:r>
         <w:rPr>
           <w:rFonts w:ascii="Times New Roman" w:hAnsi="Times New Roman" w:cs="Times New Roman"/>
@@ -16087,18 +16108,7 @@
         </w:rPr>
         <w:t>Kegiatan</w:t>
       </w:r>
-      <w:bookmarkEnd w:id="28"/>
-    </w:p>
-    <w:p>
-      <w:pPr>
-        <w:spacing w:after="0"/>
-        <w:rPr>
-          <w:rFonts w:ascii="Times New Roman" w:hAnsi="Times New Roman" w:cs="Times New Roman"/>
-          <w:noProof/>
-          <w:sz w:val="24"/>
-          <w:szCs w:val="24"/>
-        </w:rPr>
-      </w:pPr>
+      <w:bookmarkEnd w:id="27"/>
     </w:p>
     <w:p>
       <w:pPr>
@@ -16114,69 +16124,6 @@
           <w:szCs w:val="24"/>
         </w:rPr>
       </w:pPr>
-      <w:bookmarkStart w:id="29" w:name="_Toc103872499"/>
-      <w:r>
-        <w:rPr>
-          <w:rFonts w:ascii="Times New Roman" w:hAnsi="Times New Roman" w:cs="Times New Roman"/>
-          <w:b/>
-          <w:bCs/>
-          <w:noProof/>
-          <w:color w:val="auto"/>
-          <w:sz w:val="24"/>
-          <w:szCs w:val="24"/>
-        </w:rPr>
-        <w:t>II.</w:t>
-      </w:r>
-      <w:r>
-        <w:rPr>
-          <w:rFonts w:ascii="Times New Roman" w:hAnsi="Times New Roman" w:cs="Times New Roman"/>
-          <w:b/>
-          <w:bCs/>
-          <w:noProof/>
-          <w:color w:val="auto"/>
-          <w:sz w:val="24"/>
-          <w:szCs w:val="24"/>
-        </w:rPr>
-        <w:t>3</w:t>
-      </w:r>
-      <w:r>
-        <w:rPr>
-          <w:rFonts w:ascii="Times New Roman" w:hAnsi="Times New Roman" w:cs="Times New Roman"/>
-          <w:b/>
-          <w:bCs/>
-          <w:noProof/>
-          <w:color w:val="auto"/>
-          <w:sz w:val="24"/>
-          <w:szCs w:val="24"/>
-        </w:rPr>
-        <w:tab/>
-        <w:t>Anggaran</w:t>
-      </w:r>
-      <w:r>
-        <w:rPr>
-          <w:rFonts w:ascii="Times New Roman" w:hAnsi="Times New Roman" w:cs="Times New Roman"/>
-          <w:b/>
-          <w:bCs/>
-          <w:noProof/>
-          <w:color w:val="auto"/>
-          <w:sz w:val="24"/>
-          <w:szCs w:val="24"/>
-        </w:rPr>
-        <w:t xml:space="preserve"> </w:t>
-      </w:r>
-      <w:r>
-        <w:rPr>
-          <w:rFonts w:ascii="Times New Roman" w:hAnsi="Times New Roman" w:cs="Times New Roman"/>
-          <w:b/>
-          <w:bCs/>
-          <w:noProof/>
-          <w:color w:val="auto"/>
-          <w:sz w:val="24"/>
-          <w:szCs w:val="24"/>
-        </w:rPr>
-        <w:t>Kegiatan</w:t>
-      </w:r>
-      <w:bookmarkEnd w:id="29"/>
     </w:p>
     <w:tbl>
       <w:tblPr>
@@ -16959,7 +16906,6 @@
                 <w:sz w:val="24"/>
                 <w:szCs w:val="24"/>
               </w:rPr>
-              <w:lastRenderedPageBreak/>
               <w:t>5.</w:t>
             </w:r>
           </w:p>
@@ -17713,69 +17659,6 @@
           <w:szCs w:val="24"/>
         </w:rPr>
       </w:pPr>
-      <w:bookmarkStart w:id="30" w:name="_Toc103872500"/>
-      <w:r>
-        <w:rPr>
-          <w:rFonts w:ascii="Times New Roman" w:hAnsi="Times New Roman" w:cs="Times New Roman"/>
-          <w:b/>
-          <w:bCs/>
-          <w:noProof/>
-          <w:color w:val="auto"/>
-          <w:sz w:val="24"/>
-          <w:szCs w:val="24"/>
-        </w:rPr>
-        <w:t>II.</w:t>
-      </w:r>
-      <w:r>
-        <w:rPr>
-          <w:rFonts w:ascii="Times New Roman" w:hAnsi="Times New Roman" w:cs="Times New Roman"/>
-          <w:b/>
-          <w:bCs/>
-          <w:noProof/>
-          <w:color w:val="auto"/>
-          <w:sz w:val="24"/>
-          <w:szCs w:val="24"/>
-        </w:rPr>
-        <w:t>4</w:t>
-      </w:r>
-      <w:r>
-        <w:rPr>
-          <w:rFonts w:ascii="Times New Roman" w:hAnsi="Times New Roman" w:cs="Times New Roman"/>
-          <w:b/>
-          <w:bCs/>
-          <w:noProof/>
-          <w:color w:val="auto"/>
-          <w:sz w:val="24"/>
-          <w:szCs w:val="24"/>
-        </w:rPr>
-        <w:tab/>
-        <w:t>Pelaksanaan</w:t>
-      </w:r>
-      <w:r>
-        <w:rPr>
-          <w:rFonts w:ascii="Times New Roman" w:hAnsi="Times New Roman" w:cs="Times New Roman"/>
-          <w:b/>
-          <w:bCs/>
-          <w:noProof/>
-          <w:color w:val="auto"/>
-          <w:sz w:val="24"/>
-          <w:szCs w:val="24"/>
-        </w:rPr>
-        <w:t xml:space="preserve"> </w:t>
-      </w:r>
-      <w:r>
-        <w:rPr>
-          <w:rFonts w:ascii="Times New Roman" w:hAnsi="Times New Roman" w:cs="Times New Roman"/>
-          <w:b/>
-          <w:bCs/>
-          <w:noProof/>
-          <w:color w:val="auto"/>
-          <w:sz w:val="24"/>
-          <w:szCs w:val="24"/>
-        </w:rPr>
-        <w:t>Kegiatan</w:t>
-      </w:r>
-      <w:bookmarkEnd w:id="30"/>
     </w:p>
     <w:tbl>
       <w:tblPr>
@@ -20055,7 +19938,7 @@
           <w:szCs w:val="28"/>
         </w:rPr>
       </w:pPr>
-      <w:bookmarkStart w:id="31" w:name="_Toc103872501"/>
+      <w:bookmarkStart w:id="28" w:name="_Toc103872501"/>
       <w:r>
         <w:rPr>
           <w:rFonts w:ascii="Times New Roman" w:hAnsi="Times New Roman" w:cs="Times New Roman"/>
@@ -20089,8 +19972,9 @@
           <w:color w:val="auto"/>
           <w:sz w:val="28"/>
           <w:szCs w:val="28"/>
-        </w:rPr>
-        <w:t>III</w:t>
+          <w:lang w:val="en-US"/>
+        </w:rPr>
+        <w:t>V</w:t>
       </w:r>
       <w:r>
         <w:rPr>
@@ -20101,8 +19985,9 @@
           <w:color w:val="auto"/>
           <w:sz w:val="28"/>
           <w:szCs w:val="28"/>
-        </w:rPr>
-        <w:t xml:space="preserve">    </w:t>
+          <w:lang w:val="en-US"/>
+        </w:rPr>
+        <w:t xml:space="preserve">     </w:t>
       </w:r>
       <w:r>
         <w:rPr>
@@ -20116,7 +20001,7 @@
         </w:rPr>
         <w:t>Penutup</w:t>
       </w:r>
-      <w:bookmarkEnd w:id="31"/>
+      <w:bookmarkEnd w:id="28"/>
     </w:p>
     <w:p>
       <w:pPr>
@@ -20143,7 +20028,7 @@
           <w:szCs w:val="24"/>
         </w:rPr>
       </w:pPr>
-      <w:bookmarkStart w:id="32" w:name="_Toc103872502"/>
+      <w:bookmarkStart w:id="29" w:name="_Toc103872502"/>
       <w:r>
         <w:rPr>
           <w:rFonts w:ascii="Times New Roman" w:hAnsi="Times New Roman" w:cs="Times New Roman"/>
@@ -20169,7 +20054,7 @@
         <w:tab/>
         <w:t>Kesimpulan</w:t>
       </w:r>
-      <w:bookmarkEnd w:id="32"/>
+      <w:bookmarkEnd w:id="29"/>
     </w:p>
     <w:p>
       <w:pPr>
@@ -20196,7 +20081,7 @@
           <w:szCs w:val="24"/>
         </w:rPr>
       </w:pPr>
-      <w:bookmarkStart w:id="33" w:name="_Toc103872503"/>
+      <w:bookmarkStart w:id="30" w:name="_Toc103872503"/>
       <w:r>
         <w:rPr>
           <w:rFonts w:ascii="Times New Roman" w:hAnsi="Times New Roman" w:cs="Times New Roman"/>
@@ -20222,7 +20107,7 @@
         <w:tab/>
         <w:t>Saran</w:t>
       </w:r>
-      <w:bookmarkEnd w:id="33"/>
+      <w:bookmarkEnd w:id="30"/>
     </w:p>
     <w:p>
       <w:pPr>
@@ -20733,8 +20618,8 @@
           <w:szCs w:val="28"/>
         </w:rPr>
       </w:pPr>
-      <w:bookmarkStart w:id="34" w:name="_Toc480878398"/>
-      <w:bookmarkStart w:id="35" w:name="_Toc103872504"/>
+      <w:bookmarkStart w:id="31" w:name="_Toc480878398"/>
+      <w:bookmarkStart w:id="32" w:name="_Toc103872504"/>
       <w:r>
         <w:rPr>
           <w:rFonts w:ascii="Times New Roman" w:hAnsi="Times New Roman" w:cs="Times New Roman"/>
@@ -20771,8 +20656,8 @@
         </w:rPr>
         <w:t>PUSTAKA</w:t>
       </w:r>
-      <w:bookmarkEnd w:id="34"/>
-      <w:bookmarkEnd w:id="35"/>
+      <w:bookmarkEnd w:id="31"/>
+      <w:bookmarkEnd w:id="32"/>
     </w:p>
     <w:p>
       <w:pPr>
@@ -20798,7 +20683,7 @@
           <w:lang w:val="id-ID"/>
         </w:rPr>
       </w:pPr>
-      <w:bookmarkStart w:id="36" w:name="_Hlk103860894"/>
+      <w:bookmarkStart w:id="33" w:name="_Hlk103860894"/>
       <w:r>
         <w:rPr>
           <w:color w:val="222222"/>
@@ -20808,7 +20693,7 @@
         </w:rPr>
         <w:t>Rahmianna</w:t>
       </w:r>
-      <w:bookmarkEnd w:id="36"/>
+      <w:bookmarkEnd w:id="33"/>
       <w:r>
         <w:rPr>
           <w:color w:val="222222"/>
@@ -22515,6 +22400,7 @@
           <w:shd w:val="clear" w:color="auto" w:fill="FFFFFF"/>
           <w:lang w:val="id-ID"/>
         </w:rPr>
+        <w:lastRenderedPageBreak/>
         <w:t>Wahyudi,</w:t>
       </w:r>
       <w:r>
@@ -23718,7 +23604,6 @@
           <w:shd w:val="clear" w:color="auto" w:fill="FFFFFF"/>
           <w:lang w:val="id-ID"/>
         </w:rPr>
-        <w:lastRenderedPageBreak/>
         <w:t>Wulandari, E., Guritno, B., &amp; Aini, N. (2014). Pengaruh kombinasi jumlah tanaman per polybag dan komposisi media tanam terhadap pertumbuhan dan hasil tanaman mentimun (</w:t>
       </w:r>
       <w:r>

</xml_diff>

<commit_message>
menambahkan cara membuat poc dari nasi basi
</commit_message>
<xml_diff>
--- a/main.docx
+++ b/main.docx
@@ -2968,7 +2968,7 @@
               <w:rPr>
                 <w:webHidden/>
               </w:rPr>
-              <w:t>8</w:t>
+              <w:t>9</w:t>
             </w:r>
             <w:r>
               <w:rPr>
@@ -3059,7 +3059,7 @@
                 <w:noProof/>
                 <w:webHidden/>
               </w:rPr>
-              <w:t>8</w:t>
+              <w:t>9</w:t>
             </w:r>
             <w:r>
               <w:rPr>
@@ -3138,20 +3138,17 @@
                 <w:noProof/>
                 <w:webHidden/>
               </w:rPr>
-            </w:r>
-            <w:r>
-              <w:rPr>
+              <w:fldChar w:fldCharType="separate"/>
+            </w:r>
+            <w:r>
+              <w:rPr>
+                <w:b/>
+                <w:bCs/>
                 <w:noProof/>
                 <w:webHidden/>
-              </w:rPr>
-              <w:fldChar w:fldCharType="separate"/>
-            </w:r>
-            <w:r>
-              <w:rPr>
-                <w:noProof/>
-                <w:webHidden/>
-              </w:rPr>
-              <w:t>8</w:t>
+                <w:lang w:val="en-US"/>
+              </w:rPr>
+              <w:t>Error! Bookmark not defined.</w:t>
             </w:r>
             <w:r>
               <w:rPr>
@@ -3230,20 +3227,17 @@
                 <w:noProof/>
                 <w:webHidden/>
               </w:rPr>
-            </w:r>
-            <w:r>
-              <w:rPr>
+              <w:fldChar w:fldCharType="separate"/>
+            </w:r>
+            <w:r>
+              <w:rPr>
+                <w:b/>
+                <w:bCs/>
                 <w:noProof/>
                 <w:webHidden/>
-              </w:rPr>
-              <w:fldChar w:fldCharType="separate"/>
-            </w:r>
-            <w:r>
-              <w:rPr>
-                <w:noProof/>
-                <w:webHidden/>
-              </w:rPr>
-              <w:t>9</w:t>
+                <w:lang w:val="en-US"/>
+              </w:rPr>
+              <w:t>Error! Bookmark not defined.</w:t>
             </w:r>
             <w:r>
               <w:rPr>
@@ -3322,20 +3316,17 @@
                 <w:noProof/>
                 <w:webHidden/>
               </w:rPr>
-            </w:r>
-            <w:r>
-              <w:rPr>
+              <w:fldChar w:fldCharType="separate"/>
+            </w:r>
+            <w:r>
+              <w:rPr>
+                <w:b/>
+                <w:bCs/>
                 <w:noProof/>
                 <w:webHidden/>
-              </w:rPr>
-              <w:fldChar w:fldCharType="separate"/>
-            </w:r>
-            <w:r>
-              <w:rPr>
-                <w:noProof/>
-                <w:webHidden/>
-              </w:rPr>
-              <w:t>9</w:t>
+                <w:lang w:val="en-US"/>
+              </w:rPr>
+              <w:t>Error! Bookmark not defined.</w:t>
             </w:r>
             <w:r>
               <w:rPr>
@@ -3396,7 +3387,7 @@
               <w:rPr>
                 <w:webHidden/>
               </w:rPr>
-              <w:t>10</w:t>
+              <w:t>11</w:t>
             </w:r>
             <w:r>
               <w:rPr>
@@ -3487,7 +3478,7 @@
                 <w:noProof/>
                 <w:webHidden/>
               </w:rPr>
-              <w:t>10</w:t>
+              <w:t>11</w:t>
             </w:r>
             <w:r>
               <w:rPr>
@@ -3579,7 +3570,7 @@
                 <w:noProof/>
                 <w:webHidden/>
               </w:rPr>
-              <w:t>10</w:t>
+              <w:t>11</w:t>
             </w:r>
             <w:r>
               <w:rPr>
@@ -3640,7 +3631,7 @@
               <w:rPr>
                 <w:webHidden/>
               </w:rPr>
-              <w:t>11</w:t>
+              <w:t>12</w:t>
             </w:r>
             <w:r>
               <w:rPr>
@@ -4186,7 +4177,7 @@
             <w:noProof/>
             <w:webHidden/>
           </w:rPr>
-          <w:t>3</w:t>
+          <w:t>10</w:t>
         </w:r>
         <w:r>
           <w:rPr>
@@ -13059,6 +13050,7 @@
           </w:tcPr>
           <w:p>
             <w:pPr>
+              <w:spacing w:line="360" w:lineRule="auto"/>
               <w:jc w:val="center"/>
               <w:rPr>
                 <w:rFonts w:ascii="Times New Roman" w:hAnsi="Times New Roman" w:cs="Times New Roman"/>
@@ -13085,6 +13077,7 @@
           </w:tcPr>
           <w:p>
             <w:pPr>
+              <w:spacing w:line="360" w:lineRule="auto"/>
               <w:jc w:val="center"/>
               <w:rPr>
                 <w:rFonts w:ascii="Times New Roman" w:hAnsi="Times New Roman" w:cs="Times New Roman"/>
@@ -13132,6 +13125,7 @@
           </w:tcPr>
           <w:p>
             <w:pPr>
+              <w:spacing w:line="360" w:lineRule="auto"/>
               <w:jc w:val="center"/>
               <w:rPr>
                 <w:rFonts w:ascii="Times New Roman" w:hAnsi="Times New Roman" w:cs="Times New Roman"/>
@@ -13160,6 +13154,7 @@
           </w:tcPr>
           <w:p>
             <w:pPr>
+              <w:spacing w:line="360" w:lineRule="auto"/>
               <w:jc w:val="center"/>
               <w:rPr>
                 <w:rFonts w:ascii="Times New Roman" w:hAnsi="Times New Roman" w:cs="Times New Roman"/>
@@ -13196,6 +13191,7 @@
           </w:tcPr>
           <w:p>
             <w:pPr>
+              <w:spacing w:line="360" w:lineRule="auto"/>
               <w:rPr>
                 <w:rFonts w:ascii="Times New Roman" w:hAnsi="Times New Roman" w:cs="Times New Roman"/>
                 <w:noProof/>
@@ -13290,6 +13286,7 @@
           </w:tcPr>
           <w:p>
             <w:pPr>
+              <w:spacing w:line="360" w:lineRule="auto"/>
               <w:rPr>
                 <w:rFonts w:ascii="Times New Roman" w:hAnsi="Times New Roman" w:cs="Times New Roman"/>
                 <w:noProof/>
@@ -13327,6 +13324,7 @@
           </w:tcPr>
           <w:p>
             <w:pPr>
+              <w:spacing w:line="360" w:lineRule="auto"/>
               <w:jc w:val="center"/>
               <w:rPr>
                 <w:rFonts w:ascii="Times New Roman" w:hAnsi="Times New Roman" w:cs="Times New Roman"/>
@@ -13363,6 +13361,7 @@
           </w:tcPr>
           <w:p>
             <w:pPr>
+              <w:spacing w:line="360" w:lineRule="auto"/>
               <w:rPr>
                 <w:rFonts w:ascii="Times New Roman" w:hAnsi="Times New Roman" w:cs="Times New Roman"/>
                 <w:noProof/>
@@ -13399,6 +13398,7 @@
           </w:tcPr>
           <w:p>
             <w:pPr>
+              <w:spacing w:line="360" w:lineRule="auto"/>
               <w:rPr>
                 <w:rFonts w:ascii="Times New Roman" w:hAnsi="Times New Roman" w:cs="Times New Roman"/>
                 <w:noProof/>
@@ -13426,6 +13426,7 @@
           </w:tcPr>
           <w:p>
             <w:pPr>
+              <w:spacing w:line="360" w:lineRule="auto"/>
               <w:jc w:val="center"/>
               <w:rPr>
                 <w:rFonts w:ascii="Times New Roman" w:hAnsi="Times New Roman" w:cs="Times New Roman"/>
@@ -13461,6 +13462,7 @@
           </w:tcPr>
           <w:p>
             <w:pPr>
+              <w:spacing w:line="360" w:lineRule="auto"/>
               <w:rPr>
                 <w:rFonts w:ascii="Times New Roman" w:hAnsi="Times New Roman" w:cs="Times New Roman"/>
                 <w:noProof/>
@@ -13505,6 +13507,7 @@
           </w:tcPr>
           <w:p>
             <w:pPr>
+              <w:spacing w:line="360" w:lineRule="auto"/>
               <w:rPr>
                 <w:rFonts w:ascii="Times New Roman" w:hAnsi="Times New Roman" w:cs="Times New Roman"/>
                 <w:noProof/>
@@ -13532,6 +13535,7 @@
           </w:tcPr>
           <w:p>
             <w:pPr>
+              <w:spacing w:line="360" w:lineRule="auto"/>
               <w:jc w:val="center"/>
               <w:rPr>
                 <w:rFonts w:ascii="Times New Roman" w:hAnsi="Times New Roman" w:cs="Times New Roman"/>
@@ -13560,6 +13564,7 @@
           </w:tcPr>
           <w:p>
             <w:pPr>
+              <w:spacing w:line="360" w:lineRule="auto"/>
               <w:rPr>
                 <w:rFonts w:ascii="Times New Roman" w:hAnsi="Times New Roman" w:cs="Times New Roman"/>
                 <w:noProof/>
@@ -13587,6 +13592,7 @@
           </w:tcPr>
           <w:p>
             <w:pPr>
+              <w:spacing w:line="360" w:lineRule="auto"/>
               <w:rPr>
                 <w:rFonts w:ascii="Times New Roman" w:hAnsi="Times New Roman" w:cs="Times New Roman"/>
                 <w:noProof/>
@@ -13603,7 +13609,7 @@
                 <w:szCs w:val="24"/>
                 <w:lang w:val="en-US"/>
               </w:rPr>
-              <w:t>-</w:t>
+              <w:t>banyak</w:t>
             </w:r>
           </w:p>
         </w:tc>
@@ -13616,6 +13622,7 @@
           </w:tcPr>
           <w:p>
             <w:pPr>
+              <w:spacing w:line="360" w:lineRule="auto"/>
               <w:jc w:val="center"/>
               <w:rPr>
                 <w:rFonts w:ascii="Times New Roman" w:hAnsi="Times New Roman" w:cs="Times New Roman"/>
@@ -13644,6 +13651,7 @@
           </w:tcPr>
           <w:p>
             <w:pPr>
+              <w:spacing w:line="360" w:lineRule="auto"/>
               <w:rPr>
                 <w:rFonts w:ascii="Times New Roman" w:hAnsi="Times New Roman" w:cs="Times New Roman"/>
                 <w:noProof/>
@@ -13660,7 +13668,7 @@
                 <w:szCs w:val="24"/>
                 <w:lang w:val="en-US"/>
               </w:rPr>
-              <w:t>Pupuk NPK</w:t>
+              <w:t>Gula Jawa</w:t>
             </w:r>
           </w:p>
         </w:tc>
@@ -13671,6 +13679,104 @@
           </w:tcPr>
           <w:p>
             <w:pPr>
+              <w:spacing w:line="360" w:lineRule="auto"/>
+              <w:rPr>
+                <w:rFonts w:ascii="Times New Roman" w:hAnsi="Times New Roman" w:cs="Times New Roman"/>
+                <w:noProof/>
+                <w:sz w:val="24"/>
+                <w:szCs w:val="24"/>
+                <w:lang w:val="en-US"/>
+              </w:rPr>
+            </w:pPr>
+            <w:r>
+              <w:rPr>
+                <w:rFonts w:ascii="Times New Roman" w:hAnsi="Times New Roman" w:cs="Times New Roman"/>
+                <w:noProof/>
+                <w:sz w:val="24"/>
+                <w:szCs w:val="24"/>
+                <w:lang w:val="en-US"/>
+              </w:rPr>
+              <w:t>100 g</w:t>
+            </w:r>
+          </w:p>
+        </w:tc>
+      </w:tr>
+      <w:tr>
+        <w:tc>
+          <w:tcPr>
+            <w:tcW w:w="562" w:type="dxa"/>
+            <w:vAlign w:val="center"/>
+          </w:tcPr>
+          <w:p>
+            <w:pPr>
+              <w:spacing w:line="360" w:lineRule="auto"/>
+              <w:jc w:val="center"/>
+              <w:rPr>
+                <w:rFonts w:ascii="Times New Roman" w:hAnsi="Times New Roman" w:cs="Times New Roman"/>
+                <w:noProof/>
+                <w:sz w:val="24"/>
+                <w:szCs w:val="24"/>
+                <w:lang w:val="en-US"/>
+              </w:rPr>
+            </w:pPr>
+            <w:r>
+              <w:rPr>
+                <w:rFonts w:ascii="Times New Roman" w:hAnsi="Times New Roman" w:cs="Times New Roman"/>
+                <w:noProof/>
+                <w:sz w:val="24"/>
+                <w:szCs w:val="24"/>
+                <w:lang w:val="en-US"/>
+              </w:rPr>
+              <w:t>6</w:t>
+            </w:r>
+            <w:r>
+              <w:rPr>
+                <w:rFonts w:ascii="Times New Roman" w:hAnsi="Times New Roman" w:cs="Times New Roman"/>
+                <w:noProof/>
+                <w:sz w:val="24"/>
+                <w:szCs w:val="24"/>
+                <w:lang w:val="en-US"/>
+              </w:rPr>
+              <w:t>.</w:t>
+            </w:r>
+          </w:p>
+        </w:tc>
+        <w:tc>
+          <w:tcPr>
+            <w:tcW w:w="5670" w:type="dxa"/>
+            <w:vAlign w:val="center"/>
+          </w:tcPr>
+          <w:p>
+            <w:pPr>
+              <w:spacing w:line="360" w:lineRule="auto"/>
+              <w:rPr>
+                <w:rFonts w:ascii="Times New Roman" w:hAnsi="Times New Roman" w:cs="Times New Roman"/>
+                <w:noProof/>
+                <w:sz w:val="24"/>
+                <w:szCs w:val="24"/>
+                <w:lang w:val="en-US"/>
+              </w:rPr>
+            </w:pPr>
+            <w:r>
+              <w:rPr>
+                <w:rFonts w:ascii="Times New Roman" w:hAnsi="Times New Roman" w:cs="Times New Roman"/>
+                <w:noProof/>
+                <w:sz w:val="24"/>
+                <w:szCs w:val="24"/>
+                <w:lang w:val="en-US"/>
+              </w:rPr>
+              <w:t>Pupuk NPK</w:t>
+            </w:r>
+          </w:p>
+        </w:tc>
+        <w:tc>
+          <w:tcPr>
+            <w:tcW w:w="1701" w:type="dxa"/>
+            <w:vAlign w:val="center"/>
+          </w:tcPr>
+          <w:p>
+            <w:pPr>
+              <w:spacing w:line="360" w:lineRule="auto"/>
               <w:rPr>
                 <w:rFonts w:ascii="Times New Roman" w:hAnsi="Times New Roman" w:cs="Times New Roman"/>
                 <w:noProof/>
@@ -13699,6 +13805,7 @@
           </w:tcPr>
           <w:p>
             <w:pPr>
+              <w:spacing w:line="360" w:lineRule="auto"/>
               <w:jc w:val="center"/>
               <w:rPr>
                 <w:rFonts w:ascii="Times New Roman" w:hAnsi="Times New Roman" w:cs="Times New Roman"/>
@@ -13716,7 +13823,17 @@
                 <w:szCs w:val="24"/>
                 <w:lang w:val="en-US"/>
               </w:rPr>
-              <w:t>6.</w:t>
+              <w:t>7</w:t>
+            </w:r>
+            <w:r>
+              <w:rPr>
+                <w:rFonts w:ascii="Times New Roman" w:hAnsi="Times New Roman" w:cs="Times New Roman"/>
+                <w:noProof/>
+                <w:sz w:val="24"/>
+                <w:szCs w:val="24"/>
+                <w:lang w:val="en-US"/>
+              </w:rPr>
+              <w:t>.</w:t>
             </w:r>
           </w:p>
         </w:tc>
@@ -13726,6 +13843,7 @@
           </w:tcPr>
           <w:p>
             <w:pPr>
+              <w:spacing w:line="360" w:lineRule="auto"/>
               <w:rPr>
                 <w:rFonts w:ascii="Times New Roman" w:hAnsi="Times New Roman" w:cs="Times New Roman"/>
                 <w:noProof/>
@@ -13752,6 +13870,7 @@
           </w:tcPr>
           <w:p>
             <w:pPr>
+              <w:spacing w:line="360" w:lineRule="auto"/>
               <w:rPr>
                 <w:rFonts w:ascii="Times New Roman" w:hAnsi="Times New Roman" w:cs="Times New Roman"/>
                 <w:noProof/>
@@ -13780,6 +13899,7 @@
           </w:tcPr>
           <w:p>
             <w:pPr>
+              <w:spacing w:line="360" w:lineRule="auto"/>
               <w:jc w:val="center"/>
               <w:rPr>
                 <w:rFonts w:ascii="Times New Roman" w:hAnsi="Times New Roman" w:cs="Times New Roman"/>
@@ -13797,7 +13917,17 @@
                 <w:szCs w:val="24"/>
                 <w:lang w:val="en-US"/>
               </w:rPr>
-              <w:t>7.</w:t>
+              <w:t>8</w:t>
+            </w:r>
+            <w:r>
+              <w:rPr>
+                <w:rFonts w:ascii="Times New Roman" w:hAnsi="Times New Roman" w:cs="Times New Roman"/>
+                <w:noProof/>
+                <w:sz w:val="24"/>
+                <w:szCs w:val="24"/>
+                <w:lang w:val="en-US"/>
+              </w:rPr>
+              <w:t>.</w:t>
             </w:r>
           </w:p>
         </w:tc>
@@ -13807,6 +13937,7 @@
           </w:tcPr>
           <w:p>
             <w:pPr>
+              <w:spacing w:line="360" w:lineRule="auto"/>
               <w:rPr>
                 <w:rFonts w:ascii="Times New Roman" w:hAnsi="Times New Roman" w:cs="Times New Roman"/>
                 <w:noProof/>
@@ -13833,6 +13964,7 @@
           </w:tcPr>
           <w:p>
             <w:pPr>
+              <w:spacing w:line="360" w:lineRule="auto"/>
               <w:rPr>
                 <w:rFonts w:ascii="Times New Roman" w:hAnsi="Times New Roman" w:cs="Times New Roman"/>
                 <w:noProof/>
@@ -13953,6 +14085,16 @@
           <w:lang w:val="en-US"/>
         </w:rPr>
         <w:t>Bahan-bahan</w:t>
+      </w:r>
+      <w:r>
+        <w:rPr>
+          <w:rFonts w:ascii="Times New Roman" w:hAnsi="Times New Roman" w:cs="Times New Roman"/>
+          <w:noProof/>
+          <w:sz w:val="20"/>
+          <w:szCs w:val="20"/>
+          <w:lang w:val="en-US"/>
+        </w:rPr>
+        <w:t>.</w:t>
       </w:r>
     </w:p>
     <w:p>
@@ -13986,6 +14128,7 @@
           </w:tcPr>
           <w:p>
             <w:pPr>
+              <w:spacing w:line="360" w:lineRule="auto"/>
               <w:jc w:val="center"/>
               <w:rPr>
                 <w:rFonts w:ascii="Times New Roman" w:hAnsi="Times New Roman" w:cs="Times New Roman"/>
@@ -14012,6 +14155,7 @@
           </w:tcPr>
           <w:p>
             <w:pPr>
+              <w:spacing w:line="360" w:lineRule="auto"/>
               <w:jc w:val="center"/>
               <w:rPr>
                 <w:rFonts w:ascii="Times New Roman" w:hAnsi="Times New Roman" w:cs="Times New Roman"/>
@@ -14069,6 +14213,7 @@
           </w:tcPr>
           <w:p>
             <w:pPr>
+              <w:spacing w:line="360" w:lineRule="auto"/>
               <w:jc w:val="center"/>
               <w:rPr>
                 <w:rFonts w:ascii="Times New Roman" w:hAnsi="Times New Roman" w:cs="Times New Roman"/>
@@ -14097,6 +14242,7 @@
           </w:tcPr>
           <w:p>
             <w:pPr>
+              <w:spacing w:line="360" w:lineRule="auto"/>
               <w:jc w:val="center"/>
               <w:rPr>
                 <w:rFonts w:ascii="Times New Roman" w:hAnsi="Times New Roman" w:cs="Times New Roman"/>
@@ -14133,6 +14279,7 @@
           </w:tcPr>
           <w:p>
             <w:pPr>
+              <w:spacing w:line="360" w:lineRule="auto"/>
               <w:rPr>
                 <w:rFonts w:ascii="Times New Roman" w:hAnsi="Times New Roman" w:cs="Times New Roman"/>
                 <w:i/>
@@ -14164,6 +14311,7 @@
           </w:tcPr>
           <w:p>
             <w:pPr>
+              <w:spacing w:line="360" w:lineRule="auto"/>
               <w:rPr>
                 <w:rFonts w:ascii="Times New Roman" w:hAnsi="Times New Roman" w:cs="Times New Roman"/>
                 <w:noProof/>
@@ -14191,6 +14339,7 @@
           </w:tcPr>
           <w:p>
             <w:pPr>
+              <w:spacing w:line="360" w:lineRule="auto"/>
               <w:jc w:val="center"/>
               <w:rPr>
                 <w:rFonts w:ascii="Times New Roman" w:hAnsi="Times New Roman" w:cs="Times New Roman"/>
@@ -14227,6 +14376,7 @@
           </w:tcPr>
           <w:p>
             <w:pPr>
+              <w:spacing w:line="360" w:lineRule="auto"/>
               <w:rPr>
                 <w:rFonts w:ascii="Times New Roman" w:hAnsi="Times New Roman" w:cs="Times New Roman"/>
                 <w:noProof/>
@@ -14254,6 +14404,7 @@
           </w:tcPr>
           <w:p>
             <w:pPr>
+              <w:spacing w:line="360" w:lineRule="auto"/>
               <w:rPr>
                 <w:rFonts w:ascii="Times New Roman" w:hAnsi="Times New Roman" w:cs="Times New Roman"/>
                 <w:noProof/>
@@ -14302,6 +14453,7 @@
           </w:tcPr>
           <w:p>
             <w:pPr>
+              <w:spacing w:line="360" w:lineRule="auto"/>
               <w:jc w:val="center"/>
               <w:rPr>
                 <w:rFonts w:ascii="Times New Roman" w:hAnsi="Times New Roman" w:cs="Times New Roman"/>
@@ -14337,6 +14489,7 @@
           </w:tcPr>
           <w:p>
             <w:pPr>
+              <w:spacing w:line="360" w:lineRule="auto"/>
               <w:rPr>
                 <w:rFonts w:ascii="Times New Roman" w:hAnsi="Times New Roman" w:cs="Times New Roman"/>
                 <w:noProof/>
@@ -14364,6 +14517,7 @@
           </w:tcPr>
           <w:p>
             <w:pPr>
+              <w:spacing w:line="360" w:lineRule="auto"/>
               <w:rPr>
                 <w:rFonts w:ascii="Times New Roman" w:hAnsi="Times New Roman" w:cs="Times New Roman"/>
                 <w:noProof/>
@@ -14393,6 +14547,7 @@
           </w:tcPr>
           <w:p>
             <w:pPr>
+              <w:spacing w:line="360" w:lineRule="auto"/>
               <w:jc w:val="center"/>
               <w:rPr>
                 <w:rFonts w:ascii="Times New Roman" w:hAnsi="Times New Roman" w:cs="Times New Roman"/>
@@ -14421,6 +14576,7 @@
           </w:tcPr>
           <w:p>
             <w:pPr>
+              <w:spacing w:line="360" w:lineRule="auto"/>
               <w:rPr>
                 <w:rFonts w:ascii="Times New Roman" w:hAnsi="Times New Roman" w:cs="Times New Roman"/>
                 <w:noProof/>
@@ -14448,6 +14604,7 @@
           </w:tcPr>
           <w:p>
             <w:pPr>
+              <w:spacing w:line="360" w:lineRule="auto"/>
               <w:rPr>
                 <w:rFonts w:ascii="Times New Roman" w:hAnsi="Times New Roman" w:cs="Times New Roman"/>
                 <w:noProof/>
@@ -14477,6 +14634,7 @@
           </w:tcPr>
           <w:p>
             <w:pPr>
+              <w:spacing w:line="360" w:lineRule="auto"/>
               <w:jc w:val="center"/>
               <w:rPr>
                 <w:rFonts w:ascii="Times New Roman" w:hAnsi="Times New Roman" w:cs="Times New Roman"/>
@@ -14505,6 +14663,7 @@
           </w:tcPr>
           <w:p>
             <w:pPr>
+              <w:spacing w:line="360" w:lineRule="auto"/>
               <w:rPr>
                 <w:rFonts w:ascii="Times New Roman" w:hAnsi="Times New Roman" w:cs="Times New Roman"/>
                 <w:noProof/>
@@ -14542,6 +14701,7 @@
           </w:tcPr>
           <w:p>
             <w:pPr>
+              <w:spacing w:line="360" w:lineRule="auto"/>
               <w:rPr>
                 <w:rFonts w:ascii="Times New Roman" w:hAnsi="Times New Roman" w:cs="Times New Roman"/>
                 <w:noProof/>
@@ -14570,6 +14730,7 @@
           </w:tcPr>
           <w:p>
             <w:pPr>
+              <w:spacing w:line="360" w:lineRule="auto"/>
               <w:jc w:val="center"/>
               <w:rPr>
                 <w:rFonts w:ascii="Times New Roman" w:hAnsi="Times New Roman" w:cs="Times New Roman"/>
@@ -14597,6 +14758,7 @@
           </w:tcPr>
           <w:p>
             <w:pPr>
+              <w:spacing w:line="360" w:lineRule="auto"/>
               <w:rPr>
                 <w:rFonts w:ascii="Times New Roman" w:hAnsi="Times New Roman" w:cs="Times New Roman"/>
                 <w:noProof/>
@@ -14633,6 +14795,7 @@
           </w:tcPr>
           <w:p>
             <w:pPr>
+              <w:spacing w:line="360" w:lineRule="auto"/>
               <w:rPr>
                 <w:rFonts w:ascii="Times New Roman" w:hAnsi="Times New Roman" w:cs="Times New Roman"/>
                 <w:noProof/>
@@ -14650,6 +14813,90 @@
                 <w:lang w:val="en-US"/>
               </w:rPr>
               <w:t>2 buah</w:t>
+            </w:r>
+          </w:p>
+        </w:tc>
+      </w:tr>
+      <w:tr>
+        <w:tc>
+          <w:tcPr>
+            <w:tcW w:w="562" w:type="dxa"/>
+          </w:tcPr>
+          <w:p>
+            <w:pPr>
+              <w:spacing w:line="360" w:lineRule="auto"/>
+              <w:jc w:val="center"/>
+              <w:rPr>
+                <w:rFonts w:ascii="Times New Roman" w:hAnsi="Times New Roman" w:cs="Times New Roman"/>
+                <w:noProof/>
+                <w:sz w:val="24"/>
+                <w:szCs w:val="24"/>
+                <w:lang w:val="en-US"/>
+              </w:rPr>
+            </w:pPr>
+            <w:r>
+              <w:rPr>
+                <w:rFonts w:ascii="Times New Roman" w:hAnsi="Times New Roman" w:cs="Times New Roman"/>
+                <w:noProof/>
+                <w:sz w:val="24"/>
+                <w:szCs w:val="24"/>
+                <w:lang w:val="en-US"/>
+              </w:rPr>
+              <w:t>7.</w:t>
+            </w:r>
+          </w:p>
+        </w:tc>
+        <w:tc>
+          <w:tcPr>
+            <w:tcW w:w="5670" w:type="dxa"/>
+          </w:tcPr>
+          <w:p>
+            <w:pPr>
+              <w:spacing w:line="360" w:lineRule="auto"/>
+              <w:rPr>
+                <w:rFonts w:ascii="Times New Roman" w:hAnsi="Times New Roman" w:cs="Times New Roman"/>
+                <w:noProof/>
+                <w:sz w:val="24"/>
+                <w:szCs w:val="24"/>
+                <w:lang w:val="en-US"/>
+              </w:rPr>
+            </w:pPr>
+            <w:r>
+              <w:rPr>
+                <w:rFonts w:ascii="Times New Roman" w:hAnsi="Times New Roman" w:cs="Times New Roman"/>
+                <w:noProof/>
+                <w:sz w:val="24"/>
+                <w:szCs w:val="24"/>
+                <w:lang w:val="en-US"/>
+              </w:rPr>
+              <w:t>Pengaduk</w:t>
+            </w:r>
+          </w:p>
+        </w:tc>
+        <w:tc>
+          <w:tcPr>
+            <w:tcW w:w="1701" w:type="dxa"/>
+          </w:tcPr>
+          <w:p>
+            <w:pPr>
+              <w:spacing w:line="360" w:lineRule="auto"/>
+              <w:rPr>
+                <w:rFonts w:ascii="Times New Roman" w:hAnsi="Times New Roman" w:cs="Times New Roman"/>
+                <w:noProof/>
+                <w:sz w:val="24"/>
+                <w:szCs w:val="24"/>
+                <w:lang w:val="en-US"/>
+              </w:rPr>
+            </w:pPr>
+            <w:r>
+              <w:rPr>
+                <w:rFonts w:ascii="Times New Roman" w:hAnsi="Times New Roman" w:cs="Times New Roman"/>
+                <w:noProof/>
+                <w:sz w:val="24"/>
+                <w:szCs w:val="24"/>
+                <w:lang w:val="en-US"/>
+              </w:rPr>
+              <w:t>1 buah</w:t>
             </w:r>
           </w:p>
         </w:tc>
@@ -14752,7 +14999,17 @@
           <w:szCs w:val="20"/>
           <w:lang w:val="en-US"/>
         </w:rPr>
-        <w:t>Bahan-bahan</w:t>
+        <w:t>Alat-alat</w:t>
+      </w:r>
+      <w:r>
+        <w:rPr>
+          <w:rFonts w:ascii="Times New Roman" w:hAnsi="Times New Roman" w:cs="Times New Roman"/>
+          <w:noProof/>
+          <w:sz w:val="20"/>
+          <w:szCs w:val="20"/>
+          <w:lang w:val="en-US"/>
+        </w:rPr>
+        <w:t>.</w:t>
       </w:r>
     </w:p>
     <w:p>
@@ -14788,6 +15045,7 @@
           <w:noProof/>
           <w:color w:val="auto"/>
         </w:rPr>
+        <w:lastRenderedPageBreak/>
         <w:t>II</w:t>
       </w:r>
       <w:r>
@@ -14878,27 +15136,744 @@
     </w:p>
     <w:p>
       <w:pPr>
+        <w:spacing w:after="0" w:line="360" w:lineRule="auto"/>
+        <w:jc w:val="both"/>
+        <w:rPr>
+          <w:rFonts w:ascii="Times New Roman" w:hAnsi="Times New Roman" w:cs="Times New Roman"/>
+          <w:noProof/>
+          <w:sz w:val="24"/>
+          <w:szCs w:val="24"/>
+          <w:lang w:val="en-US"/>
+        </w:rPr>
+      </w:pPr>
+      <w:r>
+        <w:rPr>
+          <w:rFonts w:ascii="Times New Roman" w:hAnsi="Times New Roman" w:cs="Times New Roman"/>
+          <w:noProof/>
+          <w:sz w:val="24"/>
+          <w:szCs w:val="24"/>
+          <w:lang w:val="en-US"/>
+        </w:rPr>
+        <w:t>Agar tanaman tumbuh subur, tak hanya bergantung pada media tanam, pemilihan bibit, dan penyiramannya, tapi juga pemberian nutrisi yang tepat. Nutrisi tanaman ini bisa didapatkan melalui bahan-bahan organik yang ada di sekitar kita, salah satunya nasi basi.</w:t>
+      </w:r>
+    </w:p>
+    <w:p>
+      <w:pPr>
+        <w:spacing w:after="0" w:line="360" w:lineRule="auto"/>
+        <w:rPr>
+          <w:rFonts w:ascii="Times New Roman" w:hAnsi="Times New Roman" w:cs="Times New Roman"/>
+          <w:noProof/>
+          <w:sz w:val="24"/>
+          <w:szCs w:val="24"/>
+          <w:lang w:val="en-US"/>
+        </w:rPr>
+      </w:pPr>
+    </w:p>
+    <w:p>
+      <w:pPr>
+        <w:spacing w:after="0" w:line="360" w:lineRule="auto"/>
+        <w:rPr>
+          <w:rFonts w:ascii="Times New Roman" w:hAnsi="Times New Roman" w:cs="Times New Roman"/>
+          <w:noProof/>
+          <w:sz w:val="24"/>
+          <w:szCs w:val="24"/>
+          <w:lang w:val="en-US"/>
+        </w:rPr>
+      </w:pPr>
+      <w:r>
+        <w:rPr>
+          <w:rFonts w:ascii="Times New Roman" w:hAnsi="Times New Roman" w:cs="Times New Roman"/>
+          <w:noProof/>
+          <w:sz w:val="24"/>
+          <w:szCs w:val="24"/>
+          <w:lang w:val="en-US"/>
+        </w:rPr>
+        <w:t>Nasi basi yang didiamkan selama 3-5 hari akan ditumbuhi jamur rizops dan digenangi beberapa bakteri yang baik bagi tanaman. Sehingga dengan nasi basi saja kita sudah bisa membuat pupuk organik cair sendiri.</w:t>
+      </w:r>
+    </w:p>
+    <w:p>
+      <w:pPr>
+        <w:spacing w:after="0" w:line="360" w:lineRule="auto"/>
+        <w:rPr>
+          <w:rFonts w:ascii="Times New Roman" w:hAnsi="Times New Roman" w:cs="Times New Roman"/>
+          <w:noProof/>
+          <w:sz w:val="24"/>
+          <w:szCs w:val="24"/>
+          <w:lang w:val="en-US"/>
+        </w:rPr>
+      </w:pPr>
+    </w:p>
+    <w:p>
+      <w:pPr>
+        <w:spacing w:after="0" w:line="360" w:lineRule="auto"/>
+        <w:rPr>
+          <w:rFonts w:ascii="Times New Roman" w:hAnsi="Times New Roman" w:cs="Times New Roman"/>
+          <w:noProof/>
+          <w:sz w:val="24"/>
+          <w:szCs w:val="24"/>
+          <w:lang w:val="en-US"/>
+        </w:rPr>
+      </w:pPr>
+      <w:r>
+        <w:rPr>
+          <w:rFonts w:ascii="Times New Roman" w:hAnsi="Times New Roman" w:cs="Times New Roman"/>
+          <w:noProof/>
+          <w:sz w:val="24"/>
+          <w:szCs w:val="24"/>
+          <w:lang w:val="en-US"/>
+        </w:rPr>
+        <w:t>B</w:t>
+      </w:r>
+      <w:r>
+        <w:rPr>
+          <w:rFonts w:ascii="Times New Roman" w:hAnsi="Times New Roman" w:cs="Times New Roman"/>
+          <w:noProof/>
+          <w:sz w:val="24"/>
+          <w:szCs w:val="24"/>
+          <w:lang w:val="en-US"/>
+        </w:rPr>
+        <w:t>erikut ini cara membuat pupuk organik cair dari nasi basi untuk menyuburkan tanaman</w:t>
+      </w:r>
+      <w:r>
+        <w:rPr>
+          <w:rFonts w:ascii="Times New Roman" w:hAnsi="Times New Roman" w:cs="Times New Roman"/>
+          <w:noProof/>
+          <w:sz w:val="24"/>
+          <w:szCs w:val="24"/>
+          <w:lang w:val="en-US"/>
+        </w:rPr>
+        <w:t xml:space="preserve"> kacang tanah:</w:t>
+      </w:r>
+    </w:p>
+    <w:p>
+      <w:pPr>
+        <w:pStyle w:val="ListParagraph"/>
+        <w:numPr>
+          <w:ilvl w:val="0"/>
+          <w:numId w:val="10"/>
+        </w:numPr>
+        <w:spacing w:after="0" w:line="360" w:lineRule="auto"/>
+        <w:rPr>
+          <w:rFonts w:ascii="Times New Roman" w:hAnsi="Times New Roman" w:cs="Times New Roman"/>
+          <w:noProof/>
+          <w:sz w:val="24"/>
+          <w:szCs w:val="24"/>
+          <w:lang w:val="en-US"/>
+        </w:rPr>
+      </w:pPr>
+      <w:r>
+        <w:rPr>
+          <w:rFonts w:ascii="Times New Roman" w:hAnsi="Times New Roman" w:cs="Times New Roman"/>
+          <w:noProof/>
+          <w:sz w:val="24"/>
+          <w:szCs w:val="24"/>
+          <w:lang w:val="en-US"/>
+        </w:rPr>
+        <w:t>Siapkan wadah kecil, lalu kepal nasi basi dan masukkan ke wadah yang sudah disiapkan.</w:t>
+      </w:r>
+    </w:p>
+    <w:p>
+      <w:pPr>
+        <w:pStyle w:val="ListParagraph"/>
+        <w:numPr>
+          <w:ilvl w:val="0"/>
+          <w:numId w:val="10"/>
+        </w:numPr>
+        <w:spacing w:after="0" w:line="360" w:lineRule="auto"/>
+        <w:rPr>
+          <w:rFonts w:ascii="Times New Roman" w:hAnsi="Times New Roman" w:cs="Times New Roman"/>
+          <w:noProof/>
+          <w:sz w:val="24"/>
+          <w:szCs w:val="24"/>
+          <w:lang w:val="en-US"/>
+        </w:rPr>
+      </w:pPr>
+      <w:r>
+        <w:rPr>
+          <w:rFonts w:ascii="Times New Roman" w:hAnsi="Times New Roman" w:cs="Times New Roman"/>
+          <w:noProof/>
+          <w:sz w:val="24"/>
+          <w:szCs w:val="24"/>
+          <w:lang w:val="en-US"/>
+        </w:rPr>
+        <w:drawing>
+          <wp:anchor distT="0" distB="0" distL="114300" distR="114300" simplePos="0" relativeHeight="251658240" behindDoc="0" locked="0" layoutInCell="1" allowOverlap="1" wp14:anchorId="06227B13" wp14:editId="6BC8AD02">
+            <wp:simplePos x="0" y="0"/>
+            <wp:positionH relativeFrom="margin">
+              <wp:align>center</wp:align>
+            </wp:positionH>
+            <wp:positionV relativeFrom="paragraph">
+              <wp:posOffset>373380</wp:posOffset>
+            </wp:positionV>
+            <wp:extent cx="1079206" cy="1440000"/>
+            <wp:effectExtent l="0" t="8890" r="0" b="0"/>
+            <wp:wrapTopAndBottom/>
+            <wp:docPr id="12" name="Picture 12"/>
+            <wp:cNvGraphicFramePr>
+              <a:graphicFrameLocks xmlns:a="http://schemas.openxmlformats.org/drawingml/2006/main" noChangeAspect="1"/>
+            </wp:cNvGraphicFramePr>
+            <a:graphic xmlns:a="http://schemas.openxmlformats.org/drawingml/2006/main">
+              <a:graphicData uri="http://schemas.openxmlformats.org/drawingml/2006/picture">
+                <pic:pic xmlns:pic="http://schemas.openxmlformats.org/drawingml/2006/picture">
+                  <pic:nvPicPr>
+                    <pic:cNvPr id="0" name="Picture 2"/>
+                    <pic:cNvPicPr>
+                      <a:picLocks noChangeAspect="1" noChangeArrowheads="1"/>
+                    </pic:cNvPicPr>
+                  </pic:nvPicPr>
+                  <pic:blipFill>
+                    <a:blip r:embed="rId23" cstate="print">
+                      <a:extLst>
+                        <a:ext uri="{28A0092B-C50C-407E-A947-70E740481C1C}">
+                          <a14:useLocalDpi xmlns:a14="http://schemas.microsoft.com/office/drawing/2010/main" val="0"/>
+                        </a:ext>
+                      </a:extLst>
+                    </a:blip>
+                    <a:srcRect/>
+                    <a:stretch>
+                      <a:fillRect/>
+                    </a:stretch>
+                  </pic:blipFill>
+                  <pic:spPr bwMode="auto">
+                    <a:xfrm rot="5400000">
+                      <a:off x="0" y="0"/>
+                      <a:ext cx="1078865" cy="1439545"/>
+                    </a:xfrm>
+                    <a:prstGeom prst="rect">
+                      <a:avLst/>
+                    </a:prstGeom>
+                    <a:noFill/>
+                    <a:ln>
+                      <a:noFill/>
+                    </a:ln>
+                  </pic:spPr>
+                </pic:pic>
+              </a:graphicData>
+            </a:graphic>
+            <wp14:sizeRelH relativeFrom="page">
+              <wp14:pctWidth>0</wp14:pctWidth>
+            </wp14:sizeRelH>
+            <wp14:sizeRelV relativeFrom="page">
+              <wp14:pctHeight>0</wp14:pctHeight>
+            </wp14:sizeRelV>
+          </wp:anchor>
+        </w:drawing>
+      </w:r>
+      <w:r>
+        <w:rPr>
+          <w:rFonts w:ascii="Times New Roman" w:hAnsi="Times New Roman" w:cs="Times New Roman"/>
+          <w:noProof/>
+          <w:sz w:val="24"/>
+          <w:szCs w:val="24"/>
+          <w:lang w:val="en-US"/>
+        </w:rPr>
+        <w:t>S</w:t>
+      </w:r>
+      <w:r>
+        <w:rPr>
+          <w:rFonts w:ascii="Times New Roman" w:hAnsi="Times New Roman" w:cs="Times New Roman"/>
+          <w:noProof/>
+          <w:sz w:val="24"/>
+          <w:szCs w:val="24"/>
+          <w:lang w:val="en-US"/>
+        </w:rPr>
+        <w:t>elanjutnya tutup wadah dan letakkan di tempat yang gelap</w:t>
+      </w:r>
+      <w:r>
+        <w:rPr>
+          <w:rFonts w:ascii="Times New Roman" w:hAnsi="Times New Roman" w:cs="Times New Roman"/>
+          <w:noProof/>
+          <w:sz w:val="24"/>
+          <w:szCs w:val="24"/>
+          <w:lang w:val="en-US"/>
+        </w:rPr>
+        <w:t>, k</w:t>
+      </w:r>
+      <w:r>
+        <w:rPr>
+          <w:rFonts w:ascii="Times New Roman" w:hAnsi="Times New Roman" w:cs="Times New Roman"/>
+          <w:noProof/>
+          <w:sz w:val="24"/>
+          <w:szCs w:val="24"/>
+          <w:lang w:val="en-US"/>
+        </w:rPr>
+        <w:t xml:space="preserve">emudian biarkan </w:t>
+      </w:r>
+      <w:r>
+        <w:rPr>
+          <w:rFonts w:ascii="Times New Roman" w:hAnsi="Times New Roman" w:cs="Times New Roman"/>
+          <w:noProof/>
+          <w:sz w:val="24"/>
+          <w:szCs w:val="24"/>
+          <w:lang w:val="en-US"/>
+        </w:rPr>
+        <w:t xml:space="preserve">sekitar </w:t>
+      </w:r>
+      <w:r>
+        <w:rPr>
+          <w:rFonts w:ascii="Times New Roman" w:hAnsi="Times New Roman" w:cs="Times New Roman"/>
+          <w:noProof/>
+          <w:sz w:val="24"/>
+          <w:szCs w:val="24"/>
+          <w:lang w:val="en-US"/>
+        </w:rPr>
+        <w:t>2-5 hari.</w:t>
+      </w:r>
+    </w:p>
+    <w:p>
+      <w:pPr>
+        <w:pStyle w:val="ListParagraph"/>
+        <w:keepNext/>
+        <w:spacing w:after="0" w:line="360" w:lineRule="auto"/>
+        <w:ind w:left="0"/>
+        <w:jc w:val="center"/>
+        <w:rPr>
+          <w:rFonts w:ascii="Times New Roman" w:hAnsi="Times New Roman" w:cs="Times New Roman"/>
+          <w:noProof/>
+          <w:sz w:val="20"/>
+          <w:szCs w:val="20"/>
+          <w:lang w:val="en-US"/>
+        </w:rPr>
+      </w:pPr>
+      <w:r>
+        <w:rPr>
+          <w:rFonts w:ascii="Times New Roman" w:hAnsi="Times New Roman" w:cs="Times New Roman"/>
+          <w:noProof/>
+          <w:sz w:val="20"/>
+          <w:szCs w:val="20"/>
+        </w:rPr>
+        <w:t>Gambar I</w:t>
+      </w:r>
+      <w:r>
+        <w:rPr>
+          <w:rFonts w:ascii="Times New Roman" w:hAnsi="Times New Roman" w:cs="Times New Roman"/>
+          <w:noProof/>
+          <w:sz w:val="20"/>
+          <w:szCs w:val="20"/>
+          <w:lang w:val="en-US"/>
+        </w:rPr>
+        <w:t>I</w:t>
+      </w:r>
+      <w:r>
+        <w:rPr>
+          <w:rFonts w:ascii="Times New Roman" w:hAnsi="Times New Roman" w:cs="Times New Roman"/>
+          <w:noProof/>
+          <w:sz w:val="20"/>
+          <w:szCs w:val="20"/>
+        </w:rPr>
+        <w:t>I.</w:t>
+      </w:r>
+      <w:r>
+        <w:rPr>
+          <w:rFonts w:ascii="Times New Roman" w:hAnsi="Times New Roman" w:cs="Times New Roman"/>
+          <w:noProof/>
+          <w:sz w:val="20"/>
+          <w:szCs w:val="20"/>
+          <w:lang w:val="en-US"/>
+        </w:rPr>
+        <w:t>1</w:t>
+      </w:r>
+      <w:r>
+        <w:rPr>
+          <w:rFonts w:ascii="Times New Roman" w:hAnsi="Times New Roman" w:cs="Times New Roman"/>
+          <w:noProof/>
+          <w:sz w:val="20"/>
+          <w:szCs w:val="20"/>
+        </w:rPr>
+        <w:t>.</w:t>
+      </w:r>
+      <w:r>
+        <w:rPr>
+          <w:rFonts w:ascii="Times New Roman" w:hAnsi="Times New Roman" w:cs="Times New Roman"/>
+          <w:noProof/>
+          <w:sz w:val="20"/>
+          <w:szCs w:val="20"/>
+          <w:lang w:val="en-US"/>
+        </w:rPr>
+        <w:t>2</w:t>
+      </w:r>
+      <w:r>
+        <w:rPr>
+          <w:rFonts w:ascii="Times New Roman" w:hAnsi="Times New Roman" w:cs="Times New Roman"/>
+          <w:noProof/>
+          <w:sz w:val="20"/>
+          <w:szCs w:val="20"/>
+          <w:lang w:val="en-US"/>
+        </w:rPr>
+        <w:t>.</w:t>
+      </w:r>
+      <w:r>
+        <w:rPr>
+          <w:rFonts w:ascii="Times New Roman" w:hAnsi="Times New Roman" w:cs="Times New Roman"/>
+          <w:noProof/>
+          <w:sz w:val="20"/>
+          <w:szCs w:val="20"/>
+        </w:rPr>
+        <w:t xml:space="preserve">   </w:t>
+      </w:r>
+      <w:r>
+        <w:rPr>
+          <w:rFonts w:ascii="Times New Roman" w:hAnsi="Times New Roman" w:cs="Times New Roman"/>
+          <w:noProof/>
+          <w:sz w:val="20"/>
+          <w:szCs w:val="20"/>
+          <w:lang w:val="en-US"/>
+        </w:rPr>
+        <w:t>Nasi</w:t>
+      </w:r>
+      <w:r>
+        <w:rPr>
+          <w:rFonts w:ascii="Times New Roman" w:hAnsi="Times New Roman" w:cs="Times New Roman"/>
+          <w:noProof/>
+          <w:sz w:val="20"/>
+          <w:szCs w:val="20"/>
+          <w:lang w:val="en-US"/>
+        </w:rPr>
+        <w:t xml:space="preserve"> basi</w:t>
+      </w:r>
+      <w:r>
+        <w:rPr>
+          <w:rFonts w:ascii="Times New Roman" w:hAnsi="Times New Roman" w:cs="Times New Roman"/>
+          <w:noProof/>
+          <w:sz w:val="20"/>
+          <w:szCs w:val="20"/>
+          <w:lang w:val="en-US"/>
+        </w:rPr>
+        <w:t>.</w:t>
+      </w:r>
+    </w:p>
+    <w:p>
+      <w:pPr>
+        <w:pStyle w:val="ListParagraph"/>
+        <w:numPr>
+          <w:ilvl w:val="0"/>
+          <w:numId w:val="10"/>
+        </w:numPr>
+        <w:spacing w:after="0" w:line="360" w:lineRule="auto"/>
+        <w:rPr>
+          <w:rFonts w:ascii="Times New Roman" w:hAnsi="Times New Roman" w:cs="Times New Roman"/>
+          <w:noProof/>
+          <w:sz w:val="24"/>
+          <w:szCs w:val="24"/>
+          <w:lang w:val="en-US"/>
+        </w:rPr>
+      </w:pPr>
+      <w:r>
+        <w:rPr>
+          <w:rFonts w:ascii="Times New Roman" w:hAnsi="Times New Roman" w:cs="Times New Roman"/>
+          <w:noProof/>
+          <w:sz w:val="24"/>
+          <w:szCs w:val="24"/>
+          <w:lang w:val="en-US"/>
+        </w:rPr>
+        <w:t>Setelah didiamkan</w:t>
+      </w:r>
+      <w:r>
+        <w:rPr>
+          <w:rFonts w:ascii="Times New Roman" w:hAnsi="Times New Roman" w:cs="Times New Roman"/>
+          <w:noProof/>
+          <w:sz w:val="24"/>
+          <w:szCs w:val="24"/>
+          <w:lang w:val="en-US"/>
+        </w:rPr>
+        <w:t xml:space="preserve"> lama</w:t>
+      </w:r>
+      <w:r>
+        <w:rPr>
+          <w:rFonts w:ascii="Times New Roman" w:hAnsi="Times New Roman" w:cs="Times New Roman"/>
+          <w:noProof/>
+          <w:sz w:val="24"/>
+          <w:szCs w:val="24"/>
+          <w:lang w:val="en-US"/>
+        </w:rPr>
+        <w:t xml:space="preserve">, maka nasi basi akan ditumbuhi jamur yang disebut </w:t>
+      </w:r>
+      <w:r>
+        <w:rPr>
+          <w:rFonts w:ascii="Times New Roman" w:hAnsi="Times New Roman" w:cs="Times New Roman"/>
+          <w:i/>
+          <w:iCs/>
+          <w:noProof/>
+          <w:sz w:val="24"/>
+          <w:szCs w:val="24"/>
+          <w:lang w:val="en-US"/>
+        </w:rPr>
+        <w:t>rizops</w:t>
+      </w:r>
+      <w:r>
+        <w:rPr>
+          <w:rFonts w:ascii="Times New Roman" w:hAnsi="Times New Roman" w:cs="Times New Roman"/>
+          <w:noProof/>
+          <w:sz w:val="24"/>
+          <w:szCs w:val="24"/>
+          <w:lang w:val="en-US"/>
+        </w:rPr>
+        <w:t>.</w:t>
+      </w:r>
+    </w:p>
+    <w:p>
+      <w:pPr>
+        <w:pStyle w:val="ListParagraph"/>
+        <w:numPr>
+          <w:ilvl w:val="0"/>
+          <w:numId w:val="10"/>
+        </w:numPr>
+        <w:spacing w:after="0" w:line="360" w:lineRule="auto"/>
+        <w:rPr>
+          <w:rFonts w:ascii="Times New Roman" w:hAnsi="Times New Roman" w:cs="Times New Roman"/>
+          <w:noProof/>
+          <w:sz w:val="24"/>
+          <w:szCs w:val="24"/>
+          <w:lang w:val="en-US"/>
+        </w:rPr>
+      </w:pPr>
+      <w:r>
+        <w:rPr>
+          <w:rFonts w:ascii="Times New Roman" w:hAnsi="Times New Roman" w:cs="Times New Roman"/>
+          <w:noProof/>
+          <w:sz w:val="24"/>
+          <w:szCs w:val="24"/>
+          <w:lang w:val="en-US"/>
+        </w:rPr>
+        <w:t xml:space="preserve">Berikutnya, siapkan </w:t>
+      </w:r>
+      <w:r>
+        <w:rPr>
+          <w:rFonts w:ascii="Times New Roman" w:hAnsi="Times New Roman" w:cs="Times New Roman"/>
+          <w:noProof/>
+          <w:sz w:val="24"/>
+          <w:szCs w:val="24"/>
+          <w:lang w:val="en-US"/>
+        </w:rPr>
+        <w:t>wadah</w:t>
+      </w:r>
+      <w:r>
+        <w:rPr>
+          <w:rFonts w:ascii="Times New Roman" w:hAnsi="Times New Roman" w:cs="Times New Roman"/>
+          <w:noProof/>
+          <w:sz w:val="24"/>
+          <w:szCs w:val="24"/>
+          <w:lang w:val="en-US"/>
+        </w:rPr>
+        <w:t xml:space="preserve"> lalu masukkan 500 ml air.</w:t>
+      </w:r>
+    </w:p>
+    <w:p>
+      <w:pPr>
+        <w:pStyle w:val="ListParagraph"/>
+        <w:numPr>
+          <w:ilvl w:val="0"/>
+          <w:numId w:val="10"/>
+        </w:numPr>
+        <w:spacing w:after="0" w:line="360" w:lineRule="auto"/>
+        <w:rPr>
+          <w:rFonts w:ascii="Times New Roman" w:hAnsi="Times New Roman" w:cs="Times New Roman"/>
+          <w:noProof/>
+          <w:sz w:val="24"/>
+          <w:szCs w:val="24"/>
+          <w:lang w:val="en-US"/>
+        </w:rPr>
+      </w:pPr>
+      <w:r>
+        <w:rPr>
+          <w:rFonts w:ascii="Times New Roman" w:hAnsi="Times New Roman" w:cs="Times New Roman"/>
+          <w:noProof/>
+          <w:sz w:val="24"/>
+          <w:szCs w:val="24"/>
+          <w:lang w:val="en-US"/>
+        </w:rPr>
+        <w:t>Selanjutnya, iris tipis gula jawa menggunakan pisau dan talenan agar mudah dilarutkan ke dalam air.</w:t>
+      </w:r>
+    </w:p>
+    <w:p>
+      <w:pPr>
+        <w:pStyle w:val="ListParagraph"/>
+        <w:numPr>
+          <w:ilvl w:val="0"/>
+          <w:numId w:val="10"/>
+        </w:numPr>
+        <w:spacing w:after="0" w:line="360" w:lineRule="auto"/>
+        <w:rPr>
+          <w:rFonts w:ascii="Times New Roman" w:hAnsi="Times New Roman" w:cs="Times New Roman"/>
+          <w:noProof/>
+          <w:sz w:val="24"/>
+          <w:szCs w:val="24"/>
+          <w:lang w:val="en-US"/>
+        </w:rPr>
+      </w:pPr>
+      <w:r>
+        <w:rPr>
+          <w:rFonts w:ascii="Times New Roman" w:hAnsi="Times New Roman" w:cs="Times New Roman"/>
+          <w:noProof/>
+          <w:sz w:val="24"/>
+          <w:szCs w:val="24"/>
+          <w:lang w:val="en-US"/>
+        </w:rPr>
+        <w:t>Kemudian, aduk semua bahan menggunakan alat pengaduk yang sudah disiapkan hingga gula jawa larut.</w:t>
+      </w:r>
+    </w:p>
+    <w:p>
+      <w:pPr>
+        <w:pStyle w:val="ListParagraph"/>
+        <w:numPr>
+          <w:ilvl w:val="0"/>
+          <w:numId w:val="10"/>
+        </w:numPr>
+        <w:spacing w:after="0" w:line="360" w:lineRule="auto"/>
+        <w:rPr>
+          <w:rFonts w:ascii="Times New Roman" w:hAnsi="Times New Roman" w:cs="Times New Roman"/>
+          <w:noProof/>
+          <w:sz w:val="24"/>
+          <w:szCs w:val="24"/>
+          <w:lang w:val="en-US"/>
+        </w:rPr>
+      </w:pPr>
+      <w:r>
+        <w:rPr>
+          <w:rFonts w:ascii="Times New Roman" w:hAnsi="Times New Roman" w:cs="Times New Roman"/>
+          <w:noProof/>
+          <w:sz w:val="24"/>
+          <w:szCs w:val="24"/>
+          <w:lang w:val="en-US"/>
+        </w:rPr>
+        <w:t>Jika gula jawa sudah larut, langkah selanjutnya ialah masukan nasi basi yang sudah berjamur ke dalam larutan lalu aduk hingga tercampur rata.</w:t>
+      </w:r>
+    </w:p>
+    <w:p>
+      <w:pPr>
+        <w:pStyle w:val="ListParagraph"/>
+        <w:numPr>
+          <w:ilvl w:val="0"/>
+          <w:numId w:val="10"/>
+        </w:numPr>
+        <w:spacing w:after="0" w:line="360" w:lineRule="auto"/>
+        <w:rPr>
+          <w:rFonts w:ascii="Times New Roman" w:hAnsi="Times New Roman" w:cs="Times New Roman"/>
+          <w:noProof/>
+          <w:sz w:val="24"/>
+          <w:szCs w:val="24"/>
+          <w:lang w:val="en-US"/>
+        </w:rPr>
+      </w:pPr>
+      <w:r>
+        <w:rPr>
+          <w:rFonts w:ascii="Times New Roman" w:hAnsi="Times New Roman" w:cs="Times New Roman"/>
+          <w:noProof/>
+          <w:sz w:val="24"/>
+          <w:szCs w:val="24"/>
+          <w:lang w:val="en-US"/>
+        </w:rPr>
+        <w:t xml:space="preserve">Masukkan semua bahan yang sudah tercampur ke dalam botol ukuran 1,5 liter menggunakan corong. </w:t>
+      </w:r>
+    </w:p>
+    <w:p>
+      <w:pPr>
+        <w:pStyle w:val="ListParagraph"/>
+        <w:numPr>
+          <w:ilvl w:val="0"/>
+          <w:numId w:val="10"/>
+        </w:numPr>
+        <w:spacing w:after="0" w:line="360" w:lineRule="auto"/>
+        <w:rPr>
+          <w:rFonts w:ascii="Times New Roman" w:hAnsi="Times New Roman" w:cs="Times New Roman"/>
+          <w:noProof/>
+          <w:sz w:val="24"/>
+          <w:szCs w:val="24"/>
+          <w:lang w:val="en-US"/>
+        </w:rPr>
+      </w:pPr>
+      <w:r>
+        <w:rPr>
+          <w:rFonts w:ascii="Times New Roman" w:hAnsi="Times New Roman" w:cs="Times New Roman"/>
+          <w:noProof/>
+          <w:sz w:val="24"/>
+          <w:szCs w:val="24"/>
+          <w:lang w:val="en-US"/>
+        </w:rPr>
+        <w:lastRenderedPageBreak/>
+        <w:t>Diamkan selama 2-3 hari di tempat yang gelap agar mikroorganisme di dalamnya semakin banyak dan tanaman subur.</w:t>
+      </w:r>
+    </w:p>
+    <w:p>
+      <w:pPr>
+        <w:pStyle w:val="ListParagraph"/>
+        <w:numPr>
+          <w:ilvl w:val="0"/>
+          <w:numId w:val="10"/>
+        </w:numPr>
+        <w:spacing w:after="0" w:line="360" w:lineRule="auto"/>
+        <w:rPr>
+          <w:rFonts w:ascii="Times New Roman" w:hAnsi="Times New Roman" w:cs="Times New Roman"/>
+          <w:noProof/>
+          <w:sz w:val="24"/>
+          <w:szCs w:val="24"/>
+          <w:lang w:val="en-US"/>
+        </w:rPr>
+      </w:pPr>
+      <w:r>
+        <w:rPr>
+          <w:rFonts w:ascii="Times New Roman" w:hAnsi="Times New Roman" w:cs="Times New Roman"/>
+          <w:noProof/>
+          <w:sz w:val="24"/>
+          <w:szCs w:val="24"/>
+          <w:lang w:val="en-US"/>
+        </w:rPr>
+        <w:t xml:space="preserve">Setelahnya, </w:t>
+      </w:r>
+      <w:r>
+        <w:rPr>
+          <w:rFonts w:ascii="Times New Roman" w:hAnsi="Times New Roman" w:cs="Times New Roman"/>
+          <w:noProof/>
+          <w:sz w:val="24"/>
+          <w:szCs w:val="24"/>
+          <w:lang w:val="en-US"/>
+        </w:rPr>
+        <w:t>p</w:t>
+      </w:r>
+      <w:r>
+        <w:rPr>
+          <w:rFonts w:ascii="Times New Roman" w:hAnsi="Times New Roman" w:cs="Times New Roman"/>
+          <w:noProof/>
+          <w:sz w:val="24"/>
+          <w:szCs w:val="24"/>
+          <w:lang w:val="en-US"/>
+        </w:rPr>
+        <w:t>upuk organik cair dari nasi basi pun siap digunakan.</w:t>
+      </w:r>
+    </w:p>
+    <w:p>
+      <w:pPr>
         <w:spacing w:after="0"/>
         <w:rPr>
           <w:rFonts w:ascii="Times New Roman" w:hAnsi="Times New Roman" w:cs="Times New Roman"/>
           <w:noProof/>
           <w:sz w:val="24"/>
           <w:szCs w:val="24"/>
-        </w:rPr>
-      </w:pPr>
-    </w:p>
-    <w:p>
-      <w:pPr>
-        <w:pStyle w:val="Heading2"/>
-        <w:spacing w:before="0" w:after="160"/>
-        <w:rPr>
-          <w:rFonts w:ascii="Times New Roman" w:hAnsi="Times New Roman" w:cs="Times New Roman"/>
-          <w:b/>
-          <w:bCs/>
-          <w:noProof/>
-          <w:color w:val="auto"/>
-          <w:sz w:val="24"/>
-          <w:szCs w:val="24"/>
+          <w:lang w:val="en-US"/>
+        </w:rPr>
+      </w:pPr>
+    </w:p>
+    <w:p>
+      <w:pPr>
+        <w:spacing w:after="0"/>
+        <w:rPr>
+          <w:rFonts w:ascii="Times New Roman" w:hAnsi="Times New Roman" w:cs="Times New Roman"/>
+          <w:noProof/>
+          <w:sz w:val="24"/>
+          <w:szCs w:val="24"/>
+          <w:lang w:val="en-US"/>
+        </w:rPr>
+      </w:pPr>
+    </w:p>
+    <w:p>
+      <w:pPr>
+        <w:spacing w:after="0"/>
+        <w:rPr>
+          <w:rFonts w:ascii="Times New Roman" w:hAnsi="Times New Roman" w:cs="Times New Roman"/>
+          <w:noProof/>
+          <w:sz w:val="24"/>
+          <w:szCs w:val="24"/>
+          <w:lang w:val="en-US"/>
         </w:rPr>
       </w:pPr>
     </w:p>
@@ -15844,7 +16819,6 @@
                 <w:sz w:val="24"/>
                 <w:szCs w:val="24"/>
               </w:rPr>
-              <w:lastRenderedPageBreak/>
               <w:t>7.</w:t>
             </w:r>
           </w:p>
@@ -16124,1515 +17098,6 @@
           <w:szCs w:val="24"/>
         </w:rPr>
       </w:pPr>
-    </w:p>
-    <w:tbl>
-      <w:tblPr>
-        <w:tblStyle w:val="TableGrid"/>
-        <w:tblW w:w="0" w:type="auto"/>
-        <w:tblLook w:val="04A0" w:firstRow="1" w:lastRow="0" w:firstColumn="1" w:lastColumn="0" w:noHBand="0" w:noVBand="1"/>
-      </w:tblPr>
-      <w:tblGrid>
-        <w:gridCol w:w="562"/>
-        <w:gridCol w:w="3398"/>
-        <w:gridCol w:w="1564"/>
-        <w:gridCol w:w="2397"/>
-      </w:tblGrid>
-      <w:tr>
-        <w:tc>
-          <w:tcPr>
-            <w:tcW w:w="562" w:type="dxa"/>
-            <w:vAlign w:val="center"/>
-          </w:tcPr>
-          <w:p>
-            <w:pPr>
-              <w:jc w:val="center"/>
-              <w:rPr>
-                <w:rFonts w:ascii="Times New Roman" w:hAnsi="Times New Roman" w:cs="Times New Roman"/>
-                <w:noProof/>
-                <w:sz w:val="24"/>
-                <w:szCs w:val="24"/>
-              </w:rPr>
-            </w:pPr>
-            <w:r>
-              <w:rPr>
-                <w:rFonts w:ascii="Times New Roman" w:hAnsi="Times New Roman" w:cs="Times New Roman"/>
-                <w:noProof/>
-                <w:sz w:val="24"/>
-                <w:szCs w:val="24"/>
-              </w:rPr>
-              <w:t>No</w:t>
-            </w:r>
-          </w:p>
-        </w:tc>
-        <w:tc>
-          <w:tcPr>
-            <w:tcW w:w="3398" w:type="dxa"/>
-            <w:vAlign w:val="center"/>
-          </w:tcPr>
-          <w:p>
-            <w:pPr>
-              <w:jc w:val="center"/>
-              <w:rPr>
-                <w:rFonts w:ascii="Times New Roman" w:hAnsi="Times New Roman" w:cs="Times New Roman"/>
-                <w:noProof/>
-                <w:sz w:val="24"/>
-                <w:szCs w:val="24"/>
-              </w:rPr>
-            </w:pPr>
-            <w:r>
-              <w:rPr>
-                <w:rFonts w:ascii="Times New Roman" w:hAnsi="Times New Roman" w:cs="Times New Roman"/>
-                <w:noProof/>
-                <w:sz w:val="24"/>
-                <w:szCs w:val="24"/>
-              </w:rPr>
-              <w:t>Nama</w:t>
-            </w:r>
-            <w:r>
-              <w:rPr>
-                <w:rFonts w:ascii="Times New Roman" w:hAnsi="Times New Roman" w:cs="Times New Roman"/>
-                <w:noProof/>
-                <w:sz w:val="24"/>
-                <w:szCs w:val="24"/>
-              </w:rPr>
-              <w:t xml:space="preserve"> </w:t>
-            </w:r>
-            <w:r>
-              <w:rPr>
-                <w:rFonts w:ascii="Times New Roman" w:hAnsi="Times New Roman" w:cs="Times New Roman"/>
-                <w:noProof/>
-                <w:sz w:val="24"/>
-                <w:szCs w:val="24"/>
-              </w:rPr>
-              <w:t>Barang</w:t>
-            </w:r>
-          </w:p>
-        </w:tc>
-        <w:tc>
-          <w:tcPr>
-            <w:tcW w:w="1564" w:type="dxa"/>
-            <w:vAlign w:val="center"/>
-          </w:tcPr>
-          <w:p>
-            <w:pPr>
-              <w:jc w:val="center"/>
-              <w:rPr>
-                <w:rFonts w:ascii="Times New Roman" w:hAnsi="Times New Roman" w:cs="Times New Roman"/>
-                <w:noProof/>
-                <w:sz w:val="24"/>
-                <w:szCs w:val="24"/>
-              </w:rPr>
-            </w:pPr>
-            <w:r>
-              <w:rPr>
-                <w:rFonts w:ascii="Times New Roman" w:hAnsi="Times New Roman" w:cs="Times New Roman"/>
-                <w:noProof/>
-                <w:sz w:val="24"/>
-                <w:szCs w:val="24"/>
-              </w:rPr>
-              <w:t>Jumlah</w:t>
-            </w:r>
-          </w:p>
-        </w:tc>
-        <w:tc>
-          <w:tcPr>
-            <w:tcW w:w="2397" w:type="dxa"/>
-            <w:vAlign w:val="center"/>
-          </w:tcPr>
-          <w:p>
-            <w:pPr>
-              <w:jc w:val="center"/>
-              <w:rPr>
-                <w:rFonts w:ascii="Times New Roman" w:hAnsi="Times New Roman" w:cs="Times New Roman"/>
-                <w:noProof/>
-                <w:sz w:val="24"/>
-                <w:szCs w:val="24"/>
-              </w:rPr>
-            </w:pPr>
-            <w:r>
-              <w:rPr>
-                <w:rFonts w:ascii="Times New Roman" w:hAnsi="Times New Roman" w:cs="Times New Roman"/>
-                <w:noProof/>
-                <w:sz w:val="24"/>
-                <w:szCs w:val="24"/>
-              </w:rPr>
-              <w:t>Kisaran</w:t>
-            </w:r>
-            <w:r>
-              <w:rPr>
-                <w:rFonts w:ascii="Times New Roman" w:hAnsi="Times New Roman" w:cs="Times New Roman"/>
-                <w:noProof/>
-                <w:sz w:val="24"/>
-                <w:szCs w:val="24"/>
-              </w:rPr>
-              <w:t xml:space="preserve"> </w:t>
-            </w:r>
-            <w:r>
-              <w:rPr>
-                <w:rFonts w:ascii="Times New Roman" w:hAnsi="Times New Roman" w:cs="Times New Roman"/>
-                <w:noProof/>
-                <w:sz w:val="24"/>
-                <w:szCs w:val="24"/>
-              </w:rPr>
-              <w:t>Biaya</w:t>
-            </w:r>
-          </w:p>
-        </w:tc>
-      </w:tr>
-      <w:tr>
-        <w:tc>
-          <w:tcPr>
-            <w:tcW w:w="562" w:type="dxa"/>
-            <w:vAlign w:val="center"/>
-          </w:tcPr>
-          <w:p>
-            <w:pPr>
-              <w:jc w:val="center"/>
-              <w:rPr>
-                <w:rFonts w:ascii="Times New Roman" w:hAnsi="Times New Roman" w:cs="Times New Roman"/>
-                <w:noProof/>
-                <w:sz w:val="24"/>
-                <w:szCs w:val="24"/>
-              </w:rPr>
-            </w:pPr>
-            <w:r>
-              <w:rPr>
-                <w:rFonts w:ascii="Times New Roman" w:hAnsi="Times New Roman" w:cs="Times New Roman"/>
-                <w:noProof/>
-                <w:sz w:val="24"/>
-                <w:szCs w:val="24"/>
-              </w:rPr>
-              <w:t>1.</w:t>
-            </w:r>
-          </w:p>
-        </w:tc>
-        <w:tc>
-          <w:tcPr>
-            <w:tcW w:w="3398" w:type="dxa"/>
-            <w:vAlign w:val="center"/>
-          </w:tcPr>
-          <w:p>
-            <w:pPr>
-              <w:rPr>
-                <w:rFonts w:ascii="Times New Roman" w:hAnsi="Times New Roman" w:cs="Times New Roman"/>
-                <w:noProof/>
-                <w:sz w:val="24"/>
-                <w:szCs w:val="24"/>
-              </w:rPr>
-            </w:pPr>
-            <w:r>
-              <w:rPr>
-                <w:rFonts w:ascii="Times New Roman" w:hAnsi="Times New Roman" w:cs="Times New Roman"/>
-                <w:noProof/>
-                <w:sz w:val="24"/>
-                <w:szCs w:val="24"/>
-              </w:rPr>
-              <w:t>Poly</w:t>
-            </w:r>
-            <w:r>
-              <w:rPr>
-                <w:rFonts w:ascii="Times New Roman" w:hAnsi="Times New Roman" w:cs="Times New Roman"/>
-                <w:noProof/>
-                <w:sz w:val="24"/>
-                <w:szCs w:val="24"/>
-              </w:rPr>
-              <w:t xml:space="preserve"> </w:t>
-            </w:r>
-            <w:r>
-              <w:rPr>
-                <w:rFonts w:ascii="Times New Roman" w:hAnsi="Times New Roman" w:cs="Times New Roman"/>
-                <w:noProof/>
-                <w:sz w:val="24"/>
-                <w:szCs w:val="24"/>
-              </w:rPr>
-              <w:t>Bag</w:t>
-            </w:r>
-          </w:p>
-        </w:tc>
-        <w:tc>
-          <w:tcPr>
-            <w:tcW w:w="1564" w:type="dxa"/>
-            <w:vAlign w:val="center"/>
-          </w:tcPr>
-          <w:p>
-            <w:pPr>
-              <w:rPr>
-                <w:rFonts w:ascii="Times New Roman" w:hAnsi="Times New Roman" w:cs="Times New Roman"/>
-                <w:noProof/>
-                <w:sz w:val="24"/>
-                <w:szCs w:val="24"/>
-              </w:rPr>
-            </w:pPr>
-            <w:r>
-              <w:rPr>
-                <w:rFonts w:ascii="Times New Roman" w:hAnsi="Times New Roman" w:cs="Times New Roman"/>
-                <w:noProof/>
-                <w:sz w:val="24"/>
-                <w:szCs w:val="24"/>
-              </w:rPr>
-              <w:t>5</w:t>
-            </w:r>
-            <w:r>
-              <w:rPr>
-                <w:rFonts w:ascii="Times New Roman" w:hAnsi="Times New Roman" w:cs="Times New Roman"/>
-                <w:noProof/>
-                <w:sz w:val="24"/>
-                <w:szCs w:val="24"/>
-              </w:rPr>
-              <w:t xml:space="preserve"> </w:t>
-            </w:r>
-            <w:r>
-              <w:rPr>
-                <w:rFonts w:ascii="Times New Roman" w:hAnsi="Times New Roman" w:cs="Times New Roman"/>
-                <w:noProof/>
-                <w:sz w:val="24"/>
-                <w:szCs w:val="24"/>
-              </w:rPr>
-              <w:t>buah</w:t>
-            </w:r>
-          </w:p>
-        </w:tc>
-        <w:tc>
-          <w:tcPr>
-            <w:tcW w:w="2397" w:type="dxa"/>
-            <w:vAlign w:val="center"/>
-          </w:tcPr>
-          <w:p>
-            <w:pPr>
-              <w:rPr>
-                <w:rFonts w:ascii="Times New Roman" w:hAnsi="Times New Roman" w:cs="Times New Roman"/>
-                <w:noProof/>
-                <w:sz w:val="24"/>
-                <w:szCs w:val="24"/>
-              </w:rPr>
-            </w:pPr>
-            <w:r>
-              <w:rPr>
-                <w:rFonts w:ascii="Times New Roman" w:hAnsi="Times New Roman" w:cs="Times New Roman"/>
-                <w:noProof/>
-                <w:sz w:val="24"/>
-                <w:szCs w:val="24"/>
-              </w:rPr>
-              <w:t>Rp.</w:t>
-            </w:r>
-            <w:r>
-              <w:rPr>
-                <w:rFonts w:ascii="Times New Roman" w:hAnsi="Times New Roman" w:cs="Times New Roman"/>
-                <w:noProof/>
-                <w:sz w:val="24"/>
-                <w:szCs w:val="24"/>
-              </w:rPr>
-              <w:t xml:space="preserve"> </w:t>
-            </w:r>
-            <w:r>
-              <w:rPr>
-                <w:rFonts w:ascii="Times New Roman" w:hAnsi="Times New Roman" w:cs="Times New Roman"/>
-                <w:noProof/>
-                <w:sz w:val="24"/>
-                <w:szCs w:val="24"/>
-              </w:rPr>
-              <w:t>5.000,00</w:t>
-            </w:r>
-          </w:p>
-        </w:tc>
-      </w:tr>
-      <w:tr>
-        <w:tc>
-          <w:tcPr>
-            <w:tcW w:w="562" w:type="dxa"/>
-          </w:tcPr>
-          <w:p>
-            <w:pPr>
-              <w:jc w:val="center"/>
-              <w:rPr>
-                <w:rFonts w:ascii="Times New Roman" w:hAnsi="Times New Roman" w:cs="Times New Roman"/>
-                <w:noProof/>
-                <w:sz w:val="24"/>
-                <w:szCs w:val="24"/>
-              </w:rPr>
-            </w:pPr>
-            <w:r>
-              <w:rPr>
-                <w:rFonts w:ascii="Times New Roman" w:hAnsi="Times New Roman" w:cs="Times New Roman"/>
-                <w:noProof/>
-                <w:sz w:val="24"/>
-                <w:szCs w:val="24"/>
-              </w:rPr>
-              <w:t>2.</w:t>
-            </w:r>
-          </w:p>
-        </w:tc>
-        <w:tc>
-          <w:tcPr>
-            <w:tcW w:w="3398" w:type="dxa"/>
-          </w:tcPr>
-          <w:p>
-            <w:pPr>
-              <w:rPr>
-                <w:rFonts w:ascii="Times New Roman" w:hAnsi="Times New Roman" w:cs="Times New Roman"/>
-                <w:noProof/>
-                <w:sz w:val="24"/>
-                <w:szCs w:val="24"/>
-              </w:rPr>
-            </w:pPr>
-            <w:r>
-              <w:rPr>
-                <w:rFonts w:ascii="Times New Roman" w:hAnsi="Times New Roman" w:cs="Times New Roman"/>
-                <w:noProof/>
-                <w:sz w:val="24"/>
-                <w:szCs w:val="24"/>
-              </w:rPr>
-              <w:t>Media</w:t>
-            </w:r>
-            <w:r>
-              <w:rPr>
-                <w:rFonts w:ascii="Times New Roman" w:hAnsi="Times New Roman" w:cs="Times New Roman"/>
-                <w:noProof/>
-                <w:sz w:val="24"/>
-                <w:szCs w:val="24"/>
-              </w:rPr>
-              <w:t xml:space="preserve"> </w:t>
-            </w:r>
-            <w:r>
-              <w:rPr>
-                <w:rFonts w:ascii="Times New Roman" w:hAnsi="Times New Roman" w:cs="Times New Roman"/>
-                <w:noProof/>
-                <w:sz w:val="24"/>
-                <w:szCs w:val="24"/>
-              </w:rPr>
-              <w:t>Tanam</w:t>
-            </w:r>
-          </w:p>
-        </w:tc>
-        <w:tc>
-          <w:tcPr>
-            <w:tcW w:w="1564" w:type="dxa"/>
-          </w:tcPr>
-          <w:p>
-            <w:pPr>
-              <w:rPr>
-                <w:rFonts w:ascii="Times New Roman" w:hAnsi="Times New Roman" w:cs="Times New Roman"/>
-                <w:noProof/>
-                <w:sz w:val="24"/>
-                <w:szCs w:val="24"/>
-              </w:rPr>
-            </w:pPr>
-            <w:r>
-              <w:rPr>
-                <w:rFonts w:ascii="Times New Roman" w:hAnsi="Times New Roman" w:cs="Times New Roman"/>
-                <w:noProof/>
-                <w:sz w:val="24"/>
-                <w:szCs w:val="24"/>
-              </w:rPr>
-              <w:t>10</w:t>
-            </w:r>
-            <w:r>
-              <w:rPr>
-                <w:rFonts w:ascii="Times New Roman" w:hAnsi="Times New Roman" w:cs="Times New Roman"/>
-                <w:noProof/>
-                <w:sz w:val="24"/>
-                <w:szCs w:val="24"/>
-              </w:rPr>
-              <w:t xml:space="preserve"> </w:t>
-            </w:r>
-            <w:r>
-              <w:rPr>
-                <w:rFonts w:ascii="Times New Roman" w:hAnsi="Times New Roman" w:cs="Times New Roman"/>
-                <w:noProof/>
-                <w:sz w:val="24"/>
-                <w:szCs w:val="24"/>
-              </w:rPr>
-              <w:t>kg</w:t>
-            </w:r>
-          </w:p>
-        </w:tc>
-        <w:tc>
-          <w:tcPr>
-            <w:tcW w:w="2397" w:type="dxa"/>
-          </w:tcPr>
-          <w:p>
-            <w:pPr>
-              <w:rPr>
-                <w:rFonts w:ascii="Times New Roman" w:hAnsi="Times New Roman" w:cs="Times New Roman"/>
-                <w:noProof/>
-                <w:sz w:val="24"/>
-                <w:szCs w:val="24"/>
-              </w:rPr>
-            </w:pPr>
-            <w:r>
-              <w:rPr>
-                <w:rFonts w:ascii="Times New Roman" w:hAnsi="Times New Roman" w:cs="Times New Roman"/>
-                <w:noProof/>
-                <w:sz w:val="24"/>
-                <w:szCs w:val="24"/>
-              </w:rPr>
-              <w:t>Rp.</w:t>
-            </w:r>
-            <w:r>
-              <w:rPr>
-                <w:rFonts w:ascii="Times New Roman" w:hAnsi="Times New Roman" w:cs="Times New Roman"/>
-                <w:noProof/>
-                <w:sz w:val="24"/>
-                <w:szCs w:val="24"/>
-              </w:rPr>
-              <w:t xml:space="preserve"> </w:t>
-            </w:r>
-            <w:r>
-              <w:rPr>
-                <w:rFonts w:ascii="Times New Roman" w:hAnsi="Times New Roman" w:cs="Times New Roman"/>
-                <w:noProof/>
-                <w:sz w:val="24"/>
-                <w:szCs w:val="24"/>
-              </w:rPr>
-              <w:t>10.000,00</w:t>
-            </w:r>
-          </w:p>
-        </w:tc>
-      </w:tr>
-      <w:tr>
-        <w:tc>
-          <w:tcPr>
-            <w:tcW w:w="562" w:type="dxa"/>
-            <w:vAlign w:val="center"/>
-          </w:tcPr>
-          <w:p>
-            <w:pPr>
-              <w:jc w:val="center"/>
-              <w:rPr>
-                <w:rFonts w:ascii="Times New Roman" w:hAnsi="Times New Roman" w:cs="Times New Roman"/>
-                <w:noProof/>
-                <w:sz w:val="24"/>
-                <w:szCs w:val="24"/>
-              </w:rPr>
-            </w:pPr>
-            <w:r>
-              <w:rPr>
-                <w:rFonts w:ascii="Times New Roman" w:hAnsi="Times New Roman" w:cs="Times New Roman"/>
-                <w:noProof/>
-                <w:sz w:val="24"/>
-                <w:szCs w:val="24"/>
-              </w:rPr>
-              <w:t>3.</w:t>
-            </w:r>
-          </w:p>
-        </w:tc>
-        <w:tc>
-          <w:tcPr>
-            <w:tcW w:w="3398" w:type="dxa"/>
-            <w:vAlign w:val="center"/>
-          </w:tcPr>
-          <w:p>
-            <w:pPr>
-              <w:rPr>
-                <w:rFonts w:ascii="Times New Roman" w:hAnsi="Times New Roman" w:cs="Times New Roman"/>
-                <w:noProof/>
-                <w:sz w:val="24"/>
-                <w:szCs w:val="24"/>
-              </w:rPr>
-            </w:pPr>
-            <w:r>
-              <w:rPr>
-                <w:rFonts w:ascii="Times New Roman" w:hAnsi="Times New Roman" w:cs="Times New Roman"/>
-                <w:noProof/>
-                <w:sz w:val="24"/>
-                <w:szCs w:val="24"/>
-              </w:rPr>
-              <w:t>Bibit</w:t>
-            </w:r>
-            <w:r>
-              <w:rPr>
-                <w:rFonts w:ascii="Times New Roman" w:hAnsi="Times New Roman" w:cs="Times New Roman"/>
-                <w:noProof/>
-                <w:sz w:val="24"/>
-                <w:szCs w:val="24"/>
-              </w:rPr>
-              <w:t xml:space="preserve"> </w:t>
-            </w:r>
-            <w:r>
-              <w:rPr>
-                <w:rFonts w:ascii="Times New Roman" w:hAnsi="Times New Roman" w:cs="Times New Roman"/>
-                <w:noProof/>
-                <w:sz w:val="24"/>
-                <w:szCs w:val="24"/>
-              </w:rPr>
-              <w:t>Kacang</w:t>
-            </w:r>
-          </w:p>
-        </w:tc>
-        <w:tc>
-          <w:tcPr>
-            <w:tcW w:w="1564" w:type="dxa"/>
-            <w:vAlign w:val="center"/>
-          </w:tcPr>
-          <w:p>
-            <w:pPr>
-              <w:rPr>
-                <w:rFonts w:ascii="Times New Roman" w:hAnsi="Times New Roman" w:cs="Times New Roman"/>
-                <w:noProof/>
-                <w:sz w:val="24"/>
-                <w:szCs w:val="24"/>
-              </w:rPr>
-            </w:pPr>
-            <w:r>
-              <w:rPr>
-                <w:rFonts w:ascii="Times New Roman" w:hAnsi="Times New Roman" w:cs="Times New Roman"/>
-                <w:noProof/>
-                <w:sz w:val="24"/>
-                <w:szCs w:val="24"/>
-              </w:rPr>
-              <w:t>150</w:t>
-            </w:r>
-            <w:r>
-              <w:rPr>
-                <w:rFonts w:ascii="Times New Roman" w:hAnsi="Times New Roman" w:cs="Times New Roman"/>
-                <w:noProof/>
-                <w:sz w:val="24"/>
-                <w:szCs w:val="24"/>
-              </w:rPr>
-              <w:t xml:space="preserve"> </w:t>
-            </w:r>
-            <w:r>
-              <w:rPr>
-                <w:rFonts w:ascii="Times New Roman" w:hAnsi="Times New Roman" w:cs="Times New Roman"/>
-                <w:noProof/>
-                <w:sz w:val="24"/>
-                <w:szCs w:val="24"/>
-              </w:rPr>
-              <w:t>biji</w:t>
-            </w:r>
-          </w:p>
-        </w:tc>
-        <w:tc>
-          <w:tcPr>
-            <w:tcW w:w="2397" w:type="dxa"/>
-          </w:tcPr>
-          <w:p>
-            <w:pPr>
-              <w:rPr>
-                <w:rFonts w:ascii="Times New Roman" w:hAnsi="Times New Roman" w:cs="Times New Roman"/>
-                <w:noProof/>
-                <w:sz w:val="24"/>
-                <w:szCs w:val="24"/>
-              </w:rPr>
-            </w:pPr>
-            <w:r>
-              <w:rPr>
-                <w:rFonts w:ascii="Times New Roman" w:hAnsi="Times New Roman" w:cs="Times New Roman"/>
-                <w:noProof/>
-                <w:sz w:val="24"/>
-                <w:szCs w:val="24"/>
-              </w:rPr>
-              <w:t>Rp.</w:t>
-            </w:r>
-            <w:r>
-              <w:rPr>
-                <w:rFonts w:ascii="Times New Roman" w:hAnsi="Times New Roman" w:cs="Times New Roman"/>
-                <w:noProof/>
-                <w:sz w:val="24"/>
-                <w:szCs w:val="24"/>
-              </w:rPr>
-              <w:t xml:space="preserve"> </w:t>
-            </w:r>
-            <w:r>
-              <w:rPr>
-                <w:rFonts w:ascii="Times New Roman" w:hAnsi="Times New Roman" w:cs="Times New Roman"/>
-                <w:noProof/>
-                <w:sz w:val="24"/>
-                <w:szCs w:val="24"/>
-              </w:rPr>
-              <w:t>10.000,00</w:t>
-            </w:r>
-          </w:p>
-        </w:tc>
-      </w:tr>
-      <w:tr>
-        <w:tc>
-          <w:tcPr>
-            <w:tcW w:w="562" w:type="dxa"/>
-            <w:vAlign w:val="center"/>
-          </w:tcPr>
-          <w:p>
-            <w:pPr>
-              <w:jc w:val="center"/>
-              <w:rPr>
-                <w:rFonts w:ascii="Times New Roman" w:hAnsi="Times New Roman" w:cs="Times New Roman"/>
-                <w:noProof/>
-                <w:sz w:val="24"/>
-                <w:szCs w:val="24"/>
-              </w:rPr>
-            </w:pPr>
-            <w:r>
-              <w:rPr>
-                <w:rFonts w:ascii="Times New Roman" w:hAnsi="Times New Roman" w:cs="Times New Roman"/>
-                <w:noProof/>
-                <w:sz w:val="24"/>
-                <w:szCs w:val="24"/>
-              </w:rPr>
-              <w:t>4.</w:t>
-            </w:r>
-          </w:p>
-        </w:tc>
-        <w:tc>
-          <w:tcPr>
-            <w:tcW w:w="3398" w:type="dxa"/>
-            <w:vAlign w:val="center"/>
-          </w:tcPr>
-          <w:p>
-            <w:pPr>
-              <w:rPr>
-                <w:rFonts w:ascii="Times New Roman" w:hAnsi="Times New Roman" w:cs="Times New Roman"/>
-                <w:noProof/>
-                <w:sz w:val="24"/>
-                <w:szCs w:val="24"/>
-              </w:rPr>
-            </w:pPr>
-            <w:r>
-              <w:rPr>
-                <w:rFonts w:ascii="Times New Roman" w:hAnsi="Times New Roman" w:cs="Times New Roman"/>
-                <w:noProof/>
-                <w:sz w:val="24"/>
-                <w:szCs w:val="24"/>
-              </w:rPr>
-              <w:t>Beras</w:t>
-            </w:r>
-          </w:p>
-        </w:tc>
-        <w:tc>
-          <w:tcPr>
-            <w:tcW w:w="1564" w:type="dxa"/>
-            <w:vAlign w:val="center"/>
-          </w:tcPr>
-          <w:p>
-            <w:pPr>
-              <w:rPr>
-                <w:rFonts w:ascii="Times New Roman" w:hAnsi="Times New Roman" w:cs="Times New Roman"/>
-                <w:noProof/>
-                <w:sz w:val="24"/>
-                <w:szCs w:val="24"/>
-              </w:rPr>
-            </w:pPr>
-            <w:r>
-              <w:rPr>
-                <w:rFonts w:ascii="Times New Roman" w:hAnsi="Times New Roman" w:cs="Times New Roman"/>
-                <w:noProof/>
-                <w:sz w:val="24"/>
-                <w:szCs w:val="24"/>
-              </w:rPr>
-              <w:t>200</w:t>
-            </w:r>
-            <w:r>
-              <w:rPr>
-                <w:rFonts w:ascii="Times New Roman" w:hAnsi="Times New Roman" w:cs="Times New Roman"/>
-                <w:noProof/>
-                <w:sz w:val="24"/>
-                <w:szCs w:val="24"/>
-              </w:rPr>
-              <w:t xml:space="preserve"> </w:t>
-            </w:r>
-            <w:r>
-              <w:rPr>
-                <w:rFonts w:ascii="Times New Roman" w:hAnsi="Times New Roman" w:cs="Times New Roman"/>
-                <w:noProof/>
-                <w:sz w:val="24"/>
-                <w:szCs w:val="24"/>
-              </w:rPr>
-              <w:t>g</w:t>
-            </w:r>
-          </w:p>
-        </w:tc>
-        <w:tc>
-          <w:tcPr>
-            <w:tcW w:w="2397" w:type="dxa"/>
-          </w:tcPr>
-          <w:p>
-            <w:pPr>
-              <w:rPr>
-                <w:rFonts w:ascii="Times New Roman" w:hAnsi="Times New Roman" w:cs="Times New Roman"/>
-                <w:noProof/>
-                <w:sz w:val="24"/>
-                <w:szCs w:val="24"/>
-              </w:rPr>
-            </w:pPr>
-            <w:r>
-              <w:rPr>
-                <w:rFonts w:ascii="Times New Roman" w:hAnsi="Times New Roman" w:cs="Times New Roman"/>
-                <w:noProof/>
-                <w:sz w:val="24"/>
-                <w:szCs w:val="24"/>
-              </w:rPr>
-              <w:t>Rp.</w:t>
-            </w:r>
-            <w:r>
-              <w:rPr>
-                <w:rFonts w:ascii="Times New Roman" w:hAnsi="Times New Roman" w:cs="Times New Roman"/>
-                <w:noProof/>
-                <w:sz w:val="24"/>
-                <w:szCs w:val="24"/>
-              </w:rPr>
-              <w:t xml:space="preserve"> </w:t>
-            </w:r>
-            <w:r>
-              <w:rPr>
-                <w:rFonts w:ascii="Times New Roman" w:hAnsi="Times New Roman" w:cs="Times New Roman"/>
-                <w:noProof/>
-                <w:sz w:val="24"/>
-                <w:szCs w:val="24"/>
-              </w:rPr>
-              <w:t>500,00</w:t>
-            </w:r>
-          </w:p>
-        </w:tc>
-      </w:tr>
-      <w:tr>
-        <w:tc>
-          <w:tcPr>
-            <w:tcW w:w="562" w:type="dxa"/>
-            <w:vAlign w:val="center"/>
-          </w:tcPr>
-          <w:p>
-            <w:pPr>
-              <w:jc w:val="center"/>
-              <w:rPr>
-                <w:rFonts w:ascii="Times New Roman" w:hAnsi="Times New Roman" w:cs="Times New Roman"/>
-                <w:noProof/>
-                <w:sz w:val="24"/>
-                <w:szCs w:val="24"/>
-              </w:rPr>
-            </w:pPr>
-            <w:r>
-              <w:rPr>
-                <w:rFonts w:ascii="Times New Roman" w:hAnsi="Times New Roman" w:cs="Times New Roman"/>
-                <w:noProof/>
-                <w:sz w:val="24"/>
-                <w:szCs w:val="24"/>
-              </w:rPr>
-              <w:t>5.</w:t>
-            </w:r>
-          </w:p>
-        </w:tc>
-        <w:tc>
-          <w:tcPr>
-            <w:tcW w:w="3398" w:type="dxa"/>
-            <w:vAlign w:val="center"/>
-          </w:tcPr>
-          <w:p>
-            <w:pPr>
-              <w:rPr>
-                <w:rFonts w:ascii="Times New Roman" w:hAnsi="Times New Roman" w:cs="Times New Roman"/>
-                <w:noProof/>
-                <w:sz w:val="24"/>
-                <w:szCs w:val="24"/>
-              </w:rPr>
-            </w:pPr>
-            <w:r>
-              <w:rPr>
-                <w:rFonts w:ascii="Times New Roman" w:hAnsi="Times New Roman" w:cs="Times New Roman"/>
-                <w:noProof/>
-                <w:sz w:val="24"/>
-                <w:szCs w:val="24"/>
-              </w:rPr>
-              <w:t>Tapai</w:t>
-            </w:r>
-          </w:p>
-        </w:tc>
-        <w:tc>
-          <w:tcPr>
-            <w:tcW w:w="1564" w:type="dxa"/>
-            <w:vAlign w:val="center"/>
-          </w:tcPr>
-          <w:p>
-            <w:pPr>
-              <w:rPr>
-                <w:rFonts w:ascii="Times New Roman" w:hAnsi="Times New Roman" w:cs="Times New Roman"/>
-                <w:noProof/>
-                <w:sz w:val="24"/>
-                <w:szCs w:val="24"/>
-              </w:rPr>
-            </w:pPr>
-            <w:r>
-              <w:rPr>
-                <w:rFonts w:ascii="Times New Roman" w:hAnsi="Times New Roman" w:cs="Times New Roman"/>
-                <w:noProof/>
-                <w:sz w:val="24"/>
-                <w:szCs w:val="24"/>
-              </w:rPr>
-              <w:t>200</w:t>
-            </w:r>
-            <w:r>
-              <w:rPr>
-                <w:rFonts w:ascii="Times New Roman" w:hAnsi="Times New Roman" w:cs="Times New Roman"/>
-                <w:noProof/>
-                <w:sz w:val="24"/>
-                <w:szCs w:val="24"/>
-              </w:rPr>
-              <w:t xml:space="preserve"> </w:t>
-            </w:r>
-            <w:r>
-              <w:rPr>
-                <w:rFonts w:ascii="Times New Roman" w:hAnsi="Times New Roman" w:cs="Times New Roman"/>
-                <w:noProof/>
-                <w:sz w:val="24"/>
-                <w:szCs w:val="24"/>
-              </w:rPr>
-              <w:t>g</w:t>
-            </w:r>
-          </w:p>
-        </w:tc>
-        <w:tc>
-          <w:tcPr>
-            <w:tcW w:w="2397" w:type="dxa"/>
-          </w:tcPr>
-          <w:p>
-            <w:pPr>
-              <w:rPr>
-                <w:rFonts w:ascii="Times New Roman" w:hAnsi="Times New Roman" w:cs="Times New Roman"/>
-                <w:noProof/>
-                <w:sz w:val="24"/>
-                <w:szCs w:val="24"/>
-              </w:rPr>
-            </w:pPr>
-            <w:r>
-              <w:rPr>
-                <w:rFonts w:ascii="Times New Roman" w:hAnsi="Times New Roman" w:cs="Times New Roman"/>
-                <w:noProof/>
-                <w:sz w:val="24"/>
-                <w:szCs w:val="24"/>
-              </w:rPr>
-              <w:t>Rp.</w:t>
-            </w:r>
-            <w:r>
-              <w:rPr>
-                <w:rFonts w:ascii="Times New Roman" w:hAnsi="Times New Roman" w:cs="Times New Roman"/>
-                <w:noProof/>
-                <w:sz w:val="24"/>
-                <w:szCs w:val="24"/>
-              </w:rPr>
-              <w:t xml:space="preserve"> </w:t>
-            </w:r>
-            <w:r>
-              <w:rPr>
-                <w:rFonts w:ascii="Times New Roman" w:hAnsi="Times New Roman" w:cs="Times New Roman"/>
-                <w:noProof/>
-                <w:sz w:val="24"/>
-                <w:szCs w:val="24"/>
-              </w:rPr>
-              <w:t>15.000,00</w:t>
-            </w:r>
-          </w:p>
-        </w:tc>
-      </w:tr>
-      <w:tr>
-        <w:tc>
-          <w:tcPr>
-            <w:tcW w:w="562" w:type="dxa"/>
-            <w:vAlign w:val="center"/>
-          </w:tcPr>
-          <w:p>
-            <w:pPr>
-              <w:jc w:val="center"/>
-              <w:rPr>
-                <w:rFonts w:ascii="Times New Roman" w:hAnsi="Times New Roman" w:cs="Times New Roman"/>
-                <w:noProof/>
-                <w:sz w:val="24"/>
-                <w:szCs w:val="24"/>
-              </w:rPr>
-            </w:pPr>
-            <w:r>
-              <w:rPr>
-                <w:rFonts w:ascii="Times New Roman" w:hAnsi="Times New Roman" w:cs="Times New Roman"/>
-                <w:noProof/>
-                <w:sz w:val="24"/>
-                <w:szCs w:val="24"/>
-              </w:rPr>
-              <w:t>6.</w:t>
-            </w:r>
-          </w:p>
-        </w:tc>
-        <w:tc>
-          <w:tcPr>
-            <w:tcW w:w="3398" w:type="dxa"/>
-            <w:vAlign w:val="center"/>
-          </w:tcPr>
-          <w:p>
-            <w:pPr>
-              <w:rPr>
-                <w:rFonts w:ascii="Times New Roman" w:hAnsi="Times New Roman" w:cs="Times New Roman"/>
-                <w:noProof/>
-                <w:sz w:val="24"/>
-                <w:szCs w:val="24"/>
-              </w:rPr>
-            </w:pPr>
-            <w:r>
-              <w:rPr>
-                <w:rFonts w:ascii="Times New Roman" w:hAnsi="Times New Roman" w:cs="Times New Roman"/>
-                <w:noProof/>
-                <w:sz w:val="24"/>
-                <w:szCs w:val="24"/>
-              </w:rPr>
-              <w:t>Sabun</w:t>
-            </w:r>
-            <w:r>
-              <w:rPr>
-                <w:rFonts w:ascii="Times New Roman" w:hAnsi="Times New Roman" w:cs="Times New Roman"/>
-                <w:noProof/>
-                <w:sz w:val="24"/>
-                <w:szCs w:val="24"/>
-              </w:rPr>
-              <w:t xml:space="preserve"> </w:t>
-            </w:r>
-            <w:r>
-              <w:rPr>
-                <w:rFonts w:ascii="Times New Roman" w:hAnsi="Times New Roman" w:cs="Times New Roman"/>
-                <w:noProof/>
-                <w:sz w:val="24"/>
-                <w:szCs w:val="24"/>
-              </w:rPr>
-              <w:t>Cair</w:t>
-            </w:r>
-          </w:p>
-        </w:tc>
-        <w:tc>
-          <w:tcPr>
-            <w:tcW w:w="1564" w:type="dxa"/>
-            <w:vAlign w:val="center"/>
-          </w:tcPr>
-          <w:p>
-            <w:pPr>
-              <w:rPr>
-                <w:rFonts w:ascii="Times New Roman" w:hAnsi="Times New Roman" w:cs="Times New Roman"/>
-                <w:noProof/>
-                <w:sz w:val="24"/>
-                <w:szCs w:val="24"/>
-              </w:rPr>
-            </w:pPr>
-            <w:r>
-              <w:rPr>
-                <w:rFonts w:ascii="Times New Roman" w:hAnsi="Times New Roman" w:cs="Times New Roman"/>
-                <w:noProof/>
-                <w:sz w:val="24"/>
-                <w:szCs w:val="24"/>
-              </w:rPr>
-              <w:t>100</w:t>
-            </w:r>
-            <w:r>
-              <w:rPr>
-                <w:rFonts w:ascii="Times New Roman" w:hAnsi="Times New Roman" w:cs="Times New Roman"/>
-                <w:noProof/>
-                <w:sz w:val="24"/>
-                <w:szCs w:val="24"/>
-              </w:rPr>
-              <w:t xml:space="preserve"> </w:t>
-            </w:r>
-            <w:r>
-              <w:rPr>
-                <w:rFonts w:ascii="Times New Roman" w:hAnsi="Times New Roman" w:cs="Times New Roman"/>
-                <w:noProof/>
-                <w:sz w:val="24"/>
-                <w:szCs w:val="24"/>
-              </w:rPr>
-              <w:t>ml</w:t>
-            </w:r>
-          </w:p>
-        </w:tc>
-        <w:tc>
-          <w:tcPr>
-            <w:tcW w:w="2397" w:type="dxa"/>
-          </w:tcPr>
-          <w:p>
-            <w:pPr>
-              <w:rPr>
-                <w:rFonts w:ascii="Times New Roman" w:hAnsi="Times New Roman" w:cs="Times New Roman"/>
-                <w:noProof/>
-                <w:sz w:val="24"/>
-                <w:szCs w:val="24"/>
-              </w:rPr>
-            </w:pPr>
-            <w:r>
-              <w:rPr>
-                <w:rFonts w:ascii="Times New Roman" w:hAnsi="Times New Roman" w:cs="Times New Roman"/>
-                <w:noProof/>
-                <w:sz w:val="24"/>
-                <w:szCs w:val="24"/>
-              </w:rPr>
-              <w:t>Rp.</w:t>
-            </w:r>
-            <w:r>
-              <w:rPr>
-                <w:rFonts w:ascii="Times New Roman" w:hAnsi="Times New Roman" w:cs="Times New Roman"/>
-                <w:noProof/>
-                <w:sz w:val="24"/>
-                <w:szCs w:val="24"/>
-              </w:rPr>
-              <w:t xml:space="preserve"> </w:t>
-            </w:r>
-            <w:r>
-              <w:rPr>
-                <w:rFonts w:ascii="Times New Roman" w:hAnsi="Times New Roman" w:cs="Times New Roman"/>
-                <w:noProof/>
-                <w:sz w:val="24"/>
-                <w:szCs w:val="24"/>
-              </w:rPr>
-              <w:t>1.000,00</w:t>
-            </w:r>
-          </w:p>
-        </w:tc>
-      </w:tr>
-      <w:tr>
-        <w:tc>
-          <w:tcPr>
-            <w:tcW w:w="562" w:type="dxa"/>
-            <w:vAlign w:val="center"/>
-          </w:tcPr>
-          <w:p>
-            <w:pPr>
-              <w:jc w:val="center"/>
-              <w:rPr>
-                <w:rFonts w:ascii="Times New Roman" w:hAnsi="Times New Roman" w:cs="Times New Roman"/>
-                <w:noProof/>
-                <w:sz w:val="24"/>
-                <w:szCs w:val="24"/>
-              </w:rPr>
-            </w:pPr>
-            <w:r>
-              <w:rPr>
-                <w:rFonts w:ascii="Times New Roman" w:hAnsi="Times New Roman" w:cs="Times New Roman"/>
-                <w:noProof/>
-                <w:sz w:val="24"/>
-                <w:szCs w:val="24"/>
-              </w:rPr>
-              <w:t>7.</w:t>
-            </w:r>
-          </w:p>
-        </w:tc>
-        <w:tc>
-          <w:tcPr>
-            <w:tcW w:w="4962" w:type="dxa"/>
-            <w:gridSpan w:val="2"/>
-            <w:vAlign w:val="center"/>
-          </w:tcPr>
-          <w:p>
-            <w:pPr>
-              <w:rPr>
-                <w:rFonts w:ascii="Times New Roman" w:hAnsi="Times New Roman" w:cs="Times New Roman"/>
-                <w:noProof/>
-                <w:sz w:val="24"/>
-                <w:szCs w:val="24"/>
-              </w:rPr>
-            </w:pPr>
-            <w:r>
-              <w:rPr>
-                <w:rFonts w:ascii="Times New Roman" w:hAnsi="Times New Roman" w:cs="Times New Roman"/>
-                <w:noProof/>
-                <w:sz w:val="24"/>
-                <w:szCs w:val="24"/>
-              </w:rPr>
-              <w:t>Jumlah</w:t>
-            </w:r>
-            <w:r>
-              <w:rPr>
-                <w:rFonts w:ascii="Times New Roman" w:hAnsi="Times New Roman" w:cs="Times New Roman"/>
-                <w:noProof/>
-                <w:sz w:val="24"/>
-                <w:szCs w:val="24"/>
-              </w:rPr>
-              <w:t xml:space="preserve"> </w:t>
-            </w:r>
-            <w:r>
-              <w:rPr>
-                <w:rFonts w:ascii="Times New Roman" w:hAnsi="Times New Roman" w:cs="Times New Roman"/>
-                <w:noProof/>
-                <w:sz w:val="24"/>
-                <w:szCs w:val="24"/>
-              </w:rPr>
-              <w:t>Seluruhnya</w:t>
-            </w:r>
-          </w:p>
-        </w:tc>
-        <w:tc>
-          <w:tcPr>
-            <w:tcW w:w="2397" w:type="dxa"/>
-          </w:tcPr>
-          <w:p>
-            <w:pPr>
-              <w:rPr>
-                <w:rFonts w:ascii="Times New Roman" w:hAnsi="Times New Roman" w:cs="Times New Roman"/>
-                <w:noProof/>
-                <w:sz w:val="24"/>
-                <w:szCs w:val="24"/>
-              </w:rPr>
-            </w:pPr>
-            <w:r>
-              <w:rPr>
-                <w:rFonts w:ascii="Times New Roman" w:hAnsi="Times New Roman" w:cs="Times New Roman"/>
-                <w:noProof/>
-                <w:sz w:val="24"/>
-                <w:szCs w:val="24"/>
-              </w:rPr>
-              <w:t>Rp.</w:t>
-            </w:r>
-            <w:r>
-              <w:rPr>
-                <w:rFonts w:ascii="Times New Roman" w:hAnsi="Times New Roman" w:cs="Times New Roman"/>
-                <w:noProof/>
-                <w:sz w:val="24"/>
-                <w:szCs w:val="24"/>
-              </w:rPr>
-              <w:t xml:space="preserve"> </w:t>
-            </w:r>
-            <w:r>
-              <w:rPr>
-                <w:rFonts w:ascii="Times New Roman" w:hAnsi="Times New Roman" w:cs="Times New Roman"/>
-                <w:noProof/>
-                <w:sz w:val="24"/>
-                <w:szCs w:val="24"/>
-              </w:rPr>
-              <w:t>41.500,00</w:t>
-            </w:r>
-          </w:p>
-        </w:tc>
-      </w:tr>
-      <w:tr>
-        <w:trPr>
-          <w:trHeight w:val="70"/>
-        </w:trPr>
-        <w:tc>
-          <w:tcPr>
-            <w:tcW w:w="562" w:type="dxa"/>
-            <w:vAlign w:val="center"/>
-          </w:tcPr>
-          <w:p>
-            <w:pPr>
-              <w:jc w:val="center"/>
-              <w:rPr>
-                <w:rFonts w:ascii="Times New Roman" w:hAnsi="Times New Roman" w:cs="Times New Roman"/>
-                <w:noProof/>
-                <w:sz w:val="24"/>
-                <w:szCs w:val="24"/>
-              </w:rPr>
-            </w:pPr>
-            <w:r>
-              <w:rPr>
-                <w:rFonts w:ascii="Times New Roman" w:hAnsi="Times New Roman" w:cs="Times New Roman"/>
-                <w:noProof/>
-                <w:sz w:val="24"/>
-                <w:szCs w:val="24"/>
-              </w:rPr>
-              <w:t>8.</w:t>
-            </w:r>
-          </w:p>
-        </w:tc>
-        <w:tc>
-          <w:tcPr>
-            <w:tcW w:w="4962" w:type="dxa"/>
-            <w:gridSpan w:val="2"/>
-            <w:vAlign w:val="center"/>
-          </w:tcPr>
-          <w:p>
-            <w:pPr>
-              <w:rPr>
-                <w:rFonts w:ascii="Times New Roman" w:hAnsi="Times New Roman" w:cs="Times New Roman"/>
-                <w:noProof/>
-                <w:sz w:val="24"/>
-                <w:szCs w:val="24"/>
-              </w:rPr>
-            </w:pPr>
-            <w:r>
-              <w:rPr>
-                <w:rFonts w:ascii="Times New Roman" w:hAnsi="Times New Roman" w:cs="Times New Roman"/>
-                <w:noProof/>
-                <w:sz w:val="24"/>
-                <w:szCs w:val="24"/>
-              </w:rPr>
-              <w:t>Jumlah</w:t>
-            </w:r>
-            <w:r>
-              <w:rPr>
-                <w:rFonts w:ascii="Times New Roman" w:hAnsi="Times New Roman" w:cs="Times New Roman"/>
-                <w:noProof/>
-                <w:sz w:val="24"/>
-                <w:szCs w:val="24"/>
-              </w:rPr>
-              <w:t xml:space="preserve"> </w:t>
-            </w:r>
-            <w:r>
-              <w:rPr>
-                <w:rFonts w:ascii="Times New Roman" w:hAnsi="Times New Roman" w:cs="Times New Roman"/>
-                <w:noProof/>
-                <w:sz w:val="24"/>
-                <w:szCs w:val="24"/>
-              </w:rPr>
-              <w:t>(Dikurangi</w:t>
-            </w:r>
-            <w:r>
-              <w:rPr>
-                <w:rFonts w:ascii="Times New Roman" w:hAnsi="Times New Roman" w:cs="Times New Roman"/>
-                <w:noProof/>
-                <w:sz w:val="24"/>
-                <w:szCs w:val="24"/>
-              </w:rPr>
-              <w:t xml:space="preserve"> </w:t>
-            </w:r>
-            <w:r>
-              <w:rPr>
-                <w:rFonts w:ascii="Times New Roman" w:hAnsi="Times New Roman" w:cs="Times New Roman"/>
-                <w:noProof/>
-                <w:sz w:val="24"/>
-                <w:szCs w:val="24"/>
-              </w:rPr>
-              <w:t>yang</w:t>
-            </w:r>
-            <w:r>
-              <w:rPr>
-                <w:rFonts w:ascii="Times New Roman" w:hAnsi="Times New Roman" w:cs="Times New Roman"/>
-                <w:noProof/>
-                <w:sz w:val="24"/>
-                <w:szCs w:val="24"/>
-              </w:rPr>
-              <w:t xml:space="preserve"> </w:t>
-            </w:r>
-            <w:r>
-              <w:rPr>
-                <w:rFonts w:ascii="Times New Roman" w:hAnsi="Times New Roman" w:cs="Times New Roman"/>
-                <w:noProof/>
-                <w:sz w:val="24"/>
-                <w:szCs w:val="24"/>
-              </w:rPr>
-              <w:t>sudah</w:t>
-            </w:r>
-            <w:r>
-              <w:rPr>
-                <w:rFonts w:ascii="Times New Roman" w:hAnsi="Times New Roman" w:cs="Times New Roman"/>
-                <w:noProof/>
-                <w:sz w:val="24"/>
-                <w:szCs w:val="24"/>
-              </w:rPr>
-              <w:t xml:space="preserve"> </w:t>
-            </w:r>
-            <w:r>
-              <w:rPr>
-                <w:rFonts w:ascii="Times New Roman" w:hAnsi="Times New Roman" w:cs="Times New Roman"/>
-                <w:noProof/>
-                <w:sz w:val="24"/>
-                <w:szCs w:val="24"/>
-              </w:rPr>
-              <w:t>tersedia)</w:t>
-            </w:r>
-          </w:p>
-        </w:tc>
-        <w:tc>
-          <w:tcPr>
-            <w:tcW w:w="2397" w:type="dxa"/>
-          </w:tcPr>
-          <w:p>
-            <w:pPr>
-              <w:keepNext/>
-              <w:rPr>
-                <w:rFonts w:ascii="Times New Roman" w:hAnsi="Times New Roman" w:cs="Times New Roman"/>
-                <w:noProof/>
-                <w:sz w:val="24"/>
-                <w:szCs w:val="24"/>
-              </w:rPr>
-            </w:pPr>
-            <w:r>
-              <w:rPr>
-                <w:rFonts w:ascii="Times New Roman" w:hAnsi="Times New Roman" w:cs="Times New Roman"/>
-                <w:noProof/>
-                <w:sz w:val="24"/>
-                <w:szCs w:val="24"/>
-              </w:rPr>
-              <w:t>Rp.</w:t>
-            </w:r>
-            <w:r>
-              <w:rPr>
-                <w:rFonts w:ascii="Times New Roman" w:hAnsi="Times New Roman" w:cs="Times New Roman"/>
-                <w:noProof/>
-                <w:sz w:val="24"/>
-                <w:szCs w:val="24"/>
-              </w:rPr>
-              <w:t xml:space="preserve"> </w:t>
-            </w:r>
-            <w:r>
-              <w:rPr>
-                <w:rFonts w:ascii="Times New Roman" w:hAnsi="Times New Roman" w:cs="Times New Roman"/>
-                <w:noProof/>
-                <w:sz w:val="24"/>
-                <w:szCs w:val="24"/>
-              </w:rPr>
-              <w:t>25.000,00</w:t>
-            </w:r>
-          </w:p>
-        </w:tc>
-      </w:tr>
-    </w:tbl>
-    <w:p>
-      <w:pPr>
-        <w:pStyle w:val="Caption"/>
-        <w:rPr>
-          <w:rFonts w:ascii="Times New Roman" w:hAnsi="Times New Roman" w:cs="Times New Roman"/>
-          <w:i w:val="0"/>
-          <w:iCs w:val="0"/>
-          <w:noProof/>
-          <w:color w:val="auto"/>
-          <w:sz w:val="24"/>
-          <w:szCs w:val="24"/>
-        </w:rPr>
-      </w:pPr>
-      <w:r>
-        <w:rPr>
-          <w:rFonts w:ascii="Times New Roman" w:hAnsi="Times New Roman" w:cs="Times New Roman"/>
-          <w:i w:val="0"/>
-          <w:iCs w:val="0"/>
-          <w:noProof/>
-          <w:color w:val="auto"/>
-          <w:sz w:val="24"/>
-          <w:szCs w:val="24"/>
-        </w:rPr>
-        <w:fldChar w:fldCharType="begin"/>
-      </w:r>
-      <w:r>
-        <w:rPr>
-          <w:rFonts w:ascii="Times New Roman" w:hAnsi="Times New Roman" w:cs="Times New Roman"/>
-          <w:i w:val="0"/>
-          <w:iCs w:val="0"/>
-          <w:noProof/>
-          <w:color w:val="auto"/>
-          <w:sz w:val="24"/>
-          <w:szCs w:val="24"/>
-        </w:rPr>
-        <w:instrText xml:space="preserve"> SEQ Table \* ARABIC </w:instrText>
-      </w:r>
-      <w:r>
-        <w:rPr>
-          <w:rFonts w:ascii="Times New Roman" w:hAnsi="Times New Roman" w:cs="Times New Roman"/>
-          <w:i w:val="0"/>
-          <w:iCs w:val="0"/>
-          <w:noProof/>
-          <w:color w:val="auto"/>
-          <w:sz w:val="24"/>
-          <w:szCs w:val="24"/>
-        </w:rPr>
-        <w:fldChar w:fldCharType="separate"/>
-      </w:r>
-      <w:r>
-        <w:rPr>
-          <w:rFonts w:ascii="Times New Roman" w:hAnsi="Times New Roman" w:cs="Times New Roman"/>
-          <w:i w:val="0"/>
-          <w:iCs w:val="0"/>
-          <w:noProof/>
-          <w:color w:val="auto"/>
-          <w:sz w:val="24"/>
-          <w:szCs w:val="24"/>
-        </w:rPr>
-        <w:t>2</w:t>
-      </w:r>
-      <w:r>
-        <w:rPr>
-          <w:rFonts w:ascii="Times New Roman" w:hAnsi="Times New Roman" w:cs="Times New Roman"/>
-          <w:i w:val="0"/>
-          <w:iCs w:val="0"/>
-          <w:noProof/>
-          <w:color w:val="auto"/>
-          <w:sz w:val="24"/>
-          <w:szCs w:val="24"/>
-        </w:rPr>
-        <w:fldChar w:fldCharType="end"/>
-      </w:r>
-      <w:r>
-        <w:rPr>
-          <w:rFonts w:ascii="Times New Roman" w:hAnsi="Times New Roman" w:cs="Times New Roman"/>
-          <w:i w:val="0"/>
-          <w:iCs w:val="0"/>
-          <w:noProof/>
-          <w:color w:val="auto"/>
-          <w:sz w:val="24"/>
-          <w:szCs w:val="24"/>
-        </w:rPr>
-        <w:t xml:space="preserve"> </w:t>
-      </w:r>
-      <w:r>
-        <w:rPr>
-          <w:rFonts w:ascii="Times New Roman" w:hAnsi="Times New Roman" w:cs="Times New Roman"/>
-          <w:i w:val="0"/>
-          <w:iCs w:val="0"/>
-          <w:noProof/>
-          <w:color w:val="auto"/>
-          <w:sz w:val="24"/>
-          <w:szCs w:val="24"/>
-        </w:rPr>
-        <w:t>Tabel</w:t>
-      </w:r>
-      <w:r>
-        <w:rPr>
-          <w:rFonts w:ascii="Times New Roman" w:hAnsi="Times New Roman" w:cs="Times New Roman"/>
-          <w:i w:val="0"/>
-          <w:iCs w:val="0"/>
-          <w:noProof/>
-          <w:color w:val="auto"/>
-          <w:sz w:val="24"/>
-          <w:szCs w:val="24"/>
-        </w:rPr>
-        <w:t xml:space="preserve"> </w:t>
-      </w:r>
-      <w:r>
-        <w:rPr>
-          <w:rFonts w:ascii="Times New Roman" w:hAnsi="Times New Roman" w:cs="Times New Roman"/>
-          <w:i w:val="0"/>
-          <w:iCs w:val="0"/>
-          <w:noProof/>
-          <w:color w:val="auto"/>
-          <w:sz w:val="24"/>
-          <w:szCs w:val="24"/>
-        </w:rPr>
-        <w:t>II.3</w:t>
-      </w:r>
-      <w:r>
-        <w:rPr>
-          <w:rFonts w:ascii="Times New Roman" w:hAnsi="Times New Roman" w:cs="Times New Roman"/>
-          <w:i w:val="0"/>
-          <w:iCs w:val="0"/>
-          <w:noProof/>
-          <w:color w:val="auto"/>
-          <w:sz w:val="24"/>
-          <w:szCs w:val="24"/>
-        </w:rPr>
-        <w:t xml:space="preserve">   </w:t>
-      </w:r>
-      <w:r>
-        <w:rPr>
-          <w:rFonts w:ascii="Times New Roman" w:hAnsi="Times New Roman" w:cs="Times New Roman"/>
-          <w:i w:val="0"/>
-          <w:iCs w:val="0"/>
-          <w:noProof/>
-          <w:color w:val="auto"/>
-          <w:sz w:val="24"/>
-          <w:szCs w:val="24"/>
-        </w:rPr>
-        <w:t>Anggaran</w:t>
-      </w:r>
-      <w:r>
-        <w:rPr>
-          <w:rFonts w:ascii="Times New Roman" w:hAnsi="Times New Roman" w:cs="Times New Roman"/>
-          <w:i w:val="0"/>
-          <w:iCs w:val="0"/>
-          <w:noProof/>
-          <w:color w:val="auto"/>
-          <w:sz w:val="24"/>
-          <w:szCs w:val="24"/>
-        </w:rPr>
-        <w:t xml:space="preserve"> </w:t>
-      </w:r>
-      <w:r>
-        <w:rPr>
-          <w:rFonts w:ascii="Times New Roman" w:hAnsi="Times New Roman" w:cs="Times New Roman"/>
-          <w:i w:val="0"/>
-          <w:iCs w:val="0"/>
-          <w:noProof/>
-          <w:color w:val="auto"/>
-          <w:sz w:val="24"/>
-          <w:szCs w:val="24"/>
-        </w:rPr>
-        <w:t>Kegiatan</w:t>
-      </w:r>
     </w:p>
     <w:p>
       <w:pPr>
@@ -19483,7 +18948,7 @@
           <w:sz w:val="24"/>
           <w:szCs w:val="24"/>
         </w:rPr>
-        <w:t>3</w:t>
+        <w:t>2</w:t>
       </w:r>
       <w:r>
         <w:rPr>
@@ -22209,6 +21674,7 @@
         <w:rPr>
           <w:lang w:val="id-ID"/>
         </w:rPr>
+        <w:lastRenderedPageBreak/>
         <w:t>Tim</w:t>
       </w:r>
       <w:r>
@@ -22400,7 +21866,6 @@
           <w:shd w:val="clear" w:color="auto" w:fill="FFFFFF"/>
           <w:lang w:val="id-ID"/>
         </w:rPr>
-        <w:lastRenderedPageBreak/>
         <w:t>Wahyudi,</w:t>
       </w:r>
       <w:r>
@@ -23668,8 +23133,8 @@
       </w:r>
     </w:p>
     <w:sectPr>
-      <w:headerReference w:type="default" r:id="rId23"/>
-      <w:footerReference w:type="default" r:id="rId24"/>
+      <w:headerReference w:type="default" r:id="rId24"/>
+      <w:footerReference w:type="default" r:id="rId25"/>
       <w:pgSz w:w="11906" w:h="16838"/>
       <w:pgMar w:top="1701" w:right="1701" w:bottom="1701" w:left="2274" w:header="709" w:footer="709" w:gutter="0"/>
       <w:pgNumType w:start="1"/>
@@ -23766,6 +23231,73 @@
         </w:pPr>
         <w:r>
           <w:rPr>
+            <w:noProof/>
+          </w:rPr>
+          <w:drawing>
+            <wp:anchor distT="0" distB="0" distL="114300" distR="114300" simplePos="0" relativeHeight="251658240" behindDoc="0" locked="0" layoutInCell="1" allowOverlap="1" wp14:anchorId="6D78E9FD" wp14:editId="7D772AA4">
+              <wp:simplePos x="0" y="0"/>
+              <wp:positionH relativeFrom="column">
+                <wp:posOffset>5113095</wp:posOffset>
+              </wp:positionH>
+              <wp:positionV relativeFrom="paragraph">
+                <wp:posOffset>102983</wp:posOffset>
+              </wp:positionV>
+              <wp:extent cx="269240" cy="269875"/>
+              <wp:effectExtent l="0" t="0" r="0" b="0"/>
+              <wp:wrapNone/>
+              <wp:docPr id="10" name="Picture 10"/>
+              <wp:cNvGraphicFramePr>
+                <a:graphicFrameLocks xmlns:a="http://schemas.openxmlformats.org/drawingml/2006/main" noChangeAspect="1"/>
+              </wp:cNvGraphicFramePr>
+              <a:graphic xmlns:a="http://schemas.openxmlformats.org/drawingml/2006/main">
+                <a:graphicData uri="http://schemas.openxmlformats.org/drawingml/2006/picture">
+                  <pic:pic xmlns:pic="http://schemas.openxmlformats.org/drawingml/2006/picture">
+                    <pic:nvPicPr>
+                      <pic:cNvPr id="0" name="Picture 1"/>
+                      <pic:cNvPicPr>
+                        <a:picLocks noChangeAspect="1" noChangeArrowheads="1"/>
+                      </pic:cNvPicPr>
+                    </pic:nvPicPr>
+                    <pic:blipFill>
+                      <a:blip r:embed="rId1">
+                        <a:extLst>
+                          <a:ext uri="{28A0092B-C50C-407E-A947-70E740481C1C}">
+                            <a14:useLocalDpi xmlns:a14="http://schemas.microsoft.com/office/drawing/2010/main" val="0"/>
+                          </a:ext>
+                        </a:extLst>
+                      </a:blip>
+                      <a:srcRect/>
+                      <a:stretch>
+                        <a:fillRect/>
+                      </a:stretch>
+                    </pic:blipFill>
+                    <pic:spPr bwMode="auto">
+                      <a:xfrm>
+                        <a:off x="0" y="0"/>
+                        <a:ext cx="269240" cy="269875"/>
+                      </a:xfrm>
+                      <a:prstGeom prst="rect">
+                        <a:avLst/>
+                      </a:prstGeom>
+                      <a:noFill/>
+                      <a:ln>
+                        <a:noFill/>
+                      </a:ln>
+                    </pic:spPr>
+                  </pic:pic>
+                </a:graphicData>
+              </a:graphic>
+              <wp14:sizeRelH relativeFrom="page">
+                <wp14:pctWidth>0</wp14:pctWidth>
+              </wp14:sizeRelH>
+              <wp14:sizeRelV relativeFrom="page">
+                <wp14:pctHeight>0</wp14:pctHeight>
+              </wp14:sizeRelV>
+            </wp:anchor>
+          </w:drawing>
+        </w:r>
+        <w:r>
+          <w:rPr>
             <w:rFonts w:ascii="Times New Roman" w:hAnsi="Times New Roman" w:cs="Times New Roman"/>
           </w:rPr>
           <w:fldChar w:fldCharType="begin"/>
@@ -23802,7 +23334,22 @@
   <w:p>
     <w:pPr>
       <w:pStyle w:val="Footer"/>
+      <w:jc w:val="right"/>
+      <w:rPr>
+        <w:rFonts w:ascii="Times New Roman" w:hAnsi="Times New Roman" w:cs="Times New Roman"/>
+        <w:sz w:val="20"/>
+        <w:szCs w:val="20"/>
+      </w:rPr>
     </w:pPr>
+    <w:r>
+      <w:rPr>
+        <w:rFonts w:ascii="Times New Roman" w:hAnsi="Times New Roman" w:cs="Times New Roman"/>
+        <w:sz w:val="20"/>
+        <w:szCs w:val="20"/>
+        <w:lang w:val="en-US"/>
+      </w:rPr>
+      <w:t>Copyright DikDns 2022</w:t>
+    </w:r>
   </w:p>
 </w:ftr>
 </file>
@@ -23830,6 +23377,73 @@
           <w:jc w:val="center"/>
         </w:pPr>
         <w:r>
+          <w:rPr>
+            <w:noProof/>
+          </w:rPr>
+          <w:drawing>
+            <wp:anchor distT="0" distB="0" distL="114300" distR="114300" simplePos="0" relativeHeight="251660288" behindDoc="0" locked="0" layoutInCell="1" allowOverlap="1" wp14:anchorId="7FB02246" wp14:editId="70F479B4">
+              <wp:simplePos x="0" y="0"/>
+              <wp:positionH relativeFrom="column">
+                <wp:posOffset>5139055</wp:posOffset>
+              </wp:positionH>
+              <wp:positionV relativeFrom="paragraph">
+                <wp:posOffset>104080</wp:posOffset>
+              </wp:positionV>
+              <wp:extent cx="269240" cy="269875"/>
+              <wp:effectExtent l="0" t="0" r="0" b="0"/>
+              <wp:wrapNone/>
+              <wp:docPr id="11" name="Picture 11"/>
+              <wp:cNvGraphicFramePr>
+                <a:graphicFrameLocks xmlns:a="http://schemas.openxmlformats.org/drawingml/2006/main" noChangeAspect="1"/>
+              </wp:cNvGraphicFramePr>
+              <a:graphic xmlns:a="http://schemas.openxmlformats.org/drawingml/2006/main">
+                <a:graphicData uri="http://schemas.openxmlformats.org/drawingml/2006/picture">
+                  <pic:pic xmlns:pic="http://schemas.openxmlformats.org/drawingml/2006/picture">
+                    <pic:nvPicPr>
+                      <pic:cNvPr id="0" name="Picture 1"/>
+                      <pic:cNvPicPr>
+                        <a:picLocks noChangeAspect="1" noChangeArrowheads="1"/>
+                      </pic:cNvPicPr>
+                    </pic:nvPicPr>
+                    <pic:blipFill>
+                      <a:blip r:embed="rId1">
+                        <a:extLst>
+                          <a:ext uri="{28A0092B-C50C-407E-A947-70E740481C1C}">
+                            <a14:useLocalDpi xmlns:a14="http://schemas.microsoft.com/office/drawing/2010/main" val="0"/>
+                          </a:ext>
+                        </a:extLst>
+                      </a:blip>
+                      <a:srcRect/>
+                      <a:stretch>
+                        <a:fillRect/>
+                      </a:stretch>
+                    </pic:blipFill>
+                    <pic:spPr bwMode="auto">
+                      <a:xfrm>
+                        <a:off x="0" y="0"/>
+                        <a:ext cx="269240" cy="269875"/>
+                      </a:xfrm>
+                      <a:prstGeom prst="rect">
+                        <a:avLst/>
+                      </a:prstGeom>
+                      <a:noFill/>
+                      <a:ln>
+                        <a:noFill/>
+                      </a:ln>
+                    </pic:spPr>
+                  </pic:pic>
+                </a:graphicData>
+              </a:graphic>
+              <wp14:sizeRelH relativeFrom="page">
+                <wp14:pctWidth>0</wp14:pctWidth>
+              </wp14:sizeRelH>
+              <wp14:sizeRelV relativeFrom="page">
+                <wp14:pctHeight>0</wp14:pctHeight>
+              </wp14:sizeRelV>
+            </wp:anchor>
+          </w:drawing>
+        </w:r>
+        <w:r>
           <w:fldChar w:fldCharType="begin"/>
         </w:r>
         <w:r>
@@ -23856,7 +23470,23 @@
   <w:p>
     <w:pPr>
       <w:pStyle w:val="Footer"/>
+      <w:jc w:val="right"/>
+      <w:rPr>
+        <w:rFonts w:ascii="Times New Roman" w:hAnsi="Times New Roman" w:cs="Times New Roman"/>
+        <w:sz w:val="20"/>
+        <w:szCs w:val="20"/>
+        <w:lang w:val="en-US"/>
+      </w:rPr>
     </w:pPr>
+    <w:r>
+      <w:rPr>
+        <w:rFonts w:ascii="Times New Roman" w:hAnsi="Times New Roman" w:cs="Times New Roman"/>
+        <w:sz w:val="20"/>
+        <w:szCs w:val="20"/>
+        <w:lang w:val="en-US"/>
+      </w:rPr>
+      <w:t>Copyright DikDns 2022</w:t>
+    </w:r>
   </w:p>
 </w:ftr>
 </file>
@@ -23995,10 +23625,10 @@
     </w:lvl>
   </w:abstractNum>
   <w:abstractNum w:abstractNumId="1" w15:restartNumberingAfterBreak="0">
-    <w:nsid w:val="14CF0B1F"/>
+    <w:nsid w:val="10511E37"/>
     <w:multiLevelType w:val="hybridMultilevel"/>
-    <w:tmpl w:val="5FAA887C"/>
-    <w:lvl w:ilvl="0" w:tplc="2000000F">
+    <w:tmpl w:val="401E46B6"/>
+    <w:lvl w:ilvl="0" w:tplc="2D50D816">
       <w:start w:val="1"/>
       <w:numFmt w:val="decimal"/>
       <w:lvlText w:val="%1."/>
@@ -24084,96 +23714,10 @@
     </w:lvl>
   </w:abstractNum>
   <w:abstractNum w:abstractNumId="2" w15:restartNumberingAfterBreak="0">
-    <w:nsid w:val="267D4A96"/>
+    <w:nsid w:val="14CF0B1F"/>
     <w:multiLevelType w:val="hybridMultilevel"/>
-    <w:tmpl w:val="5DD8998E"/>
+    <w:tmpl w:val="5FAA887C"/>
     <w:lvl w:ilvl="0" w:tplc="2000000F">
-      <w:start w:val="1"/>
-      <w:numFmt w:val="decimal"/>
-      <w:lvlText w:val="%1."/>
-      <w:lvlJc w:val="left"/>
-      <w:pPr>
-        <w:ind w:left="720" w:hanging="360"/>
-      </w:pPr>
-    </w:lvl>
-    <w:lvl w:ilvl="1" w:tplc="20000019" w:tentative="1">
-      <w:start w:val="1"/>
-      <w:numFmt w:val="lowerLetter"/>
-      <w:lvlText w:val="%2."/>
-      <w:lvlJc w:val="left"/>
-      <w:pPr>
-        <w:ind w:left="1440" w:hanging="360"/>
-      </w:pPr>
-    </w:lvl>
-    <w:lvl w:ilvl="2" w:tplc="2000001B" w:tentative="1">
-      <w:start w:val="1"/>
-      <w:numFmt w:val="lowerRoman"/>
-      <w:lvlText w:val="%3."/>
-      <w:lvlJc w:val="right"/>
-      <w:pPr>
-        <w:ind w:left="2160" w:hanging="180"/>
-      </w:pPr>
-    </w:lvl>
-    <w:lvl w:ilvl="3" w:tplc="2000000F" w:tentative="1">
-      <w:start w:val="1"/>
-      <w:numFmt w:val="decimal"/>
-      <w:lvlText w:val="%4."/>
-      <w:lvlJc w:val="left"/>
-      <w:pPr>
-        <w:ind w:left="2880" w:hanging="360"/>
-      </w:pPr>
-    </w:lvl>
-    <w:lvl w:ilvl="4" w:tplc="20000019" w:tentative="1">
-      <w:start w:val="1"/>
-      <w:numFmt w:val="lowerLetter"/>
-      <w:lvlText w:val="%5."/>
-      <w:lvlJc w:val="left"/>
-      <w:pPr>
-        <w:ind w:left="3600" w:hanging="360"/>
-      </w:pPr>
-    </w:lvl>
-    <w:lvl w:ilvl="5" w:tplc="2000001B" w:tentative="1">
-      <w:start w:val="1"/>
-      <w:numFmt w:val="lowerRoman"/>
-      <w:lvlText w:val="%6."/>
-      <w:lvlJc w:val="right"/>
-      <w:pPr>
-        <w:ind w:left="4320" w:hanging="180"/>
-      </w:pPr>
-    </w:lvl>
-    <w:lvl w:ilvl="6" w:tplc="2000000F" w:tentative="1">
-      <w:start w:val="1"/>
-      <w:numFmt w:val="decimal"/>
-      <w:lvlText w:val="%7."/>
-      <w:lvlJc w:val="left"/>
-      <w:pPr>
-        <w:ind w:left="5040" w:hanging="360"/>
-      </w:pPr>
-    </w:lvl>
-    <w:lvl w:ilvl="7" w:tplc="20000019" w:tentative="1">
-      <w:start w:val="1"/>
-      <w:numFmt w:val="lowerLetter"/>
-      <w:lvlText w:val="%8."/>
-      <w:lvlJc w:val="left"/>
-      <w:pPr>
-        <w:ind w:left="5760" w:hanging="360"/>
-      </w:pPr>
-    </w:lvl>
-    <w:lvl w:ilvl="8" w:tplc="2000001B" w:tentative="1">
-      <w:start w:val="1"/>
-      <w:numFmt w:val="lowerRoman"/>
-      <w:lvlText w:val="%9."/>
-      <w:lvlJc w:val="right"/>
-      <w:pPr>
-        <w:ind w:left="6480" w:hanging="180"/>
-      </w:pPr>
-    </w:lvl>
-  </w:abstractNum>
-  <w:abstractNum w:abstractNumId="3" w15:restartNumberingAfterBreak="0">
-    <w:nsid w:val="53343306"/>
-    <w:multiLevelType w:val="hybridMultilevel"/>
-    <w:tmpl w:val="946A1B48"/>
-    <w:lvl w:ilvl="0" w:tplc="F7DC561A">
       <w:start w:val="1"/>
       <w:numFmt w:val="decimal"/>
       <w:lvlText w:val="%1."/>
@@ -24258,7 +23802,271 @@
       </w:pPr>
     </w:lvl>
   </w:abstractNum>
+  <w:abstractNum w:abstractNumId="3" w15:restartNumberingAfterBreak="0">
+    <w:nsid w:val="267D4A96"/>
+    <w:multiLevelType w:val="hybridMultilevel"/>
+    <w:tmpl w:val="5DD8998E"/>
+    <w:lvl w:ilvl="0" w:tplc="2000000F">
+      <w:start w:val="1"/>
+      <w:numFmt w:val="decimal"/>
+      <w:lvlText w:val="%1."/>
+      <w:lvlJc w:val="left"/>
+      <w:pPr>
+        <w:ind w:left="720" w:hanging="360"/>
+      </w:pPr>
+    </w:lvl>
+    <w:lvl w:ilvl="1" w:tplc="20000019" w:tentative="1">
+      <w:start w:val="1"/>
+      <w:numFmt w:val="lowerLetter"/>
+      <w:lvlText w:val="%2."/>
+      <w:lvlJc w:val="left"/>
+      <w:pPr>
+        <w:ind w:left="1440" w:hanging="360"/>
+      </w:pPr>
+    </w:lvl>
+    <w:lvl w:ilvl="2" w:tplc="2000001B" w:tentative="1">
+      <w:start w:val="1"/>
+      <w:numFmt w:val="lowerRoman"/>
+      <w:lvlText w:val="%3."/>
+      <w:lvlJc w:val="right"/>
+      <w:pPr>
+        <w:ind w:left="2160" w:hanging="180"/>
+      </w:pPr>
+    </w:lvl>
+    <w:lvl w:ilvl="3" w:tplc="2000000F" w:tentative="1">
+      <w:start w:val="1"/>
+      <w:numFmt w:val="decimal"/>
+      <w:lvlText w:val="%4."/>
+      <w:lvlJc w:val="left"/>
+      <w:pPr>
+        <w:ind w:left="2880" w:hanging="360"/>
+      </w:pPr>
+    </w:lvl>
+    <w:lvl w:ilvl="4" w:tplc="20000019" w:tentative="1">
+      <w:start w:val="1"/>
+      <w:numFmt w:val="lowerLetter"/>
+      <w:lvlText w:val="%5."/>
+      <w:lvlJc w:val="left"/>
+      <w:pPr>
+        <w:ind w:left="3600" w:hanging="360"/>
+      </w:pPr>
+    </w:lvl>
+    <w:lvl w:ilvl="5" w:tplc="2000001B" w:tentative="1">
+      <w:start w:val="1"/>
+      <w:numFmt w:val="lowerRoman"/>
+      <w:lvlText w:val="%6."/>
+      <w:lvlJc w:val="right"/>
+      <w:pPr>
+        <w:ind w:left="4320" w:hanging="180"/>
+      </w:pPr>
+    </w:lvl>
+    <w:lvl w:ilvl="6" w:tplc="2000000F" w:tentative="1">
+      <w:start w:val="1"/>
+      <w:numFmt w:val="decimal"/>
+      <w:lvlText w:val="%7."/>
+      <w:lvlJc w:val="left"/>
+      <w:pPr>
+        <w:ind w:left="5040" w:hanging="360"/>
+      </w:pPr>
+    </w:lvl>
+    <w:lvl w:ilvl="7" w:tplc="20000019" w:tentative="1">
+      <w:start w:val="1"/>
+      <w:numFmt w:val="lowerLetter"/>
+      <w:lvlText w:val="%8."/>
+      <w:lvlJc w:val="left"/>
+      <w:pPr>
+        <w:ind w:left="5760" w:hanging="360"/>
+      </w:pPr>
+    </w:lvl>
+    <w:lvl w:ilvl="8" w:tplc="2000001B" w:tentative="1">
+      <w:start w:val="1"/>
+      <w:numFmt w:val="lowerRoman"/>
+      <w:lvlText w:val="%9."/>
+      <w:lvlJc w:val="right"/>
+      <w:pPr>
+        <w:ind w:left="6480" w:hanging="180"/>
+      </w:pPr>
+    </w:lvl>
+  </w:abstractNum>
   <w:abstractNum w:abstractNumId="4" w15:restartNumberingAfterBreak="0">
+    <w:nsid w:val="4A487764"/>
+    <w:multiLevelType w:val="hybridMultilevel"/>
+    <w:tmpl w:val="F7E00372"/>
+    <w:lvl w:ilvl="0" w:tplc="F0382CB2">
+      <w:start w:val="1"/>
+      <w:numFmt w:val="decimal"/>
+      <w:lvlText w:val="%1."/>
+      <w:lvlJc w:val="left"/>
+      <w:pPr>
+        <w:ind w:left="720" w:hanging="360"/>
+      </w:pPr>
+      <w:rPr>
+        <w:rFonts w:hint="default"/>
+      </w:rPr>
+    </w:lvl>
+    <w:lvl w:ilvl="1" w:tplc="20000019" w:tentative="1">
+      <w:start w:val="1"/>
+      <w:numFmt w:val="lowerLetter"/>
+      <w:lvlText w:val="%2."/>
+      <w:lvlJc w:val="left"/>
+      <w:pPr>
+        <w:ind w:left="1440" w:hanging="360"/>
+      </w:pPr>
+    </w:lvl>
+    <w:lvl w:ilvl="2" w:tplc="2000001B" w:tentative="1">
+      <w:start w:val="1"/>
+      <w:numFmt w:val="lowerRoman"/>
+      <w:lvlText w:val="%3."/>
+      <w:lvlJc w:val="right"/>
+      <w:pPr>
+        <w:ind w:left="2160" w:hanging="180"/>
+      </w:pPr>
+    </w:lvl>
+    <w:lvl w:ilvl="3" w:tplc="2000000F" w:tentative="1">
+      <w:start w:val="1"/>
+      <w:numFmt w:val="decimal"/>
+      <w:lvlText w:val="%4."/>
+      <w:lvlJc w:val="left"/>
+      <w:pPr>
+        <w:ind w:left="2880" w:hanging="360"/>
+      </w:pPr>
+    </w:lvl>
+    <w:lvl w:ilvl="4" w:tplc="20000019" w:tentative="1">
+      <w:start w:val="1"/>
+      <w:numFmt w:val="lowerLetter"/>
+      <w:lvlText w:val="%5."/>
+      <w:lvlJc w:val="left"/>
+      <w:pPr>
+        <w:ind w:left="3600" w:hanging="360"/>
+      </w:pPr>
+    </w:lvl>
+    <w:lvl w:ilvl="5" w:tplc="2000001B" w:tentative="1">
+      <w:start w:val="1"/>
+      <w:numFmt w:val="lowerRoman"/>
+      <w:lvlText w:val="%6."/>
+      <w:lvlJc w:val="right"/>
+      <w:pPr>
+        <w:ind w:left="4320" w:hanging="180"/>
+      </w:pPr>
+    </w:lvl>
+    <w:lvl w:ilvl="6" w:tplc="2000000F" w:tentative="1">
+      <w:start w:val="1"/>
+      <w:numFmt w:val="decimal"/>
+      <w:lvlText w:val="%7."/>
+      <w:lvlJc w:val="left"/>
+      <w:pPr>
+        <w:ind w:left="5040" w:hanging="360"/>
+      </w:pPr>
+    </w:lvl>
+    <w:lvl w:ilvl="7" w:tplc="20000019" w:tentative="1">
+      <w:start w:val="1"/>
+      <w:numFmt w:val="lowerLetter"/>
+      <w:lvlText w:val="%8."/>
+      <w:lvlJc w:val="left"/>
+      <w:pPr>
+        <w:ind w:left="5760" w:hanging="360"/>
+      </w:pPr>
+    </w:lvl>
+    <w:lvl w:ilvl="8" w:tplc="2000001B" w:tentative="1">
+      <w:start w:val="1"/>
+      <w:numFmt w:val="lowerRoman"/>
+      <w:lvlText w:val="%9."/>
+      <w:lvlJc w:val="right"/>
+      <w:pPr>
+        <w:ind w:left="6480" w:hanging="180"/>
+      </w:pPr>
+    </w:lvl>
+  </w:abstractNum>
+  <w:abstractNum w:abstractNumId="5" w15:restartNumberingAfterBreak="0">
+    <w:nsid w:val="53343306"/>
+    <w:multiLevelType w:val="hybridMultilevel"/>
+    <w:tmpl w:val="946A1B48"/>
+    <w:lvl w:ilvl="0" w:tplc="F7DC561A">
+      <w:start w:val="1"/>
+      <w:numFmt w:val="decimal"/>
+      <w:lvlText w:val="%1."/>
+      <w:lvlJc w:val="left"/>
+      <w:pPr>
+        <w:ind w:left="720" w:hanging="360"/>
+      </w:pPr>
+      <w:rPr>
+        <w:rFonts w:hint="default"/>
+      </w:rPr>
+    </w:lvl>
+    <w:lvl w:ilvl="1" w:tplc="20000019" w:tentative="1">
+      <w:start w:val="1"/>
+      <w:numFmt w:val="lowerLetter"/>
+      <w:lvlText w:val="%2."/>
+      <w:lvlJc w:val="left"/>
+      <w:pPr>
+        <w:ind w:left="1440" w:hanging="360"/>
+      </w:pPr>
+    </w:lvl>
+    <w:lvl w:ilvl="2" w:tplc="2000001B" w:tentative="1">
+      <w:start w:val="1"/>
+      <w:numFmt w:val="lowerRoman"/>
+      <w:lvlText w:val="%3."/>
+      <w:lvlJc w:val="right"/>
+      <w:pPr>
+        <w:ind w:left="2160" w:hanging="180"/>
+      </w:pPr>
+    </w:lvl>
+    <w:lvl w:ilvl="3" w:tplc="2000000F" w:tentative="1">
+      <w:start w:val="1"/>
+      <w:numFmt w:val="decimal"/>
+      <w:lvlText w:val="%4."/>
+      <w:lvlJc w:val="left"/>
+      <w:pPr>
+        <w:ind w:left="2880" w:hanging="360"/>
+      </w:pPr>
+    </w:lvl>
+    <w:lvl w:ilvl="4" w:tplc="20000019" w:tentative="1">
+      <w:start w:val="1"/>
+      <w:numFmt w:val="lowerLetter"/>
+      <w:lvlText w:val="%5."/>
+      <w:lvlJc w:val="left"/>
+      <w:pPr>
+        <w:ind w:left="3600" w:hanging="360"/>
+      </w:pPr>
+    </w:lvl>
+    <w:lvl w:ilvl="5" w:tplc="2000001B" w:tentative="1">
+      <w:start w:val="1"/>
+      <w:numFmt w:val="lowerRoman"/>
+      <w:lvlText w:val="%6."/>
+      <w:lvlJc w:val="right"/>
+      <w:pPr>
+        <w:ind w:left="4320" w:hanging="180"/>
+      </w:pPr>
+    </w:lvl>
+    <w:lvl w:ilvl="6" w:tplc="2000000F" w:tentative="1">
+      <w:start w:val="1"/>
+      <w:numFmt w:val="decimal"/>
+      <w:lvlText w:val="%7."/>
+      <w:lvlJc w:val="left"/>
+      <w:pPr>
+        <w:ind w:left="5040" w:hanging="360"/>
+      </w:pPr>
+    </w:lvl>
+    <w:lvl w:ilvl="7" w:tplc="20000019" w:tentative="1">
+      <w:start w:val="1"/>
+      <w:numFmt w:val="lowerLetter"/>
+      <w:lvlText w:val="%8."/>
+      <w:lvlJc w:val="left"/>
+      <w:pPr>
+        <w:ind w:left="5760" w:hanging="360"/>
+      </w:pPr>
+    </w:lvl>
+    <w:lvl w:ilvl="8" w:tplc="2000001B" w:tentative="1">
+      <w:start w:val="1"/>
+      <w:numFmt w:val="lowerRoman"/>
+      <w:lvlText w:val="%9."/>
+      <w:lvlJc w:val="right"/>
+      <w:pPr>
+        <w:ind w:left="6480" w:hanging="180"/>
+      </w:pPr>
+    </w:lvl>
+  </w:abstractNum>
+  <w:abstractNum w:abstractNumId="6" w15:restartNumberingAfterBreak="0">
     <w:nsid w:val="56A25514"/>
     <w:multiLevelType w:val="hybridMultilevel"/>
     <w:tmpl w:val="5FAA887C"/>
@@ -24347,7 +24155,7 @@
       </w:pPr>
     </w:lvl>
   </w:abstractNum>
-  <w:abstractNum w:abstractNumId="5" w15:restartNumberingAfterBreak="0">
+  <w:abstractNum w:abstractNumId="7" w15:restartNumberingAfterBreak="0">
     <w:nsid w:val="5C6970BD"/>
     <w:multiLevelType w:val="hybridMultilevel"/>
     <w:tmpl w:val="64D6C828"/>
@@ -24436,7 +24244,7 @@
       </w:pPr>
     </w:lvl>
   </w:abstractNum>
-  <w:abstractNum w:abstractNumId="6" w15:restartNumberingAfterBreak="0">
+  <w:abstractNum w:abstractNumId="8" w15:restartNumberingAfterBreak="0">
     <w:nsid w:val="6BC4144F"/>
     <w:multiLevelType w:val="hybridMultilevel"/>
     <w:tmpl w:val="B21C6C9A"/>
@@ -24553,7 +24361,7 @@
     </w:lvlOverride>
   </w:num>
   <w:num w:numId="2" w16cid:durableId="1620332165">
-    <w:abstractNumId w:val="5"/>
+    <w:abstractNumId w:val="7"/>
     <w:lvlOverride w:ilvl="0">
       <w:startOverride w:val="1"/>
     </w:lvlOverride>
@@ -24586,19 +24394,25 @@
     <w:abstractNumId w:val="0"/>
   </w:num>
   <w:num w:numId="4" w16cid:durableId="1950624621">
+    <w:abstractNumId w:val="8"/>
+  </w:num>
+  <w:num w:numId="5" w16cid:durableId="1836870950">
+    <w:abstractNumId w:val="2"/>
+  </w:num>
+  <w:num w:numId="6" w16cid:durableId="593588677">
     <w:abstractNumId w:val="6"/>
   </w:num>
-  <w:num w:numId="5" w16cid:durableId="1836870950">
-    <w:abstractNumId w:val="1"/>
+  <w:num w:numId="7" w16cid:durableId="1357846746">
+    <w:abstractNumId w:val="3"/>
   </w:num>
-  <w:num w:numId="6" w16cid:durableId="593588677">
+  <w:num w:numId="8" w16cid:durableId="1940063274">
+    <w:abstractNumId w:val="5"/>
+  </w:num>
+  <w:num w:numId="9" w16cid:durableId="728959162">
     <w:abstractNumId w:val="4"/>
   </w:num>
-  <w:num w:numId="7" w16cid:durableId="1357846746">
-    <w:abstractNumId w:val="2"/>
-  </w:num>
-  <w:num w:numId="8" w16cid:durableId="1940063274">
-    <w:abstractNumId w:val="3"/>
+  <w:num w:numId="10" w16cid:durableId="1427920211">
+    <w:abstractNumId w:val="1"/>
   </w:num>
 </w:numbering>
 </file>

</xml_diff>

<commit_message>
menambahkan insektisida dan rencana penanaman
</commit_message>
<xml_diff>
--- a/main.docx
+++ b/main.docx
@@ -15172,6 +15172,7 @@
     <w:p>
       <w:pPr>
         <w:spacing w:after="0" w:line="360" w:lineRule="auto"/>
+        <w:jc w:val="both"/>
         <w:rPr>
           <w:rFonts w:ascii="Times New Roman" w:hAnsi="Times New Roman" w:cs="Times New Roman"/>
           <w:noProof/>
@@ -15188,7 +15189,27 @@
           <w:szCs w:val="24"/>
           <w:lang w:val="en-US"/>
         </w:rPr>
-        <w:t>Nasi basi yang didiamkan selama 3-5 hari akan ditumbuhi jamur rizops dan digenangi beberapa bakteri yang baik bagi tanaman. Sehingga dengan nasi basi saja kita sudah bisa membuat pupuk organik cair sendiri.</w:t>
+        <w:t>Nasi basi yang didiamkan selama 3-5 hari akan ditumbuhi jamur rizops dan di</w:t>
+      </w:r>
+      <w:r>
+        <w:rPr>
+          <w:rFonts w:ascii="Times New Roman" w:hAnsi="Times New Roman" w:cs="Times New Roman"/>
+          <w:noProof/>
+          <w:sz w:val="24"/>
+          <w:szCs w:val="24"/>
+          <w:lang w:val="en-US"/>
+        </w:rPr>
+        <w:t>-</w:t>
+      </w:r>
+      <w:r>
+        <w:rPr>
+          <w:rFonts w:ascii="Times New Roman" w:hAnsi="Times New Roman" w:cs="Times New Roman"/>
+          <w:noProof/>
+          <w:sz w:val="24"/>
+          <w:szCs w:val="24"/>
+          <w:lang w:val="en-US"/>
+        </w:rPr>
+        <w:t>genangi beberapa bakteri yang baik bagi tanaman. Sehingga dengan nasi basi saja kita sudah bisa membuat pupuk organik cair sendiri.</w:t>
       </w:r>
     </w:p>
     <w:p>
@@ -15855,6 +15876,1519 @@
     </w:p>
     <w:p>
       <w:pPr>
+        <w:pStyle w:val="Heading3"/>
+        <w:spacing w:before="0" w:after="120"/>
+        <w:rPr>
+          <w:rFonts w:ascii="Times New Roman" w:hAnsi="Times New Roman" w:cs="Times New Roman"/>
+          <w:b/>
+          <w:bCs/>
+          <w:noProof/>
+          <w:color w:val="auto"/>
+          <w:lang w:val="en-US"/>
+        </w:rPr>
+      </w:pPr>
+      <w:r>
+        <w:rPr>
+          <w:rFonts w:ascii="Times New Roman" w:hAnsi="Times New Roman" w:cs="Times New Roman"/>
+          <w:b/>
+          <w:bCs/>
+          <w:noProof/>
+          <w:color w:val="auto"/>
+        </w:rPr>
+        <w:t>II</w:t>
+      </w:r>
+      <w:r>
+        <w:rPr>
+          <w:rFonts w:ascii="Times New Roman" w:hAnsi="Times New Roman" w:cs="Times New Roman"/>
+          <w:b/>
+          <w:bCs/>
+          <w:noProof/>
+          <w:color w:val="auto"/>
+          <w:lang w:val="en-US"/>
+        </w:rPr>
+        <w:t>I</w:t>
+      </w:r>
+      <w:r>
+        <w:rPr>
+          <w:rFonts w:ascii="Times New Roman" w:hAnsi="Times New Roman" w:cs="Times New Roman"/>
+          <w:b/>
+          <w:bCs/>
+          <w:noProof/>
+          <w:color w:val="auto"/>
+        </w:rPr>
+        <w:t>.</w:t>
+      </w:r>
+      <w:r>
+        <w:rPr>
+          <w:rFonts w:ascii="Times New Roman" w:hAnsi="Times New Roman" w:cs="Times New Roman"/>
+          <w:b/>
+          <w:bCs/>
+          <w:noProof/>
+          <w:color w:val="auto"/>
+          <w:lang w:val="en-US"/>
+        </w:rPr>
+        <w:t>1</w:t>
+      </w:r>
+      <w:r>
+        <w:rPr>
+          <w:rFonts w:ascii="Times New Roman" w:hAnsi="Times New Roman" w:cs="Times New Roman"/>
+          <w:b/>
+          <w:bCs/>
+          <w:noProof/>
+          <w:color w:val="auto"/>
+        </w:rPr>
+        <w:t>.</w:t>
+      </w:r>
+      <w:r>
+        <w:rPr>
+          <w:rFonts w:ascii="Times New Roman" w:hAnsi="Times New Roman" w:cs="Times New Roman"/>
+          <w:b/>
+          <w:bCs/>
+          <w:noProof/>
+          <w:color w:val="auto"/>
+          <w:lang w:val="en-US"/>
+        </w:rPr>
+        <w:t>3</w:t>
+      </w:r>
+      <w:r>
+        <w:rPr>
+          <w:rFonts w:ascii="Times New Roman" w:hAnsi="Times New Roman" w:cs="Times New Roman"/>
+          <w:b/>
+          <w:bCs/>
+          <w:noProof/>
+          <w:color w:val="auto"/>
+        </w:rPr>
+        <w:tab/>
+      </w:r>
+      <w:r>
+        <w:rPr>
+          <w:rFonts w:ascii="Times New Roman" w:hAnsi="Times New Roman" w:cs="Times New Roman"/>
+          <w:b/>
+          <w:bCs/>
+          <w:noProof/>
+          <w:color w:val="auto"/>
+          <w:lang w:val="en-US"/>
+        </w:rPr>
+        <w:t>Insektisida dari Sabun Cai</w:t>
+      </w:r>
+      <w:r>
+        <w:rPr>
+          <w:rFonts w:ascii="Times New Roman" w:hAnsi="Times New Roman" w:cs="Times New Roman"/>
+          <w:b/>
+          <w:bCs/>
+          <w:noProof/>
+          <w:color w:val="auto"/>
+          <w:lang w:val="en-US"/>
+        </w:rPr>
+        <w:t>r</w:t>
+      </w:r>
+    </w:p>
+    <w:p>
+      <w:pPr>
+        <w:spacing w:after="0" w:line="360" w:lineRule="auto"/>
+        <w:jc w:val="both"/>
+        <w:rPr>
+          <w:rFonts w:ascii="Times New Roman" w:hAnsi="Times New Roman" w:cs="Times New Roman"/>
+          <w:noProof/>
+          <w:sz w:val="24"/>
+          <w:szCs w:val="24"/>
+          <w:lang w:val="en-US"/>
+        </w:rPr>
+      </w:pPr>
+      <w:r>
+        <w:rPr>
+          <w:rFonts w:ascii="Times New Roman" w:hAnsi="Times New Roman" w:cs="Times New Roman"/>
+          <w:noProof/>
+          <w:sz w:val="24"/>
+          <w:szCs w:val="24"/>
+          <w:lang w:val="en-US"/>
+        </w:rPr>
+        <w:t xml:space="preserve">Meskipun ada banyak cara membasmi hama serangga yang mengganggu </w:t>
+      </w:r>
+      <w:r>
+        <w:rPr>
+          <w:rFonts w:ascii="Times New Roman" w:hAnsi="Times New Roman" w:cs="Times New Roman"/>
+          <w:noProof/>
+          <w:sz w:val="24"/>
+          <w:szCs w:val="24"/>
+          <w:lang w:val="en-US"/>
+        </w:rPr>
+        <w:t>kacang tanah nanti</w:t>
+      </w:r>
+      <w:r>
+        <w:rPr>
+          <w:rFonts w:ascii="Times New Roman" w:hAnsi="Times New Roman" w:cs="Times New Roman"/>
+          <w:noProof/>
+          <w:sz w:val="24"/>
+          <w:szCs w:val="24"/>
+          <w:lang w:val="en-US"/>
+        </w:rPr>
+        <w:t xml:space="preserve">, </w:t>
+      </w:r>
+      <w:r>
+        <w:rPr>
+          <w:rFonts w:ascii="Times New Roman" w:hAnsi="Times New Roman" w:cs="Times New Roman"/>
+          <w:noProof/>
+          <w:sz w:val="24"/>
+          <w:szCs w:val="24"/>
+          <w:lang w:val="en-US"/>
+        </w:rPr>
+        <w:t xml:space="preserve">namun </w:t>
+      </w:r>
+      <w:r>
+        <w:rPr>
+          <w:rFonts w:ascii="Times New Roman" w:hAnsi="Times New Roman" w:cs="Times New Roman"/>
+          <w:noProof/>
+          <w:sz w:val="24"/>
+          <w:szCs w:val="24"/>
+          <w:lang w:val="en-US"/>
+        </w:rPr>
+        <w:t>sabun insektisida</w:t>
+      </w:r>
+      <w:r>
+        <w:rPr>
+          <w:rFonts w:ascii="Times New Roman" w:hAnsi="Times New Roman" w:cs="Times New Roman"/>
+          <w:noProof/>
+          <w:sz w:val="24"/>
+          <w:szCs w:val="24"/>
+          <w:lang w:val="en-US"/>
+        </w:rPr>
+        <w:t xml:space="preserve"> ini</w:t>
+      </w:r>
+      <w:r>
+        <w:rPr>
+          <w:rFonts w:ascii="Times New Roman" w:hAnsi="Times New Roman" w:cs="Times New Roman"/>
+          <w:noProof/>
+          <w:sz w:val="24"/>
+          <w:szCs w:val="24"/>
+          <w:lang w:val="en-US"/>
+        </w:rPr>
+        <w:t xml:space="preserve"> adalah salah satu solusi termudah. Sebab, sabun insektisida</w:t>
+      </w:r>
+      <w:r>
+        <w:rPr>
+          <w:rFonts w:ascii="Times New Roman" w:hAnsi="Times New Roman" w:cs="Times New Roman"/>
+          <w:noProof/>
+          <w:sz w:val="24"/>
+          <w:szCs w:val="24"/>
+          <w:lang w:val="en-US"/>
+        </w:rPr>
+        <w:t xml:space="preserve"> ini</w:t>
+      </w:r>
+      <w:r>
+        <w:rPr>
+          <w:rFonts w:ascii="Times New Roman" w:hAnsi="Times New Roman" w:cs="Times New Roman"/>
+          <w:noProof/>
+          <w:sz w:val="24"/>
+          <w:szCs w:val="24"/>
+          <w:lang w:val="en-US"/>
+        </w:rPr>
+        <w:t xml:space="preserve"> dapat dibuat di rumah hanya dengan beberapa bahan sederhana</w:t>
+      </w:r>
+      <w:r>
+        <w:rPr>
+          <w:rFonts w:ascii="Times New Roman" w:hAnsi="Times New Roman" w:cs="Times New Roman"/>
+          <w:noProof/>
+          <w:sz w:val="24"/>
+          <w:szCs w:val="24"/>
+          <w:lang w:val="en-US"/>
+        </w:rPr>
+        <w:t xml:space="preserve"> saja</w:t>
+      </w:r>
+      <w:r>
+        <w:rPr>
+          <w:rFonts w:ascii="Times New Roman" w:hAnsi="Times New Roman" w:cs="Times New Roman"/>
+          <w:noProof/>
+          <w:sz w:val="24"/>
+          <w:szCs w:val="24"/>
+          <w:lang w:val="en-US"/>
+        </w:rPr>
+        <w:t xml:space="preserve">. </w:t>
+      </w:r>
+      <w:r>
+        <w:rPr>
+          <w:rFonts w:ascii="Times New Roman" w:hAnsi="Times New Roman" w:cs="Times New Roman"/>
+          <w:noProof/>
+          <w:sz w:val="24"/>
+          <w:szCs w:val="24"/>
+          <w:lang w:val="en-US"/>
+        </w:rPr>
+        <w:t>Bahkan t</w:t>
+      </w:r>
+      <w:r>
+        <w:rPr>
+          <w:rFonts w:ascii="Times New Roman" w:hAnsi="Times New Roman" w:cs="Times New Roman"/>
+          <w:noProof/>
+          <w:sz w:val="24"/>
+          <w:szCs w:val="24"/>
+          <w:lang w:val="en-US"/>
+        </w:rPr>
+        <w:t>anpa menggunakan bahan kimia yang keras atau beracun.</w:t>
+      </w:r>
+      <w:r>
+        <w:rPr>
+          <w:rFonts w:ascii="Times New Roman" w:hAnsi="Times New Roman" w:cs="Times New Roman"/>
+          <w:noProof/>
+          <w:sz w:val="24"/>
+          <w:szCs w:val="24"/>
+          <w:lang w:val="en-US"/>
+        </w:rPr>
+        <w:t xml:space="preserve"> Cara membuatnya hanya dengan mencampurkan 100 ml sabun cair kedalam</w:t>
+      </w:r>
+      <w:r>
+        <w:rPr>
+          <w:rFonts w:ascii="Times New Roman" w:hAnsi="Times New Roman" w:cs="Times New Roman"/>
+          <w:noProof/>
+          <w:sz w:val="24"/>
+          <w:szCs w:val="24"/>
+          <w:lang w:val="en-US"/>
+        </w:rPr>
+        <w:t xml:space="preserve"> </w:t>
+      </w:r>
+      <w:r>
+        <w:rPr>
+          <w:rFonts w:ascii="Times New Roman" w:hAnsi="Times New Roman" w:cs="Times New Roman"/>
+          <w:noProof/>
+          <w:sz w:val="24"/>
+          <w:szCs w:val="24"/>
+          <w:lang w:val="en-US"/>
+        </w:rPr>
+        <w:t>1,5 liter</w:t>
+      </w:r>
+      <w:r>
+        <w:rPr>
+          <w:rFonts w:ascii="Times New Roman" w:hAnsi="Times New Roman" w:cs="Times New Roman"/>
+          <w:noProof/>
+          <w:sz w:val="24"/>
+          <w:szCs w:val="24"/>
+          <w:lang w:val="en-US"/>
+        </w:rPr>
+        <w:t xml:space="preserve"> air</w:t>
+      </w:r>
+      <w:r>
+        <w:rPr>
+          <w:rFonts w:ascii="Times New Roman" w:hAnsi="Times New Roman" w:cs="Times New Roman"/>
+          <w:noProof/>
+          <w:sz w:val="24"/>
+          <w:szCs w:val="24"/>
+          <w:lang w:val="en-US"/>
+        </w:rPr>
+        <w:t xml:space="preserve">. </w:t>
+      </w:r>
+    </w:p>
+    <w:p>
+      <w:pPr>
+        <w:spacing w:after="0"/>
+        <w:rPr>
+          <w:rFonts w:ascii="Times New Roman" w:hAnsi="Times New Roman" w:cs="Times New Roman"/>
+          <w:noProof/>
+          <w:sz w:val="24"/>
+          <w:szCs w:val="24"/>
+          <w:lang w:val="en-US"/>
+        </w:rPr>
+      </w:pPr>
+    </w:p>
+    <w:p>
+      <w:pPr>
+        <w:pStyle w:val="Heading3"/>
+        <w:spacing w:before="0" w:after="120"/>
+        <w:rPr>
+          <w:rFonts w:ascii="Times New Roman" w:hAnsi="Times New Roman" w:cs="Times New Roman"/>
+          <w:b/>
+          <w:bCs/>
+          <w:noProof/>
+          <w:color w:val="auto"/>
+          <w:lang w:val="en-US"/>
+        </w:rPr>
+      </w:pPr>
+      <w:r>
+        <w:rPr>
+          <w:rFonts w:ascii="Times New Roman" w:hAnsi="Times New Roman" w:cs="Times New Roman"/>
+          <w:b/>
+          <w:bCs/>
+          <w:noProof/>
+          <w:color w:val="auto"/>
+        </w:rPr>
+        <w:t>II</w:t>
+      </w:r>
+      <w:r>
+        <w:rPr>
+          <w:rFonts w:ascii="Times New Roman" w:hAnsi="Times New Roman" w:cs="Times New Roman"/>
+          <w:b/>
+          <w:bCs/>
+          <w:noProof/>
+          <w:color w:val="auto"/>
+          <w:lang w:val="en-US"/>
+        </w:rPr>
+        <w:t>I</w:t>
+      </w:r>
+      <w:r>
+        <w:rPr>
+          <w:rFonts w:ascii="Times New Roman" w:hAnsi="Times New Roman" w:cs="Times New Roman"/>
+          <w:b/>
+          <w:bCs/>
+          <w:noProof/>
+          <w:color w:val="auto"/>
+        </w:rPr>
+        <w:t>.</w:t>
+      </w:r>
+      <w:r>
+        <w:rPr>
+          <w:rFonts w:ascii="Times New Roman" w:hAnsi="Times New Roman" w:cs="Times New Roman"/>
+          <w:b/>
+          <w:bCs/>
+          <w:noProof/>
+          <w:color w:val="auto"/>
+          <w:lang w:val="en-US"/>
+        </w:rPr>
+        <w:t>1</w:t>
+      </w:r>
+      <w:r>
+        <w:rPr>
+          <w:rFonts w:ascii="Times New Roman" w:hAnsi="Times New Roman" w:cs="Times New Roman"/>
+          <w:b/>
+          <w:bCs/>
+          <w:noProof/>
+          <w:color w:val="auto"/>
+        </w:rPr>
+        <w:t>.</w:t>
+      </w:r>
+      <w:r>
+        <w:rPr>
+          <w:rFonts w:ascii="Times New Roman" w:hAnsi="Times New Roman" w:cs="Times New Roman"/>
+          <w:b/>
+          <w:bCs/>
+          <w:noProof/>
+          <w:color w:val="auto"/>
+          <w:lang w:val="en-US"/>
+        </w:rPr>
+        <w:t>4</w:t>
+      </w:r>
+      <w:r>
+        <w:rPr>
+          <w:rFonts w:ascii="Times New Roman" w:hAnsi="Times New Roman" w:cs="Times New Roman"/>
+          <w:b/>
+          <w:bCs/>
+          <w:noProof/>
+          <w:color w:val="auto"/>
+        </w:rPr>
+        <w:tab/>
+      </w:r>
+      <w:r>
+        <w:rPr>
+          <w:rFonts w:ascii="Times New Roman" w:hAnsi="Times New Roman" w:cs="Times New Roman"/>
+          <w:b/>
+          <w:bCs/>
+          <w:noProof/>
+          <w:color w:val="auto"/>
+          <w:lang w:val="en-US"/>
+        </w:rPr>
+        <w:t>Rencana Penanaman</w:t>
+      </w:r>
+    </w:p>
+    <w:tbl>
+      <w:tblPr>
+        <w:tblStyle w:val="TableGrid"/>
+        <w:tblW w:w="8075" w:type="dxa"/>
+        <w:tblLook w:val="04A0" w:firstRow="1" w:lastRow="0" w:firstColumn="1" w:lastColumn="0" w:noHBand="0" w:noVBand="1"/>
+      </w:tblPr>
+      <w:tblGrid>
+        <w:gridCol w:w="562"/>
+        <w:gridCol w:w="5387"/>
+        <w:gridCol w:w="2126"/>
+      </w:tblGrid>
+      <w:tr>
+        <w:tc>
+          <w:tcPr>
+            <w:tcW w:w="562" w:type="dxa"/>
+            <w:vAlign w:val="center"/>
+          </w:tcPr>
+          <w:p>
+            <w:pPr>
+              <w:spacing w:line="360" w:lineRule="auto"/>
+              <w:jc w:val="center"/>
+              <w:rPr>
+                <w:rFonts w:ascii="Times New Roman" w:hAnsi="Times New Roman" w:cs="Times New Roman"/>
+                <w:noProof/>
+                <w:sz w:val="24"/>
+                <w:szCs w:val="24"/>
+              </w:rPr>
+            </w:pPr>
+            <w:r>
+              <w:rPr>
+                <w:rFonts w:ascii="Times New Roman" w:hAnsi="Times New Roman" w:cs="Times New Roman"/>
+                <w:noProof/>
+                <w:sz w:val="24"/>
+                <w:szCs w:val="24"/>
+              </w:rPr>
+              <w:t>No</w:t>
+            </w:r>
+          </w:p>
+        </w:tc>
+        <w:tc>
+          <w:tcPr>
+            <w:tcW w:w="5387" w:type="dxa"/>
+            <w:vAlign w:val="center"/>
+          </w:tcPr>
+          <w:p>
+            <w:pPr>
+              <w:spacing w:line="360" w:lineRule="auto"/>
+              <w:jc w:val="center"/>
+              <w:rPr>
+                <w:rFonts w:ascii="Times New Roman" w:hAnsi="Times New Roman" w:cs="Times New Roman"/>
+                <w:noProof/>
+                <w:sz w:val="24"/>
+                <w:szCs w:val="24"/>
+              </w:rPr>
+            </w:pPr>
+            <w:r>
+              <w:rPr>
+                <w:rFonts w:ascii="Times New Roman" w:hAnsi="Times New Roman" w:cs="Times New Roman"/>
+                <w:noProof/>
+                <w:sz w:val="24"/>
+                <w:szCs w:val="24"/>
+              </w:rPr>
+              <w:t>Nama Kegiatan</w:t>
+            </w:r>
+          </w:p>
+        </w:tc>
+        <w:tc>
+          <w:tcPr>
+            <w:tcW w:w="2126" w:type="dxa"/>
+            <w:vAlign w:val="center"/>
+          </w:tcPr>
+          <w:p>
+            <w:pPr>
+              <w:spacing w:line="360" w:lineRule="auto"/>
+              <w:jc w:val="center"/>
+              <w:rPr>
+                <w:rFonts w:ascii="Times New Roman" w:hAnsi="Times New Roman" w:cs="Times New Roman"/>
+                <w:noProof/>
+                <w:sz w:val="24"/>
+                <w:szCs w:val="24"/>
+              </w:rPr>
+            </w:pPr>
+            <w:r>
+              <w:rPr>
+                <w:rFonts w:ascii="Times New Roman" w:hAnsi="Times New Roman" w:cs="Times New Roman"/>
+                <w:noProof/>
+                <w:sz w:val="24"/>
+                <w:szCs w:val="24"/>
+              </w:rPr>
+              <w:t>Tanggal</w:t>
+            </w:r>
+          </w:p>
+        </w:tc>
+      </w:tr>
+      <w:tr>
+        <w:tc>
+          <w:tcPr>
+            <w:tcW w:w="562" w:type="dxa"/>
+            <w:vAlign w:val="center"/>
+          </w:tcPr>
+          <w:p>
+            <w:pPr>
+              <w:spacing w:line="360" w:lineRule="auto"/>
+              <w:jc w:val="center"/>
+              <w:rPr>
+                <w:rFonts w:ascii="Times New Roman" w:hAnsi="Times New Roman" w:cs="Times New Roman"/>
+                <w:noProof/>
+                <w:sz w:val="24"/>
+                <w:szCs w:val="24"/>
+              </w:rPr>
+            </w:pPr>
+            <w:r>
+              <w:rPr>
+                <w:rFonts w:ascii="Times New Roman" w:hAnsi="Times New Roman" w:cs="Times New Roman"/>
+                <w:noProof/>
+                <w:sz w:val="24"/>
+                <w:szCs w:val="24"/>
+              </w:rPr>
+              <w:t>1.</w:t>
+            </w:r>
+          </w:p>
+        </w:tc>
+        <w:tc>
+          <w:tcPr>
+            <w:tcW w:w="5387" w:type="dxa"/>
+            <w:vAlign w:val="center"/>
+          </w:tcPr>
+          <w:p>
+            <w:pPr>
+              <w:spacing w:line="360" w:lineRule="auto"/>
+              <w:rPr>
+                <w:rFonts w:ascii="Times New Roman" w:hAnsi="Times New Roman" w:cs="Times New Roman"/>
+                <w:noProof/>
+                <w:sz w:val="24"/>
+                <w:szCs w:val="24"/>
+                <w:lang w:val="en-US"/>
+              </w:rPr>
+            </w:pPr>
+            <w:r>
+              <w:rPr>
+                <w:rFonts w:ascii="Times New Roman" w:hAnsi="Times New Roman" w:cs="Times New Roman"/>
+                <w:noProof/>
+                <w:sz w:val="24"/>
+                <w:szCs w:val="24"/>
+              </w:rPr>
+              <w:t>Membuat pupuk organik</w:t>
+            </w:r>
+            <w:r>
+              <w:rPr>
+                <w:rFonts w:ascii="Times New Roman" w:hAnsi="Times New Roman" w:cs="Times New Roman"/>
+                <w:noProof/>
+                <w:sz w:val="24"/>
+                <w:szCs w:val="24"/>
+                <w:lang w:val="en-US"/>
+              </w:rPr>
+              <w:t xml:space="preserve"> cair</w:t>
+            </w:r>
+          </w:p>
+        </w:tc>
+        <w:tc>
+          <w:tcPr>
+            <w:tcW w:w="2126" w:type="dxa"/>
+            <w:vAlign w:val="center"/>
+          </w:tcPr>
+          <w:p>
+            <w:pPr>
+              <w:spacing w:line="360" w:lineRule="auto"/>
+              <w:rPr>
+                <w:rFonts w:ascii="Times New Roman" w:hAnsi="Times New Roman" w:cs="Times New Roman"/>
+                <w:noProof/>
+                <w:sz w:val="24"/>
+                <w:szCs w:val="24"/>
+              </w:rPr>
+            </w:pPr>
+            <w:r>
+              <w:rPr>
+                <w:rFonts w:ascii="Times New Roman" w:hAnsi="Times New Roman" w:cs="Times New Roman"/>
+                <w:noProof/>
+                <w:sz w:val="24"/>
+                <w:szCs w:val="24"/>
+              </w:rPr>
+              <w:t>18 Februari 2022</w:t>
+            </w:r>
+          </w:p>
+        </w:tc>
+      </w:tr>
+      <w:tr>
+        <w:tc>
+          <w:tcPr>
+            <w:tcW w:w="562" w:type="dxa"/>
+            <w:vAlign w:val="center"/>
+          </w:tcPr>
+          <w:p>
+            <w:pPr>
+              <w:spacing w:line="360" w:lineRule="auto"/>
+              <w:jc w:val="center"/>
+              <w:rPr>
+                <w:rFonts w:ascii="Times New Roman" w:hAnsi="Times New Roman" w:cs="Times New Roman"/>
+                <w:noProof/>
+                <w:sz w:val="24"/>
+                <w:szCs w:val="24"/>
+              </w:rPr>
+            </w:pPr>
+            <w:r>
+              <w:rPr>
+                <w:rFonts w:ascii="Times New Roman" w:hAnsi="Times New Roman" w:cs="Times New Roman"/>
+                <w:noProof/>
+                <w:sz w:val="24"/>
+                <w:szCs w:val="24"/>
+              </w:rPr>
+              <w:t>2.</w:t>
+            </w:r>
+          </w:p>
+        </w:tc>
+        <w:tc>
+          <w:tcPr>
+            <w:tcW w:w="5387" w:type="dxa"/>
+            <w:vAlign w:val="center"/>
+          </w:tcPr>
+          <w:p>
+            <w:pPr>
+              <w:spacing w:line="360" w:lineRule="auto"/>
+              <w:rPr>
+                <w:rFonts w:ascii="Times New Roman" w:hAnsi="Times New Roman" w:cs="Times New Roman"/>
+                <w:noProof/>
+                <w:sz w:val="24"/>
+                <w:szCs w:val="24"/>
+                <w:lang w:val="en-US"/>
+              </w:rPr>
+            </w:pPr>
+            <w:r>
+              <w:rPr>
+                <w:rFonts w:ascii="Times New Roman" w:hAnsi="Times New Roman" w:cs="Times New Roman"/>
+                <w:noProof/>
+                <w:sz w:val="24"/>
+                <w:szCs w:val="24"/>
+              </w:rPr>
+              <w:t>Mulai penyemaian b</w:t>
+            </w:r>
+            <w:r>
+              <w:rPr>
+                <w:rFonts w:ascii="Times New Roman" w:hAnsi="Times New Roman" w:cs="Times New Roman"/>
+                <w:noProof/>
+                <w:sz w:val="24"/>
+                <w:szCs w:val="24"/>
+                <w:lang w:val="en-US"/>
+              </w:rPr>
+              <w:t>enih</w:t>
+            </w:r>
+          </w:p>
+        </w:tc>
+        <w:tc>
+          <w:tcPr>
+            <w:tcW w:w="2126" w:type="dxa"/>
+            <w:vAlign w:val="center"/>
+          </w:tcPr>
+          <w:p>
+            <w:pPr>
+              <w:spacing w:line="360" w:lineRule="auto"/>
+              <w:rPr>
+                <w:rFonts w:ascii="Times New Roman" w:hAnsi="Times New Roman" w:cs="Times New Roman"/>
+                <w:noProof/>
+                <w:sz w:val="24"/>
+                <w:szCs w:val="24"/>
+              </w:rPr>
+            </w:pPr>
+            <w:r>
+              <w:rPr>
+                <w:rFonts w:ascii="Times New Roman" w:hAnsi="Times New Roman" w:cs="Times New Roman"/>
+                <w:noProof/>
+                <w:sz w:val="24"/>
+                <w:szCs w:val="24"/>
+              </w:rPr>
+              <w:t>18 Februari 2022</w:t>
+            </w:r>
+          </w:p>
+        </w:tc>
+      </w:tr>
+      <w:tr>
+        <w:tc>
+          <w:tcPr>
+            <w:tcW w:w="562" w:type="dxa"/>
+            <w:vAlign w:val="center"/>
+          </w:tcPr>
+          <w:p>
+            <w:pPr>
+              <w:spacing w:line="360" w:lineRule="auto"/>
+              <w:jc w:val="center"/>
+              <w:rPr>
+                <w:rFonts w:ascii="Times New Roman" w:hAnsi="Times New Roman" w:cs="Times New Roman"/>
+                <w:noProof/>
+                <w:sz w:val="24"/>
+                <w:szCs w:val="24"/>
+              </w:rPr>
+            </w:pPr>
+            <w:r>
+              <w:rPr>
+                <w:rFonts w:ascii="Times New Roman" w:hAnsi="Times New Roman" w:cs="Times New Roman"/>
+                <w:noProof/>
+                <w:sz w:val="24"/>
+                <w:szCs w:val="24"/>
+              </w:rPr>
+              <w:t>3.</w:t>
+            </w:r>
+          </w:p>
+        </w:tc>
+        <w:tc>
+          <w:tcPr>
+            <w:tcW w:w="5387" w:type="dxa"/>
+            <w:vAlign w:val="center"/>
+          </w:tcPr>
+          <w:p>
+            <w:pPr>
+              <w:spacing w:line="360" w:lineRule="auto"/>
+              <w:rPr>
+                <w:rFonts w:ascii="Times New Roman" w:hAnsi="Times New Roman" w:cs="Times New Roman"/>
+                <w:noProof/>
+                <w:sz w:val="24"/>
+                <w:szCs w:val="24"/>
+                <w:lang w:val="en-US"/>
+              </w:rPr>
+            </w:pPr>
+            <w:r>
+              <w:rPr>
+                <w:rFonts w:ascii="Times New Roman" w:hAnsi="Times New Roman" w:cs="Times New Roman"/>
+                <w:noProof/>
+                <w:sz w:val="24"/>
+                <w:szCs w:val="24"/>
+              </w:rPr>
+              <w:t>Membuat insektisida</w:t>
+            </w:r>
+            <w:r>
+              <w:rPr>
+                <w:rFonts w:ascii="Times New Roman" w:hAnsi="Times New Roman" w:cs="Times New Roman"/>
+                <w:noProof/>
+                <w:sz w:val="24"/>
+                <w:szCs w:val="24"/>
+                <w:lang w:val="en-US"/>
+              </w:rPr>
+              <w:t xml:space="preserve"> dari sabun cair</w:t>
+            </w:r>
+          </w:p>
+        </w:tc>
+        <w:tc>
+          <w:tcPr>
+            <w:tcW w:w="2126" w:type="dxa"/>
+            <w:vAlign w:val="center"/>
+          </w:tcPr>
+          <w:p>
+            <w:pPr>
+              <w:spacing w:line="360" w:lineRule="auto"/>
+              <w:rPr>
+                <w:rFonts w:ascii="Times New Roman" w:hAnsi="Times New Roman" w:cs="Times New Roman"/>
+                <w:noProof/>
+                <w:sz w:val="24"/>
+                <w:szCs w:val="24"/>
+              </w:rPr>
+            </w:pPr>
+            <w:r>
+              <w:rPr>
+                <w:rFonts w:ascii="Times New Roman" w:hAnsi="Times New Roman" w:cs="Times New Roman"/>
+                <w:noProof/>
+                <w:sz w:val="24"/>
+                <w:szCs w:val="24"/>
+              </w:rPr>
+              <w:t>25 Februari 2022</w:t>
+            </w:r>
+          </w:p>
+        </w:tc>
+      </w:tr>
+      <w:tr>
+        <w:tc>
+          <w:tcPr>
+            <w:tcW w:w="562" w:type="dxa"/>
+            <w:vAlign w:val="center"/>
+          </w:tcPr>
+          <w:p>
+            <w:pPr>
+              <w:spacing w:line="360" w:lineRule="auto"/>
+              <w:jc w:val="center"/>
+              <w:rPr>
+                <w:rFonts w:ascii="Times New Roman" w:hAnsi="Times New Roman" w:cs="Times New Roman"/>
+                <w:noProof/>
+                <w:sz w:val="24"/>
+                <w:szCs w:val="24"/>
+              </w:rPr>
+            </w:pPr>
+            <w:r>
+              <w:rPr>
+                <w:rFonts w:ascii="Times New Roman" w:hAnsi="Times New Roman" w:cs="Times New Roman"/>
+                <w:noProof/>
+                <w:sz w:val="24"/>
+                <w:szCs w:val="24"/>
+              </w:rPr>
+              <w:t>4.</w:t>
+            </w:r>
+          </w:p>
+        </w:tc>
+        <w:tc>
+          <w:tcPr>
+            <w:tcW w:w="5387" w:type="dxa"/>
+            <w:vAlign w:val="center"/>
+          </w:tcPr>
+          <w:p>
+            <w:pPr>
+              <w:spacing w:line="360" w:lineRule="auto"/>
+              <w:rPr>
+                <w:rFonts w:ascii="Times New Roman" w:hAnsi="Times New Roman" w:cs="Times New Roman"/>
+                <w:noProof/>
+                <w:sz w:val="24"/>
+                <w:szCs w:val="24"/>
+              </w:rPr>
+            </w:pPr>
+            <w:r>
+              <w:rPr>
+                <w:rFonts w:ascii="Times New Roman" w:hAnsi="Times New Roman" w:cs="Times New Roman"/>
+                <w:noProof/>
+                <w:sz w:val="24"/>
+                <w:szCs w:val="24"/>
+              </w:rPr>
+              <w:t xml:space="preserve">Pemupukan dasar </w:t>
+            </w:r>
+          </w:p>
+        </w:tc>
+        <w:tc>
+          <w:tcPr>
+            <w:tcW w:w="2126" w:type="dxa"/>
+            <w:vAlign w:val="center"/>
+          </w:tcPr>
+          <w:p>
+            <w:pPr>
+              <w:spacing w:line="360" w:lineRule="auto"/>
+              <w:rPr>
+                <w:rFonts w:ascii="Times New Roman" w:hAnsi="Times New Roman" w:cs="Times New Roman"/>
+                <w:noProof/>
+                <w:sz w:val="24"/>
+                <w:szCs w:val="24"/>
+              </w:rPr>
+            </w:pPr>
+            <w:r>
+              <w:rPr>
+                <w:rFonts w:ascii="Times New Roman" w:hAnsi="Times New Roman" w:cs="Times New Roman"/>
+                <w:noProof/>
+                <w:sz w:val="24"/>
+                <w:szCs w:val="24"/>
+              </w:rPr>
+              <w:t>25 Februari 2022</w:t>
+            </w:r>
+          </w:p>
+        </w:tc>
+      </w:tr>
+      <w:tr>
+        <w:tc>
+          <w:tcPr>
+            <w:tcW w:w="562" w:type="dxa"/>
+            <w:vAlign w:val="center"/>
+          </w:tcPr>
+          <w:p>
+            <w:pPr>
+              <w:spacing w:line="360" w:lineRule="auto"/>
+              <w:jc w:val="center"/>
+              <w:rPr>
+                <w:rFonts w:ascii="Times New Roman" w:hAnsi="Times New Roman" w:cs="Times New Roman"/>
+                <w:noProof/>
+                <w:sz w:val="24"/>
+                <w:szCs w:val="24"/>
+              </w:rPr>
+            </w:pPr>
+            <w:r>
+              <w:rPr>
+                <w:rFonts w:ascii="Times New Roman" w:hAnsi="Times New Roman" w:cs="Times New Roman"/>
+                <w:noProof/>
+                <w:sz w:val="24"/>
+                <w:szCs w:val="24"/>
+              </w:rPr>
+              <w:t>5.</w:t>
+            </w:r>
+          </w:p>
+        </w:tc>
+        <w:tc>
+          <w:tcPr>
+            <w:tcW w:w="5387" w:type="dxa"/>
+            <w:vAlign w:val="center"/>
+          </w:tcPr>
+          <w:p>
+            <w:pPr>
+              <w:spacing w:line="360" w:lineRule="auto"/>
+              <w:rPr>
+                <w:rFonts w:ascii="Times New Roman" w:hAnsi="Times New Roman" w:cs="Times New Roman"/>
+                <w:noProof/>
+                <w:sz w:val="24"/>
+                <w:szCs w:val="24"/>
+              </w:rPr>
+            </w:pPr>
+            <w:r>
+              <w:rPr>
+                <w:rFonts w:ascii="Times New Roman" w:hAnsi="Times New Roman" w:cs="Times New Roman"/>
+                <w:noProof/>
+                <w:sz w:val="24"/>
+                <w:szCs w:val="24"/>
+              </w:rPr>
+              <w:t>Pemindahan ke lahan tanam</w:t>
+            </w:r>
+          </w:p>
+        </w:tc>
+        <w:tc>
+          <w:tcPr>
+            <w:tcW w:w="2126" w:type="dxa"/>
+            <w:vAlign w:val="center"/>
+          </w:tcPr>
+          <w:p>
+            <w:pPr>
+              <w:spacing w:line="360" w:lineRule="auto"/>
+              <w:rPr>
+                <w:rFonts w:ascii="Times New Roman" w:hAnsi="Times New Roman" w:cs="Times New Roman"/>
+                <w:noProof/>
+                <w:sz w:val="24"/>
+                <w:szCs w:val="24"/>
+              </w:rPr>
+            </w:pPr>
+            <w:r>
+              <w:rPr>
+                <w:rFonts w:ascii="Times New Roman" w:hAnsi="Times New Roman" w:cs="Times New Roman"/>
+                <w:noProof/>
+                <w:sz w:val="24"/>
+                <w:szCs w:val="24"/>
+              </w:rPr>
+              <w:t>25 Februari 2022</w:t>
+            </w:r>
+          </w:p>
+        </w:tc>
+      </w:tr>
+      <w:tr>
+        <w:tc>
+          <w:tcPr>
+            <w:tcW w:w="562" w:type="dxa"/>
+            <w:vAlign w:val="center"/>
+          </w:tcPr>
+          <w:p>
+            <w:pPr>
+              <w:spacing w:line="360" w:lineRule="auto"/>
+              <w:jc w:val="center"/>
+              <w:rPr>
+                <w:rFonts w:ascii="Times New Roman" w:hAnsi="Times New Roman" w:cs="Times New Roman"/>
+                <w:noProof/>
+                <w:sz w:val="24"/>
+                <w:szCs w:val="24"/>
+              </w:rPr>
+            </w:pPr>
+            <w:r>
+              <w:rPr>
+                <w:rFonts w:ascii="Times New Roman" w:hAnsi="Times New Roman" w:cs="Times New Roman"/>
+                <w:noProof/>
+                <w:sz w:val="24"/>
+                <w:szCs w:val="24"/>
+              </w:rPr>
+              <w:t>6.</w:t>
+            </w:r>
+          </w:p>
+        </w:tc>
+        <w:tc>
+          <w:tcPr>
+            <w:tcW w:w="5387" w:type="dxa"/>
+            <w:vAlign w:val="center"/>
+          </w:tcPr>
+          <w:p>
+            <w:pPr>
+              <w:spacing w:line="360" w:lineRule="auto"/>
+              <w:rPr>
+                <w:rFonts w:ascii="Times New Roman" w:hAnsi="Times New Roman" w:cs="Times New Roman"/>
+                <w:noProof/>
+                <w:sz w:val="24"/>
+                <w:szCs w:val="24"/>
+                <w:lang w:val="en-US"/>
+              </w:rPr>
+            </w:pPr>
+            <w:r>
+              <w:rPr>
+                <w:rFonts w:ascii="Times New Roman" w:hAnsi="Times New Roman" w:cs="Times New Roman"/>
+                <w:noProof/>
+                <w:sz w:val="24"/>
+                <w:szCs w:val="24"/>
+              </w:rPr>
+              <w:t xml:space="preserve">7 Hari Setelah Tanam diberi pupuk </w:t>
+            </w:r>
+            <w:r>
+              <w:rPr>
+                <w:rFonts w:ascii="Times New Roman" w:hAnsi="Times New Roman" w:cs="Times New Roman"/>
+                <w:noProof/>
+                <w:sz w:val="24"/>
+                <w:szCs w:val="24"/>
+                <w:lang w:val="en-US"/>
+              </w:rPr>
+              <w:t>rutin</w:t>
+            </w:r>
+          </w:p>
+        </w:tc>
+        <w:tc>
+          <w:tcPr>
+            <w:tcW w:w="2126" w:type="dxa"/>
+            <w:vAlign w:val="center"/>
+          </w:tcPr>
+          <w:p>
+            <w:pPr>
+              <w:spacing w:line="360" w:lineRule="auto"/>
+              <w:rPr>
+                <w:rFonts w:ascii="Times New Roman" w:hAnsi="Times New Roman" w:cs="Times New Roman"/>
+                <w:noProof/>
+                <w:sz w:val="24"/>
+                <w:szCs w:val="24"/>
+              </w:rPr>
+            </w:pPr>
+            <w:r>
+              <w:rPr>
+                <w:rFonts w:ascii="Times New Roman" w:hAnsi="Times New Roman" w:cs="Times New Roman"/>
+                <w:noProof/>
+                <w:sz w:val="24"/>
+                <w:szCs w:val="24"/>
+              </w:rPr>
+              <w:t>4 Maret 2022</w:t>
+            </w:r>
+          </w:p>
+        </w:tc>
+      </w:tr>
+      <w:tr>
+        <w:tc>
+          <w:tcPr>
+            <w:tcW w:w="562" w:type="dxa"/>
+            <w:vAlign w:val="center"/>
+          </w:tcPr>
+          <w:p>
+            <w:pPr>
+              <w:spacing w:line="360" w:lineRule="auto"/>
+              <w:jc w:val="center"/>
+              <w:rPr>
+                <w:rFonts w:ascii="Times New Roman" w:hAnsi="Times New Roman" w:cs="Times New Roman"/>
+                <w:noProof/>
+                <w:sz w:val="24"/>
+                <w:szCs w:val="24"/>
+              </w:rPr>
+            </w:pPr>
+            <w:r>
+              <w:rPr>
+                <w:rFonts w:ascii="Times New Roman" w:hAnsi="Times New Roman" w:cs="Times New Roman"/>
+                <w:noProof/>
+                <w:sz w:val="24"/>
+                <w:szCs w:val="24"/>
+              </w:rPr>
+              <w:t>7.</w:t>
+            </w:r>
+          </w:p>
+        </w:tc>
+        <w:tc>
+          <w:tcPr>
+            <w:tcW w:w="5387" w:type="dxa"/>
+            <w:vAlign w:val="center"/>
+          </w:tcPr>
+          <w:p>
+            <w:pPr>
+              <w:spacing w:line="360" w:lineRule="auto"/>
+              <w:rPr>
+                <w:rFonts w:ascii="Times New Roman" w:hAnsi="Times New Roman" w:cs="Times New Roman"/>
+                <w:noProof/>
+                <w:sz w:val="24"/>
+                <w:szCs w:val="24"/>
+              </w:rPr>
+            </w:pPr>
+            <w:r>
+              <w:rPr>
+                <w:rFonts w:ascii="Times New Roman" w:hAnsi="Times New Roman" w:cs="Times New Roman"/>
+                <w:noProof/>
+                <w:sz w:val="24"/>
+                <w:szCs w:val="24"/>
+              </w:rPr>
+              <w:t>10 HST penyemprotan insektisida</w:t>
+            </w:r>
+          </w:p>
+        </w:tc>
+        <w:tc>
+          <w:tcPr>
+            <w:tcW w:w="2126" w:type="dxa"/>
+            <w:vAlign w:val="center"/>
+          </w:tcPr>
+          <w:p>
+            <w:pPr>
+              <w:spacing w:line="360" w:lineRule="auto"/>
+              <w:rPr>
+                <w:rFonts w:ascii="Times New Roman" w:hAnsi="Times New Roman" w:cs="Times New Roman"/>
+                <w:noProof/>
+                <w:sz w:val="24"/>
+                <w:szCs w:val="24"/>
+              </w:rPr>
+            </w:pPr>
+            <w:r>
+              <w:rPr>
+                <w:rFonts w:ascii="Times New Roman" w:hAnsi="Times New Roman" w:cs="Times New Roman"/>
+                <w:noProof/>
+                <w:sz w:val="24"/>
+                <w:szCs w:val="24"/>
+              </w:rPr>
+              <w:t>7 Maret 2022</w:t>
+            </w:r>
+          </w:p>
+        </w:tc>
+      </w:tr>
+      <w:tr>
+        <w:tc>
+          <w:tcPr>
+            <w:tcW w:w="562" w:type="dxa"/>
+            <w:vAlign w:val="center"/>
+          </w:tcPr>
+          <w:p>
+            <w:pPr>
+              <w:spacing w:line="360" w:lineRule="auto"/>
+              <w:jc w:val="center"/>
+              <w:rPr>
+                <w:rFonts w:ascii="Times New Roman" w:hAnsi="Times New Roman" w:cs="Times New Roman"/>
+                <w:noProof/>
+                <w:sz w:val="24"/>
+                <w:szCs w:val="24"/>
+              </w:rPr>
+            </w:pPr>
+            <w:r>
+              <w:rPr>
+                <w:rFonts w:ascii="Times New Roman" w:hAnsi="Times New Roman" w:cs="Times New Roman"/>
+                <w:noProof/>
+                <w:sz w:val="24"/>
+                <w:szCs w:val="24"/>
+              </w:rPr>
+              <w:t>8.</w:t>
+            </w:r>
+          </w:p>
+        </w:tc>
+        <w:tc>
+          <w:tcPr>
+            <w:tcW w:w="5387" w:type="dxa"/>
+            <w:vAlign w:val="center"/>
+          </w:tcPr>
+          <w:p>
+            <w:pPr>
+              <w:spacing w:line="360" w:lineRule="auto"/>
+              <w:rPr>
+                <w:rFonts w:ascii="Times New Roman" w:hAnsi="Times New Roman" w:cs="Times New Roman"/>
+                <w:noProof/>
+                <w:sz w:val="24"/>
+                <w:szCs w:val="24"/>
+              </w:rPr>
+            </w:pPr>
+            <w:r>
+              <w:rPr>
+                <w:rFonts w:ascii="Times New Roman" w:hAnsi="Times New Roman" w:cs="Times New Roman"/>
+                <w:noProof/>
+                <w:sz w:val="24"/>
+                <w:szCs w:val="24"/>
+              </w:rPr>
+              <w:t xml:space="preserve">14 HST diberi pupuk </w:t>
+            </w:r>
+            <w:r>
+              <w:rPr>
+                <w:rFonts w:ascii="Times New Roman" w:hAnsi="Times New Roman" w:cs="Times New Roman"/>
+                <w:noProof/>
+                <w:sz w:val="24"/>
+                <w:szCs w:val="24"/>
+                <w:lang w:val="en-US"/>
+              </w:rPr>
+              <w:t xml:space="preserve">rutin </w:t>
+            </w:r>
+            <w:r>
+              <w:rPr>
+                <w:rFonts w:ascii="Times New Roman" w:hAnsi="Times New Roman" w:cs="Times New Roman"/>
+                <w:noProof/>
+                <w:sz w:val="24"/>
+                <w:szCs w:val="24"/>
+              </w:rPr>
+              <w:t>dalam kurun waktu sepekan sekali</w:t>
+            </w:r>
+          </w:p>
+        </w:tc>
+        <w:tc>
+          <w:tcPr>
+            <w:tcW w:w="2126" w:type="dxa"/>
+            <w:vAlign w:val="center"/>
+          </w:tcPr>
+          <w:p>
+            <w:pPr>
+              <w:spacing w:line="360" w:lineRule="auto"/>
+              <w:rPr>
+                <w:rFonts w:ascii="Times New Roman" w:hAnsi="Times New Roman" w:cs="Times New Roman"/>
+                <w:noProof/>
+                <w:sz w:val="24"/>
+                <w:szCs w:val="24"/>
+              </w:rPr>
+            </w:pPr>
+            <w:r>
+              <w:rPr>
+                <w:rFonts w:ascii="Times New Roman" w:hAnsi="Times New Roman" w:cs="Times New Roman"/>
+                <w:noProof/>
+                <w:sz w:val="24"/>
+                <w:szCs w:val="24"/>
+              </w:rPr>
+              <w:t>11 Maret 2022</w:t>
+            </w:r>
+          </w:p>
+        </w:tc>
+      </w:tr>
+      <w:tr>
+        <w:tc>
+          <w:tcPr>
+            <w:tcW w:w="562" w:type="dxa"/>
+            <w:vAlign w:val="center"/>
+          </w:tcPr>
+          <w:p>
+            <w:pPr>
+              <w:spacing w:line="360" w:lineRule="auto"/>
+              <w:jc w:val="center"/>
+              <w:rPr>
+                <w:rFonts w:ascii="Times New Roman" w:hAnsi="Times New Roman" w:cs="Times New Roman"/>
+                <w:noProof/>
+                <w:sz w:val="24"/>
+                <w:szCs w:val="24"/>
+              </w:rPr>
+            </w:pPr>
+            <w:r>
+              <w:rPr>
+                <w:rFonts w:ascii="Times New Roman" w:hAnsi="Times New Roman" w:cs="Times New Roman"/>
+                <w:noProof/>
+                <w:sz w:val="24"/>
+                <w:szCs w:val="24"/>
+              </w:rPr>
+              <w:t>9.</w:t>
+            </w:r>
+          </w:p>
+        </w:tc>
+        <w:tc>
+          <w:tcPr>
+            <w:tcW w:w="5387" w:type="dxa"/>
+            <w:vAlign w:val="center"/>
+          </w:tcPr>
+          <w:p>
+            <w:pPr>
+              <w:spacing w:line="360" w:lineRule="auto"/>
+              <w:rPr>
+                <w:rFonts w:ascii="Times New Roman" w:hAnsi="Times New Roman" w:cs="Times New Roman"/>
+                <w:noProof/>
+                <w:sz w:val="24"/>
+                <w:szCs w:val="24"/>
+              </w:rPr>
+            </w:pPr>
+            <w:r>
+              <w:rPr>
+                <w:rFonts w:ascii="Times New Roman" w:hAnsi="Times New Roman" w:cs="Times New Roman"/>
+                <w:noProof/>
+                <w:sz w:val="24"/>
+                <w:szCs w:val="24"/>
+              </w:rPr>
+              <w:t>Masa panen</w:t>
+            </w:r>
+          </w:p>
+        </w:tc>
+        <w:tc>
+          <w:tcPr>
+            <w:tcW w:w="2126" w:type="dxa"/>
+            <w:vAlign w:val="center"/>
+          </w:tcPr>
+          <w:p>
+            <w:pPr>
+              <w:spacing w:line="360" w:lineRule="auto"/>
+              <w:rPr>
+                <w:rFonts w:ascii="Times New Roman" w:hAnsi="Times New Roman" w:cs="Times New Roman"/>
+                <w:noProof/>
+                <w:sz w:val="24"/>
+                <w:szCs w:val="24"/>
+              </w:rPr>
+            </w:pPr>
+            <w:r>
+              <w:rPr>
+                <w:rFonts w:ascii="Times New Roman" w:hAnsi="Times New Roman" w:cs="Times New Roman"/>
+                <w:noProof/>
+                <w:sz w:val="24"/>
+                <w:szCs w:val="24"/>
+              </w:rPr>
+              <w:t>April 2022</w:t>
+            </w:r>
+          </w:p>
+        </w:tc>
+      </w:tr>
+      <w:tr>
+        <w:tc>
+          <w:tcPr>
+            <w:tcW w:w="562" w:type="dxa"/>
+            <w:vAlign w:val="center"/>
+          </w:tcPr>
+          <w:p>
+            <w:pPr>
+              <w:spacing w:line="360" w:lineRule="auto"/>
+              <w:jc w:val="center"/>
+              <w:rPr>
+                <w:rFonts w:ascii="Times New Roman" w:hAnsi="Times New Roman" w:cs="Times New Roman"/>
+                <w:noProof/>
+                <w:sz w:val="24"/>
+                <w:szCs w:val="24"/>
+              </w:rPr>
+            </w:pPr>
+            <w:r>
+              <w:rPr>
+                <w:rFonts w:ascii="Times New Roman" w:hAnsi="Times New Roman" w:cs="Times New Roman"/>
+                <w:noProof/>
+                <w:sz w:val="24"/>
+                <w:szCs w:val="24"/>
+              </w:rPr>
+              <w:t>10.</w:t>
+            </w:r>
+          </w:p>
+        </w:tc>
+        <w:tc>
+          <w:tcPr>
+            <w:tcW w:w="5387" w:type="dxa"/>
+            <w:vAlign w:val="center"/>
+          </w:tcPr>
+          <w:p>
+            <w:pPr>
+              <w:spacing w:line="360" w:lineRule="auto"/>
+              <w:rPr>
+                <w:rFonts w:ascii="Times New Roman" w:hAnsi="Times New Roman" w:cs="Times New Roman"/>
+                <w:noProof/>
+                <w:sz w:val="24"/>
+                <w:szCs w:val="24"/>
+              </w:rPr>
+            </w:pPr>
+            <w:r>
+              <w:rPr>
+                <w:rFonts w:ascii="Times New Roman" w:hAnsi="Times New Roman" w:cs="Times New Roman"/>
+                <w:noProof/>
+                <w:sz w:val="24"/>
+                <w:szCs w:val="24"/>
+              </w:rPr>
+              <w:t>Pemasaran hasil</w:t>
+            </w:r>
+          </w:p>
+        </w:tc>
+        <w:tc>
+          <w:tcPr>
+            <w:tcW w:w="2126" w:type="dxa"/>
+            <w:vAlign w:val="center"/>
+          </w:tcPr>
+          <w:p>
+            <w:pPr>
+              <w:keepNext/>
+              <w:spacing w:line="360" w:lineRule="auto"/>
+              <w:rPr>
+                <w:rFonts w:ascii="Times New Roman" w:hAnsi="Times New Roman" w:cs="Times New Roman"/>
+                <w:noProof/>
+                <w:sz w:val="24"/>
+                <w:szCs w:val="24"/>
+              </w:rPr>
+            </w:pPr>
+            <w:r>
+              <w:rPr>
+                <w:rFonts w:ascii="Times New Roman" w:hAnsi="Times New Roman" w:cs="Times New Roman"/>
+                <w:noProof/>
+                <w:sz w:val="24"/>
+                <w:szCs w:val="24"/>
+                <w:lang w:val="en-US"/>
+              </w:rPr>
+              <w:t>Mei</w:t>
+            </w:r>
+            <w:r>
+              <w:rPr>
+                <w:rFonts w:ascii="Times New Roman" w:hAnsi="Times New Roman" w:cs="Times New Roman"/>
+                <w:noProof/>
+                <w:sz w:val="24"/>
+                <w:szCs w:val="24"/>
+              </w:rPr>
+              <w:t xml:space="preserve"> 2022</w:t>
+            </w:r>
+          </w:p>
+        </w:tc>
+      </w:tr>
+    </w:tbl>
+    <w:p>
+      <w:pPr>
+        <w:keepNext/>
+        <w:spacing w:after="0" w:line="360" w:lineRule="auto"/>
+        <w:jc w:val="center"/>
+        <w:rPr>
+          <w:rFonts w:ascii="Times New Roman" w:hAnsi="Times New Roman" w:cs="Times New Roman"/>
+          <w:noProof/>
+          <w:sz w:val="20"/>
+          <w:szCs w:val="20"/>
+          <w:lang w:val="en-US"/>
+        </w:rPr>
+      </w:pPr>
+      <w:r>
+        <w:rPr>
+          <w:rFonts w:ascii="Times New Roman" w:hAnsi="Times New Roman" w:cs="Times New Roman"/>
+          <w:noProof/>
+          <w:sz w:val="20"/>
+          <w:szCs w:val="20"/>
+          <w:lang w:val="en-US"/>
+        </w:rPr>
+        <w:t>Tabel</w:t>
+      </w:r>
+      <w:r>
+        <w:rPr>
+          <w:rFonts w:ascii="Times New Roman" w:hAnsi="Times New Roman" w:cs="Times New Roman"/>
+          <w:noProof/>
+          <w:sz w:val="20"/>
+          <w:szCs w:val="20"/>
+        </w:rPr>
+        <w:t xml:space="preserve"> I</w:t>
+      </w:r>
+      <w:r>
+        <w:rPr>
+          <w:rFonts w:ascii="Times New Roman" w:hAnsi="Times New Roman" w:cs="Times New Roman"/>
+          <w:noProof/>
+          <w:sz w:val="20"/>
+          <w:szCs w:val="20"/>
+          <w:lang w:val="en-US"/>
+        </w:rPr>
+        <w:t>II</w:t>
+      </w:r>
+      <w:r>
+        <w:rPr>
+          <w:rFonts w:ascii="Times New Roman" w:hAnsi="Times New Roman" w:cs="Times New Roman"/>
+          <w:noProof/>
+          <w:sz w:val="20"/>
+          <w:szCs w:val="20"/>
+        </w:rPr>
+        <w:t>.</w:t>
+      </w:r>
+      <w:r>
+        <w:rPr>
+          <w:rFonts w:ascii="Times New Roman" w:hAnsi="Times New Roman" w:cs="Times New Roman"/>
+          <w:noProof/>
+          <w:sz w:val="20"/>
+          <w:szCs w:val="20"/>
+          <w:lang w:val="en-US"/>
+        </w:rPr>
+        <w:t>1</w:t>
+      </w:r>
+      <w:r>
+        <w:rPr>
+          <w:rFonts w:ascii="Times New Roman" w:hAnsi="Times New Roman" w:cs="Times New Roman"/>
+          <w:noProof/>
+          <w:sz w:val="20"/>
+          <w:szCs w:val="20"/>
+        </w:rPr>
+        <w:t>.</w:t>
+      </w:r>
+      <w:r>
+        <w:rPr>
+          <w:rFonts w:ascii="Times New Roman" w:hAnsi="Times New Roman" w:cs="Times New Roman"/>
+          <w:noProof/>
+          <w:sz w:val="20"/>
+          <w:szCs w:val="20"/>
+          <w:lang w:val="en-US"/>
+        </w:rPr>
+        <w:t>4</w:t>
+      </w:r>
+      <w:r>
+        <w:rPr>
+          <w:rFonts w:ascii="Times New Roman" w:hAnsi="Times New Roman" w:cs="Times New Roman"/>
+          <w:noProof/>
+          <w:sz w:val="20"/>
+          <w:szCs w:val="20"/>
+        </w:rPr>
+        <w:t xml:space="preserve">   </w:t>
+      </w:r>
+      <w:r>
+        <w:rPr>
+          <w:rFonts w:ascii="Times New Roman" w:hAnsi="Times New Roman" w:cs="Times New Roman"/>
+          <w:noProof/>
+          <w:sz w:val="20"/>
+          <w:szCs w:val="20"/>
+          <w:lang w:val="en-US"/>
+        </w:rPr>
+        <w:t>Rencana penanaman</w:t>
+      </w:r>
+      <w:r>
+        <w:rPr>
+          <w:rFonts w:ascii="Times New Roman" w:hAnsi="Times New Roman" w:cs="Times New Roman"/>
+          <w:noProof/>
+          <w:sz w:val="20"/>
+          <w:szCs w:val="20"/>
+          <w:lang w:val="en-US"/>
+        </w:rPr>
+        <w:t>.</w:t>
+      </w:r>
+    </w:p>
+    <w:p>
+      <w:pPr>
+        <w:spacing w:after="0"/>
+        <w:rPr>
+          <w:rFonts w:ascii="Times New Roman" w:hAnsi="Times New Roman" w:cs="Times New Roman"/>
+          <w:noProof/>
+          <w:sz w:val="24"/>
+          <w:szCs w:val="24"/>
+          <w:lang w:val="en-US"/>
+        </w:rPr>
+      </w:pPr>
+    </w:p>
+    <w:p>
+      <w:pPr>
         <w:spacing w:after="0"/>
         <w:rPr>
           <w:rFonts w:ascii="Times New Roman" w:hAnsi="Times New Roman" w:cs="Times New Roman"/>
@@ -16819,6 +18353,7 @@
                 <w:sz w:val="24"/>
                 <w:szCs w:val="24"/>
               </w:rPr>
+              <w:lastRenderedPageBreak/>
               <w:t>7.</w:t>
             </w:r>
           </w:p>
@@ -17125,1770 +18660,6 @@
         </w:rPr>
       </w:pPr>
     </w:p>
-    <w:tbl>
-      <w:tblPr>
-        <w:tblStyle w:val="TableGrid"/>
-        <w:tblW w:w="0" w:type="auto"/>
-        <w:tblLook w:val="04A0" w:firstRow="1" w:lastRow="0" w:firstColumn="1" w:lastColumn="0" w:noHBand="0" w:noVBand="1"/>
-      </w:tblPr>
-      <w:tblGrid>
-        <w:gridCol w:w="562"/>
-        <w:gridCol w:w="4536"/>
-        <w:gridCol w:w="2823"/>
-      </w:tblGrid>
-      <w:tr>
-        <w:tc>
-          <w:tcPr>
-            <w:tcW w:w="562" w:type="dxa"/>
-            <w:vAlign w:val="center"/>
-          </w:tcPr>
-          <w:p>
-            <w:pPr>
-              <w:jc w:val="center"/>
-              <w:rPr>
-                <w:rFonts w:ascii="Times New Roman" w:hAnsi="Times New Roman" w:cs="Times New Roman"/>
-                <w:noProof/>
-                <w:sz w:val="24"/>
-                <w:szCs w:val="24"/>
-              </w:rPr>
-            </w:pPr>
-            <w:r>
-              <w:rPr>
-                <w:rFonts w:ascii="Times New Roman" w:hAnsi="Times New Roman" w:cs="Times New Roman"/>
-                <w:noProof/>
-                <w:sz w:val="24"/>
-                <w:szCs w:val="24"/>
-              </w:rPr>
-              <w:t>No</w:t>
-            </w:r>
-          </w:p>
-        </w:tc>
-        <w:tc>
-          <w:tcPr>
-            <w:tcW w:w="4536" w:type="dxa"/>
-            <w:vAlign w:val="center"/>
-          </w:tcPr>
-          <w:p>
-            <w:pPr>
-              <w:jc w:val="center"/>
-              <w:rPr>
-                <w:rFonts w:ascii="Times New Roman" w:hAnsi="Times New Roman" w:cs="Times New Roman"/>
-                <w:noProof/>
-                <w:sz w:val="24"/>
-                <w:szCs w:val="24"/>
-              </w:rPr>
-            </w:pPr>
-            <w:r>
-              <w:rPr>
-                <w:rFonts w:ascii="Times New Roman" w:hAnsi="Times New Roman" w:cs="Times New Roman"/>
-                <w:noProof/>
-                <w:sz w:val="24"/>
-                <w:szCs w:val="24"/>
-              </w:rPr>
-              <w:t>Nama</w:t>
-            </w:r>
-            <w:r>
-              <w:rPr>
-                <w:rFonts w:ascii="Times New Roman" w:hAnsi="Times New Roman" w:cs="Times New Roman"/>
-                <w:noProof/>
-                <w:sz w:val="24"/>
-                <w:szCs w:val="24"/>
-              </w:rPr>
-              <w:t xml:space="preserve"> </w:t>
-            </w:r>
-            <w:r>
-              <w:rPr>
-                <w:rFonts w:ascii="Times New Roman" w:hAnsi="Times New Roman" w:cs="Times New Roman"/>
-                <w:noProof/>
-                <w:sz w:val="24"/>
-                <w:szCs w:val="24"/>
-              </w:rPr>
-              <w:t>Kegiatan</w:t>
-            </w:r>
-          </w:p>
-        </w:tc>
-        <w:tc>
-          <w:tcPr>
-            <w:tcW w:w="2823" w:type="dxa"/>
-            <w:vAlign w:val="center"/>
-          </w:tcPr>
-          <w:p>
-            <w:pPr>
-              <w:jc w:val="center"/>
-              <w:rPr>
-                <w:rFonts w:ascii="Times New Roman" w:hAnsi="Times New Roman" w:cs="Times New Roman"/>
-                <w:noProof/>
-                <w:sz w:val="24"/>
-                <w:szCs w:val="24"/>
-              </w:rPr>
-            </w:pPr>
-            <w:r>
-              <w:rPr>
-                <w:rFonts w:ascii="Times New Roman" w:hAnsi="Times New Roman" w:cs="Times New Roman"/>
-                <w:noProof/>
-                <w:sz w:val="24"/>
-                <w:szCs w:val="24"/>
-              </w:rPr>
-              <w:t>Tanggal</w:t>
-            </w:r>
-          </w:p>
-        </w:tc>
-      </w:tr>
-      <w:tr>
-        <w:tc>
-          <w:tcPr>
-            <w:tcW w:w="562" w:type="dxa"/>
-            <w:vAlign w:val="center"/>
-          </w:tcPr>
-          <w:p>
-            <w:pPr>
-              <w:jc w:val="center"/>
-              <w:rPr>
-                <w:rFonts w:ascii="Times New Roman" w:hAnsi="Times New Roman" w:cs="Times New Roman"/>
-                <w:noProof/>
-                <w:sz w:val="24"/>
-                <w:szCs w:val="24"/>
-              </w:rPr>
-            </w:pPr>
-            <w:r>
-              <w:rPr>
-                <w:rFonts w:ascii="Times New Roman" w:hAnsi="Times New Roman" w:cs="Times New Roman"/>
-                <w:noProof/>
-                <w:sz w:val="24"/>
-                <w:szCs w:val="24"/>
-              </w:rPr>
-              <w:t>1.</w:t>
-            </w:r>
-          </w:p>
-        </w:tc>
-        <w:tc>
-          <w:tcPr>
-            <w:tcW w:w="4536" w:type="dxa"/>
-            <w:vAlign w:val="center"/>
-          </w:tcPr>
-          <w:p>
-            <w:pPr>
-              <w:rPr>
-                <w:rFonts w:ascii="Times New Roman" w:hAnsi="Times New Roman" w:cs="Times New Roman"/>
-                <w:noProof/>
-                <w:sz w:val="24"/>
-                <w:szCs w:val="24"/>
-              </w:rPr>
-            </w:pPr>
-            <w:r>
-              <w:rPr>
-                <w:rFonts w:ascii="Times New Roman" w:hAnsi="Times New Roman" w:cs="Times New Roman"/>
-                <w:noProof/>
-                <w:sz w:val="24"/>
-                <w:szCs w:val="24"/>
-              </w:rPr>
-              <w:t>Membuat</w:t>
-            </w:r>
-            <w:r>
-              <w:rPr>
-                <w:rFonts w:ascii="Times New Roman" w:hAnsi="Times New Roman" w:cs="Times New Roman"/>
-                <w:noProof/>
-                <w:sz w:val="24"/>
-                <w:szCs w:val="24"/>
-              </w:rPr>
-              <w:t xml:space="preserve"> </w:t>
-            </w:r>
-            <w:r>
-              <w:rPr>
-                <w:rFonts w:ascii="Times New Roman" w:hAnsi="Times New Roman" w:cs="Times New Roman"/>
-                <w:noProof/>
-                <w:sz w:val="24"/>
-                <w:szCs w:val="24"/>
-              </w:rPr>
-              <w:t>pupuk</w:t>
-            </w:r>
-            <w:r>
-              <w:rPr>
-                <w:rFonts w:ascii="Times New Roman" w:hAnsi="Times New Roman" w:cs="Times New Roman"/>
-                <w:noProof/>
-                <w:sz w:val="24"/>
-                <w:szCs w:val="24"/>
-              </w:rPr>
-              <w:t xml:space="preserve"> </w:t>
-            </w:r>
-            <w:r>
-              <w:rPr>
-                <w:rFonts w:ascii="Times New Roman" w:hAnsi="Times New Roman" w:cs="Times New Roman"/>
-                <w:noProof/>
-                <w:sz w:val="24"/>
-                <w:szCs w:val="24"/>
-              </w:rPr>
-              <w:t>organik</w:t>
-            </w:r>
-          </w:p>
-        </w:tc>
-        <w:tc>
-          <w:tcPr>
-            <w:tcW w:w="2823" w:type="dxa"/>
-            <w:vAlign w:val="center"/>
-          </w:tcPr>
-          <w:p>
-            <w:pPr>
-              <w:rPr>
-                <w:rFonts w:ascii="Times New Roman" w:hAnsi="Times New Roman" w:cs="Times New Roman"/>
-                <w:noProof/>
-                <w:sz w:val="24"/>
-                <w:szCs w:val="24"/>
-              </w:rPr>
-            </w:pPr>
-            <w:r>
-              <w:rPr>
-                <w:rFonts w:ascii="Times New Roman" w:hAnsi="Times New Roman" w:cs="Times New Roman"/>
-                <w:noProof/>
-                <w:sz w:val="24"/>
-                <w:szCs w:val="24"/>
-              </w:rPr>
-              <w:t>18</w:t>
-            </w:r>
-            <w:r>
-              <w:rPr>
-                <w:rFonts w:ascii="Times New Roman" w:hAnsi="Times New Roman" w:cs="Times New Roman"/>
-                <w:noProof/>
-                <w:sz w:val="24"/>
-                <w:szCs w:val="24"/>
-              </w:rPr>
-              <w:t xml:space="preserve"> </w:t>
-            </w:r>
-            <w:r>
-              <w:rPr>
-                <w:rFonts w:ascii="Times New Roman" w:hAnsi="Times New Roman" w:cs="Times New Roman"/>
-                <w:noProof/>
-                <w:sz w:val="24"/>
-                <w:szCs w:val="24"/>
-              </w:rPr>
-              <w:t>Februari</w:t>
-            </w:r>
-            <w:r>
-              <w:rPr>
-                <w:rFonts w:ascii="Times New Roman" w:hAnsi="Times New Roman" w:cs="Times New Roman"/>
-                <w:noProof/>
-                <w:sz w:val="24"/>
-                <w:szCs w:val="24"/>
-              </w:rPr>
-              <w:t xml:space="preserve"> </w:t>
-            </w:r>
-            <w:r>
-              <w:rPr>
-                <w:rFonts w:ascii="Times New Roman" w:hAnsi="Times New Roman" w:cs="Times New Roman"/>
-                <w:noProof/>
-                <w:sz w:val="24"/>
-                <w:szCs w:val="24"/>
-              </w:rPr>
-              <w:t>2022</w:t>
-            </w:r>
-          </w:p>
-        </w:tc>
-      </w:tr>
-      <w:tr>
-        <w:tc>
-          <w:tcPr>
-            <w:tcW w:w="562" w:type="dxa"/>
-            <w:vAlign w:val="center"/>
-          </w:tcPr>
-          <w:p>
-            <w:pPr>
-              <w:jc w:val="center"/>
-              <w:rPr>
-                <w:rFonts w:ascii="Times New Roman" w:hAnsi="Times New Roman" w:cs="Times New Roman"/>
-                <w:noProof/>
-                <w:sz w:val="24"/>
-                <w:szCs w:val="24"/>
-              </w:rPr>
-            </w:pPr>
-            <w:r>
-              <w:rPr>
-                <w:rFonts w:ascii="Times New Roman" w:hAnsi="Times New Roman" w:cs="Times New Roman"/>
-                <w:noProof/>
-                <w:sz w:val="24"/>
-                <w:szCs w:val="24"/>
-              </w:rPr>
-              <w:t>2.</w:t>
-            </w:r>
-          </w:p>
-        </w:tc>
-        <w:tc>
-          <w:tcPr>
-            <w:tcW w:w="4536" w:type="dxa"/>
-            <w:vAlign w:val="center"/>
-          </w:tcPr>
-          <w:p>
-            <w:pPr>
-              <w:rPr>
-                <w:rFonts w:ascii="Times New Roman" w:hAnsi="Times New Roman" w:cs="Times New Roman"/>
-                <w:noProof/>
-                <w:sz w:val="24"/>
-                <w:szCs w:val="24"/>
-              </w:rPr>
-            </w:pPr>
-            <w:r>
-              <w:rPr>
-                <w:rFonts w:ascii="Times New Roman" w:hAnsi="Times New Roman" w:cs="Times New Roman"/>
-                <w:noProof/>
-                <w:sz w:val="24"/>
-                <w:szCs w:val="24"/>
-              </w:rPr>
-              <w:t>Mulai</w:t>
-            </w:r>
-            <w:r>
-              <w:rPr>
-                <w:rFonts w:ascii="Times New Roman" w:hAnsi="Times New Roman" w:cs="Times New Roman"/>
-                <w:noProof/>
-                <w:sz w:val="24"/>
-                <w:szCs w:val="24"/>
-              </w:rPr>
-              <w:t xml:space="preserve"> </w:t>
-            </w:r>
-            <w:r>
-              <w:rPr>
-                <w:rFonts w:ascii="Times New Roman" w:hAnsi="Times New Roman" w:cs="Times New Roman"/>
-                <w:noProof/>
-                <w:sz w:val="24"/>
-                <w:szCs w:val="24"/>
-              </w:rPr>
-              <w:t>penyemaian</w:t>
-            </w:r>
-            <w:r>
-              <w:rPr>
-                <w:rFonts w:ascii="Times New Roman" w:hAnsi="Times New Roman" w:cs="Times New Roman"/>
-                <w:noProof/>
-                <w:sz w:val="24"/>
-                <w:szCs w:val="24"/>
-              </w:rPr>
-              <w:t xml:space="preserve"> </w:t>
-            </w:r>
-            <w:r>
-              <w:rPr>
-                <w:rFonts w:ascii="Times New Roman" w:hAnsi="Times New Roman" w:cs="Times New Roman"/>
-                <w:noProof/>
-                <w:sz w:val="24"/>
-                <w:szCs w:val="24"/>
-              </w:rPr>
-              <w:t>bibit</w:t>
-            </w:r>
-          </w:p>
-        </w:tc>
-        <w:tc>
-          <w:tcPr>
-            <w:tcW w:w="2823" w:type="dxa"/>
-            <w:vAlign w:val="center"/>
-          </w:tcPr>
-          <w:p>
-            <w:pPr>
-              <w:rPr>
-                <w:rFonts w:ascii="Times New Roman" w:hAnsi="Times New Roman" w:cs="Times New Roman"/>
-                <w:noProof/>
-                <w:sz w:val="24"/>
-                <w:szCs w:val="24"/>
-              </w:rPr>
-            </w:pPr>
-            <w:r>
-              <w:rPr>
-                <w:rFonts w:ascii="Times New Roman" w:hAnsi="Times New Roman" w:cs="Times New Roman"/>
-                <w:noProof/>
-                <w:sz w:val="24"/>
-                <w:szCs w:val="24"/>
-              </w:rPr>
-              <w:t>18</w:t>
-            </w:r>
-            <w:r>
-              <w:rPr>
-                <w:rFonts w:ascii="Times New Roman" w:hAnsi="Times New Roman" w:cs="Times New Roman"/>
-                <w:noProof/>
-                <w:sz w:val="24"/>
-                <w:szCs w:val="24"/>
-              </w:rPr>
-              <w:t xml:space="preserve"> </w:t>
-            </w:r>
-            <w:r>
-              <w:rPr>
-                <w:rFonts w:ascii="Times New Roman" w:hAnsi="Times New Roman" w:cs="Times New Roman"/>
-                <w:noProof/>
-                <w:sz w:val="24"/>
-                <w:szCs w:val="24"/>
-              </w:rPr>
-              <w:t>Februari</w:t>
-            </w:r>
-            <w:r>
-              <w:rPr>
-                <w:rFonts w:ascii="Times New Roman" w:hAnsi="Times New Roman" w:cs="Times New Roman"/>
-                <w:noProof/>
-                <w:sz w:val="24"/>
-                <w:szCs w:val="24"/>
-              </w:rPr>
-              <w:t xml:space="preserve"> </w:t>
-            </w:r>
-            <w:r>
-              <w:rPr>
-                <w:rFonts w:ascii="Times New Roman" w:hAnsi="Times New Roman" w:cs="Times New Roman"/>
-                <w:noProof/>
-                <w:sz w:val="24"/>
-                <w:szCs w:val="24"/>
-              </w:rPr>
-              <w:t>2022</w:t>
-            </w:r>
-          </w:p>
-        </w:tc>
-      </w:tr>
-      <w:tr>
-        <w:tc>
-          <w:tcPr>
-            <w:tcW w:w="562" w:type="dxa"/>
-            <w:vAlign w:val="center"/>
-          </w:tcPr>
-          <w:p>
-            <w:pPr>
-              <w:jc w:val="center"/>
-              <w:rPr>
-                <w:rFonts w:ascii="Times New Roman" w:hAnsi="Times New Roman" w:cs="Times New Roman"/>
-                <w:noProof/>
-                <w:sz w:val="24"/>
-                <w:szCs w:val="24"/>
-              </w:rPr>
-            </w:pPr>
-            <w:r>
-              <w:rPr>
-                <w:rFonts w:ascii="Times New Roman" w:hAnsi="Times New Roman" w:cs="Times New Roman"/>
-                <w:noProof/>
-                <w:sz w:val="24"/>
-                <w:szCs w:val="24"/>
-              </w:rPr>
-              <w:t>3.</w:t>
-            </w:r>
-          </w:p>
-        </w:tc>
-        <w:tc>
-          <w:tcPr>
-            <w:tcW w:w="4536" w:type="dxa"/>
-            <w:vAlign w:val="center"/>
-          </w:tcPr>
-          <w:p>
-            <w:pPr>
-              <w:rPr>
-                <w:rFonts w:ascii="Times New Roman" w:hAnsi="Times New Roman" w:cs="Times New Roman"/>
-                <w:noProof/>
-                <w:sz w:val="24"/>
-                <w:szCs w:val="24"/>
-              </w:rPr>
-            </w:pPr>
-            <w:r>
-              <w:rPr>
-                <w:rFonts w:ascii="Times New Roman" w:hAnsi="Times New Roman" w:cs="Times New Roman"/>
-                <w:noProof/>
-                <w:sz w:val="24"/>
-                <w:szCs w:val="24"/>
-              </w:rPr>
-              <w:t>Membuat</w:t>
-            </w:r>
-            <w:r>
-              <w:rPr>
-                <w:rFonts w:ascii="Times New Roman" w:hAnsi="Times New Roman" w:cs="Times New Roman"/>
-                <w:noProof/>
-                <w:sz w:val="24"/>
-                <w:szCs w:val="24"/>
-              </w:rPr>
-              <w:t xml:space="preserve"> </w:t>
-            </w:r>
-            <w:r>
-              <w:rPr>
-                <w:rFonts w:ascii="Times New Roman" w:hAnsi="Times New Roman" w:cs="Times New Roman"/>
-                <w:noProof/>
-                <w:sz w:val="24"/>
-                <w:szCs w:val="24"/>
-              </w:rPr>
-              <w:t>insektisida</w:t>
-            </w:r>
-          </w:p>
-        </w:tc>
-        <w:tc>
-          <w:tcPr>
-            <w:tcW w:w="2823" w:type="dxa"/>
-            <w:vAlign w:val="center"/>
-          </w:tcPr>
-          <w:p>
-            <w:pPr>
-              <w:rPr>
-                <w:rFonts w:ascii="Times New Roman" w:hAnsi="Times New Roman" w:cs="Times New Roman"/>
-                <w:noProof/>
-                <w:sz w:val="24"/>
-                <w:szCs w:val="24"/>
-              </w:rPr>
-            </w:pPr>
-            <w:r>
-              <w:rPr>
-                <w:rFonts w:ascii="Times New Roman" w:hAnsi="Times New Roman" w:cs="Times New Roman"/>
-                <w:noProof/>
-                <w:sz w:val="24"/>
-                <w:szCs w:val="24"/>
-              </w:rPr>
-              <w:t>25</w:t>
-            </w:r>
-            <w:r>
-              <w:rPr>
-                <w:rFonts w:ascii="Times New Roman" w:hAnsi="Times New Roman" w:cs="Times New Roman"/>
-                <w:noProof/>
-                <w:sz w:val="24"/>
-                <w:szCs w:val="24"/>
-              </w:rPr>
-              <w:t xml:space="preserve"> </w:t>
-            </w:r>
-            <w:r>
-              <w:rPr>
-                <w:rFonts w:ascii="Times New Roman" w:hAnsi="Times New Roman" w:cs="Times New Roman"/>
-                <w:noProof/>
-                <w:sz w:val="24"/>
-                <w:szCs w:val="24"/>
-              </w:rPr>
-              <w:t>Februari</w:t>
-            </w:r>
-            <w:r>
-              <w:rPr>
-                <w:rFonts w:ascii="Times New Roman" w:hAnsi="Times New Roman" w:cs="Times New Roman"/>
-                <w:noProof/>
-                <w:sz w:val="24"/>
-                <w:szCs w:val="24"/>
-              </w:rPr>
-              <w:t xml:space="preserve"> </w:t>
-            </w:r>
-            <w:r>
-              <w:rPr>
-                <w:rFonts w:ascii="Times New Roman" w:hAnsi="Times New Roman" w:cs="Times New Roman"/>
-                <w:noProof/>
-                <w:sz w:val="24"/>
-                <w:szCs w:val="24"/>
-              </w:rPr>
-              <w:t>2022</w:t>
-            </w:r>
-          </w:p>
-        </w:tc>
-      </w:tr>
-      <w:tr>
-        <w:tc>
-          <w:tcPr>
-            <w:tcW w:w="562" w:type="dxa"/>
-            <w:vAlign w:val="center"/>
-          </w:tcPr>
-          <w:p>
-            <w:pPr>
-              <w:jc w:val="center"/>
-              <w:rPr>
-                <w:rFonts w:ascii="Times New Roman" w:hAnsi="Times New Roman" w:cs="Times New Roman"/>
-                <w:noProof/>
-                <w:sz w:val="24"/>
-                <w:szCs w:val="24"/>
-              </w:rPr>
-            </w:pPr>
-            <w:r>
-              <w:rPr>
-                <w:rFonts w:ascii="Times New Roman" w:hAnsi="Times New Roman" w:cs="Times New Roman"/>
-                <w:noProof/>
-                <w:sz w:val="24"/>
-                <w:szCs w:val="24"/>
-              </w:rPr>
-              <w:t>4.</w:t>
-            </w:r>
-          </w:p>
-        </w:tc>
-        <w:tc>
-          <w:tcPr>
-            <w:tcW w:w="4536" w:type="dxa"/>
-            <w:vAlign w:val="center"/>
-          </w:tcPr>
-          <w:p>
-            <w:pPr>
-              <w:rPr>
-                <w:rFonts w:ascii="Times New Roman" w:hAnsi="Times New Roman" w:cs="Times New Roman"/>
-                <w:noProof/>
-                <w:sz w:val="24"/>
-                <w:szCs w:val="24"/>
-              </w:rPr>
-            </w:pPr>
-            <w:r>
-              <w:rPr>
-                <w:rFonts w:ascii="Times New Roman" w:hAnsi="Times New Roman" w:cs="Times New Roman"/>
-                <w:noProof/>
-                <w:sz w:val="24"/>
-                <w:szCs w:val="24"/>
-              </w:rPr>
-              <w:t>Pemupukan</w:t>
-            </w:r>
-            <w:r>
-              <w:rPr>
-                <w:rFonts w:ascii="Times New Roman" w:hAnsi="Times New Roman" w:cs="Times New Roman"/>
-                <w:noProof/>
-                <w:sz w:val="24"/>
-                <w:szCs w:val="24"/>
-              </w:rPr>
-              <w:t xml:space="preserve"> </w:t>
-            </w:r>
-            <w:r>
-              <w:rPr>
-                <w:rFonts w:ascii="Times New Roman" w:hAnsi="Times New Roman" w:cs="Times New Roman"/>
-                <w:noProof/>
-                <w:sz w:val="24"/>
-                <w:szCs w:val="24"/>
-              </w:rPr>
-              <w:t>dasar</w:t>
-            </w:r>
-            <w:r>
-              <w:rPr>
-                <w:rFonts w:ascii="Times New Roman" w:hAnsi="Times New Roman" w:cs="Times New Roman"/>
-                <w:noProof/>
-                <w:sz w:val="24"/>
-                <w:szCs w:val="24"/>
-              </w:rPr>
-              <w:t xml:space="preserve"> </w:t>
-            </w:r>
-          </w:p>
-        </w:tc>
-        <w:tc>
-          <w:tcPr>
-            <w:tcW w:w="2823" w:type="dxa"/>
-            <w:vAlign w:val="center"/>
-          </w:tcPr>
-          <w:p>
-            <w:pPr>
-              <w:rPr>
-                <w:rFonts w:ascii="Times New Roman" w:hAnsi="Times New Roman" w:cs="Times New Roman"/>
-                <w:noProof/>
-                <w:sz w:val="24"/>
-                <w:szCs w:val="24"/>
-              </w:rPr>
-            </w:pPr>
-            <w:r>
-              <w:rPr>
-                <w:rFonts w:ascii="Times New Roman" w:hAnsi="Times New Roman" w:cs="Times New Roman"/>
-                <w:noProof/>
-                <w:sz w:val="24"/>
-                <w:szCs w:val="24"/>
-              </w:rPr>
-              <w:t>25</w:t>
-            </w:r>
-            <w:r>
-              <w:rPr>
-                <w:rFonts w:ascii="Times New Roman" w:hAnsi="Times New Roman" w:cs="Times New Roman"/>
-                <w:noProof/>
-                <w:sz w:val="24"/>
-                <w:szCs w:val="24"/>
-              </w:rPr>
-              <w:t xml:space="preserve"> </w:t>
-            </w:r>
-            <w:r>
-              <w:rPr>
-                <w:rFonts w:ascii="Times New Roman" w:hAnsi="Times New Roman" w:cs="Times New Roman"/>
-                <w:noProof/>
-                <w:sz w:val="24"/>
-                <w:szCs w:val="24"/>
-              </w:rPr>
-              <w:t>Februari</w:t>
-            </w:r>
-            <w:r>
-              <w:rPr>
-                <w:rFonts w:ascii="Times New Roman" w:hAnsi="Times New Roman" w:cs="Times New Roman"/>
-                <w:noProof/>
-                <w:sz w:val="24"/>
-                <w:szCs w:val="24"/>
-              </w:rPr>
-              <w:t xml:space="preserve"> </w:t>
-            </w:r>
-            <w:r>
-              <w:rPr>
-                <w:rFonts w:ascii="Times New Roman" w:hAnsi="Times New Roman" w:cs="Times New Roman"/>
-                <w:noProof/>
-                <w:sz w:val="24"/>
-                <w:szCs w:val="24"/>
-              </w:rPr>
-              <w:t>2022</w:t>
-            </w:r>
-          </w:p>
-        </w:tc>
-      </w:tr>
-      <w:tr>
-        <w:tc>
-          <w:tcPr>
-            <w:tcW w:w="562" w:type="dxa"/>
-            <w:vAlign w:val="center"/>
-          </w:tcPr>
-          <w:p>
-            <w:pPr>
-              <w:jc w:val="center"/>
-              <w:rPr>
-                <w:rFonts w:ascii="Times New Roman" w:hAnsi="Times New Roman" w:cs="Times New Roman"/>
-                <w:noProof/>
-                <w:sz w:val="24"/>
-                <w:szCs w:val="24"/>
-              </w:rPr>
-            </w:pPr>
-            <w:r>
-              <w:rPr>
-                <w:rFonts w:ascii="Times New Roman" w:hAnsi="Times New Roman" w:cs="Times New Roman"/>
-                <w:noProof/>
-                <w:sz w:val="24"/>
-                <w:szCs w:val="24"/>
-              </w:rPr>
-              <w:t>5.</w:t>
-            </w:r>
-          </w:p>
-        </w:tc>
-        <w:tc>
-          <w:tcPr>
-            <w:tcW w:w="4536" w:type="dxa"/>
-            <w:vAlign w:val="center"/>
-          </w:tcPr>
-          <w:p>
-            <w:pPr>
-              <w:rPr>
-                <w:rFonts w:ascii="Times New Roman" w:hAnsi="Times New Roman" w:cs="Times New Roman"/>
-                <w:noProof/>
-                <w:sz w:val="24"/>
-                <w:szCs w:val="24"/>
-              </w:rPr>
-            </w:pPr>
-            <w:r>
-              <w:rPr>
-                <w:rFonts w:ascii="Times New Roman" w:hAnsi="Times New Roman" w:cs="Times New Roman"/>
-                <w:noProof/>
-                <w:sz w:val="24"/>
-                <w:szCs w:val="24"/>
-              </w:rPr>
-              <w:t>Pemindahan</w:t>
-            </w:r>
-            <w:r>
-              <w:rPr>
-                <w:rFonts w:ascii="Times New Roman" w:hAnsi="Times New Roman" w:cs="Times New Roman"/>
-                <w:noProof/>
-                <w:sz w:val="24"/>
-                <w:szCs w:val="24"/>
-              </w:rPr>
-              <w:t xml:space="preserve"> </w:t>
-            </w:r>
-            <w:r>
-              <w:rPr>
-                <w:rFonts w:ascii="Times New Roman" w:hAnsi="Times New Roman" w:cs="Times New Roman"/>
-                <w:noProof/>
-                <w:sz w:val="24"/>
-                <w:szCs w:val="24"/>
-              </w:rPr>
-              <w:t>ke</w:t>
-            </w:r>
-            <w:r>
-              <w:rPr>
-                <w:rFonts w:ascii="Times New Roman" w:hAnsi="Times New Roman" w:cs="Times New Roman"/>
-                <w:noProof/>
-                <w:sz w:val="24"/>
-                <w:szCs w:val="24"/>
-              </w:rPr>
-              <w:t xml:space="preserve"> </w:t>
-            </w:r>
-            <w:r>
-              <w:rPr>
-                <w:rFonts w:ascii="Times New Roman" w:hAnsi="Times New Roman" w:cs="Times New Roman"/>
-                <w:noProof/>
-                <w:sz w:val="24"/>
-                <w:szCs w:val="24"/>
-              </w:rPr>
-              <w:t>lahan</w:t>
-            </w:r>
-            <w:r>
-              <w:rPr>
-                <w:rFonts w:ascii="Times New Roman" w:hAnsi="Times New Roman" w:cs="Times New Roman"/>
-                <w:noProof/>
-                <w:sz w:val="24"/>
-                <w:szCs w:val="24"/>
-              </w:rPr>
-              <w:t xml:space="preserve"> </w:t>
-            </w:r>
-            <w:r>
-              <w:rPr>
-                <w:rFonts w:ascii="Times New Roman" w:hAnsi="Times New Roman" w:cs="Times New Roman"/>
-                <w:noProof/>
-                <w:sz w:val="24"/>
-                <w:szCs w:val="24"/>
-              </w:rPr>
-              <w:t>tanam</w:t>
-            </w:r>
-          </w:p>
-        </w:tc>
-        <w:tc>
-          <w:tcPr>
-            <w:tcW w:w="2823" w:type="dxa"/>
-            <w:vAlign w:val="center"/>
-          </w:tcPr>
-          <w:p>
-            <w:pPr>
-              <w:rPr>
-                <w:rFonts w:ascii="Times New Roman" w:hAnsi="Times New Roman" w:cs="Times New Roman"/>
-                <w:noProof/>
-                <w:sz w:val="24"/>
-                <w:szCs w:val="24"/>
-              </w:rPr>
-            </w:pPr>
-            <w:r>
-              <w:rPr>
-                <w:rFonts w:ascii="Times New Roman" w:hAnsi="Times New Roman" w:cs="Times New Roman"/>
-                <w:noProof/>
-                <w:sz w:val="24"/>
-                <w:szCs w:val="24"/>
-              </w:rPr>
-              <w:t>25</w:t>
-            </w:r>
-            <w:r>
-              <w:rPr>
-                <w:rFonts w:ascii="Times New Roman" w:hAnsi="Times New Roman" w:cs="Times New Roman"/>
-                <w:noProof/>
-                <w:sz w:val="24"/>
-                <w:szCs w:val="24"/>
-              </w:rPr>
-              <w:t xml:space="preserve"> </w:t>
-            </w:r>
-            <w:r>
-              <w:rPr>
-                <w:rFonts w:ascii="Times New Roman" w:hAnsi="Times New Roman" w:cs="Times New Roman"/>
-                <w:noProof/>
-                <w:sz w:val="24"/>
-                <w:szCs w:val="24"/>
-              </w:rPr>
-              <w:t>Februari</w:t>
-            </w:r>
-            <w:r>
-              <w:rPr>
-                <w:rFonts w:ascii="Times New Roman" w:hAnsi="Times New Roman" w:cs="Times New Roman"/>
-                <w:noProof/>
-                <w:sz w:val="24"/>
-                <w:szCs w:val="24"/>
-              </w:rPr>
-              <w:t xml:space="preserve"> </w:t>
-            </w:r>
-            <w:r>
-              <w:rPr>
-                <w:rFonts w:ascii="Times New Roman" w:hAnsi="Times New Roman" w:cs="Times New Roman"/>
-                <w:noProof/>
-                <w:sz w:val="24"/>
-                <w:szCs w:val="24"/>
-              </w:rPr>
-              <w:t>2022</w:t>
-            </w:r>
-          </w:p>
-        </w:tc>
-      </w:tr>
-      <w:tr>
-        <w:tc>
-          <w:tcPr>
-            <w:tcW w:w="562" w:type="dxa"/>
-            <w:vAlign w:val="center"/>
-          </w:tcPr>
-          <w:p>
-            <w:pPr>
-              <w:jc w:val="center"/>
-              <w:rPr>
-                <w:rFonts w:ascii="Times New Roman" w:hAnsi="Times New Roman" w:cs="Times New Roman"/>
-                <w:noProof/>
-                <w:sz w:val="24"/>
-                <w:szCs w:val="24"/>
-              </w:rPr>
-            </w:pPr>
-            <w:r>
-              <w:rPr>
-                <w:rFonts w:ascii="Times New Roman" w:hAnsi="Times New Roman" w:cs="Times New Roman"/>
-                <w:noProof/>
-                <w:sz w:val="24"/>
-                <w:szCs w:val="24"/>
-              </w:rPr>
-              <w:t>6.</w:t>
-            </w:r>
-          </w:p>
-        </w:tc>
-        <w:tc>
-          <w:tcPr>
-            <w:tcW w:w="4536" w:type="dxa"/>
-            <w:vAlign w:val="center"/>
-          </w:tcPr>
-          <w:p>
-            <w:pPr>
-              <w:rPr>
-                <w:rFonts w:ascii="Times New Roman" w:hAnsi="Times New Roman" w:cs="Times New Roman"/>
-                <w:noProof/>
-                <w:sz w:val="24"/>
-                <w:szCs w:val="24"/>
-              </w:rPr>
-            </w:pPr>
-            <w:r>
-              <w:rPr>
-                <w:rFonts w:ascii="Times New Roman" w:hAnsi="Times New Roman" w:cs="Times New Roman"/>
-                <w:noProof/>
-                <w:sz w:val="24"/>
-                <w:szCs w:val="24"/>
-              </w:rPr>
-              <w:t>7</w:t>
-            </w:r>
-            <w:r>
-              <w:rPr>
-                <w:rFonts w:ascii="Times New Roman" w:hAnsi="Times New Roman" w:cs="Times New Roman"/>
-                <w:noProof/>
-                <w:sz w:val="24"/>
-                <w:szCs w:val="24"/>
-              </w:rPr>
-              <w:t xml:space="preserve"> </w:t>
-            </w:r>
-            <w:r>
-              <w:rPr>
-                <w:rFonts w:ascii="Times New Roman" w:hAnsi="Times New Roman" w:cs="Times New Roman"/>
-                <w:noProof/>
-                <w:sz w:val="24"/>
-                <w:szCs w:val="24"/>
-              </w:rPr>
-              <w:t>Hari</w:t>
-            </w:r>
-            <w:r>
-              <w:rPr>
-                <w:rFonts w:ascii="Times New Roman" w:hAnsi="Times New Roman" w:cs="Times New Roman"/>
-                <w:noProof/>
-                <w:sz w:val="24"/>
-                <w:szCs w:val="24"/>
-              </w:rPr>
-              <w:t xml:space="preserve"> </w:t>
-            </w:r>
-            <w:r>
-              <w:rPr>
-                <w:rFonts w:ascii="Times New Roman" w:hAnsi="Times New Roman" w:cs="Times New Roman"/>
-                <w:noProof/>
-                <w:sz w:val="24"/>
-                <w:szCs w:val="24"/>
-              </w:rPr>
-              <w:t>Setelah</w:t>
-            </w:r>
-            <w:r>
-              <w:rPr>
-                <w:rFonts w:ascii="Times New Roman" w:hAnsi="Times New Roman" w:cs="Times New Roman"/>
-                <w:noProof/>
-                <w:sz w:val="24"/>
-                <w:szCs w:val="24"/>
-              </w:rPr>
-              <w:t xml:space="preserve"> </w:t>
-            </w:r>
-            <w:r>
-              <w:rPr>
-                <w:rFonts w:ascii="Times New Roman" w:hAnsi="Times New Roman" w:cs="Times New Roman"/>
-                <w:noProof/>
-                <w:sz w:val="24"/>
-                <w:szCs w:val="24"/>
-              </w:rPr>
-              <w:t>Tanam</w:t>
-            </w:r>
-            <w:r>
-              <w:rPr>
-                <w:rFonts w:ascii="Times New Roman" w:hAnsi="Times New Roman" w:cs="Times New Roman"/>
-                <w:noProof/>
-                <w:sz w:val="24"/>
-                <w:szCs w:val="24"/>
-              </w:rPr>
-              <w:t xml:space="preserve"> </w:t>
-            </w:r>
-            <w:r>
-              <w:rPr>
-                <w:rFonts w:ascii="Times New Roman" w:hAnsi="Times New Roman" w:cs="Times New Roman"/>
-                <w:noProof/>
-                <w:sz w:val="24"/>
-                <w:szCs w:val="24"/>
-              </w:rPr>
-              <w:t>diberi</w:t>
-            </w:r>
-            <w:r>
-              <w:rPr>
-                <w:rFonts w:ascii="Times New Roman" w:hAnsi="Times New Roman" w:cs="Times New Roman"/>
-                <w:noProof/>
-                <w:sz w:val="24"/>
-                <w:szCs w:val="24"/>
-              </w:rPr>
-              <w:t xml:space="preserve"> </w:t>
-            </w:r>
-            <w:r>
-              <w:rPr>
-                <w:rFonts w:ascii="Times New Roman" w:hAnsi="Times New Roman" w:cs="Times New Roman"/>
-                <w:noProof/>
-                <w:sz w:val="24"/>
-                <w:szCs w:val="24"/>
-              </w:rPr>
-              <w:t>pupuk</w:t>
-            </w:r>
-            <w:r>
-              <w:rPr>
-                <w:rFonts w:ascii="Times New Roman" w:hAnsi="Times New Roman" w:cs="Times New Roman"/>
-                <w:noProof/>
-                <w:sz w:val="24"/>
-                <w:szCs w:val="24"/>
-              </w:rPr>
-              <w:t xml:space="preserve"> </w:t>
-            </w:r>
-            <w:r>
-              <w:rPr>
-                <w:rFonts w:ascii="Times New Roman" w:hAnsi="Times New Roman" w:cs="Times New Roman"/>
-                <w:noProof/>
-                <w:sz w:val="24"/>
-                <w:szCs w:val="24"/>
-              </w:rPr>
-              <w:t>lagi</w:t>
-            </w:r>
-          </w:p>
-        </w:tc>
-        <w:tc>
-          <w:tcPr>
-            <w:tcW w:w="2823" w:type="dxa"/>
-            <w:vAlign w:val="center"/>
-          </w:tcPr>
-          <w:p>
-            <w:pPr>
-              <w:rPr>
-                <w:rFonts w:ascii="Times New Roman" w:hAnsi="Times New Roman" w:cs="Times New Roman"/>
-                <w:noProof/>
-                <w:sz w:val="24"/>
-                <w:szCs w:val="24"/>
-              </w:rPr>
-            </w:pPr>
-            <w:r>
-              <w:rPr>
-                <w:rFonts w:ascii="Times New Roman" w:hAnsi="Times New Roman" w:cs="Times New Roman"/>
-                <w:noProof/>
-                <w:sz w:val="24"/>
-                <w:szCs w:val="24"/>
-              </w:rPr>
-              <w:t>4</w:t>
-            </w:r>
-            <w:r>
-              <w:rPr>
-                <w:rFonts w:ascii="Times New Roman" w:hAnsi="Times New Roman" w:cs="Times New Roman"/>
-                <w:noProof/>
-                <w:sz w:val="24"/>
-                <w:szCs w:val="24"/>
-              </w:rPr>
-              <w:t xml:space="preserve"> </w:t>
-            </w:r>
-            <w:r>
-              <w:rPr>
-                <w:rFonts w:ascii="Times New Roman" w:hAnsi="Times New Roman" w:cs="Times New Roman"/>
-                <w:noProof/>
-                <w:sz w:val="24"/>
-                <w:szCs w:val="24"/>
-              </w:rPr>
-              <w:t>Maret</w:t>
-            </w:r>
-            <w:r>
-              <w:rPr>
-                <w:rFonts w:ascii="Times New Roman" w:hAnsi="Times New Roman" w:cs="Times New Roman"/>
-                <w:noProof/>
-                <w:sz w:val="24"/>
-                <w:szCs w:val="24"/>
-              </w:rPr>
-              <w:t xml:space="preserve"> </w:t>
-            </w:r>
-            <w:r>
-              <w:rPr>
-                <w:rFonts w:ascii="Times New Roman" w:hAnsi="Times New Roman" w:cs="Times New Roman"/>
-                <w:noProof/>
-                <w:sz w:val="24"/>
-                <w:szCs w:val="24"/>
-              </w:rPr>
-              <w:t>2022</w:t>
-            </w:r>
-          </w:p>
-        </w:tc>
-      </w:tr>
-      <w:tr>
-        <w:tc>
-          <w:tcPr>
-            <w:tcW w:w="562" w:type="dxa"/>
-            <w:vAlign w:val="center"/>
-          </w:tcPr>
-          <w:p>
-            <w:pPr>
-              <w:jc w:val="center"/>
-              <w:rPr>
-                <w:rFonts w:ascii="Times New Roman" w:hAnsi="Times New Roman" w:cs="Times New Roman"/>
-                <w:noProof/>
-                <w:sz w:val="24"/>
-                <w:szCs w:val="24"/>
-              </w:rPr>
-            </w:pPr>
-            <w:r>
-              <w:rPr>
-                <w:rFonts w:ascii="Times New Roman" w:hAnsi="Times New Roman" w:cs="Times New Roman"/>
-                <w:noProof/>
-                <w:sz w:val="24"/>
-                <w:szCs w:val="24"/>
-              </w:rPr>
-              <w:t>7.</w:t>
-            </w:r>
-          </w:p>
-        </w:tc>
-        <w:tc>
-          <w:tcPr>
-            <w:tcW w:w="4536" w:type="dxa"/>
-            <w:vAlign w:val="center"/>
-          </w:tcPr>
-          <w:p>
-            <w:pPr>
-              <w:rPr>
-                <w:rFonts w:ascii="Times New Roman" w:hAnsi="Times New Roman" w:cs="Times New Roman"/>
-                <w:noProof/>
-                <w:sz w:val="24"/>
-                <w:szCs w:val="24"/>
-              </w:rPr>
-            </w:pPr>
-            <w:r>
-              <w:rPr>
-                <w:rFonts w:ascii="Times New Roman" w:hAnsi="Times New Roman" w:cs="Times New Roman"/>
-                <w:noProof/>
-                <w:sz w:val="24"/>
-                <w:szCs w:val="24"/>
-              </w:rPr>
-              <w:t>10</w:t>
-            </w:r>
-            <w:r>
-              <w:rPr>
-                <w:rFonts w:ascii="Times New Roman" w:hAnsi="Times New Roman" w:cs="Times New Roman"/>
-                <w:noProof/>
-                <w:sz w:val="24"/>
-                <w:szCs w:val="24"/>
-              </w:rPr>
-              <w:t xml:space="preserve"> </w:t>
-            </w:r>
-            <w:r>
-              <w:rPr>
-                <w:rFonts w:ascii="Times New Roman" w:hAnsi="Times New Roman" w:cs="Times New Roman"/>
-                <w:noProof/>
-                <w:sz w:val="24"/>
-                <w:szCs w:val="24"/>
-              </w:rPr>
-              <w:t>HST</w:t>
-            </w:r>
-            <w:r>
-              <w:rPr>
-                <w:rFonts w:ascii="Times New Roman" w:hAnsi="Times New Roman" w:cs="Times New Roman"/>
-                <w:noProof/>
-                <w:sz w:val="24"/>
-                <w:szCs w:val="24"/>
-              </w:rPr>
-              <w:t xml:space="preserve"> </w:t>
-            </w:r>
-            <w:r>
-              <w:rPr>
-                <w:rFonts w:ascii="Times New Roman" w:hAnsi="Times New Roman" w:cs="Times New Roman"/>
-                <w:noProof/>
-                <w:sz w:val="24"/>
-                <w:szCs w:val="24"/>
-              </w:rPr>
-              <w:t>penyemprotan</w:t>
-            </w:r>
-            <w:r>
-              <w:rPr>
-                <w:rFonts w:ascii="Times New Roman" w:hAnsi="Times New Roman" w:cs="Times New Roman"/>
-                <w:noProof/>
-                <w:sz w:val="24"/>
-                <w:szCs w:val="24"/>
-              </w:rPr>
-              <w:t xml:space="preserve"> </w:t>
-            </w:r>
-            <w:r>
-              <w:rPr>
-                <w:rFonts w:ascii="Times New Roman" w:hAnsi="Times New Roman" w:cs="Times New Roman"/>
-                <w:noProof/>
-                <w:sz w:val="24"/>
-                <w:szCs w:val="24"/>
-              </w:rPr>
-              <w:t>insektisida</w:t>
-            </w:r>
-          </w:p>
-        </w:tc>
-        <w:tc>
-          <w:tcPr>
-            <w:tcW w:w="2823" w:type="dxa"/>
-            <w:vAlign w:val="center"/>
-          </w:tcPr>
-          <w:p>
-            <w:pPr>
-              <w:rPr>
-                <w:rFonts w:ascii="Times New Roman" w:hAnsi="Times New Roman" w:cs="Times New Roman"/>
-                <w:noProof/>
-                <w:sz w:val="24"/>
-                <w:szCs w:val="24"/>
-              </w:rPr>
-            </w:pPr>
-            <w:r>
-              <w:rPr>
-                <w:rFonts w:ascii="Times New Roman" w:hAnsi="Times New Roman" w:cs="Times New Roman"/>
-                <w:noProof/>
-                <w:sz w:val="24"/>
-                <w:szCs w:val="24"/>
-              </w:rPr>
-              <w:t>7</w:t>
-            </w:r>
-            <w:r>
-              <w:rPr>
-                <w:rFonts w:ascii="Times New Roman" w:hAnsi="Times New Roman" w:cs="Times New Roman"/>
-                <w:noProof/>
-                <w:sz w:val="24"/>
-                <w:szCs w:val="24"/>
-              </w:rPr>
-              <w:t xml:space="preserve"> </w:t>
-            </w:r>
-            <w:r>
-              <w:rPr>
-                <w:rFonts w:ascii="Times New Roman" w:hAnsi="Times New Roman" w:cs="Times New Roman"/>
-                <w:noProof/>
-                <w:sz w:val="24"/>
-                <w:szCs w:val="24"/>
-              </w:rPr>
-              <w:t>Maret</w:t>
-            </w:r>
-            <w:r>
-              <w:rPr>
-                <w:rFonts w:ascii="Times New Roman" w:hAnsi="Times New Roman" w:cs="Times New Roman"/>
-                <w:noProof/>
-                <w:sz w:val="24"/>
-                <w:szCs w:val="24"/>
-              </w:rPr>
-              <w:t xml:space="preserve"> </w:t>
-            </w:r>
-            <w:r>
-              <w:rPr>
-                <w:rFonts w:ascii="Times New Roman" w:hAnsi="Times New Roman" w:cs="Times New Roman"/>
-                <w:noProof/>
-                <w:sz w:val="24"/>
-                <w:szCs w:val="24"/>
-              </w:rPr>
-              <w:t>2022</w:t>
-            </w:r>
-          </w:p>
-        </w:tc>
-      </w:tr>
-      <w:tr>
-        <w:tc>
-          <w:tcPr>
-            <w:tcW w:w="562" w:type="dxa"/>
-            <w:vAlign w:val="center"/>
-          </w:tcPr>
-          <w:p>
-            <w:pPr>
-              <w:jc w:val="center"/>
-              <w:rPr>
-                <w:rFonts w:ascii="Times New Roman" w:hAnsi="Times New Roman" w:cs="Times New Roman"/>
-                <w:noProof/>
-                <w:sz w:val="24"/>
-                <w:szCs w:val="24"/>
-              </w:rPr>
-            </w:pPr>
-            <w:r>
-              <w:rPr>
-                <w:rFonts w:ascii="Times New Roman" w:hAnsi="Times New Roman" w:cs="Times New Roman"/>
-                <w:noProof/>
-                <w:sz w:val="24"/>
-                <w:szCs w:val="24"/>
-              </w:rPr>
-              <w:t>8.</w:t>
-            </w:r>
-          </w:p>
-        </w:tc>
-        <w:tc>
-          <w:tcPr>
-            <w:tcW w:w="4536" w:type="dxa"/>
-            <w:vAlign w:val="center"/>
-          </w:tcPr>
-          <w:p>
-            <w:pPr>
-              <w:rPr>
-                <w:rFonts w:ascii="Times New Roman" w:hAnsi="Times New Roman" w:cs="Times New Roman"/>
-                <w:noProof/>
-                <w:sz w:val="24"/>
-                <w:szCs w:val="24"/>
-              </w:rPr>
-            </w:pPr>
-            <w:r>
-              <w:rPr>
-                <w:rFonts w:ascii="Times New Roman" w:hAnsi="Times New Roman" w:cs="Times New Roman"/>
-                <w:noProof/>
-                <w:sz w:val="24"/>
-                <w:szCs w:val="24"/>
-              </w:rPr>
-              <w:t>14</w:t>
-            </w:r>
-            <w:r>
-              <w:rPr>
-                <w:rFonts w:ascii="Times New Roman" w:hAnsi="Times New Roman" w:cs="Times New Roman"/>
-                <w:noProof/>
-                <w:sz w:val="24"/>
-                <w:szCs w:val="24"/>
-              </w:rPr>
-              <w:t xml:space="preserve"> </w:t>
-            </w:r>
-            <w:r>
-              <w:rPr>
-                <w:rFonts w:ascii="Times New Roman" w:hAnsi="Times New Roman" w:cs="Times New Roman"/>
-                <w:noProof/>
-                <w:sz w:val="24"/>
-                <w:szCs w:val="24"/>
-              </w:rPr>
-              <w:t>HST</w:t>
-            </w:r>
-            <w:r>
-              <w:rPr>
-                <w:rFonts w:ascii="Times New Roman" w:hAnsi="Times New Roman" w:cs="Times New Roman"/>
-                <w:noProof/>
-                <w:sz w:val="24"/>
-                <w:szCs w:val="24"/>
-              </w:rPr>
-              <w:t xml:space="preserve"> </w:t>
-            </w:r>
-            <w:r>
-              <w:rPr>
-                <w:rFonts w:ascii="Times New Roman" w:hAnsi="Times New Roman" w:cs="Times New Roman"/>
-                <w:noProof/>
-                <w:sz w:val="24"/>
-                <w:szCs w:val="24"/>
-              </w:rPr>
-              <w:t>diberi</w:t>
-            </w:r>
-            <w:r>
-              <w:rPr>
-                <w:rFonts w:ascii="Times New Roman" w:hAnsi="Times New Roman" w:cs="Times New Roman"/>
-                <w:noProof/>
-                <w:sz w:val="24"/>
-                <w:szCs w:val="24"/>
-              </w:rPr>
-              <w:t xml:space="preserve"> </w:t>
-            </w:r>
-            <w:r>
-              <w:rPr>
-                <w:rFonts w:ascii="Times New Roman" w:hAnsi="Times New Roman" w:cs="Times New Roman"/>
-                <w:noProof/>
-                <w:sz w:val="24"/>
-                <w:szCs w:val="24"/>
-              </w:rPr>
-              <w:t>pupuk</w:t>
-            </w:r>
-            <w:r>
-              <w:rPr>
-                <w:rFonts w:ascii="Times New Roman" w:hAnsi="Times New Roman" w:cs="Times New Roman"/>
-                <w:noProof/>
-                <w:sz w:val="24"/>
-                <w:szCs w:val="24"/>
-              </w:rPr>
-              <w:t xml:space="preserve"> </w:t>
-            </w:r>
-            <w:r>
-              <w:rPr>
-                <w:rFonts w:ascii="Times New Roman" w:hAnsi="Times New Roman" w:cs="Times New Roman"/>
-                <w:noProof/>
-                <w:sz w:val="24"/>
-                <w:szCs w:val="24"/>
-              </w:rPr>
-              <w:t>lagi</w:t>
-            </w:r>
-            <w:r>
-              <w:rPr>
-                <w:rFonts w:ascii="Times New Roman" w:hAnsi="Times New Roman" w:cs="Times New Roman"/>
-                <w:noProof/>
-                <w:sz w:val="24"/>
-                <w:szCs w:val="24"/>
-              </w:rPr>
-              <w:t xml:space="preserve"> </w:t>
-            </w:r>
-            <w:r>
-              <w:rPr>
-                <w:rFonts w:ascii="Times New Roman" w:hAnsi="Times New Roman" w:cs="Times New Roman"/>
-                <w:noProof/>
-                <w:sz w:val="24"/>
-                <w:szCs w:val="24"/>
-              </w:rPr>
-              <w:t>seterusnya</w:t>
-            </w:r>
-            <w:r>
-              <w:rPr>
-                <w:rFonts w:ascii="Times New Roman" w:hAnsi="Times New Roman" w:cs="Times New Roman"/>
-                <w:noProof/>
-                <w:sz w:val="24"/>
-                <w:szCs w:val="24"/>
-              </w:rPr>
-              <w:t xml:space="preserve"> </w:t>
-            </w:r>
-            <w:r>
-              <w:rPr>
-                <w:rFonts w:ascii="Times New Roman" w:hAnsi="Times New Roman" w:cs="Times New Roman"/>
-                <w:noProof/>
-                <w:sz w:val="24"/>
-                <w:szCs w:val="24"/>
-              </w:rPr>
-              <w:t>dalam</w:t>
-            </w:r>
-            <w:r>
-              <w:rPr>
-                <w:rFonts w:ascii="Times New Roman" w:hAnsi="Times New Roman" w:cs="Times New Roman"/>
-                <w:noProof/>
-                <w:sz w:val="24"/>
-                <w:szCs w:val="24"/>
-              </w:rPr>
-              <w:t xml:space="preserve"> </w:t>
-            </w:r>
-            <w:r>
-              <w:rPr>
-                <w:rFonts w:ascii="Times New Roman" w:hAnsi="Times New Roman" w:cs="Times New Roman"/>
-                <w:noProof/>
-                <w:sz w:val="24"/>
-                <w:szCs w:val="24"/>
-              </w:rPr>
-              <w:t>kurun</w:t>
-            </w:r>
-            <w:r>
-              <w:rPr>
-                <w:rFonts w:ascii="Times New Roman" w:hAnsi="Times New Roman" w:cs="Times New Roman"/>
-                <w:noProof/>
-                <w:sz w:val="24"/>
-                <w:szCs w:val="24"/>
-              </w:rPr>
-              <w:t xml:space="preserve"> </w:t>
-            </w:r>
-            <w:r>
-              <w:rPr>
-                <w:rFonts w:ascii="Times New Roman" w:hAnsi="Times New Roman" w:cs="Times New Roman"/>
-                <w:noProof/>
-                <w:sz w:val="24"/>
-                <w:szCs w:val="24"/>
-              </w:rPr>
-              <w:t>waktu</w:t>
-            </w:r>
-            <w:r>
-              <w:rPr>
-                <w:rFonts w:ascii="Times New Roman" w:hAnsi="Times New Roman" w:cs="Times New Roman"/>
-                <w:noProof/>
-                <w:sz w:val="24"/>
-                <w:szCs w:val="24"/>
-              </w:rPr>
-              <w:t xml:space="preserve"> </w:t>
-            </w:r>
-            <w:r>
-              <w:rPr>
-                <w:rFonts w:ascii="Times New Roman" w:hAnsi="Times New Roman" w:cs="Times New Roman"/>
-                <w:noProof/>
-                <w:sz w:val="24"/>
-                <w:szCs w:val="24"/>
-              </w:rPr>
-              <w:t>sepekan</w:t>
-            </w:r>
-            <w:r>
-              <w:rPr>
-                <w:rFonts w:ascii="Times New Roman" w:hAnsi="Times New Roman" w:cs="Times New Roman"/>
-                <w:noProof/>
-                <w:sz w:val="24"/>
-                <w:szCs w:val="24"/>
-              </w:rPr>
-              <w:t xml:space="preserve"> </w:t>
-            </w:r>
-            <w:r>
-              <w:rPr>
-                <w:rFonts w:ascii="Times New Roman" w:hAnsi="Times New Roman" w:cs="Times New Roman"/>
-                <w:noProof/>
-                <w:sz w:val="24"/>
-                <w:szCs w:val="24"/>
-              </w:rPr>
-              <w:t>sekali</w:t>
-            </w:r>
-          </w:p>
-        </w:tc>
-        <w:tc>
-          <w:tcPr>
-            <w:tcW w:w="2823" w:type="dxa"/>
-            <w:vAlign w:val="center"/>
-          </w:tcPr>
-          <w:p>
-            <w:pPr>
-              <w:rPr>
-                <w:rFonts w:ascii="Times New Roman" w:hAnsi="Times New Roman" w:cs="Times New Roman"/>
-                <w:noProof/>
-                <w:sz w:val="24"/>
-                <w:szCs w:val="24"/>
-              </w:rPr>
-            </w:pPr>
-            <w:r>
-              <w:rPr>
-                <w:rFonts w:ascii="Times New Roman" w:hAnsi="Times New Roman" w:cs="Times New Roman"/>
-                <w:noProof/>
-                <w:sz w:val="24"/>
-                <w:szCs w:val="24"/>
-              </w:rPr>
-              <w:t>11</w:t>
-            </w:r>
-            <w:r>
-              <w:rPr>
-                <w:rFonts w:ascii="Times New Roman" w:hAnsi="Times New Roman" w:cs="Times New Roman"/>
-                <w:noProof/>
-                <w:sz w:val="24"/>
-                <w:szCs w:val="24"/>
-              </w:rPr>
-              <w:t xml:space="preserve"> </w:t>
-            </w:r>
-            <w:r>
-              <w:rPr>
-                <w:rFonts w:ascii="Times New Roman" w:hAnsi="Times New Roman" w:cs="Times New Roman"/>
-                <w:noProof/>
-                <w:sz w:val="24"/>
-                <w:szCs w:val="24"/>
-              </w:rPr>
-              <w:t>Maret</w:t>
-            </w:r>
-            <w:r>
-              <w:rPr>
-                <w:rFonts w:ascii="Times New Roman" w:hAnsi="Times New Roman" w:cs="Times New Roman"/>
-                <w:noProof/>
-                <w:sz w:val="24"/>
-                <w:szCs w:val="24"/>
-              </w:rPr>
-              <w:t xml:space="preserve"> </w:t>
-            </w:r>
-            <w:r>
-              <w:rPr>
-                <w:rFonts w:ascii="Times New Roman" w:hAnsi="Times New Roman" w:cs="Times New Roman"/>
-                <w:noProof/>
-                <w:sz w:val="24"/>
-                <w:szCs w:val="24"/>
-              </w:rPr>
-              <w:t>2022</w:t>
-            </w:r>
-          </w:p>
-        </w:tc>
-      </w:tr>
-      <w:tr>
-        <w:tc>
-          <w:tcPr>
-            <w:tcW w:w="562" w:type="dxa"/>
-            <w:vAlign w:val="center"/>
-          </w:tcPr>
-          <w:p>
-            <w:pPr>
-              <w:jc w:val="center"/>
-              <w:rPr>
-                <w:rFonts w:ascii="Times New Roman" w:hAnsi="Times New Roman" w:cs="Times New Roman"/>
-                <w:noProof/>
-                <w:sz w:val="24"/>
-                <w:szCs w:val="24"/>
-              </w:rPr>
-            </w:pPr>
-            <w:r>
-              <w:rPr>
-                <w:rFonts w:ascii="Times New Roman" w:hAnsi="Times New Roman" w:cs="Times New Roman"/>
-                <w:noProof/>
-                <w:sz w:val="24"/>
-                <w:szCs w:val="24"/>
-              </w:rPr>
-              <w:t>9.</w:t>
-            </w:r>
-          </w:p>
-        </w:tc>
-        <w:tc>
-          <w:tcPr>
-            <w:tcW w:w="4536" w:type="dxa"/>
-            <w:vAlign w:val="center"/>
-          </w:tcPr>
-          <w:p>
-            <w:pPr>
-              <w:rPr>
-                <w:rFonts w:ascii="Times New Roman" w:hAnsi="Times New Roman" w:cs="Times New Roman"/>
-                <w:noProof/>
-                <w:sz w:val="24"/>
-                <w:szCs w:val="24"/>
-              </w:rPr>
-            </w:pPr>
-            <w:r>
-              <w:rPr>
-                <w:rFonts w:ascii="Times New Roman" w:hAnsi="Times New Roman" w:cs="Times New Roman"/>
-                <w:noProof/>
-                <w:sz w:val="24"/>
-                <w:szCs w:val="24"/>
-              </w:rPr>
-              <w:t>Masa</w:t>
-            </w:r>
-            <w:r>
-              <w:rPr>
-                <w:rFonts w:ascii="Times New Roman" w:hAnsi="Times New Roman" w:cs="Times New Roman"/>
-                <w:noProof/>
-                <w:sz w:val="24"/>
-                <w:szCs w:val="24"/>
-              </w:rPr>
-              <w:t xml:space="preserve"> </w:t>
-            </w:r>
-            <w:r>
-              <w:rPr>
-                <w:rFonts w:ascii="Times New Roman" w:hAnsi="Times New Roman" w:cs="Times New Roman"/>
-                <w:noProof/>
-                <w:sz w:val="24"/>
-                <w:szCs w:val="24"/>
-              </w:rPr>
-              <w:t>panen</w:t>
-            </w:r>
-          </w:p>
-        </w:tc>
-        <w:tc>
-          <w:tcPr>
-            <w:tcW w:w="2823" w:type="dxa"/>
-            <w:vAlign w:val="center"/>
-          </w:tcPr>
-          <w:p>
-            <w:pPr>
-              <w:rPr>
-                <w:rFonts w:ascii="Times New Roman" w:hAnsi="Times New Roman" w:cs="Times New Roman"/>
-                <w:noProof/>
-                <w:sz w:val="24"/>
-                <w:szCs w:val="24"/>
-              </w:rPr>
-            </w:pPr>
-            <w:r>
-              <w:rPr>
-                <w:rFonts w:ascii="Times New Roman" w:hAnsi="Times New Roman" w:cs="Times New Roman"/>
-                <w:noProof/>
-                <w:sz w:val="24"/>
-                <w:szCs w:val="24"/>
-              </w:rPr>
-              <w:t>April</w:t>
-            </w:r>
-            <w:r>
-              <w:rPr>
-                <w:rFonts w:ascii="Times New Roman" w:hAnsi="Times New Roman" w:cs="Times New Roman"/>
-                <w:noProof/>
-                <w:sz w:val="24"/>
-                <w:szCs w:val="24"/>
-              </w:rPr>
-              <w:t xml:space="preserve"> </w:t>
-            </w:r>
-            <w:r>
-              <w:rPr>
-                <w:rFonts w:ascii="Times New Roman" w:hAnsi="Times New Roman" w:cs="Times New Roman"/>
-                <w:noProof/>
-                <w:sz w:val="24"/>
-                <w:szCs w:val="24"/>
-              </w:rPr>
-              <w:t>2022</w:t>
-            </w:r>
-          </w:p>
-        </w:tc>
-      </w:tr>
-      <w:tr>
-        <w:tc>
-          <w:tcPr>
-            <w:tcW w:w="562" w:type="dxa"/>
-            <w:vAlign w:val="center"/>
-          </w:tcPr>
-          <w:p>
-            <w:pPr>
-              <w:jc w:val="center"/>
-              <w:rPr>
-                <w:rFonts w:ascii="Times New Roman" w:hAnsi="Times New Roman" w:cs="Times New Roman"/>
-                <w:noProof/>
-                <w:sz w:val="24"/>
-                <w:szCs w:val="24"/>
-              </w:rPr>
-            </w:pPr>
-            <w:r>
-              <w:rPr>
-                <w:rFonts w:ascii="Times New Roman" w:hAnsi="Times New Roman" w:cs="Times New Roman"/>
-                <w:noProof/>
-                <w:sz w:val="24"/>
-                <w:szCs w:val="24"/>
-              </w:rPr>
-              <w:t>10.</w:t>
-            </w:r>
-          </w:p>
-        </w:tc>
-        <w:tc>
-          <w:tcPr>
-            <w:tcW w:w="4536" w:type="dxa"/>
-            <w:vAlign w:val="center"/>
-          </w:tcPr>
-          <w:p>
-            <w:pPr>
-              <w:rPr>
-                <w:rFonts w:ascii="Times New Roman" w:hAnsi="Times New Roman" w:cs="Times New Roman"/>
-                <w:noProof/>
-                <w:sz w:val="24"/>
-                <w:szCs w:val="24"/>
-              </w:rPr>
-            </w:pPr>
-            <w:r>
-              <w:rPr>
-                <w:rFonts w:ascii="Times New Roman" w:hAnsi="Times New Roman" w:cs="Times New Roman"/>
-                <w:noProof/>
-                <w:sz w:val="24"/>
-                <w:szCs w:val="24"/>
-              </w:rPr>
-              <w:t>Pemasaran</w:t>
-            </w:r>
-            <w:r>
-              <w:rPr>
-                <w:rFonts w:ascii="Times New Roman" w:hAnsi="Times New Roman" w:cs="Times New Roman"/>
-                <w:noProof/>
-                <w:sz w:val="24"/>
-                <w:szCs w:val="24"/>
-              </w:rPr>
-              <w:t xml:space="preserve"> </w:t>
-            </w:r>
-            <w:r>
-              <w:rPr>
-                <w:rFonts w:ascii="Times New Roman" w:hAnsi="Times New Roman" w:cs="Times New Roman"/>
-                <w:noProof/>
-                <w:sz w:val="24"/>
-                <w:szCs w:val="24"/>
-              </w:rPr>
-              <w:t>hasil</w:t>
-            </w:r>
-          </w:p>
-        </w:tc>
-        <w:tc>
-          <w:tcPr>
-            <w:tcW w:w="2823" w:type="dxa"/>
-            <w:vAlign w:val="center"/>
-          </w:tcPr>
-          <w:p>
-            <w:pPr>
-              <w:keepNext/>
-              <w:rPr>
-                <w:rFonts w:ascii="Times New Roman" w:hAnsi="Times New Roman" w:cs="Times New Roman"/>
-                <w:noProof/>
-                <w:sz w:val="24"/>
-                <w:szCs w:val="24"/>
-              </w:rPr>
-            </w:pPr>
-            <w:r>
-              <w:rPr>
-                <w:rFonts w:ascii="Times New Roman" w:hAnsi="Times New Roman" w:cs="Times New Roman"/>
-                <w:noProof/>
-                <w:sz w:val="24"/>
-                <w:szCs w:val="24"/>
-              </w:rPr>
-              <w:t>April</w:t>
-            </w:r>
-            <w:r>
-              <w:rPr>
-                <w:rFonts w:ascii="Times New Roman" w:hAnsi="Times New Roman" w:cs="Times New Roman"/>
-                <w:noProof/>
-                <w:sz w:val="24"/>
-                <w:szCs w:val="24"/>
-              </w:rPr>
-              <w:t xml:space="preserve"> </w:t>
-            </w:r>
-            <w:r>
-              <w:rPr>
-                <w:rFonts w:ascii="Times New Roman" w:hAnsi="Times New Roman" w:cs="Times New Roman"/>
-                <w:noProof/>
-                <w:sz w:val="24"/>
-                <w:szCs w:val="24"/>
-              </w:rPr>
-              <w:t>2022</w:t>
-            </w:r>
-          </w:p>
-        </w:tc>
-      </w:tr>
-    </w:tbl>
     <w:p>
       <w:pPr>
         <w:pStyle w:val="Caption"/>
@@ -19557,6 +19328,7 @@
           <w:sz w:val="24"/>
           <w:szCs w:val="24"/>
         </w:rPr>
+        <w:lastRenderedPageBreak/>
         <w:t>III.2</w:t>
       </w:r>
       <w:r>
@@ -21674,7 +21446,6 @@
         <w:rPr>
           <w:lang w:val="id-ID"/>
         </w:rPr>
-        <w:lastRenderedPageBreak/>
         <w:t>Tim</w:t>
       </w:r>
       <w:r>
@@ -23348,7 +23119,27 @@
         <w:szCs w:val="20"/>
         <w:lang w:val="en-US"/>
       </w:rPr>
-      <w:t>Copyright DikDns 2022</w:t>
+      <w:t xml:space="preserve">Copyright </w:t>
+    </w:r>
+    <w:proofErr w:type="spellStart"/>
+    <w:r>
+      <w:rPr>
+        <w:rFonts w:ascii="Times New Roman" w:hAnsi="Times New Roman" w:cs="Times New Roman"/>
+        <w:sz w:val="20"/>
+        <w:szCs w:val="20"/>
+        <w:lang w:val="en-US"/>
+      </w:rPr>
+      <w:t>DikDns</w:t>
+    </w:r>
+    <w:proofErr w:type="spellEnd"/>
+    <w:r>
+      <w:rPr>
+        <w:rFonts w:ascii="Times New Roman" w:hAnsi="Times New Roman" w:cs="Times New Roman"/>
+        <w:sz w:val="20"/>
+        <w:szCs w:val="20"/>
+        <w:lang w:val="en-US"/>
+      </w:rPr>
+      <w:t xml:space="preserve"> 2022</w:t>
     </w:r>
   </w:p>
 </w:ftr>
@@ -23485,7 +23276,27 @@
         <w:szCs w:val="20"/>
         <w:lang w:val="en-US"/>
       </w:rPr>
-      <w:t>Copyright DikDns 2022</w:t>
+      <w:t xml:space="preserve">Copyright </w:t>
+    </w:r>
+    <w:proofErr w:type="spellStart"/>
+    <w:r>
+      <w:rPr>
+        <w:rFonts w:ascii="Times New Roman" w:hAnsi="Times New Roman" w:cs="Times New Roman"/>
+        <w:sz w:val="20"/>
+        <w:szCs w:val="20"/>
+        <w:lang w:val="en-US"/>
+      </w:rPr>
+      <w:t>DikDns</w:t>
+    </w:r>
+    <w:proofErr w:type="spellEnd"/>
+    <w:r>
+      <w:rPr>
+        <w:rFonts w:ascii="Times New Roman" w:hAnsi="Times New Roman" w:cs="Times New Roman"/>
+        <w:sz w:val="20"/>
+        <w:szCs w:val="20"/>
+        <w:lang w:val="en-US"/>
+      </w:rPr>
+      <w:t xml:space="preserve"> 2022</w:t>
     </w:r>
   </w:p>
 </w:ftr>

</xml_diff>

<commit_message>
menambahkan subbab Memperbaiki Penyemaian
</commit_message>
<xml_diff>
--- a/main.docx
+++ b/main.docx
@@ -15679,14 +15679,425 @@
     </w:p>
     <w:p>
       <w:pPr>
-        <w:spacing w:after="0"/>
-        <w:rPr>
-          <w:rFonts w:ascii="Times New Roman" w:hAnsi="Times New Roman" w:cs="Times New Roman"/>
-          <w:noProof/>
-          <w:sz w:val="24"/>
-          <w:szCs w:val="24"/>
-        </w:rPr>
-      </w:pPr>
+        <w:pStyle w:val="Heading3"/>
+        <w:spacing w:before="0" w:after="120"/>
+        <w:rPr>
+          <w:rFonts w:ascii="Times New Roman" w:hAnsi="Times New Roman" w:cs="Times New Roman"/>
+          <w:b/>
+          <w:bCs/>
+          <w:noProof/>
+          <w:color w:val="auto"/>
+          <w:lang w:val="en-US"/>
+        </w:rPr>
+      </w:pPr>
+      <w:r>
+        <w:rPr>
+          <w:rFonts w:ascii="Times New Roman" w:hAnsi="Times New Roman" w:cs="Times New Roman"/>
+          <w:b/>
+          <w:bCs/>
+          <w:noProof/>
+          <w:color w:val="auto"/>
+        </w:rPr>
+        <w:t>II</w:t>
+      </w:r>
+      <w:r>
+        <w:rPr>
+          <w:rFonts w:ascii="Times New Roman" w:hAnsi="Times New Roman" w:cs="Times New Roman"/>
+          <w:b/>
+          <w:bCs/>
+          <w:noProof/>
+          <w:color w:val="auto"/>
+          <w:lang w:val="en-US"/>
+        </w:rPr>
+        <w:t>I</w:t>
+      </w:r>
+      <w:r>
+        <w:rPr>
+          <w:rFonts w:ascii="Times New Roman" w:hAnsi="Times New Roman" w:cs="Times New Roman"/>
+          <w:b/>
+          <w:bCs/>
+          <w:noProof/>
+          <w:color w:val="auto"/>
+        </w:rPr>
+        <w:t>.</w:t>
+      </w:r>
+      <w:r>
+        <w:rPr>
+          <w:rFonts w:ascii="Times New Roman" w:hAnsi="Times New Roman" w:cs="Times New Roman"/>
+          <w:b/>
+          <w:bCs/>
+          <w:noProof/>
+          <w:color w:val="auto"/>
+          <w:lang w:val="en-US"/>
+        </w:rPr>
+        <w:t>2</w:t>
+      </w:r>
+      <w:r>
+        <w:rPr>
+          <w:rFonts w:ascii="Times New Roman" w:hAnsi="Times New Roman" w:cs="Times New Roman"/>
+          <w:b/>
+          <w:bCs/>
+          <w:noProof/>
+          <w:color w:val="auto"/>
+        </w:rPr>
+        <w:t>.</w:t>
+      </w:r>
+      <w:r>
+        <w:rPr>
+          <w:rFonts w:ascii="Times New Roman" w:hAnsi="Times New Roman" w:cs="Times New Roman"/>
+          <w:b/>
+          <w:bCs/>
+          <w:noProof/>
+          <w:color w:val="auto"/>
+          <w:lang w:val="en-US"/>
+        </w:rPr>
+        <w:t>2</w:t>
+      </w:r>
+      <w:r>
+        <w:rPr>
+          <w:rFonts w:ascii="Times New Roman" w:hAnsi="Times New Roman" w:cs="Times New Roman"/>
+          <w:b/>
+          <w:bCs/>
+          <w:noProof/>
+          <w:color w:val="auto"/>
+          <w:lang w:val="en-US"/>
+        </w:rPr>
+        <w:t xml:space="preserve">.     </w:t>
+      </w:r>
+      <w:r>
+        <w:rPr>
+          <w:rFonts w:ascii="Times New Roman" w:hAnsi="Times New Roman" w:cs="Times New Roman"/>
+          <w:b/>
+          <w:bCs/>
+          <w:noProof/>
+          <w:color w:val="auto"/>
+          <w:lang w:val="en-US"/>
+        </w:rPr>
+        <w:t>Memperbaiki Penyemaian</w:t>
+      </w:r>
+    </w:p>
+    <w:p>
+      <w:pPr>
+        <w:spacing w:after="0" w:line="360" w:lineRule="auto"/>
+        <w:jc w:val="both"/>
+        <w:rPr>
+          <w:rFonts w:ascii="Times New Roman" w:hAnsi="Times New Roman" w:cs="Times New Roman"/>
+          <w:noProof/>
+          <w:sz w:val="24"/>
+          <w:szCs w:val="24"/>
+        </w:rPr>
+      </w:pPr>
+      <w:r>
+        <w:rPr>
+          <w:rFonts w:ascii="Times New Roman" w:hAnsi="Times New Roman" w:cs="Times New Roman"/>
+          <w:noProof/>
+          <w:sz w:val="24"/>
+          <w:szCs w:val="24"/>
+        </w:rPr>
+        <w:t>Perbaikan langsung dilakukan dengan memindahkan satu benih ke dalam stoples yang diisi kapas dan air. Sisa</w:t>
+      </w:r>
+      <w:r>
+        <w:rPr>
+          <w:rFonts w:ascii="Times New Roman" w:hAnsi="Times New Roman" w:cs="Times New Roman"/>
+          <w:noProof/>
+          <w:sz w:val="24"/>
+          <w:szCs w:val="24"/>
+          <w:lang w:val="en-US"/>
+        </w:rPr>
+        <w:t xml:space="preserve">nya </w:t>
+      </w:r>
+      <w:r>
+        <w:rPr>
+          <w:rFonts w:ascii="Times New Roman" w:hAnsi="Times New Roman" w:cs="Times New Roman"/>
+          <w:noProof/>
+          <w:sz w:val="24"/>
+          <w:szCs w:val="24"/>
+        </w:rPr>
+        <w:t>dipindahkan ke</w:t>
+      </w:r>
+      <w:r>
+        <w:rPr>
+          <w:rFonts w:ascii="Times New Roman" w:hAnsi="Times New Roman" w:cs="Times New Roman"/>
+          <w:noProof/>
+          <w:sz w:val="24"/>
+          <w:szCs w:val="24"/>
+          <w:lang w:val="en-US"/>
+        </w:rPr>
+        <w:t xml:space="preserve"> </w:t>
+      </w:r>
+      <w:r>
+        <w:rPr>
+          <w:rFonts w:ascii="Times New Roman" w:hAnsi="Times New Roman" w:cs="Times New Roman"/>
+          <w:noProof/>
+          <w:sz w:val="24"/>
+          <w:szCs w:val="24"/>
+        </w:rPr>
+        <w:t xml:space="preserve">dalam tempat yang gelap, tertutup dari sinar matahari. Lalu satu </w:t>
+      </w:r>
+      <w:r>
+        <w:rPr>
+          <w:rFonts w:ascii="Times New Roman" w:hAnsi="Times New Roman" w:cs="Times New Roman"/>
+          <w:i/>
+          <w:iCs/>
+          <w:noProof/>
+          <w:sz w:val="24"/>
+          <w:szCs w:val="24"/>
+        </w:rPr>
+        <w:t>poly bag</w:t>
+      </w:r>
+      <w:r>
+        <w:rPr>
+          <w:rFonts w:ascii="Times New Roman" w:hAnsi="Times New Roman" w:cs="Times New Roman"/>
+          <w:noProof/>
+          <w:sz w:val="24"/>
+          <w:szCs w:val="24"/>
+        </w:rPr>
+        <w:t xml:space="preserve"> lagi tetap disimpan di luar.</w:t>
+      </w:r>
+    </w:p>
+    <w:p>
+      <w:pPr>
+        <w:spacing w:after="0" w:line="360" w:lineRule="auto"/>
+        <w:jc w:val="center"/>
+        <w:rPr>
+          <w:rFonts w:ascii="Times New Roman" w:hAnsi="Times New Roman" w:cs="Times New Roman"/>
+          <w:noProof/>
+          <w:sz w:val="24"/>
+          <w:szCs w:val="24"/>
+        </w:rPr>
+      </w:pPr>
+      <w:r>
+        <w:rPr>
+          <w:rFonts w:ascii="Times New Roman" w:hAnsi="Times New Roman" w:cs="Times New Roman"/>
+          <w:noProof/>
+          <w:sz w:val="24"/>
+          <w:szCs w:val="24"/>
+        </w:rPr>
+        <w:drawing>
+          <wp:inline distT="0" distB="0" distL="0" distR="0" wp14:anchorId="13B178DF" wp14:editId="18C6D62B">
+            <wp:extent cx="809999" cy="1080000"/>
+            <wp:effectExtent l="0" t="1587" r="7937" b="7938"/>
+            <wp:docPr id="17" name="Picture 17"/>
+            <wp:cNvGraphicFramePr>
+              <a:graphicFrameLocks xmlns:a="http://schemas.openxmlformats.org/drawingml/2006/main" noChangeAspect="1"/>
+            </wp:cNvGraphicFramePr>
+            <a:graphic xmlns:a="http://schemas.openxmlformats.org/drawingml/2006/main">
+              <a:graphicData uri="http://schemas.openxmlformats.org/drawingml/2006/picture">
+                <pic:pic xmlns:pic="http://schemas.openxmlformats.org/drawingml/2006/picture">
+                  <pic:nvPicPr>
+                    <pic:cNvPr id="0" name="Picture 2"/>
+                    <pic:cNvPicPr>
+                      <a:picLocks noChangeAspect="1" noChangeArrowheads="1"/>
+                    </pic:cNvPicPr>
+                  </pic:nvPicPr>
+                  <pic:blipFill rotWithShape="1">
+                    <a:blip r:embed="rId25" cstate="print">
+                      <a:extLst>
+                        <a:ext uri="{28A0092B-C50C-407E-A947-70E740481C1C}">
+                          <a14:useLocalDpi xmlns:a14="http://schemas.microsoft.com/office/drawing/2010/main" val="0"/>
+                        </a:ext>
+                      </a:extLst>
+                    </a:blip>
+                    <a:srcRect l="31645" t="15836" r="29975" b="15895"/>
+                    <a:stretch/>
+                  </pic:blipFill>
+                  <pic:spPr bwMode="auto">
+                    <a:xfrm rot="5400000">
+                      <a:off x="0" y="0"/>
+                      <a:ext cx="809999" cy="1080000"/>
+                    </a:xfrm>
+                    <a:prstGeom prst="rect">
+                      <a:avLst/>
+                    </a:prstGeom>
+                    <a:noFill/>
+                    <a:ln>
+                      <a:noFill/>
+                    </a:ln>
+                    <a:extLst>
+                      <a:ext uri="{53640926-AAD7-44D8-BBD7-CCE9431645EC}">
+                        <a14:shadowObscured xmlns:a14="http://schemas.microsoft.com/office/drawing/2010/main"/>
+                      </a:ext>
+                    </a:extLst>
+                  </pic:spPr>
+                </pic:pic>
+              </a:graphicData>
+            </a:graphic>
+          </wp:inline>
+        </w:drawing>
+      </w:r>
+    </w:p>
+    <w:p>
+      <w:pPr>
+        <w:pStyle w:val="ListParagraph"/>
+        <w:keepNext/>
+        <w:spacing w:after="0" w:line="360" w:lineRule="auto"/>
+        <w:ind w:left="0"/>
+        <w:jc w:val="center"/>
+        <w:rPr>
+          <w:rFonts w:ascii="Times New Roman" w:hAnsi="Times New Roman" w:cs="Times New Roman"/>
+          <w:noProof/>
+          <w:sz w:val="24"/>
+          <w:szCs w:val="24"/>
+        </w:rPr>
+      </w:pPr>
+      <w:r>
+        <w:rPr>
+          <w:rFonts w:ascii="Times New Roman" w:hAnsi="Times New Roman" w:cs="Times New Roman"/>
+          <w:noProof/>
+          <w:sz w:val="20"/>
+          <w:szCs w:val="20"/>
+        </w:rPr>
+        <w:t>Gambar I</w:t>
+      </w:r>
+      <w:r>
+        <w:rPr>
+          <w:rFonts w:ascii="Times New Roman" w:hAnsi="Times New Roman" w:cs="Times New Roman"/>
+          <w:noProof/>
+          <w:sz w:val="20"/>
+          <w:szCs w:val="20"/>
+          <w:lang w:val="en-US"/>
+        </w:rPr>
+        <w:t>I</w:t>
+      </w:r>
+      <w:r>
+        <w:rPr>
+          <w:rFonts w:ascii="Times New Roman" w:hAnsi="Times New Roman" w:cs="Times New Roman"/>
+          <w:noProof/>
+          <w:sz w:val="20"/>
+          <w:szCs w:val="20"/>
+        </w:rPr>
+        <w:t>I.</w:t>
+      </w:r>
+      <w:r>
+        <w:rPr>
+          <w:rFonts w:ascii="Times New Roman" w:hAnsi="Times New Roman" w:cs="Times New Roman"/>
+          <w:noProof/>
+          <w:sz w:val="20"/>
+          <w:szCs w:val="20"/>
+          <w:lang w:val="en-US"/>
+        </w:rPr>
+        <w:t>2</w:t>
+      </w:r>
+      <w:r>
+        <w:rPr>
+          <w:rFonts w:ascii="Times New Roman" w:hAnsi="Times New Roman" w:cs="Times New Roman"/>
+          <w:noProof/>
+          <w:sz w:val="20"/>
+          <w:szCs w:val="20"/>
+        </w:rPr>
+        <w:t>.</w:t>
+      </w:r>
+      <w:r>
+        <w:rPr>
+          <w:rFonts w:ascii="Times New Roman" w:hAnsi="Times New Roman" w:cs="Times New Roman"/>
+          <w:noProof/>
+          <w:sz w:val="20"/>
+          <w:szCs w:val="20"/>
+          <w:lang w:val="en-US"/>
+        </w:rPr>
+        <w:t>1.</w:t>
+      </w:r>
+      <w:r>
+        <w:rPr>
+          <w:rFonts w:ascii="Times New Roman" w:hAnsi="Times New Roman" w:cs="Times New Roman"/>
+          <w:noProof/>
+          <w:sz w:val="20"/>
+          <w:szCs w:val="20"/>
+          <w:lang w:val="en-US"/>
+        </w:rPr>
+        <w:t xml:space="preserve">   </w:t>
+      </w:r>
+      <w:r>
+        <w:rPr>
+          <w:rFonts w:ascii="Times New Roman" w:hAnsi="Times New Roman" w:cs="Times New Roman"/>
+          <w:noProof/>
+          <w:sz w:val="20"/>
+          <w:szCs w:val="20"/>
+          <w:lang w:val="en-US"/>
+        </w:rPr>
+        <w:t>Kemunculan akar</w:t>
+      </w:r>
+    </w:p>
+    <w:p>
+      <w:pPr>
+        <w:spacing w:after="0" w:line="360" w:lineRule="auto"/>
+        <w:jc w:val="both"/>
+        <w:rPr>
+          <w:rFonts w:ascii="Times New Roman" w:hAnsi="Times New Roman" w:cs="Times New Roman"/>
+          <w:noProof/>
+          <w:sz w:val="24"/>
+          <w:szCs w:val="24"/>
+        </w:rPr>
+      </w:pPr>
+    </w:p>
+    <w:p>
+      <w:pPr>
+        <w:spacing w:after="0" w:line="360" w:lineRule="auto"/>
+        <w:jc w:val="both"/>
+        <w:rPr>
+          <w:rFonts w:ascii="Times New Roman" w:hAnsi="Times New Roman" w:cs="Times New Roman"/>
+          <w:noProof/>
+          <w:sz w:val="24"/>
+          <w:szCs w:val="24"/>
+        </w:rPr>
+      </w:pPr>
+      <w:r>
+        <w:rPr>
+          <w:rFonts w:ascii="Times New Roman" w:hAnsi="Times New Roman" w:cs="Times New Roman"/>
+          <w:noProof/>
+          <w:sz w:val="24"/>
+          <w:szCs w:val="24"/>
+        </w:rPr>
+        <w:t xml:space="preserve">Satu pekan berlalu dan kemunculan akar dari dalam benih pun terlihat. Meskipun hanya berukuran setengah sentimeter. Tetapi </w:t>
+      </w:r>
+      <w:r>
+        <w:rPr>
+          <w:rFonts w:ascii="Times New Roman" w:hAnsi="Times New Roman" w:cs="Times New Roman"/>
+          <w:noProof/>
+          <w:sz w:val="24"/>
+          <w:szCs w:val="24"/>
+          <w:lang w:val="en-US"/>
+        </w:rPr>
+        <w:t>hal tersebut</w:t>
+      </w:r>
+      <w:r>
+        <w:rPr>
+          <w:rFonts w:ascii="Times New Roman" w:hAnsi="Times New Roman" w:cs="Times New Roman"/>
+          <w:noProof/>
+          <w:sz w:val="24"/>
+          <w:szCs w:val="24"/>
+          <w:lang w:val="en-US"/>
+        </w:rPr>
+        <w:t xml:space="preserve"> </w:t>
+      </w:r>
+      <w:r>
+        <w:rPr>
+          <w:rFonts w:ascii="Times New Roman" w:hAnsi="Times New Roman" w:cs="Times New Roman"/>
+          <w:noProof/>
+          <w:sz w:val="24"/>
+          <w:szCs w:val="24"/>
+        </w:rPr>
+        <w:t>menunjukan adanya per</w:t>
+      </w:r>
+      <w:r>
+        <w:rPr>
+          <w:rFonts w:ascii="Times New Roman" w:hAnsi="Times New Roman" w:cs="Times New Roman"/>
+          <w:noProof/>
+          <w:sz w:val="24"/>
+          <w:szCs w:val="24"/>
+          <w:lang w:val="en-US"/>
+        </w:rPr>
+        <w:t>-</w:t>
+      </w:r>
+      <w:r>
+        <w:rPr>
+          <w:rFonts w:ascii="Times New Roman" w:hAnsi="Times New Roman" w:cs="Times New Roman"/>
+          <w:noProof/>
+          <w:sz w:val="24"/>
+          <w:szCs w:val="24"/>
+        </w:rPr>
+        <w:t>kembangan di langkah penyemaian pada hari minggu tanggal 6 Maret.</w:t>
+      </w:r>
     </w:p>
     <w:p>
       <w:pPr>
@@ -18137,6 +18548,7 @@
         <w:rPr>
           <w:lang w:val="id-ID"/>
         </w:rPr>
+        <w:lastRenderedPageBreak/>
         <w:t>Simpson,</w:t>
       </w:r>
       <w:r>
@@ -19664,17 +20076,7 @@
           <w:shd w:val="clear" w:color="auto" w:fill="FFFFFF"/>
           <w:lang w:val="id-ID"/>
         </w:rPr>
-        <w:t xml:space="preserve">Wulandari, E., Guritno, B., &amp; Aini, N. (2014). Pengaruh kombinasi jumlah tanaman per polybag dan komposisi media tanam terhadap pertumbuhan dan hasil </w:t>
-      </w:r>
-      <w:r>
-        <w:rPr>
-          <w:color w:val="222222"/>
-          <w:szCs w:val="24"/>
-          <w:shd w:val="clear" w:color="auto" w:fill="FFFFFF"/>
-          <w:lang w:val="id-ID"/>
-        </w:rPr>
-        <w:lastRenderedPageBreak/>
-        <w:t>tanaman mentimun (</w:t>
+        <w:t>Wulandari, E., Guritno, B., &amp; Aini, N. (2014). Pengaruh kombinasi jumlah tanaman per polybag dan komposisi media tanam terhadap pertumbuhan dan hasil tanaman mentimun (</w:t>
       </w:r>
       <w:r>
         <w:rPr>
@@ -19738,8 +20140,8 @@
       </w:r>
     </w:p>
     <w:sectPr>
-      <w:headerReference w:type="default" r:id="rId25"/>
-      <w:footerReference w:type="default" r:id="rId26"/>
+      <w:headerReference w:type="default" r:id="rId26"/>
+      <w:footerReference w:type="default" r:id="rId27"/>
       <w:pgSz w:w="11906" w:h="16838"/>
       <w:pgMar w:top="1701" w:right="1701" w:bottom="1701" w:left="2274" w:header="709" w:footer="709" w:gutter="0"/>
       <w:pgNumType w:start="1"/>

</xml_diff>

<commit_message>
menambahkan subbab III.3. Pemupukan Dasar
</commit_message>
<xml_diff>
--- a/main.docx
+++ b/main.docx
@@ -10475,7 +10475,7 @@
     <w:p>
       <w:pPr>
         <w:pStyle w:val="Heading2"/>
-        <w:spacing w:before="0" w:after="160" w:line="360" w:lineRule="auto"/>
+        <w:spacing w:before="0" w:after="120" w:line="360" w:lineRule="auto"/>
         <w:rPr>
           <w:rFonts w:ascii="Times New Roman" w:hAnsi="Times New Roman" w:cs="Times New Roman"/>
           <w:b/>
@@ -13283,51 +13283,18 @@
     <w:p>
       <w:pPr>
         <w:pStyle w:val="ListParagraph"/>
-        <w:numPr>
-          <w:ilvl w:val="0"/>
-          <w:numId w:val="10"/>
-        </w:numPr>
+        <w:keepNext/>
         <w:spacing w:after="0" w:line="360" w:lineRule="auto"/>
-        <w:rPr>
-          <w:rFonts w:ascii="Times New Roman" w:hAnsi="Times New Roman" w:cs="Times New Roman"/>
-          <w:noProof/>
-          <w:sz w:val="24"/>
-          <w:szCs w:val="24"/>
-          <w:lang w:val="en-US"/>
-        </w:rPr>
-      </w:pPr>
-      <w:r>
-        <w:rPr>
-          <w:rFonts w:ascii="Times New Roman" w:hAnsi="Times New Roman" w:cs="Times New Roman"/>
-          <w:noProof/>
-          <w:sz w:val="24"/>
-          <w:szCs w:val="24"/>
-          <w:lang w:val="en-US"/>
-        </w:rPr>
-        <w:t xml:space="preserve">Setelah didiamkan lama, maka nasi basi akan ditumbuhi jamur yang disebut </w:t>
-      </w:r>
-      <w:r>
-        <w:rPr>
-          <w:rFonts w:ascii="Times New Roman" w:hAnsi="Times New Roman" w:cs="Times New Roman"/>
-          <w:i/>
-          <w:iCs/>
-          <w:noProof/>
-          <w:sz w:val="24"/>
-          <w:szCs w:val="24"/>
-          <w:lang w:val="en-US"/>
-        </w:rPr>
-        <w:t>rizops</w:t>
-      </w:r>
-      <w:r>
-        <w:rPr>
-          <w:rFonts w:ascii="Times New Roman" w:hAnsi="Times New Roman" w:cs="Times New Roman"/>
-          <w:noProof/>
-          <w:sz w:val="24"/>
-          <w:szCs w:val="24"/>
-          <w:lang w:val="en-US"/>
-        </w:rPr>
-        <w:t>.</w:t>
-      </w:r>
+        <w:ind w:left="0"/>
+        <w:jc w:val="center"/>
+        <w:rPr>
+          <w:rFonts w:ascii="Times New Roman" w:hAnsi="Times New Roman" w:cs="Times New Roman"/>
+          <w:noProof/>
+          <w:sz w:val="24"/>
+          <w:szCs w:val="24"/>
+          <w:lang w:val="en-US"/>
+        </w:rPr>
+      </w:pPr>
     </w:p>
     <w:p>
       <w:pPr>
@@ -13353,27 +13320,29 @@
           <w:szCs w:val="24"/>
           <w:lang w:val="en-US"/>
         </w:rPr>
-        <w:t xml:space="preserve">Berikutnya, siapkan </w:t>
-      </w:r>
-      <w:r>
-        <w:rPr>
-          <w:rFonts w:ascii="Times New Roman" w:hAnsi="Times New Roman" w:cs="Times New Roman"/>
-          <w:noProof/>
-          <w:sz w:val="24"/>
-          <w:szCs w:val="24"/>
-          <w:lang w:val="en-US"/>
-        </w:rPr>
-        <w:t>wadah</w:t>
-      </w:r>
-      <w:r>
-        <w:rPr>
-          <w:rFonts w:ascii="Times New Roman" w:hAnsi="Times New Roman" w:cs="Times New Roman"/>
-          <w:noProof/>
-          <w:sz w:val="24"/>
-          <w:szCs w:val="24"/>
-          <w:lang w:val="en-US"/>
-        </w:rPr>
-        <w:t xml:space="preserve"> lalu masukkan 500 ml air.</w:t>
+        <w:t xml:space="preserve">Setelah didiamkan lama, maka nasi basi akan ditumbuhi jamur yang disebut </w:t>
+      </w:r>
+      <w:r>
+        <w:rPr>
+          <w:rFonts w:ascii="Times New Roman" w:hAnsi="Times New Roman" w:cs="Times New Roman"/>
+          <w:i/>
+          <w:iCs/>
+          <w:noProof/>
+          <w:sz w:val="24"/>
+          <w:szCs w:val="24"/>
+          <w:lang w:val="en-US"/>
+        </w:rPr>
+        <w:t>rizops</w:t>
+      </w:r>
+      <w:r>
+        <w:rPr>
+          <w:rFonts w:ascii="Times New Roman" w:hAnsi="Times New Roman" w:cs="Times New Roman"/>
+          <w:noProof/>
+          <w:sz w:val="24"/>
+          <w:szCs w:val="24"/>
+          <w:lang w:val="en-US"/>
+        </w:rPr>
+        <w:t>.</w:t>
       </w:r>
     </w:p>
     <w:p>
@@ -13400,7 +13369,27 @@
           <w:szCs w:val="24"/>
           <w:lang w:val="en-US"/>
         </w:rPr>
-        <w:t>Selanjutnya, iris tipis gula jawa menggunakan pisau dan talenan agar mudah dilarutkan ke dalam air.</w:t>
+        <w:t xml:space="preserve">Berikutnya, siapkan </w:t>
+      </w:r>
+      <w:r>
+        <w:rPr>
+          <w:rFonts w:ascii="Times New Roman" w:hAnsi="Times New Roman" w:cs="Times New Roman"/>
+          <w:noProof/>
+          <w:sz w:val="24"/>
+          <w:szCs w:val="24"/>
+          <w:lang w:val="en-US"/>
+        </w:rPr>
+        <w:t>wadah</w:t>
+      </w:r>
+      <w:r>
+        <w:rPr>
+          <w:rFonts w:ascii="Times New Roman" w:hAnsi="Times New Roman" w:cs="Times New Roman"/>
+          <w:noProof/>
+          <w:sz w:val="24"/>
+          <w:szCs w:val="24"/>
+          <w:lang w:val="en-US"/>
+        </w:rPr>
+        <w:t xml:space="preserve"> lalu masukkan 500 ml air.</w:t>
       </w:r>
     </w:p>
     <w:p>
@@ -13427,7 +13416,7 @@
           <w:szCs w:val="24"/>
           <w:lang w:val="en-US"/>
         </w:rPr>
-        <w:t>Kemudian, aduk semua bahan menggunakan alat pengaduk yang sudah disiapkan hingga gula jawa larut.</w:t>
+        <w:t>Selanjutnya, iris tipis gula jawa menggunakan pisau dan talenan agar mudah dilarutkan ke dalam air.</w:t>
       </w:r>
     </w:p>
     <w:p>
@@ -13454,7 +13443,7 @@
           <w:szCs w:val="24"/>
           <w:lang w:val="en-US"/>
         </w:rPr>
-        <w:t>Jika gula jawa sudah larut, langkah selanjutnya ialah masukan nasi basi yang sudah berjamur ke dalam larutan lalu aduk hingga tercampur rata.</w:t>
+        <w:t>Kemudian, aduk semua bahan menggunakan alat pengaduk yang sudah disiapkan hingga gula jawa larut.</w:t>
       </w:r>
     </w:p>
     <w:p>
@@ -13481,7 +13470,7 @@
           <w:szCs w:val="24"/>
           <w:lang w:val="en-US"/>
         </w:rPr>
-        <w:t xml:space="preserve">Masukkan semua bahan yang sudah tercampur ke dalam botol ukuran 1,5 liter menggunakan corong. </w:t>
+        <w:t>Jika gula jawa sudah larut, langkah selanjutnya ialah masukan nasi basi yang sudah berjamur ke dalam larutan lalu aduk hingga tercampur rata.</w:t>
       </w:r>
     </w:p>
     <w:p>
@@ -13509,6 +13498,33 @@
           <w:lang w:val="en-US"/>
         </w:rPr>
         <w:lastRenderedPageBreak/>
+        <w:t xml:space="preserve">Masukkan semua bahan yang sudah tercampur ke dalam botol ukuran 1,5 liter menggunakan corong. </w:t>
+      </w:r>
+    </w:p>
+    <w:p>
+      <w:pPr>
+        <w:pStyle w:val="ListParagraph"/>
+        <w:numPr>
+          <w:ilvl w:val="0"/>
+          <w:numId w:val="10"/>
+        </w:numPr>
+        <w:spacing w:after="0" w:line="360" w:lineRule="auto"/>
+        <w:rPr>
+          <w:rFonts w:ascii="Times New Roman" w:hAnsi="Times New Roman" w:cs="Times New Roman"/>
+          <w:noProof/>
+          <w:sz w:val="24"/>
+          <w:szCs w:val="24"/>
+          <w:lang w:val="en-US"/>
+        </w:rPr>
+      </w:pPr>
+      <w:r>
+        <w:rPr>
+          <w:rFonts w:ascii="Times New Roman" w:hAnsi="Times New Roman" w:cs="Times New Roman"/>
+          <w:noProof/>
+          <w:sz w:val="24"/>
+          <w:szCs w:val="24"/>
+          <w:lang w:val="en-US"/>
+        </w:rPr>
         <w:t>Diamkan selama 2-3 hari di tempat yang gelap agar mikroorganisme di dalamnya semakin banyak dan tanaman subur.</w:t>
       </w:r>
     </w:p>
@@ -15094,7 +15110,7 @@
     <w:p>
       <w:pPr>
         <w:pStyle w:val="Heading2"/>
-        <w:spacing w:before="0" w:after="160" w:line="360" w:lineRule="auto"/>
+        <w:spacing w:before="0" w:after="120" w:line="360" w:lineRule="auto"/>
         <w:rPr>
           <w:rFonts w:ascii="Times New Roman" w:hAnsi="Times New Roman" w:cs="Times New Roman"/>
           <w:b/>
@@ -15272,7 +15288,6 @@
           <w:noProof/>
           <w:color w:val="auto"/>
         </w:rPr>
-        <w:lastRenderedPageBreak/>
         <w:t>II</w:t>
       </w:r>
       <w:r>
@@ -15995,7 +16010,7 @@
           <w:szCs w:val="20"/>
           <w:lang w:val="en-US"/>
         </w:rPr>
-        <w:t>1.</w:t>
+        <w:t>2</w:t>
       </w:r>
       <w:r>
         <w:rPr>
@@ -16005,7 +16020,7 @@
           <w:szCs w:val="20"/>
           <w:lang w:val="en-US"/>
         </w:rPr>
-        <w:t xml:space="preserve">   </w:t>
+        <w:t>.</w:t>
       </w:r>
       <w:r>
         <w:rPr>
@@ -16015,7 +16030,27 @@
           <w:szCs w:val="20"/>
           <w:lang w:val="en-US"/>
         </w:rPr>
+        <w:t xml:space="preserve">   </w:t>
+      </w:r>
+      <w:r>
+        <w:rPr>
+          <w:rFonts w:ascii="Times New Roman" w:hAnsi="Times New Roman" w:cs="Times New Roman"/>
+          <w:noProof/>
+          <w:sz w:val="20"/>
+          <w:szCs w:val="20"/>
+          <w:lang w:val="en-US"/>
+        </w:rPr>
         <w:t>Kemunculan akar</w:t>
+      </w:r>
+      <w:r>
+        <w:rPr>
+          <w:rFonts w:ascii="Times New Roman" w:hAnsi="Times New Roman" w:cs="Times New Roman"/>
+          <w:noProof/>
+          <w:sz w:val="20"/>
+          <w:szCs w:val="20"/>
+          <w:lang w:val="en-US"/>
+        </w:rPr>
+        <w:t>.</w:t>
       </w:r>
     </w:p>
     <w:p>
@@ -16096,7 +16131,26 @@
           <w:sz w:val="24"/>
           <w:szCs w:val="24"/>
         </w:rPr>
-        <w:t>kembangan di langkah penyemaian pada hari minggu tanggal 6 Maret.</w:t>
+        <w:t>kembangan pada hari minggu tanggal 6 Maret</w:t>
+      </w:r>
+      <w:r>
+        <w:rPr>
+          <w:rFonts w:ascii="Times New Roman" w:hAnsi="Times New Roman" w:cs="Times New Roman"/>
+          <w:noProof/>
+          <w:sz w:val="24"/>
+          <w:szCs w:val="24"/>
+          <w:lang w:val="en-US"/>
+        </w:rPr>
+        <w:t xml:space="preserve"> ini</w:t>
+      </w:r>
+      <w:r>
+        <w:rPr>
+          <w:rFonts w:ascii="Times New Roman" w:hAnsi="Times New Roman" w:cs="Times New Roman"/>
+          <w:noProof/>
+          <w:sz w:val="24"/>
+          <w:szCs w:val="24"/>
+        </w:rPr>
+        <w:t>.</w:t>
       </w:r>
     </w:p>
     <w:p>
@@ -16112,25 +16166,710 @@
     </w:p>
     <w:p>
       <w:pPr>
+        <w:pStyle w:val="Heading2"/>
+        <w:spacing w:before="0" w:after="120" w:line="360" w:lineRule="auto"/>
+        <w:rPr>
+          <w:rFonts w:ascii="Times New Roman" w:hAnsi="Times New Roman" w:cs="Times New Roman"/>
+          <w:b/>
+          <w:bCs/>
+          <w:noProof/>
+          <w:color w:val="auto"/>
+          <w:sz w:val="24"/>
+          <w:szCs w:val="24"/>
+          <w:lang w:val="en-US"/>
+        </w:rPr>
+      </w:pPr>
+      <w:r>
+        <w:rPr>
+          <w:rFonts w:ascii="Times New Roman" w:hAnsi="Times New Roman" w:cs="Times New Roman"/>
+          <w:b/>
+          <w:bCs/>
+          <w:noProof/>
+          <w:color w:val="auto"/>
+          <w:sz w:val="24"/>
+          <w:szCs w:val="24"/>
+        </w:rPr>
+        <w:lastRenderedPageBreak/>
+        <w:t>II</w:t>
+      </w:r>
+      <w:r>
+        <w:rPr>
+          <w:rFonts w:ascii="Times New Roman" w:hAnsi="Times New Roman" w:cs="Times New Roman"/>
+          <w:b/>
+          <w:bCs/>
+          <w:noProof/>
+          <w:color w:val="auto"/>
+          <w:sz w:val="24"/>
+          <w:szCs w:val="24"/>
+          <w:lang w:val="en-US"/>
+        </w:rPr>
+        <w:t>I</w:t>
+      </w:r>
+      <w:r>
+        <w:rPr>
+          <w:rFonts w:ascii="Times New Roman" w:hAnsi="Times New Roman" w:cs="Times New Roman"/>
+          <w:b/>
+          <w:bCs/>
+          <w:noProof/>
+          <w:color w:val="auto"/>
+          <w:sz w:val="24"/>
+          <w:szCs w:val="24"/>
+        </w:rPr>
+        <w:t>.</w:t>
+      </w:r>
+      <w:r>
+        <w:rPr>
+          <w:rFonts w:ascii="Times New Roman" w:hAnsi="Times New Roman" w:cs="Times New Roman"/>
+          <w:b/>
+          <w:bCs/>
+          <w:noProof/>
+          <w:color w:val="auto"/>
+          <w:sz w:val="24"/>
+          <w:szCs w:val="24"/>
+          <w:lang w:val="en-US"/>
+        </w:rPr>
+        <w:t>3</w:t>
+      </w:r>
+      <w:r>
+        <w:rPr>
+          <w:rFonts w:ascii="Times New Roman" w:hAnsi="Times New Roman" w:cs="Times New Roman"/>
+          <w:b/>
+          <w:bCs/>
+          <w:noProof/>
+          <w:color w:val="auto"/>
+          <w:sz w:val="24"/>
+          <w:szCs w:val="24"/>
+          <w:lang w:val="en-US"/>
+        </w:rPr>
+        <w:t xml:space="preserve">.     </w:t>
+      </w:r>
+      <w:r>
+        <w:rPr>
+          <w:rFonts w:ascii="Times New Roman" w:hAnsi="Times New Roman" w:cs="Times New Roman"/>
+          <w:b/>
+          <w:bCs/>
+          <w:noProof/>
+          <w:color w:val="auto"/>
+          <w:sz w:val="24"/>
+          <w:szCs w:val="24"/>
+          <w:lang w:val="en-US"/>
+        </w:rPr>
+        <w:t>Pemupukan Dasar</w:t>
+      </w:r>
+    </w:p>
+    <w:p>
+      <w:pPr>
+        <w:spacing w:after="0" w:line="360" w:lineRule="auto"/>
+        <w:jc w:val="both"/>
+        <w:rPr>
+          <w:rFonts w:ascii="Times New Roman" w:hAnsi="Times New Roman" w:cs="Times New Roman"/>
+          <w:noProof/>
+          <w:sz w:val="24"/>
+          <w:szCs w:val="24"/>
+        </w:rPr>
+      </w:pPr>
+      <w:r>
+        <w:rPr>
+          <w:rFonts w:ascii="Times New Roman" w:hAnsi="Times New Roman" w:cs="Times New Roman"/>
+          <w:noProof/>
+          <w:sz w:val="24"/>
+          <w:szCs w:val="24"/>
+        </w:rPr>
+        <w:t>S</w:t>
+      </w:r>
+      <w:r>
+        <w:rPr>
+          <w:rFonts w:ascii="Times New Roman" w:hAnsi="Times New Roman" w:cs="Times New Roman"/>
+          <w:noProof/>
+          <w:sz w:val="24"/>
+          <w:szCs w:val="24"/>
+          <w:lang w:val="en-US"/>
+        </w:rPr>
+        <w:t xml:space="preserve">atu </w:t>
+      </w:r>
+      <w:r>
+        <w:rPr>
+          <w:rFonts w:ascii="Times New Roman" w:hAnsi="Times New Roman" w:cs="Times New Roman"/>
+          <w:noProof/>
+          <w:sz w:val="24"/>
+          <w:szCs w:val="24"/>
+        </w:rPr>
+        <w:t>pekan berikutnya terlihat bahwa akar semakin menjalar di dalam stoples. Sehingga</w:t>
+      </w:r>
+      <w:r>
+        <w:rPr>
+          <w:rFonts w:ascii="Times New Roman" w:hAnsi="Times New Roman" w:cs="Times New Roman"/>
+          <w:noProof/>
+          <w:sz w:val="24"/>
+          <w:szCs w:val="24"/>
+          <w:lang w:val="en-US"/>
+        </w:rPr>
+        <w:t xml:space="preserve"> </w:t>
+      </w:r>
+      <w:r>
+        <w:rPr>
+          <w:rFonts w:ascii="Times New Roman" w:hAnsi="Times New Roman" w:cs="Times New Roman"/>
+          <w:noProof/>
+          <w:sz w:val="24"/>
+          <w:szCs w:val="24"/>
+          <w:lang w:val="en-US"/>
+        </w:rPr>
+        <w:t xml:space="preserve">sekarang </w:t>
+      </w:r>
+      <w:r>
+        <w:rPr>
+          <w:rFonts w:ascii="Times New Roman" w:hAnsi="Times New Roman" w:cs="Times New Roman"/>
+          <w:noProof/>
+          <w:sz w:val="24"/>
+          <w:szCs w:val="24"/>
+        </w:rPr>
+        <w:t xml:space="preserve">saatnya mempersiapkan pupuk dasar di </w:t>
+      </w:r>
+      <w:r>
+        <w:rPr>
+          <w:rFonts w:ascii="Times New Roman" w:hAnsi="Times New Roman" w:cs="Times New Roman"/>
+          <w:i/>
+          <w:iCs/>
+          <w:noProof/>
+          <w:sz w:val="24"/>
+          <w:szCs w:val="24"/>
+          <w:lang w:val="en-US"/>
+        </w:rPr>
+        <w:t>poly bag</w:t>
+      </w:r>
+      <w:r>
+        <w:rPr>
+          <w:rFonts w:ascii="Times New Roman" w:hAnsi="Times New Roman" w:cs="Times New Roman"/>
+          <w:noProof/>
+          <w:sz w:val="24"/>
+          <w:szCs w:val="24"/>
+        </w:rPr>
+        <w:t xml:space="preserve"> utama. Lalu memindahkan benih berakar tersebut ke dalam </w:t>
+      </w:r>
+      <w:r>
+        <w:rPr>
+          <w:rFonts w:ascii="Times New Roman" w:hAnsi="Times New Roman" w:cs="Times New Roman"/>
+          <w:i/>
+          <w:iCs/>
+          <w:noProof/>
+          <w:sz w:val="24"/>
+          <w:szCs w:val="24"/>
+        </w:rPr>
+        <w:t>poly bag</w:t>
+      </w:r>
+      <w:r>
+        <w:rPr>
+          <w:rFonts w:ascii="Times New Roman" w:hAnsi="Times New Roman" w:cs="Times New Roman"/>
+          <w:noProof/>
+          <w:sz w:val="24"/>
+          <w:szCs w:val="24"/>
+        </w:rPr>
+        <w:t xml:space="preserve"> tersebut.</w:t>
+      </w:r>
+    </w:p>
+    <w:tbl>
+      <w:tblPr>
+        <w:tblStyle w:val="TableGrid"/>
+        <w:tblW w:w="0" w:type="auto"/>
+        <w:tblCellMar>
+          <w:top w:w="142" w:type="dxa"/>
+        </w:tblCellMar>
+        <w:tblLook w:val="04A0" w:firstRow="1" w:lastRow="0" w:firstColumn="1" w:lastColumn="0" w:noHBand="0" w:noVBand="1"/>
+      </w:tblPr>
+      <w:tblGrid>
+        <w:gridCol w:w="3960"/>
+        <w:gridCol w:w="3961"/>
+      </w:tblGrid>
+      <w:tr>
+        <w:tc>
+          <w:tcPr>
+            <w:tcW w:w="3960" w:type="dxa"/>
+            <w:vAlign w:val="center"/>
+          </w:tcPr>
+          <w:p>
+            <w:pPr>
+              <w:spacing w:line="360" w:lineRule="auto"/>
+              <w:jc w:val="center"/>
+              <w:rPr>
+                <w:rFonts w:ascii="Times New Roman" w:hAnsi="Times New Roman" w:cs="Times New Roman"/>
+                <w:noProof/>
+                <w:sz w:val="20"/>
+                <w:szCs w:val="20"/>
+              </w:rPr>
+            </w:pPr>
+            <w:r>
+              <w:rPr>
+                <w:rFonts w:ascii="Times New Roman" w:hAnsi="Times New Roman" w:cs="Times New Roman"/>
+                <w:noProof/>
+                <w:sz w:val="20"/>
+                <w:szCs w:val="20"/>
+                <w:lang w:val="en-US"/>
+              </w:rPr>
+              <w:drawing>
+                <wp:inline distT="0" distB="0" distL="0" distR="0" wp14:anchorId="28A20E66" wp14:editId="6C0F3A2A">
+                  <wp:extent cx="1440001" cy="1080000"/>
+                  <wp:effectExtent l="0" t="0" r="8255" b="6350"/>
+                  <wp:docPr id="18" name="Picture 18"/>
+                  <wp:cNvGraphicFramePr>
+                    <a:graphicFrameLocks xmlns:a="http://schemas.openxmlformats.org/drawingml/2006/main" noChangeAspect="1"/>
+                  </wp:cNvGraphicFramePr>
+                  <a:graphic xmlns:a="http://schemas.openxmlformats.org/drawingml/2006/main">
+                    <a:graphicData uri="http://schemas.openxmlformats.org/drawingml/2006/picture">
+                      <pic:pic xmlns:pic="http://schemas.openxmlformats.org/drawingml/2006/picture">
+                        <pic:nvPicPr>
+                          <pic:cNvPr id="0" name="Picture 3"/>
+                          <pic:cNvPicPr>
+                            <a:picLocks noChangeAspect="1" noChangeArrowheads="1"/>
+                          </pic:cNvPicPr>
+                        </pic:nvPicPr>
+                        <pic:blipFill rotWithShape="1">
+                          <a:blip r:embed="rId26" cstate="print">
+                            <a:extLst>
+                              <a:ext uri="{28A0092B-C50C-407E-A947-70E740481C1C}">
+                                <a14:useLocalDpi xmlns:a14="http://schemas.microsoft.com/office/drawing/2010/main" val="0"/>
+                              </a:ext>
+                            </a:extLst>
+                          </a:blip>
+                          <a:srcRect t="28752" r="13961" b="34936"/>
+                          <a:stretch/>
+                        </pic:blipFill>
+                        <pic:spPr bwMode="auto">
+                          <a:xfrm>
+                            <a:off x="0" y="0"/>
+                            <a:ext cx="1440001" cy="1080000"/>
+                          </a:xfrm>
+                          <a:prstGeom prst="rect">
+                            <a:avLst/>
+                          </a:prstGeom>
+                          <a:noFill/>
+                          <a:ln>
+                            <a:noFill/>
+                          </a:ln>
+                          <a:extLst>
+                            <a:ext uri="{53640926-AAD7-44D8-BBD7-CCE9431645EC}">
+                              <a14:shadowObscured xmlns:a14="http://schemas.microsoft.com/office/drawing/2010/main"/>
+                            </a:ext>
+                          </a:extLst>
+                        </pic:spPr>
+                      </pic:pic>
+                    </a:graphicData>
+                  </a:graphic>
+                </wp:inline>
+              </w:drawing>
+            </w:r>
+          </w:p>
+          <w:p>
+            <w:pPr>
+              <w:spacing w:line="360" w:lineRule="auto"/>
+              <w:jc w:val="center"/>
+              <w:rPr>
+                <w:rFonts w:ascii="Times New Roman" w:hAnsi="Times New Roman" w:cs="Times New Roman"/>
+                <w:noProof/>
+                <w:sz w:val="20"/>
+                <w:szCs w:val="20"/>
+                <w:lang w:val="en-US"/>
+              </w:rPr>
+            </w:pPr>
+            <w:r>
+              <w:rPr>
+                <w:rFonts w:ascii="Times New Roman" w:hAnsi="Times New Roman" w:cs="Times New Roman"/>
+                <w:noProof/>
+                <w:sz w:val="20"/>
+                <w:szCs w:val="20"/>
+                <w:lang w:val="en-US"/>
+              </w:rPr>
+              <w:t>(a)</w:t>
+            </w:r>
+          </w:p>
+        </w:tc>
+        <w:tc>
+          <w:tcPr>
+            <w:tcW w:w="3961" w:type="dxa"/>
+            <w:vAlign w:val="center"/>
+          </w:tcPr>
+          <w:p>
+            <w:pPr>
+              <w:spacing w:line="360" w:lineRule="auto"/>
+              <w:jc w:val="center"/>
+              <w:rPr>
+                <w:rFonts w:ascii="Times New Roman" w:hAnsi="Times New Roman" w:cs="Times New Roman"/>
+                <w:noProof/>
+                <w:sz w:val="20"/>
+                <w:szCs w:val="20"/>
+              </w:rPr>
+            </w:pPr>
+            <w:r>
+              <w:rPr>
+                <w:rFonts w:ascii="Times New Roman" w:hAnsi="Times New Roman" w:cs="Times New Roman"/>
+                <w:noProof/>
+                <w:sz w:val="20"/>
+                <w:szCs w:val="20"/>
+                <w:lang w:val="en-US"/>
+              </w:rPr>
+              <w:drawing>
+                <wp:inline distT="0" distB="0" distL="0" distR="0" wp14:anchorId="0D639299" wp14:editId="3FFBAF7B">
+                  <wp:extent cx="1080000" cy="1439998"/>
+                  <wp:effectExtent l="0" t="8573" r="0" b="0"/>
+                  <wp:docPr id="19" name="Picture 19"/>
+                  <wp:cNvGraphicFramePr>
+                    <a:graphicFrameLocks xmlns:a="http://schemas.openxmlformats.org/drawingml/2006/main" noChangeAspect="1"/>
+                  </wp:cNvGraphicFramePr>
+                  <a:graphic xmlns:a="http://schemas.openxmlformats.org/drawingml/2006/main">
+                    <a:graphicData uri="http://schemas.openxmlformats.org/drawingml/2006/picture">
+                      <pic:pic xmlns:pic="http://schemas.openxmlformats.org/drawingml/2006/picture">
+                        <pic:nvPicPr>
+                          <pic:cNvPr id="0" name="Picture 4"/>
+                          <pic:cNvPicPr>
+                            <a:picLocks noChangeAspect="1" noChangeArrowheads="1"/>
+                          </pic:cNvPicPr>
+                        </pic:nvPicPr>
+                        <pic:blipFill rotWithShape="1">
+                          <a:blip r:embed="rId27" cstate="print">
+                            <a:extLst>
+                              <a:ext uri="{28A0092B-C50C-407E-A947-70E740481C1C}">
+                                <a14:useLocalDpi xmlns:a14="http://schemas.microsoft.com/office/drawing/2010/main" val="0"/>
+                              </a:ext>
+                            </a:extLst>
+                          </a:blip>
+                          <a:srcRect l="24213" t="-95" r="19584" b="21"/>
+                          <a:stretch/>
+                        </pic:blipFill>
+                        <pic:spPr bwMode="auto">
+                          <a:xfrm rot="5400000">
+                            <a:off x="0" y="0"/>
+                            <a:ext cx="1080000" cy="1439998"/>
+                          </a:xfrm>
+                          <a:prstGeom prst="rect">
+                            <a:avLst/>
+                          </a:prstGeom>
+                          <a:noFill/>
+                          <a:ln>
+                            <a:noFill/>
+                          </a:ln>
+                          <a:extLst>
+                            <a:ext uri="{53640926-AAD7-44D8-BBD7-CCE9431645EC}">
+                              <a14:shadowObscured xmlns:a14="http://schemas.microsoft.com/office/drawing/2010/main"/>
+                            </a:ext>
+                          </a:extLst>
+                        </pic:spPr>
+                      </pic:pic>
+                    </a:graphicData>
+                  </a:graphic>
+                </wp:inline>
+              </w:drawing>
+            </w:r>
+          </w:p>
+          <w:p>
+            <w:pPr>
+              <w:spacing w:line="360" w:lineRule="auto"/>
+              <w:jc w:val="center"/>
+              <w:rPr>
+                <w:rFonts w:ascii="Times New Roman" w:hAnsi="Times New Roman" w:cs="Times New Roman"/>
+                <w:noProof/>
+                <w:sz w:val="20"/>
+                <w:szCs w:val="20"/>
+                <w:lang w:val="en-US"/>
+              </w:rPr>
+            </w:pPr>
+            <w:r>
+              <w:rPr>
+                <w:rFonts w:ascii="Times New Roman" w:hAnsi="Times New Roman" w:cs="Times New Roman"/>
+                <w:noProof/>
+                <w:sz w:val="20"/>
+                <w:szCs w:val="20"/>
+                <w:lang w:val="en-US"/>
+              </w:rPr>
+              <w:t>(b)</w:t>
+            </w:r>
+          </w:p>
+        </w:tc>
+      </w:tr>
+    </w:tbl>
+    <w:p>
+      <w:pPr>
+        <w:pStyle w:val="ListParagraph"/>
+        <w:keepNext/>
+        <w:spacing w:after="0" w:line="360" w:lineRule="auto"/>
+        <w:ind w:left="0"/>
+        <w:jc w:val="center"/>
+        <w:rPr>
+          <w:rFonts w:ascii="Times New Roman" w:hAnsi="Times New Roman" w:cs="Times New Roman"/>
+          <w:noProof/>
+          <w:sz w:val="24"/>
+          <w:szCs w:val="24"/>
+        </w:rPr>
+      </w:pPr>
+      <w:r>
+        <w:rPr>
+          <w:rFonts w:ascii="Times New Roman" w:hAnsi="Times New Roman" w:cs="Times New Roman"/>
+          <w:noProof/>
+          <w:sz w:val="20"/>
+          <w:szCs w:val="20"/>
+        </w:rPr>
+        <w:t>Gambar I</w:t>
+      </w:r>
+      <w:r>
+        <w:rPr>
+          <w:rFonts w:ascii="Times New Roman" w:hAnsi="Times New Roman" w:cs="Times New Roman"/>
+          <w:noProof/>
+          <w:sz w:val="20"/>
+          <w:szCs w:val="20"/>
+          <w:lang w:val="en-US"/>
+        </w:rPr>
+        <w:t>I</w:t>
+      </w:r>
+      <w:r>
+        <w:rPr>
+          <w:rFonts w:ascii="Times New Roman" w:hAnsi="Times New Roman" w:cs="Times New Roman"/>
+          <w:noProof/>
+          <w:sz w:val="20"/>
+          <w:szCs w:val="20"/>
+        </w:rPr>
+        <w:t>I.</w:t>
+      </w:r>
+      <w:r>
+        <w:rPr>
+          <w:rFonts w:ascii="Times New Roman" w:hAnsi="Times New Roman" w:cs="Times New Roman"/>
+          <w:noProof/>
+          <w:sz w:val="20"/>
+          <w:szCs w:val="20"/>
+          <w:lang w:val="en-US"/>
+        </w:rPr>
+        <w:t>2</w:t>
+      </w:r>
+      <w:r>
+        <w:rPr>
+          <w:rFonts w:ascii="Times New Roman" w:hAnsi="Times New Roman" w:cs="Times New Roman"/>
+          <w:noProof/>
+          <w:sz w:val="20"/>
+          <w:szCs w:val="20"/>
+        </w:rPr>
+        <w:t>.</w:t>
+      </w:r>
+      <w:r>
+        <w:rPr>
+          <w:rFonts w:ascii="Times New Roman" w:hAnsi="Times New Roman" w:cs="Times New Roman"/>
+          <w:noProof/>
+          <w:sz w:val="20"/>
+          <w:szCs w:val="20"/>
+          <w:lang w:val="en-US"/>
+        </w:rPr>
+        <w:t>3</w:t>
+      </w:r>
+      <w:r>
+        <w:rPr>
+          <w:rFonts w:ascii="Times New Roman" w:hAnsi="Times New Roman" w:cs="Times New Roman"/>
+          <w:noProof/>
+          <w:sz w:val="20"/>
+          <w:szCs w:val="20"/>
+          <w:lang w:val="en-US"/>
+        </w:rPr>
+        <w:t xml:space="preserve">.   </w:t>
+      </w:r>
+      <w:r>
+        <w:rPr>
+          <w:rFonts w:ascii="Times New Roman" w:hAnsi="Times New Roman" w:cs="Times New Roman"/>
+          <w:noProof/>
+          <w:sz w:val="20"/>
+          <w:szCs w:val="20"/>
+          <w:lang w:val="en-US"/>
+        </w:rPr>
+        <w:t>Pemupukan Dasar</w:t>
+      </w:r>
+      <w:r>
+        <w:rPr>
+          <w:rFonts w:ascii="Times New Roman" w:hAnsi="Times New Roman" w:cs="Times New Roman"/>
+          <w:noProof/>
+          <w:sz w:val="20"/>
+          <w:szCs w:val="20"/>
+          <w:lang w:val="en-US"/>
+        </w:rPr>
+        <w:t xml:space="preserve"> (a)</w:t>
+      </w:r>
+      <w:r>
+        <w:rPr>
+          <w:rFonts w:ascii="Times New Roman" w:hAnsi="Times New Roman" w:cs="Times New Roman"/>
+          <w:noProof/>
+          <w:sz w:val="20"/>
+          <w:szCs w:val="20"/>
+          <w:lang w:val="en-US"/>
+        </w:rPr>
+        <w:t xml:space="preserve"> </w:t>
+      </w:r>
+      <w:r>
+        <w:rPr>
+          <w:rFonts w:ascii="Times New Roman" w:hAnsi="Times New Roman" w:cs="Times New Roman"/>
+          <w:noProof/>
+          <w:sz w:val="20"/>
+          <w:szCs w:val="20"/>
+          <w:lang w:val="en-US"/>
+        </w:rPr>
+        <w:t>akar</w:t>
+      </w:r>
+      <w:r>
+        <w:rPr>
+          <w:rFonts w:ascii="Times New Roman" w:hAnsi="Times New Roman" w:cs="Times New Roman"/>
+          <w:noProof/>
+          <w:sz w:val="20"/>
+          <w:szCs w:val="20"/>
+          <w:lang w:val="en-US"/>
+        </w:rPr>
+        <w:t xml:space="preserve"> memanjang</w:t>
+      </w:r>
+      <w:r>
+        <w:rPr>
+          <w:rFonts w:ascii="Times New Roman" w:hAnsi="Times New Roman" w:cs="Times New Roman"/>
+          <w:noProof/>
+          <w:sz w:val="20"/>
+          <w:szCs w:val="20"/>
+          <w:lang w:val="en-US"/>
+        </w:rPr>
+        <w:t xml:space="preserve"> dan (b) </w:t>
+      </w:r>
+      <w:r>
+        <w:rPr>
+          <w:rFonts w:ascii="Times New Roman" w:hAnsi="Times New Roman" w:cs="Times New Roman"/>
+          <w:i/>
+          <w:iCs/>
+          <w:noProof/>
+          <w:sz w:val="20"/>
+          <w:szCs w:val="20"/>
+          <w:lang w:val="en-US"/>
+        </w:rPr>
+        <w:t>poly bag</w:t>
+      </w:r>
+      <w:r>
+        <w:rPr>
+          <w:rFonts w:ascii="Times New Roman" w:hAnsi="Times New Roman" w:cs="Times New Roman"/>
+          <w:noProof/>
+          <w:sz w:val="20"/>
+          <w:szCs w:val="20"/>
+          <w:lang w:val="en-US"/>
+        </w:rPr>
+        <w:t xml:space="preserve"> utama</w:t>
+      </w:r>
+      <w:r>
+        <w:rPr>
+          <w:rFonts w:ascii="Times New Roman" w:hAnsi="Times New Roman" w:cs="Times New Roman"/>
+          <w:noProof/>
+          <w:sz w:val="20"/>
+          <w:szCs w:val="20"/>
+          <w:lang w:val="en-US"/>
+        </w:rPr>
+        <w:t>.</w:t>
+      </w:r>
+    </w:p>
+    <w:p>
+      <w:pPr>
         <w:spacing w:after="0"/>
         <w:rPr>
           <w:rFonts w:ascii="Times New Roman" w:hAnsi="Times New Roman" w:cs="Times New Roman"/>
           <w:noProof/>
           <w:sz w:val="24"/>
           <w:szCs w:val="24"/>
-        </w:rPr>
-      </w:pPr>
-    </w:p>
-    <w:p>
-      <w:pPr>
-        <w:spacing w:after="0"/>
-        <w:rPr>
-          <w:rFonts w:ascii="Times New Roman" w:hAnsi="Times New Roman" w:cs="Times New Roman"/>
-          <w:noProof/>
-          <w:sz w:val="24"/>
-          <w:szCs w:val="24"/>
-        </w:rPr>
-      </w:pPr>
+          <w:lang w:val="en-US"/>
+        </w:rPr>
+      </w:pPr>
+    </w:p>
+    <w:p>
+      <w:pPr>
+        <w:spacing w:after="0" w:line="360" w:lineRule="auto"/>
+        <w:jc w:val="both"/>
+        <w:rPr>
+          <w:rFonts w:ascii="Times New Roman" w:hAnsi="Times New Roman" w:cs="Times New Roman"/>
+          <w:noProof/>
+          <w:sz w:val="24"/>
+          <w:szCs w:val="24"/>
+        </w:rPr>
+      </w:pPr>
+      <w:r>
+        <w:rPr>
+          <w:rFonts w:ascii="Times New Roman" w:hAnsi="Times New Roman" w:cs="Times New Roman"/>
+          <w:noProof/>
+          <w:sz w:val="24"/>
+          <w:szCs w:val="24"/>
+        </w:rPr>
+        <w:t>S</w:t>
+      </w:r>
+      <w:r>
+        <w:rPr>
+          <w:rFonts w:ascii="Times New Roman" w:hAnsi="Times New Roman" w:cs="Times New Roman"/>
+          <w:noProof/>
+          <w:sz w:val="24"/>
+          <w:szCs w:val="24"/>
+          <w:lang w:val="en-US"/>
+        </w:rPr>
+        <w:t xml:space="preserve">atu </w:t>
+      </w:r>
+      <w:r>
+        <w:rPr>
+          <w:rFonts w:ascii="Times New Roman" w:hAnsi="Times New Roman" w:cs="Times New Roman"/>
+          <w:noProof/>
+          <w:sz w:val="24"/>
+          <w:szCs w:val="24"/>
+        </w:rPr>
+        <w:t>pekan berikutnya terlihat bahwa akar semakin menjalar di dalam stoples. Sehingga</w:t>
+      </w:r>
+      <w:r>
+        <w:rPr>
+          <w:rFonts w:ascii="Times New Roman" w:hAnsi="Times New Roman" w:cs="Times New Roman"/>
+          <w:noProof/>
+          <w:sz w:val="24"/>
+          <w:szCs w:val="24"/>
+          <w:lang w:val="en-US"/>
+        </w:rPr>
+        <w:t xml:space="preserve"> sekarang </w:t>
+      </w:r>
+      <w:r>
+        <w:rPr>
+          <w:rFonts w:ascii="Times New Roman" w:hAnsi="Times New Roman" w:cs="Times New Roman"/>
+          <w:noProof/>
+          <w:sz w:val="24"/>
+          <w:szCs w:val="24"/>
+        </w:rPr>
+        <w:t xml:space="preserve">saatnya mempersiapkan pupuk dasar di </w:t>
+      </w:r>
+      <w:r>
+        <w:rPr>
+          <w:rFonts w:ascii="Times New Roman" w:hAnsi="Times New Roman" w:cs="Times New Roman"/>
+          <w:i/>
+          <w:iCs/>
+          <w:noProof/>
+          <w:sz w:val="24"/>
+          <w:szCs w:val="24"/>
+          <w:lang w:val="en-US"/>
+        </w:rPr>
+        <w:t>poly bag</w:t>
+      </w:r>
+      <w:r>
+        <w:rPr>
+          <w:rFonts w:ascii="Times New Roman" w:hAnsi="Times New Roman" w:cs="Times New Roman"/>
+          <w:noProof/>
+          <w:sz w:val="24"/>
+          <w:szCs w:val="24"/>
+        </w:rPr>
+        <w:t xml:space="preserve"> utama. Lalu memindahkan benih berakar tersebut ke dalam </w:t>
+      </w:r>
+      <w:r>
+        <w:rPr>
+          <w:rFonts w:ascii="Times New Roman" w:hAnsi="Times New Roman" w:cs="Times New Roman"/>
+          <w:i/>
+          <w:iCs/>
+          <w:noProof/>
+          <w:sz w:val="24"/>
+          <w:szCs w:val="24"/>
+        </w:rPr>
+        <w:t>poly bag</w:t>
+      </w:r>
+      <w:r>
+        <w:rPr>
+          <w:rFonts w:ascii="Times New Roman" w:hAnsi="Times New Roman" w:cs="Times New Roman"/>
+          <w:noProof/>
+          <w:sz w:val="24"/>
+          <w:szCs w:val="24"/>
+        </w:rPr>
+        <w:t xml:space="preserve"> tersebut.</w:t>
+      </w:r>
     </w:p>
     <w:p>
       <w:pPr>
@@ -16421,6 +17160,7 @@
           <w:sz w:val="28"/>
           <w:szCs w:val="28"/>
         </w:rPr>
+        <w:lastRenderedPageBreak/>
         <w:t>Bab</w:t>
       </w:r>
       <w:r>
@@ -18548,7 +19288,6 @@
         <w:rPr>
           <w:lang w:val="id-ID"/>
         </w:rPr>
-        <w:lastRenderedPageBreak/>
         <w:t>Simpson,</w:t>
       </w:r>
       <w:r>
@@ -20140,8 +20879,8 @@
       </w:r>
     </w:p>
     <w:sectPr>
-      <w:headerReference w:type="default" r:id="rId26"/>
-      <w:footerReference w:type="default" r:id="rId27"/>
+      <w:headerReference w:type="default" r:id="rId28"/>
+      <w:footerReference w:type="default" r:id="rId29"/>
       <w:pgSz w:w="11906" w:h="16838"/>
       <w:pgMar w:top="1701" w:right="1701" w:bottom="1701" w:left="2274" w:header="709" w:footer="709" w:gutter="0"/>
       <w:pgNumType w:start="1"/>

</xml_diff>

<commit_message>
menambahkan paragraf awal penyemprotan insektisida buatan
</commit_message>
<xml_diff>
--- a/main.docx
+++ b/main.docx
@@ -18105,29 +18105,225 @@
     </w:p>
     <w:p>
       <w:pPr>
-        <w:spacing w:after="0"/>
-        <w:rPr>
-          <w:rFonts w:ascii="Times New Roman" w:hAnsi="Times New Roman" w:cs="Times New Roman"/>
-          <w:noProof/>
-          <w:sz w:val="24"/>
-          <w:szCs w:val="24"/>
-        </w:rPr>
-      </w:pPr>
-    </w:p>
-    <w:p>
-      <w:pPr>
-        <w:spacing w:after="0"/>
-        <w:rPr>
-          <w:rFonts w:ascii="Times New Roman" w:hAnsi="Times New Roman" w:cs="Times New Roman"/>
-          <w:noProof/>
-          <w:sz w:val="24"/>
-          <w:szCs w:val="24"/>
-        </w:rPr>
-      </w:pPr>
-    </w:p>
-    <w:p>
-      <w:pPr>
-        <w:spacing w:after="0"/>
+        <w:spacing w:after="0" w:line="360" w:lineRule="auto"/>
+        <w:jc w:val="both"/>
+        <w:rPr>
+          <w:rFonts w:ascii="Times New Roman" w:hAnsi="Times New Roman" w:cs="Times New Roman"/>
+          <w:noProof/>
+          <w:sz w:val="24"/>
+          <w:szCs w:val="24"/>
+          <w:lang w:val="en-US"/>
+        </w:rPr>
+      </w:pPr>
+      <w:r>
+        <w:rPr>
+          <w:rFonts w:ascii="Times New Roman" w:hAnsi="Times New Roman" w:cs="Times New Roman"/>
+          <w:noProof/>
+          <w:sz w:val="24"/>
+          <w:szCs w:val="24"/>
+          <w:lang w:val="en-US"/>
+        </w:rPr>
+        <w:t>Jumlah daun yang semakin bertambah menjadikannya sasaran makan</w:t>
+      </w:r>
+      <w:r>
+        <w:rPr>
+          <w:rFonts w:ascii="Times New Roman" w:hAnsi="Times New Roman" w:cs="Times New Roman"/>
+          <w:noProof/>
+          <w:sz w:val="24"/>
+          <w:szCs w:val="24"/>
+          <w:lang w:val="en-US"/>
+        </w:rPr>
+        <w:t>an</w:t>
+      </w:r>
+      <w:r>
+        <w:rPr>
+          <w:rFonts w:ascii="Times New Roman" w:hAnsi="Times New Roman" w:cs="Times New Roman"/>
+          <w:noProof/>
+          <w:sz w:val="24"/>
+          <w:szCs w:val="24"/>
+          <w:lang w:val="en-US"/>
+        </w:rPr>
+        <w:t xml:space="preserve"> bagi para hama</w:t>
+      </w:r>
+      <w:r>
+        <w:rPr>
+          <w:rFonts w:ascii="Times New Roman" w:hAnsi="Times New Roman" w:cs="Times New Roman"/>
+          <w:noProof/>
+          <w:sz w:val="24"/>
+          <w:szCs w:val="24"/>
+          <w:lang w:val="en-US"/>
+        </w:rPr>
+        <w:t xml:space="preserve">. Tentu hal tersebut tidak diinginkan karena dapat menghambat pertumbuhan sesuai yang dijelaskan di bab II. </w:t>
+      </w:r>
+      <w:r>
+        <w:rPr>
+          <w:rFonts w:ascii="Times New Roman" w:hAnsi="Times New Roman" w:cs="Times New Roman"/>
+          <w:noProof/>
+          <w:sz w:val="24"/>
+          <w:szCs w:val="24"/>
+          <w:lang w:val="en-US"/>
+        </w:rPr>
+        <w:t>Lantas ini saatnya untuk mencegah hama dengan penyemprotan insektisida yang telah dipersiapkan.</w:t>
+      </w:r>
+    </w:p>
+    <w:p>
+      <w:pPr>
+        <w:spacing w:after="0" w:line="360" w:lineRule="auto"/>
+        <w:jc w:val="center"/>
+        <w:rPr>
+          <w:rFonts w:ascii="Times New Roman" w:hAnsi="Times New Roman" w:cs="Times New Roman"/>
+          <w:noProof/>
+          <w:sz w:val="24"/>
+          <w:szCs w:val="24"/>
+        </w:rPr>
+      </w:pPr>
+      <w:r>
+        <w:rPr>
+          <w:rFonts w:ascii="Times New Roman" w:hAnsi="Times New Roman" w:cs="Times New Roman"/>
+          <w:noProof/>
+          <w:sz w:val="24"/>
+          <w:szCs w:val="24"/>
+        </w:rPr>
+        <w:drawing>
+          <wp:inline distT="0" distB="0" distL="0" distR="0" wp14:anchorId="680803B7" wp14:editId="31B32D95">
+            <wp:extent cx="1440000" cy="1080000"/>
+            <wp:effectExtent l="0" t="0" r="8255" b="6350"/>
+            <wp:docPr id="10" name="Picture 10"/>
+            <wp:cNvGraphicFramePr>
+              <a:graphicFrameLocks xmlns:a="http://schemas.openxmlformats.org/drawingml/2006/main" noChangeAspect="1"/>
+            </wp:cNvGraphicFramePr>
+            <a:graphic xmlns:a="http://schemas.openxmlformats.org/drawingml/2006/main">
+              <a:graphicData uri="http://schemas.openxmlformats.org/drawingml/2006/picture">
+                <pic:pic xmlns:pic="http://schemas.openxmlformats.org/drawingml/2006/picture">
+                  <pic:nvPicPr>
+                    <pic:cNvPr id="0" name="Picture 1"/>
+                    <pic:cNvPicPr>
+                      <a:picLocks noChangeAspect="1" noChangeArrowheads="1"/>
+                    </pic:cNvPicPr>
+                  </pic:nvPicPr>
+                  <pic:blipFill rotWithShape="1">
+                    <a:blip r:embed="rId29" cstate="print">
+                      <a:extLst>
+                        <a:ext uri="{28A0092B-C50C-407E-A947-70E740481C1C}">
+                          <a14:useLocalDpi xmlns:a14="http://schemas.microsoft.com/office/drawing/2010/main" val="0"/>
+                        </a:ext>
+                      </a:extLst>
+                    </a:blip>
+                    <a:srcRect l="25" t="1090" r="1115"/>
+                    <a:stretch/>
+                  </pic:blipFill>
+                  <pic:spPr bwMode="auto">
+                    <a:xfrm>
+                      <a:off x="0" y="0"/>
+                      <a:ext cx="1440000" cy="1080000"/>
+                    </a:xfrm>
+                    <a:prstGeom prst="rect">
+                      <a:avLst/>
+                    </a:prstGeom>
+                    <a:noFill/>
+                    <a:ln>
+                      <a:noFill/>
+                    </a:ln>
+                    <a:extLst>
+                      <a:ext uri="{53640926-AAD7-44D8-BBD7-CCE9431645EC}">
+                        <a14:shadowObscured xmlns:a14="http://schemas.microsoft.com/office/drawing/2010/main"/>
+                      </a:ext>
+                    </a:extLst>
+                  </pic:spPr>
+                </pic:pic>
+              </a:graphicData>
+            </a:graphic>
+          </wp:inline>
+        </w:drawing>
+      </w:r>
+    </w:p>
+    <w:p>
+      <w:pPr>
+        <w:pStyle w:val="ListParagraph"/>
+        <w:keepNext/>
+        <w:spacing w:after="0" w:line="360" w:lineRule="auto"/>
+        <w:ind w:left="0"/>
+        <w:jc w:val="center"/>
+        <w:rPr>
+          <w:rFonts w:ascii="Times New Roman" w:hAnsi="Times New Roman" w:cs="Times New Roman"/>
+          <w:noProof/>
+          <w:sz w:val="24"/>
+          <w:szCs w:val="24"/>
+        </w:rPr>
+      </w:pPr>
+      <w:r>
+        <w:rPr>
+          <w:rFonts w:ascii="Times New Roman" w:hAnsi="Times New Roman" w:cs="Times New Roman"/>
+          <w:noProof/>
+          <w:sz w:val="20"/>
+          <w:szCs w:val="20"/>
+        </w:rPr>
+        <w:t>Gambar I</w:t>
+      </w:r>
+      <w:r>
+        <w:rPr>
+          <w:rFonts w:ascii="Times New Roman" w:hAnsi="Times New Roman" w:cs="Times New Roman"/>
+          <w:noProof/>
+          <w:sz w:val="20"/>
+          <w:szCs w:val="20"/>
+          <w:lang w:val="en-US"/>
+        </w:rPr>
+        <w:t>I</w:t>
+      </w:r>
+      <w:r>
+        <w:rPr>
+          <w:rFonts w:ascii="Times New Roman" w:hAnsi="Times New Roman" w:cs="Times New Roman"/>
+          <w:noProof/>
+          <w:sz w:val="20"/>
+          <w:szCs w:val="20"/>
+        </w:rPr>
+        <w:t>I.</w:t>
+      </w:r>
+      <w:r>
+        <w:rPr>
+          <w:rFonts w:ascii="Times New Roman" w:hAnsi="Times New Roman" w:cs="Times New Roman"/>
+          <w:noProof/>
+          <w:sz w:val="20"/>
+          <w:szCs w:val="20"/>
+          <w:lang w:val="en-US"/>
+        </w:rPr>
+        <w:t>5</w:t>
+      </w:r>
+      <w:r>
+        <w:rPr>
+          <w:rFonts w:ascii="Times New Roman" w:hAnsi="Times New Roman" w:cs="Times New Roman"/>
+          <w:noProof/>
+          <w:sz w:val="20"/>
+          <w:szCs w:val="20"/>
+          <w:lang w:val="en-US"/>
+        </w:rPr>
+        <w:t xml:space="preserve">.   </w:t>
+      </w:r>
+      <w:r>
+        <w:rPr>
+          <w:rFonts w:ascii="Times New Roman" w:hAnsi="Times New Roman" w:cs="Times New Roman"/>
+          <w:noProof/>
+          <w:sz w:val="20"/>
+          <w:szCs w:val="20"/>
+          <w:lang w:val="en-US"/>
+        </w:rPr>
+        <w:t>Daun meningkat</w:t>
+      </w:r>
+    </w:p>
+    <w:p>
+      <w:pPr>
+        <w:spacing w:after="0" w:line="360" w:lineRule="auto"/>
+        <w:rPr>
+          <w:rFonts w:ascii="Times New Roman" w:hAnsi="Times New Roman" w:cs="Times New Roman"/>
+          <w:noProof/>
+          <w:sz w:val="24"/>
+          <w:szCs w:val="24"/>
+        </w:rPr>
+      </w:pPr>
+    </w:p>
+    <w:p>
+      <w:pPr>
+        <w:spacing w:after="0" w:line="360" w:lineRule="auto"/>
         <w:rPr>
           <w:rFonts w:ascii="Times New Roman" w:hAnsi="Times New Roman" w:cs="Times New Roman"/>
           <w:noProof/>
@@ -18493,6 +18689,7 @@
           <w:sz w:val="24"/>
           <w:szCs w:val="24"/>
         </w:rPr>
+        <w:lastRenderedPageBreak/>
         <w:t>III.1</w:t>
       </w:r>
       <w:r>
@@ -19970,7 +20167,6 @@
           <w:shd w:val="clear" w:color="auto" w:fill="FFFFFF"/>
           <w:lang w:val="id-ID"/>
         </w:rPr>
-        <w:lastRenderedPageBreak/>
         <w:t>Kristiono,</w:t>
       </w:r>
       <w:r>
@@ -22122,8 +22318,8 @@
       </w:r>
     </w:p>
     <w:sectPr>
-      <w:headerReference w:type="default" r:id="rId29"/>
-      <w:footerReference w:type="default" r:id="rId30"/>
+      <w:headerReference w:type="default" r:id="rId30"/>
+      <w:footerReference w:type="default" r:id="rId31"/>
       <w:pgSz w:w="11906" w:h="16838"/>
       <w:pgMar w:top="1701" w:right="1701" w:bottom="1701" w:left="2274" w:header="709" w:footer="709" w:gutter="0"/>
       <w:pgNumType w:start="1"/>
@@ -22337,27 +22533,7 @@
         <w:szCs w:val="20"/>
         <w:lang w:val="en-US"/>
       </w:rPr>
-      <w:t xml:space="preserve">Copyright </w:t>
-    </w:r>
-    <w:proofErr w:type="spellStart"/>
-    <w:r>
-      <w:rPr>
-        <w:rFonts w:ascii="Times New Roman" w:hAnsi="Times New Roman" w:cs="Times New Roman"/>
-        <w:sz w:val="20"/>
-        <w:szCs w:val="20"/>
-        <w:lang w:val="en-US"/>
-      </w:rPr>
-      <w:t>DikDns</w:t>
-    </w:r>
-    <w:proofErr w:type="spellEnd"/>
-    <w:r>
-      <w:rPr>
-        <w:rFonts w:ascii="Times New Roman" w:hAnsi="Times New Roman" w:cs="Times New Roman"/>
-        <w:sz w:val="20"/>
-        <w:szCs w:val="20"/>
-        <w:lang w:val="en-US"/>
-      </w:rPr>
-      <w:t xml:space="preserve"> 2022</w:t>
+      <w:t>Copyright DikDns 2022</w:t>
     </w:r>
   </w:p>
 </w:ftr>
@@ -22494,27 +22670,7 @@
         <w:szCs w:val="20"/>
         <w:lang w:val="en-US"/>
       </w:rPr>
-      <w:t xml:space="preserve">Copyright </w:t>
-    </w:r>
-    <w:proofErr w:type="spellStart"/>
-    <w:r>
-      <w:rPr>
-        <w:rFonts w:ascii="Times New Roman" w:hAnsi="Times New Roman" w:cs="Times New Roman"/>
-        <w:sz w:val="20"/>
-        <w:szCs w:val="20"/>
-        <w:lang w:val="en-US"/>
-      </w:rPr>
-      <w:t>DikDns</w:t>
-    </w:r>
-    <w:proofErr w:type="spellEnd"/>
-    <w:r>
-      <w:rPr>
-        <w:rFonts w:ascii="Times New Roman" w:hAnsi="Times New Roman" w:cs="Times New Roman"/>
-        <w:sz w:val="20"/>
-        <w:szCs w:val="20"/>
-        <w:lang w:val="en-US"/>
-      </w:rPr>
-      <w:t xml:space="preserve"> 2022</w:t>
+      <w:t>Copyright DikDns 2022</w:t>
     </w:r>
   </w:p>
 </w:ftr>

</xml_diff>

<commit_message>
menambahkan paragraf pembuka untuk rutinitas setiap pekan
</commit_message>
<xml_diff>
--- a/main.docx
+++ b/main.docx
@@ -15852,6 +15852,45 @@
         <w:t>Penyemaian Benih</w:t>
       </w:r>
       <w:bookmarkEnd w:id="31"/>
+      <w:r>
+        <w:rPr>
+          <w:rFonts w:ascii="Times New Roman" w:hAnsi="Times New Roman" w:cs="Times New Roman"/>
+          <w:b/>
+          <w:bCs/>
+          <w:noProof/>
+          <w:color w:val="auto"/>
+          <w:sz w:val="24"/>
+          <w:szCs w:val="24"/>
+          <w:lang w:val="en-US"/>
+        </w:rPr>
+        <w:t xml:space="preserve"> (Pekan </w:t>
+      </w:r>
+      <w:r>
+        <w:rPr>
+          <w:rFonts w:ascii="Times New Roman" w:hAnsi="Times New Roman" w:cs="Times New Roman"/>
+          <w:b/>
+          <w:bCs/>
+          <w:noProof/>
+          <w:color w:val="auto"/>
+          <w:sz w:val="24"/>
+          <w:szCs w:val="24"/>
+          <w:lang w:val="en-US"/>
+        </w:rPr>
+        <w:t>ke-</w:t>
+      </w:r>
+      <w:r>
+        <w:rPr>
+          <w:rFonts w:ascii="Times New Roman" w:hAnsi="Times New Roman" w:cs="Times New Roman"/>
+          <w:b/>
+          <w:bCs/>
+          <w:noProof/>
+          <w:color w:val="auto"/>
+          <w:sz w:val="24"/>
+          <w:szCs w:val="24"/>
+          <w:lang w:val="en-US"/>
+        </w:rPr>
+        <w:t>1)</w:t>
+      </w:r>
     </w:p>
     <w:p>
       <w:pPr>
@@ -16848,6 +16887,19 @@
         <w:t>Pemupukan Dasar</w:t>
       </w:r>
       <w:bookmarkEnd w:id="34"/>
+      <w:r>
+        <w:rPr>
+          <w:rFonts w:ascii="Times New Roman" w:hAnsi="Times New Roman" w:cs="Times New Roman"/>
+          <w:b/>
+          <w:bCs/>
+          <w:noProof/>
+          <w:color w:val="auto"/>
+          <w:sz w:val="24"/>
+          <w:szCs w:val="24"/>
+          <w:lang w:val="en-US"/>
+        </w:rPr>
+        <w:t xml:space="preserve"> (Pekan ke-2)</w:t>
+      </w:r>
     </w:p>
     <w:p>
       <w:pPr>
@@ -17640,6 +17692,45 @@
         </w:rPr>
         <w:t>Tunas</w:t>
       </w:r>
+      <w:r>
+        <w:rPr>
+          <w:rFonts w:ascii="Times New Roman" w:hAnsi="Times New Roman" w:cs="Times New Roman"/>
+          <w:b/>
+          <w:bCs/>
+          <w:noProof/>
+          <w:color w:val="auto"/>
+          <w:sz w:val="24"/>
+          <w:szCs w:val="24"/>
+          <w:lang w:val="en-US"/>
+        </w:rPr>
+        <w:t xml:space="preserve"> (Pekan</w:t>
+      </w:r>
+      <w:r>
+        <w:rPr>
+          <w:rFonts w:ascii="Times New Roman" w:hAnsi="Times New Roman" w:cs="Times New Roman"/>
+          <w:b/>
+          <w:bCs/>
+          <w:noProof/>
+          <w:color w:val="auto"/>
+          <w:sz w:val="24"/>
+          <w:szCs w:val="24"/>
+          <w:lang w:val="en-US"/>
+        </w:rPr>
+        <w:t xml:space="preserve"> ke-</w:t>
+      </w:r>
+      <w:r>
+        <w:rPr>
+          <w:rFonts w:ascii="Times New Roman" w:hAnsi="Times New Roman" w:cs="Times New Roman"/>
+          <w:b/>
+          <w:bCs/>
+          <w:noProof/>
+          <w:color w:val="auto"/>
+          <w:sz w:val="24"/>
+          <w:szCs w:val="24"/>
+          <w:lang w:val="en-US"/>
+        </w:rPr>
+        <w:t>3)</w:t>
+      </w:r>
     </w:p>
     <w:p>
       <w:pPr>
@@ -18142,6 +18233,45 @@
         </w:rPr>
         <w:t>5.     Penyemprotan Insektisida Buatan</w:t>
       </w:r>
+      <w:r>
+        <w:rPr>
+          <w:rFonts w:ascii="Times New Roman" w:hAnsi="Times New Roman" w:cs="Times New Roman"/>
+          <w:b/>
+          <w:bCs/>
+          <w:noProof/>
+          <w:color w:val="auto"/>
+          <w:sz w:val="24"/>
+          <w:szCs w:val="24"/>
+          <w:lang w:val="en-US"/>
+        </w:rPr>
+        <w:t xml:space="preserve"> (Pekan</w:t>
+      </w:r>
+      <w:r>
+        <w:rPr>
+          <w:rFonts w:ascii="Times New Roman" w:hAnsi="Times New Roman" w:cs="Times New Roman"/>
+          <w:b/>
+          <w:bCs/>
+          <w:noProof/>
+          <w:color w:val="auto"/>
+          <w:sz w:val="24"/>
+          <w:szCs w:val="24"/>
+          <w:lang w:val="en-US"/>
+        </w:rPr>
+        <w:t xml:space="preserve"> ke-</w:t>
+      </w:r>
+      <w:r>
+        <w:rPr>
+          <w:rFonts w:ascii="Times New Roman" w:hAnsi="Times New Roman" w:cs="Times New Roman"/>
+          <w:b/>
+          <w:bCs/>
+          <w:noProof/>
+          <w:color w:val="auto"/>
+          <w:sz w:val="24"/>
+          <w:szCs w:val="24"/>
+          <w:lang w:val="en-US"/>
+        </w:rPr>
+        <w:t>4)</w:t>
+      </w:r>
     </w:p>
     <w:p>
       <w:pPr>
@@ -18517,6 +18647,333 @@
     </w:p>
     <w:p>
       <w:pPr>
+        <w:pStyle w:val="Heading2"/>
+        <w:spacing w:before="0" w:after="120" w:line="360" w:lineRule="auto"/>
+        <w:rPr>
+          <w:rFonts w:ascii="Times New Roman" w:hAnsi="Times New Roman" w:cs="Times New Roman"/>
+          <w:b/>
+          <w:bCs/>
+          <w:noProof/>
+          <w:color w:val="auto"/>
+          <w:sz w:val="24"/>
+          <w:szCs w:val="24"/>
+          <w:lang w:val="en-US"/>
+        </w:rPr>
+      </w:pPr>
+      <w:r>
+        <w:rPr>
+          <w:rFonts w:ascii="Times New Roman" w:hAnsi="Times New Roman" w:cs="Times New Roman"/>
+          <w:b/>
+          <w:bCs/>
+          <w:noProof/>
+          <w:color w:val="auto"/>
+          <w:sz w:val="24"/>
+          <w:szCs w:val="24"/>
+        </w:rPr>
+        <w:t>II</w:t>
+      </w:r>
+      <w:r>
+        <w:rPr>
+          <w:rFonts w:ascii="Times New Roman" w:hAnsi="Times New Roman" w:cs="Times New Roman"/>
+          <w:b/>
+          <w:bCs/>
+          <w:noProof/>
+          <w:color w:val="auto"/>
+          <w:sz w:val="24"/>
+          <w:szCs w:val="24"/>
+          <w:lang w:val="en-US"/>
+        </w:rPr>
+        <w:t>I</w:t>
+      </w:r>
+      <w:r>
+        <w:rPr>
+          <w:rFonts w:ascii="Times New Roman" w:hAnsi="Times New Roman" w:cs="Times New Roman"/>
+          <w:b/>
+          <w:bCs/>
+          <w:noProof/>
+          <w:color w:val="auto"/>
+          <w:sz w:val="24"/>
+          <w:szCs w:val="24"/>
+        </w:rPr>
+        <w:t>.</w:t>
+      </w:r>
+      <w:r>
+        <w:rPr>
+          <w:rFonts w:ascii="Times New Roman" w:hAnsi="Times New Roman" w:cs="Times New Roman"/>
+          <w:b/>
+          <w:bCs/>
+          <w:noProof/>
+          <w:color w:val="auto"/>
+          <w:sz w:val="24"/>
+          <w:szCs w:val="24"/>
+          <w:lang w:val="en-US"/>
+        </w:rPr>
+        <w:t>6</w:t>
+      </w:r>
+      <w:r>
+        <w:rPr>
+          <w:rFonts w:ascii="Times New Roman" w:hAnsi="Times New Roman" w:cs="Times New Roman"/>
+          <w:b/>
+          <w:bCs/>
+          <w:noProof/>
+          <w:color w:val="auto"/>
+          <w:sz w:val="24"/>
+          <w:szCs w:val="24"/>
+          <w:lang w:val="en-US"/>
+        </w:rPr>
+        <w:t xml:space="preserve">.     </w:t>
+      </w:r>
+      <w:r>
+        <w:rPr>
+          <w:rFonts w:ascii="Times New Roman" w:hAnsi="Times New Roman" w:cs="Times New Roman"/>
+          <w:b/>
+          <w:bCs/>
+          <w:noProof/>
+          <w:color w:val="auto"/>
+          <w:sz w:val="24"/>
+          <w:szCs w:val="24"/>
+          <w:lang w:val="en-US"/>
+        </w:rPr>
+        <w:t>Rutinitas Setiap Pekan</w:t>
+      </w:r>
+    </w:p>
+    <w:p>
+      <w:pPr>
+        <w:spacing w:after="0" w:line="360" w:lineRule="auto"/>
+        <w:jc w:val="both"/>
+        <w:rPr>
+          <w:rFonts w:ascii="Times New Roman" w:hAnsi="Times New Roman" w:cs="Times New Roman"/>
+          <w:noProof/>
+          <w:sz w:val="24"/>
+          <w:szCs w:val="24"/>
+          <w:lang w:val="en-US"/>
+        </w:rPr>
+      </w:pPr>
+      <w:r>
+        <w:rPr>
+          <w:rFonts w:ascii="Times New Roman" w:hAnsi="Times New Roman" w:cs="Times New Roman"/>
+          <w:noProof/>
+          <w:sz w:val="24"/>
+          <w:szCs w:val="24"/>
+          <w:lang w:val="en-US"/>
+        </w:rPr>
+        <w:t>Ada beberapa hal yang dilakukan setiap pekannya. Seperti memberikan pupuk NPK dan menyingkirkan calon gulma. Tentu penyiraman air juga dilakukan setiap hari</w:t>
+      </w:r>
+      <w:r>
+        <w:rPr>
+          <w:rFonts w:ascii="Times New Roman" w:hAnsi="Times New Roman" w:cs="Times New Roman"/>
+          <w:noProof/>
+          <w:sz w:val="24"/>
+          <w:szCs w:val="24"/>
+          <w:lang w:val="en-US"/>
+        </w:rPr>
+        <w:t>.</w:t>
+      </w:r>
+      <w:r>
+        <w:rPr>
+          <w:rFonts w:ascii="Times New Roman" w:hAnsi="Times New Roman" w:cs="Times New Roman"/>
+          <w:noProof/>
+          <w:sz w:val="24"/>
+          <w:szCs w:val="24"/>
+          <w:lang w:val="en-US"/>
+        </w:rPr>
+        <w:t xml:space="preserve"> </w:t>
+      </w:r>
+      <w:r>
+        <w:rPr>
+          <w:rFonts w:ascii="Times New Roman" w:hAnsi="Times New Roman" w:cs="Times New Roman"/>
+          <w:noProof/>
+          <w:sz w:val="24"/>
+          <w:szCs w:val="24"/>
+          <w:lang w:val="en-US"/>
+        </w:rPr>
+        <w:t>N</w:t>
+      </w:r>
+      <w:r>
+        <w:rPr>
+          <w:rFonts w:ascii="Times New Roman" w:hAnsi="Times New Roman" w:cs="Times New Roman"/>
+          <w:noProof/>
+          <w:sz w:val="24"/>
+          <w:szCs w:val="24"/>
+          <w:lang w:val="en-US"/>
+        </w:rPr>
+        <w:t>amun</w:t>
+      </w:r>
+      <w:r>
+        <w:rPr>
+          <w:rFonts w:ascii="Times New Roman" w:hAnsi="Times New Roman" w:cs="Times New Roman"/>
+          <w:noProof/>
+          <w:sz w:val="24"/>
+          <w:szCs w:val="24"/>
+          <w:lang w:val="en-US"/>
+        </w:rPr>
+        <w:t xml:space="preserve"> tidak disiram</w:t>
+      </w:r>
+      <w:r>
+        <w:rPr>
+          <w:rFonts w:ascii="Times New Roman" w:hAnsi="Times New Roman" w:cs="Times New Roman"/>
+          <w:noProof/>
+          <w:sz w:val="24"/>
+          <w:szCs w:val="24"/>
+          <w:lang w:val="en-US"/>
+        </w:rPr>
+        <w:t xml:space="preserve"> jika hujan</w:t>
+      </w:r>
+      <w:r>
+        <w:rPr>
+          <w:rFonts w:ascii="Times New Roman" w:hAnsi="Times New Roman" w:cs="Times New Roman"/>
+          <w:noProof/>
+          <w:sz w:val="24"/>
+          <w:szCs w:val="24"/>
+          <w:lang w:val="en-US"/>
+        </w:rPr>
+        <w:t xml:space="preserve"> melanda</w:t>
+      </w:r>
+      <w:r>
+        <w:rPr>
+          <w:rFonts w:ascii="Times New Roman" w:hAnsi="Times New Roman" w:cs="Times New Roman"/>
+          <w:noProof/>
+          <w:sz w:val="24"/>
+          <w:szCs w:val="24"/>
+          <w:lang w:val="en-US"/>
+        </w:rPr>
+        <w:t xml:space="preserve"> </w:t>
+      </w:r>
+      <w:r>
+        <w:rPr>
+          <w:rFonts w:ascii="Times New Roman" w:hAnsi="Times New Roman" w:cs="Times New Roman"/>
+          <w:noProof/>
+          <w:sz w:val="24"/>
+          <w:szCs w:val="24"/>
+          <w:lang w:val="en-US"/>
+        </w:rPr>
+        <w:t>dan kondisi tanah sudah terlalu lembap</w:t>
+      </w:r>
+      <w:r>
+        <w:rPr>
+          <w:rFonts w:ascii="Times New Roman" w:hAnsi="Times New Roman" w:cs="Times New Roman"/>
+          <w:noProof/>
+          <w:sz w:val="24"/>
+          <w:szCs w:val="24"/>
+          <w:lang w:val="en-US"/>
+        </w:rPr>
+        <w:t>.</w:t>
+      </w:r>
+    </w:p>
+    <w:p>
+      <w:pPr>
+        <w:spacing w:after="0" w:line="360" w:lineRule="auto"/>
+        <w:jc w:val="both"/>
+        <w:rPr>
+          <w:rFonts w:ascii="Times New Roman" w:hAnsi="Times New Roman" w:cs="Times New Roman"/>
+          <w:noProof/>
+          <w:sz w:val="24"/>
+          <w:szCs w:val="24"/>
+          <w:lang w:val="en-US"/>
+        </w:rPr>
+      </w:pPr>
+    </w:p>
+    <w:p>
+      <w:pPr>
+        <w:pStyle w:val="Heading3"/>
+        <w:spacing w:before="0" w:after="120"/>
+        <w:rPr>
+          <w:rFonts w:ascii="Times New Roman" w:hAnsi="Times New Roman" w:cs="Times New Roman"/>
+          <w:b/>
+          <w:bCs/>
+          <w:noProof/>
+          <w:color w:val="auto"/>
+          <w:lang w:val="en-US"/>
+        </w:rPr>
+      </w:pPr>
+      <w:r>
+        <w:rPr>
+          <w:rFonts w:ascii="Times New Roman" w:hAnsi="Times New Roman" w:cs="Times New Roman"/>
+          <w:b/>
+          <w:bCs/>
+          <w:noProof/>
+          <w:color w:val="auto"/>
+        </w:rPr>
+        <w:t>II</w:t>
+      </w:r>
+      <w:r>
+        <w:rPr>
+          <w:rFonts w:ascii="Times New Roman" w:hAnsi="Times New Roman" w:cs="Times New Roman"/>
+          <w:b/>
+          <w:bCs/>
+          <w:noProof/>
+          <w:color w:val="auto"/>
+          <w:lang w:val="en-US"/>
+        </w:rPr>
+        <w:t>I</w:t>
+      </w:r>
+      <w:r>
+        <w:rPr>
+          <w:rFonts w:ascii="Times New Roman" w:hAnsi="Times New Roman" w:cs="Times New Roman"/>
+          <w:b/>
+          <w:bCs/>
+          <w:noProof/>
+          <w:color w:val="auto"/>
+        </w:rPr>
+        <w:t>.</w:t>
+      </w:r>
+      <w:r>
+        <w:rPr>
+          <w:rFonts w:ascii="Times New Roman" w:hAnsi="Times New Roman" w:cs="Times New Roman"/>
+          <w:b/>
+          <w:bCs/>
+          <w:noProof/>
+          <w:color w:val="auto"/>
+          <w:lang w:val="en-US"/>
+        </w:rPr>
+        <w:t>6</w:t>
+      </w:r>
+      <w:r>
+        <w:rPr>
+          <w:rFonts w:ascii="Times New Roman" w:hAnsi="Times New Roman" w:cs="Times New Roman"/>
+          <w:b/>
+          <w:bCs/>
+          <w:noProof/>
+          <w:color w:val="auto"/>
+        </w:rPr>
+        <w:t>.</w:t>
+      </w:r>
+      <w:r>
+        <w:rPr>
+          <w:rFonts w:ascii="Times New Roman" w:hAnsi="Times New Roman" w:cs="Times New Roman"/>
+          <w:b/>
+          <w:bCs/>
+          <w:noProof/>
+          <w:color w:val="auto"/>
+          <w:lang w:val="en-US"/>
+        </w:rPr>
+        <w:t>1</w:t>
+      </w:r>
+      <w:r>
+        <w:rPr>
+          <w:rFonts w:ascii="Times New Roman" w:hAnsi="Times New Roman" w:cs="Times New Roman"/>
+          <w:b/>
+          <w:bCs/>
+          <w:noProof/>
+          <w:color w:val="auto"/>
+          <w:lang w:val="en-US"/>
+        </w:rPr>
+        <w:t xml:space="preserve">.     </w:t>
+      </w:r>
+      <w:r>
+        <w:rPr>
+          <w:rFonts w:ascii="Times New Roman" w:hAnsi="Times New Roman" w:cs="Times New Roman"/>
+          <w:b/>
+          <w:bCs/>
+          <w:noProof/>
+          <w:color w:val="auto"/>
+          <w:lang w:val="en-US"/>
+        </w:rPr>
+        <w:t>Pekan ke-5</w:t>
+      </w:r>
+    </w:p>
+    <w:p>
+      <w:pPr>
         <w:spacing w:after="0"/>
         <w:rPr>
           <w:rFonts w:ascii="Times New Roman" w:hAnsi="Times New Roman" w:cs="Times New Roman"/>
@@ -21910,6 +22367,7 @@
           <w:shd w:val="clear" w:color="auto" w:fill="FFFFFF"/>
           <w:lang w:val="id-ID"/>
         </w:rPr>
+        <w:lastRenderedPageBreak/>
         <w:t>H</w:t>
       </w:r>
       <w:r>
@@ -22704,7 +23162,27 @@
         <w:szCs w:val="20"/>
         <w:lang w:val="en-US"/>
       </w:rPr>
-      <w:t>Copyright DikDns 2022</w:t>
+      <w:t xml:space="preserve">Copyright </w:t>
+    </w:r>
+    <w:proofErr w:type="spellStart"/>
+    <w:r>
+      <w:rPr>
+        <w:rFonts w:ascii="Times New Roman" w:hAnsi="Times New Roman" w:cs="Times New Roman"/>
+        <w:sz w:val="20"/>
+        <w:szCs w:val="20"/>
+        <w:lang w:val="en-US"/>
+      </w:rPr>
+      <w:t>DikDns</w:t>
+    </w:r>
+    <w:proofErr w:type="spellEnd"/>
+    <w:r>
+      <w:rPr>
+        <w:rFonts w:ascii="Times New Roman" w:hAnsi="Times New Roman" w:cs="Times New Roman"/>
+        <w:sz w:val="20"/>
+        <w:szCs w:val="20"/>
+        <w:lang w:val="en-US"/>
+      </w:rPr>
+      <w:t xml:space="preserve"> 2022</w:t>
     </w:r>
   </w:p>
 </w:ftr>
@@ -22841,7 +23319,27 @@
         <w:szCs w:val="20"/>
         <w:lang w:val="en-US"/>
       </w:rPr>
-      <w:t>Copyright DikDns 2022</w:t>
+      <w:t xml:space="preserve">Copyright </w:t>
+    </w:r>
+    <w:proofErr w:type="spellStart"/>
+    <w:r>
+      <w:rPr>
+        <w:rFonts w:ascii="Times New Roman" w:hAnsi="Times New Roman" w:cs="Times New Roman"/>
+        <w:sz w:val="20"/>
+        <w:szCs w:val="20"/>
+        <w:lang w:val="en-US"/>
+      </w:rPr>
+      <w:t>DikDns</w:t>
+    </w:r>
+    <w:proofErr w:type="spellEnd"/>
+    <w:r>
+      <w:rPr>
+        <w:rFonts w:ascii="Times New Roman" w:hAnsi="Times New Roman" w:cs="Times New Roman"/>
+        <w:sz w:val="20"/>
+        <w:szCs w:val="20"/>
+        <w:lang w:val="en-US"/>
+      </w:rPr>
+      <w:t xml:space="preserve"> 2022</w:t>
     </w:r>
   </w:p>
 </w:ftr>

</xml_diff>

<commit_message>
menambahkan bagian pekan ke-5
</commit_message>
<xml_diff>
--- a/main.docx
+++ b/main.docx
@@ -7686,7 +7686,26 @@
           <w:sz w:val="24"/>
           <w:szCs w:val="24"/>
         </w:rPr>
-        <w:t>Kacang tanah memiliki batang yang tidak berkayu dan berambut halus. Pada batang terdapat stipula, batang dan cabang berbentuk bulat. Pada awalnya batang tumbuh tunggal, namun lambat laun bercabang banyak seolah-olah merumpun. Tinggi tanaman berkisar antara 30-50 cm atau lebih tergantung jenis atau varietas kacang tanah (Rukmana,1997).</w:t>
+        <w:t>Kacang tanah memiliki batang yang tidak berkayu dan berambut halus. Pada batang terdapat stipula, batang dan cabang berbentuk bulat. Pada awalnya batang tumbuh tunggal, namun lambat laun bercabang banyak seolah-olah merumpun. Tinggi tanaman berkisar antara 30-50 cm atau lebih tergantung jenis atau varietas kacang tanah (Rukmana,</w:t>
+      </w:r>
+      <w:r>
+        <w:rPr>
+          <w:rFonts w:ascii="Times New Roman" w:hAnsi="Times New Roman" w:cs="Times New Roman"/>
+          <w:noProof/>
+          <w:sz w:val="24"/>
+          <w:szCs w:val="24"/>
+          <w:lang w:val="en-US"/>
+        </w:rPr>
+        <w:t xml:space="preserve"> </w:t>
+      </w:r>
+      <w:r>
+        <w:rPr>
+          <w:rFonts w:ascii="Times New Roman" w:hAnsi="Times New Roman" w:cs="Times New Roman"/>
+          <w:noProof/>
+          <w:sz w:val="24"/>
+          <w:szCs w:val="24"/>
+        </w:rPr>
+        <w:t>1997).</w:t>
       </w:r>
     </w:p>
     <w:p>
@@ -18000,6 +18019,16 @@
         </w:rPr>
         <w:t>4.   Kemunculan tunas</w:t>
       </w:r>
+      <w:r>
+        <w:rPr>
+          <w:rFonts w:ascii="Times New Roman" w:hAnsi="Times New Roman" w:cs="Times New Roman"/>
+          <w:noProof/>
+          <w:sz w:val="20"/>
+          <w:szCs w:val="20"/>
+          <w:lang w:val="en-US"/>
+        </w:rPr>
+        <w:t>.</w:t>
+      </w:r>
     </w:p>
     <w:p>
       <w:pPr>
@@ -18539,6 +18568,16 @@
         </w:rPr>
         <w:t>Daun meningkat</w:t>
       </w:r>
+      <w:r>
+        <w:rPr>
+          <w:rFonts w:ascii="Times New Roman" w:hAnsi="Times New Roman" w:cs="Times New Roman"/>
+          <w:noProof/>
+          <w:sz w:val="20"/>
+          <w:szCs w:val="20"/>
+          <w:lang w:val="en-US"/>
+        </w:rPr>
+        <w:t>.</w:t>
+      </w:r>
     </w:p>
     <w:p>
       <w:pPr>
@@ -18969,7 +19008,280 @@
           <w:color w:val="auto"/>
           <w:lang w:val="en-US"/>
         </w:rPr>
+        <w:t>Batang Tidak Kuat Menopang (</w:t>
+      </w:r>
+      <w:r>
+        <w:rPr>
+          <w:rFonts w:ascii="Times New Roman" w:hAnsi="Times New Roman" w:cs="Times New Roman"/>
+          <w:b/>
+          <w:bCs/>
+          <w:noProof/>
+          <w:color w:val="auto"/>
+          <w:lang w:val="en-US"/>
+        </w:rPr>
         <w:t>Pekan ke-5</w:t>
+      </w:r>
+      <w:r>
+        <w:rPr>
+          <w:rFonts w:ascii="Times New Roman" w:hAnsi="Times New Roman" w:cs="Times New Roman"/>
+          <w:b/>
+          <w:bCs/>
+          <w:noProof/>
+          <w:color w:val="auto"/>
+          <w:lang w:val="en-US"/>
+        </w:rPr>
+        <w:t>)</w:t>
+      </w:r>
+    </w:p>
+    <w:p>
+      <w:pPr>
+        <w:spacing w:after="0" w:line="360" w:lineRule="auto"/>
+        <w:jc w:val="both"/>
+        <w:rPr>
+          <w:rFonts w:ascii="Times New Roman" w:hAnsi="Times New Roman" w:cs="Times New Roman"/>
+          <w:noProof/>
+          <w:sz w:val="24"/>
+          <w:szCs w:val="24"/>
+          <w:lang w:val="en-US"/>
+        </w:rPr>
+      </w:pPr>
+      <w:r>
+        <w:rPr>
+          <w:rFonts w:ascii="Times New Roman" w:hAnsi="Times New Roman" w:cs="Times New Roman"/>
+          <w:noProof/>
+          <w:sz w:val="24"/>
+          <w:szCs w:val="24"/>
+          <w:lang w:val="en-US"/>
+        </w:rPr>
+        <w:t xml:space="preserve">Karakteristik batang kacang tanah yang </w:t>
+      </w:r>
+      <w:r>
+        <w:rPr>
+          <w:rFonts w:ascii="Times New Roman" w:hAnsi="Times New Roman" w:cs="Times New Roman"/>
+          <w:noProof/>
+          <w:sz w:val="24"/>
+          <w:szCs w:val="24"/>
+          <w:lang w:val="en-US"/>
+        </w:rPr>
+        <w:t xml:space="preserve">tidak berkayu, menjadikannya </w:t>
+      </w:r>
+      <w:r>
+        <w:rPr>
+          <w:rFonts w:ascii="Times New Roman" w:hAnsi="Times New Roman" w:cs="Times New Roman"/>
+          <w:noProof/>
+          <w:sz w:val="24"/>
+          <w:szCs w:val="24"/>
+          <w:lang w:val="en-US"/>
+        </w:rPr>
+        <w:t>susah untuk menopang banyak daun. Sehingga ditambahkan tongkat kecil sebagai penopang batangnya. Dimasukkan ke dalam tanah dan ditalikan menggunakan tali benang.</w:t>
+      </w:r>
+    </w:p>
+    <w:p>
+      <w:pPr>
+        <w:spacing w:after="0"/>
+        <w:jc w:val="center"/>
+        <w:rPr>
+          <w:rFonts w:ascii="Times New Roman" w:hAnsi="Times New Roman" w:cs="Times New Roman"/>
+          <w:noProof/>
+          <w:sz w:val="20"/>
+          <w:szCs w:val="20"/>
+        </w:rPr>
+      </w:pPr>
+      <w:r>
+        <w:rPr>
+          <w:rFonts w:ascii="Times New Roman" w:hAnsi="Times New Roman" w:cs="Times New Roman"/>
+          <w:noProof/>
+          <w:sz w:val="24"/>
+          <w:szCs w:val="24"/>
+        </w:rPr>
+        <w:drawing>
+          <wp:inline distT="0" distB="0" distL="0" distR="0" wp14:anchorId="13822B72" wp14:editId="47852F9D">
+            <wp:extent cx="1080988" cy="1440000"/>
+            <wp:effectExtent l="0" t="7938" r="0" b="0"/>
+            <wp:docPr id="20" name="Picture 20"/>
+            <wp:cNvGraphicFramePr>
+              <a:graphicFrameLocks xmlns:a="http://schemas.openxmlformats.org/drawingml/2006/main" noChangeAspect="1"/>
+            </wp:cNvGraphicFramePr>
+            <a:graphic xmlns:a="http://schemas.openxmlformats.org/drawingml/2006/main">
+              <a:graphicData uri="http://schemas.openxmlformats.org/drawingml/2006/picture">
+                <pic:pic xmlns:pic="http://schemas.openxmlformats.org/drawingml/2006/picture">
+                  <pic:nvPicPr>
+                    <pic:cNvPr id="0" name="Picture 2"/>
+                    <pic:cNvPicPr>
+                      <a:picLocks noChangeAspect="1" noChangeArrowheads="1"/>
+                    </pic:cNvPicPr>
+                  </pic:nvPicPr>
+                  <pic:blipFill>
+                    <a:blip r:embed="rId30" cstate="print">
+                      <a:extLst>
+                        <a:ext uri="{28A0092B-C50C-407E-A947-70E740481C1C}">
+                          <a14:useLocalDpi xmlns:a14="http://schemas.microsoft.com/office/drawing/2010/main" val="0"/>
+                        </a:ext>
+                      </a:extLst>
+                    </a:blip>
+                    <a:srcRect/>
+                    <a:stretch>
+                      <a:fillRect/>
+                    </a:stretch>
+                  </pic:blipFill>
+                  <pic:spPr bwMode="auto">
+                    <a:xfrm rot="16200000">
+                      <a:off x="0" y="0"/>
+                      <a:ext cx="1080988" cy="1440000"/>
+                    </a:xfrm>
+                    <a:prstGeom prst="rect">
+                      <a:avLst/>
+                    </a:prstGeom>
+                    <a:noFill/>
+                    <a:ln>
+                      <a:noFill/>
+                    </a:ln>
+                  </pic:spPr>
+                </pic:pic>
+              </a:graphicData>
+            </a:graphic>
+          </wp:inline>
+        </w:drawing>
+      </w:r>
+    </w:p>
+    <w:p>
+      <w:pPr>
+        <w:spacing w:after="0"/>
+        <w:jc w:val="center"/>
+        <w:rPr>
+          <w:rFonts w:ascii="Times New Roman" w:hAnsi="Times New Roman" w:cs="Times New Roman"/>
+          <w:noProof/>
+          <w:sz w:val="24"/>
+          <w:szCs w:val="24"/>
+        </w:rPr>
+      </w:pPr>
+      <w:r>
+        <w:rPr>
+          <w:rFonts w:ascii="Times New Roman" w:hAnsi="Times New Roman" w:cs="Times New Roman"/>
+          <w:noProof/>
+          <w:sz w:val="20"/>
+          <w:szCs w:val="20"/>
+        </w:rPr>
+        <w:t>Gambar I</w:t>
+      </w:r>
+      <w:r>
+        <w:rPr>
+          <w:rFonts w:ascii="Times New Roman" w:hAnsi="Times New Roman" w:cs="Times New Roman"/>
+          <w:noProof/>
+          <w:sz w:val="20"/>
+          <w:szCs w:val="20"/>
+          <w:lang w:val="en-US"/>
+        </w:rPr>
+        <w:t>I</w:t>
+      </w:r>
+      <w:r>
+        <w:rPr>
+          <w:rFonts w:ascii="Times New Roman" w:hAnsi="Times New Roman" w:cs="Times New Roman"/>
+          <w:noProof/>
+          <w:sz w:val="20"/>
+          <w:szCs w:val="20"/>
+        </w:rPr>
+        <w:t>I</w:t>
+      </w:r>
+      <w:r>
+        <w:rPr>
+          <w:rFonts w:ascii="Times New Roman" w:hAnsi="Times New Roman" w:cs="Times New Roman"/>
+          <w:noProof/>
+          <w:sz w:val="20"/>
+          <w:szCs w:val="20"/>
+          <w:lang w:val="en-US"/>
+        </w:rPr>
+        <w:t>.6.1.</w:t>
+      </w:r>
+      <w:r>
+        <w:rPr>
+          <w:rFonts w:ascii="Times New Roman" w:hAnsi="Times New Roman" w:cs="Times New Roman"/>
+          <w:noProof/>
+          <w:sz w:val="20"/>
+          <w:szCs w:val="20"/>
+          <w:lang w:val="en-US"/>
+        </w:rPr>
+        <w:t xml:space="preserve">   </w:t>
+      </w:r>
+      <w:r>
+        <w:rPr>
+          <w:rFonts w:ascii="Times New Roman" w:hAnsi="Times New Roman" w:cs="Times New Roman"/>
+          <w:noProof/>
+          <w:sz w:val="20"/>
+          <w:szCs w:val="20"/>
+          <w:lang w:val="en-US"/>
+        </w:rPr>
+        <w:t xml:space="preserve">Batang </w:t>
+      </w:r>
+      <w:r>
+        <w:rPr>
+          <w:rFonts w:ascii="Times New Roman" w:hAnsi="Times New Roman" w:cs="Times New Roman"/>
+          <w:noProof/>
+          <w:sz w:val="20"/>
+          <w:szCs w:val="20"/>
+          <w:lang w:val="en-US"/>
+        </w:rPr>
+        <w:t>t</w:t>
+      </w:r>
+      <w:r>
+        <w:rPr>
+          <w:rFonts w:ascii="Times New Roman" w:hAnsi="Times New Roman" w:cs="Times New Roman"/>
+          <w:noProof/>
+          <w:sz w:val="20"/>
+          <w:szCs w:val="20"/>
+          <w:lang w:val="en-US"/>
+        </w:rPr>
+        <w:t xml:space="preserve">idak </w:t>
+      </w:r>
+      <w:r>
+        <w:rPr>
+          <w:rFonts w:ascii="Times New Roman" w:hAnsi="Times New Roman" w:cs="Times New Roman"/>
+          <w:noProof/>
+          <w:sz w:val="20"/>
+          <w:szCs w:val="20"/>
+          <w:lang w:val="en-US"/>
+        </w:rPr>
+        <w:t>k</w:t>
+      </w:r>
+      <w:r>
+        <w:rPr>
+          <w:rFonts w:ascii="Times New Roman" w:hAnsi="Times New Roman" w:cs="Times New Roman"/>
+          <w:noProof/>
+          <w:sz w:val="20"/>
+          <w:szCs w:val="20"/>
+          <w:lang w:val="en-US"/>
+        </w:rPr>
+        <w:t xml:space="preserve">uat </w:t>
+      </w:r>
+      <w:r>
+        <w:rPr>
+          <w:rFonts w:ascii="Times New Roman" w:hAnsi="Times New Roman" w:cs="Times New Roman"/>
+          <w:noProof/>
+          <w:sz w:val="20"/>
+          <w:szCs w:val="20"/>
+          <w:lang w:val="en-US"/>
+        </w:rPr>
+        <w:t>m</w:t>
+      </w:r>
+      <w:r>
+        <w:rPr>
+          <w:rFonts w:ascii="Times New Roman" w:hAnsi="Times New Roman" w:cs="Times New Roman"/>
+          <w:noProof/>
+          <w:sz w:val="20"/>
+          <w:szCs w:val="20"/>
+          <w:lang w:val="en-US"/>
+        </w:rPr>
+        <w:t>enopang</w:t>
+      </w:r>
+      <w:r>
+        <w:rPr>
+          <w:rFonts w:ascii="Times New Roman" w:hAnsi="Times New Roman" w:cs="Times New Roman"/>
+          <w:noProof/>
+          <w:sz w:val="20"/>
+          <w:szCs w:val="20"/>
+          <w:lang w:val="en-US"/>
+        </w:rPr>
+        <w:t>.</w:t>
       </w:r>
     </w:p>
     <w:p>
@@ -21355,6 +21667,7 @@
         <w:rPr>
           <w:lang w:val="id-ID"/>
         </w:rPr>
+        <w:lastRenderedPageBreak/>
         <w:t>Simpson,</w:t>
       </w:r>
       <w:r>
@@ -22367,7 +22680,6 @@
           <w:shd w:val="clear" w:color="auto" w:fill="FFFFFF"/>
           <w:lang w:val="id-ID"/>
         </w:rPr>
-        <w:lastRenderedPageBreak/>
         <w:t>H</w:t>
       </w:r>
       <w:r>
@@ -22947,8 +23259,8 @@
       </w:r>
     </w:p>
     <w:sectPr>
-      <w:headerReference w:type="default" r:id="rId30"/>
-      <w:footerReference w:type="default" r:id="rId31"/>
+      <w:headerReference w:type="default" r:id="rId31"/>
+      <w:footerReference w:type="default" r:id="rId32"/>
       <w:pgSz w:w="11906" w:h="16838"/>
       <w:pgMar w:top="1701" w:right="1701" w:bottom="1701" w:left="2274" w:header="709" w:footer="709" w:gutter="0"/>
       <w:pgNumType w:start="1"/>
@@ -23162,27 +23474,7 @@
         <w:szCs w:val="20"/>
         <w:lang w:val="en-US"/>
       </w:rPr>
-      <w:t xml:space="preserve">Copyright </w:t>
-    </w:r>
-    <w:proofErr w:type="spellStart"/>
-    <w:r>
-      <w:rPr>
-        <w:rFonts w:ascii="Times New Roman" w:hAnsi="Times New Roman" w:cs="Times New Roman"/>
-        <w:sz w:val="20"/>
-        <w:szCs w:val="20"/>
-        <w:lang w:val="en-US"/>
-      </w:rPr>
-      <w:t>DikDns</w:t>
-    </w:r>
-    <w:proofErr w:type="spellEnd"/>
-    <w:r>
-      <w:rPr>
-        <w:rFonts w:ascii="Times New Roman" w:hAnsi="Times New Roman" w:cs="Times New Roman"/>
-        <w:sz w:val="20"/>
-        <w:szCs w:val="20"/>
-        <w:lang w:val="en-US"/>
-      </w:rPr>
-      <w:t xml:space="preserve"> 2022</w:t>
+      <w:t>Copyright DikDns 2022</w:t>
     </w:r>
   </w:p>
 </w:ftr>
@@ -23319,27 +23611,7 @@
         <w:szCs w:val="20"/>
         <w:lang w:val="en-US"/>
       </w:rPr>
-      <w:t xml:space="preserve">Copyright </w:t>
-    </w:r>
-    <w:proofErr w:type="spellStart"/>
-    <w:r>
-      <w:rPr>
-        <w:rFonts w:ascii="Times New Roman" w:hAnsi="Times New Roman" w:cs="Times New Roman"/>
-        <w:sz w:val="20"/>
-        <w:szCs w:val="20"/>
-        <w:lang w:val="en-US"/>
-      </w:rPr>
-      <w:t>DikDns</w:t>
-    </w:r>
-    <w:proofErr w:type="spellEnd"/>
-    <w:r>
-      <w:rPr>
-        <w:rFonts w:ascii="Times New Roman" w:hAnsi="Times New Roman" w:cs="Times New Roman"/>
-        <w:sz w:val="20"/>
-        <w:szCs w:val="20"/>
-        <w:lang w:val="en-US"/>
-      </w:rPr>
-      <w:t xml:space="preserve"> 2022</w:t>
+      <w:t>Copyright DikDns 2022</w:t>
     </w:r>
   </w:p>
 </w:ftr>

</xml_diff>

<commit_message>
menambahkan pekan ke-6 dan ke-7
</commit_message>
<xml_diff>
--- a/main.docx
+++ b/main.docx
@@ -10,6 +10,8 @@
           <w:lang w:val="id-ID"/>
         </w:rPr>
       </w:pPr>
+      <w:bookmarkStart w:id="0" w:name="_Hlk104019444"/>
+      <w:bookmarkEnd w:id="0"/>
       <w:r>
         <w:rPr>
           <w:noProof/>
@@ -557,8 +559,8 @@
           <w:szCs w:val="28"/>
         </w:rPr>
       </w:pPr>
-      <w:bookmarkStart w:id="0" w:name="_Toc480878375"/>
-      <w:bookmarkStart w:id="1" w:name="_Toc103949464"/>
+      <w:bookmarkStart w:id="1" w:name="_Toc480878375"/>
+      <w:bookmarkStart w:id="2" w:name="_Toc103949464"/>
       <w:r>
         <w:rPr>
           <w:rFonts w:ascii="Times New Roman" w:hAnsi="Times New Roman" w:cs="Times New Roman"/>
@@ -572,8 +574,8 @@
         <w:lastRenderedPageBreak/>
         <w:t>ABSTRAK</w:t>
       </w:r>
-      <w:bookmarkEnd w:id="0"/>
       <w:bookmarkEnd w:id="1"/>
+      <w:bookmarkEnd w:id="2"/>
     </w:p>
     <w:p>
       <w:pPr>
@@ -903,7 +905,7 @@
           <w:szCs w:val="28"/>
         </w:rPr>
       </w:pPr>
-      <w:bookmarkStart w:id="2" w:name="_Toc103949465"/>
+      <w:bookmarkStart w:id="3" w:name="_Toc103949465"/>
       <w:r>
         <w:rPr>
           <w:rFonts w:ascii="Times New Roman" w:hAnsi="Times New Roman" w:cs="Times New Roman"/>
@@ -916,7 +918,7 @@
         </w:rPr>
         <w:t>KATA PENGANTAR</w:t>
       </w:r>
-      <w:bookmarkEnd w:id="2"/>
+      <w:bookmarkEnd w:id="3"/>
     </w:p>
     <w:p>
       <w:pPr>
@@ -1102,8 +1104,8 @@
         <w:br w:type="page"/>
       </w:r>
     </w:p>
-    <w:bookmarkStart w:id="3" w:name="DAFTAR_ISI" w:displacedByCustomXml="next"/>
-    <w:bookmarkStart w:id="4" w:name="_Toc103949466" w:displacedByCustomXml="next"/>
+    <w:bookmarkStart w:id="4" w:name="DAFTAR_ISI" w:displacedByCustomXml="next"/>
+    <w:bookmarkStart w:id="5" w:name="_Toc103949466" w:displacedByCustomXml="next"/>
     <w:sdt>
       <w:sdtPr>
         <w:rPr>
@@ -1152,9 +1154,9 @@
             </w:rPr>
             <w:t>DAFTAR ISI</w:t>
           </w:r>
-          <w:bookmarkEnd w:id="4"/>
+          <w:bookmarkEnd w:id="5"/>
         </w:p>
-        <w:bookmarkEnd w:id="3"/>
+        <w:bookmarkEnd w:id="4"/>
         <w:p>
           <w:pPr>
             <w:pStyle w:val="TOCHeading"/>
@@ -4776,7 +4778,7 @@
           <w:szCs w:val="28"/>
         </w:rPr>
       </w:pPr>
-      <w:bookmarkStart w:id="5" w:name="_Toc103949467"/>
+      <w:bookmarkStart w:id="6" w:name="_Toc103949467"/>
       <w:r>
         <w:rPr>
           <w:rFonts w:ascii="Times New Roman" w:hAnsi="Times New Roman" w:cs="Times New Roman"/>
@@ -4790,7 +4792,7 @@
         <w:lastRenderedPageBreak/>
         <w:t>DAFTAR GAMBAR DAN ILUSTRASI</w:t>
       </w:r>
-      <w:bookmarkEnd w:id="5"/>
+      <w:bookmarkEnd w:id="6"/>
     </w:p>
     <w:p>
       <w:pPr>
@@ -5133,7 +5135,7 @@
           <w:szCs w:val="28"/>
         </w:rPr>
       </w:pPr>
-      <w:bookmarkStart w:id="6" w:name="_Toc103949468"/>
+      <w:bookmarkStart w:id="7" w:name="_Toc103949468"/>
       <w:r>
         <w:rPr>
           <w:rFonts w:ascii="Times New Roman" w:hAnsi="Times New Roman" w:cs="Times New Roman"/>
@@ -5147,7 +5149,7 @@
         <w:lastRenderedPageBreak/>
         <w:t>DAFTAR TABEL</w:t>
       </w:r>
-      <w:bookmarkEnd w:id="6"/>
+      <w:bookmarkEnd w:id="7"/>
     </w:p>
     <w:p>
       <w:pPr>
@@ -5685,8 +5687,8 @@
           <w:szCs w:val="28"/>
         </w:rPr>
       </w:pPr>
-      <w:bookmarkStart w:id="7" w:name="_Toc480878386"/>
-      <w:bookmarkStart w:id="8" w:name="_Toc103949469"/>
+      <w:bookmarkStart w:id="8" w:name="_Toc480878386"/>
+      <w:bookmarkStart w:id="9" w:name="_Toc103949469"/>
       <w:r>
         <w:rPr>
           <w:rFonts w:ascii="Times New Roman" w:hAnsi="Times New Roman" w:cs="Times New Roman"/>
@@ -5725,9 +5727,9 @@
         </w:rPr>
         <w:t>Pendahuluan</w:t>
       </w:r>
-      <w:bookmarkStart w:id="9" w:name="_Toc480878387"/>
-      <w:bookmarkEnd w:id="7"/>
+      <w:bookmarkStart w:id="10" w:name="_Toc480878387"/>
       <w:bookmarkEnd w:id="8"/>
+      <w:bookmarkEnd w:id="9"/>
     </w:p>
     <w:p>
       <w:pPr>
@@ -5754,7 +5756,7 @@
           <w:szCs w:val="24"/>
         </w:rPr>
       </w:pPr>
-      <w:bookmarkStart w:id="10" w:name="_Toc103949470"/>
+      <w:bookmarkStart w:id="11" w:name="_Toc103949470"/>
       <w:r>
         <w:rPr>
           <w:rFonts w:ascii="Times New Roman" w:hAnsi="Times New Roman" w:cs="Times New Roman"/>
@@ -5792,8 +5794,8 @@
         </w:rPr>
         <w:t>Latar Belakang</w:t>
       </w:r>
-      <w:bookmarkEnd w:id="9"/>
       <w:bookmarkEnd w:id="10"/>
+      <w:bookmarkEnd w:id="11"/>
     </w:p>
     <w:p>
       <w:pPr>
@@ -5982,7 +5984,7 @@
           <w:szCs w:val="24"/>
         </w:rPr>
       </w:pPr>
-      <w:bookmarkStart w:id="11" w:name="_Toc103949471"/>
+      <w:bookmarkStart w:id="12" w:name="_Toc103949471"/>
       <w:r>
         <w:rPr>
           <w:rFonts w:ascii="Times New Roman" w:hAnsi="Times New Roman" w:cs="Times New Roman"/>
@@ -6020,7 +6022,7 @@
         </w:rPr>
         <w:t>Rumusan Masalah</w:t>
       </w:r>
-      <w:bookmarkEnd w:id="11"/>
+      <w:bookmarkEnd w:id="12"/>
     </w:p>
     <w:p>
       <w:pPr>
@@ -6115,7 +6117,7 @@
           <w:szCs w:val="24"/>
         </w:rPr>
       </w:pPr>
-      <w:bookmarkStart w:id="12" w:name="_Toc103949472"/>
+      <w:bookmarkStart w:id="13" w:name="_Toc103949472"/>
       <w:r>
         <w:rPr>
           <w:rFonts w:ascii="Times New Roman" w:hAnsi="Times New Roman" w:cs="Times New Roman"/>
@@ -6189,7 +6191,7 @@
         </w:rPr>
         <w:t>Kegiatan</w:t>
       </w:r>
-      <w:bookmarkEnd w:id="12"/>
+      <w:bookmarkEnd w:id="13"/>
     </w:p>
     <w:p>
       <w:pPr>
@@ -6268,7 +6270,7 @@
           <w:szCs w:val="24"/>
         </w:rPr>
       </w:pPr>
-      <w:bookmarkStart w:id="13" w:name="_Toc103949473"/>
+      <w:bookmarkStart w:id="14" w:name="_Toc103949473"/>
       <w:r>
         <w:rPr>
           <w:rFonts w:ascii="Times New Roman" w:hAnsi="Times New Roman" w:cs="Times New Roman"/>
@@ -6318,7 +6320,7 @@
         </w:rPr>
         <w:t>Kegiatan</w:t>
       </w:r>
-      <w:bookmarkEnd w:id="13"/>
+      <w:bookmarkEnd w:id="14"/>
     </w:p>
     <w:p>
       <w:pPr>
@@ -6550,7 +6552,7 @@
           <w:szCs w:val="28"/>
         </w:rPr>
       </w:pPr>
-      <w:bookmarkStart w:id="14" w:name="_Toc103949474"/>
+      <w:bookmarkStart w:id="15" w:name="_Toc103949474"/>
       <w:r>
         <w:rPr>
           <w:rFonts w:ascii="Times New Roman" w:hAnsi="Times New Roman" w:cs="Times New Roman"/>
@@ -6589,7 +6591,7 @@
         </w:rPr>
         <w:t>Tinjauan Pustaka</w:t>
       </w:r>
-      <w:bookmarkEnd w:id="14"/>
+      <w:bookmarkEnd w:id="15"/>
     </w:p>
     <w:p>
       <w:pPr>
@@ -6616,7 +6618,7 @@
           <w:szCs w:val="24"/>
         </w:rPr>
       </w:pPr>
-      <w:bookmarkStart w:id="15" w:name="_Toc103949475"/>
+      <w:bookmarkStart w:id="16" w:name="_Toc103949475"/>
       <w:r>
         <w:rPr>
           <w:rFonts w:ascii="Times New Roman" w:hAnsi="Times New Roman" w:cs="Times New Roman"/>
@@ -6654,7 +6656,7 @@
         </w:rPr>
         <w:t>Tanaman Kacang Tanah</w:t>
       </w:r>
-      <w:bookmarkEnd w:id="15"/>
+      <w:bookmarkEnd w:id="16"/>
     </w:p>
     <w:p>
       <w:pPr>
@@ -7120,7 +7122,7 @@
           <w:szCs w:val="24"/>
         </w:rPr>
       </w:pPr>
-      <w:bookmarkStart w:id="16" w:name="_Toc103949476"/>
+      <w:bookmarkStart w:id="17" w:name="_Toc103949476"/>
       <w:r>
         <w:rPr>
           <w:rFonts w:ascii="Times New Roman" w:hAnsi="Times New Roman" w:cs="Times New Roman"/>
@@ -7158,7 +7160,7 @@
         </w:rPr>
         <w:t>Morfologi Kacang Tanah</w:t>
       </w:r>
-      <w:bookmarkEnd w:id="16"/>
+      <w:bookmarkEnd w:id="17"/>
     </w:p>
     <w:p>
       <w:pPr>
@@ -7205,7 +7207,7 @@
           <w:color w:val="auto"/>
         </w:rPr>
       </w:pPr>
-      <w:bookmarkStart w:id="17" w:name="_Toc103949477"/>
+      <w:bookmarkStart w:id="18" w:name="_Toc103949477"/>
       <w:r>
         <w:rPr>
           <w:rFonts w:ascii="Times New Roman" w:hAnsi="Times New Roman" w:cs="Times New Roman"/>
@@ -7237,7 +7239,7 @@
         </w:rPr>
         <w:t>Akar</w:t>
       </w:r>
-      <w:bookmarkEnd w:id="17"/>
+      <w:bookmarkEnd w:id="18"/>
     </w:p>
     <w:p>
       <w:pPr>
@@ -7634,7 +7636,7 @@
           <w:color w:val="auto"/>
         </w:rPr>
       </w:pPr>
-      <w:bookmarkStart w:id="18" w:name="_Toc103949478"/>
+      <w:bookmarkStart w:id="19" w:name="_Toc103949478"/>
       <w:r>
         <w:rPr>
           <w:rFonts w:ascii="Times New Roman" w:hAnsi="Times New Roman" w:cs="Times New Roman"/>
@@ -7666,7 +7668,7 @@
         </w:rPr>
         <w:t>Batang</w:t>
       </w:r>
-      <w:bookmarkEnd w:id="18"/>
+      <w:bookmarkEnd w:id="19"/>
     </w:p>
     <w:p>
       <w:pPr>
@@ -7849,7 +7851,7 @@
           <w:color w:val="auto"/>
         </w:rPr>
       </w:pPr>
-      <w:bookmarkStart w:id="19" w:name="_Toc103949479"/>
+      <w:bookmarkStart w:id="20" w:name="_Toc103949479"/>
       <w:r>
         <w:rPr>
           <w:rFonts w:ascii="Times New Roman" w:hAnsi="Times New Roman" w:cs="Times New Roman"/>
@@ -7882,7 +7884,7 @@
         </w:rPr>
         <w:t>Daun</w:t>
       </w:r>
-      <w:bookmarkEnd w:id="19"/>
+      <w:bookmarkEnd w:id="20"/>
     </w:p>
     <w:p>
       <w:pPr>
@@ -8081,7 +8083,7 @@
           <w:color w:val="auto"/>
         </w:rPr>
       </w:pPr>
-      <w:bookmarkStart w:id="20" w:name="_Toc103949480"/>
+      <w:bookmarkStart w:id="21" w:name="_Toc103949480"/>
       <w:r>
         <w:rPr>
           <w:rFonts w:ascii="Times New Roman" w:hAnsi="Times New Roman" w:cs="Times New Roman"/>
@@ -8113,7 +8115,7 @@
         </w:rPr>
         <w:t>Bunga</w:t>
       </w:r>
-      <w:bookmarkEnd w:id="20"/>
+      <w:bookmarkEnd w:id="21"/>
     </w:p>
     <w:p>
       <w:pPr>
@@ -8295,7 +8297,7 @@
           <w:color w:val="auto"/>
         </w:rPr>
       </w:pPr>
-      <w:bookmarkStart w:id="21" w:name="_Toc103949481"/>
+      <w:bookmarkStart w:id="22" w:name="_Toc103949481"/>
       <w:r>
         <w:rPr>
           <w:rFonts w:ascii="Times New Roman" w:hAnsi="Times New Roman" w:cs="Times New Roman"/>
@@ -8327,7 +8329,7 @@
         </w:rPr>
         <w:t>Polong</w:t>
       </w:r>
-      <w:bookmarkEnd w:id="21"/>
+      <w:bookmarkEnd w:id="22"/>
     </w:p>
     <w:p>
       <w:pPr>
@@ -8535,7 +8537,7 @@
           <w:szCs w:val="24"/>
         </w:rPr>
       </w:pPr>
-      <w:bookmarkStart w:id="22" w:name="_Toc103949482"/>
+      <w:bookmarkStart w:id="23" w:name="_Toc103949482"/>
       <w:r>
         <w:rPr>
           <w:rFonts w:ascii="Times New Roman" w:hAnsi="Times New Roman" w:cs="Times New Roman"/>
@@ -8585,7 +8587,7 @@
         </w:rPr>
         <w:t>Pengendalian Hama dan Penyakit Kacang Tanah</w:t>
       </w:r>
-      <w:bookmarkEnd w:id="22"/>
+      <w:bookmarkEnd w:id="23"/>
       <w:r>
         <w:rPr>
           <w:rFonts w:ascii="Times New Roman" w:hAnsi="Times New Roman" w:cs="Times New Roman"/>
@@ -9693,7 +9695,7 @@
           <w:szCs w:val="24"/>
         </w:rPr>
       </w:pPr>
-      <w:bookmarkStart w:id="23" w:name="_Toc103949483"/>
+      <w:bookmarkStart w:id="24" w:name="_Toc103949483"/>
       <w:r>
         <w:rPr>
           <w:rFonts w:ascii="Times New Roman" w:hAnsi="Times New Roman" w:cs="Times New Roman"/>
@@ -9743,7 +9745,7 @@
         </w:rPr>
         <w:t>Pupuk Organik Cair</w:t>
       </w:r>
-      <w:bookmarkEnd w:id="23"/>
+      <w:bookmarkEnd w:id="24"/>
       <w:r>
         <w:rPr>
           <w:rFonts w:ascii="Times New Roman" w:hAnsi="Times New Roman" w:cs="Times New Roman"/>
@@ -10191,7 +10193,7 @@
           <w:szCs w:val="24"/>
         </w:rPr>
       </w:pPr>
-      <w:bookmarkStart w:id="24" w:name="_Toc103949484"/>
+      <w:bookmarkStart w:id="25" w:name="_Toc103949484"/>
       <w:r>
         <w:rPr>
           <w:rFonts w:ascii="Times New Roman" w:hAnsi="Times New Roman" w:cs="Times New Roman"/>
@@ -10293,7 +10295,7 @@
         </w:rPr>
         <w:t>)</w:t>
       </w:r>
-      <w:bookmarkEnd w:id="24"/>
+      <w:bookmarkEnd w:id="25"/>
     </w:p>
     <w:p>
       <w:pPr>
@@ -11033,7 +11035,7 @@
           <w:szCs w:val="28"/>
         </w:rPr>
       </w:pPr>
-      <w:bookmarkStart w:id="25" w:name="_Toc103949485"/>
+      <w:bookmarkStart w:id="26" w:name="_Toc103949485"/>
       <w:r>
         <w:rPr>
           <w:rFonts w:ascii="Times New Roman" w:hAnsi="Times New Roman" w:cs="Times New Roman"/>
@@ -11120,7 +11122,7 @@
         </w:rPr>
         <w:t>Kegiatan</w:t>
       </w:r>
-      <w:bookmarkEnd w:id="25"/>
+      <w:bookmarkEnd w:id="26"/>
     </w:p>
     <w:p>
       <w:pPr>
@@ -11148,7 +11150,7 @@
           <w:lang w:val="en-US"/>
         </w:rPr>
       </w:pPr>
-      <w:bookmarkStart w:id="26" w:name="_Toc103949486"/>
+      <w:bookmarkStart w:id="27" w:name="_Toc103949486"/>
       <w:r>
         <w:rPr>
           <w:rFonts w:ascii="Times New Roman" w:hAnsi="Times New Roman" w:cs="Times New Roman"/>
@@ -11237,7 +11239,7 @@
         </w:rPr>
         <w:t>Penanaman</w:t>
       </w:r>
-      <w:bookmarkEnd w:id="26"/>
+      <w:bookmarkEnd w:id="27"/>
     </w:p>
     <w:p>
       <w:pPr>
@@ -11328,7 +11330,7 @@
           <w:lang w:val="en-US"/>
         </w:rPr>
       </w:pPr>
-      <w:bookmarkStart w:id="27" w:name="_Toc103949487"/>
+      <w:bookmarkStart w:id="28" w:name="_Toc103949487"/>
       <w:r>
         <w:rPr>
           <w:rFonts w:ascii="Times New Roman" w:hAnsi="Times New Roman" w:cs="Times New Roman"/>
@@ -11414,7 +11416,7 @@
         </w:rPr>
         <w:t>Bahan dan Alat</w:t>
       </w:r>
-      <w:bookmarkEnd w:id="27"/>
+      <w:bookmarkEnd w:id="28"/>
     </w:p>
     <w:tbl>
       <w:tblPr>
@@ -13422,7 +13424,7 @@
           <w:lang w:val="en-US"/>
         </w:rPr>
       </w:pPr>
-      <w:bookmarkStart w:id="28" w:name="_Toc103949488"/>
+      <w:bookmarkStart w:id="29" w:name="_Toc103949488"/>
       <w:r>
         <w:rPr>
           <w:rFonts w:ascii="Times New Roman" w:hAnsi="Times New Roman" w:cs="Times New Roman"/>
@@ -13520,7 +13522,7 @@
         </w:rPr>
         <w:t>i</w:t>
       </w:r>
-      <w:bookmarkEnd w:id="28"/>
+      <w:bookmarkEnd w:id="29"/>
     </w:p>
     <w:p>
       <w:pPr>
@@ -14271,7 +14273,7 @@
           <w:lang w:val="en-US"/>
         </w:rPr>
       </w:pPr>
-      <w:bookmarkStart w:id="29" w:name="_Toc103949489"/>
+      <w:bookmarkStart w:id="30" w:name="_Toc103949489"/>
       <w:r>
         <w:rPr>
           <w:rFonts w:ascii="Times New Roman" w:hAnsi="Times New Roman" w:cs="Times New Roman"/>
@@ -14368,7 +14370,7 @@
         </w:rPr>
         <w:t>r</w:t>
       </w:r>
-      <w:bookmarkEnd w:id="29"/>
+      <w:bookmarkEnd w:id="30"/>
     </w:p>
     <w:p>
       <w:pPr>
@@ -14588,7 +14590,7 @@
           <w:lang w:val="en-US"/>
         </w:rPr>
       </w:pPr>
-      <w:bookmarkStart w:id="30" w:name="_Toc103949490"/>
+      <w:bookmarkStart w:id="31" w:name="_Toc103949490"/>
       <w:r>
         <w:rPr>
           <w:rFonts w:ascii="Times New Roman" w:hAnsi="Times New Roman" w:cs="Times New Roman"/>
@@ -14674,7 +14676,7 @@
         </w:rPr>
         <w:t>Rencana Penanaman</w:t>
       </w:r>
-      <w:bookmarkEnd w:id="30"/>
+      <w:bookmarkEnd w:id="31"/>
     </w:p>
     <w:tbl>
       <w:tblPr>
@@ -15793,7 +15795,7 @@
           <w:lang w:val="en-US"/>
         </w:rPr>
       </w:pPr>
-      <w:bookmarkStart w:id="31" w:name="_Toc103949491"/>
+      <w:bookmarkStart w:id="32" w:name="_Toc103949491"/>
       <w:r>
         <w:rPr>
           <w:rFonts w:ascii="Times New Roman" w:hAnsi="Times New Roman" w:cs="Times New Roman"/>
@@ -15870,7 +15872,7 @@
         </w:rPr>
         <w:t>Penyemaian Benih</w:t>
       </w:r>
-      <w:bookmarkEnd w:id="31"/>
+      <w:bookmarkEnd w:id="32"/>
       <w:r>
         <w:rPr>
           <w:rFonts w:ascii="Times New Roman" w:hAnsi="Times New Roman" w:cs="Times New Roman"/>
@@ -15979,7 +15981,7 @@
           <w:lang w:val="en-US"/>
         </w:rPr>
       </w:pPr>
-      <w:bookmarkStart w:id="32" w:name="_Toc103949492"/>
+      <w:bookmarkStart w:id="33" w:name="_Toc103949492"/>
       <w:r>
         <w:rPr>
           <w:rFonts w:ascii="Times New Roman" w:hAnsi="Times New Roman" w:cs="Times New Roman"/>
@@ -16076,7 +16078,7 @@
         </w:rPr>
         <w:t>Ketidaktepatan Penyemaian</w:t>
       </w:r>
-      <w:bookmarkEnd w:id="32"/>
+      <w:bookmarkEnd w:id="33"/>
     </w:p>
     <w:p>
       <w:pPr>
@@ -16396,7 +16398,7 @@
           <w:lang w:val="en-US"/>
         </w:rPr>
       </w:pPr>
-      <w:bookmarkStart w:id="33" w:name="_Toc103949493"/>
+      <w:bookmarkStart w:id="34" w:name="_Toc103949493"/>
       <w:r>
         <w:rPr>
           <w:rFonts w:ascii="Times New Roman" w:hAnsi="Times New Roman" w:cs="Times New Roman"/>
@@ -16460,7 +16462,7 @@
         </w:rPr>
         <w:t>2.     Memperbaiki Penyemaian</w:t>
       </w:r>
-      <w:bookmarkEnd w:id="33"/>
+      <w:bookmarkEnd w:id="34"/>
     </w:p>
     <w:p>
       <w:pPr>
@@ -16840,7 +16842,7 @@
           <w:lang w:val="en-US"/>
         </w:rPr>
       </w:pPr>
-      <w:bookmarkStart w:id="34" w:name="_Toc103949494"/>
+      <w:bookmarkStart w:id="35" w:name="_Toc103949494"/>
       <w:r>
         <w:rPr>
           <w:rFonts w:ascii="Times New Roman" w:hAnsi="Times New Roman" w:cs="Times New Roman"/>
@@ -16905,7 +16907,7 @@
         </w:rPr>
         <w:t>Pemupukan Dasar</w:t>
       </w:r>
-      <w:bookmarkEnd w:id="34"/>
+      <w:bookmarkEnd w:id="35"/>
       <w:r>
         <w:rPr>
           <w:rFonts w:ascii="Times New Roman" w:hAnsi="Times New Roman" w:cs="Times New Roman"/>
@@ -19297,6 +19299,526 @@
     </w:p>
     <w:p>
       <w:pPr>
+        <w:pStyle w:val="Heading3"/>
+        <w:spacing w:before="0" w:after="120"/>
+        <w:rPr>
+          <w:rFonts w:ascii="Times New Roman" w:hAnsi="Times New Roman" w:cs="Times New Roman"/>
+          <w:b/>
+          <w:bCs/>
+          <w:noProof/>
+          <w:color w:val="auto"/>
+          <w:lang w:val="en-US"/>
+        </w:rPr>
+      </w:pPr>
+      <w:r>
+        <w:rPr>
+          <w:rFonts w:ascii="Times New Roman" w:hAnsi="Times New Roman" w:cs="Times New Roman"/>
+          <w:b/>
+          <w:bCs/>
+          <w:noProof/>
+          <w:color w:val="auto"/>
+        </w:rPr>
+        <w:t>II</w:t>
+      </w:r>
+      <w:r>
+        <w:rPr>
+          <w:rFonts w:ascii="Times New Roman" w:hAnsi="Times New Roman" w:cs="Times New Roman"/>
+          <w:b/>
+          <w:bCs/>
+          <w:noProof/>
+          <w:color w:val="auto"/>
+          <w:lang w:val="en-US"/>
+        </w:rPr>
+        <w:t>I</w:t>
+      </w:r>
+      <w:r>
+        <w:rPr>
+          <w:rFonts w:ascii="Times New Roman" w:hAnsi="Times New Roman" w:cs="Times New Roman"/>
+          <w:b/>
+          <w:bCs/>
+          <w:noProof/>
+          <w:color w:val="auto"/>
+        </w:rPr>
+        <w:t>.</w:t>
+      </w:r>
+      <w:r>
+        <w:rPr>
+          <w:rFonts w:ascii="Times New Roman" w:hAnsi="Times New Roman" w:cs="Times New Roman"/>
+          <w:b/>
+          <w:bCs/>
+          <w:noProof/>
+          <w:color w:val="auto"/>
+          <w:lang w:val="en-US"/>
+        </w:rPr>
+        <w:t>6</w:t>
+      </w:r>
+      <w:r>
+        <w:rPr>
+          <w:rFonts w:ascii="Times New Roman" w:hAnsi="Times New Roman" w:cs="Times New Roman"/>
+          <w:b/>
+          <w:bCs/>
+          <w:noProof/>
+          <w:color w:val="auto"/>
+        </w:rPr>
+        <w:t>.</w:t>
+      </w:r>
+      <w:r>
+        <w:rPr>
+          <w:rFonts w:ascii="Times New Roman" w:hAnsi="Times New Roman" w:cs="Times New Roman"/>
+          <w:b/>
+          <w:bCs/>
+          <w:noProof/>
+          <w:color w:val="auto"/>
+          <w:lang w:val="en-US"/>
+        </w:rPr>
+        <w:t>2</w:t>
+      </w:r>
+      <w:r>
+        <w:rPr>
+          <w:rFonts w:ascii="Times New Roman" w:hAnsi="Times New Roman" w:cs="Times New Roman"/>
+          <w:b/>
+          <w:bCs/>
+          <w:noProof/>
+          <w:color w:val="auto"/>
+          <w:lang w:val="en-US"/>
+        </w:rPr>
+        <w:t>.     Pekan ke-</w:t>
+      </w:r>
+      <w:r>
+        <w:rPr>
+          <w:rFonts w:ascii="Times New Roman" w:hAnsi="Times New Roman" w:cs="Times New Roman"/>
+          <w:b/>
+          <w:bCs/>
+          <w:noProof/>
+          <w:color w:val="auto"/>
+          <w:lang w:val="en-US"/>
+        </w:rPr>
+        <w:t>6</w:t>
+      </w:r>
+      <w:r>
+        <w:rPr>
+          <w:rFonts w:ascii="Times New Roman" w:hAnsi="Times New Roman" w:cs="Times New Roman"/>
+          <w:b/>
+          <w:bCs/>
+          <w:noProof/>
+          <w:color w:val="auto"/>
+          <w:lang w:val="en-US"/>
+        </w:rPr>
+        <w:t xml:space="preserve"> dan ke-7</w:t>
+      </w:r>
+    </w:p>
+    <w:p>
+      <w:pPr>
+        <w:spacing w:after="0" w:line="360" w:lineRule="auto"/>
+        <w:jc w:val="both"/>
+        <w:rPr>
+          <w:rFonts w:ascii="Times New Roman" w:hAnsi="Times New Roman" w:cs="Times New Roman"/>
+          <w:noProof/>
+          <w:sz w:val="24"/>
+          <w:szCs w:val="24"/>
+          <w:lang w:val="en-US"/>
+        </w:rPr>
+      </w:pPr>
+      <w:r>
+        <w:rPr>
+          <w:rFonts w:ascii="Times New Roman" w:hAnsi="Times New Roman" w:cs="Times New Roman"/>
+          <w:noProof/>
+          <w:sz w:val="24"/>
+          <w:szCs w:val="24"/>
+          <w:lang w:val="en-US"/>
+        </w:rPr>
+        <w:t>Pertumbuhan berjalan lancar selama dua pekan (8-15 April) ini.</w:t>
+      </w:r>
+      <w:r>
+        <w:rPr>
+          <w:rFonts w:ascii="Times New Roman" w:hAnsi="Times New Roman" w:cs="Times New Roman"/>
+          <w:noProof/>
+          <w:sz w:val="24"/>
+          <w:szCs w:val="24"/>
+          <w:lang w:val="en-US"/>
+        </w:rPr>
+        <w:t xml:space="preserve"> Belum terlihat tanda-tanda hama maupun penyakit. Hanya ukuran batang dan jumlah daun saja yang </w:t>
+      </w:r>
+      <w:r>
+        <w:rPr>
+          <w:rFonts w:ascii="Times New Roman" w:hAnsi="Times New Roman" w:cs="Times New Roman"/>
+          <w:noProof/>
+          <w:sz w:val="24"/>
+          <w:szCs w:val="24"/>
+          <w:lang w:val="en-US"/>
+        </w:rPr>
+        <w:t xml:space="preserve">terlihat </w:t>
+      </w:r>
+      <w:r>
+        <w:rPr>
+          <w:rFonts w:ascii="Times New Roman" w:hAnsi="Times New Roman" w:cs="Times New Roman"/>
+          <w:noProof/>
+          <w:sz w:val="24"/>
+          <w:szCs w:val="24"/>
+          <w:lang w:val="en-US"/>
+        </w:rPr>
+        <w:t>semakin meningkat.</w:t>
+      </w:r>
+    </w:p>
+    <w:tbl>
+      <w:tblPr>
+        <w:tblStyle w:val="TableGrid"/>
+        <w:tblW w:w="0" w:type="auto"/>
+        <w:tblCellMar>
+          <w:top w:w="142" w:type="dxa"/>
+        </w:tblCellMar>
+        <w:tblLook w:val="04A0" w:firstRow="1" w:lastRow="0" w:firstColumn="1" w:lastColumn="0" w:noHBand="0" w:noVBand="1"/>
+      </w:tblPr>
+      <w:tblGrid>
+        <w:gridCol w:w="3960"/>
+        <w:gridCol w:w="3961"/>
+      </w:tblGrid>
+      <w:tr>
+        <w:tc>
+          <w:tcPr>
+            <w:tcW w:w="3960" w:type="dxa"/>
+            <w:vAlign w:val="center"/>
+          </w:tcPr>
+          <w:p>
+            <w:pPr>
+              <w:spacing w:line="360" w:lineRule="auto"/>
+              <w:jc w:val="center"/>
+              <w:rPr>
+                <w:rFonts w:ascii="Times New Roman" w:hAnsi="Times New Roman" w:cs="Times New Roman"/>
+                <w:noProof/>
+                <w:sz w:val="20"/>
+                <w:szCs w:val="20"/>
+              </w:rPr>
+            </w:pPr>
+            <w:r>
+              <w:rPr>
+                <w:rFonts w:ascii="Times New Roman" w:hAnsi="Times New Roman" w:cs="Times New Roman"/>
+                <w:noProof/>
+                <w:sz w:val="24"/>
+                <w:szCs w:val="24"/>
+                <w:lang w:val="en-US"/>
+              </w:rPr>
+              <w:drawing>
+                <wp:inline distT="0" distB="0" distL="0" distR="0" wp14:anchorId="2D90BD10" wp14:editId="24B1DDF0">
+                  <wp:extent cx="1440000" cy="1079455"/>
+                  <wp:effectExtent l="0" t="0" r="8255" b="6985"/>
+                  <wp:docPr id="23" name="Picture 23"/>
+                  <wp:cNvGraphicFramePr>
+                    <a:graphicFrameLocks xmlns:a="http://schemas.openxmlformats.org/drawingml/2006/main" noChangeAspect="1"/>
+                  </wp:cNvGraphicFramePr>
+                  <a:graphic xmlns:a="http://schemas.openxmlformats.org/drawingml/2006/main">
+                    <a:graphicData uri="http://schemas.openxmlformats.org/drawingml/2006/picture">
+                      <pic:pic xmlns:pic="http://schemas.openxmlformats.org/drawingml/2006/picture">
+                        <pic:nvPicPr>
+                          <pic:cNvPr id="0" name="Picture 3"/>
+                          <pic:cNvPicPr>
+                            <a:picLocks noChangeAspect="1" noChangeArrowheads="1"/>
+                          </pic:cNvPicPr>
+                        </pic:nvPicPr>
+                        <pic:blipFill>
+                          <a:blip r:embed="rId31" cstate="print">
+                            <a:extLst>
+                              <a:ext uri="{28A0092B-C50C-407E-A947-70E740481C1C}">
+                                <a14:useLocalDpi xmlns:a14="http://schemas.microsoft.com/office/drawing/2010/main" val="0"/>
+                              </a:ext>
+                            </a:extLst>
+                          </a:blip>
+                          <a:srcRect/>
+                          <a:stretch>
+                            <a:fillRect/>
+                          </a:stretch>
+                        </pic:blipFill>
+                        <pic:spPr bwMode="auto">
+                          <a:xfrm>
+                            <a:off x="0" y="0"/>
+                            <a:ext cx="1440000" cy="1079455"/>
+                          </a:xfrm>
+                          <a:prstGeom prst="rect">
+                            <a:avLst/>
+                          </a:prstGeom>
+                          <a:noFill/>
+                          <a:ln>
+                            <a:noFill/>
+                          </a:ln>
+                        </pic:spPr>
+                      </pic:pic>
+                    </a:graphicData>
+                  </a:graphic>
+                </wp:inline>
+              </w:drawing>
+            </w:r>
+          </w:p>
+          <w:p>
+            <w:pPr>
+              <w:spacing w:line="360" w:lineRule="auto"/>
+              <w:jc w:val="center"/>
+              <w:rPr>
+                <w:rFonts w:ascii="Times New Roman" w:hAnsi="Times New Roman" w:cs="Times New Roman"/>
+                <w:noProof/>
+                <w:sz w:val="20"/>
+                <w:szCs w:val="20"/>
+                <w:lang w:val="en-US"/>
+              </w:rPr>
+            </w:pPr>
+            <w:r>
+              <w:rPr>
+                <w:rFonts w:ascii="Times New Roman" w:hAnsi="Times New Roman" w:cs="Times New Roman"/>
+                <w:noProof/>
+                <w:sz w:val="20"/>
+                <w:szCs w:val="20"/>
+                <w:lang w:val="en-US"/>
+              </w:rPr>
+              <w:t>(a)</w:t>
+            </w:r>
+          </w:p>
+        </w:tc>
+        <w:tc>
+          <w:tcPr>
+            <w:tcW w:w="3961" w:type="dxa"/>
+            <w:vAlign w:val="center"/>
+          </w:tcPr>
+          <w:p>
+            <w:pPr>
+              <w:spacing w:line="360" w:lineRule="auto"/>
+              <w:jc w:val="center"/>
+              <w:rPr>
+                <w:rFonts w:ascii="Times New Roman" w:hAnsi="Times New Roman" w:cs="Times New Roman"/>
+                <w:noProof/>
+                <w:sz w:val="20"/>
+                <w:szCs w:val="20"/>
+              </w:rPr>
+            </w:pPr>
+            <w:r>
+              <w:rPr>
+                <w:rFonts w:ascii="Times New Roman" w:hAnsi="Times New Roman" w:cs="Times New Roman"/>
+                <w:b/>
+                <w:bCs/>
+                <w:noProof/>
+                <w:lang w:val="en-US"/>
+              </w:rPr>
+              <w:drawing>
+                <wp:inline distT="0" distB="0" distL="0" distR="0" wp14:anchorId="1E017CA4" wp14:editId="3A1766B0">
+                  <wp:extent cx="1440000" cy="1080000"/>
+                  <wp:effectExtent l="0" t="0" r="8255" b="6350"/>
+                  <wp:docPr id="24" name="Picture 24"/>
+                  <wp:cNvGraphicFramePr>
+                    <a:graphicFrameLocks xmlns:a="http://schemas.openxmlformats.org/drawingml/2006/main" noChangeAspect="1"/>
+                  </wp:cNvGraphicFramePr>
+                  <a:graphic xmlns:a="http://schemas.openxmlformats.org/drawingml/2006/main">
+                    <a:graphicData uri="http://schemas.openxmlformats.org/drawingml/2006/picture">
+                      <pic:pic xmlns:pic="http://schemas.openxmlformats.org/drawingml/2006/picture">
+                        <pic:nvPicPr>
+                          <pic:cNvPr id="0" name="Picture 4"/>
+                          <pic:cNvPicPr>
+                            <a:picLocks noChangeAspect="1" noChangeArrowheads="1"/>
+                          </pic:cNvPicPr>
+                        </pic:nvPicPr>
+                        <pic:blipFill rotWithShape="1">
+                          <a:blip r:embed="rId32" cstate="print">
+                            <a:extLst>
+                              <a:ext uri="{28A0092B-C50C-407E-A947-70E740481C1C}">
+                                <a14:useLocalDpi xmlns:a14="http://schemas.microsoft.com/office/drawing/2010/main" val="0"/>
+                              </a:ext>
+                            </a:extLst>
+                          </a:blip>
+                          <a:srcRect t="16336" b="27362"/>
+                          <a:stretch/>
+                        </pic:blipFill>
+                        <pic:spPr bwMode="auto">
+                          <a:xfrm>
+                            <a:off x="0" y="0"/>
+                            <a:ext cx="1440000" cy="1080000"/>
+                          </a:xfrm>
+                          <a:prstGeom prst="rect">
+                            <a:avLst/>
+                          </a:prstGeom>
+                          <a:noFill/>
+                          <a:ln>
+                            <a:noFill/>
+                          </a:ln>
+                          <a:extLst>
+                            <a:ext uri="{53640926-AAD7-44D8-BBD7-CCE9431645EC}">
+                              <a14:shadowObscured xmlns:a14="http://schemas.microsoft.com/office/drawing/2010/main"/>
+                            </a:ext>
+                          </a:extLst>
+                        </pic:spPr>
+                      </pic:pic>
+                    </a:graphicData>
+                  </a:graphic>
+                </wp:inline>
+              </w:drawing>
+            </w:r>
+          </w:p>
+          <w:p>
+            <w:pPr>
+              <w:spacing w:line="360" w:lineRule="auto"/>
+              <w:jc w:val="center"/>
+              <w:rPr>
+                <w:rFonts w:ascii="Times New Roman" w:hAnsi="Times New Roman" w:cs="Times New Roman"/>
+                <w:noProof/>
+                <w:sz w:val="20"/>
+                <w:szCs w:val="20"/>
+                <w:lang w:val="en-US"/>
+              </w:rPr>
+            </w:pPr>
+            <w:r>
+              <w:rPr>
+                <w:rFonts w:ascii="Times New Roman" w:hAnsi="Times New Roman" w:cs="Times New Roman"/>
+                <w:noProof/>
+                <w:sz w:val="20"/>
+                <w:szCs w:val="20"/>
+                <w:lang w:val="en-US"/>
+              </w:rPr>
+              <w:t>(b)</w:t>
+            </w:r>
+          </w:p>
+        </w:tc>
+      </w:tr>
+    </w:tbl>
+    <w:p>
+      <w:pPr>
+        <w:pStyle w:val="ListParagraph"/>
+        <w:keepNext/>
+        <w:spacing w:after="0" w:line="360" w:lineRule="auto"/>
+        <w:ind w:left="0"/>
+        <w:jc w:val="center"/>
+        <w:rPr>
+          <w:rFonts w:ascii="Times New Roman" w:hAnsi="Times New Roman" w:cs="Times New Roman"/>
+          <w:noProof/>
+          <w:sz w:val="24"/>
+          <w:szCs w:val="24"/>
+        </w:rPr>
+      </w:pPr>
+      <w:r>
+        <w:rPr>
+          <w:rFonts w:ascii="Times New Roman" w:hAnsi="Times New Roman" w:cs="Times New Roman"/>
+          <w:noProof/>
+          <w:sz w:val="20"/>
+          <w:szCs w:val="20"/>
+        </w:rPr>
+        <w:t>Gambar I</w:t>
+      </w:r>
+      <w:r>
+        <w:rPr>
+          <w:rFonts w:ascii="Times New Roman" w:hAnsi="Times New Roman" w:cs="Times New Roman"/>
+          <w:noProof/>
+          <w:sz w:val="20"/>
+          <w:szCs w:val="20"/>
+          <w:lang w:val="en-US"/>
+        </w:rPr>
+        <w:t>I</w:t>
+      </w:r>
+      <w:r>
+        <w:rPr>
+          <w:rFonts w:ascii="Times New Roman" w:hAnsi="Times New Roman" w:cs="Times New Roman"/>
+          <w:noProof/>
+          <w:sz w:val="20"/>
+          <w:szCs w:val="20"/>
+        </w:rPr>
+        <w:t>I.</w:t>
+      </w:r>
+      <w:r>
+        <w:rPr>
+          <w:rFonts w:ascii="Times New Roman" w:hAnsi="Times New Roman" w:cs="Times New Roman"/>
+          <w:noProof/>
+          <w:sz w:val="20"/>
+          <w:szCs w:val="20"/>
+          <w:lang w:val="en-US"/>
+        </w:rPr>
+        <w:t>6</w:t>
+      </w:r>
+      <w:r>
+        <w:rPr>
+          <w:rFonts w:ascii="Times New Roman" w:hAnsi="Times New Roman" w:cs="Times New Roman"/>
+          <w:noProof/>
+          <w:sz w:val="20"/>
+          <w:szCs w:val="20"/>
+        </w:rPr>
+        <w:t>.</w:t>
+      </w:r>
+      <w:r>
+        <w:rPr>
+          <w:rFonts w:ascii="Times New Roman" w:hAnsi="Times New Roman" w:cs="Times New Roman"/>
+          <w:noProof/>
+          <w:sz w:val="20"/>
+          <w:szCs w:val="20"/>
+          <w:lang w:val="en-US"/>
+        </w:rPr>
+        <w:t>2</w:t>
+      </w:r>
+      <w:r>
+        <w:rPr>
+          <w:rFonts w:ascii="Times New Roman" w:hAnsi="Times New Roman" w:cs="Times New Roman"/>
+          <w:noProof/>
+          <w:sz w:val="20"/>
+          <w:szCs w:val="20"/>
+          <w:lang w:val="en-US"/>
+        </w:rPr>
+        <w:t xml:space="preserve">.   </w:t>
+      </w:r>
+      <w:r>
+        <w:rPr>
+          <w:rFonts w:ascii="Times New Roman" w:hAnsi="Times New Roman" w:cs="Times New Roman"/>
+          <w:noProof/>
+          <w:sz w:val="20"/>
+          <w:szCs w:val="20"/>
+          <w:lang w:val="en-US"/>
+        </w:rPr>
+        <w:t>Pekan</w:t>
+      </w:r>
+      <w:r>
+        <w:rPr>
+          <w:rFonts w:ascii="Times New Roman" w:hAnsi="Times New Roman" w:cs="Times New Roman"/>
+          <w:noProof/>
+          <w:sz w:val="20"/>
+          <w:szCs w:val="20"/>
+          <w:lang w:val="en-US"/>
+        </w:rPr>
+        <w:t xml:space="preserve"> (a)</w:t>
+      </w:r>
+      <w:r>
+        <w:rPr>
+          <w:rFonts w:ascii="Times New Roman" w:hAnsi="Times New Roman" w:cs="Times New Roman"/>
+          <w:noProof/>
+          <w:sz w:val="20"/>
+          <w:szCs w:val="20"/>
+          <w:lang w:val="en-US"/>
+        </w:rPr>
+        <w:t xml:space="preserve"> ke-6 dan</w:t>
+      </w:r>
+      <w:r>
+        <w:rPr>
+          <w:rFonts w:ascii="Times New Roman" w:hAnsi="Times New Roman" w:cs="Times New Roman"/>
+          <w:noProof/>
+          <w:sz w:val="20"/>
+          <w:szCs w:val="20"/>
+          <w:lang w:val="en-US"/>
+        </w:rPr>
+        <w:t xml:space="preserve"> (b)</w:t>
+      </w:r>
+      <w:r>
+        <w:rPr>
+          <w:rFonts w:ascii="Times New Roman" w:hAnsi="Times New Roman" w:cs="Times New Roman"/>
+          <w:noProof/>
+          <w:sz w:val="20"/>
+          <w:szCs w:val="20"/>
+          <w:lang w:val="en-US"/>
+        </w:rPr>
+        <w:t xml:space="preserve"> ke-7</w:t>
+      </w:r>
+      <w:r>
+        <w:rPr>
+          <w:rFonts w:ascii="Times New Roman" w:hAnsi="Times New Roman" w:cs="Times New Roman"/>
+          <w:noProof/>
+          <w:sz w:val="20"/>
+          <w:szCs w:val="20"/>
+          <w:lang w:val="en-US"/>
+        </w:rPr>
+        <w:t>.</w:t>
+      </w:r>
+    </w:p>
+    <w:p>
+      <w:pPr>
         <w:spacing w:after="0"/>
         <w:rPr>
           <w:rFonts w:ascii="Times New Roman" w:hAnsi="Times New Roman" w:cs="Times New Roman"/>
@@ -19529,7 +20051,7 @@
           <w:szCs w:val="28"/>
         </w:rPr>
       </w:pPr>
-      <w:bookmarkStart w:id="35" w:name="_Toc103949495"/>
+      <w:bookmarkStart w:id="36" w:name="_Toc103949495"/>
       <w:r>
         <w:rPr>
           <w:rFonts w:ascii="Times New Roman" w:hAnsi="Times New Roman" w:cs="Times New Roman"/>
@@ -19592,7 +20114,7 @@
         </w:rPr>
         <w:t>Penutup</w:t>
       </w:r>
-      <w:bookmarkEnd w:id="35"/>
+      <w:bookmarkEnd w:id="36"/>
     </w:p>
     <w:p>
       <w:pPr>
@@ -19619,7 +20141,7 @@
           <w:szCs w:val="24"/>
         </w:rPr>
       </w:pPr>
-      <w:bookmarkStart w:id="36" w:name="_Toc103949496"/>
+      <w:bookmarkStart w:id="37" w:name="_Toc103949496"/>
       <w:r>
         <w:rPr>
           <w:rFonts w:ascii="Times New Roman" w:hAnsi="Times New Roman" w:cs="Times New Roman"/>
@@ -19645,7 +20167,7 @@
         <w:tab/>
         <w:t>Kesimpulan</w:t>
       </w:r>
-      <w:bookmarkEnd w:id="36"/>
+      <w:bookmarkEnd w:id="37"/>
     </w:p>
     <w:p>
       <w:pPr>
@@ -19672,7 +20194,7 @@
           <w:szCs w:val="24"/>
         </w:rPr>
       </w:pPr>
-      <w:bookmarkStart w:id="37" w:name="_Toc103949497"/>
+      <w:bookmarkStart w:id="38" w:name="_Toc103949497"/>
       <w:r>
         <w:rPr>
           <w:rFonts w:ascii="Times New Roman" w:hAnsi="Times New Roman" w:cs="Times New Roman"/>
@@ -19698,7 +20220,7 @@
         <w:tab/>
         <w:t>Saran</w:t>
       </w:r>
-      <w:bookmarkEnd w:id="37"/>
+      <w:bookmarkEnd w:id="38"/>
     </w:p>
     <w:p>
       <w:pPr>
@@ -20209,8 +20731,8 @@
           <w:szCs w:val="28"/>
         </w:rPr>
       </w:pPr>
-      <w:bookmarkStart w:id="38" w:name="_Toc480878398"/>
-      <w:bookmarkStart w:id="39" w:name="_Toc103949498"/>
+      <w:bookmarkStart w:id="39" w:name="_Toc480878398"/>
+      <w:bookmarkStart w:id="40" w:name="_Toc103949498"/>
       <w:r>
         <w:rPr>
           <w:rFonts w:ascii="Times New Roman" w:hAnsi="Times New Roman" w:cs="Times New Roman"/>
@@ -20221,6 +20743,7 @@
           <w:sz w:val="28"/>
           <w:szCs w:val="28"/>
         </w:rPr>
+        <w:lastRenderedPageBreak/>
         <w:t>DAFTAR</w:t>
       </w:r>
       <w:r>
@@ -20247,8 +20770,8 @@
         </w:rPr>
         <w:t>PUSTAKA</w:t>
       </w:r>
-      <w:bookmarkEnd w:id="38"/>
       <w:bookmarkEnd w:id="39"/>
+      <w:bookmarkEnd w:id="40"/>
     </w:p>
     <w:p>
       <w:pPr>
@@ -20274,7 +20797,7 @@
           <w:lang w:val="id-ID"/>
         </w:rPr>
       </w:pPr>
-      <w:bookmarkStart w:id="40" w:name="_Hlk103860894"/>
+      <w:bookmarkStart w:id="41" w:name="_Hlk103860894"/>
       <w:r>
         <w:rPr>
           <w:color w:val="222222"/>
@@ -20284,7 +20807,7 @@
         </w:rPr>
         <w:t>Rahmianna</w:t>
       </w:r>
-      <w:bookmarkEnd w:id="40"/>
+      <w:bookmarkEnd w:id="41"/>
       <w:r>
         <w:rPr>
           <w:color w:val="222222"/>
@@ -21667,7 +22190,6 @@
         <w:rPr>
           <w:lang w:val="id-ID"/>
         </w:rPr>
-        <w:lastRenderedPageBreak/>
         <w:t>Simpson,</w:t>
       </w:r>
       <w:r>
@@ -23259,8 +23781,8 @@
       </w:r>
     </w:p>
     <w:sectPr>
-      <w:headerReference w:type="default" r:id="rId31"/>
-      <w:footerReference w:type="default" r:id="rId32"/>
+      <w:headerReference w:type="default" r:id="rId33"/>
+      <w:footerReference w:type="default" r:id="rId34"/>
       <w:pgSz w:w="11906" w:h="16838"/>
       <w:pgMar w:top="1701" w:right="1701" w:bottom="1701" w:left="2274" w:header="709" w:footer="709" w:gutter="0"/>
       <w:pgNumType w:start="1"/>
@@ -23474,7 +23996,27 @@
         <w:szCs w:val="20"/>
         <w:lang w:val="en-US"/>
       </w:rPr>
-      <w:t>Copyright DikDns 2022</w:t>
+      <w:t xml:space="preserve">Copyright </w:t>
+    </w:r>
+    <w:proofErr w:type="spellStart"/>
+    <w:r>
+      <w:rPr>
+        <w:rFonts w:ascii="Times New Roman" w:hAnsi="Times New Roman" w:cs="Times New Roman"/>
+        <w:sz w:val="20"/>
+        <w:szCs w:val="20"/>
+        <w:lang w:val="en-US"/>
+      </w:rPr>
+      <w:t>DikDns</w:t>
+    </w:r>
+    <w:proofErr w:type="spellEnd"/>
+    <w:r>
+      <w:rPr>
+        <w:rFonts w:ascii="Times New Roman" w:hAnsi="Times New Roman" w:cs="Times New Roman"/>
+        <w:sz w:val="20"/>
+        <w:szCs w:val="20"/>
+        <w:lang w:val="en-US"/>
+      </w:rPr>
+      <w:t xml:space="preserve"> 2022</w:t>
     </w:r>
   </w:p>
 </w:ftr>
@@ -23611,7 +24153,27 @@
         <w:szCs w:val="20"/>
         <w:lang w:val="en-US"/>
       </w:rPr>
-      <w:t>Copyright DikDns 2022</w:t>
+      <w:t xml:space="preserve">Copyright </w:t>
+    </w:r>
+    <w:proofErr w:type="spellStart"/>
+    <w:r>
+      <w:rPr>
+        <w:rFonts w:ascii="Times New Roman" w:hAnsi="Times New Roman" w:cs="Times New Roman"/>
+        <w:sz w:val="20"/>
+        <w:szCs w:val="20"/>
+        <w:lang w:val="en-US"/>
+      </w:rPr>
+      <w:t>DikDns</w:t>
+    </w:r>
+    <w:proofErr w:type="spellEnd"/>
+    <w:r>
+      <w:rPr>
+        <w:rFonts w:ascii="Times New Roman" w:hAnsi="Times New Roman" w:cs="Times New Roman"/>
+        <w:sz w:val="20"/>
+        <w:szCs w:val="20"/>
+        <w:lang w:val="en-US"/>
+      </w:rPr>
+      <w:t xml:space="preserve"> 2022</w:t>
     </w:r>
   </w:p>
 </w:ftr>

</xml_diff>

<commit_message>
menambahkan masa pembuahan pekan ke08
</commit_message>
<xml_diff>
--- a/main.docx
+++ b/main.docx
@@ -19819,14 +19819,365 @@
     </w:p>
     <w:p>
       <w:pPr>
+        <w:spacing w:after="0" w:line="360" w:lineRule="auto"/>
+        <w:rPr>
+          <w:rFonts w:ascii="Times New Roman" w:hAnsi="Times New Roman" w:cs="Times New Roman"/>
+          <w:noProof/>
+          <w:sz w:val="24"/>
+          <w:szCs w:val="24"/>
+        </w:rPr>
+      </w:pPr>
+    </w:p>
+    <w:p>
+      <w:pPr>
+        <w:pStyle w:val="Heading2"/>
+        <w:spacing w:before="0" w:after="120" w:line="360" w:lineRule="auto"/>
+        <w:rPr>
+          <w:rFonts w:ascii="Times New Roman" w:hAnsi="Times New Roman" w:cs="Times New Roman"/>
+          <w:b/>
+          <w:bCs/>
+          <w:noProof/>
+          <w:color w:val="auto"/>
+          <w:sz w:val="24"/>
+          <w:szCs w:val="24"/>
+          <w:lang w:val="en-US"/>
+        </w:rPr>
+      </w:pPr>
+      <w:r>
+        <w:rPr>
+          <w:rFonts w:ascii="Times New Roman" w:hAnsi="Times New Roman" w:cs="Times New Roman"/>
+          <w:b/>
+          <w:bCs/>
+          <w:noProof/>
+          <w:color w:val="auto"/>
+          <w:sz w:val="24"/>
+          <w:szCs w:val="24"/>
+        </w:rPr>
+        <w:t>II</w:t>
+      </w:r>
+      <w:r>
+        <w:rPr>
+          <w:rFonts w:ascii="Times New Roman" w:hAnsi="Times New Roman" w:cs="Times New Roman"/>
+          <w:b/>
+          <w:bCs/>
+          <w:noProof/>
+          <w:color w:val="auto"/>
+          <w:sz w:val="24"/>
+          <w:szCs w:val="24"/>
+          <w:lang w:val="en-US"/>
+        </w:rPr>
+        <w:t>I</w:t>
+      </w:r>
+      <w:r>
+        <w:rPr>
+          <w:rFonts w:ascii="Times New Roman" w:hAnsi="Times New Roman" w:cs="Times New Roman"/>
+          <w:b/>
+          <w:bCs/>
+          <w:noProof/>
+          <w:color w:val="auto"/>
+          <w:sz w:val="24"/>
+          <w:szCs w:val="24"/>
+        </w:rPr>
+        <w:t>.</w:t>
+      </w:r>
+      <w:r>
+        <w:rPr>
+          <w:rFonts w:ascii="Times New Roman" w:hAnsi="Times New Roman" w:cs="Times New Roman"/>
+          <w:b/>
+          <w:bCs/>
+          <w:noProof/>
+          <w:color w:val="auto"/>
+          <w:sz w:val="24"/>
+          <w:szCs w:val="24"/>
+          <w:lang w:val="en-US"/>
+        </w:rPr>
+        <w:t>7</w:t>
+      </w:r>
+      <w:r>
+        <w:rPr>
+          <w:rFonts w:ascii="Times New Roman" w:hAnsi="Times New Roman" w:cs="Times New Roman"/>
+          <w:b/>
+          <w:bCs/>
+          <w:noProof/>
+          <w:color w:val="auto"/>
+          <w:sz w:val="24"/>
+          <w:szCs w:val="24"/>
+          <w:lang w:val="en-US"/>
+        </w:rPr>
+        <w:t xml:space="preserve">.     </w:t>
+      </w:r>
+      <w:r>
+        <w:rPr>
+          <w:rFonts w:ascii="Times New Roman" w:hAnsi="Times New Roman" w:cs="Times New Roman"/>
+          <w:b/>
+          <w:bCs/>
+          <w:noProof/>
+          <w:color w:val="auto"/>
+          <w:sz w:val="24"/>
+          <w:szCs w:val="24"/>
+          <w:lang w:val="en-US"/>
+        </w:rPr>
+        <w:t>Masa Pembuahan</w:t>
+      </w:r>
+      <w:r>
+        <w:rPr>
+          <w:rFonts w:ascii="Times New Roman" w:hAnsi="Times New Roman" w:cs="Times New Roman"/>
+          <w:b/>
+          <w:bCs/>
+          <w:noProof/>
+          <w:color w:val="auto"/>
+          <w:sz w:val="24"/>
+          <w:szCs w:val="24"/>
+          <w:lang w:val="en-US"/>
+        </w:rPr>
+        <w:t xml:space="preserve"> (Pekan ke-8)</w:t>
+      </w:r>
+    </w:p>
+    <w:p>
+      <w:pPr>
+        <w:spacing w:after="0" w:line="360" w:lineRule="auto"/>
+        <w:jc w:val="both"/>
+        <w:rPr>
+          <w:rFonts w:ascii="Times New Roman" w:hAnsi="Times New Roman" w:cs="Times New Roman"/>
+          <w:noProof/>
+          <w:sz w:val="24"/>
+          <w:szCs w:val="24"/>
+        </w:rPr>
+      </w:pPr>
+      <w:r>
+        <w:rPr>
+          <w:rFonts w:ascii="Times New Roman" w:hAnsi="Times New Roman" w:cs="Times New Roman"/>
+          <w:noProof/>
+          <w:sz w:val="24"/>
+          <w:szCs w:val="24"/>
+          <w:lang w:val="en-US"/>
+        </w:rPr>
+        <w:t xml:space="preserve">Akhirnya terlihat </w:t>
+      </w:r>
+      <w:r>
+        <w:rPr>
+          <w:rFonts w:ascii="Times New Roman" w:hAnsi="Times New Roman" w:cs="Times New Roman"/>
+          <w:noProof/>
+          <w:sz w:val="24"/>
+          <w:szCs w:val="24"/>
+          <w:lang w:val="en-US"/>
+        </w:rPr>
+        <w:t>sebuah</w:t>
+      </w:r>
+      <w:r>
+        <w:rPr>
+          <w:rFonts w:ascii="Times New Roman" w:hAnsi="Times New Roman" w:cs="Times New Roman"/>
+          <w:noProof/>
+          <w:sz w:val="24"/>
+          <w:szCs w:val="24"/>
+          <w:lang w:val="en-US"/>
+        </w:rPr>
+        <w:t xml:space="preserve"> bunga </w:t>
+      </w:r>
+      <w:r>
+        <w:rPr>
+          <w:rFonts w:ascii="Times New Roman" w:hAnsi="Times New Roman" w:cs="Times New Roman"/>
+          <w:noProof/>
+          <w:sz w:val="24"/>
+          <w:szCs w:val="24"/>
+          <w:lang w:val="en-US"/>
+        </w:rPr>
+        <w:t>di dasar batang</w:t>
+      </w:r>
+      <w:r>
+        <w:rPr>
+          <w:rFonts w:ascii="Times New Roman" w:hAnsi="Times New Roman" w:cs="Times New Roman"/>
+          <w:noProof/>
+          <w:sz w:val="24"/>
+          <w:szCs w:val="24"/>
+          <w:lang w:val="en-US"/>
+        </w:rPr>
+        <w:t xml:space="preserve"> (22 April)</w:t>
+      </w:r>
+      <w:r>
+        <w:rPr>
+          <w:rFonts w:ascii="Times New Roman" w:hAnsi="Times New Roman" w:cs="Times New Roman"/>
+          <w:noProof/>
+          <w:sz w:val="24"/>
+          <w:szCs w:val="24"/>
+          <w:lang w:val="en-US"/>
+        </w:rPr>
+        <w:t xml:space="preserve">. Hal tersebut menunjukan bahwa tanaman kacang tanah sudah memasuki masa pembuahan. </w:t>
+      </w:r>
+      <w:r>
+        <w:rPr>
+          <w:rFonts w:ascii="Times New Roman" w:hAnsi="Times New Roman" w:cs="Times New Roman"/>
+          <w:noProof/>
+          <w:sz w:val="24"/>
+          <w:szCs w:val="24"/>
+          <w:lang w:val="en-US"/>
+        </w:rPr>
+        <w:t xml:space="preserve"> </w:t>
+      </w:r>
+      <w:r>
+        <w:rPr>
+          <w:rFonts w:ascii="Times New Roman" w:hAnsi="Times New Roman" w:cs="Times New Roman"/>
+          <w:noProof/>
+          <w:sz w:val="24"/>
+          <w:szCs w:val="24"/>
+          <w:lang w:val="en-US"/>
+        </w:rPr>
+        <w:t>Dengan begitu, rutinitas pemupukan NPK diberhentikan dan saatnya menunggu hingga bermekaran.</w:t>
+      </w:r>
+    </w:p>
+    <w:p>
+      <w:pPr>
         <w:spacing w:after="0"/>
-        <w:rPr>
-          <w:rFonts w:ascii="Times New Roman" w:hAnsi="Times New Roman" w:cs="Times New Roman"/>
-          <w:noProof/>
-          <w:sz w:val="24"/>
-          <w:szCs w:val="24"/>
-        </w:rPr>
-      </w:pPr>
+        <w:jc w:val="center"/>
+        <w:rPr>
+          <w:rFonts w:ascii="Times New Roman" w:hAnsi="Times New Roman" w:cs="Times New Roman"/>
+          <w:noProof/>
+          <w:sz w:val="24"/>
+          <w:szCs w:val="24"/>
+        </w:rPr>
+      </w:pPr>
+      <w:r>
+        <w:rPr>
+          <w:rFonts w:ascii="Times New Roman" w:hAnsi="Times New Roman" w:cs="Times New Roman"/>
+          <w:noProof/>
+          <w:sz w:val="24"/>
+          <w:szCs w:val="24"/>
+        </w:rPr>
+        <w:drawing>
+          <wp:inline distT="0" distB="0" distL="0" distR="0" wp14:anchorId="18EC8F51" wp14:editId="15014C90">
+            <wp:extent cx="1440000" cy="1078274"/>
+            <wp:effectExtent l="0" t="0" r="8255" b="7620"/>
+            <wp:docPr id="27" name="Picture 27"/>
+            <wp:cNvGraphicFramePr>
+              <a:graphicFrameLocks xmlns:a="http://schemas.openxmlformats.org/drawingml/2006/main" noChangeAspect="1"/>
+            </wp:cNvGraphicFramePr>
+            <a:graphic xmlns:a="http://schemas.openxmlformats.org/drawingml/2006/main">
+              <a:graphicData uri="http://schemas.openxmlformats.org/drawingml/2006/picture">
+                <pic:pic xmlns:pic="http://schemas.openxmlformats.org/drawingml/2006/picture">
+                  <pic:nvPicPr>
+                    <pic:cNvPr id="0" name="Picture 5"/>
+                    <pic:cNvPicPr>
+                      <a:picLocks noChangeAspect="1" noChangeArrowheads="1"/>
+                    </pic:cNvPicPr>
+                  </pic:nvPicPr>
+                  <pic:blipFill rotWithShape="1">
+                    <a:blip r:embed="rId33" cstate="print">
+                      <a:extLst>
+                        <a:ext uri="{28A0092B-C50C-407E-A947-70E740481C1C}">
+                          <a14:useLocalDpi xmlns:a14="http://schemas.microsoft.com/office/drawing/2010/main" val="0"/>
+                        </a:ext>
+                      </a:extLst>
+                    </a:blip>
+                    <a:srcRect l="15127" t="8843" r="5527" b="11811"/>
+                    <a:stretch/>
+                  </pic:blipFill>
+                  <pic:spPr bwMode="auto">
+                    <a:xfrm>
+                      <a:off x="0" y="0"/>
+                      <a:ext cx="1440000" cy="1078274"/>
+                    </a:xfrm>
+                    <a:prstGeom prst="rect">
+                      <a:avLst/>
+                    </a:prstGeom>
+                    <a:noFill/>
+                    <a:ln>
+                      <a:noFill/>
+                    </a:ln>
+                    <a:extLst>
+                      <a:ext uri="{53640926-AAD7-44D8-BBD7-CCE9431645EC}">
+                        <a14:shadowObscured xmlns:a14="http://schemas.microsoft.com/office/drawing/2010/main"/>
+                      </a:ext>
+                    </a:extLst>
+                  </pic:spPr>
+                </pic:pic>
+              </a:graphicData>
+            </a:graphic>
+          </wp:inline>
+        </w:drawing>
+      </w:r>
+    </w:p>
+    <w:p>
+      <w:pPr>
+        <w:pStyle w:val="ListParagraph"/>
+        <w:keepNext/>
+        <w:spacing w:after="0" w:line="360" w:lineRule="auto"/>
+        <w:ind w:left="0"/>
+        <w:jc w:val="center"/>
+        <w:rPr>
+          <w:rFonts w:ascii="Times New Roman" w:hAnsi="Times New Roman" w:cs="Times New Roman"/>
+          <w:noProof/>
+          <w:sz w:val="24"/>
+          <w:szCs w:val="24"/>
+        </w:rPr>
+      </w:pPr>
+      <w:r>
+        <w:rPr>
+          <w:rFonts w:ascii="Times New Roman" w:hAnsi="Times New Roman" w:cs="Times New Roman"/>
+          <w:noProof/>
+          <w:sz w:val="20"/>
+          <w:szCs w:val="20"/>
+        </w:rPr>
+        <w:t>Gambar I</w:t>
+      </w:r>
+      <w:r>
+        <w:rPr>
+          <w:rFonts w:ascii="Times New Roman" w:hAnsi="Times New Roman" w:cs="Times New Roman"/>
+          <w:noProof/>
+          <w:sz w:val="20"/>
+          <w:szCs w:val="20"/>
+          <w:lang w:val="en-US"/>
+        </w:rPr>
+        <w:t>I</w:t>
+      </w:r>
+      <w:r>
+        <w:rPr>
+          <w:rFonts w:ascii="Times New Roman" w:hAnsi="Times New Roman" w:cs="Times New Roman"/>
+          <w:noProof/>
+          <w:sz w:val="20"/>
+          <w:szCs w:val="20"/>
+        </w:rPr>
+        <w:t>I.</w:t>
+      </w:r>
+      <w:r>
+        <w:rPr>
+          <w:rFonts w:ascii="Times New Roman" w:hAnsi="Times New Roman" w:cs="Times New Roman"/>
+          <w:noProof/>
+          <w:sz w:val="20"/>
+          <w:szCs w:val="20"/>
+          <w:lang w:val="en-US"/>
+        </w:rPr>
+        <w:t>7.</w:t>
+      </w:r>
+      <w:r>
+        <w:rPr>
+          <w:rFonts w:ascii="Times New Roman" w:hAnsi="Times New Roman" w:cs="Times New Roman"/>
+          <w:noProof/>
+          <w:sz w:val="20"/>
+          <w:szCs w:val="20"/>
+          <w:lang w:val="en-US"/>
+        </w:rPr>
+        <w:t xml:space="preserve">   </w:t>
+      </w:r>
+      <w:r>
+        <w:rPr>
+          <w:rFonts w:ascii="Times New Roman" w:hAnsi="Times New Roman" w:cs="Times New Roman"/>
+          <w:noProof/>
+          <w:sz w:val="20"/>
+          <w:szCs w:val="20"/>
+          <w:lang w:val="en-US"/>
+        </w:rPr>
+        <w:t>Kemunculan bunga</w:t>
+      </w:r>
+      <w:r>
+        <w:rPr>
+          <w:rFonts w:ascii="Times New Roman" w:hAnsi="Times New Roman" w:cs="Times New Roman"/>
+          <w:noProof/>
+          <w:sz w:val="20"/>
+          <w:szCs w:val="20"/>
+          <w:lang w:val="en-US"/>
+        </w:rPr>
+        <w:t>.</w:t>
+      </w:r>
     </w:p>
     <w:p>
       <w:pPr>
@@ -19841,25 +20192,82 @@
     </w:p>
     <w:p>
       <w:pPr>
-        <w:spacing w:after="0"/>
-        <w:rPr>
-          <w:rFonts w:ascii="Times New Roman" w:hAnsi="Times New Roman" w:cs="Times New Roman"/>
-          <w:noProof/>
-          <w:sz w:val="24"/>
-          <w:szCs w:val="24"/>
-        </w:rPr>
-      </w:pPr>
-    </w:p>
-    <w:p>
-      <w:pPr>
-        <w:spacing w:after="0"/>
-        <w:rPr>
-          <w:rFonts w:ascii="Times New Roman" w:hAnsi="Times New Roman" w:cs="Times New Roman"/>
-          <w:noProof/>
-          <w:sz w:val="24"/>
-          <w:szCs w:val="24"/>
-        </w:rPr>
-      </w:pPr>
+        <w:pStyle w:val="Heading2"/>
+        <w:spacing w:before="0" w:after="120" w:line="360" w:lineRule="auto"/>
+        <w:rPr>
+          <w:rFonts w:ascii="Times New Roman" w:hAnsi="Times New Roman" w:cs="Times New Roman"/>
+          <w:b/>
+          <w:bCs/>
+          <w:noProof/>
+          <w:color w:val="auto"/>
+          <w:sz w:val="24"/>
+          <w:szCs w:val="24"/>
+          <w:lang w:val="en-US"/>
+        </w:rPr>
+      </w:pPr>
+      <w:r>
+        <w:rPr>
+          <w:rFonts w:ascii="Times New Roman" w:hAnsi="Times New Roman" w:cs="Times New Roman"/>
+          <w:b/>
+          <w:bCs/>
+          <w:noProof/>
+          <w:color w:val="auto"/>
+          <w:sz w:val="24"/>
+          <w:szCs w:val="24"/>
+        </w:rPr>
+        <w:t>II</w:t>
+      </w:r>
+      <w:r>
+        <w:rPr>
+          <w:rFonts w:ascii="Times New Roman" w:hAnsi="Times New Roman" w:cs="Times New Roman"/>
+          <w:b/>
+          <w:bCs/>
+          <w:noProof/>
+          <w:color w:val="auto"/>
+          <w:sz w:val="24"/>
+          <w:szCs w:val="24"/>
+          <w:lang w:val="en-US"/>
+        </w:rPr>
+        <w:t>I</w:t>
+      </w:r>
+      <w:r>
+        <w:rPr>
+          <w:rFonts w:ascii="Times New Roman" w:hAnsi="Times New Roman" w:cs="Times New Roman"/>
+          <w:b/>
+          <w:bCs/>
+          <w:noProof/>
+          <w:color w:val="auto"/>
+          <w:sz w:val="24"/>
+          <w:szCs w:val="24"/>
+        </w:rPr>
+        <w:t>.</w:t>
+      </w:r>
+      <w:r>
+        <w:rPr>
+          <w:rFonts w:ascii="Times New Roman" w:hAnsi="Times New Roman" w:cs="Times New Roman"/>
+          <w:b/>
+          <w:bCs/>
+          <w:noProof/>
+          <w:color w:val="auto"/>
+          <w:sz w:val="24"/>
+          <w:szCs w:val="24"/>
+          <w:lang w:val="en-US"/>
+        </w:rPr>
+        <w:t>8</w:t>
+      </w:r>
+      <w:r>
+        <w:rPr>
+          <w:rFonts w:ascii="Times New Roman" w:hAnsi="Times New Roman" w:cs="Times New Roman"/>
+          <w:b/>
+          <w:bCs/>
+          <w:noProof/>
+          <w:color w:val="auto"/>
+          <w:sz w:val="24"/>
+          <w:szCs w:val="24"/>
+          <w:lang w:val="en-US"/>
+        </w:rPr>
+        <w:t>.     Masa Pembuahan</w:t>
+      </w:r>
     </w:p>
     <w:p>
       <w:pPr>
@@ -20743,7 +21151,6 @@
           <w:sz w:val="28"/>
           <w:szCs w:val="28"/>
         </w:rPr>
-        <w:lastRenderedPageBreak/>
         <w:t>DAFTAR</w:t>
       </w:r>
       <w:r>
@@ -23717,7 +24124,17 @@
           <w:shd w:val="clear" w:color="auto" w:fill="FFFFFF"/>
           <w:lang w:val="id-ID"/>
         </w:rPr>
-        <w:t>Wulandari, E., Guritno, B., &amp; Aini, N. (2014). Pengaruh kombinasi jumlah tanaman per polybag dan komposisi media tanam terhadap pertumbuhan dan hasil tanaman mentimun (</w:t>
+        <w:t xml:space="preserve">Wulandari, E., Guritno, B., &amp; Aini, N. (2014). Pengaruh kombinasi jumlah tanaman per polybag dan komposisi media tanam terhadap pertumbuhan dan hasil </w:t>
+      </w:r>
+      <w:r>
+        <w:rPr>
+          <w:color w:val="222222"/>
+          <w:szCs w:val="24"/>
+          <w:shd w:val="clear" w:color="auto" w:fill="FFFFFF"/>
+          <w:lang w:val="id-ID"/>
+        </w:rPr>
+        <w:lastRenderedPageBreak/>
+        <w:t>tanaman mentimun (</w:t>
       </w:r>
       <w:r>
         <w:rPr>
@@ -23781,8 +24198,8 @@
       </w:r>
     </w:p>
     <w:sectPr>
-      <w:headerReference w:type="default" r:id="rId33"/>
-      <w:footerReference w:type="default" r:id="rId34"/>
+      <w:headerReference w:type="default" r:id="rId34"/>
+      <w:footerReference w:type="default" r:id="rId35"/>
       <w:pgSz w:w="11906" w:h="16838"/>
       <w:pgMar w:top="1701" w:right="1701" w:bottom="1701" w:left="2274" w:header="709" w:footer="709" w:gutter="0"/>
       <w:pgNumType w:start="1"/>
@@ -23996,27 +24413,7 @@
         <w:szCs w:val="20"/>
         <w:lang w:val="en-US"/>
       </w:rPr>
-      <w:t xml:space="preserve">Copyright </w:t>
-    </w:r>
-    <w:proofErr w:type="spellStart"/>
-    <w:r>
-      <w:rPr>
-        <w:rFonts w:ascii="Times New Roman" w:hAnsi="Times New Roman" w:cs="Times New Roman"/>
-        <w:sz w:val="20"/>
-        <w:szCs w:val="20"/>
-        <w:lang w:val="en-US"/>
-      </w:rPr>
-      <w:t>DikDns</w:t>
-    </w:r>
-    <w:proofErr w:type="spellEnd"/>
-    <w:r>
-      <w:rPr>
-        <w:rFonts w:ascii="Times New Roman" w:hAnsi="Times New Roman" w:cs="Times New Roman"/>
-        <w:sz w:val="20"/>
-        <w:szCs w:val="20"/>
-        <w:lang w:val="en-US"/>
-      </w:rPr>
-      <w:t xml:space="preserve"> 2022</w:t>
+      <w:t>Copyright DikDns 2022</w:t>
     </w:r>
   </w:p>
 </w:ftr>
@@ -24153,27 +24550,7 @@
         <w:szCs w:val="20"/>
         <w:lang w:val="en-US"/>
       </w:rPr>
-      <w:t xml:space="preserve">Copyright </w:t>
-    </w:r>
-    <w:proofErr w:type="spellStart"/>
-    <w:r>
-      <w:rPr>
-        <w:rFonts w:ascii="Times New Roman" w:hAnsi="Times New Roman" w:cs="Times New Roman"/>
-        <w:sz w:val="20"/>
-        <w:szCs w:val="20"/>
-        <w:lang w:val="en-US"/>
-      </w:rPr>
-      <w:t>DikDns</w:t>
-    </w:r>
-    <w:proofErr w:type="spellEnd"/>
-    <w:r>
-      <w:rPr>
-        <w:rFonts w:ascii="Times New Roman" w:hAnsi="Times New Roman" w:cs="Times New Roman"/>
-        <w:sz w:val="20"/>
-        <w:szCs w:val="20"/>
-        <w:lang w:val="en-US"/>
-      </w:rPr>
-      <w:t xml:space="preserve"> 2022</w:t>
+      <w:t>Copyright DikDns 2022</w:t>
     </w:r>
   </w:p>
 </w:ftr>

</xml_diff>

<commit_message>
menambahkan template hari panen
</commit_message>
<xml_diff>
--- a/main.docx
+++ b/main.docx
@@ -20266,17 +20266,231 @@
           <w:szCs w:val="24"/>
           <w:lang w:val="en-US"/>
         </w:rPr>
-        <w:t>.     Masa Pembuahan</w:t>
+        <w:t xml:space="preserve">.     </w:t>
+      </w:r>
+      <w:r>
+        <w:rPr>
+          <w:rFonts w:ascii="Times New Roman" w:hAnsi="Times New Roman" w:cs="Times New Roman"/>
+          <w:b/>
+          <w:bCs/>
+          <w:noProof/>
+          <w:color w:val="auto"/>
+          <w:sz w:val="24"/>
+          <w:szCs w:val="24"/>
+          <w:lang w:val="en-US"/>
+        </w:rPr>
+        <w:t>Hari Panen</w:t>
+      </w:r>
+    </w:p>
+    <w:p>
+      <w:pPr>
+        <w:spacing w:after="0" w:line="360" w:lineRule="auto"/>
+        <w:rPr>
+          <w:rFonts w:ascii="Times New Roman" w:hAnsi="Times New Roman" w:cs="Times New Roman"/>
+          <w:noProof/>
+          <w:sz w:val="24"/>
+          <w:szCs w:val="24"/>
+          <w:lang w:val="en-US"/>
+        </w:rPr>
+      </w:pPr>
+      <w:r>
+        <w:rPr>
+          <w:rFonts w:ascii="Times New Roman" w:hAnsi="Times New Roman" w:cs="Times New Roman"/>
+          <w:noProof/>
+          <w:sz w:val="24"/>
+          <w:szCs w:val="24"/>
+          <w:lang w:val="en-US"/>
+        </w:rPr>
+        <w:t xml:space="preserve">Lorem ipsum dolor sit amet. Antertur sie alor feh siu geur dahdui, ie so. </w:t>
+      </w:r>
+      <w:r>
+        <w:rPr>
+          <w:rFonts w:ascii="Times New Roman" w:hAnsi="Times New Roman" w:cs="Times New Roman"/>
+          <w:noProof/>
+          <w:sz w:val="24"/>
+          <w:szCs w:val="24"/>
+          <w:lang w:val="en-US"/>
+        </w:rPr>
+        <w:t>Lorem ipsum dolor sit amet. Antertur sie alor feh siu geur</w:t>
+      </w:r>
+      <w:r>
+        <w:rPr>
+          <w:rFonts w:ascii="Times New Roman" w:hAnsi="Times New Roman" w:cs="Times New Roman"/>
+          <w:noProof/>
+          <w:sz w:val="24"/>
+          <w:szCs w:val="24"/>
+          <w:lang w:val="en-US"/>
+        </w:rPr>
+        <w:t xml:space="preserve">. </w:t>
+      </w:r>
+      <w:r>
+        <w:rPr>
+          <w:rFonts w:ascii="Times New Roman" w:hAnsi="Times New Roman" w:cs="Times New Roman"/>
+          <w:noProof/>
+          <w:sz w:val="24"/>
+          <w:szCs w:val="24"/>
+          <w:lang w:val="en-US"/>
+        </w:rPr>
+        <w:t>Lorem ipsum dolor sit amet. Antertur sie alor feh siu geur</w:t>
+      </w:r>
+      <w:r>
+        <w:rPr>
+          <w:rFonts w:ascii="Times New Roman" w:hAnsi="Times New Roman" w:cs="Times New Roman"/>
+          <w:noProof/>
+          <w:sz w:val="24"/>
+          <w:szCs w:val="24"/>
+          <w:lang w:val="en-US"/>
+        </w:rPr>
+        <w:t xml:space="preserve">. </w:t>
+      </w:r>
+      <w:r>
+        <w:rPr>
+          <w:rFonts w:ascii="Times New Roman" w:hAnsi="Times New Roman" w:cs="Times New Roman"/>
+          <w:noProof/>
+          <w:sz w:val="24"/>
+          <w:szCs w:val="24"/>
+          <w:lang w:val="en-US"/>
+        </w:rPr>
+        <w:t>Lorem ipsum dolor sit amet. Antertur sie alor feh</w:t>
+      </w:r>
+      <w:r>
+        <w:rPr>
+          <w:rFonts w:ascii="Times New Roman" w:hAnsi="Times New Roman" w:cs="Times New Roman"/>
+          <w:noProof/>
+          <w:sz w:val="24"/>
+          <w:szCs w:val="24"/>
+          <w:lang w:val="en-US"/>
+        </w:rPr>
+        <w:t>.</w:t>
       </w:r>
     </w:p>
     <w:p>
       <w:pPr>
         <w:spacing w:after="0"/>
-        <w:rPr>
-          <w:rFonts w:ascii="Times New Roman" w:hAnsi="Times New Roman" w:cs="Times New Roman"/>
-          <w:noProof/>
-          <w:sz w:val="24"/>
-          <w:szCs w:val="24"/>
+        <w:jc w:val="center"/>
+        <w:rPr>
+          <w:rFonts w:ascii="Times New Roman" w:hAnsi="Times New Roman" w:cs="Times New Roman"/>
+          <w:noProof/>
+          <w:sz w:val="24"/>
+          <w:szCs w:val="24"/>
+          <w:lang w:val="en-US"/>
+        </w:rPr>
+      </w:pPr>
+      <w:r>
+        <w:rPr>
+          <w:rFonts w:ascii="Times New Roman" w:hAnsi="Times New Roman" w:cs="Times New Roman"/>
+          <w:noProof/>
+          <w:sz w:val="24"/>
+          <w:szCs w:val="24"/>
+          <w:lang w:val="en-US"/>
+        </w:rPr>
+        <w:t>(GAMBAR)</w:t>
+      </w:r>
+    </w:p>
+    <w:p>
+      <w:pPr>
+        <w:pStyle w:val="ListParagraph"/>
+        <w:keepNext/>
+        <w:spacing w:after="0" w:line="360" w:lineRule="auto"/>
+        <w:ind w:left="0"/>
+        <w:jc w:val="center"/>
+        <w:rPr>
+          <w:rFonts w:ascii="Times New Roman" w:hAnsi="Times New Roman" w:cs="Times New Roman"/>
+          <w:noProof/>
+          <w:sz w:val="24"/>
+          <w:szCs w:val="24"/>
+        </w:rPr>
+      </w:pPr>
+      <w:r>
+        <w:rPr>
+          <w:rFonts w:ascii="Times New Roman" w:hAnsi="Times New Roman" w:cs="Times New Roman"/>
+          <w:noProof/>
+          <w:sz w:val="20"/>
+          <w:szCs w:val="20"/>
+        </w:rPr>
+        <w:t>Gambar I</w:t>
+      </w:r>
+      <w:r>
+        <w:rPr>
+          <w:rFonts w:ascii="Times New Roman" w:hAnsi="Times New Roman" w:cs="Times New Roman"/>
+          <w:noProof/>
+          <w:sz w:val="20"/>
+          <w:szCs w:val="20"/>
+          <w:lang w:val="en-US"/>
+        </w:rPr>
+        <w:t>I</w:t>
+      </w:r>
+      <w:r>
+        <w:rPr>
+          <w:rFonts w:ascii="Times New Roman" w:hAnsi="Times New Roman" w:cs="Times New Roman"/>
+          <w:noProof/>
+          <w:sz w:val="20"/>
+          <w:szCs w:val="20"/>
+        </w:rPr>
+        <w:t>I.</w:t>
+      </w:r>
+      <w:r>
+        <w:rPr>
+          <w:rFonts w:ascii="Times New Roman" w:hAnsi="Times New Roman" w:cs="Times New Roman"/>
+          <w:noProof/>
+          <w:sz w:val="20"/>
+          <w:szCs w:val="20"/>
+          <w:lang w:val="en-US"/>
+        </w:rPr>
+        <w:t>8</w:t>
+      </w:r>
+      <w:r>
+        <w:rPr>
+          <w:rFonts w:ascii="Times New Roman" w:hAnsi="Times New Roman" w:cs="Times New Roman"/>
+          <w:noProof/>
+          <w:sz w:val="20"/>
+          <w:szCs w:val="20"/>
+          <w:lang w:val="en-US"/>
+        </w:rPr>
+        <w:t xml:space="preserve">.   Kemunculan </w:t>
+      </w:r>
+      <w:r>
+        <w:rPr>
+          <w:rFonts w:ascii="Times New Roman" w:hAnsi="Times New Roman" w:cs="Times New Roman"/>
+          <w:noProof/>
+          <w:sz w:val="20"/>
+          <w:szCs w:val="20"/>
+          <w:lang w:val="en-US"/>
+        </w:rPr>
+        <w:t>polong</w:t>
+      </w:r>
+      <w:r>
+        <w:rPr>
+          <w:rFonts w:ascii="Times New Roman" w:hAnsi="Times New Roman" w:cs="Times New Roman"/>
+          <w:noProof/>
+          <w:sz w:val="20"/>
+          <w:szCs w:val="20"/>
+          <w:lang w:val="en-US"/>
+        </w:rPr>
+        <w:t>.</w:t>
+      </w:r>
+    </w:p>
+    <w:p>
+      <w:pPr>
+        <w:spacing w:after="0"/>
+        <w:rPr>
+          <w:rFonts w:ascii="Times New Roman" w:hAnsi="Times New Roman" w:cs="Times New Roman"/>
+          <w:noProof/>
+          <w:sz w:val="24"/>
+          <w:szCs w:val="24"/>
+          <w:lang w:val="en-US"/>
+        </w:rPr>
+      </w:pPr>
+    </w:p>
+    <w:p>
+      <w:pPr>
+        <w:spacing w:after="0"/>
+        <w:rPr>
+          <w:rFonts w:ascii="Times New Roman" w:hAnsi="Times New Roman" w:cs="Times New Roman"/>
+          <w:noProof/>
+          <w:sz w:val="24"/>
+          <w:szCs w:val="24"/>
+          <w:lang w:val="en-US"/>
         </w:rPr>
       </w:pPr>
     </w:p>
@@ -23327,6 +23541,7 @@
           <w:shd w:val="clear" w:color="auto" w:fill="FFFFFF"/>
           <w:lang w:val="id-ID"/>
         </w:rPr>
+        <w:lastRenderedPageBreak/>
         <w:t>Kandang</w:t>
       </w:r>
       <w:r>
@@ -24124,17 +24339,7 @@
           <w:shd w:val="clear" w:color="auto" w:fill="FFFFFF"/>
           <w:lang w:val="id-ID"/>
         </w:rPr>
-        <w:t xml:space="preserve">Wulandari, E., Guritno, B., &amp; Aini, N. (2014). Pengaruh kombinasi jumlah tanaman per polybag dan komposisi media tanam terhadap pertumbuhan dan hasil </w:t>
-      </w:r>
-      <w:r>
-        <w:rPr>
-          <w:color w:val="222222"/>
-          <w:szCs w:val="24"/>
-          <w:shd w:val="clear" w:color="auto" w:fill="FFFFFF"/>
-          <w:lang w:val="id-ID"/>
-        </w:rPr>
-        <w:lastRenderedPageBreak/>
-        <w:t>tanaman mentimun (</w:t>
+        <w:t>Wulandari, E., Guritno, B., &amp; Aini, N. (2014). Pengaruh kombinasi jumlah tanaman per polybag dan komposisi media tanam terhadap pertumbuhan dan hasil tanaman mentimun (</w:t>
       </w:r>
       <w:r>
         <w:rPr>

</xml_diff>

<commit_message>
menambahkan jadwal penanaman asli
</commit_message>
<xml_diff>
--- a/main.docx
+++ b/main.docx
@@ -22996,6 +22996,27 @@
     </w:p>
     <w:p>
       <w:pPr>
+        <w:spacing w:line="259" w:lineRule="auto"/>
+        <w:rPr>
+          <w:rFonts w:ascii="Times New Roman" w:hAnsi="Times New Roman" w:cs="Times New Roman"/>
+          <w:noProof/>
+          <w:sz w:val="24"/>
+          <w:szCs w:val="24"/>
+        </w:rPr>
+      </w:pPr>
+      <w:r>
+        <w:rPr>
+          <w:rFonts w:ascii="Times New Roman" w:hAnsi="Times New Roman" w:cs="Times New Roman"/>
+          <w:noProof/>
+          <w:sz w:val="24"/>
+          <w:szCs w:val="24"/>
+        </w:rPr>
+        <w:lastRenderedPageBreak/>
+        <w:br w:type="page"/>
+      </w:r>
+    </w:p>
+    <w:p>
+      <w:pPr>
         <w:keepNext/>
         <w:keepLines/>
         <w:spacing w:before="240" w:after="0"/>
@@ -23153,10 +23174,10 @@
         <w:tblLook w:val="04A0" w:firstRow="1" w:lastRow="0" w:firstColumn="1" w:lastColumn="0" w:noHBand="0" w:noVBand="1"/>
       </w:tblPr>
       <w:tblGrid>
-        <w:gridCol w:w="1948"/>
-        <w:gridCol w:w="1948"/>
-        <w:gridCol w:w="1948"/>
-        <w:gridCol w:w="1948"/>
+        <w:gridCol w:w="704"/>
+        <w:gridCol w:w="2126"/>
+        <w:gridCol w:w="2127"/>
+        <w:gridCol w:w="2835"/>
       </w:tblGrid>
       <w:tr>
         <w:trPr>
@@ -23164,12 +23185,13 @@
         </w:trPr>
         <w:tc>
           <w:tcPr>
-            <w:tcW w:w="1948" w:type="dxa"/>
+            <w:tcW w:w="704" w:type="dxa"/>
             <w:vAlign w:val="center"/>
           </w:tcPr>
           <w:p>
             <w:pPr>
               <w:spacing w:line="240" w:lineRule="auto"/>
+              <w:jc w:val="center"/>
               <w:rPr>
                 <w:rFonts w:ascii="Times New Roman" w:hAnsi="Times New Roman" w:cs="Times New Roman"/>
                 <w:noProof/>
@@ -23192,12 +23214,13 @@
         </w:tc>
         <w:tc>
           <w:tcPr>
-            <w:tcW w:w="1948" w:type="dxa"/>
+            <w:tcW w:w="2126" w:type="dxa"/>
             <w:vAlign w:val="center"/>
           </w:tcPr>
           <w:p>
             <w:pPr>
               <w:spacing w:line="240" w:lineRule="auto"/>
+              <w:jc w:val="center"/>
               <w:rPr>
                 <w:rFonts w:ascii="Times New Roman" w:hAnsi="Times New Roman" w:cs="Times New Roman"/>
                 <w:noProof/>
@@ -23220,12 +23243,13 @@
         </w:tc>
         <w:tc>
           <w:tcPr>
-            <w:tcW w:w="1948" w:type="dxa"/>
+            <w:tcW w:w="2127" w:type="dxa"/>
             <w:vAlign w:val="center"/>
           </w:tcPr>
           <w:p>
             <w:pPr>
               <w:spacing w:line="240" w:lineRule="auto"/>
+              <w:jc w:val="center"/>
               <w:rPr>
                 <w:rFonts w:ascii="Times New Roman" w:hAnsi="Times New Roman" w:cs="Times New Roman"/>
                 <w:noProof/>
@@ -23248,12 +23272,13 @@
         </w:tc>
         <w:tc>
           <w:tcPr>
-            <w:tcW w:w="1948" w:type="dxa"/>
+            <w:tcW w:w="2835" w:type="dxa"/>
             <w:vAlign w:val="center"/>
           </w:tcPr>
           <w:p>
             <w:pPr>
               <w:spacing w:line="240" w:lineRule="auto"/>
+              <w:jc w:val="center"/>
               <w:rPr>
                 <w:rFonts w:ascii="Times New Roman" w:hAnsi="Times New Roman" w:cs="Times New Roman"/>
                 <w:noProof/>
@@ -23281,12 +23306,93 @@
         </w:trPr>
         <w:tc>
           <w:tcPr>
-            <w:tcW w:w="1948" w:type="dxa"/>
+            <w:tcW w:w="704" w:type="dxa"/>
             <w:vAlign w:val="center"/>
           </w:tcPr>
           <w:p>
             <w:pPr>
               <w:spacing w:line="240" w:lineRule="auto"/>
+              <w:jc w:val="center"/>
+              <w:rPr>
+                <w:rFonts w:ascii="Times New Roman" w:hAnsi="Times New Roman" w:cs="Times New Roman"/>
+                <w:noProof/>
+                <w:sz w:val="24"/>
+                <w:szCs w:val="24"/>
+                <w:lang w:val="en-US"/>
+              </w:rPr>
+            </w:pPr>
+            <w:r>
+              <w:rPr>
+                <w:rFonts w:ascii="Times New Roman" w:hAnsi="Times New Roman" w:cs="Times New Roman"/>
+                <w:noProof/>
+                <w:sz w:val="24"/>
+                <w:szCs w:val="24"/>
+                <w:lang w:val="en-US"/>
+              </w:rPr>
+              <w:t>1.</w:t>
+            </w:r>
+          </w:p>
+        </w:tc>
+        <w:tc>
+          <w:tcPr>
+            <w:tcW w:w="2126" w:type="dxa"/>
+            <w:vAlign w:val="center"/>
+          </w:tcPr>
+          <w:p>
+            <w:pPr>
+              <w:spacing w:line="240" w:lineRule="auto"/>
+              <w:jc w:val="center"/>
+              <w:rPr>
+                <w:rFonts w:ascii="Times New Roman" w:hAnsi="Times New Roman" w:cs="Times New Roman"/>
+                <w:noProof/>
+                <w:sz w:val="24"/>
+                <w:szCs w:val="24"/>
+                <w:lang w:val="en-US"/>
+              </w:rPr>
+            </w:pPr>
+            <w:r>
+              <w:rPr>
+                <w:rFonts w:ascii="Times New Roman" w:hAnsi="Times New Roman" w:cs="Times New Roman"/>
+                <w:noProof/>
+                <w:sz w:val="24"/>
+                <w:szCs w:val="24"/>
+                <w:lang w:val="en-US"/>
+              </w:rPr>
+              <w:t>Pekan ke-1</w:t>
+            </w:r>
+          </w:p>
+          <w:p>
+            <w:pPr>
+              <w:spacing w:line="240" w:lineRule="auto"/>
+              <w:jc w:val="center"/>
+              <w:rPr>
+                <w:rFonts w:ascii="Times New Roman" w:hAnsi="Times New Roman" w:cs="Times New Roman"/>
+                <w:noProof/>
+                <w:sz w:val="24"/>
+                <w:szCs w:val="24"/>
+                <w:lang w:val="en-US"/>
+              </w:rPr>
+            </w:pPr>
+            <w:r>
+              <w:rPr>
+                <w:rFonts w:ascii="Times New Roman" w:hAnsi="Times New Roman" w:cs="Times New Roman"/>
+                <w:noProof/>
+                <w:sz w:val="24"/>
+                <w:szCs w:val="24"/>
+                <w:lang w:val="en-US"/>
+              </w:rPr>
+              <w:t>(6 Maret 2022)</w:t>
+            </w:r>
+          </w:p>
+        </w:tc>
+        <w:tc>
+          <w:tcPr>
+            <w:tcW w:w="2127" w:type="dxa"/>
+            <w:vAlign w:val="center"/>
+          </w:tcPr>
+          <w:p>
+            <w:pPr>
+              <w:spacing w:line="240" w:lineRule="auto"/>
               <w:rPr>
                 <w:rFonts w:ascii="Times New Roman" w:hAnsi="Times New Roman" w:cs="Times New Roman"/>
                 <w:noProof/>
@@ -23298,41 +23404,7 @@
         </w:tc>
         <w:tc>
           <w:tcPr>
-            <w:tcW w:w="1948" w:type="dxa"/>
-            <w:vAlign w:val="center"/>
-          </w:tcPr>
-          <w:p>
-            <w:pPr>
-              <w:spacing w:line="240" w:lineRule="auto"/>
-              <w:rPr>
-                <w:rFonts w:ascii="Times New Roman" w:hAnsi="Times New Roman" w:cs="Times New Roman"/>
-                <w:noProof/>
-                <w:sz w:val="24"/>
-                <w:szCs w:val="24"/>
-              </w:rPr>
-            </w:pPr>
-          </w:p>
-        </w:tc>
-        <w:tc>
-          <w:tcPr>
-            <w:tcW w:w="1948" w:type="dxa"/>
-            <w:vAlign w:val="center"/>
-          </w:tcPr>
-          <w:p>
-            <w:pPr>
-              <w:spacing w:line="240" w:lineRule="auto"/>
-              <w:rPr>
-                <w:rFonts w:ascii="Times New Roman" w:hAnsi="Times New Roman" w:cs="Times New Roman"/>
-                <w:noProof/>
-                <w:sz w:val="24"/>
-                <w:szCs w:val="24"/>
-              </w:rPr>
-            </w:pPr>
-          </w:p>
-        </w:tc>
-        <w:tc>
-          <w:tcPr>
-            <w:tcW w:w="1948" w:type="dxa"/>
+            <w:tcW w:w="2835" w:type="dxa"/>
             <w:vAlign w:val="center"/>
           </w:tcPr>
           <w:p>
@@ -23354,12 +23426,142 @@
         </w:trPr>
         <w:tc>
           <w:tcPr>
-            <w:tcW w:w="1948" w:type="dxa"/>
+            <w:tcW w:w="704" w:type="dxa"/>
             <w:vAlign w:val="center"/>
           </w:tcPr>
           <w:p>
             <w:pPr>
               <w:spacing w:line="240" w:lineRule="auto"/>
+              <w:jc w:val="center"/>
+              <w:rPr>
+                <w:rFonts w:ascii="Times New Roman" w:hAnsi="Times New Roman" w:cs="Times New Roman"/>
+                <w:noProof/>
+                <w:sz w:val="24"/>
+                <w:szCs w:val="24"/>
+                <w:lang w:val="en-US"/>
+              </w:rPr>
+            </w:pPr>
+            <w:r>
+              <w:rPr>
+                <w:rFonts w:ascii="Times New Roman" w:hAnsi="Times New Roman" w:cs="Times New Roman"/>
+                <w:noProof/>
+                <w:sz w:val="24"/>
+                <w:szCs w:val="24"/>
+                <w:lang w:val="en-US"/>
+              </w:rPr>
+              <w:t>2.</w:t>
+            </w:r>
+          </w:p>
+        </w:tc>
+        <w:tc>
+          <w:tcPr>
+            <w:tcW w:w="2126" w:type="dxa"/>
+            <w:vAlign w:val="center"/>
+          </w:tcPr>
+          <w:p>
+            <w:pPr>
+              <w:spacing w:line="240" w:lineRule="auto"/>
+              <w:jc w:val="center"/>
+              <w:rPr>
+                <w:rFonts w:ascii="Times New Roman" w:hAnsi="Times New Roman" w:cs="Times New Roman"/>
+                <w:noProof/>
+                <w:sz w:val="24"/>
+                <w:szCs w:val="24"/>
+                <w:lang w:val="en-US"/>
+              </w:rPr>
+            </w:pPr>
+            <w:r>
+              <w:rPr>
+                <w:rFonts w:ascii="Times New Roman" w:hAnsi="Times New Roman" w:cs="Times New Roman"/>
+                <w:noProof/>
+                <w:sz w:val="24"/>
+                <w:szCs w:val="24"/>
+                <w:lang w:val="en-US"/>
+              </w:rPr>
+              <w:t>Pekan ke-</w:t>
+            </w:r>
+            <w:r>
+              <w:rPr>
+                <w:rFonts w:ascii="Times New Roman" w:hAnsi="Times New Roman" w:cs="Times New Roman"/>
+                <w:noProof/>
+                <w:sz w:val="24"/>
+                <w:szCs w:val="24"/>
+                <w:lang w:val="en-US"/>
+              </w:rPr>
+              <w:t>2</w:t>
+            </w:r>
+          </w:p>
+          <w:p>
+            <w:pPr>
+              <w:spacing w:line="240" w:lineRule="auto"/>
+              <w:jc w:val="center"/>
+              <w:rPr>
+                <w:rFonts w:ascii="Times New Roman" w:hAnsi="Times New Roman" w:cs="Times New Roman"/>
+                <w:noProof/>
+                <w:sz w:val="24"/>
+                <w:szCs w:val="24"/>
+              </w:rPr>
+            </w:pPr>
+            <w:r>
+              <w:rPr>
+                <w:rFonts w:ascii="Times New Roman" w:hAnsi="Times New Roman" w:cs="Times New Roman"/>
+                <w:noProof/>
+                <w:sz w:val="24"/>
+                <w:szCs w:val="24"/>
+                <w:lang w:val="en-US"/>
+              </w:rPr>
+              <w:t>(</w:t>
+            </w:r>
+            <w:r>
+              <w:rPr>
+                <w:rFonts w:ascii="Times New Roman" w:hAnsi="Times New Roman" w:cs="Times New Roman"/>
+                <w:noProof/>
+                <w:sz w:val="24"/>
+                <w:szCs w:val="24"/>
+                <w:lang w:val="en-US"/>
+              </w:rPr>
+              <w:t>12</w:t>
+            </w:r>
+            <w:r>
+              <w:rPr>
+                <w:rFonts w:ascii="Times New Roman" w:hAnsi="Times New Roman" w:cs="Times New Roman"/>
+                <w:noProof/>
+                <w:sz w:val="24"/>
+                <w:szCs w:val="24"/>
+                <w:lang w:val="en-US"/>
+              </w:rPr>
+              <w:t xml:space="preserve"> Maret</w:t>
+            </w:r>
+            <w:r>
+              <w:rPr>
+                <w:rFonts w:ascii="Times New Roman" w:hAnsi="Times New Roman" w:cs="Times New Roman"/>
+                <w:noProof/>
+                <w:sz w:val="24"/>
+                <w:szCs w:val="24"/>
+                <w:lang w:val="en-US"/>
+              </w:rPr>
+              <w:t xml:space="preserve"> 2022</w:t>
+            </w:r>
+            <w:r>
+              <w:rPr>
+                <w:rFonts w:ascii="Times New Roman" w:hAnsi="Times New Roman" w:cs="Times New Roman"/>
+                <w:noProof/>
+                <w:sz w:val="24"/>
+                <w:szCs w:val="24"/>
+                <w:lang w:val="en-US"/>
+              </w:rPr>
+              <w:t>)</w:t>
+            </w:r>
+          </w:p>
+        </w:tc>
+        <w:tc>
+          <w:tcPr>
+            <w:tcW w:w="2127" w:type="dxa"/>
+            <w:vAlign w:val="center"/>
+          </w:tcPr>
+          <w:p>
+            <w:pPr>
+              <w:spacing w:line="240" w:lineRule="auto"/>
               <w:rPr>
                 <w:rFonts w:ascii="Times New Roman" w:hAnsi="Times New Roman" w:cs="Times New Roman"/>
                 <w:noProof/>
@@ -23371,7 +23573,7 @@
         </w:tc>
         <w:tc>
           <w:tcPr>
-            <w:tcW w:w="1948" w:type="dxa"/>
+            <w:tcW w:w="2835" w:type="dxa"/>
             <w:vAlign w:val="center"/>
           </w:tcPr>
           <w:p>
@@ -23386,40 +23588,6 @@
             </w:pPr>
           </w:p>
         </w:tc>
-        <w:tc>
-          <w:tcPr>
-            <w:tcW w:w="1948" w:type="dxa"/>
-            <w:vAlign w:val="center"/>
-          </w:tcPr>
-          <w:p>
-            <w:pPr>
-              <w:spacing w:line="240" w:lineRule="auto"/>
-              <w:rPr>
-                <w:rFonts w:ascii="Times New Roman" w:hAnsi="Times New Roman" w:cs="Times New Roman"/>
-                <w:noProof/>
-                <w:sz w:val="24"/>
-                <w:szCs w:val="24"/>
-              </w:rPr>
-            </w:pPr>
-          </w:p>
-        </w:tc>
-        <w:tc>
-          <w:tcPr>
-            <w:tcW w:w="1948" w:type="dxa"/>
-            <w:vAlign w:val="center"/>
-          </w:tcPr>
-          <w:p>
-            <w:pPr>
-              <w:spacing w:line="240" w:lineRule="auto"/>
-              <w:rPr>
-                <w:rFonts w:ascii="Times New Roman" w:hAnsi="Times New Roman" w:cs="Times New Roman"/>
-                <w:noProof/>
-                <w:sz w:val="24"/>
-                <w:szCs w:val="24"/>
-              </w:rPr>
-            </w:pPr>
-          </w:p>
-        </w:tc>
       </w:tr>
     </w:tbl>
     <w:p>
@@ -24180,6 +24348,7 @@
           <w:szCs w:val="24"/>
           <w:lang w:val="en-US"/>
         </w:rPr>
+        <w:lastRenderedPageBreak/>
         <w:t>V</w:t>
       </w:r>
       <w:r>
@@ -24742,7 +24911,6 @@
           <w:sz w:val="28"/>
           <w:szCs w:val="28"/>
         </w:rPr>
-        <w:lastRenderedPageBreak/>
         <w:t>DAFTAR</w:t>
       </w:r>
       <w:r>

</xml_diff>

<commit_message>
menambahkan tabel data pertumbuhan IV.1
</commit_message>
<xml_diff>
--- a/main.docx
+++ b/main.docx
@@ -23166,7 +23166,7 @@
     <w:tbl>
       <w:tblPr>
         <w:tblStyle w:val="TableGrid"/>
-        <w:tblW w:w="7792" w:type="dxa"/>
+        <w:tblW w:w="7921" w:type="dxa"/>
         <w:tblCellMar>
           <w:top w:w="57" w:type="dxa"/>
           <w:bottom w:w="57" w:type="dxa"/>
@@ -23174,10 +23174,11 @@
         <w:tblLook w:val="04A0" w:firstRow="1" w:lastRow="0" w:firstColumn="1" w:lastColumn="0" w:noHBand="0" w:noVBand="1"/>
       </w:tblPr>
       <w:tblGrid>
-        <w:gridCol w:w="704"/>
-        <w:gridCol w:w="2126"/>
-        <w:gridCol w:w="2127"/>
-        <w:gridCol w:w="2835"/>
+        <w:gridCol w:w="638"/>
+        <w:gridCol w:w="1930"/>
+        <w:gridCol w:w="1255"/>
+        <w:gridCol w:w="1559"/>
+        <w:gridCol w:w="2539"/>
       </w:tblGrid>
       <w:tr>
         <w:trPr>
@@ -23185,7 +23186,7 @@
         </w:trPr>
         <w:tc>
           <w:tcPr>
-            <w:tcW w:w="704" w:type="dxa"/>
+            <w:tcW w:w="638" w:type="dxa"/>
             <w:vAlign w:val="center"/>
           </w:tcPr>
           <w:p>
@@ -23214,7 +23215,7 @@
         </w:tc>
         <w:tc>
           <w:tcPr>
-            <w:tcW w:w="2126" w:type="dxa"/>
+            <w:tcW w:w="1930" w:type="dxa"/>
             <w:vAlign w:val="center"/>
           </w:tcPr>
           <w:p>
@@ -23243,7 +23244,7 @@
         </w:tc>
         <w:tc>
           <w:tcPr>
-            <w:tcW w:w="2127" w:type="dxa"/>
+            <w:tcW w:w="1255" w:type="dxa"/>
             <w:vAlign w:val="center"/>
           </w:tcPr>
           <w:p>
@@ -23272,7 +23273,35 @@
         </w:tc>
         <w:tc>
           <w:tcPr>
-            <w:tcW w:w="2835" w:type="dxa"/>
+            <w:tcW w:w="1559" w:type="dxa"/>
+          </w:tcPr>
+          <w:p>
+            <w:pPr>
+              <w:spacing w:line="240" w:lineRule="auto"/>
+              <w:jc w:val="center"/>
+              <w:rPr>
+                <w:rFonts w:ascii="Times New Roman" w:hAnsi="Times New Roman" w:cs="Times New Roman"/>
+                <w:noProof/>
+                <w:sz w:val="24"/>
+                <w:szCs w:val="24"/>
+                <w:lang w:val="en-US"/>
+              </w:rPr>
+            </w:pPr>
+            <w:r>
+              <w:rPr>
+                <w:rFonts w:ascii="Times New Roman" w:hAnsi="Times New Roman" w:cs="Times New Roman"/>
+                <w:noProof/>
+                <w:sz w:val="24"/>
+                <w:szCs w:val="24"/>
+                <w:lang w:val="en-US"/>
+              </w:rPr>
+              <w:t>Foto Dokumentasi</w:t>
+            </w:r>
+          </w:p>
+        </w:tc>
+        <w:tc>
+          <w:tcPr>
+            <w:tcW w:w="2539" w:type="dxa"/>
             <w:vAlign w:val="center"/>
           </w:tcPr>
           <w:p>
@@ -23306,7 +23335,7 @@
         </w:trPr>
         <w:tc>
           <w:tcPr>
-            <w:tcW w:w="704" w:type="dxa"/>
+            <w:tcW w:w="638" w:type="dxa"/>
             <w:vAlign w:val="center"/>
           </w:tcPr>
           <w:p>
@@ -23335,7 +23364,7 @@
         </w:tc>
         <w:tc>
           <w:tcPr>
-            <w:tcW w:w="2126" w:type="dxa"/>
+            <w:tcW w:w="1930" w:type="dxa"/>
             <w:vAlign w:val="center"/>
           </w:tcPr>
           <w:p>
@@ -23387,24 +23416,2125 @@
         </w:tc>
         <w:tc>
           <w:tcPr>
-            <w:tcW w:w="2127" w:type="dxa"/>
+            <w:tcW w:w="1255" w:type="dxa"/>
             <w:vAlign w:val="center"/>
           </w:tcPr>
           <w:p>
             <w:pPr>
               <w:spacing w:line="240" w:lineRule="auto"/>
-              <w:rPr>
-                <w:rFonts w:ascii="Times New Roman" w:hAnsi="Times New Roman" w:cs="Times New Roman"/>
-                <w:noProof/>
-                <w:sz w:val="24"/>
-                <w:szCs w:val="24"/>
+              <w:jc w:val="center"/>
+              <w:rPr>
+                <w:rFonts w:ascii="Times New Roman" w:hAnsi="Times New Roman" w:cs="Times New Roman"/>
+                <w:noProof/>
+                <w:sz w:val="24"/>
+                <w:szCs w:val="24"/>
+                <w:lang w:val="en-US"/>
+              </w:rPr>
+            </w:pPr>
+            <w:r>
+              <w:rPr>
+                <w:rFonts w:ascii="Times New Roman" w:hAnsi="Times New Roman" w:cs="Times New Roman"/>
+                <w:noProof/>
+                <w:sz w:val="24"/>
+                <w:szCs w:val="24"/>
+                <w:lang w:val="en-US"/>
+              </w:rPr>
+              <w:t>0,8 cm</w:t>
+            </w:r>
+          </w:p>
+        </w:tc>
+        <w:tc>
+          <w:tcPr>
+            <w:tcW w:w="1559" w:type="dxa"/>
+            <w:vAlign w:val="center"/>
+          </w:tcPr>
+          <w:p>
+            <w:pPr>
+              <w:spacing w:line="240" w:lineRule="auto"/>
+              <w:jc w:val="center"/>
+              <w:rPr>
+                <w:rFonts w:ascii="Times New Roman" w:hAnsi="Times New Roman" w:cs="Times New Roman"/>
+                <w:noProof/>
+                <w:sz w:val="24"/>
+                <w:szCs w:val="24"/>
+              </w:rPr>
+            </w:pPr>
+            <w:r>
+              <w:rPr>
+                <w:rFonts w:ascii="Times New Roman" w:hAnsi="Times New Roman" w:cs="Times New Roman"/>
+                <w:noProof/>
+                <w:sz w:val="24"/>
+                <w:szCs w:val="24"/>
+              </w:rPr>
+              <w:drawing>
+                <wp:inline distT="0" distB="0" distL="0" distR="0" wp14:anchorId="1ECDBCDE" wp14:editId="137A1CA5">
+                  <wp:extent cx="720000" cy="539137"/>
+                  <wp:effectExtent l="0" t="5080" r="0" b="0"/>
+                  <wp:docPr id="28" name="Picture 28"/>
+                  <wp:cNvGraphicFramePr>
+                    <a:graphicFrameLocks xmlns:a="http://schemas.openxmlformats.org/drawingml/2006/main" noChangeAspect="1"/>
+                  </wp:cNvGraphicFramePr>
+                  <a:graphic xmlns:a="http://schemas.openxmlformats.org/drawingml/2006/main">
+                    <a:graphicData uri="http://schemas.openxmlformats.org/drawingml/2006/picture">
+                      <pic:pic xmlns:pic="http://schemas.openxmlformats.org/drawingml/2006/picture">
+                        <pic:nvPicPr>
+                          <pic:cNvPr id="0" name="Picture 6"/>
+                          <pic:cNvPicPr>
+                            <a:picLocks noChangeAspect="1" noChangeArrowheads="1"/>
+                          </pic:cNvPicPr>
+                        </pic:nvPicPr>
+                        <pic:blipFill>
+                          <a:blip r:embed="rId34" cstate="print">
+                            <a:extLst>
+                              <a:ext uri="{28A0092B-C50C-407E-A947-70E740481C1C}">
+                                <a14:useLocalDpi xmlns:a14="http://schemas.microsoft.com/office/drawing/2010/main" val="0"/>
+                              </a:ext>
+                            </a:extLst>
+                          </a:blip>
+                          <a:srcRect/>
+                          <a:stretch>
+                            <a:fillRect/>
+                          </a:stretch>
+                        </pic:blipFill>
+                        <pic:spPr bwMode="auto">
+                          <a:xfrm rot="5400000">
+                            <a:off x="0" y="0"/>
+                            <a:ext cx="720000" cy="539137"/>
+                          </a:xfrm>
+                          <a:prstGeom prst="rect">
+                            <a:avLst/>
+                          </a:prstGeom>
+                          <a:noFill/>
+                          <a:ln>
+                            <a:noFill/>
+                          </a:ln>
+                        </pic:spPr>
+                      </pic:pic>
+                    </a:graphicData>
+                  </a:graphic>
+                </wp:inline>
+              </w:drawing>
+            </w:r>
+          </w:p>
+        </w:tc>
+        <w:tc>
+          <w:tcPr>
+            <w:tcW w:w="2539" w:type="dxa"/>
+            <w:vAlign w:val="center"/>
+          </w:tcPr>
+          <w:p>
+            <w:pPr>
+              <w:spacing w:line="240" w:lineRule="auto"/>
+              <w:rPr>
+                <w:rFonts w:ascii="Times New Roman" w:hAnsi="Times New Roman" w:cs="Times New Roman"/>
+                <w:noProof/>
+                <w:sz w:val="24"/>
+                <w:szCs w:val="24"/>
+                <w:lang w:val="en-US"/>
+              </w:rPr>
+            </w:pPr>
+            <w:r>
+              <w:rPr>
+                <w:rFonts w:ascii="Times New Roman" w:hAnsi="Times New Roman" w:cs="Times New Roman"/>
+                <w:noProof/>
+                <w:sz w:val="24"/>
+                <w:szCs w:val="24"/>
+                <w:lang w:val="en-US"/>
+              </w:rPr>
+              <w:t>Penyemaian</w:t>
+            </w:r>
+          </w:p>
+        </w:tc>
+      </w:tr>
+      <w:tr>
+        <w:trPr>
+          <w:trHeight w:val="276"/>
+        </w:trPr>
+        <w:tc>
+          <w:tcPr>
+            <w:tcW w:w="638" w:type="dxa"/>
+            <w:vAlign w:val="center"/>
+          </w:tcPr>
+          <w:p>
+            <w:pPr>
+              <w:spacing w:line="240" w:lineRule="auto"/>
+              <w:jc w:val="center"/>
+              <w:rPr>
+                <w:rFonts w:ascii="Times New Roman" w:hAnsi="Times New Roman" w:cs="Times New Roman"/>
+                <w:noProof/>
+                <w:sz w:val="24"/>
+                <w:szCs w:val="24"/>
+                <w:lang w:val="en-US"/>
+              </w:rPr>
+            </w:pPr>
+            <w:r>
+              <w:rPr>
+                <w:rFonts w:ascii="Times New Roman" w:hAnsi="Times New Roman" w:cs="Times New Roman"/>
+                <w:noProof/>
+                <w:sz w:val="24"/>
+                <w:szCs w:val="24"/>
+                <w:lang w:val="en-US"/>
+              </w:rPr>
+              <w:t>2.</w:t>
+            </w:r>
+          </w:p>
+        </w:tc>
+        <w:tc>
+          <w:tcPr>
+            <w:tcW w:w="1930" w:type="dxa"/>
+            <w:vAlign w:val="center"/>
+          </w:tcPr>
+          <w:p>
+            <w:pPr>
+              <w:spacing w:line="240" w:lineRule="auto"/>
+              <w:jc w:val="center"/>
+              <w:rPr>
+                <w:rFonts w:ascii="Times New Roman" w:hAnsi="Times New Roman" w:cs="Times New Roman"/>
+                <w:noProof/>
+                <w:sz w:val="24"/>
+                <w:szCs w:val="24"/>
+                <w:lang w:val="en-US"/>
+              </w:rPr>
+            </w:pPr>
+            <w:r>
+              <w:rPr>
+                <w:rFonts w:ascii="Times New Roman" w:hAnsi="Times New Roman" w:cs="Times New Roman"/>
+                <w:noProof/>
+                <w:sz w:val="24"/>
+                <w:szCs w:val="24"/>
+                <w:lang w:val="en-US"/>
+              </w:rPr>
+              <w:t>Pekan ke-</w:t>
+            </w:r>
+            <w:r>
+              <w:rPr>
+                <w:rFonts w:ascii="Times New Roman" w:hAnsi="Times New Roman" w:cs="Times New Roman"/>
+                <w:noProof/>
+                <w:sz w:val="24"/>
+                <w:szCs w:val="24"/>
+                <w:lang w:val="en-US"/>
+              </w:rPr>
+              <w:t>2</w:t>
+            </w:r>
+          </w:p>
+          <w:p>
+            <w:pPr>
+              <w:spacing w:line="240" w:lineRule="auto"/>
+              <w:jc w:val="center"/>
+              <w:rPr>
+                <w:rFonts w:ascii="Times New Roman" w:hAnsi="Times New Roman" w:cs="Times New Roman"/>
+                <w:noProof/>
+                <w:sz w:val="24"/>
+                <w:szCs w:val="24"/>
+              </w:rPr>
+            </w:pPr>
+            <w:r>
+              <w:rPr>
+                <w:rFonts w:ascii="Times New Roman" w:hAnsi="Times New Roman" w:cs="Times New Roman"/>
+                <w:noProof/>
+                <w:sz w:val="24"/>
+                <w:szCs w:val="24"/>
+                <w:lang w:val="en-US"/>
+              </w:rPr>
+              <w:t>(</w:t>
+            </w:r>
+            <w:r>
+              <w:rPr>
+                <w:rFonts w:ascii="Times New Roman" w:hAnsi="Times New Roman" w:cs="Times New Roman"/>
+                <w:noProof/>
+                <w:sz w:val="24"/>
+                <w:szCs w:val="24"/>
+                <w:lang w:val="en-US"/>
+              </w:rPr>
+              <w:t>12</w:t>
+            </w:r>
+            <w:r>
+              <w:rPr>
+                <w:rFonts w:ascii="Times New Roman" w:hAnsi="Times New Roman" w:cs="Times New Roman"/>
+                <w:noProof/>
+                <w:sz w:val="24"/>
+                <w:szCs w:val="24"/>
+                <w:lang w:val="en-US"/>
+              </w:rPr>
+              <w:t xml:space="preserve"> Maret</w:t>
+            </w:r>
+            <w:r>
+              <w:rPr>
+                <w:rFonts w:ascii="Times New Roman" w:hAnsi="Times New Roman" w:cs="Times New Roman"/>
+                <w:noProof/>
+                <w:sz w:val="24"/>
+                <w:szCs w:val="24"/>
+                <w:lang w:val="en-US"/>
+              </w:rPr>
+              <w:t xml:space="preserve"> 2022</w:t>
+            </w:r>
+            <w:r>
+              <w:rPr>
+                <w:rFonts w:ascii="Times New Roman" w:hAnsi="Times New Roman" w:cs="Times New Roman"/>
+                <w:noProof/>
+                <w:sz w:val="24"/>
+                <w:szCs w:val="24"/>
+                <w:lang w:val="en-US"/>
+              </w:rPr>
+              <w:t>)</w:t>
+            </w:r>
+          </w:p>
+        </w:tc>
+        <w:tc>
+          <w:tcPr>
+            <w:tcW w:w="1255" w:type="dxa"/>
+            <w:vAlign w:val="center"/>
+          </w:tcPr>
+          <w:p>
+            <w:pPr>
+              <w:spacing w:line="240" w:lineRule="auto"/>
+              <w:jc w:val="center"/>
+              <w:rPr>
+                <w:rFonts w:ascii="Times New Roman" w:hAnsi="Times New Roman" w:cs="Times New Roman"/>
+                <w:noProof/>
+                <w:sz w:val="24"/>
+                <w:szCs w:val="24"/>
+                <w:lang w:val="en-US"/>
+              </w:rPr>
+            </w:pPr>
+            <w:r>
+              <w:rPr>
+                <w:rFonts w:ascii="Times New Roman" w:hAnsi="Times New Roman" w:cs="Times New Roman"/>
+                <w:noProof/>
+                <w:sz w:val="24"/>
+                <w:szCs w:val="24"/>
+                <w:lang w:val="en-US"/>
+              </w:rPr>
+              <w:t>0,8 cm</w:t>
+            </w:r>
+          </w:p>
+        </w:tc>
+        <w:tc>
+          <w:tcPr>
+            <w:tcW w:w="1559" w:type="dxa"/>
+            <w:vAlign w:val="center"/>
+          </w:tcPr>
+          <w:p>
+            <w:pPr>
+              <w:spacing w:line="240" w:lineRule="auto"/>
+              <w:jc w:val="center"/>
+              <w:rPr>
+                <w:rFonts w:ascii="Times New Roman" w:hAnsi="Times New Roman" w:cs="Times New Roman"/>
+                <w:noProof/>
+                <w:sz w:val="24"/>
+                <w:szCs w:val="24"/>
+              </w:rPr>
+            </w:pPr>
+            <w:r>
+              <w:rPr>
+                <w:rFonts w:ascii="Times New Roman" w:hAnsi="Times New Roman" w:cs="Times New Roman"/>
+                <w:noProof/>
+                <w:sz w:val="24"/>
+                <w:szCs w:val="24"/>
+              </w:rPr>
+              <w:drawing>
+                <wp:inline distT="0" distB="0" distL="0" distR="0" wp14:anchorId="55BE621E" wp14:editId="1FCDCBC3">
+                  <wp:extent cx="720000" cy="539137"/>
+                  <wp:effectExtent l="0" t="5080" r="0" b="0"/>
+                  <wp:docPr id="29" name="Picture 29"/>
+                  <wp:cNvGraphicFramePr>
+                    <a:graphicFrameLocks xmlns:a="http://schemas.openxmlformats.org/drawingml/2006/main" noChangeAspect="1"/>
+                  </wp:cNvGraphicFramePr>
+                  <a:graphic xmlns:a="http://schemas.openxmlformats.org/drawingml/2006/main">
+                    <a:graphicData uri="http://schemas.openxmlformats.org/drawingml/2006/picture">
+                      <pic:pic xmlns:pic="http://schemas.openxmlformats.org/drawingml/2006/picture">
+                        <pic:nvPicPr>
+                          <pic:cNvPr id="0" name="Picture 7"/>
+                          <pic:cNvPicPr>
+                            <a:picLocks noChangeAspect="1" noChangeArrowheads="1"/>
+                          </pic:cNvPicPr>
+                        </pic:nvPicPr>
+                        <pic:blipFill>
+                          <a:blip r:embed="rId35" cstate="print">
+                            <a:extLst>
+                              <a:ext uri="{28A0092B-C50C-407E-A947-70E740481C1C}">
+                                <a14:useLocalDpi xmlns:a14="http://schemas.microsoft.com/office/drawing/2010/main" val="0"/>
+                              </a:ext>
+                            </a:extLst>
+                          </a:blip>
+                          <a:srcRect/>
+                          <a:stretch>
+                            <a:fillRect/>
+                          </a:stretch>
+                        </pic:blipFill>
+                        <pic:spPr bwMode="auto">
+                          <a:xfrm rot="5400000">
+                            <a:off x="0" y="0"/>
+                            <a:ext cx="720000" cy="539137"/>
+                          </a:xfrm>
+                          <a:prstGeom prst="rect">
+                            <a:avLst/>
+                          </a:prstGeom>
+                          <a:noFill/>
+                          <a:ln>
+                            <a:noFill/>
+                          </a:ln>
+                        </pic:spPr>
+                      </pic:pic>
+                    </a:graphicData>
+                  </a:graphic>
+                </wp:inline>
+              </w:drawing>
+            </w:r>
+          </w:p>
+        </w:tc>
+        <w:tc>
+          <w:tcPr>
+            <w:tcW w:w="2539" w:type="dxa"/>
+            <w:vAlign w:val="center"/>
+          </w:tcPr>
+          <w:p>
+            <w:pPr>
+              <w:spacing w:line="240" w:lineRule="auto"/>
+              <w:rPr>
+                <w:rFonts w:ascii="Times New Roman" w:hAnsi="Times New Roman" w:cs="Times New Roman"/>
+                <w:noProof/>
+                <w:sz w:val="24"/>
+                <w:szCs w:val="24"/>
+                <w:lang w:val="en-US"/>
+              </w:rPr>
+            </w:pPr>
+            <w:r>
+              <w:rPr>
+                <w:rFonts w:ascii="Times New Roman" w:hAnsi="Times New Roman" w:cs="Times New Roman"/>
+                <w:noProof/>
+                <w:sz w:val="24"/>
+                <w:szCs w:val="24"/>
+                <w:lang w:val="en-US"/>
+              </w:rPr>
+              <w:t xml:space="preserve">Pemindahan </w:t>
+            </w:r>
+            <w:r>
+              <w:rPr>
+                <w:rFonts w:ascii="Times New Roman" w:hAnsi="Times New Roman" w:cs="Times New Roman"/>
+                <w:noProof/>
+                <w:sz w:val="24"/>
+                <w:szCs w:val="24"/>
+                <w:lang w:val="en-US"/>
+              </w:rPr>
+              <w:t xml:space="preserve">pada </w:t>
+            </w:r>
+            <w:r>
+              <w:rPr>
+                <w:rFonts w:ascii="Times New Roman" w:hAnsi="Times New Roman" w:cs="Times New Roman"/>
+                <w:noProof/>
+                <w:sz w:val="24"/>
+                <w:szCs w:val="24"/>
+                <w:lang w:val="en-US"/>
+              </w:rPr>
+              <w:t>lahan</w:t>
+            </w:r>
+            <w:r>
+              <w:rPr>
+                <w:rFonts w:ascii="Times New Roman" w:hAnsi="Times New Roman" w:cs="Times New Roman"/>
+                <w:noProof/>
+                <w:sz w:val="24"/>
+                <w:szCs w:val="24"/>
+                <w:lang w:val="en-US"/>
+              </w:rPr>
+              <w:t xml:space="preserve"> utama</w:t>
+            </w:r>
+          </w:p>
+        </w:tc>
+      </w:tr>
+      <w:tr>
+        <w:trPr>
+          <w:trHeight w:val="276"/>
+        </w:trPr>
+        <w:tc>
+          <w:tcPr>
+            <w:tcW w:w="638" w:type="dxa"/>
+            <w:vAlign w:val="center"/>
+          </w:tcPr>
+          <w:p>
+            <w:pPr>
+              <w:spacing w:line="240" w:lineRule="auto"/>
+              <w:jc w:val="center"/>
+              <w:rPr>
+                <w:rFonts w:ascii="Times New Roman" w:hAnsi="Times New Roman" w:cs="Times New Roman"/>
+                <w:noProof/>
+                <w:sz w:val="24"/>
+                <w:szCs w:val="24"/>
+                <w:lang w:val="en-US"/>
+              </w:rPr>
+            </w:pPr>
+            <w:r>
+              <w:rPr>
+                <w:rFonts w:ascii="Times New Roman" w:hAnsi="Times New Roman" w:cs="Times New Roman"/>
+                <w:noProof/>
+                <w:sz w:val="24"/>
+                <w:szCs w:val="24"/>
+                <w:lang w:val="en-US"/>
+              </w:rPr>
+              <w:t>3.</w:t>
+            </w:r>
+          </w:p>
+        </w:tc>
+        <w:tc>
+          <w:tcPr>
+            <w:tcW w:w="1930" w:type="dxa"/>
+            <w:vAlign w:val="center"/>
+          </w:tcPr>
+          <w:p>
+            <w:pPr>
+              <w:spacing w:line="240" w:lineRule="auto"/>
+              <w:jc w:val="center"/>
+              <w:rPr>
+                <w:rFonts w:ascii="Times New Roman" w:hAnsi="Times New Roman" w:cs="Times New Roman"/>
+                <w:noProof/>
+                <w:sz w:val="24"/>
+                <w:szCs w:val="24"/>
+                <w:lang w:val="en-US"/>
+              </w:rPr>
+            </w:pPr>
+            <w:r>
+              <w:rPr>
+                <w:rFonts w:ascii="Times New Roman" w:hAnsi="Times New Roman" w:cs="Times New Roman"/>
+                <w:noProof/>
+                <w:sz w:val="24"/>
+                <w:szCs w:val="24"/>
+                <w:lang w:val="en-US"/>
+              </w:rPr>
+              <w:t>Pekan ke-</w:t>
+            </w:r>
+            <w:r>
+              <w:rPr>
+                <w:rFonts w:ascii="Times New Roman" w:hAnsi="Times New Roman" w:cs="Times New Roman"/>
+                <w:noProof/>
+                <w:sz w:val="24"/>
+                <w:szCs w:val="24"/>
+                <w:lang w:val="en-US"/>
+              </w:rPr>
+              <w:t>3</w:t>
+            </w:r>
+          </w:p>
+          <w:p>
+            <w:pPr>
+              <w:spacing w:line="240" w:lineRule="auto"/>
+              <w:jc w:val="center"/>
+              <w:rPr>
+                <w:rFonts w:ascii="Times New Roman" w:hAnsi="Times New Roman" w:cs="Times New Roman"/>
+                <w:noProof/>
+                <w:sz w:val="24"/>
+                <w:szCs w:val="24"/>
+                <w:lang w:val="en-US"/>
+              </w:rPr>
+            </w:pPr>
+            <w:r>
+              <w:rPr>
+                <w:rFonts w:ascii="Times New Roman" w:hAnsi="Times New Roman" w:cs="Times New Roman"/>
+                <w:noProof/>
+                <w:sz w:val="24"/>
+                <w:szCs w:val="24"/>
+                <w:lang w:val="en-US"/>
+              </w:rPr>
+              <w:t>(</w:t>
+            </w:r>
+            <w:r>
+              <w:rPr>
+                <w:rFonts w:ascii="Times New Roman" w:hAnsi="Times New Roman" w:cs="Times New Roman"/>
+                <w:noProof/>
+                <w:sz w:val="24"/>
+                <w:szCs w:val="24"/>
+                <w:lang w:val="en-US"/>
+              </w:rPr>
+              <w:t>19</w:t>
+            </w:r>
+            <w:r>
+              <w:rPr>
+                <w:rFonts w:ascii="Times New Roman" w:hAnsi="Times New Roman" w:cs="Times New Roman"/>
+                <w:noProof/>
+                <w:sz w:val="24"/>
+                <w:szCs w:val="24"/>
+                <w:lang w:val="en-US"/>
+              </w:rPr>
+              <w:t xml:space="preserve"> </w:t>
+            </w:r>
+            <w:r>
+              <w:rPr>
+                <w:rFonts w:ascii="Times New Roman" w:hAnsi="Times New Roman" w:cs="Times New Roman"/>
+                <w:noProof/>
+                <w:sz w:val="24"/>
+                <w:szCs w:val="24"/>
+                <w:lang w:val="en-US"/>
+              </w:rPr>
+              <w:t>Maret 2022)</w:t>
+            </w:r>
+          </w:p>
+        </w:tc>
+        <w:tc>
+          <w:tcPr>
+            <w:tcW w:w="1255" w:type="dxa"/>
+            <w:vAlign w:val="center"/>
+          </w:tcPr>
+          <w:p>
+            <w:pPr>
+              <w:spacing w:line="240" w:lineRule="auto"/>
+              <w:jc w:val="center"/>
+              <w:rPr>
+                <w:rFonts w:ascii="Times New Roman" w:hAnsi="Times New Roman" w:cs="Times New Roman"/>
+                <w:noProof/>
+                <w:sz w:val="24"/>
+                <w:szCs w:val="24"/>
+                <w:lang w:val="en-US"/>
+              </w:rPr>
+            </w:pPr>
+            <w:r>
+              <w:rPr>
+                <w:rFonts w:ascii="Times New Roman" w:hAnsi="Times New Roman" w:cs="Times New Roman"/>
+                <w:noProof/>
+                <w:sz w:val="24"/>
+                <w:szCs w:val="24"/>
+                <w:lang w:val="en-US"/>
+              </w:rPr>
+              <w:t>1</w:t>
+            </w:r>
+            <w:r>
+              <w:rPr>
+                <w:rFonts w:ascii="Times New Roman" w:hAnsi="Times New Roman" w:cs="Times New Roman"/>
+                <w:noProof/>
+                <w:sz w:val="24"/>
+                <w:szCs w:val="24"/>
+                <w:lang w:val="en-US"/>
+              </w:rPr>
+              <w:t>7</w:t>
+            </w:r>
+            <w:r>
+              <w:rPr>
+                <w:rFonts w:ascii="Times New Roman" w:hAnsi="Times New Roman" w:cs="Times New Roman"/>
+                <w:noProof/>
+                <w:sz w:val="24"/>
+                <w:szCs w:val="24"/>
+                <w:lang w:val="en-US"/>
+              </w:rPr>
+              <w:t>,2 cm</w:t>
+            </w:r>
+          </w:p>
+        </w:tc>
+        <w:tc>
+          <w:tcPr>
+            <w:tcW w:w="1559" w:type="dxa"/>
+            <w:vAlign w:val="center"/>
+          </w:tcPr>
+          <w:p>
+            <w:pPr>
+              <w:spacing w:line="240" w:lineRule="auto"/>
+              <w:jc w:val="center"/>
+              <w:rPr>
+                <w:rFonts w:ascii="Times New Roman" w:hAnsi="Times New Roman" w:cs="Times New Roman"/>
+                <w:noProof/>
+                <w:sz w:val="24"/>
+                <w:szCs w:val="24"/>
+              </w:rPr>
+            </w:pPr>
+            <w:r>
+              <w:rPr>
+                <w:rFonts w:ascii="Times New Roman" w:hAnsi="Times New Roman" w:cs="Times New Roman"/>
+                <w:noProof/>
+                <w:sz w:val="24"/>
+                <w:szCs w:val="24"/>
+              </w:rPr>
+              <w:drawing>
+                <wp:inline distT="0" distB="0" distL="0" distR="0" wp14:anchorId="10180E82" wp14:editId="722650FE">
+                  <wp:extent cx="720000" cy="539137"/>
+                  <wp:effectExtent l="0" t="5080" r="0" b="0"/>
+                  <wp:docPr id="30" name="Picture 30"/>
+                  <wp:cNvGraphicFramePr>
+                    <a:graphicFrameLocks xmlns:a="http://schemas.openxmlformats.org/drawingml/2006/main" noChangeAspect="1"/>
+                  </wp:cNvGraphicFramePr>
+                  <a:graphic xmlns:a="http://schemas.openxmlformats.org/drawingml/2006/main">
+                    <a:graphicData uri="http://schemas.openxmlformats.org/drawingml/2006/picture">
+                      <pic:pic xmlns:pic="http://schemas.openxmlformats.org/drawingml/2006/picture">
+                        <pic:nvPicPr>
+                          <pic:cNvPr id="0" name="Picture 8"/>
+                          <pic:cNvPicPr>
+                            <a:picLocks noChangeAspect="1" noChangeArrowheads="1"/>
+                          </pic:cNvPicPr>
+                        </pic:nvPicPr>
+                        <pic:blipFill>
+                          <a:blip r:embed="rId36" cstate="print">
+                            <a:extLst>
+                              <a:ext uri="{28A0092B-C50C-407E-A947-70E740481C1C}">
+                                <a14:useLocalDpi xmlns:a14="http://schemas.microsoft.com/office/drawing/2010/main" val="0"/>
+                              </a:ext>
+                            </a:extLst>
+                          </a:blip>
+                          <a:srcRect/>
+                          <a:stretch>
+                            <a:fillRect/>
+                          </a:stretch>
+                        </pic:blipFill>
+                        <pic:spPr bwMode="auto">
+                          <a:xfrm rot="5400000">
+                            <a:off x="0" y="0"/>
+                            <a:ext cx="720000" cy="539137"/>
+                          </a:xfrm>
+                          <a:prstGeom prst="rect">
+                            <a:avLst/>
+                          </a:prstGeom>
+                          <a:noFill/>
+                          <a:ln>
+                            <a:noFill/>
+                          </a:ln>
+                        </pic:spPr>
+                      </pic:pic>
+                    </a:graphicData>
+                  </a:graphic>
+                </wp:inline>
+              </w:drawing>
+            </w:r>
+          </w:p>
+        </w:tc>
+        <w:tc>
+          <w:tcPr>
+            <w:tcW w:w="2539" w:type="dxa"/>
+            <w:vAlign w:val="center"/>
+          </w:tcPr>
+          <w:p>
+            <w:pPr>
+              <w:spacing w:line="240" w:lineRule="auto"/>
+              <w:rPr>
+                <w:rFonts w:ascii="Times New Roman" w:hAnsi="Times New Roman" w:cs="Times New Roman"/>
+                <w:noProof/>
+                <w:sz w:val="24"/>
+                <w:szCs w:val="24"/>
+                <w:lang w:val="en-US"/>
+              </w:rPr>
+            </w:pPr>
+            <w:r>
+              <w:rPr>
+                <w:rFonts w:ascii="Times New Roman" w:hAnsi="Times New Roman" w:cs="Times New Roman"/>
+                <w:noProof/>
+                <w:sz w:val="24"/>
+                <w:szCs w:val="24"/>
+                <w:lang w:val="en-US"/>
+              </w:rPr>
+              <w:t>Pemindahan pada area terbuka</w:t>
+            </w:r>
+          </w:p>
+        </w:tc>
+      </w:tr>
+      <w:tr>
+        <w:trPr>
+          <w:trHeight w:val="276"/>
+        </w:trPr>
+        <w:tc>
+          <w:tcPr>
+            <w:tcW w:w="638" w:type="dxa"/>
+            <w:vAlign w:val="center"/>
+          </w:tcPr>
+          <w:p>
+            <w:pPr>
+              <w:spacing w:line="240" w:lineRule="auto"/>
+              <w:jc w:val="center"/>
+              <w:rPr>
+                <w:rFonts w:ascii="Times New Roman" w:hAnsi="Times New Roman" w:cs="Times New Roman"/>
+                <w:noProof/>
+                <w:sz w:val="24"/>
+                <w:szCs w:val="24"/>
+                <w:lang w:val="en-US"/>
+              </w:rPr>
+            </w:pPr>
+            <w:r>
+              <w:rPr>
+                <w:rFonts w:ascii="Times New Roman" w:hAnsi="Times New Roman" w:cs="Times New Roman"/>
+                <w:noProof/>
+                <w:sz w:val="24"/>
+                <w:szCs w:val="24"/>
+                <w:lang w:val="en-US"/>
+              </w:rPr>
+              <w:t>4.</w:t>
+            </w:r>
+          </w:p>
+        </w:tc>
+        <w:tc>
+          <w:tcPr>
+            <w:tcW w:w="1930" w:type="dxa"/>
+            <w:vAlign w:val="center"/>
+          </w:tcPr>
+          <w:p>
+            <w:pPr>
+              <w:spacing w:line="240" w:lineRule="auto"/>
+              <w:jc w:val="center"/>
+              <w:rPr>
+                <w:rFonts w:ascii="Times New Roman" w:hAnsi="Times New Roman" w:cs="Times New Roman"/>
+                <w:noProof/>
+                <w:sz w:val="24"/>
+                <w:szCs w:val="24"/>
+                <w:lang w:val="en-US"/>
+              </w:rPr>
+            </w:pPr>
+            <w:r>
+              <w:rPr>
+                <w:rFonts w:ascii="Times New Roman" w:hAnsi="Times New Roman" w:cs="Times New Roman"/>
+                <w:noProof/>
+                <w:sz w:val="24"/>
+                <w:szCs w:val="24"/>
+                <w:lang w:val="en-US"/>
+              </w:rPr>
+              <w:t>Pekan ke-</w:t>
+            </w:r>
+            <w:r>
+              <w:rPr>
+                <w:rFonts w:ascii="Times New Roman" w:hAnsi="Times New Roman" w:cs="Times New Roman"/>
+                <w:noProof/>
+                <w:sz w:val="24"/>
+                <w:szCs w:val="24"/>
+                <w:lang w:val="en-US"/>
+              </w:rPr>
+              <w:t>4</w:t>
+            </w:r>
+          </w:p>
+          <w:p>
+            <w:pPr>
+              <w:spacing w:line="240" w:lineRule="auto"/>
+              <w:jc w:val="center"/>
+              <w:rPr>
+                <w:rFonts w:ascii="Times New Roman" w:hAnsi="Times New Roman" w:cs="Times New Roman"/>
+                <w:noProof/>
+                <w:sz w:val="24"/>
+                <w:szCs w:val="24"/>
+                <w:lang w:val="en-US"/>
+              </w:rPr>
+            </w:pPr>
+            <w:r>
+              <w:rPr>
+                <w:rFonts w:ascii="Times New Roman" w:hAnsi="Times New Roman" w:cs="Times New Roman"/>
+                <w:noProof/>
+                <w:sz w:val="24"/>
+                <w:szCs w:val="24"/>
+                <w:lang w:val="en-US"/>
+              </w:rPr>
+              <w:t>(</w:t>
+            </w:r>
+            <w:r>
+              <w:rPr>
+                <w:rFonts w:ascii="Times New Roman" w:hAnsi="Times New Roman" w:cs="Times New Roman"/>
+                <w:noProof/>
+                <w:sz w:val="24"/>
+                <w:szCs w:val="24"/>
+                <w:lang w:val="en-US"/>
+              </w:rPr>
+              <w:t>25</w:t>
+            </w:r>
+            <w:r>
+              <w:rPr>
+                <w:rFonts w:ascii="Times New Roman" w:hAnsi="Times New Roman" w:cs="Times New Roman"/>
+                <w:noProof/>
+                <w:sz w:val="24"/>
+                <w:szCs w:val="24"/>
+                <w:lang w:val="en-US"/>
+              </w:rPr>
+              <w:t xml:space="preserve"> </w:t>
+            </w:r>
+            <w:r>
+              <w:rPr>
+                <w:rFonts w:ascii="Times New Roman" w:hAnsi="Times New Roman" w:cs="Times New Roman"/>
+                <w:noProof/>
+                <w:sz w:val="24"/>
+                <w:szCs w:val="24"/>
+                <w:lang w:val="en-US"/>
+              </w:rPr>
+              <w:t>Maret 2022)</w:t>
+            </w:r>
+          </w:p>
+        </w:tc>
+        <w:tc>
+          <w:tcPr>
+            <w:tcW w:w="1255" w:type="dxa"/>
+            <w:vAlign w:val="center"/>
+          </w:tcPr>
+          <w:p>
+            <w:pPr>
+              <w:spacing w:line="240" w:lineRule="auto"/>
+              <w:jc w:val="center"/>
+              <w:rPr>
+                <w:rFonts w:ascii="Times New Roman" w:hAnsi="Times New Roman" w:cs="Times New Roman"/>
+                <w:noProof/>
+                <w:sz w:val="24"/>
+                <w:szCs w:val="24"/>
+                <w:lang w:val="en-US"/>
+              </w:rPr>
+            </w:pPr>
+            <w:r>
+              <w:rPr>
+                <w:rFonts w:ascii="Times New Roman" w:hAnsi="Times New Roman" w:cs="Times New Roman"/>
+                <w:noProof/>
+                <w:sz w:val="24"/>
+                <w:szCs w:val="24"/>
+                <w:lang w:val="en-US"/>
+              </w:rPr>
+              <w:t>2</w:t>
+            </w:r>
+            <w:r>
+              <w:rPr>
+                <w:rFonts w:ascii="Times New Roman" w:hAnsi="Times New Roman" w:cs="Times New Roman"/>
+                <w:noProof/>
+                <w:sz w:val="24"/>
+                <w:szCs w:val="24"/>
+                <w:lang w:val="en-US"/>
+              </w:rPr>
+              <w:t>2</w:t>
+            </w:r>
+            <w:r>
+              <w:rPr>
+                <w:rFonts w:ascii="Times New Roman" w:hAnsi="Times New Roman" w:cs="Times New Roman"/>
+                <w:noProof/>
+                <w:sz w:val="24"/>
+                <w:szCs w:val="24"/>
+                <w:lang w:val="en-US"/>
+              </w:rPr>
+              <w:t>,7 cm</w:t>
+            </w:r>
+          </w:p>
+        </w:tc>
+        <w:tc>
+          <w:tcPr>
+            <w:tcW w:w="1559" w:type="dxa"/>
+            <w:vAlign w:val="center"/>
+          </w:tcPr>
+          <w:p>
+            <w:pPr>
+              <w:spacing w:line="240" w:lineRule="auto"/>
+              <w:jc w:val="center"/>
+              <w:rPr>
+                <w:rFonts w:ascii="Times New Roman" w:hAnsi="Times New Roman" w:cs="Times New Roman"/>
+                <w:noProof/>
+                <w:sz w:val="24"/>
+                <w:szCs w:val="24"/>
+              </w:rPr>
+            </w:pPr>
+            <w:r>
+              <w:rPr>
+                <w:rFonts w:ascii="Times New Roman" w:hAnsi="Times New Roman" w:cs="Times New Roman"/>
+                <w:noProof/>
+                <w:sz w:val="24"/>
+                <w:szCs w:val="24"/>
+              </w:rPr>
+              <w:drawing>
+                <wp:inline distT="0" distB="0" distL="0" distR="0" wp14:anchorId="5E29979B" wp14:editId="47816B6F">
+                  <wp:extent cx="720000" cy="539137"/>
+                  <wp:effectExtent l="0" t="0" r="4445" b="0"/>
+                  <wp:docPr id="31" name="Picture 31"/>
+                  <wp:cNvGraphicFramePr>
+                    <a:graphicFrameLocks xmlns:a="http://schemas.openxmlformats.org/drawingml/2006/main" noChangeAspect="1"/>
+                  </wp:cNvGraphicFramePr>
+                  <a:graphic xmlns:a="http://schemas.openxmlformats.org/drawingml/2006/main">
+                    <a:graphicData uri="http://schemas.openxmlformats.org/drawingml/2006/picture">
+                      <pic:pic xmlns:pic="http://schemas.openxmlformats.org/drawingml/2006/picture">
+                        <pic:nvPicPr>
+                          <pic:cNvPr id="0" name="Picture 9"/>
+                          <pic:cNvPicPr>
+                            <a:picLocks noChangeAspect="1" noChangeArrowheads="1"/>
+                          </pic:cNvPicPr>
+                        </pic:nvPicPr>
+                        <pic:blipFill>
+                          <a:blip r:embed="rId37" cstate="print">
+                            <a:extLst>
+                              <a:ext uri="{28A0092B-C50C-407E-A947-70E740481C1C}">
+                                <a14:useLocalDpi xmlns:a14="http://schemas.microsoft.com/office/drawing/2010/main" val="0"/>
+                              </a:ext>
+                            </a:extLst>
+                          </a:blip>
+                          <a:srcRect/>
+                          <a:stretch>
+                            <a:fillRect/>
+                          </a:stretch>
+                        </pic:blipFill>
+                        <pic:spPr bwMode="auto">
+                          <a:xfrm>
+                            <a:off x="0" y="0"/>
+                            <a:ext cx="720000" cy="539137"/>
+                          </a:xfrm>
+                          <a:prstGeom prst="rect">
+                            <a:avLst/>
+                          </a:prstGeom>
+                          <a:noFill/>
+                          <a:ln>
+                            <a:noFill/>
+                          </a:ln>
+                        </pic:spPr>
+                      </pic:pic>
+                    </a:graphicData>
+                  </a:graphic>
+                </wp:inline>
+              </w:drawing>
+            </w:r>
+          </w:p>
+        </w:tc>
+        <w:tc>
+          <w:tcPr>
+            <w:tcW w:w="2539" w:type="dxa"/>
+            <w:vAlign w:val="center"/>
+          </w:tcPr>
+          <w:p>
+            <w:pPr>
+              <w:spacing w:line="240" w:lineRule="auto"/>
+              <w:rPr>
+                <w:rFonts w:ascii="Times New Roman" w:hAnsi="Times New Roman" w:cs="Times New Roman"/>
+                <w:noProof/>
+                <w:sz w:val="24"/>
+                <w:szCs w:val="24"/>
+                <w:lang w:val="en-US"/>
+              </w:rPr>
+            </w:pPr>
+            <w:r>
+              <w:rPr>
+                <w:rFonts w:ascii="Times New Roman" w:hAnsi="Times New Roman" w:cs="Times New Roman"/>
+                <w:noProof/>
+                <w:sz w:val="24"/>
+                <w:szCs w:val="24"/>
+                <w:lang w:val="en-US"/>
+              </w:rPr>
+              <w:t>Penyemprotan insektisida</w:t>
+            </w:r>
+          </w:p>
+        </w:tc>
+      </w:tr>
+      <w:tr>
+        <w:trPr>
+          <w:trHeight w:val="276"/>
+        </w:trPr>
+        <w:tc>
+          <w:tcPr>
+            <w:tcW w:w="638" w:type="dxa"/>
+            <w:vAlign w:val="center"/>
+          </w:tcPr>
+          <w:p>
+            <w:pPr>
+              <w:spacing w:line="240" w:lineRule="auto"/>
+              <w:jc w:val="center"/>
+              <w:rPr>
+                <w:rFonts w:ascii="Times New Roman" w:hAnsi="Times New Roman" w:cs="Times New Roman"/>
+                <w:noProof/>
+                <w:sz w:val="24"/>
+                <w:szCs w:val="24"/>
+                <w:lang w:val="en-US"/>
+              </w:rPr>
+            </w:pPr>
+            <w:r>
+              <w:rPr>
+                <w:rFonts w:ascii="Times New Roman" w:hAnsi="Times New Roman" w:cs="Times New Roman"/>
+                <w:noProof/>
+                <w:sz w:val="24"/>
+                <w:szCs w:val="24"/>
+                <w:lang w:val="en-US"/>
+              </w:rPr>
+              <w:t>5.</w:t>
+            </w:r>
+          </w:p>
+        </w:tc>
+        <w:tc>
+          <w:tcPr>
+            <w:tcW w:w="1930" w:type="dxa"/>
+            <w:vAlign w:val="center"/>
+          </w:tcPr>
+          <w:p>
+            <w:pPr>
+              <w:spacing w:line="240" w:lineRule="auto"/>
+              <w:jc w:val="center"/>
+              <w:rPr>
+                <w:rFonts w:ascii="Times New Roman" w:hAnsi="Times New Roman" w:cs="Times New Roman"/>
+                <w:noProof/>
+                <w:sz w:val="24"/>
+                <w:szCs w:val="24"/>
+                <w:lang w:val="en-US"/>
+              </w:rPr>
+            </w:pPr>
+            <w:r>
+              <w:rPr>
+                <w:rFonts w:ascii="Times New Roman" w:hAnsi="Times New Roman" w:cs="Times New Roman"/>
+                <w:noProof/>
+                <w:sz w:val="24"/>
+                <w:szCs w:val="24"/>
+                <w:lang w:val="en-US"/>
+              </w:rPr>
+              <w:t>Pekan ke-</w:t>
+            </w:r>
+            <w:r>
+              <w:rPr>
+                <w:rFonts w:ascii="Times New Roman" w:hAnsi="Times New Roman" w:cs="Times New Roman"/>
+                <w:noProof/>
+                <w:sz w:val="24"/>
+                <w:szCs w:val="24"/>
+                <w:lang w:val="en-US"/>
+              </w:rPr>
+              <w:t>5</w:t>
+            </w:r>
+          </w:p>
+          <w:p>
+            <w:pPr>
+              <w:spacing w:line="240" w:lineRule="auto"/>
+              <w:jc w:val="center"/>
+              <w:rPr>
+                <w:rFonts w:ascii="Times New Roman" w:hAnsi="Times New Roman" w:cs="Times New Roman"/>
+                <w:noProof/>
+                <w:sz w:val="24"/>
+                <w:szCs w:val="24"/>
+                <w:lang w:val="en-US"/>
+              </w:rPr>
+            </w:pPr>
+            <w:r>
+              <w:rPr>
+                <w:rFonts w:ascii="Times New Roman" w:hAnsi="Times New Roman" w:cs="Times New Roman"/>
+                <w:noProof/>
+                <w:sz w:val="24"/>
+                <w:szCs w:val="24"/>
+                <w:lang w:val="en-US"/>
+              </w:rPr>
+              <w:t>(</w:t>
+            </w:r>
+            <w:r>
+              <w:rPr>
+                <w:rFonts w:ascii="Times New Roman" w:hAnsi="Times New Roman" w:cs="Times New Roman"/>
+                <w:noProof/>
+                <w:sz w:val="24"/>
+                <w:szCs w:val="24"/>
+                <w:lang w:val="en-US"/>
+              </w:rPr>
+              <w:t>1</w:t>
+            </w:r>
+            <w:r>
+              <w:rPr>
+                <w:rFonts w:ascii="Times New Roman" w:hAnsi="Times New Roman" w:cs="Times New Roman"/>
+                <w:noProof/>
+                <w:sz w:val="24"/>
+                <w:szCs w:val="24"/>
+                <w:lang w:val="en-US"/>
+              </w:rPr>
+              <w:t xml:space="preserve"> April</w:t>
+            </w:r>
+            <w:r>
+              <w:rPr>
+                <w:rFonts w:ascii="Times New Roman" w:hAnsi="Times New Roman" w:cs="Times New Roman"/>
+                <w:noProof/>
+                <w:sz w:val="24"/>
+                <w:szCs w:val="24"/>
+                <w:lang w:val="en-US"/>
+              </w:rPr>
+              <w:t xml:space="preserve"> 2022)</w:t>
+            </w:r>
+          </w:p>
+        </w:tc>
+        <w:tc>
+          <w:tcPr>
+            <w:tcW w:w="1255" w:type="dxa"/>
+            <w:vAlign w:val="center"/>
+          </w:tcPr>
+          <w:p>
+            <w:pPr>
+              <w:spacing w:line="240" w:lineRule="auto"/>
+              <w:jc w:val="center"/>
+              <w:rPr>
+                <w:rFonts w:ascii="Times New Roman" w:hAnsi="Times New Roman" w:cs="Times New Roman"/>
+                <w:noProof/>
+                <w:sz w:val="24"/>
+                <w:szCs w:val="24"/>
+                <w:lang w:val="en-US"/>
+              </w:rPr>
+            </w:pPr>
+            <w:r>
+              <w:rPr>
+                <w:rFonts w:ascii="Times New Roman" w:hAnsi="Times New Roman" w:cs="Times New Roman"/>
+                <w:noProof/>
+                <w:sz w:val="24"/>
+                <w:szCs w:val="24"/>
+                <w:lang w:val="en-US"/>
+              </w:rPr>
+              <w:t>29,3 cm</w:t>
+            </w:r>
+          </w:p>
+        </w:tc>
+        <w:tc>
+          <w:tcPr>
+            <w:tcW w:w="1559" w:type="dxa"/>
+            <w:vAlign w:val="center"/>
+          </w:tcPr>
+          <w:p>
+            <w:pPr>
+              <w:spacing w:line="240" w:lineRule="auto"/>
+              <w:jc w:val="center"/>
+              <w:rPr>
+                <w:rFonts w:ascii="Times New Roman" w:hAnsi="Times New Roman" w:cs="Times New Roman"/>
+                <w:noProof/>
+                <w:sz w:val="24"/>
+                <w:szCs w:val="24"/>
+              </w:rPr>
+            </w:pPr>
+            <w:r>
+              <w:rPr>
+                <w:rFonts w:ascii="Times New Roman" w:hAnsi="Times New Roman" w:cs="Times New Roman"/>
+                <w:noProof/>
+                <w:sz w:val="24"/>
+                <w:szCs w:val="24"/>
+              </w:rPr>
+              <w:drawing>
+                <wp:inline distT="0" distB="0" distL="0" distR="0" wp14:anchorId="12C5349A" wp14:editId="2474C709">
+                  <wp:extent cx="540000" cy="720000"/>
+                  <wp:effectExtent l="5397" t="0" r="0" b="0"/>
+                  <wp:docPr id="32" name="Picture 32"/>
+                  <wp:cNvGraphicFramePr>
+                    <a:graphicFrameLocks xmlns:a="http://schemas.openxmlformats.org/drawingml/2006/main" noChangeAspect="1"/>
+                  </wp:cNvGraphicFramePr>
+                  <a:graphic xmlns:a="http://schemas.openxmlformats.org/drawingml/2006/main">
+                    <a:graphicData uri="http://schemas.openxmlformats.org/drawingml/2006/picture">
+                      <pic:pic xmlns:pic="http://schemas.openxmlformats.org/drawingml/2006/picture">
+                        <pic:nvPicPr>
+                          <pic:cNvPr id="0" name="Picture 10"/>
+                          <pic:cNvPicPr>
+                            <a:picLocks noChangeAspect="1" noChangeArrowheads="1"/>
+                          </pic:cNvPicPr>
+                        </pic:nvPicPr>
+                        <pic:blipFill>
+                          <a:blip r:embed="rId38" cstate="print">
+                            <a:extLst>
+                              <a:ext uri="{28A0092B-C50C-407E-A947-70E740481C1C}">
+                                <a14:useLocalDpi xmlns:a14="http://schemas.microsoft.com/office/drawing/2010/main" val="0"/>
+                              </a:ext>
+                            </a:extLst>
+                          </a:blip>
+                          <a:srcRect/>
+                          <a:stretch>
+                            <a:fillRect/>
+                          </a:stretch>
+                        </pic:blipFill>
+                        <pic:spPr bwMode="auto">
+                          <a:xfrm rot="16200000">
+                            <a:off x="0" y="0"/>
+                            <a:ext cx="540000" cy="720000"/>
+                          </a:xfrm>
+                          <a:prstGeom prst="rect">
+                            <a:avLst/>
+                          </a:prstGeom>
+                          <a:noFill/>
+                          <a:ln>
+                            <a:noFill/>
+                          </a:ln>
+                        </pic:spPr>
+                      </pic:pic>
+                    </a:graphicData>
+                  </a:graphic>
+                </wp:inline>
+              </w:drawing>
+            </w:r>
+          </w:p>
+        </w:tc>
+        <w:tc>
+          <w:tcPr>
+            <w:tcW w:w="2539" w:type="dxa"/>
+            <w:vAlign w:val="center"/>
+          </w:tcPr>
+          <w:p>
+            <w:pPr>
+              <w:spacing w:line="240" w:lineRule="auto"/>
+              <w:rPr>
+                <w:rFonts w:ascii="Times New Roman" w:hAnsi="Times New Roman" w:cs="Times New Roman"/>
+                <w:noProof/>
+                <w:sz w:val="24"/>
+                <w:szCs w:val="24"/>
+                <w:lang w:val="en-US"/>
+              </w:rPr>
+            </w:pPr>
+            <w:r>
+              <w:rPr>
+                <w:rFonts w:ascii="Times New Roman" w:hAnsi="Times New Roman" w:cs="Times New Roman"/>
+                <w:noProof/>
+                <w:sz w:val="24"/>
+                <w:szCs w:val="24"/>
+                <w:lang w:val="en-US"/>
+              </w:rPr>
+              <w:t>-</w:t>
+            </w:r>
+          </w:p>
+        </w:tc>
+      </w:tr>
+      <w:tr>
+        <w:trPr>
+          <w:trHeight w:val="276"/>
+        </w:trPr>
+        <w:tc>
+          <w:tcPr>
+            <w:tcW w:w="638" w:type="dxa"/>
+            <w:vAlign w:val="center"/>
+          </w:tcPr>
+          <w:p>
+            <w:pPr>
+              <w:spacing w:line="240" w:lineRule="auto"/>
+              <w:jc w:val="center"/>
+              <w:rPr>
+                <w:rFonts w:ascii="Times New Roman" w:hAnsi="Times New Roman" w:cs="Times New Roman"/>
+                <w:noProof/>
+                <w:sz w:val="24"/>
+                <w:szCs w:val="24"/>
+                <w:lang w:val="en-US"/>
+              </w:rPr>
+            </w:pPr>
+            <w:r>
+              <w:rPr>
+                <w:rFonts w:ascii="Times New Roman" w:hAnsi="Times New Roman" w:cs="Times New Roman"/>
+                <w:noProof/>
+                <w:sz w:val="24"/>
+                <w:szCs w:val="24"/>
+                <w:lang w:val="en-US"/>
+              </w:rPr>
+              <w:t>6.</w:t>
+            </w:r>
+          </w:p>
+        </w:tc>
+        <w:tc>
+          <w:tcPr>
+            <w:tcW w:w="1930" w:type="dxa"/>
+            <w:vAlign w:val="center"/>
+          </w:tcPr>
+          <w:p>
+            <w:pPr>
+              <w:spacing w:line="240" w:lineRule="auto"/>
+              <w:jc w:val="center"/>
+              <w:rPr>
+                <w:rFonts w:ascii="Times New Roman" w:hAnsi="Times New Roman" w:cs="Times New Roman"/>
+                <w:noProof/>
+                <w:sz w:val="24"/>
+                <w:szCs w:val="24"/>
+                <w:lang w:val="en-US"/>
+              </w:rPr>
+            </w:pPr>
+            <w:r>
+              <w:rPr>
+                <w:rFonts w:ascii="Times New Roman" w:hAnsi="Times New Roman" w:cs="Times New Roman"/>
+                <w:noProof/>
+                <w:sz w:val="24"/>
+                <w:szCs w:val="24"/>
+                <w:lang w:val="en-US"/>
+              </w:rPr>
+              <w:t>Pekan ke-</w:t>
+            </w:r>
+            <w:r>
+              <w:rPr>
+                <w:rFonts w:ascii="Times New Roman" w:hAnsi="Times New Roman" w:cs="Times New Roman"/>
+                <w:noProof/>
+                <w:sz w:val="24"/>
+                <w:szCs w:val="24"/>
+                <w:lang w:val="en-US"/>
+              </w:rPr>
+              <w:t>6</w:t>
+            </w:r>
+          </w:p>
+          <w:p>
+            <w:pPr>
+              <w:spacing w:line="240" w:lineRule="auto"/>
+              <w:jc w:val="center"/>
+              <w:rPr>
+                <w:rFonts w:ascii="Times New Roman" w:hAnsi="Times New Roman" w:cs="Times New Roman"/>
+                <w:noProof/>
+                <w:sz w:val="24"/>
+                <w:szCs w:val="24"/>
+                <w:lang w:val="en-US"/>
+              </w:rPr>
+            </w:pPr>
+            <w:r>
+              <w:rPr>
+                <w:rFonts w:ascii="Times New Roman" w:hAnsi="Times New Roman" w:cs="Times New Roman"/>
+                <w:noProof/>
+                <w:sz w:val="24"/>
+                <w:szCs w:val="24"/>
+                <w:lang w:val="en-US"/>
+              </w:rPr>
+              <w:t>(</w:t>
+            </w:r>
+            <w:r>
+              <w:rPr>
+                <w:rFonts w:ascii="Times New Roman" w:hAnsi="Times New Roman" w:cs="Times New Roman"/>
+                <w:noProof/>
+                <w:sz w:val="24"/>
+                <w:szCs w:val="24"/>
+                <w:lang w:val="en-US"/>
+              </w:rPr>
+              <w:t>8 April 2022</w:t>
+            </w:r>
+            <w:r>
+              <w:rPr>
+                <w:rFonts w:ascii="Times New Roman" w:hAnsi="Times New Roman" w:cs="Times New Roman"/>
+                <w:noProof/>
+                <w:sz w:val="24"/>
+                <w:szCs w:val="24"/>
+                <w:lang w:val="en-US"/>
+              </w:rPr>
+              <w:t>)</w:t>
+            </w:r>
+          </w:p>
+        </w:tc>
+        <w:tc>
+          <w:tcPr>
+            <w:tcW w:w="1255" w:type="dxa"/>
+            <w:vAlign w:val="center"/>
+          </w:tcPr>
+          <w:p>
+            <w:pPr>
+              <w:spacing w:line="240" w:lineRule="auto"/>
+              <w:jc w:val="center"/>
+              <w:rPr>
+                <w:rFonts w:ascii="Times New Roman" w:hAnsi="Times New Roman" w:cs="Times New Roman"/>
+                <w:noProof/>
+                <w:sz w:val="24"/>
+                <w:szCs w:val="24"/>
+                <w:lang w:val="en-US"/>
+              </w:rPr>
+            </w:pPr>
+            <w:r>
+              <w:rPr>
+                <w:rFonts w:ascii="Times New Roman" w:hAnsi="Times New Roman" w:cs="Times New Roman"/>
+                <w:noProof/>
+                <w:sz w:val="24"/>
+                <w:szCs w:val="24"/>
+                <w:lang w:val="en-US"/>
+              </w:rPr>
+              <w:t>34,8 cm</w:t>
+            </w:r>
+          </w:p>
+        </w:tc>
+        <w:tc>
+          <w:tcPr>
+            <w:tcW w:w="1559" w:type="dxa"/>
+            <w:vAlign w:val="center"/>
+          </w:tcPr>
+          <w:p>
+            <w:pPr>
+              <w:spacing w:line="240" w:lineRule="auto"/>
+              <w:jc w:val="center"/>
+              <w:rPr>
+                <w:rFonts w:ascii="Times New Roman" w:hAnsi="Times New Roman" w:cs="Times New Roman"/>
+                <w:noProof/>
+                <w:sz w:val="24"/>
+                <w:szCs w:val="24"/>
+              </w:rPr>
+            </w:pPr>
+            <w:r>
+              <w:rPr>
+                <w:rFonts w:ascii="Times New Roman" w:hAnsi="Times New Roman" w:cs="Times New Roman"/>
+                <w:noProof/>
+                <w:sz w:val="24"/>
+                <w:szCs w:val="24"/>
+              </w:rPr>
+              <w:drawing>
+                <wp:inline distT="0" distB="0" distL="0" distR="0" wp14:anchorId="66B9C113" wp14:editId="766E2D92">
+                  <wp:extent cx="720000" cy="539137"/>
+                  <wp:effectExtent l="0" t="0" r="4445" b="0"/>
+                  <wp:docPr id="33" name="Picture 33"/>
+                  <wp:cNvGraphicFramePr>
+                    <a:graphicFrameLocks xmlns:a="http://schemas.openxmlformats.org/drawingml/2006/main" noChangeAspect="1"/>
+                  </wp:cNvGraphicFramePr>
+                  <a:graphic xmlns:a="http://schemas.openxmlformats.org/drawingml/2006/main">
+                    <a:graphicData uri="http://schemas.openxmlformats.org/drawingml/2006/picture">
+                      <pic:pic xmlns:pic="http://schemas.openxmlformats.org/drawingml/2006/picture">
+                        <pic:nvPicPr>
+                          <pic:cNvPr id="0" name="Picture 11"/>
+                          <pic:cNvPicPr>
+                            <a:picLocks noChangeAspect="1" noChangeArrowheads="1"/>
+                          </pic:cNvPicPr>
+                        </pic:nvPicPr>
+                        <pic:blipFill>
+                          <a:blip r:embed="rId39" cstate="print">
+                            <a:extLst>
+                              <a:ext uri="{28A0092B-C50C-407E-A947-70E740481C1C}">
+                                <a14:useLocalDpi xmlns:a14="http://schemas.microsoft.com/office/drawing/2010/main" val="0"/>
+                              </a:ext>
+                            </a:extLst>
+                          </a:blip>
+                          <a:srcRect/>
+                          <a:stretch>
+                            <a:fillRect/>
+                          </a:stretch>
+                        </pic:blipFill>
+                        <pic:spPr bwMode="auto">
+                          <a:xfrm>
+                            <a:off x="0" y="0"/>
+                            <a:ext cx="720000" cy="539137"/>
+                          </a:xfrm>
+                          <a:prstGeom prst="rect">
+                            <a:avLst/>
+                          </a:prstGeom>
+                          <a:noFill/>
+                          <a:ln>
+                            <a:noFill/>
+                          </a:ln>
+                        </pic:spPr>
+                      </pic:pic>
+                    </a:graphicData>
+                  </a:graphic>
+                </wp:inline>
+              </w:drawing>
+            </w:r>
+          </w:p>
+        </w:tc>
+        <w:tc>
+          <w:tcPr>
+            <w:tcW w:w="2539" w:type="dxa"/>
+            <w:vAlign w:val="center"/>
+          </w:tcPr>
+          <w:p>
+            <w:pPr>
+              <w:spacing w:line="240" w:lineRule="auto"/>
+              <w:rPr>
+                <w:rFonts w:ascii="Times New Roman" w:hAnsi="Times New Roman" w:cs="Times New Roman"/>
+                <w:noProof/>
+                <w:sz w:val="24"/>
+                <w:szCs w:val="24"/>
+                <w:lang w:val="en-US"/>
+              </w:rPr>
+            </w:pPr>
+            <w:r>
+              <w:rPr>
+                <w:rFonts w:ascii="Times New Roman" w:hAnsi="Times New Roman" w:cs="Times New Roman"/>
+                <w:noProof/>
+                <w:sz w:val="24"/>
+                <w:szCs w:val="24"/>
+                <w:lang w:val="en-US"/>
+              </w:rPr>
+              <w:t>-</w:t>
+            </w:r>
+          </w:p>
+        </w:tc>
+      </w:tr>
+      <w:tr>
+        <w:trPr>
+          <w:trHeight w:val="276"/>
+        </w:trPr>
+        <w:tc>
+          <w:tcPr>
+            <w:tcW w:w="638" w:type="dxa"/>
+            <w:vAlign w:val="center"/>
+          </w:tcPr>
+          <w:p>
+            <w:pPr>
+              <w:spacing w:line="240" w:lineRule="auto"/>
+              <w:jc w:val="center"/>
+              <w:rPr>
+                <w:rFonts w:ascii="Times New Roman" w:hAnsi="Times New Roman" w:cs="Times New Roman"/>
+                <w:noProof/>
+                <w:sz w:val="24"/>
+                <w:szCs w:val="24"/>
+                <w:lang w:val="en-US"/>
+              </w:rPr>
+            </w:pPr>
+            <w:r>
+              <w:rPr>
+                <w:rFonts w:ascii="Times New Roman" w:hAnsi="Times New Roman" w:cs="Times New Roman"/>
+                <w:noProof/>
+                <w:sz w:val="24"/>
+                <w:szCs w:val="24"/>
+                <w:lang w:val="en-US"/>
+              </w:rPr>
+              <w:t>7.</w:t>
+            </w:r>
+          </w:p>
+        </w:tc>
+        <w:tc>
+          <w:tcPr>
+            <w:tcW w:w="1930" w:type="dxa"/>
+            <w:vAlign w:val="center"/>
+          </w:tcPr>
+          <w:p>
+            <w:pPr>
+              <w:spacing w:line="240" w:lineRule="auto"/>
+              <w:jc w:val="center"/>
+              <w:rPr>
+                <w:rFonts w:ascii="Times New Roman" w:hAnsi="Times New Roman" w:cs="Times New Roman"/>
+                <w:noProof/>
+                <w:sz w:val="24"/>
+                <w:szCs w:val="24"/>
+                <w:lang w:val="en-US"/>
+              </w:rPr>
+            </w:pPr>
+            <w:r>
+              <w:rPr>
+                <w:rFonts w:ascii="Times New Roman" w:hAnsi="Times New Roman" w:cs="Times New Roman"/>
+                <w:noProof/>
+                <w:sz w:val="24"/>
+                <w:szCs w:val="24"/>
+                <w:lang w:val="en-US"/>
+              </w:rPr>
+              <w:t>Pekan ke-</w:t>
+            </w:r>
+            <w:r>
+              <w:rPr>
+                <w:rFonts w:ascii="Times New Roman" w:hAnsi="Times New Roman" w:cs="Times New Roman"/>
+                <w:noProof/>
+                <w:sz w:val="24"/>
+                <w:szCs w:val="24"/>
+                <w:lang w:val="en-US"/>
+              </w:rPr>
+              <w:t>7</w:t>
+            </w:r>
+          </w:p>
+          <w:p>
+            <w:pPr>
+              <w:spacing w:line="240" w:lineRule="auto"/>
+              <w:jc w:val="center"/>
+              <w:rPr>
+                <w:rFonts w:ascii="Times New Roman" w:hAnsi="Times New Roman" w:cs="Times New Roman"/>
+                <w:noProof/>
+                <w:sz w:val="24"/>
+                <w:szCs w:val="24"/>
+                <w:lang w:val="en-US"/>
+              </w:rPr>
+            </w:pPr>
+            <w:r>
+              <w:rPr>
+                <w:rFonts w:ascii="Times New Roman" w:hAnsi="Times New Roman" w:cs="Times New Roman"/>
+                <w:noProof/>
+                <w:sz w:val="24"/>
+                <w:szCs w:val="24"/>
+                <w:lang w:val="en-US"/>
+              </w:rPr>
+              <w:t>(</w:t>
+            </w:r>
+            <w:r>
+              <w:rPr>
+                <w:rFonts w:ascii="Times New Roman" w:hAnsi="Times New Roman" w:cs="Times New Roman"/>
+                <w:noProof/>
+                <w:sz w:val="24"/>
+                <w:szCs w:val="24"/>
+                <w:lang w:val="en-US"/>
+              </w:rPr>
+              <w:t>15</w:t>
+            </w:r>
+            <w:r>
+              <w:rPr>
+                <w:rFonts w:ascii="Times New Roman" w:hAnsi="Times New Roman" w:cs="Times New Roman"/>
+                <w:noProof/>
+                <w:sz w:val="24"/>
+                <w:szCs w:val="24"/>
+                <w:lang w:val="en-US"/>
+              </w:rPr>
+              <w:t xml:space="preserve"> </w:t>
+            </w:r>
+            <w:r>
+              <w:rPr>
+                <w:rFonts w:ascii="Times New Roman" w:hAnsi="Times New Roman" w:cs="Times New Roman"/>
+                <w:noProof/>
+                <w:sz w:val="24"/>
+                <w:szCs w:val="24"/>
+                <w:lang w:val="en-US"/>
+              </w:rPr>
+              <w:t>April 2022</w:t>
+            </w:r>
+            <w:r>
+              <w:rPr>
+                <w:rFonts w:ascii="Times New Roman" w:hAnsi="Times New Roman" w:cs="Times New Roman"/>
+                <w:noProof/>
+                <w:sz w:val="24"/>
+                <w:szCs w:val="24"/>
+                <w:lang w:val="en-US"/>
+              </w:rPr>
+              <w:t>)</w:t>
+            </w:r>
+          </w:p>
+        </w:tc>
+        <w:tc>
+          <w:tcPr>
+            <w:tcW w:w="1255" w:type="dxa"/>
+            <w:vAlign w:val="center"/>
+          </w:tcPr>
+          <w:p>
+            <w:pPr>
+              <w:spacing w:line="240" w:lineRule="auto"/>
+              <w:jc w:val="center"/>
+              <w:rPr>
+                <w:rFonts w:ascii="Times New Roman" w:hAnsi="Times New Roman" w:cs="Times New Roman"/>
+                <w:noProof/>
+                <w:sz w:val="24"/>
+                <w:szCs w:val="24"/>
+                <w:lang w:val="en-US"/>
+              </w:rPr>
+            </w:pPr>
+            <w:r>
+              <w:rPr>
+                <w:rFonts w:ascii="Times New Roman" w:hAnsi="Times New Roman" w:cs="Times New Roman"/>
+                <w:noProof/>
+                <w:sz w:val="24"/>
+                <w:szCs w:val="24"/>
+                <w:lang w:val="en-US"/>
+              </w:rPr>
+              <w:t>47,1 cm</w:t>
+            </w:r>
+          </w:p>
+        </w:tc>
+        <w:tc>
+          <w:tcPr>
+            <w:tcW w:w="1559" w:type="dxa"/>
+            <w:vAlign w:val="center"/>
+          </w:tcPr>
+          <w:p>
+            <w:pPr>
+              <w:spacing w:line="240" w:lineRule="auto"/>
+              <w:jc w:val="center"/>
+              <w:rPr>
+                <w:rFonts w:ascii="Times New Roman" w:hAnsi="Times New Roman" w:cs="Times New Roman"/>
+                <w:noProof/>
+                <w:sz w:val="24"/>
+                <w:szCs w:val="24"/>
+              </w:rPr>
+            </w:pPr>
+            <w:r>
+              <w:rPr>
+                <w:rFonts w:ascii="Times New Roman" w:hAnsi="Times New Roman" w:cs="Times New Roman"/>
+                <w:noProof/>
+                <w:sz w:val="24"/>
+                <w:szCs w:val="24"/>
+              </w:rPr>
+              <w:drawing>
+                <wp:inline distT="0" distB="0" distL="0" distR="0" wp14:anchorId="0D6C9D71" wp14:editId="5146E5CC">
+                  <wp:extent cx="540000" cy="720000"/>
+                  <wp:effectExtent l="0" t="0" r="0" b="4445"/>
+                  <wp:docPr id="34" name="Picture 34"/>
+                  <wp:cNvGraphicFramePr>
+                    <a:graphicFrameLocks xmlns:a="http://schemas.openxmlformats.org/drawingml/2006/main" noChangeAspect="1"/>
+                  </wp:cNvGraphicFramePr>
+                  <a:graphic xmlns:a="http://schemas.openxmlformats.org/drawingml/2006/main">
+                    <a:graphicData uri="http://schemas.openxmlformats.org/drawingml/2006/picture">
+                      <pic:pic xmlns:pic="http://schemas.openxmlformats.org/drawingml/2006/picture">
+                        <pic:nvPicPr>
+                          <pic:cNvPr id="0" name="Picture 12"/>
+                          <pic:cNvPicPr>
+                            <a:picLocks noChangeAspect="1" noChangeArrowheads="1"/>
+                          </pic:cNvPicPr>
+                        </pic:nvPicPr>
+                        <pic:blipFill>
+                          <a:blip r:embed="rId40" cstate="print">
+                            <a:extLst>
+                              <a:ext uri="{28A0092B-C50C-407E-A947-70E740481C1C}">
+                                <a14:useLocalDpi xmlns:a14="http://schemas.microsoft.com/office/drawing/2010/main" val="0"/>
+                              </a:ext>
+                            </a:extLst>
+                          </a:blip>
+                          <a:srcRect/>
+                          <a:stretch>
+                            <a:fillRect/>
+                          </a:stretch>
+                        </pic:blipFill>
+                        <pic:spPr bwMode="auto">
+                          <a:xfrm>
+                            <a:off x="0" y="0"/>
+                            <a:ext cx="540000" cy="720000"/>
+                          </a:xfrm>
+                          <a:prstGeom prst="rect">
+                            <a:avLst/>
+                          </a:prstGeom>
+                          <a:noFill/>
+                          <a:ln>
+                            <a:noFill/>
+                          </a:ln>
+                        </pic:spPr>
+                      </pic:pic>
+                    </a:graphicData>
+                  </a:graphic>
+                </wp:inline>
+              </w:drawing>
+            </w:r>
+          </w:p>
+        </w:tc>
+        <w:tc>
+          <w:tcPr>
+            <w:tcW w:w="2539" w:type="dxa"/>
+            <w:vAlign w:val="center"/>
+          </w:tcPr>
+          <w:p>
+            <w:pPr>
+              <w:spacing w:line="240" w:lineRule="auto"/>
+              <w:rPr>
+                <w:rFonts w:ascii="Times New Roman" w:hAnsi="Times New Roman" w:cs="Times New Roman"/>
+                <w:noProof/>
+                <w:sz w:val="24"/>
+                <w:szCs w:val="24"/>
+                <w:lang w:val="en-US"/>
+              </w:rPr>
+            </w:pPr>
+            <w:r>
+              <w:rPr>
+                <w:rFonts w:ascii="Times New Roman" w:hAnsi="Times New Roman" w:cs="Times New Roman"/>
+                <w:noProof/>
+                <w:sz w:val="24"/>
+                <w:szCs w:val="24"/>
+                <w:lang w:val="en-US"/>
+              </w:rPr>
+              <w:t>-</w:t>
+            </w:r>
+          </w:p>
+        </w:tc>
+      </w:tr>
+      <w:tr>
+        <w:trPr>
+          <w:trHeight w:val="276"/>
+        </w:trPr>
+        <w:tc>
+          <w:tcPr>
+            <w:tcW w:w="638" w:type="dxa"/>
+            <w:vAlign w:val="center"/>
+          </w:tcPr>
+          <w:p>
+            <w:pPr>
+              <w:spacing w:line="240" w:lineRule="auto"/>
+              <w:jc w:val="center"/>
+              <w:rPr>
+                <w:rFonts w:ascii="Times New Roman" w:hAnsi="Times New Roman" w:cs="Times New Roman"/>
+                <w:noProof/>
+                <w:sz w:val="24"/>
+                <w:szCs w:val="24"/>
+                <w:lang w:val="en-US"/>
+              </w:rPr>
+            </w:pPr>
+            <w:r>
+              <w:rPr>
+                <w:rFonts w:ascii="Times New Roman" w:hAnsi="Times New Roman" w:cs="Times New Roman"/>
+                <w:noProof/>
+                <w:sz w:val="24"/>
+                <w:szCs w:val="24"/>
+                <w:lang w:val="en-US"/>
+              </w:rPr>
+              <w:t>8.</w:t>
+            </w:r>
+          </w:p>
+        </w:tc>
+        <w:tc>
+          <w:tcPr>
+            <w:tcW w:w="1930" w:type="dxa"/>
+            <w:vAlign w:val="center"/>
+          </w:tcPr>
+          <w:p>
+            <w:pPr>
+              <w:spacing w:line="240" w:lineRule="auto"/>
+              <w:jc w:val="center"/>
+              <w:rPr>
+                <w:rFonts w:ascii="Times New Roman" w:hAnsi="Times New Roman" w:cs="Times New Roman"/>
+                <w:noProof/>
+                <w:sz w:val="24"/>
+                <w:szCs w:val="24"/>
+                <w:lang w:val="en-US"/>
+              </w:rPr>
+            </w:pPr>
+            <w:r>
+              <w:rPr>
+                <w:rFonts w:ascii="Times New Roman" w:hAnsi="Times New Roman" w:cs="Times New Roman"/>
+                <w:noProof/>
+                <w:sz w:val="24"/>
+                <w:szCs w:val="24"/>
+                <w:lang w:val="en-US"/>
+              </w:rPr>
+              <w:t>Pekan ke-</w:t>
+            </w:r>
+            <w:r>
+              <w:rPr>
+                <w:rFonts w:ascii="Times New Roman" w:hAnsi="Times New Roman" w:cs="Times New Roman"/>
+                <w:noProof/>
+                <w:sz w:val="24"/>
+                <w:szCs w:val="24"/>
+                <w:lang w:val="en-US"/>
+              </w:rPr>
+              <w:t>8</w:t>
+            </w:r>
+          </w:p>
+          <w:p>
+            <w:pPr>
+              <w:spacing w:line="240" w:lineRule="auto"/>
+              <w:jc w:val="center"/>
+              <w:rPr>
+                <w:rFonts w:ascii="Times New Roman" w:hAnsi="Times New Roman" w:cs="Times New Roman"/>
+                <w:noProof/>
+                <w:sz w:val="24"/>
+                <w:szCs w:val="24"/>
+                <w:lang w:val="en-US"/>
+              </w:rPr>
+            </w:pPr>
+            <w:r>
+              <w:rPr>
+                <w:rFonts w:ascii="Times New Roman" w:hAnsi="Times New Roman" w:cs="Times New Roman"/>
+                <w:noProof/>
+                <w:sz w:val="24"/>
+                <w:szCs w:val="24"/>
+                <w:lang w:val="en-US"/>
+              </w:rPr>
+              <w:t>(</w:t>
+            </w:r>
+            <w:r>
+              <w:rPr>
+                <w:rFonts w:ascii="Times New Roman" w:hAnsi="Times New Roman" w:cs="Times New Roman"/>
+                <w:noProof/>
+                <w:sz w:val="24"/>
+                <w:szCs w:val="24"/>
+                <w:lang w:val="en-US"/>
+              </w:rPr>
+              <w:t>22</w:t>
+            </w:r>
+            <w:r>
+              <w:rPr>
+                <w:rFonts w:ascii="Times New Roman" w:hAnsi="Times New Roman" w:cs="Times New Roman"/>
+                <w:noProof/>
+                <w:sz w:val="24"/>
+                <w:szCs w:val="24"/>
+                <w:lang w:val="en-US"/>
+              </w:rPr>
+              <w:t xml:space="preserve"> April 2022</w:t>
+            </w:r>
+            <w:r>
+              <w:rPr>
+                <w:rFonts w:ascii="Times New Roman" w:hAnsi="Times New Roman" w:cs="Times New Roman"/>
+                <w:noProof/>
+                <w:sz w:val="24"/>
+                <w:szCs w:val="24"/>
+                <w:lang w:val="en-US"/>
+              </w:rPr>
+              <w:t>)</w:t>
+            </w:r>
+          </w:p>
+        </w:tc>
+        <w:tc>
+          <w:tcPr>
+            <w:tcW w:w="1255" w:type="dxa"/>
+            <w:vAlign w:val="center"/>
+          </w:tcPr>
+          <w:p>
+            <w:pPr>
+              <w:spacing w:line="240" w:lineRule="auto"/>
+              <w:jc w:val="center"/>
+              <w:rPr>
+                <w:rFonts w:ascii="Times New Roman" w:hAnsi="Times New Roman" w:cs="Times New Roman"/>
+                <w:noProof/>
+                <w:sz w:val="24"/>
+                <w:szCs w:val="24"/>
+                <w:lang w:val="en-US"/>
+              </w:rPr>
+            </w:pPr>
+            <w:r>
+              <w:rPr>
+                <w:rFonts w:ascii="Times New Roman" w:hAnsi="Times New Roman" w:cs="Times New Roman"/>
+                <w:noProof/>
+                <w:sz w:val="24"/>
+                <w:szCs w:val="24"/>
+                <w:lang w:val="en-US"/>
+              </w:rPr>
+              <w:t>51,</w:t>
+            </w:r>
+            <w:r>
+              <w:rPr>
+                <w:rFonts w:ascii="Times New Roman" w:hAnsi="Times New Roman" w:cs="Times New Roman"/>
+                <w:noProof/>
+                <w:sz w:val="24"/>
+                <w:szCs w:val="24"/>
+                <w:lang w:val="en-US"/>
+              </w:rPr>
+              <w:t>9</w:t>
+            </w:r>
+            <w:r>
+              <w:rPr>
+                <w:rFonts w:ascii="Times New Roman" w:hAnsi="Times New Roman" w:cs="Times New Roman"/>
+                <w:noProof/>
+                <w:sz w:val="24"/>
+                <w:szCs w:val="24"/>
+                <w:lang w:val="en-US"/>
+              </w:rPr>
+              <w:t xml:space="preserve"> cm</w:t>
+            </w:r>
+          </w:p>
+        </w:tc>
+        <w:tc>
+          <w:tcPr>
+            <w:tcW w:w="1559" w:type="dxa"/>
+            <w:vAlign w:val="center"/>
+          </w:tcPr>
+          <w:p>
+            <w:pPr>
+              <w:spacing w:line="240" w:lineRule="auto"/>
+              <w:jc w:val="center"/>
+              <w:rPr>
+                <w:rFonts w:ascii="Times New Roman" w:hAnsi="Times New Roman" w:cs="Times New Roman"/>
+                <w:noProof/>
+                <w:sz w:val="24"/>
+                <w:szCs w:val="24"/>
+              </w:rPr>
+            </w:pPr>
+            <w:r>
+              <w:rPr>
+                <w:rFonts w:ascii="Times New Roman" w:hAnsi="Times New Roman" w:cs="Times New Roman"/>
+                <w:noProof/>
+                <w:sz w:val="24"/>
+                <w:szCs w:val="24"/>
+              </w:rPr>
+              <w:drawing>
+                <wp:inline distT="0" distB="0" distL="0" distR="0" wp14:anchorId="7F34BA30" wp14:editId="3D30FF85">
+                  <wp:extent cx="720000" cy="539137"/>
+                  <wp:effectExtent l="0" t="0" r="4445" b="0"/>
+                  <wp:docPr id="35" name="Picture 35"/>
+                  <wp:cNvGraphicFramePr>
+                    <a:graphicFrameLocks xmlns:a="http://schemas.openxmlformats.org/drawingml/2006/main" noChangeAspect="1"/>
+                  </wp:cNvGraphicFramePr>
+                  <a:graphic xmlns:a="http://schemas.openxmlformats.org/drawingml/2006/main">
+                    <a:graphicData uri="http://schemas.openxmlformats.org/drawingml/2006/picture">
+                      <pic:pic xmlns:pic="http://schemas.openxmlformats.org/drawingml/2006/picture">
+                        <pic:nvPicPr>
+                          <pic:cNvPr id="0" name="Picture 13"/>
+                          <pic:cNvPicPr>
+                            <a:picLocks noChangeAspect="1" noChangeArrowheads="1"/>
+                          </pic:cNvPicPr>
+                        </pic:nvPicPr>
+                        <pic:blipFill>
+                          <a:blip r:embed="rId41" cstate="print">
+                            <a:extLst>
+                              <a:ext uri="{28A0092B-C50C-407E-A947-70E740481C1C}">
+                                <a14:useLocalDpi xmlns:a14="http://schemas.microsoft.com/office/drawing/2010/main" val="0"/>
+                              </a:ext>
+                            </a:extLst>
+                          </a:blip>
+                          <a:srcRect/>
+                          <a:stretch>
+                            <a:fillRect/>
+                          </a:stretch>
+                        </pic:blipFill>
+                        <pic:spPr bwMode="auto">
+                          <a:xfrm>
+                            <a:off x="0" y="0"/>
+                            <a:ext cx="720000" cy="539137"/>
+                          </a:xfrm>
+                          <a:prstGeom prst="rect">
+                            <a:avLst/>
+                          </a:prstGeom>
+                          <a:noFill/>
+                          <a:ln>
+                            <a:noFill/>
+                          </a:ln>
+                        </pic:spPr>
+                      </pic:pic>
+                    </a:graphicData>
+                  </a:graphic>
+                </wp:inline>
+              </w:drawing>
+            </w:r>
+          </w:p>
+        </w:tc>
+        <w:tc>
+          <w:tcPr>
+            <w:tcW w:w="2539" w:type="dxa"/>
+            <w:vAlign w:val="center"/>
+          </w:tcPr>
+          <w:p>
+            <w:pPr>
+              <w:spacing w:line="240" w:lineRule="auto"/>
+              <w:rPr>
+                <w:rFonts w:ascii="Times New Roman" w:hAnsi="Times New Roman" w:cs="Times New Roman"/>
+                <w:noProof/>
+                <w:sz w:val="24"/>
+                <w:szCs w:val="24"/>
+                <w:lang w:val="en-US"/>
+              </w:rPr>
+            </w:pPr>
+            <w:r>
+              <w:rPr>
+                <w:rFonts w:ascii="Times New Roman" w:hAnsi="Times New Roman" w:cs="Times New Roman"/>
+                <w:noProof/>
+                <w:sz w:val="24"/>
+                <w:szCs w:val="24"/>
+                <w:lang w:val="en-US"/>
+              </w:rPr>
+              <w:t>Masa pembuahan</w:t>
+            </w:r>
+          </w:p>
+        </w:tc>
+      </w:tr>
+      <w:tr>
+        <w:trPr>
+          <w:trHeight w:val="276"/>
+        </w:trPr>
+        <w:tc>
+          <w:tcPr>
+            <w:tcW w:w="638" w:type="dxa"/>
+            <w:vAlign w:val="center"/>
+          </w:tcPr>
+          <w:p>
+            <w:pPr>
+              <w:spacing w:line="240" w:lineRule="auto"/>
+              <w:jc w:val="center"/>
+              <w:rPr>
+                <w:rFonts w:ascii="Times New Roman" w:hAnsi="Times New Roman" w:cs="Times New Roman"/>
+                <w:noProof/>
+                <w:sz w:val="24"/>
+                <w:szCs w:val="24"/>
+                <w:lang w:val="en-US"/>
+              </w:rPr>
+            </w:pPr>
+            <w:r>
+              <w:rPr>
+                <w:rFonts w:ascii="Times New Roman" w:hAnsi="Times New Roman" w:cs="Times New Roman"/>
+                <w:noProof/>
+                <w:sz w:val="24"/>
+                <w:szCs w:val="24"/>
+                <w:lang w:val="en-US"/>
+              </w:rPr>
+              <w:t>9.</w:t>
+            </w:r>
+          </w:p>
+        </w:tc>
+        <w:tc>
+          <w:tcPr>
+            <w:tcW w:w="1930" w:type="dxa"/>
+            <w:vAlign w:val="center"/>
+          </w:tcPr>
+          <w:p>
+            <w:pPr>
+              <w:spacing w:line="240" w:lineRule="auto"/>
+              <w:jc w:val="center"/>
+              <w:rPr>
+                <w:rFonts w:ascii="Times New Roman" w:hAnsi="Times New Roman" w:cs="Times New Roman"/>
+                <w:noProof/>
+                <w:sz w:val="24"/>
+                <w:szCs w:val="24"/>
+                <w:lang w:val="en-US"/>
               </w:rPr>
             </w:pPr>
           </w:p>
         </w:tc>
         <w:tc>
           <w:tcPr>
-            <w:tcW w:w="2835" w:type="dxa"/>
+            <w:tcW w:w="1255" w:type="dxa"/>
+            <w:vAlign w:val="center"/>
+          </w:tcPr>
+          <w:p>
+            <w:pPr>
+              <w:spacing w:line="240" w:lineRule="auto"/>
+              <w:jc w:val="center"/>
+              <w:rPr>
+                <w:rFonts w:ascii="Times New Roman" w:hAnsi="Times New Roman" w:cs="Times New Roman"/>
+                <w:noProof/>
+                <w:sz w:val="24"/>
+                <w:szCs w:val="24"/>
+              </w:rPr>
+            </w:pPr>
+          </w:p>
+        </w:tc>
+        <w:tc>
+          <w:tcPr>
+            <w:tcW w:w="1559" w:type="dxa"/>
+            <w:vAlign w:val="center"/>
+          </w:tcPr>
+          <w:p>
+            <w:pPr>
+              <w:spacing w:line="240" w:lineRule="auto"/>
+              <w:jc w:val="center"/>
+              <w:rPr>
+                <w:rFonts w:ascii="Times New Roman" w:hAnsi="Times New Roman" w:cs="Times New Roman"/>
+                <w:noProof/>
+                <w:sz w:val="24"/>
+                <w:szCs w:val="24"/>
+              </w:rPr>
+            </w:pPr>
+          </w:p>
+        </w:tc>
+        <w:tc>
+          <w:tcPr>
+            <w:tcW w:w="2539" w:type="dxa"/>
             <w:vAlign w:val="center"/>
           </w:tcPr>
           <w:p>
@@ -23426,7 +25556,7 @@
         </w:trPr>
         <w:tc>
           <w:tcPr>
-            <w:tcW w:w="704" w:type="dxa"/>
+            <w:tcW w:w="638" w:type="dxa"/>
             <w:vAlign w:val="center"/>
           </w:tcPr>
           <w:p>
@@ -23449,13 +25579,13 @@
                 <w:szCs w:val="24"/>
                 <w:lang w:val="en-US"/>
               </w:rPr>
-              <w:t>2.</w:t>
+              <w:t>10.</w:t>
             </w:r>
           </w:p>
         </w:tc>
         <w:tc>
           <w:tcPr>
-            <w:tcW w:w="2126" w:type="dxa"/>
+            <w:tcW w:w="1930" w:type="dxa"/>
             <w:vAlign w:val="center"/>
           </w:tcPr>
           <w:p>
@@ -23470,98 +25600,17 @@
                 <w:lang w:val="en-US"/>
               </w:rPr>
             </w:pPr>
-            <w:r>
-              <w:rPr>
-                <w:rFonts w:ascii="Times New Roman" w:hAnsi="Times New Roman" w:cs="Times New Roman"/>
-                <w:noProof/>
-                <w:sz w:val="24"/>
-                <w:szCs w:val="24"/>
-                <w:lang w:val="en-US"/>
-              </w:rPr>
-              <w:t>Pekan ke-</w:t>
-            </w:r>
-            <w:r>
-              <w:rPr>
-                <w:rFonts w:ascii="Times New Roman" w:hAnsi="Times New Roman" w:cs="Times New Roman"/>
-                <w:noProof/>
-                <w:sz w:val="24"/>
-                <w:szCs w:val="24"/>
-                <w:lang w:val="en-US"/>
-              </w:rPr>
-              <w:t>2</w:t>
-            </w:r>
-          </w:p>
-          <w:p>
-            <w:pPr>
-              <w:spacing w:line="240" w:lineRule="auto"/>
-              <w:jc w:val="center"/>
-              <w:rPr>
-                <w:rFonts w:ascii="Times New Roman" w:hAnsi="Times New Roman" w:cs="Times New Roman"/>
-                <w:noProof/>
-                <w:sz w:val="24"/>
-                <w:szCs w:val="24"/>
-              </w:rPr>
-            </w:pPr>
-            <w:r>
-              <w:rPr>
-                <w:rFonts w:ascii="Times New Roman" w:hAnsi="Times New Roman" w:cs="Times New Roman"/>
-                <w:noProof/>
-                <w:sz w:val="24"/>
-                <w:szCs w:val="24"/>
-                <w:lang w:val="en-US"/>
-              </w:rPr>
-              <w:t>(</w:t>
-            </w:r>
-            <w:r>
-              <w:rPr>
-                <w:rFonts w:ascii="Times New Roman" w:hAnsi="Times New Roman" w:cs="Times New Roman"/>
-                <w:noProof/>
-                <w:sz w:val="24"/>
-                <w:szCs w:val="24"/>
-                <w:lang w:val="en-US"/>
-              </w:rPr>
-              <w:t>12</w:t>
-            </w:r>
-            <w:r>
-              <w:rPr>
-                <w:rFonts w:ascii="Times New Roman" w:hAnsi="Times New Roman" w:cs="Times New Roman"/>
-                <w:noProof/>
-                <w:sz w:val="24"/>
-                <w:szCs w:val="24"/>
-                <w:lang w:val="en-US"/>
-              </w:rPr>
-              <w:t xml:space="preserve"> Maret</w:t>
-            </w:r>
-            <w:r>
-              <w:rPr>
-                <w:rFonts w:ascii="Times New Roman" w:hAnsi="Times New Roman" w:cs="Times New Roman"/>
-                <w:noProof/>
-                <w:sz w:val="24"/>
-                <w:szCs w:val="24"/>
-                <w:lang w:val="en-US"/>
-              </w:rPr>
-              <w:t xml:space="preserve"> 2022</w:t>
-            </w:r>
-            <w:r>
-              <w:rPr>
-                <w:rFonts w:ascii="Times New Roman" w:hAnsi="Times New Roman" w:cs="Times New Roman"/>
-                <w:noProof/>
-                <w:sz w:val="24"/>
-                <w:szCs w:val="24"/>
-                <w:lang w:val="en-US"/>
-              </w:rPr>
-              <w:t>)</w:t>
-            </w:r>
           </w:p>
         </w:tc>
         <w:tc>
           <w:tcPr>
-            <w:tcW w:w="2127" w:type="dxa"/>
+            <w:tcW w:w="1255" w:type="dxa"/>
             <w:vAlign w:val="center"/>
           </w:tcPr>
           <w:p>
             <w:pPr>
               <w:spacing w:line="240" w:lineRule="auto"/>
+              <w:jc w:val="center"/>
               <w:rPr>
                 <w:rFonts w:ascii="Times New Roman" w:hAnsi="Times New Roman" w:cs="Times New Roman"/>
                 <w:noProof/>
@@ -23573,12 +25622,30 @@
         </w:tc>
         <w:tc>
           <w:tcPr>
-            <w:tcW w:w="2835" w:type="dxa"/>
+            <w:tcW w:w="1559" w:type="dxa"/>
             <w:vAlign w:val="center"/>
           </w:tcPr>
           <w:p>
             <w:pPr>
               <w:spacing w:line="240" w:lineRule="auto"/>
+              <w:jc w:val="center"/>
+              <w:rPr>
+                <w:rFonts w:ascii="Times New Roman" w:hAnsi="Times New Roman" w:cs="Times New Roman"/>
+                <w:noProof/>
+                <w:sz w:val="24"/>
+                <w:szCs w:val="24"/>
+              </w:rPr>
+            </w:pPr>
+          </w:p>
+        </w:tc>
+        <w:tc>
+          <w:tcPr>
+            <w:tcW w:w="2539" w:type="dxa"/>
+            <w:vAlign w:val="center"/>
+          </w:tcPr>
+          <w:p>
+            <w:pPr>
+              <w:spacing w:line="240" w:lineRule="auto"/>
               <w:rPr>
                 <w:rFonts w:ascii="Times New Roman" w:hAnsi="Times New Roman" w:cs="Times New Roman"/>
                 <w:noProof/>
@@ -23639,6 +25706,7 @@
           <w:szCs w:val="24"/>
           <w:lang w:val="en-US"/>
         </w:rPr>
+        <w:lastRenderedPageBreak/>
         <w:t>IV</w:t>
       </w:r>
       <w:r>
@@ -24348,7 +26416,6 @@
           <w:szCs w:val="24"/>
           <w:lang w:val="en-US"/>
         </w:rPr>
-        <w:lastRenderedPageBreak/>
         <w:t>V</w:t>
       </w:r>
       <w:r>
@@ -26158,6 +28225,7 @@
         <w:rPr>
           <w:lang w:val="id-ID"/>
         </w:rPr>
+        <w:lastRenderedPageBreak/>
         <w:t>Purwono</w:t>
       </w:r>
       <w:r>
@@ -27948,8 +30016,8 @@
       </w:r>
     </w:p>
     <w:sectPr>
-      <w:headerReference w:type="default" r:id="rId34"/>
-      <w:footerReference w:type="default" r:id="rId35"/>
+      <w:headerReference w:type="default" r:id="rId42"/>
+      <w:footerReference w:type="default" r:id="rId43"/>
       <w:pgSz w:w="11906" w:h="16838"/>
       <w:pgMar w:top="1701" w:right="1701" w:bottom="1701" w:left="2274" w:header="709" w:footer="709" w:gutter="0"/>
       <w:pgNumType w:start="1"/>

</xml_diff>

<commit_message>
memperbaiki penulisan titik di bawah keterangan
</commit_message>
<xml_diff>
--- a/main.docx
+++ b/main.docx
@@ -9927,6 +9927,16 @@
           <w:noProof/>
           <w:sz w:val="20"/>
           <w:szCs w:val="20"/>
+          <w:lang w:val="en-US"/>
+        </w:rPr>
+        <w:t>.</w:t>
+      </w:r>
+      <w:r>
+        <w:rPr>
+          <w:rFonts w:ascii="Times New Roman" w:hAnsi="Times New Roman" w:cs="Times New Roman"/>
+          <w:noProof/>
+          <w:sz w:val="20"/>
+          <w:szCs w:val="20"/>
         </w:rPr>
         <w:t xml:space="preserve">   </w:t>
       </w:r>
@@ -10283,6 +10293,16 @@
           <w:noProof/>
           <w:sz w:val="20"/>
           <w:szCs w:val="20"/>
+          <w:lang w:val="en-US"/>
+        </w:rPr>
+        <w:t>.</w:t>
+      </w:r>
+      <w:r>
+        <w:rPr>
+          <w:rFonts w:ascii="Times New Roman" w:hAnsi="Times New Roman" w:cs="Times New Roman"/>
+          <w:noProof/>
+          <w:sz w:val="20"/>
+          <w:szCs w:val="20"/>
         </w:rPr>
         <w:t xml:space="preserve">   </w:t>
       </w:r>
@@ -10516,6 +10536,16 @@
           <w:noProof/>
           <w:sz w:val="20"/>
           <w:szCs w:val="20"/>
+          <w:lang w:val="en-US"/>
+        </w:rPr>
+        <w:t>.</w:t>
+      </w:r>
+      <w:r>
+        <w:rPr>
+          <w:rFonts w:ascii="Times New Roman" w:hAnsi="Times New Roman" w:cs="Times New Roman"/>
+          <w:noProof/>
+          <w:sz w:val="20"/>
+          <w:szCs w:val="20"/>
         </w:rPr>
         <w:t xml:space="preserve">   </w:t>
       </w:r>
@@ -10713,6 +10743,16 @@
           <w:szCs w:val="20"/>
         </w:rPr>
         <w:t>Gambar II.2.4</w:t>
+      </w:r>
+      <w:r>
+        <w:rPr>
+          <w:rFonts w:ascii="Times New Roman" w:hAnsi="Times New Roman" w:cs="Times New Roman"/>
+          <w:noProof/>
+          <w:sz w:val="20"/>
+          <w:szCs w:val="20"/>
+          <w:lang w:val="en-US"/>
+        </w:rPr>
+        <w:t>.</w:t>
       </w:r>
       <w:r>
         <w:rPr>
@@ -10958,6 +10998,16 @@
           <w:noProof/>
           <w:sz w:val="20"/>
           <w:szCs w:val="20"/>
+          <w:lang w:val="en-US"/>
+        </w:rPr>
+        <w:t>.</w:t>
+      </w:r>
+      <w:r>
+        <w:rPr>
+          <w:rFonts w:ascii="Times New Roman" w:hAnsi="Times New Roman" w:cs="Times New Roman"/>
+          <w:noProof/>
+          <w:sz w:val="20"/>
+          <w:szCs w:val="20"/>
         </w:rPr>
         <w:t xml:space="preserve"> </w:t>
       </w:r>
@@ -11526,7 +11576,17 @@
           <w:sz w:val="20"/>
           <w:szCs w:val="20"/>
         </w:rPr>
-        <w:t>Gambar II.3.1</w:t>
+        <w:t>Gambar II.3.</w:t>
+      </w:r>
+      <w:r>
+        <w:rPr>
+          <w:rFonts w:ascii="Times New Roman" w:hAnsi="Times New Roman" w:cs="Times New Roman"/>
+          <w:noProof/>
+          <w:sz w:val="20"/>
+          <w:szCs w:val="20"/>
+          <w:lang w:val="en-US"/>
+        </w:rPr>
+        <w:t>a.</w:t>
       </w:r>
       <w:r>
         <w:rPr>
@@ -11916,7 +11976,26 @@
           <w:sz w:val="20"/>
           <w:szCs w:val="20"/>
         </w:rPr>
-        <w:t xml:space="preserve">Gambar II.3.2   Penyakit </w:t>
+        <w:t>Gambar II.3.</w:t>
+      </w:r>
+      <w:r>
+        <w:rPr>
+          <w:rFonts w:ascii="Times New Roman" w:hAnsi="Times New Roman" w:cs="Times New Roman"/>
+          <w:noProof/>
+          <w:sz w:val="20"/>
+          <w:szCs w:val="20"/>
+          <w:lang w:val="en-US"/>
+        </w:rPr>
+        <w:t>b.</w:t>
+      </w:r>
+      <w:r>
+        <w:rPr>
+          <w:rFonts w:ascii="Times New Roman" w:hAnsi="Times New Roman" w:cs="Times New Roman"/>
+          <w:noProof/>
+          <w:sz w:val="20"/>
+          <w:szCs w:val="20"/>
+        </w:rPr>
+        <w:t xml:space="preserve">   Penyakit </w:t>
       </w:r>
       <w:r>
         <w:rPr>
@@ -18187,7 +18266,7 @@
           <w:szCs w:val="20"/>
           <w:lang w:val="en-US"/>
         </w:rPr>
-        <w:t xml:space="preserve">   </w:t>
+        <w:t>.   Re</w:t>
       </w:r>
       <w:r>
         <w:rPr>
@@ -18197,7 +18276,7 @@
           <w:szCs w:val="20"/>
           <w:lang w:val="en-US"/>
         </w:rPr>
-        <w:t>Rencana penanaman</w:t>
+        <w:t>ncana penanaman</w:t>
       </w:r>
       <w:r>
         <w:rPr>
@@ -25659,14 +25738,104 @@
     </w:tbl>
     <w:p>
       <w:pPr>
+        <w:keepNext/>
         <w:spacing w:after="0" w:line="360" w:lineRule="auto"/>
-        <w:rPr>
-          <w:rFonts w:ascii="Times New Roman" w:hAnsi="Times New Roman" w:cs="Times New Roman"/>
-          <w:noProof/>
-          <w:sz w:val="24"/>
-          <w:szCs w:val="24"/>
-        </w:rPr>
-      </w:pPr>
+        <w:jc w:val="center"/>
+        <w:rPr>
+          <w:rFonts w:ascii="Times New Roman" w:hAnsi="Times New Roman" w:cs="Times New Roman"/>
+          <w:noProof/>
+          <w:sz w:val="20"/>
+          <w:szCs w:val="20"/>
+          <w:lang w:val="en-US"/>
+        </w:rPr>
+      </w:pPr>
+      <w:r>
+        <w:rPr>
+          <w:rFonts w:ascii="Times New Roman" w:hAnsi="Times New Roman" w:cs="Times New Roman"/>
+          <w:noProof/>
+          <w:sz w:val="20"/>
+          <w:szCs w:val="20"/>
+          <w:lang w:val="en-US"/>
+        </w:rPr>
+        <w:t>Tabel</w:t>
+      </w:r>
+      <w:r>
+        <w:rPr>
+          <w:rFonts w:ascii="Times New Roman" w:hAnsi="Times New Roman" w:cs="Times New Roman"/>
+          <w:noProof/>
+          <w:sz w:val="20"/>
+          <w:szCs w:val="20"/>
+        </w:rPr>
+        <w:t xml:space="preserve"> I</w:t>
+      </w:r>
+      <w:r>
+        <w:rPr>
+          <w:rFonts w:ascii="Times New Roman" w:hAnsi="Times New Roman" w:cs="Times New Roman"/>
+          <w:noProof/>
+          <w:sz w:val="20"/>
+          <w:szCs w:val="20"/>
+          <w:lang w:val="en-US"/>
+        </w:rPr>
+        <w:t>V</w:t>
+      </w:r>
+      <w:r>
+        <w:rPr>
+          <w:rFonts w:ascii="Times New Roman" w:hAnsi="Times New Roman" w:cs="Times New Roman"/>
+          <w:noProof/>
+          <w:sz w:val="20"/>
+          <w:szCs w:val="20"/>
+        </w:rPr>
+        <w:t>.</w:t>
+      </w:r>
+      <w:r>
+        <w:rPr>
+          <w:rFonts w:ascii="Times New Roman" w:hAnsi="Times New Roman" w:cs="Times New Roman"/>
+          <w:noProof/>
+          <w:sz w:val="20"/>
+          <w:szCs w:val="20"/>
+          <w:lang w:val="en-US"/>
+        </w:rPr>
+        <w:t>1</w:t>
+      </w:r>
+      <w:r>
+        <w:rPr>
+          <w:rFonts w:ascii="Times New Roman" w:hAnsi="Times New Roman" w:cs="Times New Roman"/>
+          <w:noProof/>
+          <w:sz w:val="20"/>
+          <w:szCs w:val="20"/>
+        </w:rPr>
+        <w:t>.</w:t>
+      </w:r>
+      <w:r>
+        <w:rPr>
+          <w:rFonts w:ascii="Times New Roman" w:hAnsi="Times New Roman" w:cs="Times New Roman"/>
+          <w:noProof/>
+          <w:sz w:val="20"/>
+          <w:szCs w:val="20"/>
+          <w:lang w:val="en-US"/>
+        </w:rPr>
+        <w:t xml:space="preserve">   </w:t>
+      </w:r>
+      <w:r>
+        <w:rPr>
+          <w:rFonts w:ascii="Times New Roman" w:hAnsi="Times New Roman" w:cs="Times New Roman"/>
+          <w:noProof/>
+          <w:sz w:val="20"/>
+          <w:szCs w:val="20"/>
+          <w:lang w:val="en-US"/>
+        </w:rPr>
+        <w:t>Data pertumbuhan</w:t>
+      </w:r>
+      <w:r>
+        <w:rPr>
+          <w:rFonts w:ascii="Times New Roman" w:hAnsi="Times New Roman" w:cs="Times New Roman"/>
+          <w:noProof/>
+          <w:sz w:val="20"/>
+          <w:szCs w:val="20"/>
+          <w:lang w:val="en-US"/>
+        </w:rPr>
+        <w:t>.</w:t>
+      </w:r>
     </w:p>
     <w:p>
       <w:pPr>
@@ -25676,6 +25845,7 @@
           <w:noProof/>
           <w:sz w:val="24"/>
           <w:szCs w:val="24"/>
+          <w:lang w:val="en-US"/>
         </w:rPr>
       </w:pPr>
     </w:p>
@@ -30231,27 +30401,7 @@
         <w:szCs w:val="20"/>
         <w:lang w:val="en-US"/>
       </w:rPr>
-      <w:t xml:space="preserve">Copyright </w:t>
-    </w:r>
-    <w:proofErr w:type="spellStart"/>
-    <w:r>
-      <w:rPr>
-        <w:rFonts w:ascii="Times New Roman" w:hAnsi="Times New Roman" w:cs="Times New Roman"/>
-        <w:sz w:val="20"/>
-        <w:szCs w:val="20"/>
-        <w:lang w:val="en-US"/>
-      </w:rPr>
-      <w:t>DikDns</w:t>
-    </w:r>
-    <w:proofErr w:type="spellEnd"/>
-    <w:r>
-      <w:rPr>
-        <w:rFonts w:ascii="Times New Roman" w:hAnsi="Times New Roman" w:cs="Times New Roman"/>
-        <w:sz w:val="20"/>
-        <w:szCs w:val="20"/>
-        <w:lang w:val="en-US"/>
-      </w:rPr>
-      <w:t xml:space="preserve"> 2022</w:t>
+      <w:t>Copyright DikDns 2022</w:t>
     </w:r>
   </w:p>
 </w:ftr>
@@ -30388,27 +30538,7 @@
         <w:szCs w:val="20"/>
         <w:lang w:val="en-US"/>
       </w:rPr>
-      <w:t xml:space="preserve">Copyright </w:t>
-    </w:r>
-    <w:proofErr w:type="spellStart"/>
-    <w:r>
-      <w:rPr>
-        <w:rFonts w:ascii="Times New Roman" w:hAnsi="Times New Roman" w:cs="Times New Roman"/>
-        <w:sz w:val="20"/>
-        <w:szCs w:val="20"/>
-        <w:lang w:val="en-US"/>
-      </w:rPr>
-      <w:t>DikDns</w:t>
-    </w:r>
-    <w:proofErr w:type="spellEnd"/>
-    <w:r>
-      <w:rPr>
-        <w:rFonts w:ascii="Times New Roman" w:hAnsi="Times New Roman" w:cs="Times New Roman"/>
-        <w:sz w:val="20"/>
-        <w:szCs w:val="20"/>
-        <w:lang w:val="en-US"/>
-      </w:rPr>
-      <w:t xml:space="preserve"> 2022</w:t>
+      <w:t>Copyright DikDns 2022</w:t>
     </w:r>
   </w:p>
 </w:ftr>

</xml_diff>

<commit_message>
menambahkan saran dan pengaruh insektisida
</commit_message>
<xml_diff>
--- a/main.docx
+++ b/main.docx
@@ -23662,6 +23662,7 @@
     <w:p>
       <w:pPr>
         <w:spacing w:after="0" w:line="360" w:lineRule="auto"/>
+        <w:jc w:val="both"/>
         <w:rPr>
           <w:rFonts w:ascii="Times New Roman" w:hAnsi="Times New Roman" w:cs="Times New Roman"/>
           <w:noProof/>
@@ -23674,6 +23675,7 @@
     <w:p>
       <w:pPr>
         <w:spacing w:after="0" w:line="360" w:lineRule="auto"/>
+        <w:jc w:val="both"/>
         <w:rPr>
           <w:rFonts w:ascii="Times New Roman" w:hAnsi="Times New Roman" w:cs="Times New Roman"/>
           <w:noProof/>
@@ -23682,6 +23684,156 @@
           <w:lang w:val="en-US"/>
         </w:rPr>
       </w:pPr>
+      <w:r>
+        <w:rPr>
+          <w:rFonts w:ascii="Times New Roman" w:hAnsi="Times New Roman" w:cs="Times New Roman"/>
+          <w:noProof/>
+          <w:sz w:val="24"/>
+          <w:szCs w:val="24"/>
+          <w:lang w:val="en-US"/>
+        </w:rPr>
+        <w:t xml:space="preserve">Ternyata sabun cair mampu </w:t>
+      </w:r>
+      <w:r>
+        <w:rPr>
+          <w:rFonts w:ascii="Times New Roman" w:hAnsi="Times New Roman" w:cs="Times New Roman"/>
+          <w:noProof/>
+          <w:sz w:val="24"/>
+          <w:szCs w:val="24"/>
+          <w:lang w:val="en-US"/>
+        </w:rPr>
+        <w:t>meluruhkan lapisan lilin yang melindungi kulit serangga</w:t>
+      </w:r>
+      <w:r>
+        <w:rPr>
+          <w:rFonts w:ascii="Times New Roman" w:hAnsi="Times New Roman" w:cs="Times New Roman"/>
+          <w:noProof/>
+          <w:sz w:val="24"/>
+          <w:szCs w:val="24"/>
+          <w:lang w:val="en-US"/>
+        </w:rPr>
+        <w:t xml:space="preserve">. Sehingga dapat </w:t>
+      </w:r>
+      <w:r>
+        <w:rPr>
+          <w:rFonts w:ascii="Times New Roman" w:hAnsi="Times New Roman" w:cs="Times New Roman"/>
+          <w:noProof/>
+          <w:sz w:val="24"/>
+          <w:szCs w:val="24"/>
+          <w:lang w:val="en-US"/>
+        </w:rPr>
+        <w:t>menyebabkan kematian</w:t>
+      </w:r>
+      <w:r>
+        <w:rPr>
+          <w:rFonts w:ascii="Times New Roman" w:hAnsi="Times New Roman" w:cs="Times New Roman"/>
+          <w:noProof/>
+          <w:sz w:val="24"/>
+          <w:szCs w:val="24"/>
+          <w:lang w:val="en-US"/>
+        </w:rPr>
+        <w:t xml:space="preserve"> </w:t>
+      </w:r>
+      <w:r>
+        <w:rPr>
+          <w:rFonts w:ascii="Times New Roman" w:hAnsi="Times New Roman" w:cs="Times New Roman"/>
+          <w:noProof/>
+          <w:sz w:val="24"/>
+          <w:szCs w:val="24"/>
+          <w:lang w:val="en-US"/>
+        </w:rPr>
+        <w:t>karena</w:t>
+      </w:r>
+      <w:r>
+        <w:rPr>
+          <w:rFonts w:ascii="Times New Roman" w:hAnsi="Times New Roman" w:cs="Times New Roman"/>
+          <w:noProof/>
+          <w:sz w:val="24"/>
+          <w:szCs w:val="24"/>
+          <w:lang w:val="en-US"/>
+        </w:rPr>
+        <w:t xml:space="preserve"> serangga bisa</w:t>
+      </w:r>
+      <w:r>
+        <w:rPr>
+          <w:rFonts w:ascii="Times New Roman" w:hAnsi="Times New Roman" w:cs="Times New Roman"/>
+          <w:noProof/>
+          <w:sz w:val="24"/>
+          <w:szCs w:val="24"/>
+          <w:lang w:val="en-US"/>
+        </w:rPr>
+        <w:t xml:space="preserve"> kehilangan banyak cairan tubuh.</w:t>
+      </w:r>
+      <w:r>
+        <w:rPr>
+          <w:rFonts w:ascii="Times New Roman" w:hAnsi="Times New Roman" w:cs="Times New Roman"/>
+          <w:noProof/>
+          <w:sz w:val="24"/>
+          <w:szCs w:val="24"/>
+          <w:lang w:val="en-US"/>
+        </w:rPr>
+        <w:t xml:space="preserve"> Hal tersebut </w:t>
+      </w:r>
+      <w:r>
+        <w:rPr>
+          <w:rFonts w:ascii="Times New Roman" w:hAnsi="Times New Roman" w:cs="Times New Roman"/>
+          <w:noProof/>
+          <w:sz w:val="24"/>
+          <w:szCs w:val="24"/>
+          <w:lang w:val="en-US"/>
+        </w:rPr>
+        <w:t xml:space="preserve">efektif </w:t>
+      </w:r>
+      <w:r>
+        <w:rPr>
+          <w:rFonts w:ascii="Times New Roman" w:hAnsi="Times New Roman" w:cs="Times New Roman"/>
+          <w:noProof/>
+          <w:sz w:val="24"/>
+          <w:szCs w:val="24"/>
+          <w:lang w:val="en-US"/>
+        </w:rPr>
+        <w:t>tanpa merusak lingkungan sekitar</w:t>
+      </w:r>
+      <w:r>
+        <w:rPr>
+          <w:rFonts w:ascii="Times New Roman" w:hAnsi="Times New Roman" w:cs="Times New Roman"/>
+          <w:noProof/>
+          <w:sz w:val="24"/>
+          <w:szCs w:val="24"/>
+          <w:lang w:val="en-US"/>
+        </w:rPr>
+        <w:t xml:space="preserve"> (</w:t>
+      </w:r>
+      <w:r>
+        <w:rPr>
+          <w:rFonts w:ascii="Times New Roman" w:hAnsi="Times New Roman" w:cs="Times New Roman"/>
+          <w:noProof/>
+          <w:sz w:val="24"/>
+          <w:szCs w:val="24"/>
+          <w:lang w:val="en-US"/>
+        </w:rPr>
+        <w:t>Noviyanti</w:t>
+      </w:r>
+      <w:r>
+        <w:rPr>
+          <w:rFonts w:ascii="Times New Roman" w:hAnsi="Times New Roman" w:cs="Times New Roman"/>
+          <w:noProof/>
+          <w:sz w:val="24"/>
+          <w:szCs w:val="24"/>
+          <w:lang w:val="en-US"/>
+        </w:rPr>
+        <w:t>, 2020)</w:t>
+      </w:r>
+      <w:r>
+        <w:rPr>
+          <w:rFonts w:ascii="Times New Roman" w:hAnsi="Times New Roman" w:cs="Times New Roman"/>
+          <w:noProof/>
+          <w:sz w:val="24"/>
+          <w:szCs w:val="24"/>
+          <w:lang w:val="en-US"/>
+        </w:rPr>
+        <w:t>.</w:t>
+      </w:r>
     </w:p>
     <w:p>
       <w:pPr>
@@ -23948,7 +24100,18 @@
     </w:p>
     <w:p>
       <w:pPr>
-        <w:spacing w:after="0"/>
+        <w:spacing w:after="0" w:line="360" w:lineRule="auto"/>
+        <w:rPr>
+          <w:rFonts w:ascii="Times New Roman" w:hAnsi="Times New Roman" w:cs="Times New Roman"/>
+          <w:noProof/>
+          <w:sz w:val="24"/>
+          <w:szCs w:val="24"/>
+        </w:rPr>
+      </w:pPr>
+    </w:p>
+    <w:p>
+      <w:pPr>
+        <w:spacing w:after="0" w:line="360" w:lineRule="auto"/>
         <w:rPr>
           <w:rFonts w:ascii="Times New Roman" w:hAnsi="Times New Roman" w:cs="Times New Roman"/>
           <w:noProof/>
@@ -24024,102 +24187,140 @@
     </w:p>
     <w:p>
       <w:pPr>
-        <w:spacing w:after="0"/>
-        <w:rPr>
-          <w:rFonts w:ascii="Times New Roman" w:hAnsi="Times New Roman" w:cs="Times New Roman"/>
-          <w:noProof/>
-          <w:sz w:val="24"/>
-          <w:szCs w:val="24"/>
-        </w:rPr>
-      </w:pPr>
-    </w:p>
-    <w:p>
-      <w:pPr>
-        <w:spacing w:after="0"/>
-        <w:rPr>
-          <w:rFonts w:ascii="Times New Roman" w:hAnsi="Times New Roman" w:cs="Times New Roman"/>
-          <w:noProof/>
-          <w:sz w:val="24"/>
-          <w:szCs w:val="24"/>
-        </w:rPr>
-      </w:pPr>
-    </w:p>
-    <w:p>
-      <w:pPr>
-        <w:spacing w:after="0"/>
-        <w:rPr>
-          <w:rFonts w:ascii="Times New Roman" w:hAnsi="Times New Roman" w:cs="Times New Roman"/>
-          <w:noProof/>
-          <w:sz w:val="24"/>
-          <w:szCs w:val="24"/>
-        </w:rPr>
-      </w:pPr>
-    </w:p>
-    <w:p>
-      <w:pPr>
-        <w:spacing w:after="0"/>
-        <w:rPr>
-          <w:rFonts w:ascii="Times New Roman" w:hAnsi="Times New Roman" w:cs="Times New Roman"/>
-          <w:noProof/>
-          <w:sz w:val="24"/>
-          <w:szCs w:val="24"/>
-        </w:rPr>
-      </w:pPr>
-    </w:p>
-    <w:p>
-      <w:pPr>
-        <w:spacing w:after="0"/>
-        <w:rPr>
-          <w:rFonts w:ascii="Times New Roman" w:hAnsi="Times New Roman" w:cs="Times New Roman"/>
-          <w:noProof/>
-          <w:sz w:val="24"/>
-          <w:szCs w:val="24"/>
-        </w:rPr>
-      </w:pPr>
-    </w:p>
-    <w:p>
-      <w:pPr>
-        <w:spacing w:after="0"/>
-        <w:rPr>
-          <w:rFonts w:ascii="Times New Roman" w:hAnsi="Times New Roman" w:cs="Times New Roman"/>
-          <w:noProof/>
-          <w:sz w:val="24"/>
-          <w:szCs w:val="24"/>
-        </w:rPr>
-      </w:pPr>
-    </w:p>
-    <w:p>
-      <w:pPr>
-        <w:spacing w:after="0"/>
-        <w:rPr>
-          <w:rFonts w:ascii="Times New Roman" w:hAnsi="Times New Roman" w:cs="Times New Roman"/>
-          <w:noProof/>
-          <w:sz w:val="24"/>
-          <w:szCs w:val="24"/>
-        </w:rPr>
-      </w:pPr>
-    </w:p>
-    <w:p>
-      <w:pPr>
-        <w:spacing w:after="0"/>
-        <w:rPr>
-          <w:rFonts w:ascii="Times New Roman" w:hAnsi="Times New Roman" w:cs="Times New Roman"/>
-          <w:noProof/>
-          <w:sz w:val="24"/>
-          <w:szCs w:val="24"/>
-        </w:rPr>
-      </w:pPr>
-    </w:p>
-    <w:p>
-      <w:pPr>
-        <w:spacing w:after="0"/>
-        <w:rPr>
-          <w:rFonts w:ascii="Times New Roman" w:hAnsi="Times New Roman" w:cs="Times New Roman"/>
-          <w:noProof/>
-          <w:sz w:val="24"/>
-          <w:szCs w:val="24"/>
-        </w:rPr>
-      </w:pPr>
+        <w:pStyle w:val="ListParagraph"/>
+        <w:numPr>
+          <w:ilvl w:val="0"/>
+          <w:numId w:val="12"/>
+        </w:numPr>
+        <w:spacing w:after="0" w:line="360" w:lineRule="auto"/>
+        <w:ind w:left="360"/>
+        <w:rPr>
+          <w:rFonts w:ascii="Times New Roman" w:hAnsi="Times New Roman" w:cs="Times New Roman"/>
+          <w:noProof/>
+          <w:sz w:val="24"/>
+          <w:szCs w:val="24"/>
+          <w:lang w:val="en-US"/>
+        </w:rPr>
+      </w:pPr>
+      <w:r>
+        <w:rPr>
+          <w:rFonts w:ascii="Times New Roman" w:hAnsi="Times New Roman" w:cs="Times New Roman"/>
+          <w:noProof/>
+          <w:sz w:val="24"/>
+          <w:szCs w:val="24"/>
+          <w:lang w:val="en-US"/>
+        </w:rPr>
+        <w:t>Pada masa pembuahan disarankan</w:t>
+      </w:r>
+      <w:r>
+        <w:rPr>
+          <w:rFonts w:ascii="Times New Roman" w:hAnsi="Times New Roman" w:cs="Times New Roman"/>
+          <w:noProof/>
+          <w:sz w:val="24"/>
+          <w:szCs w:val="24"/>
+          <w:lang w:val="en-US"/>
+        </w:rPr>
+        <w:t xml:space="preserve"> </w:t>
+      </w:r>
+      <w:r>
+        <w:rPr>
+          <w:rFonts w:ascii="Times New Roman" w:hAnsi="Times New Roman" w:cs="Times New Roman"/>
+          <w:noProof/>
+          <w:sz w:val="24"/>
+          <w:szCs w:val="24"/>
+          <w:lang w:val="en-US"/>
+        </w:rPr>
+        <w:t>untuk</w:t>
+      </w:r>
+      <w:r>
+        <w:rPr>
+          <w:rFonts w:ascii="Times New Roman" w:hAnsi="Times New Roman" w:cs="Times New Roman"/>
+          <w:noProof/>
+          <w:sz w:val="24"/>
+          <w:szCs w:val="24"/>
+          <w:lang w:val="en-US"/>
+        </w:rPr>
+        <w:t xml:space="preserve"> menggunakan pupuk kimia KNO</w:t>
+      </w:r>
+      <w:r>
+        <w:rPr>
+          <w:rFonts w:ascii="Times New Roman" w:hAnsi="Times New Roman" w:cs="Times New Roman"/>
+          <w:noProof/>
+          <w:sz w:val="24"/>
+          <w:szCs w:val="24"/>
+          <w:vertAlign w:val="subscript"/>
+          <w:lang w:val="en-US"/>
+        </w:rPr>
+        <w:t>3</w:t>
+      </w:r>
+      <w:r>
+        <w:rPr>
+          <w:rFonts w:ascii="Times New Roman" w:hAnsi="Times New Roman" w:cs="Times New Roman"/>
+          <w:noProof/>
+          <w:sz w:val="24"/>
+          <w:szCs w:val="24"/>
+          <w:lang w:val="en-US"/>
+        </w:rPr>
+        <w:t xml:space="preserve"> putih agar polong cepat tumbuh</w:t>
+      </w:r>
+      <w:r>
+        <w:rPr>
+          <w:rFonts w:ascii="Times New Roman" w:hAnsi="Times New Roman" w:cs="Times New Roman"/>
+          <w:noProof/>
+          <w:sz w:val="24"/>
+          <w:szCs w:val="24"/>
+          <w:lang w:val="en-US"/>
+        </w:rPr>
+        <w:t xml:space="preserve"> dengan berlimpah</w:t>
+      </w:r>
+      <w:r>
+        <w:rPr>
+          <w:rFonts w:ascii="Times New Roman" w:hAnsi="Times New Roman" w:cs="Times New Roman"/>
+          <w:noProof/>
+          <w:sz w:val="24"/>
+          <w:szCs w:val="24"/>
+          <w:lang w:val="en-US"/>
+        </w:rPr>
+        <w:t>.</w:t>
+      </w:r>
+    </w:p>
+    <w:p>
+      <w:pPr>
+        <w:pStyle w:val="ListParagraph"/>
+        <w:numPr>
+          <w:ilvl w:val="0"/>
+          <w:numId w:val="12"/>
+        </w:numPr>
+        <w:spacing w:after="0" w:line="360" w:lineRule="auto"/>
+        <w:ind w:left="360"/>
+        <w:rPr>
+          <w:rFonts w:ascii="Times New Roman" w:hAnsi="Times New Roman" w:cs="Times New Roman"/>
+          <w:noProof/>
+          <w:sz w:val="24"/>
+          <w:szCs w:val="24"/>
+          <w:lang w:val="en-US"/>
+        </w:rPr>
+      </w:pPr>
+      <w:r>
+        <w:rPr>
+          <w:rFonts w:ascii="Times New Roman" w:hAnsi="Times New Roman" w:cs="Times New Roman"/>
+          <w:noProof/>
+          <w:sz w:val="24"/>
+          <w:szCs w:val="24"/>
+          <w:lang w:val="en-US"/>
+        </w:rPr>
+        <w:t xml:space="preserve">Disarankan </w:t>
+      </w:r>
+      <w:r>
+        <w:rPr>
+          <w:rFonts w:ascii="Times New Roman" w:hAnsi="Times New Roman" w:cs="Times New Roman"/>
+          <w:noProof/>
+          <w:sz w:val="24"/>
+          <w:szCs w:val="24"/>
+          <w:lang w:val="en-US"/>
+        </w:rPr>
+        <w:t>untuk menyemai pada tempat yang gelap tertutup dari sinar matahari.</w:t>
+      </w:r>
     </w:p>
     <w:p>
       <w:pPr>
@@ -24664,7 +24865,6 @@
           <w:sz w:val="28"/>
           <w:szCs w:val="28"/>
         </w:rPr>
-        <w:lastRenderedPageBreak/>
         <w:t>DAFTAR</w:t>
       </w:r>
       <w:r>
@@ -28138,11 +28338,6 @@
         </w:tabs>
         <w:spacing w:line="360" w:lineRule="auto"/>
         <w:ind w:left="720"/>
-        <w:rPr>
-          <w:sz w:val="56"/>
-          <w:szCs w:val="56"/>
-          <w:lang w:val="id-ID"/>
-        </w:rPr>
       </w:pPr>
       <w:r>
         <w:t xml:space="preserve">Isroi, S.Si., M.Si., dan Nurheti Yuliarti. </w:t>
@@ -28183,6 +28378,78 @@
       </w:r>
       <w:r>
         <w:t>.</w:t>
+      </w:r>
+    </w:p>
+    <w:p>
+      <w:pPr>
+        <w:pStyle w:val="Daftarpustaka"/>
+        <w:tabs>
+          <w:tab w:val="left" w:pos="720"/>
+        </w:tabs>
+        <w:spacing w:line="360" w:lineRule="auto"/>
+        <w:ind w:left="720"/>
+        <w:rPr>
+          <w:szCs w:val="24"/>
+          <w:lang w:val="id-ID"/>
+        </w:rPr>
+      </w:pPr>
+      <w:r>
+        <w:rPr>
+          <w:szCs w:val="24"/>
+          <w:lang w:val="id-ID"/>
+        </w:rPr>
+        <w:t>N</w:t>
+      </w:r>
+      <w:r>
+        <w:rPr>
+          <w:szCs w:val="24"/>
+          <w:lang w:val="en-US"/>
+        </w:rPr>
+        <w:t>ov</w:t>
+      </w:r>
+      <w:r>
+        <w:rPr>
+          <w:szCs w:val="24"/>
+          <w:lang w:val="en-US"/>
+        </w:rPr>
+        <w:t>i</w:t>
+      </w:r>
+      <w:r>
+        <w:rPr>
+          <w:szCs w:val="24"/>
+          <w:lang w:val="en-US"/>
+        </w:rPr>
+        <w:t>yanti</w:t>
+      </w:r>
+      <w:r>
+        <w:rPr>
+          <w:szCs w:val="24"/>
+          <w:lang w:val="id-ID"/>
+        </w:rPr>
+        <w:t xml:space="preserve">, D. (2020). </w:t>
+      </w:r>
+      <w:r>
+        <w:rPr>
+          <w:i/>
+          <w:iCs/>
+          <w:szCs w:val="24"/>
+          <w:lang w:val="id-ID"/>
+        </w:rPr>
+        <w:t>Pengaruh Insektisida Nabati Ekstrak Batang Brotowali Terhadap Hama Ulat Grayak Pada Tanaman Kacang Tanah (Arachis Hypogeae L.)</w:t>
+      </w:r>
+      <w:r>
+        <w:rPr>
+          <w:szCs w:val="24"/>
+          <w:lang w:val="id-ID"/>
+        </w:rPr>
+        <w:t xml:space="preserve"> </w:t>
+      </w:r>
+      <w:r>
+        <w:rPr>
+          <w:szCs w:val="24"/>
+          <w:lang w:val="id-ID"/>
+        </w:rPr>
+        <w:t>(Doctoral dissertation, UNIVERSITAS COKROAMINOTO PALOPO).</w:t>
       </w:r>
     </w:p>
     <w:sectPr>
@@ -28982,6 +29249,92 @@
     </w:lvl>
   </w:abstractNum>
   <w:abstractNum w:abstractNumId="4" w15:restartNumberingAfterBreak="0">
+    <w:nsid w:val="492F4458"/>
+    <w:multiLevelType w:val="hybridMultilevel"/>
+    <w:tmpl w:val="4F140FCE"/>
+    <w:lvl w:ilvl="0" w:tplc="2000000F">
+      <w:start w:val="1"/>
+      <w:numFmt w:val="decimal"/>
+      <w:lvlText w:val="%1."/>
+      <w:lvlJc w:val="left"/>
+      <w:pPr>
+        <w:ind w:left="720" w:hanging="360"/>
+      </w:pPr>
+    </w:lvl>
+    <w:lvl w:ilvl="1" w:tplc="20000019" w:tentative="1">
+      <w:start w:val="1"/>
+      <w:numFmt w:val="lowerLetter"/>
+      <w:lvlText w:val="%2."/>
+      <w:lvlJc w:val="left"/>
+      <w:pPr>
+        <w:ind w:left="1440" w:hanging="360"/>
+      </w:pPr>
+    </w:lvl>
+    <w:lvl w:ilvl="2" w:tplc="2000001B" w:tentative="1">
+      <w:start w:val="1"/>
+      <w:numFmt w:val="lowerRoman"/>
+      <w:lvlText w:val="%3."/>
+      <w:lvlJc w:val="right"/>
+      <w:pPr>
+        <w:ind w:left="2160" w:hanging="180"/>
+      </w:pPr>
+    </w:lvl>
+    <w:lvl w:ilvl="3" w:tplc="2000000F" w:tentative="1">
+      <w:start w:val="1"/>
+      <w:numFmt w:val="decimal"/>
+      <w:lvlText w:val="%4."/>
+      <w:lvlJc w:val="left"/>
+      <w:pPr>
+        <w:ind w:left="2880" w:hanging="360"/>
+      </w:pPr>
+    </w:lvl>
+    <w:lvl w:ilvl="4" w:tplc="20000019" w:tentative="1">
+      <w:start w:val="1"/>
+      <w:numFmt w:val="lowerLetter"/>
+      <w:lvlText w:val="%5."/>
+      <w:lvlJc w:val="left"/>
+      <w:pPr>
+        <w:ind w:left="3600" w:hanging="360"/>
+      </w:pPr>
+    </w:lvl>
+    <w:lvl w:ilvl="5" w:tplc="2000001B" w:tentative="1">
+      <w:start w:val="1"/>
+      <w:numFmt w:val="lowerRoman"/>
+      <w:lvlText w:val="%6."/>
+      <w:lvlJc w:val="right"/>
+      <w:pPr>
+        <w:ind w:left="4320" w:hanging="180"/>
+      </w:pPr>
+    </w:lvl>
+    <w:lvl w:ilvl="6" w:tplc="2000000F" w:tentative="1">
+      <w:start w:val="1"/>
+      <w:numFmt w:val="decimal"/>
+      <w:lvlText w:val="%7."/>
+      <w:lvlJc w:val="left"/>
+      <w:pPr>
+        <w:ind w:left="5040" w:hanging="360"/>
+      </w:pPr>
+    </w:lvl>
+    <w:lvl w:ilvl="7" w:tplc="20000019" w:tentative="1">
+      <w:start w:val="1"/>
+      <w:numFmt w:val="lowerLetter"/>
+      <w:lvlText w:val="%8."/>
+      <w:lvlJc w:val="left"/>
+      <w:pPr>
+        <w:ind w:left="5760" w:hanging="360"/>
+      </w:pPr>
+    </w:lvl>
+    <w:lvl w:ilvl="8" w:tplc="2000001B" w:tentative="1">
+      <w:start w:val="1"/>
+      <w:numFmt w:val="lowerRoman"/>
+      <w:lvlText w:val="%9."/>
+      <w:lvlJc w:val="right"/>
+      <w:pPr>
+        <w:ind w:left="6480" w:hanging="180"/>
+      </w:pPr>
+    </w:lvl>
+  </w:abstractNum>
+  <w:abstractNum w:abstractNumId="5" w15:restartNumberingAfterBreak="0">
     <w:nsid w:val="4A487764"/>
     <w:multiLevelType w:val="hybridMultilevel"/>
     <w:tmpl w:val="F7E00372"/>
@@ -29070,7 +29423,7 @@
       </w:pPr>
     </w:lvl>
   </w:abstractNum>
-  <w:abstractNum w:abstractNumId="5" w15:restartNumberingAfterBreak="0">
+  <w:abstractNum w:abstractNumId="6" w15:restartNumberingAfterBreak="0">
     <w:nsid w:val="50BE5E00"/>
     <w:multiLevelType w:val="hybridMultilevel"/>
     <w:tmpl w:val="CFCEAAC6"/>
@@ -29159,7 +29512,7 @@
       </w:pPr>
     </w:lvl>
   </w:abstractNum>
-  <w:abstractNum w:abstractNumId="6" w15:restartNumberingAfterBreak="0">
+  <w:abstractNum w:abstractNumId="7" w15:restartNumberingAfterBreak="0">
     <w:nsid w:val="53343306"/>
     <w:multiLevelType w:val="hybridMultilevel"/>
     <w:tmpl w:val="946A1B48"/>
@@ -29248,7 +29601,7 @@
       </w:pPr>
     </w:lvl>
   </w:abstractNum>
-  <w:abstractNum w:abstractNumId="7" w15:restartNumberingAfterBreak="0">
+  <w:abstractNum w:abstractNumId="8" w15:restartNumberingAfterBreak="0">
     <w:nsid w:val="56A25514"/>
     <w:multiLevelType w:val="hybridMultilevel"/>
     <w:tmpl w:val="5FAA887C"/>
@@ -29337,7 +29690,7 @@
       </w:pPr>
     </w:lvl>
   </w:abstractNum>
-  <w:abstractNum w:abstractNumId="8" w15:restartNumberingAfterBreak="0">
+  <w:abstractNum w:abstractNumId="9" w15:restartNumberingAfterBreak="0">
     <w:nsid w:val="5C6970BD"/>
     <w:multiLevelType w:val="hybridMultilevel"/>
     <w:tmpl w:val="64D6C828"/>
@@ -29426,7 +29779,7 @@
       </w:pPr>
     </w:lvl>
   </w:abstractNum>
-  <w:abstractNum w:abstractNumId="9" w15:restartNumberingAfterBreak="0">
+  <w:abstractNum w:abstractNumId="10" w15:restartNumberingAfterBreak="0">
     <w:nsid w:val="6BC4144F"/>
     <w:multiLevelType w:val="hybridMultilevel"/>
     <w:tmpl w:val="B21C6C9A"/>
@@ -29438,6 +29791,95 @@
       <w:pPr>
         <w:ind w:left="720" w:hanging="360"/>
       </w:pPr>
+    </w:lvl>
+    <w:lvl w:ilvl="1" w:tplc="20000019" w:tentative="1">
+      <w:start w:val="1"/>
+      <w:numFmt w:val="lowerLetter"/>
+      <w:lvlText w:val="%2."/>
+      <w:lvlJc w:val="left"/>
+      <w:pPr>
+        <w:ind w:left="1440" w:hanging="360"/>
+      </w:pPr>
+    </w:lvl>
+    <w:lvl w:ilvl="2" w:tplc="2000001B" w:tentative="1">
+      <w:start w:val="1"/>
+      <w:numFmt w:val="lowerRoman"/>
+      <w:lvlText w:val="%3."/>
+      <w:lvlJc w:val="right"/>
+      <w:pPr>
+        <w:ind w:left="2160" w:hanging="180"/>
+      </w:pPr>
+    </w:lvl>
+    <w:lvl w:ilvl="3" w:tplc="2000000F" w:tentative="1">
+      <w:start w:val="1"/>
+      <w:numFmt w:val="decimal"/>
+      <w:lvlText w:val="%4."/>
+      <w:lvlJc w:val="left"/>
+      <w:pPr>
+        <w:ind w:left="2880" w:hanging="360"/>
+      </w:pPr>
+    </w:lvl>
+    <w:lvl w:ilvl="4" w:tplc="20000019" w:tentative="1">
+      <w:start w:val="1"/>
+      <w:numFmt w:val="lowerLetter"/>
+      <w:lvlText w:val="%5."/>
+      <w:lvlJc w:val="left"/>
+      <w:pPr>
+        <w:ind w:left="3600" w:hanging="360"/>
+      </w:pPr>
+    </w:lvl>
+    <w:lvl w:ilvl="5" w:tplc="2000001B" w:tentative="1">
+      <w:start w:val="1"/>
+      <w:numFmt w:val="lowerRoman"/>
+      <w:lvlText w:val="%6."/>
+      <w:lvlJc w:val="right"/>
+      <w:pPr>
+        <w:ind w:left="4320" w:hanging="180"/>
+      </w:pPr>
+    </w:lvl>
+    <w:lvl w:ilvl="6" w:tplc="2000000F" w:tentative="1">
+      <w:start w:val="1"/>
+      <w:numFmt w:val="decimal"/>
+      <w:lvlText w:val="%7."/>
+      <w:lvlJc w:val="left"/>
+      <w:pPr>
+        <w:ind w:left="5040" w:hanging="360"/>
+      </w:pPr>
+    </w:lvl>
+    <w:lvl w:ilvl="7" w:tplc="20000019" w:tentative="1">
+      <w:start w:val="1"/>
+      <w:numFmt w:val="lowerLetter"/>
+      <w:lvlText w:val="%8."/>
+      <w:lvlJc w:val="left"/>
+      <w:pPr>
+        <w:ind w:left="5760" w:hanging="360"/>
+      </w:pPr>
+    </w:lvl>
+    <w:lvl w:ilvl="8" w:tplc="2000001B" w:tentative="1">
+      <w:start w:val="1"/>
+      <w:numFmt w:val="lowerRoman"/>
+      <w:lvlText w:val="%9."/>
+      <w:lvlJc w:val="right"/>
+      <w:pPr>
+        <w:ind w:left="6480" w:hanging="180"/>
+      </w:pPr>
+    </w:lvl>
+  </w:abstractNum>
+  <w:abstractNum w:abstractNumId="11" w15:restartNumberingAfterBreak="0">
+    <w:nsid w:val="76CB0DBE"/>
+    <w:multiLevelType w:val="hybridMultilevel"/>
+    <w:tmpl w:val="DC400E18"/>
+    <w:lvl w:ilvl="0" w:tplc="59627054">
+      <w:start w:val="1"/>
+      <w:numFmt w:val="decimal"/>
+      <w:lvlText w:val="%1."/>
+      <w:lvlJc w:val="left"/>
+      <w:pPr>
+        <w:ind w:left="720" w:hanging="360"/>
+      </w:pPr>
+      <w:rPr>
+        <w:rFonts w:hint="default"/>
+      </w:rPr>
     </w:lvl>
     <w:lvl w:ilvl="1" w:tplc="20000019" w:tentative="1">
       <w:start w:val="1"/>
@@ -29543,7 +29985,7 @@
     </w:lvlOverride>
   </w:num>
   <w:num w:numId="2" w16cid:durableId="1620332165">
-    <w:abstractNumId w:val="8"/>
+    <w:abstractNumId w:val="9"/>
     <w:lvlOverride w:ilvl="0">
       <w:startOverride w:val="1"/>
     </w:lvlOverride>
@@ -29576,28 +30018,34 @@
     <w:abstractNumId w:val="0"/>
   </w:num>
   <w:num w:numId="4" w16cid:durableId="1950624621">
-    <w:abstractNumId w:val="9"/>
+    <w:abstractNumId w:val="10"/>
   </w:num>
   <w:num w:numId="5" w16cid:durableId="1836870950">
     <w:abstractNumId w:val="2"/>
   </w:num>
   <w:num w:numId="6" w16cid:durableId="593588677">
-    <w:abstractNumId w:val="7"/>
+    <w:abstractNumId w:val="8"/>
   </w:num>
   <w:num w:numId="7" w16cid:durableId="1357846746">
     <w:abstractNumId w:val="3"/>
   </w:num>
   <w:num w:numId="8" w16cid:durableId="1940063274">
-    <w:abstractNumId w:val="6"/>
+    <w:abstractNumId w:val="7"/>
   </w:num>
   <w:num w:numId="9" w16cid:durableId="728959162">
-    <w:abstractNumId w:val="4"/>
+    <w:abstractNumId w:val="5"/>
   </w:num>
   <w:num w:numId="10" w16cid:durableId="1427920211">
     <w:abstractNumId w:val="1"/>
   </w:num>
   <w:num w:numId="11" w16cid:durableId="123744028">
-    <w:abstractNumId w:val="5"/>
+    <w:abstractNumId w:val="6"/>
+  </w:num>
+  <w:num w:numId="12" w16cid:durableId="12155">
+    <w:abstractNumId w:val="4"/>
+  </w:num>
+  <w:num w:numId="13" w16cid:durableId="1362365634">
+    <w:abstractNumId w:val="11"/>
   </w:num>
 </w:numbering>
 </file>

</xml_diff>

<commit_message>
menambahkan heading gambar dan tabel
</commit_message>
<xml_diff>
--- a/main.docx
+++ b/main.docx
@@ -1201,73 +1201,126 @@
             </w:rPr>
             <w:fldChar w:fldCharType="separate"/>
           </w:r>
-          <w:hyperlink w:anchor="_Toc104020999" w:history="1">
-            <w:r>
-              <w:rPr>
-                <w:rStyle w:val="Hyperlink"/>
-                <w:b/>
-                <w:bCs/>
-                <w:sz w:val="24"/>
-                <w:szCs w:val="24"/>
-              </w:rPr>
-              <w:t>ABSTRAK</w:t>
-            </w:r>
-            <w:r>
-              <w:rPr>
-                <w:webHidden/>
-                <w:sz w:val="24"/>
-                <w:szCs w:val="24"/>
-              </w:rPr>
-              <w:tab/>
-            </w:r>
-            <w:r>
-              <w:rPr>
-                <w:webHidden/>
-                <w:sz w:val="24"/>
-                <w:szCs w:val="24"/>
-              </w:rPr>
-              <w:fldChar w:fldCharType="begin"/>
-            </w:r>
-            <w:r>
-              <w:rPr>
-                <w:webHidden/>
-                <w:sz w:val="24"/>
-                <w:szCs w:val="24"/>
-              </w:rPr>
-              <w:instrText xml:space="preserve"> PAGEREF _Toc104020999 \h </w:instrText>
-            </w:r>
-            <w:r>
-              <w:rPr>
-                <w:webHidden/>
-                <w:sz w:val="24"/>
-                <w:szCs w:val="24"/>
-              </w:rPr>
-            </w:r>
-            <w:r>
-              <w:rPr>
-                <w:webHidden/>
-                <w:sz w:val="24"/>
-                <w:szCs w:val="24"/>
-              </w:rPr>
-              <w:fldChar w:fldCharType="separate"/>
-            </w:r>
-            <w:r>
-              <w:rPr>
-                <w:webHidden/>
-                <w:sz w:val="24"/>
-                <w:szCs w:val="24"/>
-              </w:rPr>
-              <w:t>i</w:t>
-            </w:r>
-            <w:r>
-              <w:rPr>
-                <w:webHidden/>
-                <w:sz w:val="24"/>
-                <w:szCs w:val="24"/>
-              </w:rPr>
-              <w:fldChar w:fldCharType="end"/>
-            </w:r>
-          </w:hyperlink>
+          <w:bookmarkStart w:id="6" w:name="_Hlk104034823"/>
+          <w:r>
+            <w:rPr>
+              <w:rStyle w:val="Hyperlink"/>
+              <w:sz w:val="24"/>
+              <w:szCs w:val="24"/>
+            </w:rPr>
+            <w:fldChar w:fldCharType="begin"/>
+          </w:r>
+          <w:r>
+            <w:rPr>
+              <w:rStyle w:val="Hyperlink"/>
+              <w:sz w:val="24"/>
+              <w:szCs w:val="24"/>
+            </w:rPr>
+            <w:instrText xml:space="preserve"> </w:instrText>
+          </w:r>
+          <w:r>
+            <w:rPr>
+              <w:sz w:val="24"/>
+              <w:szCs w:val="24"/>
+            </w:rPr>
+            <w:instrText>HYPERLINK \l "_Toc104020999"</w:instrText>
+          </w:r>
+          <w:r>
+            <w:rPr>
+              <w:rStyle w:val="Hyperlink"/>
+              <w:sz w:val="24"/>
+              <w:szCs w:val="24"/>
+            </w:rPr>
+            <w:instrText xml:space="preserve"> </w:instrText>
+          </w:r>
+          <w:r>
+            <w:rPr>
+              <w:rStyle w:val="Hyperlink"/>
+              <w:sz w:val="24"/>
+              <w:szCs w:val="24"/>
+            </w:rPr>
+          </w:r>
+          <w:r>
+            <w:rPr>
+              <w:rStyle w:val="Hyperlink"/>
+              <w:sz w:val="24"/>
+              <w:szCs w:val="24"/>
+            </w:rPr>
+            <w:fldChar w:fldCharType="separate"/>
+          </w:r>
+          <w:r>
+            <w:rPr>
+              <w:rStyle w:val="Hyperlink"/>
+              <w:b/>
+              <w:bCs/>
+              <w:sz w:val="24"/>
+              <w:szCs w:val="24"/>
+            </w:rPr>
+            <w:t>ABSTRAK</w:t>
+          </w:r>
+          <w:r>
+            <w:rPr>
+              <w:webHidden/>
+              <w:sz w:val="24"/>
+              <w:szCs w:val="24"/>
+            </w:rPr>
+            <w:tab/>
+          </w:r>
+          <w:r>
+            <w:rPr>
+              <w:webHidden/>
+              <w:sz w:val="24"/>
+              <w:szCs w:val="24"/>
+            </w:rPr>
+            <w:fldChar w:fldCharType="begin"/>
+          </w:r>
+          <w:r>
+            <w:rPr>
+              <w:webHidden/>
+              <w:sz w:val="24"/>
+              <w:szCs w:val="24"/>
+            </w:rPr>
+            <w:instrText xml:space="preserve"> PAGEREF _Toc104020999 \h </w:instrText>
+          </w:r>
+          <w:r>
+            <w:rPr>
+              <w:webHidden/>
+              <w:sz w:val="24"/>
+              <w:szCs w:val="24"/>
+            </w:rPr>
+          </w:r>
+          <w:r>
+            <w:rPr>
+              <w:webHidden/>
+              <w:sz w:val="24"/>
+              <w:szCs w:val="24"/>
+            </w:rPr>
+            <w:fldChar w:fldCharType="separate"/>
+          </w:r>
+          <w:r>
+            <w:rPr>
+              <w:webHidden/>
+              <w:sz w:val="24"/>
+              <w:szCs w:val="24"/>
+            </w:rPr>
+            <w:t>i</w:t>
+          </w:r>
+          <w:r>
+            <w:rPr>
+              <w:webHidden/>
+              <w:sz w:val="24"/>
+              <w:szCs w:val="24"/>
+            </w:rPr>
+            <w:fldChar w:fldCharType="end"/>
+          </w:r>
+          <w:r>
+            <w:rPr>
+              <w:rStyle w:val="Hyperlink"/>
+              <w:sz w:val="24"/>
+              <w:szCs w:val="24"/>
+            </w:rPr>
+            <w:fldChar w:fldCharType="end"/>
+          </w:r>
         </w:p>
         <w:p>
           <w:pPr>
@@ -1426,6 +1479,7 @@
               <w:fldChar w:fldCharType="end"/>
             </w:r>
           </w:hyperlink>
+          <w:bookmarkEnd w:id="6"/>
         </w:p>
         <w:p>
           <w:pPr>
@@ -5765,7 +5819,7 @@
           <w:szCs w:val="28"/>
         </w:rPr>
       </w:pPr>
-      <w:bookmarkStart w:id="6" w:name="_Toc104021002"/>
+      <w:bookmarkStart w:id="7" w:name="_Toc104021002"/>
       <w:r>
         <w:rPr>
           <w:rFonts w:ascii="Times New Roman" w:hAnsi="Times New Roman" w:cs="Times New Roman"/>
@@ -5777,84 +5831,19 @@
           <w:szCs w:val="28"/>
         </w:rPr>
         <w:lastRenderedPageBreak/>
-        <w:t>DAFTAR GAMBAR DAN ILUSTRASI</w:t>
-      </w:r>
-      <w:bookmarkEnd w:id="6"/>
-    </w:p>
-    <w:p>
-      <w:pPr>
-        <w:rPr>
-          <w:rFonts w:ascii="Times New Roman" w:hAnsi="Times New Roman" w:cs="Times New Roman"/>
-          <w:noProof/>
-          <w:sz w:val="24"/>
-          <w:szCs w:val="24"/>
-        </w:rPr>
-      </w:pPr>
-      <w:r>
-        <w:rPr>
-          <w:rFonts w:ascii="Times New Roman" w:hAnsi="Times New Roman" w:cs="Times New Roman"/>
-          <w:noProof/>
-          <w:sz w:val="24"/>
-          <w:szCs w:val="24"/>
-        </w:rPr>
-        <w:fldChar w:fldCharType="begin"/>
-      </w:r>
-      <w:r>
-        <w:rPr>
-          <w:rFonts w:ascii="Times New Roman" w:hAnsi="Times New Roman" w:cs="Times New Roman"/>
-          <w:noProof/>
-          <w:sz w:val="24"/>
-          <w:szCs w:val="24"/>
-        </w:rPr>
-        <w:instrText xml:space="preserve"> TOC \h \z \c "Figure" </w:instrText>
-      </w:r>
-      <w:r>
-        <w:rPr>
-          <w:rFonts w:ascii="Times New Roman" w:hAnsi="Times New Roman" w:cs="Times New Roman"/>
-          <w:noProof/>
-          <w:sz w:val="24"/>
-          <w:szCs w:val="24"/>
-        </w:rPr>
-        <w:fldChar w:fldCharType="separate"/>
-      </w:r>
-      <w:r>
-        <w:rPr>
-          <w:rFonts w:ascii="Times New Roman" w:hAnsi="Times New Roman" w:cs="Times New Roman"/>
-          <w:b/>
-          <w:bCs/>
-          <w:noProof/>
-          <w:sz w:val="24"/>
-          <w:szCs w:val="24"/>
-        </w:rPr>
-        <w:t>No table of figures entries found.</w:t>
-      </w:r>
-      <w:r>
-        <w:rPr>
-          <w:rFonts w:ascii="Times New Roman" w:hAnsi="Times New Roman" w:cs="Times New Roman"/>
-          <w:noProof/>
-          <w:sz w:val="24"/>
-          <w:szCs w:val="24"/>
-        </w:rPr>
-        <w:fldChar w:fldCharType="end"/>
-      </w:r>
-    </w:p>
-    <w:p>
-      <w:pPr>
-        <w:rPr>
-          <w:rFonts w:ascii="Times New Roman" w:hAnsi="Times New Roman" w:cs="Times New Roman"/>
-          <w:noProof/>
-          <w:sz w:val="24"/>
-          <w:szCs w:val="24"/>
-        </w:rPr>
-      </w:pPr>
-    </w:p>
-    <w:p>
-      <w:pPr>
-        <w:rPr>
-          <w:rFonts w:ascii="Times New Roman" w:hAnsi="Times New Roman" w:cs="Times New Roman"/>
-          <w:noProof/>
-          <w:sz w:val="24"/>
-          <w:szCs w:val="24"/>
+        <w:t>DAFTAR GAMBAR</w:t>
+      </w:r>
+      <w:bookmarkEnd w:id="7"/>
+    </w:p>
+    <w:p>
+      <w:pPr>
+        <w:pStyle w:val="TOC1"/>
+        <w:spacing w:after="60"/>
+        <w:rPr>
+          <w:rFonts w:asciiTheme="minorHAnsi" w:eastAsiaTheme="minorEastAsia" w:hAnsiTheme="minorHAnsi" w:cstheme="minorBidi"/>
+          <w:sz w:val="24"/>
+          <w:szCs w:val="24"/>
+          <w:lang w:eastAsia="en-UG"/>
         </w:rPr>
       </w:pPr>
     </w:p>
@@ -6122,7 +6111,7 @@
           <w:szCs w:val="28"/>
         </w:rPr>
       </w:pPr>
-      <w:bookmarkStart w:id="7" w:name="_Toc104021003"/>
+      <w:bookmarkStart w:id="8" w:name="_Toc104021003"/>
       <w:r>
         <w:rPr>
           <w:rFonts w:ascii="Times New Roman" w:hAnsi="Times New Roman" w:cs="Times New Roman"/>
@@ -6133,10 +6122,9 @@
           <w:sz w:val="28"/>
           <w:szCs w:val="28"/>
         </w:rPr>
-        <w:lastRenderedPageBreak/>
         <w:t>DAFTAR TABEL</w:t>
       </w:r>
-      <w:bookmarkEnd w:id="7"/>
+      <w:bookmarkEnd w:id="8"/>
     </w:p>
     <w:p>
       <w:pPr>
@@ -6652,8 +6640,8 @@
           <w:szCs w:val="28"/>
         </w:rPr>
       </w:pPr>
-      <w:bookmarkStart w:id="8" w:name="_Toc480878386"/>
-      <w:bookmarkStart w:id="9" w:name="_Toc104021004"/>
+      <w:bookmarkStart w:id="9" w:name="_Toc480878386"/>
+      <w:bookmarkStart w:id="10" w:name="_Toc104021004"/>
       <w:r>
         <w:rPr>
           <w:rFonts w:ascii="Times New Roman" w:hAnsi="Times New Roman" w:cs="Times New Roman"/>
@@ -6691,9 +6679,9 @@
         </w:rPr>
         <w:t>Pendahuluan</w:t>
       </w:r>
-      <w:bookmarkStart w:id="10" w:name="_Toc480878387"/>
-      <w:bookmarkEnd w:id="8"/>
+      <w:bookmarkStart w:id="11" w:name="_Toc480878387"/>
       <w:bookmarkEnd w:id="9"/>
+      <w:bookmarkEnd w:id="10"/>
     </w:p>
     <w:p>
       <w:pPr>
@@ -6720,7 +6708,7 @@
           <w:szCs w:val="24"/>
         </w:rPr>
       </w:pPr>
-      <w:bookmarkStart w:id="11" w:name="_Toc104021005"/>
+      <w:bookmarkStart w:id="12" w:name="_Toc104021005"/>
       <w:r>
         <w:rPr>
           <w:rFonts w:ascii="Times New Roman" w:hAnsi="Times New Roman" w:cs="Times New Roman"/>
@@ -6757,8 +6745,8 @@
         </w:rPr>
         <w:t>Latar Belakang</w:t>
       </w:r>
-      <w:bookmarkEnd w:id="10"/>
       <w:bookmarkEnd w:id="11"/>
+      <w:bookmarkEnd w:id="12"/>
     </w:p>
     <w:p>
       <w:pPr>
@@ -6947,7 +6935,7 @@
           <w:szCs w:val="24"/>
         </w:rPr>
       </w:pPr>
-      <w:bookmarkStart w:id="12" w:name="_Toc104021006"/>
+      <w:bookmarkStart w:id="13" w:name="_Toc104021006"/>
       <w:r>
         <w:rPr>
           <w:rFonts w:ascii="Times New Roman" w:hAnsi="Times New Roman" w:cs="Times New Roman"/>
@@ -6984,7 +6972,7 @@
         </w:rPr>
         <w:t>Rumusan Masalah</w:t>
       </w:r>
-      <w:bookmarkEnd w:id="12"/>
+      <w:bookmarkEnd w:id="13"/>
     </w:p>
     <w:p>
       <w:pPr>
@@ -7079,7 +7067,7 @@
           <w:szCs w:val="24"/>
         </w:rPr>
       </w:pPr>
-      <w:bookmarkStart w:id="13" w:name="_Toc104021007"/>
+      <w:bookmarkStart w:id="14" w:name="_Toc104021007"/>
       <w:r>
         <w:rPr>
           <w:rFonts w:ascii="Times New Roman" w:hAnsi="Times New Roman" w:cs="Times New Roman"/>
@@ -7152,7 +7140,7 @@
         </w:rPr>
         <w:t>Kegiatan</w:t>
       </w:r>
-      <w:bookmarkEnd w:id="13"/>
+      <w:bookmarkEnd w:id="14"/>
     </w:p>
     <w:p>
       <w:pPr>
@@ -7231,7 +7219,7 @@
           <w:szCs w:val="24"/>
         </w:rPr>
       </w:pPr>
-      <w:bookmarkStart w:id="14" w:name="_Toc104021008"/>
+      <w:bookmarkStart w:id="15" w:name="_Toc104021008"/>
       <w:r>
         <w:rPr>
           <w:rFonts w:ascii="Times New Roman" w:hAnsi="Times New Roman" w:cs="Times New Roman"/>
@@ -7280,7 +7268,7 @@
         </w:rPr>
         <w:t>Kegiatan</w:t>
       </w:r>
-      <w:bookmarkEnd w:id="14"/>
+      <w:bookmarkEnd w:id="15"/>
     </w:p>
     <w:p>
       <w:pPr>
@@ -7512,7 +7500,7 @@
           <w:szCs w:val="28"/>
         </w:rPr>
       </w:pPr>
-      <w:bookmarkStart w:id="15" w:name="_Toc104021009"/>
+      <w:bookmarkStart w:id="16" w:name="_Toc104021009"/>
       <w:r>
         <w:rPr>
           <w:rFonts w:ascii="Times New Roman" w:hAnsi="Times New Roman" w:cs="Times New Roman"/>
@@ -7550,7 +7538,7 @@
         </w:rPr>
         <w:t>Tinjauan Pustaka</w:t>
       </w:r>
-      <w:bookmarkEnd w:id="15"/>
+      <w:bookmarkEnd w:id="16"/>
     </w:p>
     <w:p>
       <w:pPr>
@@ -7577,7 +7565,7 @@
           <w:szCs w:val="24"/>
         </w:rPr>
       </w:pPr>
-      <w:bookmarkStart w:id="16" w:name="_Toc104021010"/>
+      <w:bookmarkStart w:id="17" w:name="_Toc104021010"/>
       <w:r>
         <w:rPr>
           <w:rFonts w:ascii="Times New Roman" w:hAnsi="Times New Roman" w:cs="Times New Roman"/>
@@ -7614,7 +7602,7 @@
         </w:rPr>
         <w:t>Tanaman Kacang Tanah</w:t>
       </w:r>
-      <w:bookmarkEnd w:id="16"/>
+      <w:bookmarkEnd w:id="17"/>
     </w:p>
     <w:p>
       <w:pPr>
@@ -8080,7 +8068,7 @@
           <w:szCs w:val="24"/>
         </w:rPr>
       </w:pPr>
-      <w:bookmarkStart w:id="17" w:name="_Toc104021011"/>
+      <w:bookmarkStart w:id="18" w:name="_Toc104021011"/>
       <w:r>
         <w:rPr>
           <w:rFonts w:ascii="Times New Roman" w:hAnsi="Times New Roman" w:cs="Times New Roman"/>
@@ -8117,7 +8105,7 @@
         </w:rPr>
         <w:t>Morfologi Kacang Tanah</w:t>
       </w:r>
-      <w:bookmarkEnd w:id="17"/>
+      <w:bookmarkEnd w:id="18"/>
     </w:p>
     <w:p>
       <w:pPr>
@@ -8164,7 +8152,7 @@
           <w:color w:val="auto"/>
         </w:rPr>
       </w:pPr>
-      <w:bookmarkStart w:id="18" w:name="_Toc104021012"/>
+      <w:bookmarkStart w:id="19" w:name="_Toc104021012"/>
       <w:r>
         <w:rPr>
           <w:rFonts w:ascii="Times New Roman" w:hAnsi="Times New Roman" w:cs="Times New Roman"/>
@@ -8195,7 +8183,7 @@
         </w:rPr>
         <w:t>Akar</w:t>
       </w:r>
-      <w:bookmarkEnd w:id="18"/>
+      <w:bookmarkEnd w:id="19"/>
     </w:p>
     <w:p>
       <w:pPr>
@@ -8380,66 +8368,28 @@
     </w:p>
     <w:p>
       <w:pPr>
+        <w:pStyle w:val="JudulGambar"/>
+      </w:pPr>
+      <w:r>
+        <w:t>Gambar II.2.1</w:t>
+      </w:r>
+      <w:r>
+        <w:t>.</w:t>
+      </w:r>
+      <w:r>
+        <w:t xml:space="preserve">   </w:t>
+      </w:r>
+      <w:r>
+        <w:t>Akar Kacang Tanah</w:t>
+      </w:r>
+      <w:r>
+        <w:t>.</w:t>
+      </w:r>
+    </w:p>
+    <w:p>
+      <w:pPr>
         <w:keepNext/>
         <w:spacing w:after="0" w:line="360" w:lineRule="auto"/>
-        <w:jc w:val="center"/>
-        <w:rPr>
-          <w:rFonts w:ascii="Times New Roman" w:hAnsi="Times New Roman" w:cs="Times New Roman"/>
-          <w:noProof/>
-          <w:sz w:val="20"/>
-          <w:szCs w:val="20"/>
-        </w:rPr>
-      </w:pPr>
-      <w:r>
-        <w:rPr>
-          <w:rFonts w:ascii="Times New Roman" w:hAnsi="Times New Roman" w:cs="Times New Roman"/>
-          <w:noProof/>
-          <w:sz w:val="20"/>
-          <w:szCs w:val="20"/>
-        </w:rPr>
-        <w:t>Gambar II.2.1</w:t>
-      </w:r>
-      <w:r>
-        <w:rPr>
-          <w:rFonts w:ascii="Times New Roman" w:hAnsi="Times New Roman" w:cs="Times New Roman"/>
-          <w:noProof/>
-          <w:sz w:val="20"/>
-          <w:szCs w:val="20"/>
-        </w:rPr>
-        <w:t>.</w:t>
-      </w:r>
-      <w:r>
-        <w:rPr>
-          <w:rFonts w:ascii="Times New Roman" w:hAnsi="Times New Roman" w:cs="Times New Roman"/>
-          <w:noProof/>
-          <w:sz w:val="20"/>
-          <w:szCs w:val="20"/>
-        </w:rPr>
-        <w:t xml:space="preserve">   </w:t>
-      </w:r>
-      <w:r>
-        <w:rPr>
-          <w:rFonts w:ascii="Times New Roman" w:hAnsi="Times New Roman" w:cs="Times New Roman"/>
-          <w:noProof/>
-          <w:sz w:val="20"/>
-          <w:szCs w:val="20"/>
-        </w:rPr>
-        <w:t>Akar Kacang Tanah</w:t>
-      </w:r>
-      <w:r>
-        <w:rPr>
-          <w:rFonts w:ascii="Times New Roman" w:hAnsi="Times New Roman" w:cs="Times New Roman"/>
-          <w:noProof/>
-          <w:sz w:val="20"/>
-          <w:szCs w:val="20"/>
-        </w:rPr>
-        <w:t>.</w:t>
-      </w:r>
-    </w:p>
-    <w:p>
-      <w:pPr>
-        <w:keepNext/>
-        <w:spacing w:after="0" w:line="360" w:lineRule="auto"/>
         <w:rPr>
           <w:noProof/>
           <w:sz w:val="24"/>
@@ -8601,7 +8551,7 @@
           <w:color w:val="auto"/>
         </w:rPr>
       </w:pPr>
-      <w:bookmarkStart w:id="19" w:name="_Toc104021013"/>
+      <w:bookmarkStart w:id="20" w:name="_Toc104021013"/>
       <w:r>
         <w:rPr>
           <w:rFonts w:ascii="Times New Roman" w:hAnsi="Times New Roman" w:cs="Times New Roman"/>
@@ -8632,7 +8582,7 @@
         </w:rPr>
         <w:t>Batang</w:t>
       </w:r>
-      <w:bookmarkEnd w:id="19"/>
+      <w:bookmarkEnd w:id="20"/>
     </w:p>
     <w:p>
       <w:pPr>
@@ -8746,64 +8696,29 @@
     </w:p>
     <w:p>
       <w:pPr>
-        <w:keepNext/>
+        <w:pStyle w:val="JudulGambar"/>
+      </w:pPr>
+      <w:r>
+        <w:t>Gambar II.2.2</w:t>
+      </w:r>
+      <w:r>
+        <w:t>.</w:t>
+      </w:r>
+      <w:r>
+        <w:t xml:space="preserve">   </w:t>
+      </w:r>
+      <w:r>
+        <w:t>Batang Kacang Tanah</w:t>
+      </w:r>
+      <w:r>
+        <w:t>.</w:t>
+      </w:r>
+    </w:p>
+    <w:p>
+      <w:pPr>
         <w:spacing w:after="0" w:line="360" w:lineRule="auto"/>
         <w:jc w:val="center"/>
         <w:rPr>
-          <w:noProof/>
-        </w:rPr>
-      </w:pPr>
-      <w:r>
-        <w:rPr>
-          <w:rFonts w:ascii="Times New Roman" w:hAnsi="Times New Roman" w:cs="Times New Roman"/>
-          <w:noProof/>
-          <w:sz w:val="20"/>
-          <w:szCs w:val="20"/>
-        </w:rPr>
-        <w:t>Gambar II.2.2</w:t>
-      </w:r>
-      <w:r>
-        <w:rPr>
-          <w:rFonts w:ascii="Times New Roman" w:hAnsi="Times New Roman" w:cs="Times New Roman"/>
-          <w:noProof/>
-          <w:sz w:val="20"/>
-          <w:szCs w:val="20"/>
-        </w:rPr>
-        <w:t>.</w:t>
-      </w:r>
-      <w:r>
-        <w:rPr>
-          <w:rFonts w:ascii="Times New Roman" w:hAnsi="Times New Roman" w:cs="Times New Roman"/>
-          <w:noProof/>
-          <w:sz w:val="20"/>
-          <w:szCs w:val="20"/>
-        </w:rPr>
-        <w:t xml:space="preserve">   </w:t>
-      </w:r>
-      <w:r>
-        <w:rPr>
-          <w:rFonts w:ascii="Times New Roman" w:hAnsi="Times New Roman" w:cs="Times New Roman"/>
-          <w:noProof/>
-          <w:sz w:val="20"/>
-          <w:szCs w:val="20"/>
-        </w:rPr>
-        <w:t>Batang Kacang Tanah</w:t>
-      </w:r>
-      <w:r>
-        <w:rPr>
-          <w:rFonts w:ascii="Times New Roman" w:hAnsi="Times New Roman" w:cs="Times New Roman"/>
-          <w:noProof/>
-          <w:sz w:val="20"/>
-          <w:szCs w:val="20"/>
-        </w:rPr>
-        <w:t>.</w:t>
-      </w:r>
-    </w:p>
-    <w:p>
-      <w:pPr>
-        <w:spacing w:after="0" w:line="360" w:lineRule="auto"/>
-        <w:jc w:val="center"/>
-        <w:rPr>
           <w:rFonts w:ascii="Times New Roman" w:hAnsi="Times New Roman" w:cs="Times New Roman"/>
           <w:noProof/>
           <w:sz w:val="24"/>
@@ -8823,7 +8738,7 @@
           <w:color w:val="auto"/>
         </w:rPr>
       </w:pPr>
-      <w:bookmarkStart w:id="20" w:name="_Toc104021014"/>
+      <w:bookmarkStart w:id="21" w:name="_Toc104021014"/>
       <w:r>
         <w:rPr>
           <w:rFonts w:ascii="Times New Roman" w:hAnsi="Times New Roman" w:cs="Times New Roman"/>
@@ -8855,7 +8770,7 @@
         </w:rPr>
         <w:t>Daun</w:t>
       </w:r>
-      <w:bookmarkEnd w:id="20"/>
+      <w:bookmarkEnd w:id="21"/>
     </w:p>
     <w:p>
       <w:pPr>
@@ -8987,56 +8902,21 @@
     </w:p>
     <w:p>
       <w:pPr>
-        <w:keepNext/>
-        <w:spacing w:after="0" w:line="360" w:lineRule="auto"/>
-        <w:jc w:val="center"/>
-        <w:rPr>
-          <w:noProof/>
-        </w:rPr>
-      </w:pPr>
-      <w:r>
-        <w:rPr>
-          <w:rFonts w:ascii="Times New Roman" w:hAnsi="Times New Roman" w:cs="Times New Roman"/>
-          <w:noProof/>
-          <w:sz w:val="20"/>
-          <w:szCs w:val="20"/>
-        </w:rPr>
+        <w:pStyle w:val="JudulGambar"/>
+      </w:pPr>
+      <w:r>
         <w:t>Gambar II.2.3</w:t>
       </w:r>
       <w:r>
-        <w:rPr>
-          <w:rFonts w:ascii="Times New Roman" w:hAnsi="Times New Roman" w:cs="Times New Roman"/>
-          <w:noProof/>
-          <w:sz w:val="20"/>
-          <w:szCs w:val="20"/>
-        </w:rPr>
         <w:t>.</w:t>
       </w:r>
       <w:r>
-        <w:rPr>
-          <w:rFonts w:ascii="Times New Roman" w:hAnsi="Times New Roman" w:cs="Times New Roman"/>
-          <w:noProof/>
-          <w:sz w:val="20"/>
-          <w:szCs w:val="20"/>
-        </w:rPr>
         <w:t xml:space="preserve">   </w:t>
       </w:r>
       <w:r>
-        <w:rPr>
-          <w:rFonts w:ascii="Times New Roman" w:hAnsi="Times New Roman" w:cs="Times New Roman"/>
-          <w:noProof/>
-          <w:sz w:val="20"/>
-          <w:szCs w:val="20"/>
-        </w:rPr>
         <w:t>Daun Kacang Tanah</w:t>
       </w:r>
       <w:r>
-        <w:rPr>
-          <w:rFonts w:ascii="Times New Roman" w:hAnsi="Times New Roman" w:cs="Times New Roman"/>
-          <w:noProof/>
-          <w:sz w:val="20"/>
-          <w:szCs w:val="20"/>
-        </w:rPr>
         <w:t>.</w:t>
       </w:r>
     </w:p>
@@ -9063,7 +8943,7 @@
           <w:color w:val="auto"/>
         </w:rPr>
       </w:pPr>
-      <w:bookmarkStart w:id="21" w:name="_Toc104021015"/>
+      <w:bookmarkStart w:id="22" w:name="_Toc104021015"/>
       <w:r>
         <w:rPr>
           <w:rFonts w:ascii="Times New Roman" w:hAnsi="Times New Roman" w:cs="Times New Roman"/>
@@ -9094,7 +8974,7 @@
         </w:rPr>
         <w:t>Bunga</w:t>
       </w:r>
-      <w:bookmarkEnd w:id="21"/>
+      <w:bookmarkEnd w:id="22"/>
     </w:p>
     <w:p>
       <w:pPr>
@@ -9199,65 +9079,24 @@
     </w:p>
     <w:p>
       <w:pPr>
-        <w:keepNext/>
-        <w:spacing w:after="0" w:line="360" w:lineRule="auto"/>
-        <w:jc w:val="center"/>
-        <w:rPr>
-          <w:noProof/>
-        </w:rPr>
-      </w:pPr>
-      <w:r>
-        <w:rPr>
-          <w:rFonts w:ascii="Times New Roman" w:hAnsi="Times New Roman" w:cs="Times New Roman"/>
-          <w:noProof/>
-          <w:sz w:val="20"/>
-          <w:szCs w:val="20"/>
-        </w:rPr>
+        <w:pStyle w:val="JudulGambar"/>
+      </w:pPr>
+      <w:r>
         <w:t>Gambar II.2.4</w:t>
       </w:r>
       <w:r>
-        <w:rPr>
-          <w:rFonts w:ascii="Times New Roman" w:hAnsi="Times New Roman" w:cs="Times New Roman"/>
-          <w:noProof/>
-          <w:sz w:val="20"/>
-          <w:szCs w:val="20"/>
-        </w:rPr>
         <w:t>.</w:t>
       </w:r>
       <w:r>
-        <w:rPr>
-          <w:rFonts w:ascii="Times New Roman" w:hAnsi="Times New Roman" w:cs="Times New Roman"/>
-          <w:noProof/>
-          <w:sz w:val="20"/>
-          <w:szCs w:val="20"/>
-        </w:rPr>
         <w:t xml:space="preserve">   </w:t>
       </w:r>
       <w:r>
-        <w:rPr>
-          <w:rFonts w:ascii="Times New Roman" w:hAnsi="Times New Roman" w:cs="Times New Roman"/>
-          <w:noProof/>
-          <w:sz w:val="20"/>
-          <w:szCs w:val="20"/>
-        </w:rPr>
         <w:t xml:space="preserve">Bunga </w:t>
       </w:r>
       <w:r>
-        <w:rPr>
-          <w:rFonts w:ascii="Times New Roman" w:hAnsi="Times New Roman" w:cs="Times New Roman"/>
-          <w:noProof/>
-          <w:sz w:val="20"/>
-          <w:szCs w:val="20"/>
-        </w:rPr>
         <w:t>Kacang Tanah</w:t>
       </w:r>
       <w:r>
-        <w:rPr>
-          <w:rFonts w:ascii="Times New Roman" w:hAnsi="Times New Roman" w:cs="Times New Roman"/>
-          <w:noProof/>
-          <w:sz w:val="20"/>
-          <w:szCs w:val="20"/>
-        </w:rPr>
         <w:t>.</w:t>
       </w:r>
     </w:p>
@@ -9285,7 +9124,7 @@
           <w:color w:val="auto"/>
         </w:rPr>
       </w:pPr>
-      <w:bookmarkStart w:id="22" w:name="_Toc104021016"/>
+      <w:bookmarkStart w:id="23" w:name="_Toc104021016"/>
       <w:r>
         <w:rPr>
           <w:rFonts w:ascii="Times New Roman" w:hAnsi="Times New Roman" w:cs="Times New Roman"/>
@@ -9316,7 +9155,7 @@
         </w:rPr>
         <w:t>Polong</w:t>
       </w:r>
-      <w:bookmarkEnd w:id="22"/>
+      <w:bookmarkEnd w:id="23"/>
     </w:p>
     <w:p>
       <w:pPr>
@@ -9445,65 +9284,24 @@
     </w:p>
     <w:p>
       <w:pPr>
-        <w:keepNext/>
-        <w:spacing w:after="0" w:line="360" w:lineRule="auto"/>
-        <w:jc w:val="center"/>
-        <w:rPr>
-          <w:noProof/>
-        </w:rPr>
-      </w:pPr>
-      <w:r>
-        <w:rPr>
-          <w:rFonts w:ascii="Times New Roman" w:hAnsi="Times New Roman" w:cs="Times New Roman"/>
-          <w:noProof/>
-          <w:sz w:val="20"/>
-          <w:szCs w:val="20"/>
-        </w:rPr>
+        <w:pStyle w:val="JudulGambar"/>
+      </w:pPr>
+      <w:r>
         <w:t>Gambar II.2.5</w:t>
       </w:r>
       <w:r>
-        <w:rPr>
-          <w:rFonts w:ascii="Times New Roman" w:hAnsi="Times New Roman" w:cs="Times New Roman"/>
-          <w:noProof/>
-          <w:sz w:val="20"/>
-          <w:szCs w:val="20"/>
-        </w:rPr>
         <w:t>.</w:t>
       </w:r>
       <w:r>
-        <w:rPr>
-          <w:rFonts w:ascii="Times New Roman" w:hAnsi="Times New Roman" w:cs="Times New Roman"/>
-          <w:noProof/>
-          <w:sz w:val="20"/>
-          <w:szCs w:val="20"/>
-        </w:rPr>
         <w:t xml:space="preserve"> </w:t>
       </w:r>
       <w:r>
-        <w:rPr>
-          <w:rFonts w:ascii="Times New Roman" w:hAnsi="Times New Roman" w:cs="Times New Roman"/>
-          <w:noProof/>
-          <w:sz w:val="20"/>
-          <w:szCs w:val="20"/>
-        </w:rPr>
         <w:t xml:space="preserve">  </w:t>
       </w:r>
       <w:r>
-        <w:rPr>
-          <w:rFonts w:ascii="Times New Roman" w:hAnsi="Times New Roman" w:cs="Times New Roman"/>
-          <w:noProof/>
-          <w:sz w:val="20"/>
-          <w:szCs w:val="20"/>
-        </w:rPr>
         <w:t>Polong Kacang Tanah</w:t>
       </w:r>
       <w:r>
-        <w:rPr>
-          <w:rFonts w:ascii="Times New Roman" w:hAnsi="Times New Roman" w:cs="Times New Roman"/>
-          <w:noProof/>
-          <w:sz w:val="20"/>
-          <w:szCs w:val="20"/>
-        </w:rPr>
         <w:t>.</w:t>
       </w:r>
     </w:p>
@@ -9533,7 +9331,7 @@
           <w:szCs w:val="24"/>
         </w:rPr>
       </w:pPr>
-      <w:bookmarkStart w:id="23" w:name="_Toc104021017"/>
+      <w:bookmarkStart w:id="24" w:name="_Toc104021017"/>
       <w:r>
         <w:rPr>
           <w:rFonts w:ascii="Times New Roman" w:hAnsi="Times New Roman" w:cs="Times New Roman"/>
@@ -9582,7 +9380,7 @@
         </w:rPr>
         <w:t>Pengendalian Hama dan Penyakit Kacang Tanah</w:t>
       </w:r>
-      <w:bookmarkEnd w:id="23"/>
+      <w:bookmarkEnd w:id="24"/>
       <w:r>
         <w:rPr>
           <w:rFonts w:ascii="Times New Roman" w:hAnsi="Times New Roman" w:cs="Times New Roman"/>
@@ -10026,97 +9824,35 @@
     </w:tbl>
     <w:p>
       <w:pPr>
-        <w:keepNext/>
-        <w:spacing w:after="0" w:line="360" w:lineRule="auto"/>
-        <w:jc w:val="center"/>
-        <w:rPr>
-          <w:rFonts w:ascii="Times New Roman" w:hAnsi="Times New Roman" w:cs="Times New Roman"/>
-          <w:noProof/>
-          <w:sz w:val="20"/>
-          <w:szCs w:val="20"/>
-        </w:rPr>
-      </w:pPr>
-      <w:r>
-        <w:rPr>
-          <w:rFonts w:ascii="Times New Roman" w:hAnsi="Times New Roman" w:cs="Times New Roman"/>
-          <w:noProof/>
-          <w:sz w:val="20"/>
-          <w:szCs w:val="20"/>
-        </w:rPr>
+        <w:pStyle w:val="JudulGambar"/>
+      </w:pPr>
+      <w:r>
         <w:t>Gambar II.3.</w:t>
       </w:r>
       <w:r>
-        <w:rPr>
-          <w:rFonts w:ascii="Times New Roman" w:hAnsi="Times New Roman" w:cs="Times New Roman"/>
-          <w:noProof/>
-          <w:sz w:val="20"/>
-          <w:szCs w:val="20"/>
-        </w:rPr>
         <w:t>a.</w:t>
       </w:r>
       <w:r>
-        <w:rPr>
-          <w:rFonts w:ascii="Times New Roman" w:hAnsi="Times New Roman" w:cs="Times New Roman"/>
-          <w:noProof/>
-          <w:sz w:val="20"/>
-          <w:szCs w:val="20"/>
-        </w:rPr>
         <w:t xml:space="preserve">   Hama </w:t>
       </w:r>
       <w:r>
-        <w:rPr>
-          <w:rFonts w:ascii="Times New Roman" w:hAnsi="Times New Roman" w:cs="Times New Roman"/>
-          <w:noProof/>
-          <w:sz w:val="20"/>
-          <w:szCs w:val="20"/>
-        </w:rPr>
         <w:t>k</w:t>
       </w:r>
       <w:r>
-        <w:rPr>
-          <w:rFonts w:ascii="Times New Roman" w:hAnsi="Times New Roman" w:cs="Times New Roman"/>
-          <w:noProof/>
-          <w:sz w:val="20"/>
-          <w:szCs w:val="20"/>
-        </w:rPr>
         <w:t xml:space="preserve">acang </w:t>
       </w:r>
       <w:r>
-        <w:rPr>
-          <w:rFonts w:ascii="Times New Roman" w:hAnsi="Times New Roman" w:cs="Times New Roman"/>
-          <w:noProof/>
-          <w:sz w:val="20"/>
-          <w:szCs w:val="20"/>
-        </w:rPr>
         <w:t>t</w:t>
       </w:r>
       <w:r>
-        <w:rPr>
-          <w:rFonts w:ascii="Times New Roman" w:hAnsi="Times New Roman" w:cs="Times New Roman"/>
-          <w:noProof/>
-          <w:sz w:val="20"/>
-          <w:szCs w:val="20"/>
-        </w:rPr>
         <w:t xml:space="preserve">anah (a) </w:t>
       </w:r>
-      <w:bookmarkStart w:id="24" w:name="_Hlk104032838"/>
-      <w:r>
-        <w:rPr>
-          <w:rFonts w:ascii="Times New Roman" w:hAnsi="Times New Roman" w:cs="Times New Roman"/>
-          <w:noProof/>
-          <w:sz w:val="20"/>
-          <w:szCs w:val="20"/>
-        </w:rPr>
+      <w:bookmarkStart w:id="25" w:name="_Hlk104032838"/>
+      <w:r>
         <w:t>wereng, (b) ulat jengkal, dan (c) ulat tentara</w:t>
       </w:r>
-      <w:bookmarkEnd w:id="24"/>
-      <w:r>
-        <w:rPr>
-          <w:rFonts w:ascii="Times New Roman" w:hAnsi="Times New Roman" w:cs="Times New Roman"/>
-          <w:noProof/>
-          <w:sz w:val="20"/>
-          <w:szCs w:val="20"/>
-        </w:rPr>
+      <w:bookmarkEnd w:id="25"/>
+      <w:r>
         <w:t>.</w:t>
       </w:r>
     </w:p>
@@ -10439,128 +10175,45 @@
     </w:tbl>
     <w:p>
       <w:pPr>
-        <w:keepNext/>
-        <w:spacing w:after="0" w:line="360" w:lineRule="auto"/>
-        <w:jc w:val="center"/>
-        <w:rPr>
-          <w:noProof/>
-        </w:rPr>
-      </w:pPr>
-      <w:r>
-        <w:rPr>
-          <w:rFonts w:ascii="Times New Roman" w:hAnsi="Times New Roman" w:cs="Times New Roman"/>
-          <w:noProof/>
-          <w:sz w:val="20"/>
-          <w:szCs w:val="20"/>
-        </w:rPr>
+        <w:pStyle w:val="JudulGambar"/>
+      </w:pPr>
+      <w:r>
         <w:t>Gambar II.3.</w:t>
       </w:r>
       <w:r>
-        <w:rPr>
-          <w:rFonts w:ascii="Times New Roman" w:hAnsi="Times New Roman" w:cs="Times New Roman"/>
-          <w:noProof/>
-          <w:sz w:val="20"/>
-          <w:szCs w:val="20"/>
-        </w:rPr>
         <w:t>b.</w:t>
       </w:r>
       <w:r>
-        <w:rPr>
-          <w:rFonts w:ascii="Times New Roman" w:hAnsi="Times New Roman" w:cs="Times New Roman"/>
-          <w:noProof/>
-          <w:sz w:val="20"/>
-          <w:szCs w:val="20"/>
-        </w:rPr>
         <w:t xml:space="preserve">   Penyakit </w:t>
       </w:r>
       <w:r>
-        <w:rPr>
-          <w:rFonts w:ascii="Times New Roman" w:hAnsi="Times New Roman" w:cs="Times New Roman"/>
-          <w:noProof/>
-          <w:sz w:val="20"/>
-          <w:szCs w:val="20"/>
-        </w:rPr>
         <w:t>k</w:t>
       </w:r>
       <w:r>
-        <w:rPr>
-          <w:rFonts w:ascii="Times New Roman" w:hAnsi="Times New Roman" w:cs="Times New Roman"/>
-          <w:noProof/>
-          <w:sz w:val="20"/>
-          <w:szCs w:val="20"/>
-        </w:rPr>
         <w:t xml:space="preserve">acang </w:t>
       </w:r>
       <w:r>
-        <w:rPr>
-          <w:rFonts w:ascii="Times New Roman" w:hAnsi="Times New Roman" w:cs="Times New Roman"/>
-          <w:noProof/>
-          <w:sz w:val="20"/>
-          <w:szCs w:val="20"/>
-        </w:rPr>
         <w:t>t</w:t>
       </w:r>
       <w:r>
-        <w:rPr>
-          <w:rFonts w:ascii="Times New Roman" w:hAnsi="Times New Roman" w:cs="Times New Roman"/>
-          <w:noProof/>
-          <w:sz w:val="20"/>
-          <w:szCs w:val="20"/>
-        </w:rPr>
         <w:t xml:space="preserve">anah (a) </w:t>
       </w:r>
       <w:r>
-        <w:rPr>
-          <w:rFonts w:ascii="Times New Roman" w:hAnsi="Times New Roman" w:cs="Times New Roman"/>
-          <w:noProof/>
-          <w:sz w:val="20"/>
-          <w:szCs w:val="20"/>
-        </w:rPr>
         <w:t>layu bakteri</w:t>
       </w:r>
       <w:r>
-        <w:rPr>
-          <w:rFonts w:ascii="Times New Roman" w:hAnsi="Times New Roman" w:cs="Times New Roman"/>
-          <w:noProof/>
-          <w:sz w:val="20"/>
-          <w:szCs w:val="20"/>
-        </w:rPr>
         <w:t xml:space="preserve">, (b) </w:t>
       </w:r>
       <w:r>
-        <w:rPr>
-          <w:rFonts w:ascii="Times New Roman" w:hAnsi="Times New Roman" w:cs="Times New Roman"/>
-          <w:noProof/>
-          <w:sz w:val="20"/>
-          <w:szCs w:val="20"/>
-        </w:rPr>
         <w:t>bercak daun</w:t>
       </w:r>
       <w:r>
-        <w:rPr>
-          <w:rFonts w:ascii="Times New Roman" w:hAnsi="Times New Roman" w:cs="Times New Roman"/>
-          <w:noProof/>
-          <w:sz w:val="20"/>
-          <w:szCs w:val="20"/>
-        </w:rPr>
         <w:t xml:space="preserve">, dan (c) </w:t>
       </w:r>
       <w:r>
-        <w:rPr>
-          <w:rFonts w:ascii="Times New Roman" w:hAnsi="Times New Roman" w:cs="Times New Roman"/>
-          <w:noProof/>
-          <w:sz w:val="20"/>
-          <w:szCs w:val="20"/>
-        </w:rPr>
         <w:t>karat</w:t>
       </w:r>
       <w:r>
-        <w:rPr>
-          <w:rFonts w:ascii="Times New Roman" w:hAnsi="Times New Roman" w:cs="Times New Roman"/>
-          <w:noProof/>
-          <w:sz w:val="20"/>
-          <w:szCs w:val="20"/>
-        </w:rPr>
         <w:t>.</w:t>
       </w:r>
     </w:p>
@@ -10728,7 +10381,7 @@
           <w:szCs w:val="24"/>
         </w:rPr>
       </w:pPr>
-      <w:bookmarkStart w:id="25" w:name="_Toc104021018"/>
+      <w:bookmarkStart w:id="26" w:name="_Toc104021018"/>
       <w:r>
         <w:rPr>
           <w:rFonts w:ascii="Times New Roman" w:hAnsi="Times New Roman" w:cs="Times New Roman"/>
@@ -10777,7 +10430,7 @@
         </w:rPr>
         <w:t>Pupuk Organik Cair</w:t>
       </w:r>
-      <w:bookmarkEnd w:id="25"/>
+      <w:bookmarkEnd w:id="26"/>
       <w:r>
         <w:rPr>
           <w:rFonts w:ascii="Times New Roman" w:hAnsi="Times New Roman" w:cs="Times New Roman"/>
@@ -11225,7 +10878,7 @@
           <w:szCs w:val="24"/>
         </w:rPr>
       </w:pPr>
-      <w:bookmarkStart w:id="26" w:name="_Toc104021019"/>
+      <w:bookmarkStart w:id="27" w:name="_Toc104021019"/>
       <w:r>
         <w:rPr>
           <w:rFonts w:ascii="Times New Roman" w:hAnsi="Times New Roman" w:cs="Times New Roman"/>
@@ -11325,7 +10978,7 @@
         </w:rPr>
         <w:t>)</w:t>
       </w:r>
-      <w:bookmarkEnd w:id="26"/>
+      <w:bookmarkEnd w:id="27"/>
     </w:p>
     <w:p>
       <w:pPr>
@@ -11819,7 +11472,7 @@
           <w:szCs w:val="28"/>
         </w:rPr>
       </w:pPr>
-      <w:bookmarkStart w:id="27" w:name="_Toc104021020"/>
+      <w:bookmarkStart w:id="28" w:name="_Toc104021020"/>
       <w:r>
         <w:rPr>
           <w:rFonts w:ascii="Times New Roman" w:hAnsi="Times New Roman" w:cs="Times New Roman"/>
@@ -11905,7 +11558,7 @@
         </w:rPr>
         <w:t>Kegiatan</w:t>
       </w:r>
-      <w:bookmarkEnd w:id="27"/>
+      <w:bookmarkEnd w:id="28"/>
     </w:p>
     <w:p>
       <w:pPr>
@@ -11932,7 +11585,7 @@
           <w:szCs w:val="24"/>
         </w:rPr>
       </w:pPr>
-      <w:bookmarkStart w:id="28" w:name="_Toc104021021"/>
+      <w:bookmarkStart w:id="29" w:name="_Toc104021021"/>
       <w:r>
         <w:rPr>
           <w:rFonts w:ascii="Times New Roman" w:hAnsi="Times New Roman" w:cs="Times New Roman"/>
@@ -12017,7 +11670,7 @@
         </w:rPr>
         <w:t>Penanaman</w:t>
       </w:r>
-      <w:bookmarkEnd w:id="28"/>
+      <w:bookmarkEnd w:id="29"/>
     </w:p>
     <w:p>
       <w:pPr>
@@ -12100,7 +11753,7 @@
           <w:color w:val="auto"/>
         </w:rPr>
       </w:pPr>
-      <w:bookmarkStart w:id="29" w:name="_Toc104021022"/>
+      <w:bookmarkStart w:id="30" w:name="_Toc104021022"/>
       <w:r>
         <w:rPr>
           <w:rFonts w:ascii="Times New Roman" w:hAnsi="Times New Roman" w:cs="Times New Roman"/>
@@ -12131,7 +11784,7 @@
         </w:rPr>
         <w:t>Bahan dan Alat</w:t>
       </w:r>
-      <w:bookmarkEnd w:id="29"/>
+      <w:bookmarkEnd w:id="30"/>
     </w:p>
     <w:tbl>
       <w:tblPr>
@@ -12862,68 +12515,24 @@
     </w:tbl>
     <w:p>
       <w:pPr>
-        <w:keepNext/>
-        <w:spacing w:after="0" w:line="360" w:lineRule="auto"/>
-        <w:jc w:val="center"/>
-        <w:rPr>
-          <w:rFonts w:ascii="Times New Roman" w:hAnsi="Times New Roman" w:cs="Times New Roman"/>
-          <w:noProof/>
-          <w:sz w:val="20"/>
-          <w:szCs w:val="20"/>
-        </w:rPr>
-      </w:pPr>
-      <w:r>
-        <w:rPr>
-          <w:rFonts w:ascii="Times New Roman" w:hAnsi="Times New Roman" w:cs="Times New Roman"/>
-          <w:noProof/>
-          <w:sz w:val="20"/>
-          <w:szCs w:val="20"/>
-        </w:rPr>
+        <w:pStyle w:val="JudulTabel"/>
+      </w:pPr>
+      <w:r>
         <w:t>Tabel III.1.</w:t>
       </w:r>
       <w:r>
-        <w:rPr>
-          <w:rFonts w:ascii="Times New Roman" w:hAnsi="Times New Roman" w:cs="Times New Roman"/>
-          <w:noProof/>
-          <w:sz w:val="20"/>
-          <w:szCs w:val="20"/>
-        </w:rPr>
         <w:t>1.</w:t>
       </w:r>
       <w:r>
-        <w:rPr>
-          <w:rFonts w:ascii="Times New Roman" w:hAnsi="Times New Roman" w:cs="Times New Roman"/>
-          <w:noProof/>
-          <w:sz w:val="20"/>
-          <w:szCs w:val="20"/>
-        </w:rPr>
         <w:t>a.</w:t>
       </w:r>
       <w:r>
-        <w:rPr>
-          <w:rFonts w:ascii="Times New Roman" w:hAnsi="Times New Roman" w:cs="Times New Roman"/>
-          <w:noProof/>
-          <w:sz w:val="20"/>
-          <w:szCs w:val="20"/>
-        </w:rPr>
         <w:t xml:space="preserve">   </w:t>
       </w:r>
       <w:r>
-        <w:rPr>
-          <w:rFonts w:ascii="Times New Roman" w:hAnsi="Times New Roman" w:cs="Times New Roman"/>
-          <w:noProof/>
-          <w:sz w:val="20"/>
-          <w:szCs w:val="20"/>
-        </w:rPr>
         <w:t>Alat-alat</w:t>
       </w:r>
       <w:r>
-        <w:rPr>
-          <w:rFonts w:ascii="Times New Roman" w:hAnsi="Times New Roman" w:cs="Times New Roman"/>
-          <w:noProof/>
-          <w:sz w:val="20"/>
-          <w:szCs w:val="20"/>
-        </w:rPr>
         <w:t>.</w:t>
       </w:r>
     </w:p>
@@ -13681,41 +13290,15 @@
     </w:tbl>
     <w:p>
       <w:pPr>
-        <w:keepNext/>
-        <w:spacing w:after="0" w:line="360" w:lineRule="auto"/>
-        <w:jc w:val="center"/>
-        <w:rPr>
-          <w:rFonts w:ascii="Times New Roman" w:hAnsi="Times New Roman" w:cs="Times New Roman"/>
-          <w:noProof/>
-          <w:sz w:val="20"/>
-          <w:szCs w:val="20"/>
-        </w:rPr>
-      </w:pPr>
-      <w:r>
-        <w:rPr>
-          <w:rFonts w:ascii="Times New Roman" w:hAnsi="Times New Roman" w:cs="Times New Roman"/>
-          <w:noProof/>
-          <w:sz w:val="20"/>
-          <w:szCs w:val="20"/>
-        </w:rPr>
+        <w:pStyle w:val="JudulTabel"/>
+      </w:pPr>
+      <w:r>
         <w:t>Tabel III.1.1.</w:t>
       </w:r>
       <w:r>
-        <w:rPr>
-          <w:rFonts w:ascii="Times New Roman" w:hAnsi="Times New Roman" w:cs="Times New Roman"/>
-          <w:noProof/>
-          <w:sz w:val="20"/>
-          <w:szCs w:val="20"/>
-        </w:rPr>
         <w:t>b.</w:t>
       </w:r>
       <w:r>
-        <w:rPr>
-          <w:rFonts w:ascii="Times New Roman" w:hAnsi="Times New Roman" w:cs="Times New Roman"/>
-          <w:noProof/>
-          <w:sz w:val="20"/>
-          <w:szCs w:val="20"/>
-        </w:rPr>
         <w:t xml:space="preserve">   Bahan-bahan.</w:t>
       </w:r>
     </w:p>
@@ -13742,7 +13325,7 @@
           <w:color w:val="auto"/>
         </w:rPr>
       </w:pPr>
-      <w:bookmarkStart w:id="30" w:name="_Toc104021023"/>
+      <w:bookmarkStart w:id="31" w:name="_Toc104021023"/>
       <w:r>
         <w:rPr>
           <w:rFonts w:ascii="Times New Roman" w:hAnsi="Times New Roman" w:cs="Times New Roman"/>
@@ -13783,7 +13366,7 @@
         </w:rPr>
         <w:t>i</w:t>
       </w:r>
-      <w:bookmarkEnd w:id="30"/>
+      <w:bookmarkEnd w:id="31"/>
     </w:p>
     <w:p>
       <w:pPr>
@@ -14073,106 +13656,36 @@
     </w:p>
     <w:p>
       <w:pPr>
-        <w:pStyle w:val="ListParagraph"/>
-        <w:keepNext/>
-        <w:spacing w:after="0" w:line="360" w:lineRule="auto"/>
-        <w:ind w:left="0"/>
-        <w:jc w:val="center"/>
-        <w:rPr>
-          <w:rFonts w:ascii="Times New Roman" w:hAnsi="Times New Roman" w:cs="Times New Roman"/>
-          <w:noProof/>
-          <w:sz w:val="20"/>
-          <w:szCs w:val="20"/>
-        </w:rPr>
-      </w:pPr>
-      <w:r>
-        <w:rPr>
-          <w:rFonts w:ascii="Times New Roman" w:hAnsi="Times New Roman" w:cs="Times New Roman"/>
-          <w:noProof/>
-          <w:sz w:val="20"/>
-          <w:szCs w:val="20"/>
-        </w:rPr>
+        <w:pStyle w:val="JudulGambar"/>
+      </w:pPr>
+      <w:r>
         <w:t>Gambar I</w:t>
       </w:r>
       <w:r>
-        <w:rPr>
-          <w:rFonts w:ascii="Times New Roman" w:hAnsi="Times New Roman" w:cs="Times New Roman"/>
-          <w:noProof/>
-          <w:sz w:val="20"/>
-          <w:szCs w:val="20"/>
-        </w:rPr>
         <w:t>I</w:t>
       </w:r>
       <w:r>
-        <w:rPr>
-          <w:rFonts w:ascii="Times New Roman" w:hAnsi="Times New Roman" w:cs="Times New Roman"/>
-          <w:noProof/>
-          <w:sz w:val="20"/>
-          <w:szCs w:val="20"/>
-        </w:rPr>
         <w:t>I.</w:t>
       </w:r>
       <w:r>
-        <w:rPr>
-          <w:rFonts w:ascii="Times New Roman" w:hAnsi="Times New Roman" w:cs="Times New Roman"/>
-          <w:noProof/>
-          <w:sz w:val="20"/>
-          <w:szCs w:val="20"/>
-        </w:rPr>
         <w:t>1</w:t>
       </w:r>
       <w:r>
-        <w:rPr>
-          <w:rFonts w:ascii="Times New Roman" w:hAnsi="Times New Roman" w:cs="Times New Roman"/>
-          <w:noProof/>
-          <w:sz w:val="20"/>
-          <w:szCs w:val="20"/>
-        </w:rPr>
         <w:t>.</w:t>
       </w:r>
       <w:r>
-        <w:rPr>
-          <w:rFonts w:ascii="Times New Roman" w:hAnsi="Times New Roman" w:cs="Times New Roman"/>
-          <w:noProof/>
-          <w:sz w:val="20"/>
-          <w:szCs w:val="20"/>
-        </w:rPr>
         <w:t>2</w:t>
       </w:r>
       <w:r>
-        <w:rPr>
-          <w:rFonts w:ascii="Times New Roman" w:hAnsi="Times New Roman" w:cs="Times New Roman"/>
-          <w:noProof/>
-          <w:sz w:val="20"/>
-          <w:szCs w:val="20"/>
-        </w:rPr>
         <w:t>.</w:t>
       </w:r>
       <w:r>
-        <w:rPr>
-          <w:rFonts w:ascii="Times New Roman" w:hAnsi="Times New Roman" w:cs="Times New Roman"/>
-          <w:noProof/>
-          <w:sz w:val="20"/>
-          <w:szCs w:val="20"/>
-        </w:rPr>
         <w:t xml:space="preserve">   Nasi</w:t>
       </w:r>
       <w:r>
-        <w:rPr>
-          <w:rFonts w:ascii="Times New Roman" w:hAnsi="Times New Roman" w:cs="Times New Roman"/>
-          <w:noProof/>
-          <w:sz w:val="20"/>
-          <w:szCs w:val="20"/>
-        </w:rPr>
         <w:t xml:space="preserve"> basi</w:t>
       </w:r>
       <w:r>
-        <w:rPr>
-          <w:rFonts w:ascii="Times New Roman" w:hAnsi="Times New Roman" w:cs="Times New Roman"/>
-          <w:noProof/>
-          <w:sz w:val="20"/>
-          <w:szCs w:val="20"/>
-        </w:rPr>
         <w:t>.</w:t>
       </w:r>
     </w:p>
@@ -14453,7 +13966,7 @@
           <w:color w:val="auto"/>
         </w:rPr>
       </w:pPr>
-      <w:bookmarkStart w:id="31" w:name="_Toc104021024"/>
+      <w:bookmarkStart w:id="32" w:name="_Toc104021024"/>
       <w:r>
         <w:rPr>
           <w:rFonts w:ascii="Times New Roman" w:hAnsi="Times New Roman" w:cs="Times New Roman"/>
@@ -14494,7 +14007,7 @@
         </w:rPr>
         <w:t>r</w:t>
       </w:r>
-      <w:bookmarkEnd w:id="31"/>
+      <w:bookmarkEnd w:id="32"/>
     </w:p>
     <w:p>
       <w:pPr>
@@ -14693,7 +14206,7 @@
           <w:color w:val="auto"/>
         </w:rPr>
       </w:pPr>
-      <w:bookmarkStart w:id="32" w:name="_Toc104021025"/>
+      <w:bookmarkStart w:id="33" w:name="_Toc104021025"/>
       <w:r>
         <w:rPr>
           <w:rFonts w:ascii="Times New Roman" w:hAnsi="Times New Roman" w:cs="Times New Roman"/>
@@ -14724,7 +14237,7 @@
         </w:rPr>
         <w:t>Rencana Penanaman</w:t>
       </w:r>
-      <w:bookmarkEnd w:id="32"/>
+      <w:bookmarkEnd w:id="33"/>
     </w:p>
     <w:tbl>
       <w:tblPr>
@@ -15647,77 +15160,27 @@
     </w:tbl>
     <w:p>
       <w:pPr>
-        <w:keepNext/>
-        <w:spacing w:after="0" w:line="360" w:lineRule="auto"/>
-        <w:jc w:val="center"/>
-        <w:rPr>
-          <w:rFonts w:ascii="Times New Roman" w:hAnsi="Times New Roman" w:cs="Times New Roman"/>
-          <w:noProof/>
-          <w:sz w:val="20"/>
-          <w:szCs w:val="20"/>
-        </w:rPr>
-      </w:pPr>
-      <w:r>
-        <w:rPr>
-          <w:rFonts w:ascii="Times New Roman" w:hAnsi="Times New Roman" w:cs="Times New Roman"/>
-          <w:noProof/>
-          <w:sz w:val="20"/>
-          <w:szCs w:val="20"/>
-        </w:rPr>
+        <w:pStyle w:val="JudulTabel"/>
+      </w:pPr>
+      <w:r>
         <w:t>Tabel I</w:t>
       </w:r>
       <w:r>
-        <w:rPr>
-          <w:rFonts w:ascii="Times New Roman" w:hAnsi="Times New Roman" w:cs="Times New Roman"/>
-          <w:noProof/>
-          <w:sz w:val="20"/>
-          <w:szCs w:val="20"/>
-        </w:rPr>
         <w:t>II</w:t>
       </w:r>
       <w:r>
-        <w:rPr>
-          <w:rFonts w:ascii="Times New Roman" w:hAnsi="Times New Roman" w:cs="Times New Roman"/>
-          <w:noProof/>
-          <w:sz w:val="20"/>
-          <w:szCs w:val="20"/>
-        </w:rPr>
         <w:t>.1.</w:t>
       </w:r>
       <w:r>
-        <w:rPr>
-          <w:rFonts w:ascii="Times New Roman" w:hAnsi="Times New Roman" w:cs="Times New Roman"/>
-          <w:noProof/>
-          <w:sz w:val="20"/>
-          <w:szCs w:val="20"/>
-        </w:rPr>
         <w:t>4</w:t>
       </w:r>
       <w:r>
-        <w:rPr>
-          <w:rFonts w:ascii="Times New Roman" w:hAnsi="Times New Roman" w:cs="Times New Roman"/>
-          <w:noProof/>
-          <w:sz w:val="20"/>
-          <w:szCs w:val="20"/>
-        </w:rPr>
         <w:t>.   Re</w:t>
       </w:r>
       <w:r>
-        <w:rPr>
-          <w:rFonts w:ascii="Times New Roman" w:hAnsi="Times New Roman" w:cs="Times New Roman"/>
-          <w:noProof/>
-          <w:sz w:val="20"/>
-          <w:szCs w:val="20"/>
-        </w:rPr>
         <w:t>ncana penanaman</w:t>
       </w:r>
       <w:r>
-        <w:rPr>
-          <w:rFonts w:ascii="Times New Roman" w:hAnsi="Times New Roman" w:cs="Times New Roman"/>
-          <w:noProof/>
-          <w:sz w:val="20"/>
-          <w:szCs w:val="20"/>
-        </w:rPr>
         <w:t>.</w:t>
       </w:r>
     </w:p>
@@ -15746,7 +15209,7 @@
           <w:szCs w:val="24"/>
         </w:rPr>
       </w:pPr>
-      <w:bookmarkStart w:id="33" w:name="_Toc104021026"/>
+      <w:bookmarkStart w:id="34" w:name="_Toc104021026"/>
       <w:r>
         <w:rPr>
           <w:rFonts w:ascii="Times New Roman" w:hAnsi="Times New Roman" w:cs="Times New Roman"/>
@@ -15819,7 +15282,7 @@
         </w:rPr>
         <w:t>1)</w:t>
       </w:r>
-      <w:bookmarkEnd w:id="33"/>
+      <w:bookmarkEnd w:id="34"/>
     </w:p>
     <w:p>
       <w:pPr>
@@ -15865,7 +15328,7 @@
           <w:color w:val="auto"/>
         </w:rPr>
       </w:pPr>
-      <w:bookmarkStart w:id="34" w:name="_Toc104021027"/>
+      <w:bookmarkStart w:id="35" w:name="_Toc104021027"/>
       <w:r>
         <w:rPr>
           <w:rFonts w:ascii="Times New Roman" w:hAnsi="Times New Roman" w:cs="Times New Roman"/>
@@ -15906,7 +15369,7 @@
         </w:rPr>
         <w:t>Ketidaktepatan Penyemaian</w:t>
       </w:r>
-      <w:bookmarkEnd w:id="34"/>
+      <w:bookmarkEnd w:id="35"/>
     </w:p>
     <w:p>
       <w:pPr>
@@ -16003,52 +15466,18 @@
     </w:p>
     <w:p>
       <w:pPr>
-        <w:pStyle w:val="ListParagraph"/>
-        <w:keepNext/>
-        <w:spacing w:after="0" w:line="360" w:lineRule="auto"/>
-        <w:ind w:left="0"/>
-        <w:jc w:val="center"/>
-        <w:rPr>
-          <w:rFonts w:ascii="Times New Roman" w:hAnsi="Times New Roman" w:cs="Times New Roman"/>
-          <w:noProof/>
-          <w:sz w:val="20"/>
-          <w:szCs w:val="20"/>
-        </w:rPr>
-      </w:pPr>
-      <w:r>
-        <w:rPr>
-          <w:rFonts w:ascii="Times New Roman" w:hAnsi="Times New Roman" w:cs="Times New Roman"/>
-          <w:noProof/>
-          <w:sz w:val="20"/>
-          <w:szCs w:val="20"/>
-        </w:rPr>
+        <w:pStyle w:val="JudulGambar"/>
+      </w:pPr>
+      <w:r>
         <w:t>Gambar III.2.1</w:t>
       </w:r>
       <w:r>
-        <w:rPr>
-          <w:rFonts w:ascii="Times New Roman" w:hAnsi="Times New Roman" w:cs="Times New Roman"/>
-          <w:noProof/>
-          <w:sz w:val="20"/>
-          <w:szCs w:val="20"/>
-        </w:rPr>
         <w:t>.</w:t>
       </w:r>
       <w:r>
-        <w:rPr>
-          <w:rFonts w:ascii="Times New Roman" w:hAnsi="Times New Roman" w:cs="Times New Roman"/>
-          <w:noProof/>
-          <w:sz w:val="20"/>
-          <w:szCs w:val="20"/>
-        </w:rPr>
         <w:t xml:space="preserve">   </w:t>
       </w:r>
       <w:r>
-        <w:rPr>
-          <w:rFonts w:ascii="Times New Roman" w:hAnsi="Times New Roman" w:cs="Times New Roman"/>
-          <w:noProof/>
-          <w:sz w:val="20"/>
-          <w:szCs w:val="20"/>
-        </w:rPr>
         <w:t>Kesalahan penyemaian.</w:t>
       </w:r>
     </w:p>
@@ -16170,7 +15599,7 @@
           <w:color w:val="auto"/>
         </w:rPr>
       </w:pPr>
-      <w:bookmarkStart w:id="35" w:name="_Toc104021028"/>
+      <w:bookmarkStart w:id="36" w:name="_Toc104021028"/>
       <w:r>
         <w:rPr>
           <w:rFonts w:ascii="Times New Roman" w:hAnsi="Times New Roman" w:cs="Times New Roman"/>
@@ -16181,7 +15610,7 @@
         </w:rPr>
         <w:t>III.2.2.     Memperbaiki Penyemaian</w:t>
       </w:r>
-      <w:bookmarkEnd w:id="35"/>
+      <w:bookmarkEnd w:id="36"/>
     </w:p>
     <w:p>
       <w:pPr>
@@ -16333,52 +15762,22 @@
     </w:p>
     <w:p>
       <w:pPr>
-        <w:pStyle w:val="ListParagraph"/>
-        <w:keepNext/>
-        <w:spacing w:after="0" w:line="360" w:lineRule="auto"/>
-        <w:ind w:left="0"/>
-        <w:jc w:val="center"/>
-        <w:rPr>
-          <w:rFonts w:ascii="Times New Roman" w:hAnsi="Times New Roman" w:cs="Times New Roman"/>
-          <w:noProof/>
-          <w:sz w:val="24"/>
-          <w:szCs w:val="24"/>
-        </w:rPr>
-      </w:pPr>
-      <w:r>
-        <w:rPr>
-          <w:rFonts w:ascii="Times New Roman" w:hAnsi="Times New Roman" w:cs="Times New Roman"/>
-          <w:noProof/>
-          <w:sz w:val="20"/>
-          <w:szCs w:val="20"/>
-        </w:rPr>
+        <w:pStyle w:val="JudulGambar"/>
+        <w:rPr>
+          <w:sz w:val="24"/>
+          <w:szCs w:val="24"/>
+        </w:rPr>
+      </w:pPr>
+      <w:r>
         <w:t>Gambar III.2.</w:t>
       </w:r>
       <w:r>
-        <w:rPr>
-          <w:rFonts w:ascii="Times New Roman" w:hAnsi="Times New Roman" w:cs="Times New Roman"/>
-          <w:noProof/>
-          <w:sz w:val="20"/>
-          <w:szCs w:val="20"/>
-        </w:rPr>
         <w:t>2</w:t>
       </w:r>
       <w:r>
-        <w:rPr>
-          <w:rFonts w:ascii="Times New Roman" w:hAnsi="Times New Roman" w:cs="Times New Roman"/>
-          <w:noProof/>
-          <w:sz w:val="20"/>
-          <w:szCs w:val="20"/>
-        </w:rPr>
         <w:t>.   Kemunculan akar</w:t>
       </w:r>
       <w:r>
-        <w:rPr>
-          <w:rFonts w:ascii="Times New Roman" w:hAnsi="Times New Roman" w:cs="Times New Roman"/>
-          <w:noProof/>
-          <w:sz w:val="20"/>
-          <w:szCs w:val="20"/>
-        </w:rPr>
         <w:t>.</w:t>
       </w:r>
     </w:p>
@@ -16503,7 +15902,7 @@
           <w:szCs w:val="24"/>
         </w:rPr>
       </w:pPr>
-      <w:bookmarkStart w:id="36" w:name="_Toc104021029"/>
+      <w:bookmarkStart w:id="37" w:name="_Toc104021029"/>
       <w:r>
         <w:rPr>
           <w:rFonts w:ascii="Times New Roman" w:hAnsi="Times New Roman" w:cs="Times New Roman"/>
@@ -16540,7 +15939,7 @@
         </w:rPr>
         <w:t xml:space="preserve"> (Pekan ke-2)</w:t>
       </w:r>
-      <w:bookmarkEnd w:id="36"/>
+      <w:bookmarkEnd w:id="37"/>
     </w:p>
     <w:p>
       <w:pPr>
@@ -16899,126 +16298,50 @@
     </w:tbl>
     <w:p>
       <w:pPr>
-        <w:pStyle w:val="ListParagraph"/>
-        <w:keepNext/>
-        <w:spacing w:after="0" w:line="360" w:lineRule="auto"/>
-        <w:ind w:left="0"/>
-        <w:jc w:val="center"/>
-        <w:rPr>
-          <w:rFonts w:ascii="Times New Roman" w:hAnsi="Times New Roman" w:cs="Times New Roman"/>
-          <w:noProof/>
-          <w:sz w:val="24"/>
-          <w:szCs w:val="24"/>
-        </w:rPr>
-      </w:pPr>
-      <w:r>
-        <w:rPr>
-          <w:rFonts w:ascii="Times New Roman" w:hAnsi="Times New Roman" w:cs="Times New Roman"/>
-          <w:noProof/>
-          <w:sz w:val="20"/>
-          <w:szCs w:val="20"/>
-        </w:rPr>
+        <w:pStyle w:val="JudulGambar"/>
+        <w:rPr>
+          <w:sz w:val="24"/>
+          <w:szCs w:val="24"/>
+        </w:rPr>
+      </w:pPr>
+      <w:r>
         <w:t>Gambar III.2.</w:t>
       </w:r>
       <w:r>
-        <w:rPr>
-          <w:rFonts w:ascii="Times New Roman" w:hAnsi="Times New Roman" w:cs="Times New Roman"/>
-          <w:noProof/>
-          <w:sz w:val="20"/>
-          <w:szCs w:val="20"/>
-        </w:rPr>
         <w:t>3</w:t>
       </w:r>
       <w:r>
-        <w:rPr>
-          <w:rFonts w:ascii="Times New Roman" w:hAnsi="Times New Roman" w:cs="Times New Roman"/>
-          <w:noProof/>
-          <w:sz w:val="20"/>
-          <w:szCs w:val="20"/>
-        </w:rPr>
         <w:t xml:space="preserve">.   </w:t>
       </w:r>
       <w:r>
-        <w:rPr>
-          <w:rFonts w:ascii="Times New Roman" w:hAnsi="Times New Roman" w:cs="Times New Roman"/>
-          <w:noProof/>
-          <w:sz w:val="20"/>
-          <w:szCs w:val="20"/>
-        </w:rPr>
         <w:t>Pemupukan Dasar</w:t>
       </w:r>
       <w:r>
-        <w:rPr>
-          <w:rFonts w:ascii="Times New Roman" w:hAnsi="Times New Roman" w:cs="Times New Roman"/>
-          <w:noProof/>
-          <w:sz w:val="20"/>
-          <w:szCs w:val="20"/>
-        </w:rPr>
         <w:t xml:space="preserve"> (a)</w:t>
       </w:r>
       <w:r>
-        <w:rPr>
-          <w:rFonts w:ascii="Times New Roman" w:hAnsi="Times New Roman" w:cs="Times New Roman"/>
-          <w:noProof/>
-          <w:sz w:val="20"/>
-          <w:szCs w:val="20"/>
-        </w:rPr>
         <w:t xml:space="preserve"> </w:t>
       </w:r>
       <w:r>
-        <w:rPr>
-          <w:rFonts w:ascii="Times New Roman" w:hAnsi="Times New Roman" w:cs="Times New Roman"/>
-          <w:noProof/>
-          <w:sz w:val="20"/>
-          <w:szCs w:val="20"/>
-        </w:rPr>
         <w:t>akar</w:t>
       </w:r>
       <w:r>
-        <w:rPr>
-          <w:rFonts w:ascii="Times New Roman" w:hAnsi="Times New Roman" w:cs="Times New Roman"/>
-          <w:noProof/>
-          <w:sz w:val="20"/>
-          <w:szCs w:val="20"/>
-        </w:rPr>
         <w:t xml:space="preserve"> memanjang</w:t>
       </w:r>
       <w:r>
-        <w:rPr>
-          <w:rFonts w:ascii="Times New Roman" w:hAnsi="Times New Roman" w:cs="Times New Roman"/>
-          <w:noProof/>
-          <w:sz w:val="20"/>
-          <w:szCs w:val="20"/>
-        </w:rPr>
         <w:t xml:space="preserve"> dan (b) </w:t>
       </w:r>
       <w:r>
         <w:rPr>
-          <w:rFonts w:ascii="Times New Roman" w:hAnsi="Times New Roman" w:cs="Times New Roman"/>
           <w:i/>
           <w:iCs/>
-          <w:noProof/>
-          <w:sz w:val="20"/>
-          <w:szCs w:val="20"/>
         </w:rPr>
         <w:t>poly bag</w:t>
       </w:r>
       <w:r>
-        <w:rPr>
-          <w:rFonts w:ascii="Times New Roman" w:hAnsi="Times New Roman" w:cs="Times New Roman"/>
-          <w:noProof/>
-          <w:sz w:val="20"/>
-          <w:szCs w:val="20"/>
-        </w:rPr>
         <w:t xml:space="preserve"> utama</w:t>
       </w:r>
       <w:r>
-        <w:rPr>
-          <w:rFonts w:ascii="Times New Roman" w:hAnsi="Times New Roman" w:cs="Times New Roman"/>
-          <w:noProof/>
-          <w:sz w:val="20"/>
-          <w:szCs w:val="20"/>
-        </w:rPr>
         <w:t>.</w:t>
       </w:r>
     </w:p>
@@ -17179,7 +16502,7 @@
           <w:szCs w:val="24"/>
         </w:rPr>
       </w:pPr>
-      <w:bookmarkStart w:id="37" w:name="_Toc104021030"/>
+      <w:bookmarkStart w:id="38" w:name="_Toc104021030"/>
       <w:r>
         <w:rPr>
           <w:rFonts w:ascii="Times New Roman" w:hAnsi="Times New Roman" w:cs="Times New Roman"/>
@@ -17252,7 +16575,7 @@
         </w:rPr>
         <w:t>3)</w:t>
       </w:r>
-      <w:bookmarkEnd w:id="37"/>
+      <w:bookmarkEnd w:id="38"/>
     </w:p>
     <w:p>
       <w:pPr>
@@ -17456,34 +16779,16 @@
     </w:p>
     <w:p>
       <w:pPr>
-        <w:pStyle w:val="ListParagraph"/>
-        <w:keepNext/>
-        <w:spacing w:after="0" w:line="360" w:lineRule="auto"/>
-        <w:ind w:left="0"/>
-        <w:jc w:val="center"/>
-        <w:rPr>
-          <w:rFonts w:ascii="Times New Roman" w:hAnsi="Times New Roman" w:cs="Times New Roman"/>
-          <w:noProof/>
-          <w:sz w:val="24"/>
-          <w:szCs w:val="24"/>
-        </w:rPr>
-      </w:pPr>
-      <w:r>
-        <w:rPr>
-          <w:rFonts w:ascii="Times New Roman" w:hAnsi="Times New Roman" w:cs="Times New Roman"/>
-          <w:noProof/>
-          <w:sz w:val="20"/>
-          <w:szCs w:val="20"/>
-        </w:rPr>
+        <w:pStyle w:val="JudulGambar"/>
+        <w:rPr>
+          <w:sz w:val="24"/>
+          <w:szCs w:val="24"/>
+        </w:rPr>
+      </w:pPr>
+      <w:r>
         <w:t>Gambar III.4.   Kemunculan tunas</w:t>
       </w:r>
       <w:r>
-        <w:rPr>
-          <w:rFonts w:ascii="Times New Roman" w:hAnsi="Times New Roman" w:cs="Times New Roman"/>
-          <w:noProof/>
-          <w:sz w:val="20"/>
-          <w:szCs w:val="20"/>
-        </w:rPr>
         <w:t>.</w:t>
       </w:r>
     </w:p>
@@ -17644,7 +16949,7 @@
           <w:szCs w:val="24"/>
         </w:rPr>
       </w:pPr>
-      <w:bookmarkStart w:id="38" w:name="_Toc104021031"/>
+      <w:bookmarkStart w:id="39" w:name="_Toc104021031"/>
       <w:r>
         <w:rPr>
           <w:rFonts w:ascii="Times New Roman" w:hAnsi="Times New Roman" w:cs="Times New Roman"/>
@@ -17693,7 +16998,7 @@
         </w:rPr>
         <w:t>4)</w:t>
       </w:r>
-      <w:bookmarkEnd w:id="38"/>
+      <w:bookmarkEnd w:id="39"/>
     </w:p>
     <w:p>
       <w:pPr>
@@ -17880,61 +17185,25 @@
     </w:p>
     <w:p>
       <w:pPr>
-        <w:pStyle w:val="ListParagraph"/>
-        <w:keepNext/>
-        <w:spacing w:after="0" w:line="360" w:lineRule="auto"/>
-        <w:ind w:left="0"/>
-        <w:jc w:val="center"/>
-        <w:rPr>
-          <w:rFonts w:ascii="Times New Roman" w:hAnsi="Times New Roman" w:cs="Times New Roman"/>
-          <w:noProof/>
-          <w:sz w:val="24"/>
-          <w:szCs w:val="24"/>
-        </w:rPr>
-      </w:pPr>
-      <w:r>
-        <w:rPr>
-          <w:rFonts w:ascii="Times New Roman" w:hAnsi="Times New Roman" w:cs="Times New Roman"/>
-          <w:noProof/>
-          <w:sz w:val="20"/>
-          <w:szCs w:val="20"/>
-        </w:rPr>
+        <w:pStyle w:val="JudulGambar"/>
+        <w:rPr>
+          <w:sz w:val="24"/>
+          <w:szCs w:val="24"/>
+        </w:rPr>
+      </w:pPr>
+      <w:r>
         <w:t>Gambar III.</w:t>
       </w:r>
       <w:r>
-        <w:rPr>
-          <w:rFonts w:ascii="Times New Roman" w:hAnsi="Times New Roman" w:cs="Times New Roman"/>
-          <w:noProof/>
-          <w:sz w:val="20"/>
-          <w:szCs w:val="20"/>
-        </w:rPr>
         <w:t>5</w:t>
       </w:r>
       <w:r>
-        <w:rPr>
-          <w:rFonts w:ascii="Times New Roman" w:hAnsi="Times New Roman" w:cs="Times New Roman"/>
-          <w:noProof/>
-          <w:sz w:val="20"/>
-          <w:szCs w:val="20"/>
-        </w:rPr>
         <w:t xml:space="preserve">.   </w:t>
       </w:r>
       <w:r>
-        <w:rPr>
-          <w:rFonts w:ascii="Times New Roman" w:hAnsi="Times New Roman" w:cs="Times New Roman"/>
-          <w:noProof/>
-          <w:sz w:val="20"/>
-          <w:szCs w:val="20"/>
-        </w:rPr>
         <w:t>Daun meningkat</w:t>
       </w:r>
       <w:r>
-        <w:rPr>
-          <w:rFonts w:ascii="Times New Roman" w:hAnsi="Times New Roman" w:cs="Times New Roman"/>
-          <w:noProof/>
-          <w:sz w:val="20"/>
-          <w:szCs w:val="20"/>
-        </w:rPr>
         <w:t>.</w:t>
       </w:r>
     </w:p>
@@ -18049,7 +17318,7 @@
           <w:szCs w:val="24"/>
         </w:rPr>
       </w:pPr>
-      <w:bookmarkStart w:id="39" w:name="_Toc104021032"/>
+      <w:bookmarkStart w:id="40" w:name="_Toc104021032"/>
       <w:r>
         <w:rPr>
           <w:rFonts w:ascii="Times New Roman" w:hAnsi="Times New Roman" w:cs="Times New Roman"/>
@@ -18098,7 +17367,7 @@
         </w:rPr>
         <w:t>Rutinitas Setiap Pekan</w:t>
       </w:r>
-      <w:bookmarkEnd w:id="39"/>
+      <w:bookmarkEnd w:id="40"/>
     </w:p>
     <w:p>
       <w:pPr>
@@ -18235,7 +17504,7 @@
           <w:color w:val="auto"/>
         </w:rPr>
       </w:pPr>
-      <w:bookmarkStart w:id="40" w:name="_Toc104021033"/>
+      <w:bookmarkStart w:id="41" w:name="_Toc104021033"/>
       <w:r>
         <w:rPr>
           <w:rFonts w:ascii="Times New Roman" w:hAnsi="Times New Roman" w:cs="Times New Roman"/>
@@ -18316,7 +17585,7 @@
         </w:rPr>
         <w:t>)</w:t>
       </w:r>
-      <w:bookmarkEnd w:id="40"/>
+      <w:bookmarkEnd w:id="41"/>
     </w:p>
     <w:p>
       <w:pPr>
@@ -18427,103 +17696,40 @@
     </w:p>
     <w:p>
       <w:pPr>
-        <w:spacing w:after="0"/>
-        <w:jc w:val="center"/>
-        <w:rPr>
-          <w:rFonts w:ascii="Times New Roman" w:hAnsi="Times New Roman" w:cs="Times New Roman"/>
-          <w:noProof/>
-          <w:sz w:val="24"/>
-          <w:szCs w:val="24"/>
-        </w:rPr>
-      </w:pPr>
-      <w:r>
-        <w:rPr>
-          <w:rFonts w:ascii="Times New Roman" w:hAnsi="Times New Roman" w:cs="Times New Roman"/>
-          <w:noProof/>
-          <w:sz w:val="20"/>
-          <w:szCs w:val="20"/>
-        </w:rPr>
+        <w:pStyle w:val="JudulGambar"/>
+        <w:rPr>
+          <w:sz w:val="24"/>
+          <w:szCs w:val="24"/>
+        </w:rPr>
+      </w:pPr>
+      <w:r>
         <w:t>Gambar III</w:t>
       </w:r>
       <w:r>
-        <w:rPr>
-          <w:rFonts w:ascii="Times New Roman" w:hAnsi="Times New Roman" w:cs="Times New Roman"/>
-          <w:noProof/>
-          <w:sz w:val="20"/>
-          <w:szCs w:val="20"/>
-        </w:rPr>
         <w:t>.6.1.</w:t>
       </w:r>
       <w:r>
-        <w:rPr>
-          <w:rFonts w:ascii="Times New Roman" w:hAnsi="Times New Roman" w:cs="Times New Roman"/>
-          <w:noProof/>
-          <w:sz w:val="20"/>
-          <w:szCs w:val="20"/>
-        </w:rPr>
         <w:t xml:space="preserve">   Batang </w:t>
       </w:r>
       <w:r>
-        <w:rPr>
-          <w:rFonts w:ascii="Times New Roman" w:hAnsi="Times New Roman" w:cs="Times New Roman"/>
-          <w:noProof/>
-          <w:sz w:val="20"/>
-          <w:szCs w:val="20"/>
-        </w:rPr>
         <w:t>t</w:t>
       </w:r>
       <w:r>
-        <w:rPr>
-          <w:rFonts w:ascii="Times New Roman" w:hAnsi="Times New Roman" w:cs="Times New Roman"/>
-          <w:noProof/>
-          <w:sz w:val="20"/>
-          <w:szCs w:val="20"/>
-        </w:rPr>
         <w:t xml:space="preserve">idak </w:t>
       </w:r>
       <w:r>
-        <w:rPr>
-          <w:rFonts w:ascii="Times New Roman" w:hAnsi="Times New Roman" w:cs="Times New Roman"/>
-          <w:noProof/>
-          <w:sz w:val="20"/>
-          <w:szCs w:val="20"/>
-        </w:rPr>
         <w:t>k</w:t>
       </w:r>
       <w:r>
-        <w:rPr>
-          <w:rFonts w:ascii="Times New Roman" w:hAnsi="Times New Roman" w:cs="Times New Roman"/>
-          <w:noProof/>
-          <w:sz w:val="20"/>
-          <w:szCs w:val="20"/>
-        </w:rPr>
         <w:t xml:space="preserve">uat </w:t>
       </w:r>
       <w:r>
-        <w:rPr>
-          <w:rFonts w:ascii="Times New Roman" w:hAnsi="Times New Roman" w:cs="Times New Roman"/>
-          <w:noProof/>
-          <w:sz w:val="20"/>
-          <w:szCs w:val="20"/>
-        </w:rPr>
         <w:t>m</w:t>
       </w:r>
       <w:r>
-        <w:rPr>
-          <w:rFonts w:ascii="Times New Roman" w:hAnsi="Times New Roman" w:cs="Times New Roman"/>
-          <w:noProof/>
-          <w:sz w:val="20"/>
-          <w:szCs w:val="20"/>
-        </w:rPr>
         <w:t>enopang</w:t>
       </w:r>
       <w:r>
-        <w:rPr>
-          <w:rFonts w:ascii="Times New Roman" w:hAnsi="Times New Roman" w:cs="Times New Roman"/>
-          <w:noProof/>
-          <w:sz w:val="20"/>
-          <w:szCs w:val="20"/>
-        </w:rPr>
         <w:t>.</w:t>
       </w:r>
     </w:p>
@@ -18550,7 +17756,7 @@
           <w:color w:val="auto"/>
         </w:rPr>
       </w:pPr>
-      <w:bookmarkStart w:id="41" w:name="_Toc104021034"/>
+      <w:bookmarkStart w:id="42" w:name="_Toc104021034"/>
       <w:r>
         <w:rPr>
           <w:rFonts w:ascii="Times New Roman" w:hAnsi="Times New Roman" w:cs="Times New Roman"/>
@@ -18602,7 +17808,7 @@
         </w:rPr>
         <w:t xml:space="preserve"> dan ke-7</w:t>
       </w:r>
-      <w:bookmarkEnd w:id="41"/>
+      <w:bookmarkEnd w:id="42"/>
     </w:p>
     <w:p>
       <w:pPr>
@@ -18863,115 +18069,43 @@
     </w:tbl>
     <w:p>
       <w:pPr>
-        <w:pStyle w:val="ListParagraph"/>
-        <w:keepNext/>
-        <w:spacing w:after="0" w:line="360" w:lineRule="auto"/>
-        <w:ind w:left="0"/>
-        <w:jc w:val="center"/>
-        <w:rPr>
-          <w:rFonts w:ascii="Times New Roman" w:hAnsi="Times New Roman" w:cs="Times New Roman"/>
-          <w:noProof/>
-          <w:sz w:val="24"/>
-          <w:szCs w:val="24"/>
-        </w:rPr>
-      </w:pPr>
-      <w:r>
-        <w:rPr>
-          <w:rFonts w:ascii="Times New Roman" w:hAnsi="Times New Roman" w:cs="Times New Roman"/>
-          <w:noProof/>
-          <w:sz w:val="20"/>
-          <w:szCs w:val="20"/>
-        </w:rPr>
+        <w:pStyle w:val="JudulGambar"/>
+        <w:rPr>
+          <w:sz w:val="24"/>
+          <w:szCs w:val="24"/>
+        </w:rPr>
+      </w:pPr>
+      <w:r>
         <w:t>Gambar III.</w:t>
       </w:r>
       <w:r>
-        <w:rPr>
-          <w:rFonts w:ascii="Times New Roman" w:hAnsi="Times New Roman" w:cs="Times New Roman"/>
-          <w:noProof/>
-          <w:sz w:val="20"/>
-          <w:szCs w:val="20"/>
-        </w:rPr>
         <w:t>6</w:t>
       </w:r>
       <w:r>
-        <w:rPr>
-          <w:rFonts w:ascii="Times New Roman" w:hAnsi="Times New Roman" w:cs="Times New Roman"/>
-          <w:noProof/>
-          <w:sz w:val="20"/>
-          <w:szCs w:val="20"/>
-        </w:rPr>
         <w:t>.</w:t>
       </w:r>
       <w:r>
-        <w:rPr>
-          <w:rFonts w:ascii="Times New Roman" w:hAnsi="Times New Roman" w:cs="Times New Roman"/>
-          <w:noProof/>
-          <w:sz w:val="20"/>
-          <w:szCs w:val="20"/>
-        </w:rPr>
         <w:t>2</w:t>
       </w:r>
       <w:r>
-        <w:rPr>
-          <w:rFonts w:ascii="Times New Roman" w:hAnsi="Times New Roman" w:cs="Times New Roman"/>
-          <w:noProof/>
-          <w:sz w:val="20"/>
-          <w:szCs w:val="20"/>
-        </w:rPr>
         <w:t xml:space="preserve">.   </w:t>
       </w:r>
       <w:r>
-        <w:rPr>
-          <w:rFonts w:ascii="Times New Roman" w:hAnsi="Times New Roman" w:cs="Times New Roman"/>
-          <w:noProof/>
-          <w:sz w:val="20"/>
-          <w:szCs w:val="20"/>
-        </w:rPr>
         <w:t>Pekan</w:t>
       </w:r>
       <w:r>
-        <w:rPr>
-          <w:rFonts w:ascii="Times New Roman" w:hAnsi="Times New Roman" w:cs="Times New Roman"/>
-          <w:noProof/>
-          <w:sz w:val="20"/>
-          <w:szCs w:val="20"/>
-        </w:rPr>
         <w:t xml:space="preserve"> (a)</w:t>
       </w:r>
       <w:r>
-        <w:rPr>
-          <w:rFonts w:ascii="Times New Roman" w:hAnsi="Times New Roman" w:cs="Times New Roman"/>
-          <w:noProof/>
-          <w:sz w:val="20"/>
-          <w:szCs w:val="20"/>
-        </w:rPr>
         <w:t xml:space="preserve"> ke-6 dan</w:t>
       </w:r>
       <w:r>
-        <w:rPr>
-          <w:rFonts w:ascii="Times New Roman" w:hAnsi="Times New Roman" w:cs="Times New Roman"/>
-          <w:noProof/>
-          <w:sz w:val="20"/>
-          <w:szCs w:val="20"/>
-        </w:rPr>
         <w:t xml:space="preserve"> (b)</w:t>
       </w:r>
       <w:r>
-        <w:rPr>
-          <w:rFonts w:ascii="Times New Roman" w:hAnsi="Times New Roman" w:cs="Times New Roman"/>
-          <w:noProof/>
-          <w:sz w:val="20"/>
-          <w:szCs w:val="20"/>
-        </w:rPr>
         <w:t xml:space="preserve"> ke-7</w:t>
       </w:r>
       <w:r>
-        <w:rPr>
-          <w:rFonts w:ascii="Times New Roman" w:hAnsi="Times New Roman" w:cs="Times New Roman"/>
-          <w:noProof/>
-          <w:sz w:val="20"/>
-          <w:szCs w:val="20"/>
-        </w:rPr>
         <w:t>.</w:t>
       </w:r>
     </w:p>
@@ -19000,7 +18134,7 @@
           <w:szCs w:val="24"/>
         </w:rPr>
       </w:pPr>
-      <w:bookmarkStart w:id="42" w:name="_Toc104021035"/>
+      <w:bookmarkStart w:id="43" w:name="_Toc104021035"/>
       <w:r>
         <w:rPr>
           <w:rFonts w:ascii="Times New Roman" w:hAnsi="Times New Roman" w:cs="Times New Roman"/>
@@ -19061,7 +18195,7 @@
         </w:rPr>
         <w:t xml:space="preserve"> (Pekan ke-8)</w:t>
       </w:r>
-      <w:bookmarkEnd w:id="42"/>
+      <w:bookmarkEnd w:id="43"/>
     </w:p>
     <w:p>
       <w:pPr>
@@ -19220,61 +18354,25 @@
     </w:p>
     <w:p>
       <w:pPr>
-        <w:pStyle w:val="ListParagraph"/>
-        <w:keepNext/>
-        <w:spacing w:after="0" w:line="360" w:lineRule="auto"/>
-        <w:ind w:left="0"/>
-        <w:jc w:val="center"/>
-        <w:rPr>
-          <w:rFonts w:ascii="Times New Roman" w:hAnsi="Times New Roman" w:cs="Times New Roman"/>
-          <w:noProof/>
-          <w:sz w:val="24"/>
-          <w:szCs w:val="24"/>
-        </w:rPr>
-      </w:pPr>
-      <w:r>
-        <w:rPr>
-          <w:rFonts w:ascii="Times New Roman" w:hAnsi="Times New Roman" w:cs="Times New Roman"/>
-          <w:noProof/>
-          <w:sz w:val="20"/>
-          <w:szCs w:val="20"/>
-        </w:rPr>
+        <w:pStyle w:val="JudulGambar"/>
+        <w:rPr>
+          <w:sz w:val="24"/>
+          <w:szCs w:val="24"/>
+        </w:rPr>
+      </w:pPr>
+      <w:r>
         <w:t>Gambar III.</w:t>
       </w:r>
       <w:r>
-        <w:rPr>
-          <w:rFonts w:ascii="Times New Roman" w:hAnsi="Times New Roman" w:cs="Times New Roman"/>
-          <w:noProof/>
-          <w:sz w:val="20"/>
-          <w:szCs w:val="20"/>
-        </w:rPr>
         <w:t>7.</w:t>
       </w:r>
       <w:r>
-        <w:rPr>
-          <w:rFonts w:ascii="Times New Roman" w:hAnsi="Times New Roman" w:cs="Times New Roman"/>
-          <w:noProof/>
-          <w:sz w:val="20"/>
-          <w:szCs w:val="20"/>
-        </w:rPr>
         <w:t xml:space="preserve">   </w:t>
       </w:r>
       <w:r>
-        <w:rPr>
-          <w:rFonts w:ascii="Times New Roman" w:hAnsi="Times New Roman" w:cs="Times New Roman"/>
-          <w:noProof/>
-          <w:sz w:val="20"/>
-          <w:szCs w:val="20"/>
-        </w:rPr>
         <w:t>Kemunculan bunga</w:t>
       </w:r>
       <w:r>
-        <w:rPr>
-          <w:rFonts w:ascii="Times New Roman" w:hAnsi="Times New Roman" w:cs="Times New Roman"/>
-          <w:noProof/>
-          <w:sz w:val="20"/>
-          <w:szCs w:val="20"/>
-        </w:rPr>
         <w:t>.</w:t>
       </w:r>
     </w:p>
@@ -19303,7 +18401,7 @@
           <w:szCs w:val="24"/>
         </w:rPr>
       </w:pPr>
-      <w:bookmarkStart w:id="43" w:name="_Toc104021036"/>
+      <w:bookmarkStart w:id="44" w:name="_Toc104021036"/>
       <w:r>
         <w:rPr>
           <w:rFonts w:ascii="Times New Roman" w:hAnsi="Times New Roman" w:cs="Times New Roman"/>
@@ -19352,7 +18450,7 @@
         </w:rPr>
         <w:t>Hari Panen</w:t>
       </w:r>
-      <w:bookmarkEnd w:id="43"/>
+      <w:bookmarkEnd w:id="44"/>
     </w:p>
     <w:p>
       <w:pPr>
@@ -19451,61 +18549,25 @@
     </w:p>
     <w:p>
       <w:pPr>
-        <w:pStyle w:val="ListParagraph"/>
-        <w:keepNext/>
-        <w:spacing w:after="0" w:line="360" w:lineRule="auto"/>
-        <w:ind w:left="0"/>
-        <w:jc w:val="center"/>
-        <w:rPr>
-          <w:rFonts w:ascii="Times New Roman" w:hAnsi="Times New Roman" w:cs="Times New Roman"/>
-          <w:noProof/>
-          <w:sz w:val="24"/>
-          <w:szCs w:val="24"/>
-        </w:rPr>
-      </w:pPr>
-      <w:r>
-        <w:rPr>
-          <w:rFonts w:ascii="Times New Roman" w:hAnsi="Times New Roman" w:cs="Times New Roman"/>
-          <w:noProof/>
-          <w:sz w:val="20"/>
-          <w:szCs w:val="20"/>
-        </w:rPr>
+        <w:pStyle w:val="JudulGambar"/>
+        <w:rPr>
+          <w:sz w:val="24"/>
+          <w:szCs w:val="24"/>
+        </w:rPr>
+      </w:pPr>
+      <w:r>
         <w:t>Gambar III.</w:t>
       </w:r>
       <w:r>
-        <w:rPr>
-          <w:rFonts w:ascii="Times New Roman" w:hAnsi="Times New Roman" w:cs="Times New Roman"/>
-          <w:noProof/>
-          <w:sz w:val="20"/>
-          <w:szCs w:val="20"/>
-        </w:rPr>
         <w:t>8</w:t>
       </w:r>
       <w:r>
-        <w:rPr>
-          <w:rFonts w:ascii="Times New Roman" w:hAnsi="Times New Roman" w:cs="Times New Roman"/>
-          <w:noProof/>
-          <w:sz w:val="20"/>
-          <w:szCs w:val="20"/>
-        </w:rPr>
         <w:t xml:space="preserve">.   Kemunculan </w:t>
       </w:r>
       <w:r>
-        <w:rPr>
-          <w:rFonts w:ascii="Times New Roman" w:hAnsi="Times New Roman" w:cs="Times New Roman"/>
-          <w:noProof/>
-          <w:sz w:val="20"/>
-          <w:szCs w:val="20"/>
-        </w:rPr>
         <w:t>polong</w:t>
       </w:r>
       <w:r>
-        <w:rPr>
-          <w:rFonts w:ascii="Times New Roman" w:hAnsi="Times New Roman" w:cs="Times New Roman"/>
-          <w:noProof/>
-          <w:sz w:val="20"/>
-          <w:szCs w:val="20"/>
-        </w:rPr>
         <w:t>.</w:t>
       </w:r>
     </w:p>
@@ -19610,7 +18672,7 @@
           <w:szCs w:val="28"/>
         </w:rPr>
       </w:pPr>
-      <w:bookmarkStart w:id="44" w:name="_Toc104021037"/>
+      <w:bookmarkStart w:id="45" w:name="_Toc104021037"/>
       <w:r>
         <w:rPr>
           <w:rFonts w:ascii="Times New Roman" w:eastAsiaTheme="majorEastAsia" w:hAnsi="Times New Roman" w:cs="Times New Roman"/>
@@ -19656,7 +18718,7 @@
         </w:rPr>
         <w:t>Pembahasan</w:t>
       </w:r>
-      <w:bookmarkEnd w:id="44"/>
+      <w:bookmarkEnd w:id="45"/>
     </w:p>
     <w:p>
       <w:pPr>
@@ -19683,7 +18745,7 @@
           <w:szCs w:val="24"/>
         </w:rPr>
       </w:pPr>
-      <w:bookmarkStart w:id="45" w:name="_Toc104021038"/>
+      <w:bookmarkStart w:id="46" w:name="_Toc104021038"/>
       <w:r>
         <w:rPr>
           <w:rFonts w:ascii="Times New Roman" w:hAnsi="Times New Roman" w:cs="Times New Roman"/>
@@ -19720,7 +18782,7 @@
         </w:rPr>
         <w:t>1.     Data Pertumbuhan</w:t>
       </w:r>
-      <w:bookmarkEnd w:id="45"/>
+      <w:bookmarkEnd w:id="46"/>
     </w:p>
     <w:tbl>
       <w:tblPr>
@@ -22006,59 +21068,21 @@
     </w:tbl>
     <w:p>
       <w:pPr>
-        <w:keepNext/>
-        <w:spacing w:after="0" w:line="360" w:lineRule="auto"/>
-        <w:jc w:val="center"/>
-        <w:rPr>
-          <w:rFonts w:ascii="Times New Roman" w:hAnsi="Times New Roman" w:cs="Times New Roman"/>
-          <w:noProof/>
-          <w:sz w:val="20"/>
-          <w:szCs w:val="20"/>
-        </w:rPr>
-      </w:pPr>
-      <w:r>
-        <w:rPr>
-          <w:rFonts w:ascii="Times New Roman" w:hAnsi="Times New Roman" w:cs="Times New Roman"/>
-          <w:noProof/>
-          <w:sz w:val="20"/>
-          <w:szCs w:val="20"/>
-        </w:rPr>
+        <w:pStyle w:val="JudulTabel"/>
+      </w:pPr>
+      <w:r>
         <w:t>Tabel I</w:t>
       </w:r>
       <w:r>
-        <w:rPr>
-          <w:rFonts w:ascii="Times New Roman" w:hAnsi="Times New Roman" w:cs="Times New Roman"/>
-          <w:noProof/>
-          <w:sz w:val="20"/>
-          <w:szCs w:val="20"/>
-        </w:rPr>
         <w:t>V</w:t>
       </w:r>
       <w:r>
-        <w:rPr>
-          <w:rFonts w:ascii="Times New Roman" w:hAnsi="Times New Roman" w:cs="Times New Roman"/>
-          <w:noProof/>
-          <w:sz w:val="20"/>
-          <w:szCs w:val="20"/>
-        </w:rPr>
         <w:t xml:space="preserve">.1.   </w:t>
       </w:r>
       <w:r>
-        <w:rPr>
-          <w:rFonts w:ascii="Times New Roman" w:hAnsi="Times New Roman" w:cs="Times New Roman"/>
-          <w:noProof/>
-          <w:sz w:val="20"/>
-          <w:szCs w:val="20"/>
-        </w:rPr>
         <w:t>Data pertumbuhan</w:t>
       </w:r>
       <w:r>
-        <w:rPr>
-          <w:rFonts w:ascii="Times New Roman" w:hAnsi="Times New Roman" w:cs="Times New Roman"/>
-          <w:noProof/>
-          <w:sz w:val="20"/>
-          <w:szCs w:val="20"/>
-        </w:rPr>
         <w:t>.</w:t>
       </w:r>
     </w:p>
@@ -22088,7 +21112,7 @@
           <w:lang w:val="en-US"/>
         </w:rPr>
       </w:pPr>
-      <w:bookmarkStart w:id="46" w:name="_Toc104021039"/>
+      <w:bookmarkStart w:id="47" w:name="_Toc104021039"/>
       <w:r>
         <w:rPr>
           <w:rFonts w:ascii="Times New Roman" w:hAnsi="Times New Roman" w:cs="Times New Roman"/>
@@ -22126,7 +21150,7 @@
         </w:rPr>
         <w:t xml:space="preserve">.     </w:t>
       </w:r>
-      <w:bookmarkEnd w:id="46"/>
+      <w:bookmarkEnd w:id="47"/>
       <w:r>
         <w:rPr>
           <w:rFonts w:ascii="Times New Roman" w:hAnsi="Times New Roman" w:cs="Times New Roman"/>
@@ -22732,7 +21756,7 @@
           <w:lang w:val="en-US"/>
         </w:rPr>
       </w:pPr>
-      <w:bookmarkStart w:id="47" w:name="_Toc104021040"/>
+      <w:bookmarkStart w:id="48" w:name="_Toc104021040"/>
       <w:r>
         <w:rPr>
           <w:rFonts w:ascii="Times New Roman" w:hAnsi="Times New Roman" w:cs="Times New Roman"/>
@@ -22769,7 +21793,7 @@
         </w:rPr>
         <w:t xml:space="preserve">.     </w:t>
       </w:r>
-      <w:bookmarkEnd w:id="47"/>
+      <w:bookmarkEnd w:id="48"/>
       <w:r>
         <w:rPr>
           <w:rFonts w:ascii="Times New Roman" w:hAnsi="Times New Roman" w:cs="Times New Roman"/>
@@ -23545,7 +22569,7 @@
           <w:szCs w:val="24"/>
         </w:rPr>
       </w:pPr>
-      <w:bookmarkStart w:id="48" w:name="_Toc104021041"/>
+      <w:bookmarkStart w:id="49" w:name="_Toc104021041"/>
       <w:r>
         <w:rPr>
           <w:rFonts w:ascii="Times New Roman" w:hAnsi="Times New Roman" w:cs="Times New Roman"/>
@@ -23594,7 +22618,7 @@
         </w:rPr>
         <w:t>Insektisida</w:t>
       </w:r>
-      <w:bookmarkEnd w:id="48"/>
+      <w:bookmarkEnd w:id="49"/>
     </w:p>
     <w:p>
       <w:pPr>
@@ -23860,7 +22884,7 @@
           <w:szCs w:val="24"/>
         </w:rPr>
       </w:pPr>
-      <w:bookmarkStart w:id="49" w:name="_Toc104021043"/>
+      <w:bookmarkStart w:id="50" w:name="_Toc104021043"/>
       <w:r>
         <w:rPr>
           <w:rFonts w:ascii="Times New Roman" w:hAnsi="Times New Roman" w:cs="Times New Roman"/>
@@ -23910,7 +22934,7 @@
         </w:rPr>
         <w:t>Hasil Panen</w:t>
       </w:r>
-      <w:bookmarkEnd w:id="49"/>
+      <w:bookmarkEnd w:id="50"/>
     </w:p>
     <w:p>
       <w:pPr>
@@ -23959,7 +22983,7 @@
           <w:szCs w:val="28"/>
         </w:rPr>
       </w:pPr>
-      <w:bookmarkStart w:id="50" w:name="_Toc104021044"/>
+      <w:bookmarkStart w:id="51" w:name="_Toc104021044"/>
       <w:r>
         <w:rPr>
           <w:rFonts w:ascii="Times New Roman" w:hAnsi="Times New Roman" w:cs="Times New Roman"/>
@@ -24020,7 +23044,7 @@
         </w:rPr>
         <w:t>Penutup</w:t>
       </w:r>
-      <w:bookmarkEnd w:id="50"/>
+      <w:bookmarkEnd w:id="51"/>
     </w:p>
     <w:p>
       <w:pPr>
@@ -24047,7 +23071,7 @@
           <w:szCs w:val="24"/>
         </w:rPr>
       </w:pPr>
-      <w:bookmarkStart w:id="51" w:name="_Toc104021045"/>
+      <w:bookmarkStart w:id="52" w:name="_Toc104021045"/>
       <w:r>
         <w:rPr>
           <w:rFonts w:ascii="Times New Roman" w:hAnsi="Times New Roman" w:cs="Times New Roman"/>
@@ -24096,7 +23120,7 @@
         </w:rPr>
         <w:t>Kesimpulan</w:t>
       </w:r>
-      <w:bookmarkEnd w:id="51"/>
+      <w:bookmarkEnd w:id="52"/>
     </w:p>
     <w:p>
       <w:pPr>
@@ -24134,7 +23158,7 @@
           <w:szCs w:val="24"/>
         </w:rPr>
       </w:pPr>
-      <w:bookmarkStart w:id="52" w:name="_Toc104021046"/>
+      <w:bookmarkStart w:id="53" w:name="_Toc104021046"/>
       <w:r>
         <w:rPr>
           <w:rFonts w:ascii="Times New Roman" w:hAnsi="Times New Roman" w:cs="Times New Roman"/>
@@ -24183,7 +23207,7 @@
         </w:rPr>
         <w:t>Saran</w:t>
       </w:r>
-      <w:bookmarkEnd w:id="52"/>
+      <w:bookmarkEnd w:id="53"/>
     </w:p>
     <w:p>
       <w:pPr>
@@ -24853,8 +23877,8 @@
           <w:szCs w:val="28"/>
         </w:rPr>
       </w:pPr>
-      <w:bookmarkStart w:id="53" w:name="_Toc480878398"/>
-      <w:bookmarkStart w:id="54" w:name="_Toc104021047"/>
+      <w:bookmarkStart w:id="54" w:name="_Toc480878398"/>
+      <w:bookmarkStart w:id="55" w:name="_Toc104021047"/>
       <w:r>
         <w:rPr>
           <w:rFonts w:ascii="Times New Roman" w:hAnsi="Times New Roman" w:cs="Times New Roman"/>
@@ -24891,8 +23915,8 @@
         </w:rPr>
         <w:t>PUSTAKA</w:t>
       </w:r>
-      <w:bookmarkEnd w:id="53"/>
       <w:bookmarkEnd w:id="54"/>
+      <w:bookmarkEnd w:id="55"/>
     </w:p>
     <w:p>
       <w:pPr>
@@ -24918,7 +23942,7 @@
           <w:lang w:val="id-ID"/>
         </w:rPr>
       </w:pPr>
-      <w:bookmarkStart w:id="55" w:name="_Hlk103860894"/>
+      <w:bookmarkStart w:id="56" w:name="_Hlk103860894"/>
       <w:r>
         <w:rPr>
           <w:color w:val="222222"/>
@@ -24928,7 +23952,7 @@
         </w:rPr>
         <w:t>Rahmianna</w:t>
       </w:r>
-      <w:bookmarkEnd w:id="55"/>
+      <w:bookmarkEnd w:id="56"/>
       <w:r>
         <w:rPr>
           <w:color w:val="222222"/>
@@ -30448,7 +29472,7 @@
   <w:style w:type="paragraph" w:default="1" w:styleId="Normal">
     <w:name w:val="Normal"/>
     <w:qFormat/>
-    <w:rsid w:val="008C3677"/>
+    <w:rsid w:val="00531B1F"/>
     <w:pPr>
       <w:spacing w:line="256" w:lineRule="auto"/>
     </w:pPr>
@@ -31110,6 +30134,57 @@
       <w:ind w:left="440"/>
     </w:pPr>
   </w:style>
+  <w:style w:type="paragraph" w:customStyle="1" w:styleId="JudulGambar">
+    <w:name w:val="Judul Gambar"/>
+    <w:basedOn w:val="Normal"/>
+    <w:link w:val="JudulGambarChar"/>
+    <w:qFormat/>
+    <w:rsid w:val="00A5739B"/>
+    <w:pPr>
+      <w:keepNext/>
+      <w:spacing w:after="0" w:line="360" w:lineRule="auto"/>
+      <w:jc w:val="center"/>
+    </w:pPr>
+    <w:rPr>
+      <w:rFonts w:ascii="Times New Roman" w:hAnsi="Times New Roman" w:cs="Times New Roman"/>
+      <w:noProof/>
+      <w:sz w:val="20"/>
+      <w:szCs w:val="20"/>
+    </w:rPr>
+  </w:style>
+  <w:style w:type="paragraph" w:customStyle="1" w:styleId="JudulTabel">
+    <w:name w:val="Judul Tabel"/>
+    <w:basedOn w:val="JudulGambar"/>
+    <w:link w:val="JudulTabelChar"/>
+    <w:qFormat/>
+    <w:rsid w:val="00A5739B"/>
+  </w:style>
+  <w:style w:type="character" w:customStyle="1" w:styleId="JudulGambarChar">
+    <w:name w:val="Judul Gambar Char"/>
+    <w:basedOn w:val="DefaultParagraphFont"/>
+    <w:link w:val="JudulGambar"/>
+    <w:rsid w:val="00A5739B"/>
+    <w:rPr>
+      <w:rFonts w:ascii="Times New Roman" w:hAnsi="Times New Roman" w:cs="Times New Roman"/>
+      <w:noProof/>
+      <w:sz w:val="20"/>
+      <w:szCs w:val="20"/>
+      <w:lang w:val="id-ID"/>
+    </w:rPr>
+  </w:style>
+  <w:style w:type="character" w:customStyle="1" w:styleId="JudulTabelChar">
+    <w:name w:val="Judul Tabel Char"/>
+    <w:basedOn w:val="JudulGambarChar"/>
+    <w:link w:val="JudulTabel"/>
+    <w:rsid w:val="00A5739B"/>
+    <w:rPr>
+      <w:rFonts w:ascii="Times New Roman" w:hAnsi="Times New Roman" w:cs="Times New Roman"/>
+      <w:noProof/>
+      <w:sz w:val="20"/>
+      <w:szCs w:val="20"/>
+      <w:lang w:val="id-ID"/>
+    </w:rPr>
+  </w:style>
 </w:styles>
 </file>
 

</xml_diff>

<commit_message>
memperbaiki urutan daftar pustaka
</commit_message>
<xml_diff>
--- a/main.docx
+++ b/main.docx
@@ -1106,8 +1106,8 @@
         <w:br w:type="page"/>
       </w:r>
     </w:p>
-    <w:bookmarkStart w:id="4" w:name="_Toc104021001" w:displacedByCustomXml="next"/>
-    <w:bookmarkStart w:id="5" w:name="DAFTAR_ISI" w:displacedByCustomXml="next"/>
+    <w:bookmarkStart w:id="4" w:name="DAFTAR_ISI" w:displacedByCustomXml="next"/>
+    <w:bookmarkStart w:id="5" w:name="_Toc104021001" w:displacedByCustomXml="next"/>
     <w:sdt>
       <w:sdtPr>
         <w:rPr>
@@ -1157,9 +1157,9 @@
             </w:rPr>
             <w:t>DAFTAR ISI</w:t>
           </w:r>
-          <w:bookmarkEnd w:id="4"/>
+          <w:bookmarkEnd w:id="5"/>
         </w:p>
-        <w:bookmarkEnd w:id="5"/>
+        <w:bookmarkEnd w:id="4"/>
         <w:p>
           <w:pPr>
             <w:pStyle w:val="TOCHeading"/>
@@ -7042,96 +7042,6 @@
     </w:p>
     <w:p>
       <w:pPr>
-        <w:rPr>
-          <w:rFonts w:ascii="Times New Roman" w:hAnsi="Times New Roman" w:cs="Times New Roman"/>
-          <w:noProof/>
-          <w:sz w:val="24"/>
-          <w:szCs w:val="24"/>
-        </w:rPr>
-      </w:pPr>
-    </w:p>
-    <w:p>
-      <w:pPr>
-        <w:rPr>
-          <w:rFonts w:ascii="Times New Roman" w:hAnsi="Times New Roman" w:cs="Times New Roman"/>
-          <w:noProof/>
-          <w:sz w:val="24"/>
-          <w:szCs w:val="24"/>
-        </w:rPr>
-      </w:pPr>
-    </w:p>
-    <w:p>
-      <w:pPr>
-        <w:rPr>
-          <w:rFonts w:ascii="Times New Roman" w:hAnsi="Times New Roman" w:cs="Times New Roman"/>
-          <w:noProof/>
-          <w:sz w:val="24"/>
-          <w:szCs w:val="24"/>
-        </w:rPr>
-      </w:pPr>
-    </w:p>
-    <w:p>
-      <w:pPr>
-        <w:rPr>
-          <w:rFonts w:ascii="Times New Roman" w:hAnsi="Times New Roman" w:cs="Times New Roman"/>
-          <w:noProof/>
-          <w:sz w:val="24"/>
-          <w:szCs w:val="24"/>
-        </w:rPr>
-      </w:pPr>
-    </w:p>
-    <w:p>
-      <w:pPr>
-        <w:rPr>
-          <w:rFonts w:ascii="Times New Roman" w:hAnsi="Times New Roman" w:cs="Times New Roman"/>
-          <w:noProof/>
-          <w:sz w:val="24"/>
-          <w:szCs w:val="24"/>
-        </w:rPr>
-      </w:pPr>
-    </w:p>
-    <w:p>
-      <w:pPr>
-        <w:rPr>
-          <w:rFonts w:ascii="Times New Roman" w:hAnsi="Times New Roman" w:cs="Times New Roman"/>
-          <w:noProof/>
-          <w:sz w:val="24"/>
-          <w:szCs w:val="24"/>
-        </w:rPr>
-      </w:pPr>
-    </w:p>
-    <w:p>
-      <w:pPr>
-        <w:rPr>
-          <w:rFonts w:ascii="Times New Roman" w:hAnsi="Times New Roman" w:cs="Times New Roman"/>
-          <w:noProof/>
-          <w:sz w:val="24"/>
-          <w:szCs w:val="24"/>
-        </w:rPr>
-      </w:pPr>
-    </w:p>
-    <w:p>
-      <w:pPr>
-        <w:rPr>
-          <w:rFonts w:ascii="Times New Roman" w:hAnsi="Times New Roman" w:cs="Times New Roman"/>
-          <w:noProof/>
-          <w:sz w:val="24"/>
-          <w:szCs w:val="24"/>
-        </w:rPr>
-      </w:pPr>
-    </w:p>
-    <w:p>
-      <w:pPr>
-        <w:rPr>
-          <w:rFonts w:ascii="Times New Roman" w:hAnsi="Times New Roman" w:cs="Times New Roman"/>
-          <w:noProof/>
-          <w:sz w:val="24"/>
-          <w:szCs w:val="24"/>
-        </w:rPr>
-      </w:pPr>
-    </w:p>
-    <w:p>
-      <w:pPr>
         <w:pStyle w:val="Heading1"/>
         <w:spacing w:after="120"/>
         <w:jc w:val="center"/>
@@ -7156,6 +7066,7 @@
           <w:sz w:val="28"/>
           <w:szCs w:val="28"/>
         </w:rPr>
+        <w:lastRenderedPageBreak/>
         <w:t>DAFTAR TABEL</w:t>
       </w:r>
       <w:bookmarkEnd w:id="8"/>
@@ -24536,8 +24447,13 @@
     <w:p>
       <w:pPr>
         <w:pStyle w:val="JudulBab"/>
-        <w:rPr>
-          <w:noProof/>
+        <w:spacing w:line="360" w:lineRule="auto"/>
+        <w:rPr>
+          <w:b w:val="0"/>
+          <w:bCs/>
+          <w:noProof/>
+          <w:sz w:val="24"/>
+          <w:szCs w:val="24"/>
           <w:lang w:val="id-ID"/>
         </w:rPr>
       </w:pPr>
@@ -24557,7 +24473,6 @@
           <w:lang w:val="id-ID"/>
         </w:rPr>
       </w:pPr>
-      <w:bookmarkStart w:id="77" w:name="_Hlk103860894"/>
       <w:r>
         <w:rPr>
           <w:color w:val="222222"/>
@@ -24565,9 +24480,8 @@
           <w:shd w:val="clear" w:color="auto" w:fill="FFFFFF"/>
           <w:lang w:val="id-ID"/>
         </w:rPr>
-        <w:t>Rahmianna</w:t>
-      </w:r>
-      <w:bookmarkEnd w:id="77"/>
+        <w:t>Hidayat,</w:t>
+      </w:r>
       <w:r>
         <w:rPr>
           <w:color w:val="222222"/>
@@ -24575,7 +24489,7 @@
           <w:shd w:val="clear" w:color="auto" w:fill="FFFFFF"/>
           <w:lang w:val="id-ID"/>
         </w:rPr>
-        <w:t>,</w:t>
+        <w:t xml:space="preserve"> </w:t>
       </w:r>
       <w:r>
         <w:rPr>
@@ -24584,7 +24498,7 @@
           <w:shd w:val="clear" w:color="auto" w:fill="FFFFFF"/>
           <w:lang w:val="id-ID"/>
         </w:rPr>
-        <w:t xml:space="preserve"> </w:t>
+        <w:t>N.</w:t>
       </w:r>
       <w:r>
         <w:rPr>
@@ -24593,7 +24507,7 @@
           <w:shd w:val="clear" w:color="auto" w:fill="FFFFFF"/>
           <w:lang w:val="id-ID"/>
         </w:rPr>
-        <w:t>A.</w:t>
+        <w:t xml:space="preserve"> </w:t>
       </w:r>
       <w:r>
         <w:rPr>
@@ -24602,7 +24516,7 @@
           <w:shd w:val="clear" w:color="auto" w:fill="FFFFFF"/>
           <w:lang w:val="id-ID"/>
         </w:rPr>
-        <w:t xml:space="preserve"> </w:t>
+        <w:t>(2008).</w:t>
       </w:r>
       <w:r>
         <w:rPr>
@@ -24611,7 +24525,7 @@
           <w:shd w:val="clear" w:color="auto" w:fill="FFFFFF"/>
           <w:lang w:val="id-ID"/>
         </w:rPr>
-        <w:t>A.,</w:t>
+        <w:t xml:space="preserve"> </w:t>
       </w:r>
       <w:r>
         <w:rPr>
@@ -24620,7 +24534,7 @@
           <w:shd w:val="clear" w:color="auto" w:fill="FFFFFF"/>
           <w:lang w:val="id-ID"/>
         </w:rPr>
-        <w:t xml:space="preserve"> </w:t>
+        <w:t>Pertumbuhan</w:t>
       </w:r>
       <w:r>
         <w:rPr>
@@ -24629,7 +24543,7 @@
           <w:shd w:val="clear" w:color="auto" w:fill="FFFFFF"/>
           <w:lang w:val="id-ID"/>
         </w:rPr>
-        <w:t>Pratiwi,</w:t>
+        <w:t xml:space="preserve"> </w:t>
       </w:r>
       <w:r>
         <w:rPr>
@@ -24638,7 +24552,7 @@
           <w:shd w:val="clear" w:color="auto" w:fill="FFFFFF"/>
           <w:lang w:val="id-ID"/>
         </w:rPr>
-        <w:t xml:space="preserve"> </w:t>
+        <w:t>dan</w:t>
       </w:r>
       <w:r>
         <w:rPr>
@@ -24647,7 +24561,7 @@
           <w:shd w:val="clear" w:color="auto" w:fill="FFFFFF"/>
           <w:lang w:val="id-ID"/>
         </w:rPr>
-        <w:t>H.,</w:t>
+        <w:t xml:space="preserve"> </w:t>
       </w:r>
       <w:r>
         <w:rPr>
@@ -24656,7 +24570,7 @@
           <w:shd w:val="clear" w:color="auto" w:fill="FFFFFF"/>
           <w:lang w:val="id-ID"/>
         </w:rPr>
-        <w:t xml:space="preserve"> </w:t>
+        <w:t>produksi</w:t>
       </w:r>
       <w:r>
         <w:rPr>
@@ -24665,7 +24579,7 @@
           <w:shd w:val="clear" w:color="auto" w:fill="FFFFFF"/>
           <w:lang w:val="id-ID"/>
         </w:rPr>
-        <w:t>&amp;</w:t>
+        <w:t xml:space="preserve"> </w:t>
       </w:r>
       <w:r>
         <w:rPr>
@@ -24674,7 +24588,7 @@
           <w:shd w:val="clear" w:color="auto" w:fill="FFFFFF"/>
           <w:lang w:val="id-ID"/>
         </w:rPr>
-        <w:t xml:space="preserve"> </w:t>
+        <w:t>kacang</w:t>
       </w:r>
       <w:r>
         <w:rPr>
@@ -24683,7 +24597,7 @@
           <w:shd w:val="clear" w:color="auto" w:fill="FFFFFF"/>
           <w:lang w:val="id-ID"/>
         </w:rPr>
-        <w:t>Harnowo,</w:t>
+        <w:t xml:space="preserve"> </w:t>
       </w:r>
       <w:r>
         <w:rPr>
@@ -24692,7 +24606,7 @@
           <w:shd w:val="clear" w:color="auto" w:fill="FFFFFF"/>
           <w:lang w:val="id-ID"/>
         </w:rPr>
-        <w:t xml:space="preserve"> </w:t>
+        <w:t>tanah</w:t>
       </w:r>
       <w:r>
         <w:rPr>
@@ -24701,7 +24615,7 @@
           <w:shd w:val="clear" w:color="auto" w:fill="FFFFFF"/>
           <w:lang w:val="id-ID"/>
         </w:rPr>
-        <w:t>D.</w:t>
+        <w:t xml:space="preserve"> </w:t>
       </w:r>
       <w:r>
         <w:rPr>
@@ -24710,7 +24624,7 @@
           <w:shd w:val="clear" w:color="auto" w:fill="FFFFFF"/>
           <w:lang w:val="id-ID"/>
         </w:rPr>
-        <w:t xml:space="preserve"> </w:t>
+        <w:t>(Arachis</w:t>
       </w:r>
       <w:r>
         <w:rPr>
@@ -24719,7 +24633,7 @@
           <w:shd w:val="clear" w:color="auto" w:fill="FFFFFF"/>
           <w:lang w:val="id-ID"/>
         </w:rPr>
-        <w:t>(2015).</w:t>
+        <w:t xml:space="preserve"> </w:t>
       </w:r>
       <w:r>
         <w:rPr>
@@ -24728,7 +24642,7 @@
           <w:shd w:val="clear" w:color="auto" w:fill="FFFFFF"/>
           <w:lang w:val="id-ID"/>
         </w:rPr>
-        <w:t xml:space="preserve"> </w:t>
+        <w:t>hypogea</w:t>
       </w:r>
       <w:r>
         <w:rPr>
@@ -24737,7 +24651,7 @@
           <w:shd w:val="clear" w:color="auto" w:fill="FFFFFF"/>
           <w:lang w:val="id-ID"/>
         </w:rPr>
-        <w:t>Budidaya</w:t>
+        <w:t xml:space="preserve"> </w:t>
       </w:r>
       <w:r>
         <w:rPr>
@@ -24746,7 +24660,7 @@
           <w:shd w:val="clear" w:color="auto" w:fill="FFFFFF"/>
           <w:lang w:val="id-ID"/>
         </w:rPr>
-        <w:t xml:space="preserve"> </w:t>
+        <w:t>L.)</w:t>
       </w:r>
       <w:r>
         <w:rPr>
@@ -24755,7 +24669,7 @@
           <w:shd w:val="clear" w:color="auto" w:fill="FFFFFF"/>
           <w:lang w:val="id-ID"/>
         </w:rPr>
-        <w:t>kacang</w:t>
+        <w:t xml:space="preserve"> </w:t>
       </w:r>
       <w:r>
         <w:rPr>
@@ -24764,7 +24678,7 @@
           <w:shd w:val="clear" w:color="auto" w:fill="FFFFFF"/>
           <w:lang w:val="id-ID"/>
         </w:rPr>
-        <w:t xml:space="preserve"> </w:t>
+        <w:t>varietas</w:t>
       </w:r>
       <w:r>
         <w:rPr>
@@ -24773,7 +24687,178 @@
           <w:shd w:val="clear" w:color="auto" w:fill="FFFFFF"/>
           <w:lang w:val="id-ID"/>
         </w:rPr>
-        <w:t>tanah.</w:t>
+        <w:t xml:space="preserve"> </w:t>
+      </w:r>
+      <w:r>
+        <w:rPr>
+          <w:color w:val="222222"/>
+          <w:szCs w:val="24"/>
+          <w:shd w:val="clear" w:color="auto" w:fill="FFFFFF"/>
+          <w:lang w:val="id-ID"/>
+        </w:rPr>
+        <w:t>lokal</w:t>
+      </w:r>
+      <w:r>
+        <w:rPr>
+          <w:color w:val="222222"/>
+          <w:szCs w:val="24"/>
+          <w:shd w:val="clear" w:color="auto" w:fill="FFFFFF"/>
+          <w:lang w:val="id-ID"/>
+        </w:rPr>
+        <w:t xml:space="preserve"> </w:t>
+      </w:r>
+      <w:r>
+        <w:rPr>
+          <w:color w:val="222222"/>
+          <w:szCs w:val="24"/>
+          <w:shd w:val="clear" w:color="auto" w:fill="FFFFFF"/>
+          <w:lang w:val="id-ID"/>
+        </w:rPr>
+        <w:t>Madura</w:t>
+      </w:r>
+      <w:r>
+        <w:rPr>
+          <w:color w:val="222222"/>
+          <w:szCs w:val="24"/>
+          <w:shd w:val="clear" w:color="auto" w:fill="FFFFFF"/>
+          <w:lang w:val="id-ID"/>
+        </w:rPr>
+        <w:t xml:space="preserve"> </w:t>
+      </w:r>
+      <w:r>
+        <w:rPr>
+          <w:color w:val="222222"/>
+          <w:szCs w:val="24"/>
+          <w:shd w:val="clear" w:color="auto" w:fill="FFFFFF"/>
+          <w:lang w:val="id-ID"/>
+        </w:rPr>
+        <w:t>pada</w:t>
+      </w:r>
+      <w:r>
+        <w:rPr>
+          <w:color w:val="222222"/>
+          <w:szCs w:val="24"/>
+          <w:shd w:val="clear" w:color="auto" w:fill="FFFFFF"/>
+          <w:lang w:val="id-ID"/>
+        </w:rPr>
+        <w:t xml:space="preserve"> </w:t>
+      </w:r>
+      <w:r>
+        <w:rPr>
+          <w:color w:val="222222"/>
+          <w:szCs w:val="24"/>
+          <w:shd w:val="clear" w:color="auto" w:fill="FFFFFF"/>
+          <w:lang w:val="id-ID"/>
+        </w:rPr>
+        <w:t>berbagai</w:t>
+      </w:r>
+      <w:r>
+        <w:rPr>
+          <w:color w:val="222222"/>
+          <w:szCs w:val="24"/>
+          <w:shd w:val="clear" w:color="auto" w:fill="FFFFFF"/>
+          <w:lang w:val="id-ID"/>
+        </w:rPr>
+        <w:t xml:space="preserve"> </w:t>
+      </w:r>
+      <w:r>
+        <w:rPr>
+          <w:color w:val="222222"/>
+          <w:szCs w:val="24"/>
+          <w:shd w:val="clear" w:color="auto" w:fill="FFFFFF"/>
+          <w:lang w:val="id-ID"/>
+        </w:rPr>
+        <w:t>jarak</w:t>
+      </w:r>
+      <w:r>
+        <w:rPr>
+          <w:color w:val="222222"/>
+          <w:szCs w:val="24"/>
+          <w:shd w:val="clear" w:color="auto" w:fill="FFFFFF"/>
+          <w:lang w:val="id-ID"/>
+        </w:rPr>
+        <w:t xml:space="preserve"> </w:t>
+      </w:r>
+      <w:r>
+        <w:rPr>
+          <w:color w:val="222222"/>
+          <w:szCs w:val="24"/>
+          <w:shd w:val="clear" w:color="auto" w:fill="FFFFFF"/>
+          <w:lang w:val="id-ID"/>
+        </w:rPr>
+        <w:t>tanam</w:t>
+      </w:r>
+      <w:r>
+        <w:rPr>
+          <w:color w:val="222222"/>
+          <w:szCs w:val="24"/>
+          <w:shd w:val="clear" w:color="auto" w:fill="FFFFFF"/>
+          <w:lang w:val="id-ID"/>
+        </w:rPr>
+        <w:t xml:space="preserve"> </w:t>
+      </w:r>
+      <w:r>
+        <w:rPr>
+          <w:color w:val="222222"/>
+          <w:szCs w:val="24"/>
+          <w:shd w:val="clear" w:color="auto" w:fill="FFFFFF"/>
+          <w:lang w:val="id-ID"/>
+        </w:rPr>
+        <w:t>dan</w:t>
+      </w:r>
+      <w:r>
+        <w:rPr>
+          <w:color w:val="222222"/>
+          <w:szCs w:val="24"/>
+          <w:shd w:val="clear" w:color="auto" w:fill="FFFFFF"/>
+          <w:lang w:val="id-ID"/>
+        </w:rPr>
+        <w:t xml:space="preserve"> </w:t>
+      </w:r>
+      <w:r>
+        <w:rPr>
+          <w:color w:val="222222"/>
+          <w:szCs w:val="24"/>
+          <w:shd w:val="clear" w:color="auto" w:fill="FFFFFF"/>
+          <w:lang w:val="id-ID"/>
+        </w:rPr>
+        <w:t>dosis</w:t>
+      </w:r>
+      <w:r>
+        <w:rPr>
+          <w:color w:val="222222"/>
+          <w:szCs w:val="24"/>
+          <w:shd w:val="clear" w:color="auto" w:fill="FFFFFF"/>
+          <w:lang w:val="id-ID"/>
+        </w:rPr>
+        <w:t xml:space="preserve"> </w:t>
+      </w:r>
+      <w:r>
+        <w:rPr>
+          <w:color w:val="222222"/>
+          <w:szCs w:val="24"/>
+          <w:shd w:val="clear" w:color="auto" w:fill="FFFFFF"/>
+          <w:lang w:val="id-ID"/>
+        </w:rPr>
+        <w:t>pupuk</w:t>
+      </w:r>
+      <w:r>
+        <w:rPr>
+          <w:color w:val="222222"/>
+          <w:szCs w:val="24"/>
+          <w:shd w:val="clear" w:color="auto" w:fill="FFFFFF"/>
+          <w:lang w:val="id-ID"/>
+        </w:rPr>
+        <w:t xml:space="preserve"> </w:t>
+      </w:r>
+      <w:r>
+        <w:rPr>
+          <w:color w:val="222222"/>
+          <w:szCs w:val="24"/>
+          <w:shd w:val="clear" w:color="auto" w:fill="FFFFFF"/>
+          <w:lang w:val="id-ID"/>
+        </w:rPr>
+        <w:t>fosfor.</w:t>
       </w:r>
       <w:r>
         <w:rPr>
@@ -24793,7 +24878,7 @@
           <w:shd w:val="clear" w:color="auto" w:fill="FFFFFF"/>
           <w:lang w:val="id-ID"/>
         </w:rPr>
-        <w:t>Monogr.</w:t>
+        <w:t>Agrovigor:</w:t>
       </w:r>
       <w:r>
         <w:rPr>
@@ -24815,25 +24900,29 @@
           <w:shd w:val="clear" w:color="auto" w:fill="FFFFFF"/>
           <w:lang w:val="id-ID"/>
         </w:rPr>
-        <w:t>Balitkabi</w:t>
-      </w:r>
-      <w:r>
-        <w:rPr>
+        <w:t>Jurnal</w:t>
+      </w:r>
+      <w:r>
+        <w:rPr>
+          <w:i/>
+          <w:iCs/>
           <w:color w:val="222222"/>
           <w:szCs w:val="24"/>
           <w:shd w:val="clear" w:color="auto" w:fill="FFFFFF"/>
           <w:lang w:val="id-ID"/>
         </w:rPr>
-        <w:t>,</w:t>
-      </w:r>
-      <w:r>
-        <w:rPr>
+        <w:t xml:space="preserve"> </w:t>
+      </w:r>
+      <w:r>
+        <w:rPr>
+          <w:i/>
+          <w:iCs/>
           <w:color w:val="222222"/>
           <w:szCs w:val="24"/>
           <w:shd w:val="clear" w:color="auto" w:fill="FFFFFF"/>
           <w:lang w:val="id-ID"/>
         </w:rPr>
-        <w:t xml:space="preserve"> </w:t>
+        <w:t>Agroekoteknologi</w:t>
       </w:r>
       <w:r>
         <w:rPr>
@@ -24842,7 +24931,65 @@
           <w:shd w:val="clear" w:color="auto" w:fill="FFFFFF"/>
           <w:lang w:val="id-ID"/>
         </w:rPr>
-        <w:t>134-169.</w:t>
+        <w:t>,</w:t>
+      </w:r>
+      <w:r>
+        <w:rPr>
+          <w:color w:val="222222"/>
+          <w:szCs w:val="24"/>
+          <w:shd w:val="clear" w:color="auto" w:fill="FFFFFF"/>
+          <w:lang w:val="id-ID"/>
+        </w:rPr>
+        <w:t xml:space="preserve"> </w:t>
+      </w:r>
+      <w:r>
+        <w:rPr>
+          <w:i/>
+          <w:iCs/>
+          <w:color w:val="222222"/>
+          <w:szCs w:val="24"/>
+          <w:shd w:val="clear" w:color="auto" w:fill="FFFFFF"/>
+          <w:lang w:val="id-ID"/>
+        </w:rPr>
+        <w:t>1</w:t>
+      </w:r>
+      <w:r>
+        <w:rPr>
+          <w:i/>
+          <w:iCs/>
+          <w:color w:val="222222"/>
+          <w:szCs w:val="24"/>
+          <w:shd w:val="clear" w:color="auto" w:fill="FFFFFF"/>
+          <w:lang w:val="en-US"/>
+        </w:rPr>
+        <w:t>(1)</w:t>
+      </w:r>
+      <w:r>
+        <w:rPr>
+          <w:color w:val="222222"/>
+          <w:szCs w:val="24"/>
+          <w:shd w:val="clear" w:color="auto" w:fill="FFFFFF"/>
+          <w:lang w:val="id-ID"/>
+        </w:rPr>
+        <w:t>,</w:t>
+      </w:r>
+      <w:r>
+        <w:rPr>
+          <w:color w:val="222222"/>
+          <w:szCs w:val="24"/>
+          <w:shd w:val="clear" w:color="auto" w:fill="FFFFFF"/>
+          <w:lang w:val="id-ID"/>
+        </w:rPr>
+        <w:t xml:space="preserve"> </w:t>
+      </w:r>
+      <w:r>
+        <w:rPr>
+          <w:color w:val="222222"/>
+          <w:szCs w:val="24"/>
+          <w:shd w:val="clear" w:color="auto" w:fill="FFFFFF"/>
+          <w:lang w:val="id-ID"/>
+        </w:rPr>
+        <w:t>55-64.</w:t>
       </w:r>
     </w:p>
     <w:p>
@@ -24867,394 +25014,21 @@
           <w:shd w:val="clear" w:color="auto" w:fill="FFFFFF"/>
           <w:lang w:val="id-ID"/>
         </w:rPr>
-        <w:t>Hidayat,</w:t>
-      </w:r>
-      <w:r>
-        <w:rPr>
-          <w:color w:val="222222"/>
-          <w:szCs w:val="24"/>
-          <w:shd w:val="clear" w:color="auto" w:fill="FFFFFF"/>
+        <w:t xml:space="preserve">Hermawati. A, A. Amelia, A. Limbongan, Wahida. (2018). </w:t>
+      </w:r>
+      <w:r>
+        <w:rPr>
           <w:lang w:val="id-ID"/>
         </w:rPr>
-        <w:t xml:space="preserve"> </w:t>
-      </w:r>
-      <w:r>
-        <w:rPr>
-          <w:color w:val="222222"/>
-          <w:szCs w:val="24"/>
-          <w:shd w:val="clear" w:color="auto" w:fill="FFFFFF"/>
+        <w:t>Pengaruh Pemberian Dosis Pupuk Organik Cair terhadap Pertumbuhan dan Produksi Tanaman Kacang Tanah (</w:t>
+      </w:r>
+      <w:r>
+        <w:rPr>
+          <w:i/>
+          <w:iCs/>
           <w:lang w:val="id-ID"/>
         </w:rPr>
-        <w:t>N.</w:t>
-      </w:r>
-      <w:r>
-        <w:rPr>
-          <w:color w:val="222222"/>
-          <w:szCs w:val="24"/>
-          <w:shd w:val="clear" w:color="auto" w:fill="FFFFFF"/>
-          <w:lang w:val="id-ID"/>
-        </w:rPr>
-        <w:t xml:space="preserve"> </w:t>
-      </w:r>
-      <w:r>
-        <w:rPr>
-          <w:color w:val="222222"/>
-          <w:szCs w:val="24"/>
-          <w:shd w:val="clear" w:color="auto" w:fill="FFFFFF"/>
-          <w:lang w:val="id-ID"/>
-        </w:rPr>
-        <w:t>(2008).</w:t>
-      </w:r>
-      <w:r>
-        <w:rPr>
-          <w:color w:val="222222"/>
-          <w:szCs w:val="24"/>
-          <w:shd w:val="clear" w:color="auto" w:fill="FFFFFF"/>
-          <w:lang w:val="id-ID"/>
-        </w:rPr>
-        <w:t xml:space="preserve"> </w:t>
-      </w:r>
-      <w:r>
-        <w:rPr>
-          <w:color w:val="222222"/>
-          <w:szCs w:val="24"/>
-          <w:shd w:val="clear" w:color="auto" w:fill="FFFFFF"/>
-          <w:lang w:val="id-ID"/>
-        </w:rPr>
-        <w:t>Pertumbuhan</w:t>
-      </w:r>
-      <w:r>
-        <w:rPr>
-          <w:color w:val="222222"/>
-          <w:szCs w:val="24"/>
-          <w:shd w:val="clear" w:color="auto" w:fill="FFFFFF"/>
-          <w:lang w:val="id-ID"/>
-        </w:rPr>
-        <w:t xml:space="preserve"> </w:t>
-      </w:r>
-      <w:r>
-        <w:rPr>
-          <w:color w:val="222222"/>
-          <w:szCs w:val="24"/>
-          <w:shd w:val="clear" w:color="auto" w:fill="FFFFFF"/>
-          <w:lang w:val="id-ID"/>
-        </w:rPr>
-        <w:t>dan</w:t>
-      </w:r>
-      <w:r>
-        <w:rPr>
-          <w:color w:val="222222"/>
-          <w:szCs w:val="24"/>
-          <w:shd w:val="clear" w:color="auto" w:fill="FFFFFF"/>
-          <w:lang w:val="id-ID"/>
-        </w:rPr>
-        <w:t xml:space="preserve"> </w:t>
-      </w:r>
-      <w:r>
-        <w:rPr>
-          <w:color w:val="222222"/>
-          <w:szCs w:val="24"/>
-          <w:shd w:val="clear" w:color="auto" w:fill="FFFFFF"/>
-          <w:lang w:val="id-ID"/>
-        </w:rPr>
-        <w:t>produksi</w:t>
-      </w:r>
-      <w:r>
-        <w:rPr>
-          <w:color w:val="222222"/>
-          <w:szCs w:val="24"/>
-          <w:shd w:val="clear" w:color="auto" w:fill="FFFFFF"/>
-          <w:lang w:val="id-ID"/>
-        </w:rPr>
-        <w:t xml:space="preserve"> </w:t>
-      </w:r>
-      <w:r>
-        <w:rPr>
-          <w:color w:val="222222"/>
-          <w:szCs w:val="24"/>
-          <w:shd w:val="clear" w:color="auto" w:fill="FFFFFF"/>
-          <w:lang w:val="id-ID"/>
-        </w:rPr>
-        <w:t>kacang</w:t>
-      </w:r>
-      <w:r>
-        <w:rPr>
-          <w:color w:val="222222"/>
-          <w:szCs w:val="24"/>
-          <w:shd w:val="clear" w:color="auto" w:fill="FFFFFF"/>
-          <w:lang w:val="id-ID"/>
-        </w:rPr>
-        <w:t xml:space="preserve"> </w:t>
-      </w:r>
-      <w:r>
-        <w:rPr>
-          <w:color w:val="222222"/>
-          <w:szCs w:val="24"/>
-          <w:shd w:val="clear" w:color="auto" w:fill="FFFFFF"/>
-          <w:lang w:val="id-ID"/>
-        </w:rPr>
-        <w:t>tanah</w:t>
-      </w:r>
-      <w:r>
-        <w:rPr>
-          <w:color w:val="222222"/>
-          <w:szCs w:val="24"/>
-          <w:shd w:val="clear" w:color="auto" w:fill="FFFFFF"/>
-          <w:lang w:val="id-ID"/>
-        </w:rPr>
-        <w:t xml:space="preserve"> </w:t>
-      </w:r>
-      <w:r>
-        <w:rPr>
-          <w:color w:val="222222"/>
-          <w:szCs w:val="24"/>
-          <w:shd w:val="clear" w:color="auto" w:fill="FFFFFF"/>
-          <w:lang w:val="id-ID"/>
-        </w:rPr>
-        <w:t>(Arachis</w:t>
-      </w:r>
-      <w:r>
-        <w:rPr>
-          <w:color w:val="222222"/>
-          <w:szCs w:val="24"/>
-          <w:shd w:val="clear" w:color="auto" w:fill="FFFFFF"/>
-          <w:lang w:val="id-ID"/>
-        </w:rPr>
-        <w:t xml:space="preserve"> </w:t>
-      </w:r>
-      <w:r>
-        <w:rPr>
-          <w:color w:val="222222"/>
-          <w:szCs w:val="24"/>
-          <w:shd w:val="clear" w:color="auto" w:fill="FFFFFF"/>
-          <w:lang w:val="id-ID"/>
-        </w:rPr>
-        <w:t>hypogea</w:t>
-      </w:r>
-      <w:r>
-        <w:rPr>
-          <w:color w:val="222222"/>
-          <w:szCs w:val="24"/>
-          <w:shd w:val="clear" w:color="auto" w:fill="FFFFFF"/>
-          <w:lang w:val="id-ID"/>
-        </w:rPr>
-        <w:t xml:space="preserve"> </w:t>
-      </w:r>
-      <w:r>
-        <w:rPr>
-          <w:color w:val="222222"/>
-          <w:szCs w:val="24"/>
-          <w:shd w:val="clear" w:color="auto" w:fill="FFFFFF"/>
-          <w:lang w:val="id-ID"/>
-        </w:rPr>
-        <w:t>L.)</w:t>
-      </w:r>
-      <w:r>
-        <w:rPr>
-          <w:color w:val="222222"/>
-          <w:szCs w:val="24"/>
-          <w:shd w:val="clear" w:color="auto" w:fill="FFFFFF"/>
-          <w:lang w:val="id-ID"/>
-        </w:rPr>
-        <w:t xml:space="preserve"> </w:t>
-      </w:r>
-      <w:r>
-        <w:rPr>
-          <w:color w:val="222222"/>
-          <w:szCs w:val="24"/>
-          <w:shd w:val="clear" w:color="auto" w:fill="FFFFFF"/>
-          <w:lang w:val="id-ID"/>
-        </w:rPr>
-        <w:t>varietas</w:t>
-      </w:r>
-      <w:r>
-        <w:rPr>
-          <w:color w:val="222222"/>
-          <w:szCs w:val="24"/>
-          <w:shd w:val="clear" w:color="auto" w:fill="FFFFFF"/>
-          <w:lang w:val="id-ID"/>
-        </w:rPr>
-        <w:t xml:space="preserve"> </w:t>
-      </w:r>
-      <w:r>
-        <w:rPr>
-          <w:color w:val="222222"/>
-          <w:szCs w:val="24"/>
-          <w:shd w:val="clear" w:color="auto" w:fill="FFFFFF"/>
-          <w:lang w:val="id-ID"/>
-        </w:rPr>
-        <w:t>lokal</w:t>
-      </w:r>
-      <w:r>
-        <w:rPr>
-          <w:color w:val="222222"/>
-          <w:szCs w:val="24"/>
-          <w:shd w:val="clear" w:color="auto" w:fill="FFFFFF"/>
-          <w:lang w:val="id-ID"/>
-        </w:rPr>
-        <w:t xml:space="preserve"> </w:t>
-      </w:r>
-      <w:r>
-        <w:rPr>
-          <w:color w:val="222222"/>
-          <w:szCs w:val="24"/>
-          <w:shd w:val="clear" w:color="auto" w:fill="FFFFFF"/>
-          <w:lang w:val="id-ID"/>
-        </w:rPr>
-        <w:t>Madura</w:t>
-      </w:r>
-      <w:r>
-        <w:rPr>
-          <w:color w:val="222222"/>
-          <w:szCs w:val="24"/>
-          <w:shd w:val="clear" w:color="auto" w:fill="FFFFFF"/>
-          <w:lang w:val="id-ID"/>
-        </w:rPr>
-        <w:t xml:space="preserve"> </w:t>
-      </w:r>
-      <w:r>
-        <w:rPr>
-          <w:color w:val="222222"/>
-          <w:szCs w:val="24"/>
-          <w:shd w:val="clear" w:color="auto" w:fill="FFFFFF"/>
-          <w:lang w:val="id-ID"/>
-        </w:rPr>
-        <w:t>pada</w:t>
-      </w:r>
-      <w:r>
-        <w:rPr>
-          <w:color w:val="222222"/>
-          <w:szCs w:val="24"/>
-          <w:shd w:val="clear" w:color="auto" w:fill="FFFFFF"/>
-          <w:lang w:val="id-ID"/>
-        </w:rPr>
-        <w:t xml:space="preserve"> </w:t>
-      </w:r>
-      <w:r>
-        <w:rPr>
-          <w:color w:val="222222"/>
-          <w:szCs w:val="24"/>
-          <w:shd w:val="clear" w:color="auto" w:fill="FFFFFF"/>
-          <w:lang w:val="id-ID"/>
-        </w:rPr>
-        <w:t>berbagai</w:t>
-      </w:r>
-      <w:r>
-        <w:rPr>
-          <w:color w:val="222222"/>
-          <w:szCs w:val="24"/>
-          <w:shd w:val="clear" w:color="auto" w:fill="FFFFFF"/>
-          <w:lang w:val="id-ID"/>
-        </w:rPr>
-        <w:t xml:space="preserve"> </w:t>
-      </w:r>
-      <w:r>
-        <w:rPr>
-          <w:color w:val="222222"/>
-          <w:szCs w:val="24"/>
-          <w:shd w:val="clear" w:color="auto" w:fill="FFFFFF"/>
-          <w:lang w:val="id-ID"/>
-        </w:rPr>
-        <w:t>jarak</w:t>
-      </w:r>
-      <w:r>
-        <w:rPr>
-          <w:color w:val="222222"/>
-          <w:szCs w:val="24"/>
-          <w:shd w:val="clear" w:color="auto" w:fill="FFFFFF"/>
-          <w:lang w:val="id-ID"/>
-        </w:rPr>
-        <w:t xml:space="preserve"> </w:t>
-      </w:r>
-      <w:r>
-        <w:rPr>
-          <w:color w:val="222222"/>
-          <w:szCs w:val="24"/>
-          <w:shd w:val="clear" w:color="auto" w:fill="FFFFFF"/>
-          <w:lang w:val="id-ID"/>
-        </w:rPr>
-        <w:t>tanam</w:t>
-      </w:r>
-      <w:r>
-        <w:rPr>
-          <w:color w:val="222222"/>
-          <w:szCs w:val="24"/>
-          <w:shd w:val="clear" w:color="auto" w:fill="FFFFFF"/>
-          <w:lang w:val="id-ID"/>
-        </w:rPr>
-        <w:t xml:space="preserve"> </w:t>
-      </w:r>
-      <w:r>
-        <w:rPr>
-          <w:color w:val="222222"/>
-          <w:szCs w:val="24"/>
-          <w:shd w:val="clear" w:color="auto" w:fill="FFFFFF"/>
-          <w:lang w:val="id-ID"/>
-        </w:rPr>
-        <w:t>dan</w:t>
-      </w:r>
-      <w:r>
-        <w:rPr>
-          <w:color w:val="222222"/>
-          <w:szCs w:val="24"/>
-          <w:shd w:val="clear" w:color="auto" w:fill="FFFFFF"/>
-          <w:lang w:val="id-ID"/>
-        </w:rPr>
-        <w:t xml:space="preserve"> </w:t>
-      </w:r>
-      <w:r>
-        <w:rPr>
-          <w:color w:val="222222"/>
-          <w:szCs w:val="24"/>
-          <w:shd w:val="clear" w:color="auto" w:fill="FFFFFF"/>
-          <w:lang w:val="id-ID"/>
-        </w:rPr>
-        <w:t>dosis</w:t>
-      </w:r>
-      <w:r>
-        <w:rPr>
-          <w:color w:val="222222"/>
-          <w:szCs w:val="24"/>
-          <w:shd w:val="clear" w:color="auto" w:fill="FFFFFF"/>
-          <w:lang w:val="id-ID"/>
-        </w:rPr>
-        <w:t xml:space="preserve"> </w:t>
-      </w:r>
-      <w:r>
-        <w:rPr>
-          <w:color w:val="222222"/>
-          <w:szCs w:val="24"/>
-          <w:shd w:val="clear" w:color="auto" w:fill="FFFFFF"/>
-          <w:lang w:val="id-ID"/>
-        </w:rPr>
-        <w:t>pupuk</w:t>
-      </w:r>
-      <w:r>
-        <w:rPr>
-          <w:color w:val="222222"/>
-          <w:szCs w:val="24"/>
-          <w:shd w:val="clear" w:color="auto" w:fill="FFFFFF"/>
-          <w:lang w:val="id-ID"/>
-        </w:rPr>
-        <w:t xml:space="preserve"> </w:t>
-      </w:r>
-      <w:r>
-        <w:rPr>
-          <w:color w:val="222222"/>
-          <w:szCs w:val="24"/>
-          <w:shd w:val="clear" w:color="auto" w:fill="FFFFFF"/>
-          <w:lang w:val="id-ID"/>
-        </w:rPr>
-        <w:t>fosfor.</w:t>
-      </w:r>
-      <w:r>
-        <w:rPr>
-          <w:color w:val="222222"/>
-          <w:szCs w:val="24"/>
-          <w:shd w:val="clear" w:color="auto" w:fill="FFFFFF"/>
-          <w:lang w:val="id-ID"/>
-        </w:rPr>
-        <w:t xml:space="preserve"> </w:t>
+        <w:t>Arachis hypogaea L.)</w:t>
       </w:r>
       <w:r>
         <w:rPr>
@@ -25265,7 +25039,16 @@
           <w:shd w:val="clear" w:color="auto" w:fill="FFFFFF"/>
           <w:lang w:val="id-ID"/>
         </w:rPr>
-        <w:t>Agrovigor:</w:t>
+        <w:t>.</w:t>
+      </w:r>
+      <w:r>
+        <w:rPr>
+          <w:color w:val="222222"/>
+          <w:szCs w:val="24"/>
+          <w:shd w:val="clear" w:color="auto" w:fill="FFFFFF"/>
+          <w:lang w:val="id-ID"/>
+        </w:rPr>
+        <w:t xml:space="preserve"> </w:t>
       </w:r>
       <w:r>
         <w:rPr>
@@ -25276,7 +25059,16 @@
           <w:shd w:val="clear" w:color="auto" w:fill="FFFFFF"/>
           <w:lang w:val="id-ID"/>
         </w:rPr>
-        <w:t xml:space="preserve"> </w:t>
+        <w:t>Agricola Journal</w:t>
+      </w:r>
+      <w:r>
+        <w:rPr>
+          <w:color w:val="222222"/>
+          <w:szCs w:val="24"/>
+          <w:shd w:val="clear" w:color="auto" w:fill="FFFFFF"/>
+          <w:lang w:val="id-ID"/>
+        </w:rPr>
+        <w:t>,</w:t>
       </w:r>
       <w:r>
         <w:rPr>
@@ -25287,85 +25079,16 @@
           <w:shd w:val="clear" w:color="auto" w:fill="FFFFFF"/>
           <w:lang w:val="id-ID"/>
         </w:rPr>
-        <w:t>Jurnal</w:t>
-      </w:r>
-      <w:r>
-        <w:rPr>
-          <w:i/>
-          <w:iCs/>
+        <w:t xml:space="preserve"> </w:t>
+      </w:r>
+      <w:r>
+        <w:rPr>
           <w:color w:val="222222"/>
           <w:szCs w:val="24"/>
           <w:shd w:val="clear" w:color="auto" w:fill="FFFFFF"/>
           <w:lang w:val="id-ID"/>
         </w:rPr>
-        <w:t xml:space="preserve"> </w:t>
-      </w:r>
-      <w:r>
-        <w:rPr>
-          <w:i/>
-          <w:iCs/>
-          <w:color w:val="222222"/>
-          <w:szCs w:val="24"/>
-          <w:shd w:val="clear" w:color="auto" w:fill="FFFFFF"/>
-          <w:lang w:val="id-ID"/>
-        </w:rPr>
-        <w:t>Agroekoteknologi</w:t>
-      </w:r>
-      <w:r>
-        <w:rPr>
-          <w:color w:val="222222"/>
-          <w:szCs w:val="24"/>
-          <w:shd w:val="clear" w:color="auto" w:fill="FFFFFF"/>
-          <w:lang w:val="id-ID"/>
-        </w:rPr>
-        <w:t>,</w:t>
-      </w:r>
-      <w:r>
-        <w:rPr>
-          <w:color w:val="222222"/>
-          <w:szCs w:val="24"/>
-          <w:shd w:val="clear" w:color="auto" w:fill="FFFFFF"/>
-          <w:lang w:val="id-ID"/>
-        </w:rPr>
-        <w:t xml:space="preserve"> </w:t>
-      </w:r>
-      <w:r>
-        <w:rPr>
-          <w:i/>
-          <w:iCs/>
-          <w:color w:val="222222"/>
-          <w:szCs w:val="24"/>
-          <w:shd w:val="clear" w:color="auto" w:fill="FFFFFF"/>
-          <w:lang w:val="id-ID"/>
-        </w:rPr>
-        <w:t>1</w:t>
-      </w:r>
-      <w:r>
-        <w:rPr>
-          <w:color w:val="222222"/>
-          <w:szCs w:val="24"/>
-          <w:shd w:val="clear" w:color="auto" w:fill="FFFFFF"/>
-          <w:lang w:val="id-ID"/>
-        </w:rPr>
-        <w:t>,</w:t>
-      </w:r>
-      <w:r>
-        <w:rPr>
-          <w:color w:val="222222"/>
-          <w:szCs w:val="24"/>
-          <w:shd w:val="clear" w:color="auto" w:fill="FFFFFF"/>
-          <w:lang w:val="id-ID"/>
-        </w:rPr>
-        <w:t xml:space="preserve"> </w:t>
-      </w:r>
-      <w:r>
-        <w:rPr>
-          <w:color w:val="222222"/>
-          <w:szCs w:val="24"/>
-          <w:shd w:val="clear" w:color="auto" w:fill="FFFFFF"/>
-          <w:lang w:val="id-ID"/>
-        </w:rPr>
-        <w:t>55-64.</w:t>
+        <w:t>8(2), 84-91</w:t>
       </w:r>
     </w:p>
     <w:p>
@@ -25380,7 +25103,6 @@
           <w:color w:val="222222"/>
           <w:szCs w:val="24"/>
           <w:shd w:val="clear" w:color="auto" w:fill="FFFFFF"/>
-          <w:lang w:val="id-ID"/>
         </w:rPr>
       </w:pPr>
       <w:r>
@@ -25388,351 +25110,44 @@
           <w:color w:val="222222"/>
           <w:szCs w:val="24"/>
           <w:shd w:val="clear" w:color="auto" w:fill="FFFFFF"/>
-          <w:lang w:val="id-ID"/>
-        </w:rPr>
-        <w:t>Kristiono,</w:t>
-      </w:r>
-      <w:r>
-        <w:rPr>
+        </w:rPr>
+        <w:t>Hulopi, F. (2006). Pengaruh Penggunaan Pupuk Kandang dan NPK Terhadap Pertumbuhan dan Hasil Tanaman Kacang Tanah. </w:t>
+      </w:r>
+      <w:r>
+        <w:rPr>
+          <w:i/>
+          <w:iCs/>
           <w:color w:val="222222"/>
           <w:szCs w:val="24"/>
           <w:shd w:val="clear" w:color="auto" w:fill="FFFFFF"/>
-          <w:lang w:val="id-ID"/>
-        </w:rPr>
-        <w:t xml:space="preserve"> </w:t>
+        </w:rPr>
+        <w:t>Buana Sains</w:t>
       </w:r>
       <w:r>
         <w:rPr>
           <w:color w:val="222222"/>
           <w:szCs w:val="24"/>
           <w:shd w:val="clear" w:color="auto" w:fill="FFFFFF"/>
-          <w:lang w:val="id-ID"/>
-        </w:rPr>
-        <w:t>A.,</w:t>
-      </w:r>
-      <w:r>
-        <w:rPr>
+        </w:rPr>
+        <w:t>, </w:t>
+      </w:r>
+      <w:r>
+        <w:rPr>
+          <w:i/>
+          <w:iCs/>
           <w:color w:val="222222"/>
           <w:szCs w:val="24"/>
           <w:shd w:val="clear" w:color="auto" w:fill="FFFFFF"/>
-          <w:lang w:val="id-ID"/>
-        </w:rPr>
-        <w:t xml:space="preserve"> </w:t>
+        </w:rPr>
+        <w:t>6</w:t>
       </w:r>
       <w:r>
         <w:rPr>
           <w:color w:val="222222"/>
           <w:szCs w:val="24"/>
           <w:shd w:val="clear" w:color="auto" w:fill="FFFFFF"/>
-          <w:lang w:val="id-ID"/>
-        </w:rPr>
-        <w:t>Purwaningrahayu,</w:t>
-      </w:r>
-      <w:r>
-        <w:rPr>
-          <w:color w:val="222222"/>
-          <w:szCs w:val="24"/>
-          <w:shd w:val="clear" w:color="auto" w:fill="FFFFFF"/>
-          <w:lang w:val="id-ID"/>
-        </w:rPr>
-        <w:t xml:space="preserve"> </w:t>
-      </w:r>
-      <w:r>
-        <w:rPr>
-          <w:color w:val="222222"/>
-          <w:szCs w:val="24"/>
-          <w:shd w:val="clear" w:color="auto" w:fill="FFFFFF"/>
-          <w:lang w:val="id-ID"/>
-        </w:rPr>
-        <w:t>R.</w:t>
-      </w:r>
-      <w:r>
-        <w:rPr>
-          <w:color w:val="222222"/>
-          <w:szCs w:val="24"/>
-          <w:shd w:val="clear" w:color="auto" w:fill="FFFFFF"/>
-          <w:lang w:val="id-ID"/>
-        </w:rPr>
-        <w:t xml:space="preserve"> </w:t>
-      </w:r>
-      <w:r>
-        <w:rPr>
-          <w:color w:val="222222"/>
-          <w:szCs w:val="24"/>
-          <w:shd w:val="clear" w:color="auto" w:fill="FFFFFF"/>
-          <w:lang w:val="id-ID"/>
-        </w:rPr>
-        <w:t>D.,</w:t>
-      </w:r>
-      <w:r>
-        <w:rPr>
-          <w:color w:val="222222"/>
-          <w:szCs w:val="24"/>
-          <w:shd w:val="clear" w:color="auto" w:fill="FFFFFF"/>
-          <w:lang w:val="id-ID"/>
-        </w:rPr>
-        <w:t xml:space="preserve"> </w:t>
-      </w:r>
-      <w:r>
-        <w:rPr>
-          <w:color w:val="222222"/>
-          <w:szCs w:val="24"/>
-          <w:shd w:val="clear" w:color="auto" w:fill="FFFFFF"/>
-          <w:lang w:val="id-ID"/>
-        </w:rPr>
-        <w:t>&amp;</w:t>
-      </w:r>
-      <w:r>
-        <w:rPr>
-          <w:color w:val="222222"/>
-          <w:szCs w:val="24"/>
-          <w:shd w:val="clear" w:color="auto" w:fill="FFFFFF"/>
-          <w:lang w:val="id-ID"/>
-        </w:rPr>
-        <w:t xml:space="preserve"> </w:t>
-      </w:r>
-      <w:r>
-        <w:rPr>
-          <w:color w:val="222222"/>
-          <w:szCs w:val="24"/>
-          <w:shd w:val="clear" w:color="auto" w:fill="FFFFFF"/>
-          <w:lang w:val="id-ID"/>
-        </w:rPr>
-        <w:t>Taufiq,</w:t>
-      </w:r>
-      <w:r>
-        <w:rPr>
-          <w:color w:val="222222"/>
-          <w:szCs w:val="24"/>
-          <w:shd w:val="clear" w:color="auto" w:fill="FFFFFF"/>
-          <w:lang w:val="id-ID"/>
-        </w:rPr>
-        <w:t xml:space="preserve"> </w:t>
-      </w:r>
-      <w:r>
-        <w:rPr>
-          <w:color w:val="222222"/>
-          <w:szCs w:val="24"/>
-          <w:shd w:val="clear" w:color="auto" w:fill="FFFFFF"/>
-          <w:lang w:val="id-ID"/>
-        </w:rPr>
-        <w:t>A.</w:t>
-      </w:r>
-      <w:r>
-        <w:rPr>
-          <w:color w:val="222222"/>
-          <w:szCs w:val="24"/>
-          <w:shd w:val="clear" w:color="auto" w:fill="FFFFFF"/>
-          <w:lang w:val="id-ID"/>
-        </w:rPr>
-        <w:t xml:space="preserve"> </w:t>
-      </w:r>
-      <w:r>
-        <w:rPr>
-          <w:color w:val="222222"/>
-          <w:szCs w:val="24"/>
-          <w:shd w:val="clear" w:color="auto" w:fill="FFFFFF"/>
-          <w:lang w:val="id-ID"/>
-        </w:rPr>
-        <w:t>(2013).</w:t>
-      </w:r>
-      <w:r>
-        <w:rPr>
-          <w:color w:val="222222"/>
-          <w:szCs w:val="24"/>
-          <w:shd w:val="clear" w:color="auto" w:fill="FFFFFF"/>
-          <w:lang w:val="id-ID"/>
-        </w:rPr>
-        <w:t xml:space="preserve"> </w:t>
-      </w:r>
-      <w:r>
-        <w:rPr>
-          <w:color w:val="222222"/>
-          <w:szCs w:val="24"/>
-          <w:shd w:val="clear" w:color="auto" w:fill="FFFFFF"/>
-          <w:lang w:val="id-ID"/>
-        </w:rPr>
-        <w:t>Respons</w:t>
-      </w:r>
-      <w:r>
-        <w:rPr>
-          <w:color w:val="222222"/>
-          <w:szCs w:val="24"/>
-          <w:shd w:val="clear" w:color="auto" w:fill="FFFFFF"/>
-          <w:lang w:val="id-ID"/>
-        </w:rPr>
-        <w:t xml:space="preserve"> </w:t>
-      </w:r>
-      <w:r>
-        <w:rPr>
-          <w:color w:val="222222"/>
-          <w:szCs w:val="24"/>
-          <w:shd w:val="clear" w:color="auto" w:fill="FFFFFF"/>
-          <w:lang w:val="id-ID"/>
-        </w:rPr>
-        <w:t>tanaman</w:t>
-      </w:r>
-      <w:r>
-        <w:rPr>
-          <w:color w:val="222222"/>
-          <w:szCs w:val="24"/>
-          <w:shd w:val="clear" w:color="auto" w:fill="FFFFFF"/>
-          <w:lang w:val="id-ID"/>
-        </w:rPr>
-        <w:t xml:space="preserve"> </w:t>
-      </w:r>
-      <w:r>
-        <w:rPr>
-          <w:color w:val="222222"/>
-          <w:szCs w:val="24"/>
-          <w:shd w:val="clear" w:color="auto" w:fill="FFFFFF"/>
-          <w:lang w:val="id-ID"/>
-        </w:rPr>
-        <w:t>kedelai,</w:t>
-      </w:r>
-      <w:r>
-        <w:rPr>
-          <w:color w:val="222222"/>
-          <w:szCs w:val="24"/>
-          <w:shd w:val="clear" w:color="auto" w:fill="FFFFFF"/>
-          <w:lang w:val="id-ID"/>
-        </w:rPr>
-        <w:t xml:space="preserve"> </w:t>
-      </w:r>
-      <w:r>
-        <w:rPr>
-          <w:color w:val="222222"/>
-          <w:szCs w:val="24"/>
-          <w:shd w:val="clear" w:color="auto" w:fill="FFFFFF"/>
-          <w:lang w:val="id-ID"/>
-        </w:rPr>
-        <w:t>kacang</w:t>
-      </w:r>
-      <w:r>
-        <w:rPr>
-          <w:color w:val="222222"/>
-          <w:szCs w:val="24"/>
-          <w:shd w:val="clear" w:color="auto" w:fill="FFFFFF"/>
-          <w:lang w:val="id-ID"/>
-        </w:rPr>
-        <w:t xml:space="preserve"> </w:t>
-      </w:r>
-      <w:r>
-        <w:rPr>
-          <w:color w:val="222222"/>
-          <w:szCs w:val="24"/>
-          <w:shd w:val="clear" w:color="auto" w:fill="FFFFFF"/>
-          <w:lang w:val="id-ID"/>
-        </w:rPr>
-        <w:t>tanah,</w:t>
-      </w:r>
-      <w:r>
-        <w:rPr>
-          <w:color w:val="222222"/>
-          <w:szCs w:val="24"/>
-          <w:shd w:val="clear" w:color="auto" w:fill="FFFFFF"/>
-          <w:lang w:val="id-ID"/>
-        </w:rPr>
-        <w:t xml:space="preserve"> </w:t>
-      </w:r>
-      <w:r>
-        <w:rPr>
-          <w:color w:val="222222"/>
-          <w:szCs w:val="24"/>
-          <w:shd w:val="clear" w:color="auto" w:fill="FFFFFF"/>
-          <w:lang w:val="id-ID"/>
-        </w:rPr>
-        <w:t>dan</w:t>
-      </w:r>
-      <w:r>
-        <w:rPr>
-          <w:color w:val="222222"/>
-          <w:szCs w:val="24"/>
-          <w:shd w:val="clear" w:color="auto" w:fill="FFFFFF"/>
-          <w:lang w:val="id-ID"/>
-        </w:rPr>
-        <w:t xml:space="preserve"> </w:t>
-      </w:r>
-      <w:r>
-        <w:rPr>
-          <w:color w:val="222222"/>
-          <w:szCs w:val="24"/>
-          <w:shd w:val="clear" w:color="auto" w:fill="FFFFFF"/>
-          <w:lang w:val="id-ID"/>
-        </w:rPr>
-        <w:t>kacang</w:t>
-      </w:r>
-      <w:r>
-        <w:rPr>
-          <w:color w:val="222222"/>
-          <w:szCs w:val="24"/>
-          <w:shd w:val="clear" w:color="auto" w:fill="FFFFFF"/>
-          <w:lang w:val="id-ID"/>
-        </w:rPr>
-        <w:t xml:space="preserve"> </w:t>
-      </w:r>
-      <w:r>
-        <w:rPr>
-          <w:color w:val="222222"/>
-          <w:szCs w:val="24"/>
-          <w:shd w:val="clear" w:color="auto" w:fill="FFFFFF"/>
-          <w:lang w:val="id-ID"/>
-        </w:rPr>
-        <w:t>hijau</w:t>
-      </w:r>
-      <w:r>
-        <w:rPr>
-          <w:color w:val="222222"/>
-          <w:szCs w:val="24"/>
-          <w:shd w:val="clear" w:color="auto" w:fill="FFFFFF"/>
-          <w:lang w:val="id-ID"/>
-        </w:rPr>
-        <w:t xml:space="preserve"> </w:t>
-      </w:r>
-      <w:r>
-        <w:rPr>
-          <w:color w:val="222222"/>
-          <w:szCs w:val="24"/>
-          <w:shd w:val="clear" w:color="auto" w:fill="FFFFFF"/>
-          <w:lang w:val="id-ID"/>
-        </w:rPr>
-        <w:t>terhadap</w:t>
-      </w:r>
-      <w:r>
-        <w:rPr>
-          <w:color w:val="222222"/>
-          <w:szCs w:val="24"/>
-          <w:shd w:val="clear" w:color="auto" w:fill="FFFFFF"/>
-          <w:lang w:val="id-ID"/>
-        </w:rPr>
-        <w:t xml:space="preserve"> </w:t>
-      </w:r>
-      <w:r>
-        <w:rPr>
-          <w:color w:val="222222"/>
-          <w:szCs w:val="24"/>
-          <w:shd w:val="clear" w:color="auto" w:fill="FFFFFF"/>
-          <w:lang w:val="id-ID"/>
-        </w:rPr>
-        <w:t>cekaman</w:t>
-      </w:r>
-      <w:r>
-        <w:rPr>
-          <w:color w:val="222222"/>
-          <w:szCs w:val="24"/>
-          <w:shd w:val="clear" w:color="auto" w:fill="FFFFFF"/>
-          <w:lang w:val="id-ID"/>
-        </w:rPr>
-        <w:t xml:space="preserve"> </w:t>
-      </w:r>
-      <w:r>
-        <w:rPr>
-          <w:color w:val="222222"/>
-          <w:szCs w:val="24"/>
-          <w:shd w:val="clear" w:color="auto" w:fill="FFFFFF"/>
-          <w:lang w:val="id-ID"/>
-        </w:rPr>
-        <w:t>salinitas.</w:t>
+        </w:rPr>
+        <w:t>(2), 165-170.</w:t>
       </w:r>
     </w:p>
     <w:p>
@@ -25744,194 +25159,68 @@
         <w:spacing w:line="360" w:lineRule="auto"/>
         <w:ind w:left="720"/>
         <w:rPr>
-          <w:lang w:val="id-ID"/>
-        </w:rPr>
-      </w:pPr>
-      <w:r>
-        <w:rPr>
-          <w:lang w:val="id-ID"/>
-        </w:rPr>
-        <w:t>Purwono</w:t>
-      </w:r>
-      <w:r>
-        <w:rPr>
-          <w:lang w:val="id-ID"/>
-        </w:rPr>
-        <w:t xml:space="preserve"> </w:t>
-      </w:r>
-      <w:r>
-        <w:rPr>
-          <w:lang w:val="id-ID"/>
-        </w:rPr>
-        <w:t>dan</w:t>
-      </w:r>
-      <w:r>
-        <w:rPr>
-          <w:lang w:val="id-ID"/>
-        </w:rPr>
-        <w:t xml:space="preserve"> </w:t>
-      </w:r>
-      <w:r>
-        <w:rPr>
-          <w:lang w:val="id-ID"/>
-        </w:rPr>
-        <w:t>H.</w:t>
-      </w:r>
-      <w:r>
-        <w:rPr>
-          <w:lang w:val="id-ID"/>
-        </w:rPr>
-        <w:t xml:space="preserve"> </w:t>
-      </w:r>
-      <w:r>
-        <w:rPr>
-          <w:lang w:val="id-ID"/>
-        </w:rPr>
-        <w:t>Purnamawati.</w:t>
-      </w:r>
-      <w:r>
-        <w:rPr>
-          <w:lang w:val="id-ID"/>
-        </w:rPr>
-        <w:t xml:space="preserve"> </w:t>
-      </w:r>
-      <w:r>
-        <w:rPr>
-          <w:lang w:val="id-ID"/>
-        </w:rPr>
-        <w:t>(2007).</w:t>
-      </w:r>
-      <w:r>
-        <w:rPr>
-          <w:lang w:val="id-ID"/>
-        </w:rPr>
-        <w:t xml:space="preserve"> </w:t>
+          <w:color w:val="222222"/>
+          <w:szCs w:val="24"/>
+          <w:shd w:val="clear" w:color="auto" w:fill="FFFFFF"/>
+        </w:rPr>
+      </w:pPr>
+      <w:r>
+        <w:rPr>
+          <w:color w:val="222222"/>
+          <w:szCs w:val="24"/>
+          <w:shd w:val="clear" w:color="auto" w:fill="FFFFFF"/>
+        </w:rPr>
+        <w:t>Hadisuwito, S. (2012). </w:t>
       </w:r>
       <w:r>
         <w:rPr>
           <w:i/>
           <w:iCs/>
-          <w:lang w:val="id-ID"/>
-        </w:rPr>
-        <w:t>Budidaya</w:t>
-      </w:r>
-      <w:r>
-        <w:rPr>
-          <w:i/>
-          <w:iCs/>
-          <w:lang w:val="id-ID"/>
-        </w:rPr>
-        <w:t xml:space="preserve"> </w:t>
-      </w:r>
-      <w:r>
-        <w:rPr>
-          <w:i/>
-          <w:iCs/>
-          <w:lang w:val="id-ID"/>
-        </w:rPr>
-        <w:t>8</w:t>
-      </w:r>
-      <w:r>
-        <w:rPr>
-          <w:i/>
-          <w:iCs/>
-          <w:lang w:val="id-ID"/>
-        </w:rPr>
-        <w:t xml:space="preserve"> </w:t>
-      </w:r>
-      <w:r>
-        <w:rPr>
-          <w:i/>
-          <w:iCs/>
-          <w:lang w:val="id-ID"/>
-        </w:rPr>
-        <w:t>Jenis</w:t>
-      </w:r>
-      <w:r>
-        <w:rPr>
-          <w:i/>
-          <w:iCs/>
-          <w:lang w:val="id-ID"/>
-        </w:rPr>
-        <w:t xml:space="preserve"> </w:t>
-      </w:r>
-      <w:r>
-        <w:rPr>
-          <w:i/>
-          <w:iCs/>
-          <w:lang w:val="id-ID"/>
-        </w:rPr>
-        <w:t>Pangan</w:t>
-      </w:r>
-      <w:r>
-        <w:rPr>
-          <w:i/>
-          <w:iCs/>
-          <w:lang w:val="id-ID"/>
-        </w:rPr>
-        <w:t xml:space="preserve"> </w:t>
-      </w:r>
-      <w:r>
-        <w:rPr>
-          <w:i/>
-          <w:iCs/>
-          <w:lang w:val="id-ID"/>
-        </w:rPr>
-        <w:t>Unggul</w:t>
-      </w:r>
-      <w:r>
-        <w:rPr>
-          <w:lang w:val="id-ID"/>
+          <w:color w:val="222222"/>
+          <w:szCs w:val="24"/>
+          <w:shd w:val="clear" w:color="auto" w:fill="FFFFFF"/>
+        </w:rPr>
+        <w:t>Membuat pupuk organik cair</w:t>
+      </w:r>
+      <w:r>
+        <w:rPr>
+          <w:color w:val="222222"/>
+          <w:szCs w:val="24"/>
+          <w:shd w:val="clear" w:color="auto" w:fill="FFFFFF"/>
+        </w:rPr>
+        <w:t xml:space="preserve">. </w:t>
+      </w:r>
+      <w:r>
+        <w:rPr>
+          <w:color w:val="222222"/>
+          <w:szCs w:val="24"/>
+          <w:shd w:val="clear" w:color="auto" w:fill="FFFFFF"/>
+        </w:rPr>
+        <w:t xml:space="preserve">Jakarta: </w:t>
+      </w:r>
+      <w:r>
+        <w:rPr>
+          <w:color w:val="222222"/>
+          <w:szCs w:val="24"/>
+          <w:shd w:val="clear" w:color="auto" w:fill="FFFFFF"/>
+        </w:rPr>
+        <w:t>AgroMedia</w:t>
+      </w:r>
+      <w:r>
+        <w:rPr>
+          <w:color w:val="222222"/>
+          <w:szCs w:val="24"/>
+          <w:shd w:val="clear" w:color="auto" w:fill="FFFFFF"/>
+        </w:rPr>
+        <w:t xml:space="preserve"> Pustaka</w:t>
+      </w:r>
+      <w:r>
+        <w:rPr>
+          <w:color w:val="222222"/>
+          <w:szCs w:val="24"/>
+          <w:shd w:val="clear" w:color="auto" w:fill="FFFFFF"/>
         </w:rPr>
         <w:t>.</w:t>
-      </w:r>
-      <w:r>
-        <w:rPr>
-          <w:lang w:val="id-ID"/>
-        </w:rPr>
-        <w:t xml:space="preserve"> </w:t>
-      </w:r>
-      <w:r>
-        <w:rPr>
-          <w:lang w:val="id-ID"/>
-        </w:rPr>
-        <w:t>Depok:</w:t>
-      </w:r>
-      <w:r>
-        <w:rPr>
-          <w:lang w:val="id-ID"/>
-        </w:rPr>
-        <w:t xml:space="preserve"> </w:t>
-      </w:r>
-      <w:r>
-        <w:rPr>
-          <w:lang w:val="id-ID"/>
-        </w:rPr>
-        <w:t>Penebar</w:t>
-      </w:r>
-      <w:r>
-        <w:rPr>
-          <w:lang w:val="id-ID"/>
-        </w:rPr>
-        <w:t xml:space="preserve"> </w:t>
-      </w:r>
-      <w:r>
-        <w:rPr>
-          <w:lang w:val="id-ID"/>
-        </w:rPr>
-        <w:t>Swadaya.</w:t>
-      </w:r>
-      <w:r>
-        <w:rPr>
-          <w:lang w:val="id-ID"/>
-        </w:rPr>
-        <w:t xml:space="preserve"> </w:t>
-      </w:r>
-      <w:r>
-        <w:rPr>
-          <w:lang w:val="id-ID"/>
-        </w:rPr>
-        <w:t>114.</w:t>
       </w:r>
     </w:p>
     <w:p>
@@ -25950,37 +25239,7 @@
         <w:rPr>
           <w:lang w:val="id-ID"/>
         </w:rPr>
-        <w:t>Simpson,</w:t>
-      </w:r>
-      <w:r>
-        <w:rPr>
-          <w:lang w:val="id-ID"/>
-        </w:rPr>
-        <w:t xml:space="preserve"> </w:t>
-      </w:r>
-      <w:r>
-        <w:rPr>
-          <w:lang w:val="id-ID"/>
-        </w:rPr>
-        <w:t>M.G.,</w:t>
-      </w:r>
-      <w:r>
-        <w:rPr>
-          <w:lang w:val="id-ID"/>
-        </w:rPr>
-        <w:t xml:space="preserve"> </w:t>
-      </w:r>
-      <w:r>
-        <w:rPr>
-          <w:lang w:val="id-ID"/>
-        </w:rPr>
-        <w:t>(2006),</w:t>
-      </w:r>
-      <w:r>
-        <w:rPr>
-          <w:lang w:val="id-ID"/>
-        </w:rPr>
-        <w:t xml:space="preserve"> </w:t>
+        <w:t xml:space="preserve">Irawan, Ujang S. Arbainsyah, Abrar R., Henry P., Sulton A. (2020). </w:t>
       </w:r>
       <w:r>
         <w:rPr>
@@ -25988,83 +25247,13 @@
           <w:iCs/>
           <w:lang w:val="id-ID"/>
         </w:rPr>
-        <w:t>Plant</w:t>
-      </w:r>
-      <w:r>
-        <w:rPr>
-          <w:i/>
-          <w:iCs/>
+        <w:t>MANUAL PEMBUATAN PERSEMAIAN DAN PEMBIBITAN TANAMAN HUTAN</w:t>
+      </w:r>
+      <w:r>
+        <w:rPr>
           <w:lang w:val="id-ID"/>
         </w:rPr>
-        <w:t xml:space="preserve"> </w:t>
-      </w:r>
-      <w:r>
-        <w:rPr>
-          <w:i/>
-          <w:iCs/>
-          <w:lang w:val="id-ID"/>
-        </w:rPr>
-        <w:t>Systematics</w:t>
-      </w:r>
-      <w:r>
-        <w:rPr>
-          <w:lang w:val="id-ID"/>
-        </w:rPr>
-        <w:t>,</w:t>
-      </w:r>
-      <w:r>
-        <w:rPr>
-          <w:lang w:val="id-ID"/>
-        </w:rPr>
-        <w:t xml:space="preserve"> </w:t>
-      </w:r>
-      <w:r>
-        <w:rPr>
-          <w:lang w:val="id-ID"/>
-        </w:rPr>
-        <w:t>Elsevier</w:t>
-      </w:r>
-      <w:r>
-        <w:rPr>
-          <w:lang w:val="id-ID"/>
-        </w:rPr>
-        <w:t xml:space="preserve"> </w:t>
-      </w:r>
-      <w:r>
-        <w:rPr>
-          <w:lang w:val="id-ID"/>
-        </w:rPr>
-        <w:t>Academic</w:t>
-      </w:r>
-      <w:r>
-        <w:rPr>
-          <w:lang w:val="id-ID"/>
-        </w:rPr>
-        <w:t xml:space="preserve"> </w:t>
-      </w:r>
-      <w:r>
-        <w:rPr>
-          <w:lang w:val="id-ID"/>
-        </w:rPr>
-        <w:t>Press,</w:t>
-      </w:r>
-      <w:r>
-        <w:rPr>
-          <w:lang w:val="id-ID"/>
-        </w:rPr>
-        <w:t xml:space="preserve"> </w:t>
-      </w:r>
-      <w:r>
-        <w:rPr>
-          <w:lang w:val="id-ID"/>
-        </w:rPr>
-        <w:t>Burlington</w:t>
-      </w:r>
-      <w:r>
-        <w:rPr>
-          <w:lang w:val="id-ID"/>
-        </w:rPr>
-        <w:t>.</w:t>
+        <w:t>. Bogor: Operasi Wallacea Terpadu.</w:t>
       </w:r>
     </w:p>
     <w:p>
@@ -26075,181 +25264,19 @@
         </w:tabs>
         <w:spacing w:line="360" w:lineRule="auto"/>
         <w:ind w:left="720"/>
-        <w:rPr>
-          <w:lang w:val="id-ID"/>
-        </w:rPr>
-      </w:pPr>
-      <w:r>
-        <w:rPr>
-          <w:lang w:val="id-ID"/>
-        </w:rPr>
-        <w:t>Tim</w:t>
-      </w:r>
-      <w:r>
-        <w:rPr>
-          <w:lang w:val="id-ID"/>
-        </w:rPr>
-        <w:t xml:space="preserve"> </w:t>
-      </w:r>
-      <w:r>
-        <w:rPr>
-          <w:lang w:val="id-ID"/>
-        </w:rPr>
-        <w:t>bina</w:t>
-      </w:r>
-      <w:r>
-        <w:rPr>
-          <w:lang w:val="id-ID"/>
-        </w:rPr>
-        <w:t xml:space="preserve"> </w:t>
-      </w:r>
-      <w:r>
-        <w:rPr>
-          <w:lang w:val="id-ID"/>
-        </w:rPr>
-        <w:t>karya</w:t>
-      </w:r>
-      <w:r>
-        <w:rPr>
-          <w:lang w:val="id-ID"/>
-        </w:rPr>
-        <w:t xml:space="preserve"> </w:t>
-      </w:r>
-      <w:r>
-        <w:rPr>
-          <w:lang w:val="id-ID"/>
-        </w:rPr>
-        <w:t>tani.</w:t>
-      </w:r>
-      <w:r>
-        <w:rPr>
-          <w:lang w:val="id-ID"/>
-        </w:rPr>
-        <w:t xml:space="preserve"> </w:t>
-      </w:r>
-      <w:r>
-        <w:rPr>
-          <w:lang w:val="id-ID"/>
-        </w:rPr>
-        <w:t>(</w:t>
-      </w:r>
-      <w:r>
-        <w:rPr>
-          <w:lang w:val="id-ID"/>
-        </w:rPr>
-        <w:t>2009</w:t>
-      </w:r>
-      <w:r>
-        <w:rPr>
-          <w:lang w:val="id-ID"/>
-        </w:rPr>
-        <w:t>)</w:t>
-      </w:r>
-      <w:r>
-        <w:rPr>
-          <w:lang w:val="id-ID"/>
-        </w:rPr>
-        <w:t>.</w:t>
-      </w:r>
-      <w:r>
-        <w:rPr>
-          <w:lang w:val="id-ID"/>
-        </w:rPr>
-        <w:t xml:space="preserve"> </w:t>
+      </w:pPr>
+      <w:r>
+        <w:t xml:space="preserve">Isroi, S.Si., M.Si., dan Nurheti Yuliarti. (2009). </w:t>
       </w:r>
       <w:r>
         <w:rPr>
           <w:i/>
           <w:iCs/>
-          <w:lang w:val="id-ID"/>
-        </w:rPr>
-        <w:t>Budidaya</w:t>
-      </w:r>
-      <w:r>
-        <w:rPr>
-          <w:i/>
-          <w:iCs/>
-          <w:lang w:val="id-ID"/>
-        </w:rPr>
-        <w:t xml:space="preserve"> </w:t>
-      </w:r>
-      <w:r>
-        <w:rPr>
-          <w:i/>
-          <w:iCs/>
-          <w:lang w:val="id-ID"/>
-        </w:rPr>
-        <w:t>Kacang</w:t>
-      </w:r>
-      <w:r>
-        <w:rPr>
-          <w:i/>
-          <w:iCs/>
-          <w:lang w:val="id-ID"/>
-        </w:rPr>
-        <w:t xml:space="preserve"> </w:t>
-      </w:r>
-      <w:r>
-        <w:rPr>
-          <w:i/>
-          <w:iCs/>
-          <w:lang w:val="id-ID"/>
-        </w:rPr>
-        <w:t>Tanah</w:t>
-      </w:r>
-      <w:r>
-        <w:rPr>
-          <w:lang w:val="id-ID"/>
-        </w:rPr>
-        <w:t>.</w:t>
-      </w:r>
-      <w:r>
-        <w:rPr>
-          <w:lang w:val="id-ID"/>
-        </w:rPr>
-        <w:t xml:space="preserve"> </w:t>
-      </w:r>
-      <w:r>
-        <w:rPr>
-          <w:lang w:val="id-ID"/>
-        </w:rPr>
-        <w:t>Yrama</w:t>
-      </w:r>
-      <w:r>
-        <w:rPr>
-          <w:lang w:val="id-ID"/>
-        </w:rPr>
-        <w:t xml:space="preserve"> </w:t>
-      </w:r>
-      <w:r>
-        <w:rPr>
-          <w:lang w:val="id-ID"/>
-        </w:rPr>
-        <w:t>widya.</w:t>
-      </w:r>
-      <w:r>
-        <w:rPr>
-          <w:lang w:val="id-ID"/>
-        </w:rPr>
-        <w:t xml:space="preserve"> </w:t>
-      </w:r>
-      <w:r>
-        <w:rPr>
-          <w:lang w:val="id-ID"/>
-        </w:rPr>
-        <w:t>Bandung.</w:t>
-      </w:r>
-      <w:r>
-        <w:rPr>
-          <w:lang w:val="id-ID"/>
-        </w:rPr>
-        <w:t xml:space="preserve"> </w:t>
-      </w:r>
-      <w:r>
-        <w:rPr>
-          <w:lang w:val="id-ID"/>
-        </w:rPr>
-        <w:t>110.</w:t>
+        </w:rPr>
+        <w:t>Kompos</w:t>
+      </w:r>
+      <w:r>
+        <w:t>. Yogyakarta: Lily Publisher.</w:t>
       </w:r>
     </w:p>
     <w:p>
@@ -26274,670 +25301,7 @@
           <w:shd w:val="clear" w:color="auto" w:fill="FFFFFF"/>
           <w:lang w:val="id-ID"/>
         </w:rPr>
-        <w:t>Wahyudi,</w:t>
-      </w:r>
-      <w:r>
-        <w:rPr>
-          <w:color w:val="222222"/>
-          <w:szCs w:val="24"/>
-          <w:shd w:val="clear" w:color="auto" w:fill="FFFFFF"/>
-          <w:lang w:val="id-ID"/>
-        </w:rPr>
-        <w:t xml:space="preserve"> </w:t>
-      </w:r>
-      <w:r>
-        <w:rPr>
-          <w:color w:val="222222"/>
-          <w:szCs w:val="24"/>
-          <w:shd w:val="clear" w:color="auto" w:fill="FFFFFF"/>
-          <w:lang w:val="id-ID"/>
-        </w:rPr>
-        <w:t>A.</w:t>
-      </w:r>
-      <w:r>
-        <w:rPr>
-          <w:color w:val="222222"/>
-          <w:szCs w:val="24"/>
-          <w:shd w:val="clear" w:color="auto" w:fill="FFFFFF"/>
-          <w:lang w:val="id-ID"/>
-        </w:rPr>
-        <w:t xml:space="preserve"> </w:t>
-      </w:r>
-      <w:r>
-        <w:rPr>
-          <w:color w:val="222222"/>
-          <w:szCs w:val="24"/>
-          <w:shd w:val="clear" w:color="auto" w:fill="FFFFFF"/>
-          <w:lang w:val="id-ID"/>
-        </w:rPr>
-        <w:t>A.,</w:t>
-      </w:r>
-      <w:r>
-        <w:rPr>
-          <w:color w:val="222222"/>
-          <w:szCs w:val="24"/>
-          <w:shd w:val="clear" w:color="auto" w:fill="FFFFFF"/>
-          <w:lang w:val="id-ID"/>
-        </w:rPr>
-        <w:t xml:space="preserve"> </w:t>
-      </w:r>
-      <w:r>
-        <w:rPr>
-          <w:color w:val="222222"/>
-          <w:szCs w:val="24"/>
-          <w:shd w:val="clear" w:color="auto" w:fill="FFFFFF"/>
-          <w:lang w:val="id-ID"/>
-        </w:rPr>
-        <w:t>Maimunah,</w:t>
-      </w:r>
-      <w:r>
-        <w:rPr>
-          <w:color w:val="222222"/>
-          <w:szCs w:val="24"/>
-          <w:shd w:val="clear" w:color="auto" w:fill="FFFFFF"/>
-          <w:lang w:val="id-ID"/>
-        </w:rPr>
-        <w:t xml:space="preserve"> </w:t>
-      </w:r>
-      <w:r>
-        <w:rPr>
-          <w:color w:val="222222"/>
-          <w:szCs w:val="24"/>
-          <w:shd w:val="clear" w:color="auto" w:fill="FFFFFF"/>
-          <w:lang w:val="id-ID"/>
-        </w:rPr>
-        <w:t>M.,</w:t>
-      </w:r>
-      <w:r>
-        <w:rPr>
-          <w:color w:val="222222"/>
-          <w:szCs w:val="24"/>
-          <w:shd w:val="clear" w:color="auto" w:fill="FFFFFF"/>
-          <w:lang w:val="id-ID"/>
-        </w:rPr>
-        <w:t xml:space="preserve"> </w:t>
-      </w:r>
-      <w:r>
-        <w:rPr>
-          <w:color w:val="222222"/>
-          <w:szCs w:val="24"/>
-          <w:shd w:val="clear" w:color="auto" w:fill="FFFFFF"/>
-          <w:lang w:val="id-ID"/>
-        </w:rPr>
-        <w:t>&amp;</w:t>
-      </w:r>
-      <w:r>
-        <w:rPr>
-          <w:color w:val="222222"/>
-          <w:szCs w:val="24"/>
-          <w:shd w:val="clear" w:color="auto" w:fill="FFFFFF"/>
-          <w:lang w:val="id-ID"/>
-        </w:rPr>
-        <w:t xml:space="preserve"> </w:t>
-      </w:r>
-      <w:r>
-        <w:rPr>
-          <w:color w:val="222222"/>
-          <w:szCs w:val="24"/>
-          <w:shd w:val="clear" w:color="auto" w:fill="FFFFFF"/>
-          <w:lang w:val="id-ID"/>
-        </w:rPr>
-        <w:t>Pane,</w:t>
-      </w:r>
-      <w:r>
-        <w:rPr>
-          <w:color w:val="222222"/>
-          <w:szCs w:val="24"/>
-          <w:shd w:val="clear" w:color="auto" w:fill="FFFFFF"/>
-          <w:lang w:val="id-ID"/>
-        </w:rPr>
-        <w:t xml:space="preserve"> </w:t>
-      </w:r>
-      <w:r>
-        <w:rPr>
-          <w:color w:val="222222"/>
-          <w:szCs w:val="24"/>
-          <w:shd w:val="clear" w:color="auto" w:fill="FFFFFF"/>
-          <w:lang w:val="id-ID"/>
-        </w:rPr>
-        <w:t>E.</w:t>
-      </w:r>
-      <w:r>
-        <w:rPr>
-          <w:color w:val="222222"/>
-          <w:szCs w:val="24"/>
-          <w:shd w:val="clear" w:color="auto" w:fill="FFFFFF"/>
-          <w:lang w:val="id-ID"/>
-        </w:rPr>
-        <w:t xml:space="preserve"> </w:t>
-      </w:r>
-      <w:r>
-        <w:rPr>
-          <w:color w:val="222222"/>
-          <w:szCs w:val="24"/>
-          <w:shd w:val="clear" w:color="auto" w:fill="FFFFFF"/>
-          <w:lang w:val="id-ID"/>
-        </w:rPr>
-        <w:t>(2019).</w:t>
-      </w:r>
-      <w:r>
-        <w:rPr>
-          <w:color w:val="222222"/>
-          <w:szCs w:val="24"/>
-          <w:shd w:val="clear" w:color="auto" w:fill="FFFFFF"/>
-          <w:lang w:val="id-ID"/>
-        </w:rPr>
-        <w:t xml:space="preserve"> </w:t>
-      </w:r>
-      <w:r>
-        <w:rPr>
-          <w:color w:val="222222"/>
-          <w:szCs w:val="24"/>
-          <w:shd w:val="clear" w:color="auto" w:fill="FFFFFF"/>
-          <w:lang w:val="id-ID"/>
-        </w:rPr>
-        <w:t>Respon</w:t>
-      </w:r>
-      <w:r>
-        <w:rPr>
-          <w:color w:val="222222"/>
-          <w:szCs w:val="24"/>
-          <w:shd w:val="clear" w:color="auto" w:fill="FFFFFF"/>
-          <w:lang w:val="id-ID"/>
-        </w:rPr>
-        <w:t xml:space="preserve"> </w:t>
-      </w:r>
-      <w:r>
-        <w:rPr>
-          <w:color w:val="222222"/>
-          <w:szCs w:val="24"/>
-          <w:shd w:val="clear" w:color="auto" w:fill="FFFFFF"/>
-          <w:lang w:val="id-ID"/>
-        </w:rPr>
-        <w:t>Pertumbuhan</w:t>
-      </w:r>
-      <w:r>
-        <w:rPr>
-          <w:color w:val="222222"/>
-          <w:szCs w:val="24"/>
-          <w:shd w:val="clear" w:color="auto" w:fill="FFFFFF"/>
-          <w:lang w:val="id-ID"/>
-        </w:rPr>
-        <w:t xml:space="preserve"> </w:t>
-      </w:r>
-      <w:r>
-        <w:rPr>
-          <w:color w:val="222222"/>
-          <w:szCs w:val="24"/>
-          <w:shd w:val="clear" w:color="auto" w:fill="FFFFFF"/>
-          <w:lang w:val="id-ID"/>
-        </w:rPr>
-        <w:t>Dan</w:t>
-      </w:r>
-      <w:r>
-        <w:rPr>
-          <w:color w:val="222222"/>
-          <w:szCs w:val="24"/>
-          <w:shd w:val="clear" w:color="auto" w:fill="FFFFFF"/>
-          <w:lang w:val="id-ID"/>
-        </w:rPr>
-        <w:t xml:space="preserve"> </w:t>
-      </w:r>
-      <w:r>
-        <w:rPr>
-          <w:color w:val="222222"/>
-          <w:szCs w:val="24"/>
-          <w:shd w:val="clear" w:color="auto" w:fill="FFFFFF"/>
-          <w:lang w:val="id-ID"/>
-        </w:rPr>
-        <w:t>Produksi</w:t>
-      </w:r>
-      <w:r>
-        <w:rPr>
-          <w:color w:val="222222"/>
-          <w:szCs w:val="24"/>
-          <w:shd w:val="clear" w:color="auto" w:fill="FFFFFF"/>
-          <w:lang w:val="id-ID"/>
-        </w:rPr>
-        <w:t xml:space="preserve"> </w:t>
-      </w:r>
-      <w:r>
-        <w:rPr>
-          <w:color w:val="222222"/>
-          <w:szCs w:val="24"/>
-          <w:shd w:val="clear" w:color="auto" w:fill="FFFFFF"/>
-          <w:lang w:val="id-ID"/>
-        </w:rPr>
-        <w:t>Kacang</w:t>
-      </w:r>
-      <w:r>
-        <w:rPr>
-          <w:color w:val="222222"/>
-          <w:szCs w:val="24"/>
-          <w:shd w:val="clear" w:color="auto" w:fill="FFFFFF"/>
-          <w:lang w:val="id-ID"/>
-        </w:rPr>
-        <w:t xml:space="preserve"> </w:t>
-      </w:r>
-      <w:r>
-        <w:rPr>
-          <w:color w:val="222222"/>
-          <w:szCs w:val="24"/>
-          <w:shd w:val="clear" w:color="auto" w:fill="FFFFFF"/>
-          <w:lang w:val="id-ID"/>
-        </w:rPr>
-        <w:t>Tanah</w:t>
-      </w:r>
-      <w:r>
-        <w:rPr>
-          <w:color w:val="222222"/>
-          <w:szCs w:val="24"/>
-          <w:shd w:val="clear" w:color="auto" w:fill="FFFFFF"/>
-          <w:lang w:val="id-ID"/>
-        </w:rPr>
-        <w:t xml:space="preserve"> </w:t>
-      </w:r>
-      <w:r>
-        <w:rPr>
-          <w:color w:val="222222"/>
-          <w:szCs w:val="24"/>
-          <w:shd w:val="clear" w:color="auto" w:fill="FFFFFF"/>
-          <w:lang w:val="id-ID"/>
-        </w:rPr>
-        <w:t>(</w:t>
-      </w:r>
-      <w:r>
-        <w:rPr>
-          <w:i/>
-          <w:iCs/>
-          <w:color w:val="222222"/>
-          <w:szCs w:val="24"/>
-          <w:shd w:val="clear" w:color="auto" w:fill="FFFFFF"/>
-          <w:lang w:val="id-ID"/>
-        </w:rPr>
-        <w:t>Arachis</w:t>
-      </w:r>
-      <w:r>
-        <w:rPr>
-          <w:i/>
-          <w:iCs/>
-          <w:color w:val="222222"/>
-          <w:szCs w:val="24"/>
-          <w:shd w:val="clear" w:color="auto" w:fill="FFFFFF"/>
-          <w:lang w:val="id-ID"/>
-        </w:rPr>
-        <w:t xml:space="preserve"> </w:t>
-      </w:r>
-      <w:r>
-        <w:rPr>
-          <w:i/>
-          <w:iCs/>
-          <w:color w:val="222222"/>
-          <w:szCs w:val="24"/>
-          <w:shd w:val="clear" w:color="auto" w:fill="FFFFFF"/>
-          <w:lang w:val="id-ID"/>
-        </w:rPr>
-        <w:t>Hypogaea</w:t>
-      </w:r>
-      <w:r>
-        <w:rPr>
-          <w:i/>
-          <w:iCs/>
-          <w:color w:val="222222"/>
-          <w:szCs w:val="24"/>
-          <w:shd w:val="clear" w:color="auto" w:fill="FFFFFF"/>
-          <w:lang w:val="id-ID"/>
-        </w:rPr>
-        <w:t xml:space="preserve"> </w:t>
-      </w:r>
-      <w:r>
-        <w:rPr>
-          <w:i/>
-          <w:iCs/>
-          <w:color w:val="222222"/>
-          <w:szCs w:val="24"/>
-          <w:shd w:val="clear" w:color="auto" w:fill="FFFFFF"/>
-          <w:lang w:val="id-ID"/>
-        </w:rPr>
-        <w:t>L</w:t>
-      </w:r>
-      <w:r>
-        <w:rPr>
-          <w:color w:val="222222"/>
-          <w:szCs w:val="24"/>
-          <w:shd w:val="clear" w:color="auto" w:fill="FFFFFF"/>
-          <w:lang w:val="id-ID"/>
-        </w:rPr>
-        <w:t>.)</w:t>
-      </w:r>
-      <w:r>
-        <w:rPr>
-          <w:color w:val="222222"/>
-          <w:szCs w:val="24"/>
-          <w:shd w:val="clear" w:color="auto" w:fill="FFFFFF"/>
-          <w:lang w:val="id-ID"/>
-        </w:rPr>
-        <w:t xml:space="preserve"> </w:t>
-      </w:r>
-      <w:r>
-        <w:rPr>
-          <w:color w:val="222222"/>
-          <w:szCs w:val="24"/>
-          <w:shd w:val="clear" w:color="auto" w:fill="FFFFFF"/>
-          <w:lang w:val="id-ID"/>
-        </w:rPr>
-        <w:t>Terhadap</w:t>
-      </w:r>
-      <w:r>
-        <w:rPr>
-          <w:color w:val="222222"/>
-          <w:szCs w:val="24"/>
-          <w:shd w:val="clear" w:color="auto" w:fill="FFFFFF"/>
-          <w:lang w:val="id-ID"/>
-        </w:rPr>
-        <w:t xml:space="preserve"> </w:t>
-      </w:r>
-      <w:r>
-        <w:rPr>
-          <w:color w:val="222222"/>
-          <w:szCs w:val="24"/>
-          <w:shd w:val="clear" w:color="auto" w:fill="FFFFFF"/>
-          <w:lang w:val="id-ID"/>
-        </w:rPr>
-        <w:t>Pemberian</w:t>
-      </w:r>
-      <w:r>
-        <w:rPr>
-          <w:color w:val="222222"/>
-          <w:szCs w:val="24"/>
-          <w:shd w:val="clear" w:color="auto" w:fill="FFFFFF"/>
-          <w:lang w:val="id-ID"/>
-        </w:rPr>
-        <w:t xml:space="preserve"> </w:t>
-      </w:r>
-      <w:r>
-        <w:rPr>
-          <w:color w:val="222222"/>
-          <w:szCs w:val="24"/>
-          <w:shd w:val="clear" w:color="auto" w:fill="FFFFFF"/>
-          <w:lang w:val="id-ID"/>
-        </w:rPr>
-        <w:t>Pupuk</w:t>
-      </w:r>
-      <w:r>
-        <w:rPr>
-          <w:color w:val="222222"/>
-          <w:szCs w:val="24"/>
-          <w:shd w:val="clear" w:color="auto" w:fill="FFFFFF"/>
-          <w:lang w:val="id-ID"/>
-        </w:rPr>
-        <w:t xml:space="preserve"> </w:t>
-      </w:r>
-      <w:r>
-        <w:rPr>
-          <w:color w:val="222222"/>
-          <w:szCs w:val="24"/>
-          <w:shd w:val="clear" w:color="auto" w:fill="FFFFFF"/>
-          <w:lang w:val="id-ID"/>
-        </w:rPr>
-        <w:t>Kandang</w:t>
-      </w:r>
-      <w:r>
-        <w:rPr>
-          <w:color w:val="222222"/>
-          <w:szCs w:val="24"/>
-          <w:shd w:val="clear" w:color="auto" w:fill="FFFFFF"/>
-          <w:lang w:val="id-ID"/>
-        </w:rPr>
-        <w:t xml:space="preserve"> </w:t>
-      </w:r>
-      <w:r>
-        <w:rPr>
-          <w:color w:val="222222"/>
-          <w:szCs w:val="24"/>
-          <w:shd w:val="clear" w:color="auto" w:fill="FFFFFF"/>
-          <w:lang w:val="id-ID"/>
-        </w:rPr>
-        <w:t>Kambing</w:t>
-      </w:r>
-      <w:r>
-        <w:rPr>
-          <w:color w:val="222222"/>
-          <w:szCs w:val="24"/>
-          <w:shd w:val="clear" w:color="auto" w:fill="FFFFFF"/>
-          <w:lang w:val="id-ID"/>
-        </w:rPr>
-        <w:t xml:space="preserve"> </w:t>
-      </w:r>
-      <w:r>
-        <w:rPr>
-          <w:color w:val="222222"/>
-          <w:szCs w:val="24"/>
-          <w:shd w:val="clear" w:color="auto" w:fill="FFFFFF"/>
-          <w:lang w:val="id-ID"/>
-        </w:rPr>
-        <w:t>Dan</w:t>
-      </w:r>
-      <w:r>
-        <w:rPr>
-          <w:color w:val="222222"/>
-          <w:szCs w:val="24"/>
-          <w:shd w:val="clear" w:color="auto" w:fill="FFFFFF"/>
-          <w:lang w:val="id-ID"/>
-        </w:rPr>
-        <w:t xml:space="preserve"> </w:t>
-      </w:r>
-      <w:r>
-        <w:rPr>
-          <w:color w:val="222222"/>
-          <w:szCs w:val="24"/>
-          <w:shd w:val="clear" w:color="auto" w:fill="FFFFFF"/>
-          <w:lang w:val="id-ID"/>
-        </w:rPr>
-        <w:t>Pupuk</w:t>
-      </w:r>
-      <w:r>
-        <w:rPr>
-          <w:color w:val="222222"/>
-          <w:szCs w:val="24"/>
-          <w:shd w:val="clear" w:color="auto" w:fill="FFFFFF"/>
-          <w:lang w:val="id-ID"/>
-        </w:rPr>
-        <w:t xml:space="preserve"> </w:t>
-      </w:r>
-      <w:r>
-        <w:rPr>
-          <w:color w:val="222222"/>
-          <w:szCs w:val="24"/>
-          <w:shd w:val="clear" w:color="auto" w:fill="FFFFFF"/>
-          <w:lang w:val="id-ID"/>
-        </w:rPr>
-        <w:t>Organik</w:t>
-      </w:r>
-      <w:r>
-        <w:rPr>
-          <w:color w:val="222222"/>
-          <w:szCs w:val="24"/>
-          <w:shd w:val="clear" w:color="auto" w:fill="FFFFFF"/>
-          <w:lang w:val="id-ID"/>
-        </w:rPr>
-        <w:t xml:space="preserve"> </w:t>
-      </w:r>
-      <w:r>
-        <w:rPr>
-          <w:color w:val="222222"/>
-          <w:szCs w:val="24"/>
-          <w:shd w:val="clear" w:color="auto" w:fill="FFFFFF"/>
-          <w:lang w:val="id-ID"/>
-        </w:rPr>
-        <w:t>Cair</w:t>
-      </w:r>
-      <w:r>
-        <w:rPr>
-          <w:color w:val="222222"/>
-          <w:szCs w:val="24"/>
-          <w:shd w:val="clear" w:color="auto" w:fill="FFFFFF"/>
-          <w:lang w:val="id-ID"/>
-        </w:rPr>
-        <w:t xml:space="preserve"> </w:t>
-      </w:r>
-      <w:r>
-        <w:rPr>
-          <w:color w:val="222222"/>
-          <w:szCs w:val="24"/>
-          <w:shd w:val="clear" w:color="auto" w:fill="FFFFFF"/>
-          <w:lang w:val="id-ID"/>
-        </w:rPr>
-        <w:t>Bonggol</w:t>
-      </w:r>
-      <w:r>
-        <w:rPr>
-          <w:color w:val="222222"/>
-          <w:szCs w:val="24"/>
-          <w:shd w:val="clear" w:color="auto" w:fill="FFFFFF"/>
-          <w:lang w:val="id-ID"/>
-        </w:rPr>
-        <w:t xml:space="preserve"> </w:t>
-      </w:r>
-      <w:r>
-        <w:rPr>
-          <w:color w:val="222222"/>
-          <w:szCs w:val="24"/>
-          <w:shd w:val="clear" w:color="auto" w:fill="FFFFFF"/>
-          <w:lang w:val="id-ID"/>
-        </w:rPr>
-        <w:t>Pisang.</w:t>
-      </w:r>
-      <w:r>
-        <w:rPr>
-          <w:color w:val="222222"/>
-          <w:szCs w:val="24"/>
-          <w:shd w:val="clear" w:color="auto" w:fill="FFFFFF"/>
-          <w:lang w:val="id-ID"/>
-        </w:rPr>
-        <w:t xml:space="preserve"> </w:t>
-      </w:r>
-      <w:r>
-        <w:rPr>
-          <w:i/>
-          <w:iCs/>
-          <w:color w:val="222222"/>
-          <w:szCs w:val="24"/>
-          <w:shd w:val="clear" w:color="auto" w:fill="FFFFFF"/>
-          <w:lang w:val="id-ID"/>
-        </w:rPr>
-        <w:t>Jurnal</w:t>
-      </w:r>
-      <w:r>
-        <w:rPr>
-          <w:i/>
-          <w:iCs/>
-          <w:color w:val="222222"/>
-          <w:szCs w:val="24"/>
-          <w:shd w:val="clear" w:color="auto" w:fill="FFFFFF"/>
-          <w:lang w:val="id-ID"/>
-        </w:rPr>
-        <w:t xml:space="preserve"> </w:t>
-      </w:r>
-      <w:r>
-        <w:rPr>
-          <w:i/>
-          <w:iCs/>
-          <w:color w:val="222222"/>
-          <w:szCs w:val="24"/>
-          <w:shd w:val="clear" w:color="auto" w:fill="FFFFFF"/>
-          <w:lang w:val="id-ID"/>
-        </w:rPr>
-        <w:t>Ilmiah</w:t>
-      </w:r>
-      <w:r>
-        <w:rPr>
-          <w:i/>
-          <w:iCs/>
-          <w:color w:val="222222"/>
-          <w:szCs w:val="24"/>
-          <w:shd w:val="clear" w:color="auto" w:fill="FFFFFF"/>
-          <w:lang w:val="id-ID"/>
-        </w:rPr>
-        <w:t xml:space="preserve"> </w:t>
-      </w:r>
-      <w:r>
-        <w:rPr>
-          <w:i/>
-          <w:iCs/>
-          <w:color w:val="222222"/>
-          <w:szCs w:val="24"/>
-          <w:shd w:val="clear" w:color="auto" w:fill="FFFFFF"/>
-          <w:lang w:val="id-ID"/>
-        </w:rPr>
-        <w:t>Pertanian</w:t>
-      </w:r>
-      <w:r>
-        <w:rPr>
-          <w:i/>
-          <w:iCs/>
-          <w:color w:val="222222"/>
-          <w:szCs w:val="24"/>
-          <w:shd w:val="clear" w:color="auto" w:fill="FFFFFF"/>
-          <w:lang w:val="id-ID"/>
-        </w:rPr>
-        <w:t xml:space="preserve"> </w:t>
-      </w:r>
-      <w:r>
-        <w:rPr>
-          <w:i/>
-          <w:iCs/>
-          <w:color w:val="222222"/>
-          <w:szCs w:val="24"/>
-          <w:shd w:val="clear" w:color="auto" w:fill="FFFFFF"/>
-          <w:lang w:val="id-ID"/>
-        </w:rPr>
-        <w:t>(JIPERTA)</w:t>
-      </w:r>
-      <w:r>
-        <w:rPr>
-          <w:color w:val="222222"/>
-          <w:szCs w:val="24"/>
-          <w:shd w:val="clear" w:color="auto" w:fill="FFFFFF"/>
-          <w:lang w:val="id-ID"/>
-        </w:rPr>
-        <w:t>,</w:t>
-      </w:r>
-      <w:r>
-        <w:rPr>
-          <w:color w:val="222222"/>
-          <w:szCs w:val="24"/>
-          <w:shd w:val="clear" w:color="auto" w:fill="FFFFFF"/>
-          <w:lang w:val="id-ID"/>
-        </w:rPr>
-        <w:t xml:space="preserve"> </w:t>
-      </w:r>
-      <w:r>
-        <w:rPr>
-          <w:color w:val="222222"/>
-          <w:szCs w:val="24"/>
-          <w:shd w:val="clear" w:color="auto" w:fill="FFFFFF"/>
-          <w:lang w:val="id-ID"/>
-        </w:rPr>
-        <w:t>1(1),</w:t>
-      </w:r>
-      <w:r>
-        <w:rPr>
-          <w:color w:val="222222"/>
-          <w:szCs w:val="24"/>
-          <w:shd w:val="clear" w:color="auto" w:fill="FFFFFF"/>
-          <w:lang w:val="id-ID"/>
-        </w:rPr>
-        <w:t xml:space="preserve"> </w:t>
-      </w:r>
-      <w:r>
-        <w:rPr>
-          <w:color w:val="222222"/>
-          <w:szCs w:val="24"/>
-          <w:shd w:val="clear" w:color="auto" w:fill="FFFFFF"/>
-          <w:lang w:val="id-ID"/>
-        </w:rPr>
-        <w:t>1-8.</w:t>
+        <w:t>Kristiono, A., Purwaningrahayu, R. D., &amp; Taufiq, A. (2013). Respons tanaman kedelai, kacang tanah, dan kacang hijau terhadap cekaman salinitas.</w:t>
       </w:r>
     </w:p>
     <w:p>
@@ -26949,511 +25313,46 @@
         <w:spacing w:line="360" w:lineRule="auto"/>
         <w:ind w:left="720"/>
         <w:rPr>
-          <w:color w:val="222222"/>
-          <w:szCs w:val="24"/>
-          <w:shd w:val="clear" w:color="auto" w:fill="FFFFFF"/>
+          <w:szCs w:val="24"/>
           <w:lang w:val="id-ID"/>
         </w:rPr>
       </w:pPr>
       <w:r>
         <w:rPr>
-          <w:color w:val="222222"/>
-          <w:szCs w:val="24"/>
-          <w:shd w:val="clear" w:color="auto" w:fill="FFFFFF"/>
+          <w:szCs w:val="24"/>
           <w:lang w:val="id-ID"/>
         </w:rPr>
-        <w:t>H</w:t>
-      </w:r>
-      <w:r>
-        <w:rPr>
-          <w:color w:val="222222"/>
-          <w:szCs w:val="24"/>
-          <w:shd w:val="clear" w:color="auto" w:fill="FFFFFF"/>
+        <w:t>N</w:t>
+      </w:r>
+      <w:r>
+        <w:rPr>
+          <w:szCs w:val="24"/>
+          <w:lang w:val="en-US"/>
+        </w:rPr>
+        <w:t>oviyanti</w:t>
+      </w:r>
+      <w:r>
+        <w:rPr>
+          <w:szCs w:val="24"/>
           <w:lang w:val="id-ID"/>
         </w:rPr>
-        <w:t>ermawati</w:t>
-      </w:r>
-      <w:r>
-        <w:rPr>
-          <w:color w:val="222222"/>
-          <w:szCs w:val="24"/>
-          <w:shd w:val="clear" w:color="auto" w:fill="FFFFFF"/>
-          <w:lang w:val="id-ID"/>
-        </w:rPr>
-        <w:t>.</w:t>
-      </w:r>
-      <w:r>
-        <w:rPr>
-          <w:color w:val="222222"/>
-          <w:szCs w:val="24"/>
-          <w:shd w:val="clear" w:color="auto" w:fill="FFFFFF"/>
-          <w:lang w:val="id-ID"/>
-        </w:rPr>
-        <w:t xml:space="preserve"> </w:t>
-      </w:r>
-      <w:r>
-        <w:rPr>
-          <w:color w:val="222222"/>
-          <w:szCs w:val="24"/>
-          <w:shd w:val="clear" w:color="auto" w:fill="FFFFFF"/>
-          <w:lang w:val="id-ID"/>
-        </w:rPr>
-        <w:t>A,</w:t>
-      </w:r>
-      <w:r>
-        <w:rPr>
-          <w:color w:val="222222"/>
-          <w:szCs w:val="24"/>
-          <w:shd w:val="clear" w:color="auto" w:fill="FFFFFF"/>
-          <w:lang w:val="id-ID"/>
-        </w:rPr>
-        <w:t xml:space="preserve"> </w:t>
-      </w:r>
-      <w:r>
-        <w:rPr>
-          <w:color w:val="222222"/>
-          <w:szCs w:val="24"/>
-          <w:shd w:val="clear" w:color="auto" w:fill="FFFFFF"/>
-          <w:lang w:val="id-ID"/>
-        </w:rPr>
-        <w:t>A.</w:t>
-      </w:r>
-      <w:r>
-        <w:rPr>
-          <w:color w:val="222222"/>
-          <w:szCs w:val="24"/>
-          <w:shd w:val="clear" w:color="auto" w:fill="FFFFFF"/>
-          <w:lang w:val="id-ID"/>
-        </w:rPr>
-        <w:t xml:space="preserve"> </w:t>
-      </w:r>
-      <w:r>
-        <w:rPr>
-          <w:color w:val="222222"/>
-          <w:szCs w:val="24"/>
-          <w:shd w:val="clear" w:color="auto" w:fill="FFFFFF"/>
-          <w:lang w:val="id-ID"/>
-        </w:rPr>
-        <w:t>Amelia</w:t>
-      </w:r>
-      <w:r>
-        <w:rPr>
-          <w:color w:val="222222"/>
-          <w:szCs w:val="24"/>
-          <w:shd w:val="clear" w:color="auto" w:fill="FFFFFF"/>
-          <w:lang w:val="id-ID"/>
-        </w:rPr>
-        <w:t>,</w:t>
-      </w:r>
-      <w:r>
-        <w:rPr>
-          <w:color w:val="222222"/>
-          <w:szCs w:val="24"/>
-          <w:shd w:val="clear" w:color="auto" w:fill="FFFFFF"/>
-          <w:lang w:val="id-ID"/>
-        </w:rPr>
-        <w:t xml:space="preserve"> </w:t>
-      </w:r>
-      <w:r>
-        <w:rPr>
-          <w:color w:val="222222"/>
-          <w:szCs w:val="24"/>
-          <w:shd w:val="clear" w:color="auto" w:fill="FFFFFF"/>
-          <w:lang w:val="id-ID"/>
-        </w:rPr>
-        <w:t>A.</w:t>
-      </w:r>
-      <w:r>
-        <w:rPr>
-          <w:color w:val="222222"/>
-          <w:szCs w:val="24"/>
-          <w:shd w:val="clear" w:color="auto" w:fill="FFFFFF"/>
-          <w:lang w:val="id-ID"/>
-        </w:rPr>
-        <w:t xml:space="preserve"> </w:t>
-      </w:r>
-      <w:r>
-        <w:rPr>
-          <w:color w:val="222222"/>
-          <w:szCs w:val="24"/>
-          <w:shd w:val="clear" w:color="auto" w:fill="FFFFFF"/>
-          <w:lang w:val="id-ID"/>
-        </w:rPr>
-        <w:t>Limbongan</w:t>
-      </w:r>
-      <w:r>
-        <w:rPr>
-          <w:color w:val="222222"/>
-          <w:szCs w:val="24"/>
-          <w:shd w:val="clear" w:color="auto" w:fill="FFFFFF"/>
-          <w:lang w:val="id-ID"/>
-        </w:rPr>
-        <w:t>,</w:t>
-      </w:r>
-      <w:r>
-        <w:rPr>
-          <w:color w:val="222222"/>
-          <w:szCs w:val="24"/>
-          <w:shd w:val="clear" w:color="auto" w:fill="FFFFFF"/>
-          <w:lang w:val="id-ID"/>
-        </w:rPr>
-        <w:t xml:space="preserve"> </w:t>
-      </w:r>
-      <w:r>
-        <w:rPr>
-          <w:color w:val="222222"/>
-          <w:szCs w:val="24"/>
-          <w:shd w:val="clear" w:color="auto" w:fill="FFFFFF"/>
-          <w:lang w:val="id-ID"/>
-        </w:rPr>
-        <w:t>Wahida.</w:t>
-      </w:r>
-      <w:r>
-        <w:rPr>
-          <w:color w:val="222222"/>
-          <w:szCs w:val="24"/>
-          <w:shd w:val="clear" w:color="auto" w:fill="FFFFFF"/>
-          <w:lang w:val="id-ID"/>
-        </w:rPr>
-        <w:t xml:space="preserve"> </w:t>
-      </w:r>
-      <w:r>
-        <w:rPr>
-          <w:color w:val="222222"/>
-          <w:szCs w:val="24"/>
-          <w:shd w:val="clear" w:color="auto" w:fill="FFFFFF"/>
-          <w:lang w:val="id-ID"/>
-        </w:rPr>
-        <w:t>(201</w:t>
-      </w:r>
-      <w:r>
-        <w:rPr>
-          <w:color w:val="222222"/>
-          <w:szCs w:val="24"/>
-          <w:shd w:val="clear" w:color="auto" w:fill="FFFFFF"/>
-          <w:lang w:val="id-ID"/>
-        </w:rPr>
-        <w:t>8</w:t>
-      </w:r>
-      <w:r>
-        <w:rPr>
-          <w:color w:val="222222"/>
-          <w:szCs w:val="24"/>
-          <w:shd w:val="clear" w:color="auto" w:fill="FFFFFF"/>
-          <w:lang w:val="id-ID"/>
-        </w:rPr>
-        <w:t>).</w:t>
-      </w:r>
-      <w:r>
-        <w:rPr>
-          <w:color w:val="222222"/>
-          <w:szCs w:val="24"/>
-          <w:shd w:val="clear" w:color="auto" w:fill="FFFFFF"/>
-          <w:lang w:val="id-ID"/>
-        </w:rPr>
-        <w:t xml:space="preserve"> </w:t>
-      </w:r>
-      <w:r>
-        <w:rPr>
-          <w:lang w:val="id-ID"/>
-        </w:rPr>
-        <w:t>Pengaruh</w:t>
-      </w:r>
-      <w:r>
-        <w:rPr>
-          <w:lang w:val="id-ID"/>
-        </w:rPr>
-        <w:t xml:space="preserve"> </w:t>
-      </w:r>
-      <w:r>
-        <w:rPr>
-          <w:lang w:val="id-ID"/>
-        </w:rPr>
-        <w:t>Pemberian</w:t>
-      </w:r>
-      <w:r>
-        <w:rPr>
-          <w:lang w:val="id-ID"/>
-        </w:rPr>
-        <w:t xml:space="preserve"> </w:t>
-      </w:r>
-      <w:r>
-        <w:rPr>
-          <w:lang w:val="id-ID"/>
-        </w:rPr>
-        <w:t>Dosis</w:t>
-      </w:r>
-      <w:r>
-        <w:rPr>
-          <w:lang w:val="id-ID"/>
-        </w:rPr>
-        <w:t xml:space="preserve"> </w:t>
-      </w:r>
-      <w:r>
-        <w:rPr>
-          <w:lang w:val="id-ID"/>
-        </w:rPr>
-        <w:t>Pupuk</w:t>
-      </w:r>
-      <w:r>
-        <w:rPr>
-          <w:lang w:val="id-ID"/>
-        </w:rPr>
-        <w:t xml:space="preserve"> </w:t>
-      </w:r>
-      <w:r>
-        <w:rPr>
-          <w:lang w:val="id-ID"/>
-        </w:rPr>
-        <w:t>Organik</w:t>
-      </w:r>
-      <w:r>
-        <w:rPr>
-          <w:lang w:val="id-ID"/>
-        </w:rPr>
-        <w:t xml:space="preserve"> </w:t>
-      </w:r>
-      <w:r>
-        <w:rPr>
-          <w:lang w:val="id-ID"/>
-        </w:rPr>
-        <w:t>Cair</w:t>
-      </w:r>
-      <w:r>
-        <w:rPr>
-          <w:lang w:val="id-ID"/>
-        </w:rPr>
-        <w:t xml:space="preserve"> </w:t>
-      </w:r>
-      <w:r>
-        <w:rPr>
-          <w:lang w:val="id-ID"/>
-        </w:rPr>
-        <w:t>terhadap</w:t>
-      </w:r>
-      <w:r>
-        <w:rPr>
-          <w:lang w:val="id-ID"/>
-        </w:rPr>
-        <w:t xml:space="preserve"> </w:t>
-      </w:r>
-      <w:r>
-        <w:rPr>
-          <w:lang w:val="id-ID"/>
-        </w:rPr>
-        <w:t>Pertumbuhan</w:t>
-      </w:r>
-      <w:r>
-        <w:rPr>
-          <w:lang w:val="id-ID"/>
-        </w:rPr>
-        <w:t xml:space="preserve"> </w:t>
-      </w:r>
-      <w:r>
-        <w:rPr>
-          <w:lang w:val="id-ID"/>
-        </w:rPr>
-        <w:t>dan</w:t>
-      </w:r>
-      <w:r>
-        <w:rPr>
-          <w:lang w:val="id-ID"/>
-        </w:rPr>
-        <w:t xml:space="preserve"> </w:t>
-      </w:r>
-      <w:r>
-        <w:rPr>
-          <w:lang w:val="id-ID"/>
-        </w:rPr>
-        <w:t>Produksi</w:t>
-      </w:r>
-      <w:r>
-        <w:rPr>
-          <w:lang w:val="id-ID"/>
-        </w:rPr>
-        <w:t xml:space="preserve"> </w:t>
-      </w:r>
-      <w:r>
-        <w:rPr>
-          <w:lang w:val="id-ID"/>
-        </w:rPr>
-        <w:t>Tanaman</w:t>
-      </w:r>
-      <w:r>
-        <w:rPr>
-          <w:lang w:val="id-ID"/>
-        </w:rPr>
-        <w:t xml:space="preserve"> </w:t>
-      </w:r>
-      <w:r>
-        <w:rPr>
-          <w:lang w:val="id-ID"/>
-        </w:rPr>
-        <w:t>Kacang</w:t>
-      </w:r>
-      <w:r>
-        <w:rPr>
-          <w:lang w:val="id-ID"/>
-        </w:rPr>
-        <w:t xml:space="preserve"> </w:t>
-      </w:r>
-      <w:r>
-        <w:rPr>
-          <w:lang w:val="id-ID"/>
-        </w:rPr>
-        <w:t>Tanah</w:t>
-      </w:r>
-      <w:r>
-        <w:rPr>
-          <w:lang w:val="id-ID"/>
-        </w:rPr>
-        <w:t xml:space="preserve"> </w:t>
-      </w:r>
-      <w:r>
-        <w:rPr>
-          <w:lang w:val="id-ID"/>
-        </w:rPr>
-        <w:t>(</w:t>
+        <w:t xml:space="preserve">, D. (2020). </w:t>
       </w:r>
       <w:r>
         <w:rPr>
           <w:i/>
           <w:iCs/>
+          <w:szCs w:val="24"/>
           <w:lang w:val="id-ID"/>
         </w:rPr>
-        <w:t>Arachis</w:t>
-      </w:r>
-      <w:r>
-        <w:rPr>
-          <w:i/>
-          <w:iCs/>
+        <w:t>Pengaruh Insektisida Nabati Ekstrak Batang Brotowali Terhadap Hama Ulat Grayak Pada Tanaman Kacang Tanah (Arachis Hypogeae L.)</w:t>
+      </w:r>
+      <w:r>
+        <w:rPr>
+          <w:szCs w:val="24"/>
           <w:lang w:val="id-ID"/>
         </w:rPr>
-        <w:t xml:space="preserve"> </w:t>
-      </w:r>
-      <w:r>
-        <w:rPr>
-          <w:i/>
-          <w:iCs/>
-          <w:lang w:val="id-ID"/>
-        </w:rPr>
-        <w:t>hypogaea</w:t>
-      </w:r>
-      <w:r>
-        <w:rPr>
-          <w:i/>
-          <w:iCs/>
-          <w:lang w:val="id-ID"/>
-        </w:rPr>
-        <w:t xml:space="preserve"> </w:t>
-      </w:r>
-      <w:r>
-        <w:rPr>
-          <w:i/>
-          <w:iCs/>
-          <w:lang w:val="id-ID"/>
-        </w:rPr>
-        <w:t>L.)</w:t>
-      </w:r>
-      <w:r>
-        <w:rPr>
-          <w:i/>
-          <w:iCs/>
-          <w:color w:val="222222"/>
-          <w:szCs w:val="24"/>
-          <w:shd w:val="clear" w:color="auto" w:fill="FFFFFF"/>
-          <w:lang w:val="id-ID"/>
-        </w:rPr>
-        <w:t>.</w:t>
-      </w:r>
-      <w:r>
-        <w:rPr>
-          <w:color w:val="222222"/>
-          <w:szCs w:val="24"/>
-          <w:shd w:val="clear" w:color="auto" w:fill="FFFFFF"/>
-          <w:lang w:val="id-ID"/>
-        </w:rPr>
-        <w:t xml:space="preserve"> </w:t>
-      </w:r>
-      <w:r>
-        <w:rPr>
-          <w:i/>
-          <w:iCs/>
-          <w:color w:val="222222"/>
-          <w:szCs w:val="24"/>
-          <w:shd w:val="clear" w:color="auto" w:fill="FFFFFF"/>
-          <w:lang w:val="id-ID"/>
-        </w:rPr>
-        <w:t>Agricola</w:t>
-      </w:r>
-      <w:r>
-        <w:rPr>
-          <w:i/>
-          <w:iCs/>
-          <w:color w:val="222222"/>
-          <w:szCs w:val="24"/>
-          <w:shd w:val="clear" w:color="auto" w:fill="FFFFFF"/>
-          <w:lang w:val="id-ID"/>
-        </w:rPr>
-        <w:t xml:space="preserve"> </w:t>
-      </w:r>
-      <w:r>
-        <w:rPr>
-          <w:i/>
-          <w:iCs/>
-          <w:color w:val="222222"/>
-          <w:szCs w:val="24"/>
-          <w:shd w:val="clear" w:color="auto" w:fill="FFFFFF"/>
-          <w:lang w:val="id-ID"/>
-        </w:rPr>
-        <w:t>Journal</w:t>
-      </w:r>
-      <w:r>
-        <w:rPr>
-          <w:color w:val="222222"/>
-          <w:szCs w:val="24"/>
-          <w:shd w:val="clear" w:color="auto" w:fill="FFFFFF"/>
-          <w:lang w:val="id-ID"/>
-        </w:rPr>
-        <w:t>,</w:t>
-      </w:r>
-      <w:r>
-        <w:rPr>
-          <w:i/>
-          <w:iCs/>
-          <w:color w:val="222222"/>
-          <w:szCs w:val="24"/>
-          <w:shd w:val="clear" w:color="auto" w:fill="FFFFFF"/>
-          <w:lang w:val="id-ID"/>
-        </w:rPr>
-        <w:t xml:space="preserve"> </w:t>
-      </w:r>
-      <w:r>
-        <w:rPr>
-          <w:color w:val="222222"/>
-          <w:szCs w:val="24"/>
-          <w:shd w:val="clear" w:color="auto" w:fill="FFFFFF"/>
-          <w:lang w:val="id-ID"/>
-        </w:rPr>
-        <w:t>8(2),</w:t>
-      </w:r>
-      <w:r>
-        <w:rPr>
-          <w:color w:val="222222"/>
-          <w:szCs w:val="24"/>
-          <w:shd w:val="clear" w:color="auto" w:fill="FFFFFF"/>
-          <w:lang w:val="id-ID"/>
-        </w:rPr>
-        <w:t xml:space="preserve"> </w:t>
-      </w:r>
-      <w:r>
-        <w:rPr>
-          <w:color w:val="222222"/>
-          <w:szCs w:val="24"/>
-          <w:shd w:val="clear" w:color="auto" w:fill="FFFFFF"/>
-          <w:lang w:val="id-ID"/>
-        </w:rPr>
-        <w:t>84-91</w:t>
+        <w:t xml:space="preserve"> (Doctoral dissertation, UNIVERSITAS COKROAMINOTO PALOPO).</w:t>
       </w:r>
     </w:p>
     <w:p>
@@ -27468,7 +25367,6 @@
           <w:color w:val="222222"/>
           <w:szCs w:val="24"/>
           <w:shd w:val="clear" w:color="auto" w:fill="FFFFFF"/>
-          <w:lang w:val="id-ID"/>
         </w:rPr>
       </w:pPr>
       <w:r>
@@ -27476,9 +25374,8 @@
           <w:color w:val="222222"/>
           <w:szCs w:val="24"/>
           <w:shd w:val="clear" w:color="auto" w:fill="FFFFFF"/>
-          <w:lang w:val="id-ID"/>
-        </w:rPr>
-        <w:t>Wulandari, E., Guritno, B., &amp; Aini, N. (2014). Pengaruh kombinasi jumlah tanaman per polybag dan komposisi media tanam terhadap pertumbuhan dan hasil tanaman mentimun (</w:t>
+        </w:rPr>
+        <w:t>Nur, T., Noor, A. R., &amp; Elma, M. (2016). Pembuatan pupuk organik cair dari sampah organik rumah tangga dengan bioaktivator EM4 (Effective microorganisms). </w:t>
       </w:r>
       <w:r>
         <w:rPr>
@@ -27487,18 +25384,16 @@
           <w:color w:val="222222"/>
           <w:szCs w:val="24"/>
           <w:shd w:val="clear" w:color="auto" w:fill="FFFFFF"/>
-          <w:lang w:val="id-ID"/>
-        </w:rPr>
-        <w:t>Cucumis sativus L</w:t>
+        </w:rPr>
+        <w:t>Konversi</w:t>
       </w:r>
       <w:r>
         <w:rPr>
           <w:color w:val="222222"/>
           <w:szCs w:val="24"/>
           <w:shd w:val="clear" w:color="auto" w:fill="FFFFFF"/>
-          <w:lang w:val="id-ID"/>
-        </w:rPr>
-        <w:t>.) var. Venus. </w:t>
+        </w:rPr>
+        <w:t>, </w:t>
       </w:r>
       <w:r>
         <w:rPr>
@@ -27507,38 +25402,16 @@
           <w:color w:val="222222"/>
           <w:szCs w:val="24"/>
           <w:shd w:val="clear" w:color="auto" w:fill="FFFFFF"/>
-          <w:lang w:val="id-ID"/>
-        </w:rPr>
-        <w:t>Jurnal Produksi Tanaman</w:t>
+        </w:rPr>
+        <w:t>5</w:t>
       </w:r>
       <w:r>
         <w:rPr>
           <w:color w:val="222222"/>
           <w:szCs w:val="24"/>
           <w:shd w:val="clear" w:color="auto" w:fill="FFFFFF"/>
-          <w:lang w:val="id-ID"/>
-        </w:rPr>
-        <w:t>, </w:t>
-      </w:r>
-      <w:r>
-        <w:rPr>
-          <w:i/>
-          <w:iCs/>
-          <w:color w:val="222222"/>
-          <w:szCs w:val="24"/>
-          <w:shd w:val="clear" w:color="auto" w:fill="FFFFFF"/>
-          <w:lang w:val="id-ID"/>
-        </w:rPr>
-        <w:t>2</w:t>
-      </w:r>
-      <w:r>
-        <w:rPr>
-          <w:color w:val="222222"/>
-          <w:szCs w:val="24"/>
-          <w:shd w:val="clear" w:color="auto" w:fill="FFFFFF"/>
-          <w:lang w:val="id-ID"/>
-        </w:rPr>
-        <w:t>(6), 464-473.</w:t>
+        </w:rPr>
+        <w:t>(2), 44-51.</w:t>
       </w:r>
     </w:p>
     <w:p>
@@ -27557,7 +25430,7 @@
         <w:rPr>
           <w:lang w:val="id-ID"/>
         </w:rPr>
-        <w:t xml:space="preserve">Irawan, Ujang S. Arbainsyah, Abrar R., Henry P., Sulton A. (2020). </w:t>
+        <w:t xml:space="preserve">Purwono dan H. Purnamawati. (2007). </w:t>
       </w:r>
       <w:r>
         <w:rPr>
@@ -27565,19 +25438,13 @@
           <w:iCs/>
           <w:lang w:val="id-ID"/>
         </w:rPr>
-        <w:t>MANUAL PEMBUATAN PERSEMAIAN DAN PEMBIBITAN TANAMAN HUTAN</w:t>
+        <w:t>Budidaya 8 Jenis Pangan Unggul</w:t>
       </w:r>
       <w:r>
         <w:rPr>
           <w:lang w:val="id-ID"/>
         </w:rPr>
-        <w:t xml:space="preserve">. </w:t>
-      </w:r>
-      <w:r>
-        <w:rPr>
-          <w:lang w:val="id-ID"/>
-        </w:rPr>
-        <w:t>Bogor: Operasi Wallacea Terpadu.</w:t>
+        <w:t>. Depok: Penebar Swadaya. 114.</w:t>
       </w:r>
     </w:p>
     <w:p>
@@ -27600,7 +25467,7 @@
           <w:szCs w:val="24"/>
           <w:shd w:val="clear" w:color="auto" w:fill="FFFFFF"/>
         </w:rPr>
-        <w:t>Hulopi, F. (2006). Pengaruh Penggunaan Pupuk Kandang dan NPK Terhadap Pertumbuhan dan Hasil Tanaman Kacang Tanah. </w:t>
+        <w:t>Parnata, A. S. (2004). </w:t>
       </w:r>
       <w:r>
         <w:rPr>
@@ -27610,7 +25477,7 @@
           <w:szCs w:val="24"/>
           <w:shd w:val="clear" w:color="auto" w:fill="FFFFFF"/>
         </w:rPr>
-        <w:t>Buana Sains</w:t>
+        <w:t>Pupuk Organik Cair Aplikasi &amp; Manfaatnya</w:t>
       </w:r>
       <w:r>
         <w:rPr>
@@ -27618,17 +25485,15 @@
           <w:szCs w:val="24"/>
           <w:shd w:val="clear" w:color="auto" w:fill="FFFFFF"/>
         </w:rPr>
-        <w:t>, </w:t>
-      </w:r>
-      <w:r>
-        <w:rPr>
-          <w:i/>
-          <w:iCs/>
+        <w:t xml:space="preserve">. </w:t>
+      </w:r>
+      <w:r>
+        <w:rPr>
           <w:color w:val="222222"/>
           <w:szCs w:val="24"/>
           <w:shd w:val="clear" w:color="auto" w:fill="FFFFFF"/>
         </w:rPr>
-        <w:t>6</w:t>
+        <w:t xml:space="preserve">Jakarta: </w:t>
       </w:r>
       <w:r>
         <w:rPr>
@@ -27636,7 +25501,23 @@
           <w:szCs w:val="24"/>
           <w:shd w:val="clear" w:color="auto" w:fill="FFFFFF"/>
         </w:rPr>
-        <w:t>(2), 165-170.</w:t>
+        <w:t>Agromedia</w:t>
+      </w:r>
+      <w:r>
+        <w:rPr>
+          <w:color w:val="222222"/>
+          <w:szCs w:val="24"/>
+          <w:shd w:val="clear" w:color="auto" w:fill="FFFFFF"/>
+        </w:rPr>
+        <w:t xml:space="preserve"> Pustaka</w:t>
+      </w:r>
+      <w:r>
+        <w:rPr>
+          <w:color w:val="222222"/>
+          <w:szCs w:val="24"/>
+          <w:shd w:val="clear" w:color="auto" w:fill="FFFFFF"/>
+        </w:rPr>
+        <w:t>.</w:t>
       </w:r>
     </w:p>
     <w:p>
@@ -27649,9 +25530,9 @@
         <w:ind w:left="720"/>
         <w:rPr>
           <w:color w:val="222222"/>
-          <w:sz w:val="32"/>
-          <w:szCs w:val="32"/>
+          <w:szCs w:val="24"/>
           <w:shd w:val="clear" w:color="auto" w:fill="FFFFFF"/>
+          <w:lang w:val="id-ID"/>
         </w:rPr>
       </w:pPr>
       <w:r>
@@ -27659,9 +25540,10 @@
           <w:color w:val="222222"/>
           <w:szCs w:val="24"/>
           <w:shd w:val="clear" w:color="auto" w:fill="FFFFFF"/>
+          <w:lang w:val="id-ID"/>
         </w:rPr>
         <w:lastRenderedPageBreak/>
-        <w:t>Nur, T., Noor, A. R., &amp; Elma, M. (2016). Pembuatan pupuk organik cair dari sampah organik rumah tangga dengan bioaktivator EM4 (Effective microorganisms). </w:t>
+        <w:t xml:space="preserve">Rahmianna, A. A., Pratiwi, H., &amp; Harnowo, D. (2015). Budidaya kacang tanah. </w:t>
       </w:r>
       <w:r>
         <w:rPr>
@@ -27670,34 +25552,18 @@
           <w:color w:val="222222"/>
           <w:szCs w:val="24"/>
           <w:shd w:val="clear" w:color="auto" w:fill="FFFFFF"/>
-        </w:rPr>
-        <w:t>Konversi</w:t>
+          <w:lang w:val="id-ID"/>
+        </w:rPr>
+        <w:t>Monogr. Balitkabi</w:t>
       </w:r>
       <w:r>
         <w:rPr>
           <w:color w:val="222222"/>
           <w:szCs w:val="24"/>
           <w:shd w:val="clear" w:color="auto" w:fill="FFFFFF"/>
-        </w:rPr>
-        <w:t>, </w:t>
-      </w:r>
-      <w:r>
-        <w:rPr>
-          <w:i/>
-          <w:iCs/>
-          <w:color w:val="222222"/>
-          <w:szCs w:val="24"/>
-          <w:shd w:val="clear" w:color="auto" w:fill="FFFFFF"/>
-        </w:rPr>
-        <w:t>5</w:t>
-      </w:r>
-      <w:r>
-        <w:rPr>
-          <w:color w:val="222222"/>
-          <w:szCs w:val="24"/>
-          <w:shd w:val="clear" w:color="auto" w:fill="FFFFFF"/>
-        </w:rPr>
-        <w:t>(2), 44-51.</w:t>
+          <w:lang w:val="id-ID"/>
+        </w:rPr>
+        <w:t>, 134-169.</w:t>
       </w:r>
     </w:p>
     <w:p>
@@ -27709,68 +25575,28 @@
         <w:spacing w:line="360" w:lineRule="auto"/>
         <w:ind w:left="720"/>
         <w:rPr>
-          <w:color w:val="222222"/>
-          <w:szCs w:val="24"/>
-          <w:shd w:val="clear" w:color="auto" w:fill="FFFFFF"/>
-        </w:rPr>
-      </w:pPr>
-      <w:r>
-        <w:rPr>
-          <w:color w:val="222222"/>
-          <w:szCs w:val="24"/>
-          <w:shd w:val="clear" w:color="auto" w:fill="FFFFFF"/>
-        </w:rPr>
-        <w:t>Hadisuwito, S. (2012). </w:t>
+          <w:lang w:val="id-ID"/>
+        </w:rPr>
+      </w:pPr>
+      <w:r>
+        <w:rPr>
+          <w:lang w:val="id-ID"/>
+        </w:rPr>
+        <w:t xml:space="preserve">Simpson, M.G., (2006), </w:t>
       </w:r>
       <w:r>
         <w:rPr>
           <w:i/>
           <w:iCs/>
-          <w:color w:val="222222"/>
-          <w:szCs w:val="24"/>
-          <w:shd w:val="clear" w:color="auto" w:fill="FFFFFF"/>
-        </w:rPr>
-        <w:t>Membuat pupuk organik cair</w:t>
-      </w:r>
-      <w:r>
-        <w:rPr>
-          <w:color w:val="222222"/>
-          <w:szCs w:val="24"/>
-          <w:shd w:val="clear" w:color="auto" w:fill="FFFFFF"/>
-        </w:rPr>
-        <w:t xml:space="preserve">. </w:t>
-      </w:r>
-      <w:r>
-        <w:rPr>
-          <w:color w:val="222222"/>
-          <w:szCs w:val="24"/>
-          <w:shd w:val="clear" w:color="auto" w:fill="FFFFFF"/>
-        </w:rPr>
-        <w:t xml:space="preserve">Jakarta: </w:t>
-      </w:r>
-      <w:r>
-        <w:rPr>
-          <w:color w:val="222222"/>
-          <w:szCs w:val="24"/>
-          <w:shd w:val="clear" w:color="auto" w:fill="FFFFFF"/>
-        </w:rPr>
-        <w:t>AgroMedia</w:t>
-      </w:r>
-      <w:r>
-        <w:rPr>
-          <w:color w:val="222222"/>
-          <w:szCs w:val="24"/>
-          <w:shd w:val="clear" w:color="auto" w:fill="FFFFFF"/>
-        </w:rPr>
-        <w:t xml:space="preserve"> Pustaka</w:t>
-      </w:r>
-      <w:r>
-        <w:rPr>
-          <w:color w:val="222222"/>
-          <w:szCs w:val="24"/>
-          <w:shd w:val="clear" w:color="auto" w:fill="FFFFFF"/>
-        </w:rPr>
-        <w:t>.</w:t>
+          <w:lang w:val="id-ID"/>
+        </w:rPr>
+        <w:t>Plant Systematics</w:t>
+      </w:r>
+      <w:r>
+        <w:rPr>
+          <w:lang w:val="id-ID"/>
+        </w:rPr>
+        <w:t>, Elsevier Academic Press, Burlington.</w:t>
       </w:r>
     </w:p>
     <w:p>
@@ -27782,68 +25608,28 @@
         <w:spacing w:line="360" w:lineRule="auto"/>
         <w:ind w:left="720"/>
         <w:rPr>
-          <w:color w:val="222222"/>
-          <w:szCs w:val="24"/>
-          <w:shd w:val="clear" w:color="auto" w:fill="FFFFFF"/>
-        </w:rPr>
-      </w:pPr>
-      <w:r>
-        <w:rPr>
-          <w:color w:val="222222"/>
-          <w:szCs w:val="24"/>
-          <w:shd w:val="clear" w:color="auto" w:fill="FFFFFF"/>
-        </w:rPr>
-        <w:t>Parnata, A. S. (2004). </w:t>
+          <w:lang w:val="id-ID"/>
+        </w:rPr>
+      </w:pPr>
+      <w:r>
+        <w:rPr>
+          <w:lang w:val="id-ID"/>
+        </w:rPr>
+        <w:t xml:space="preserve">Tim bina karya tani. (2009). </w:t>
       </w:r>
       <w:r>
         <w:rPr>
           <w:i/>
           <w:iCs/>
-          <w:color w:val="222222"/>
-          <w:szCs w:val="24"/>
-          <w:shd w:val="clear" w:color="auto" w:fill="FFFFFF"/>
-        </w:rPr>
-        <w:t>Pupuk Organik Cair Aplikasi &amp; Manfaatnya</w:t>
-      </w:r>
-      <w:r>
-        <w:rPr>
-          <w:color w:val="222222"/>
-          <w:szCs w:val="24"/>
-          <w:shd w:val="clear" w:color="auto" w:fill="FFFFFF"/>
-        </w:rPr>
-        <w:t xml:space="preserve">. </w:t>
-      </w:r>
-      <w:r>
-        <w:rPr>
-          <w:color w:val="222222"/>
-          <w:szCs w:val="24"/>
-          <w:shd w:val="clear" w:color="auto" w:fill="FFFFFF"/>
-        </w:rPr>
-        <w:t xml:space="preserve">Jakarta: </w:t>
-      </w:r>
-      <w:r>
-        <w:rPr>
-          <w:color w:val="222222"/>
-          <w:szCs w:val="24"/>
-          <w:shd w:val="clear" w:color="auto" w:fill="FFFFFF"/>
-        </w:rPr>
-        <w:t>Agromedia</w:t>
-      </w:r>
-      <w:r>
-        <w:rPr>
-          <w:color w:val="222222"/>
-          <w:szCs w:val="24"/>
-          <w:shd w:val="clear" w:color="auto" w:fill="FFFFFF"/>
-        </w:rPr>
-        <w:t xml:space="preserve"> Pustaka</w:t>
-      </w:r>
-      <w:r>
-        <w:rPr>
-          <w:color w:val="222222"/>
-          <w:szCs w:val="24"/>
-          <w:shd w:val="clear" w:color="auto" w:fill="FFFFFF"/>
-        </w:rPr>
-        <w:t>.</w:t>
+          <w:lang w:val="id-ID"/>
+        </w:rPr>
+        <w:t>Budidaya Kacang Tanah</w:t>
+      </w:r>
+      <w:r>
+        <w:rPr>
+          <w:lang w:val="id-ID"/>
+        </w:rPr>
+        <w:t>. Yrama widya. Bandung. 110.</w:t>
       </w:r>
     </w:p>
     <w:p>
@@ -27855,23 +25641,161 @@
         <w:spacing w:line="360" w:lineRule="auto"/>
         <w:ind w:left="720"/>
         <w:rPr>
+          <w:color w:val="222222"/>
+          <w:szCs w:val="24"/>
+          <w:shd w:val="clear" w:color="auto" w:fill="FFFFFF"/>
+          <w:lang w:val="id-ID"/>
+        </w:rPr>
+      </w:pPr>
+      <w:r>
+        <w:rPr>
+          <w:color w:val="222222"/>
+          <w:szCs w:val="24"/>
+          <w:shd w:val="clear" w:color="auto" w:fill="FFFFFF"/>
+          <w:lang w:val="id-ID"/>
+        </w:rPr>
+        <w:t>Wahyudi, A. A., Maimunah, M., &amp; Pane, E. (2019). Respon Pertumbuhan Dan Produksi Kacang Tanah (</w:t>
+      </w:r>
+      <w:r>
+        <w:rPr>
+          <w:i/>
+          <w:iCs/>
+          <w:color w:val="222222"/>
+          <w:szCs w:val="24"/>
+          <w:shd w:val="clear" w:color="auto" w:fill="FFFFFF"/>
+          <w:lang w:val="id-ID"/>
+        </w:rPr>
+        <w:t>Arachis Hypogaea L</w:t>
+      </w:r>
+      <w:r>
+        <w:rPr>
+          <w:color w:val="222222"/>
+          <w:szCs w:val="24"/>
+          <w:shd w:val="clear" w:color="auto" w:fill="FFFFFF"/>
+          <w:lang w:val="id-ID"/>
+        </w:rPr>
+        <w:t xml:space="preserve">.) Terhadap Pemberian Pupuk Kandang Kambing Dan Pupuk Organik Cair Bonggol Pisang. </w:t>
+      </w:r>
+      <w:r>
+        <w:rPr>
+          <w:i/>
+          <w:iCs/>
+          <w:color w:val="222222"/>
+          <w:szCs w:val="24"/>
+          <w:shd w:val="clear" w:color="auto" w:fill="FFFFFF"/>
+          <w:lang w:val="id-ID"/>
+        </w:rPr>
+        <w:t>Jurnal Ilmiah Pertanian (JIPERTA)</w:t>
+      </w:r>
+      <w:r>
+        <w:rPr>
+          <w:color w:val="222222"/>
+          <w:szCs w:val="24"/>
+          <w:shd w:val="clear" w:color="auto" w:fill="FFFFFF"/>
+          <w:lang w:val="id-ID"/>
+        </w:rPr>
+        <w:t>, 1(1), 1-8.</w:t>
+      </w:r>
+    </w:p>
+    <w:p>
+      <w:pPr>
+        <w:pStyle w:val="Daftarpustaka"/>
+        <w:tabs>
+          <w:tab w:val="left" w:pos="720"/>
+        </w:tabs>
+        <w:spacing w:line="360" w:lineRule="auto"/>
+        <w:ind w:left="720"/>
+        <w:rPr>
+          <w:color w:val="222222"/>
+          <w:szCs w:val="24"/>
+          <w:shd w:val="clear" w:color="auto" w:fill="FFFFFF"/>
+          <w:lang w:val="id-ID"/>
+        </w:rPr>
+      </w:pPr>
+      <w:r>
+        <w:rPr>
+          <w:color w:val="222222"/>
+          <w:szCs w:val="24"/>
+          <w:shd w:val="clear" w:color="auto" w:fill="FFFFFF"/>
+          <w:lang w:val="id-ID"/>
+        </w:rPr>
+        <w:t>Wulandari, E., Guritno, B., &amp; Aini, N. (2014). Pengaruh kombinasi jumlah tanaman per polybag dan komposisi media tanam terhadap pertumbuhan dan hasil tanaman mentimun (</w:t>
+      </w:r>
+      <w:r>
+        <w:rPr>
+          <w:i/>
+          <w:iCs/>
+          <w:color w:val="222222"/>
+          <w:szCs w:val="24"/>
+          <w:shd w:val="clear" w:color="auto" w:fill="FFFFFF"/>
+          <w:lang w:val="id-ID"/>
+        </w:rPr>
+        <w:t>Cucumis sativus L</w:t>
+      </w:r>
+      <w:r>
+        <w:rPr>
+          <w:color w:val="222222"/>
+          <w:szCs w:val="24"/>
+          <w:shd w:val="clear" w:color="auto" w:fill="FFFFFF"/>
+          <w:lang w:val="id-ID"/>
+        </w:rPr>
+        <w:t>.) var. Venus. </w:t>
+      </w:r>
+      <w:r>
+        <w:rPr>
+          <w:i/>
+          <w:iCs/>
+          <w:color w:val="222222"/>
+          <w:szCs w:val="24"/>
+          <w:shd w:val="clear" w:color="auto" w:fill="FFFFFF"/>
+          <w:lang w:val="id-ID"/>
+        </w:rPr>
+        <w:t>Jurnal Produksi Tanaman</w:t>
+      </w:r>
+      <w:r>
+        <w:rPr>
+          <w:color w:val="222222"/>
+          <w:szCs w:val="24"/>
+          <w:shd w:val="clear" w:color="auto" w:fill="FFFFFF"/>
+          <w:lang w:val="id-ID"/>
+        </w:rPr>
+        <w:t>, </w:t>
+      </w:r>
+      <w:r>
+        <w:rPr>
+          <w:i/>
+          <w:iCs/>
+          <w:color w:val="222222"/>
+          <w:szCs w:val="24"/>
+          <w:shd w:val="clear" w:color="auto" w:fill="FFFFFF"/>
+          <w:lang w:val="id-ID"/>
+        </w:rPr>
+        <w:t>2</w:t>
+      </w:r>
+      <w:r>
+        <w:rPr>
+          <w:color w:val="222222"/>
+          <w:szCs w:val="24"/>
+          <w:shd w:val="clear" w:color="auto" w:fill="FFFFFF"/>
+          <w:lang w:val="id-ID"/>
+        </w:rPr>
+        <w:t>(6), 464-473.</w:t>
+      </w:r>
+    </w:p>
+    <w:p>
+      <w:pPr>
+        <w:pStyle w:val="Daftarpustaka"/>
+        <w:tabs>
+          <w:tab w:val="left" w:pos="720"/>
+        </w:tabs>
+        <w:spacing w:line="360" w:lineRule="auto"/>
+        <w:ind w:left="720"/>
+        <w:rPr>
           <w:u w:val="single"/>
         </w:rPr>
       </w:pPr>
       <w:r>
-        <w:t xml:space="preserve">Yusuf, T., </w:t>
-      </w:r>
-      <w:r>
-        <w:t>(</w:t>
-      </w:r>
-      <w:r>
-        <w:t>2010</w:t>
-      </w:r>
-      <w:r>
-        <w:t>)</w:t>
-      </w:r>
-      <w:r>
-        <w:t xml:space="preserve">. Pemupukan dan Penyemprotan Lewat Daun. </w:t>
+        <w:t xml:space="preserve">Yusuf, T., (2010). Pemupukan dan Penyemprotan Lewat Daun. </w:t>
       </w:r>
       <w:r>
         <w:rPr>
@@ -27907,106 +25831,11 @@
         </w:tabs>
         <w:spacing w:line="360" w:lineRule="auto"/>
         <w:ind w:left="720"/>
-      </w:pPr>
-      <w:r>
-        <w:t xml:space="preserve">Isroi, S.Si., M.Si., dan Nurheti Yuliarti. </w:t>
-      </w:r>
-      <w:r>
-        <w:t>(</w:t>
-      </w:r>
-      <w:r>
-        <w:t>2009</w:t>
-      </w:r>
-      <w:r>
-        <w:t>)</w:t>
-      </w:r>
-      <w:r>
-        <w:t xml:space="preserve">. </w:t>
-      </w:r>
-      <w:r>
-        <w:rPr>
-          <w:i/>
-          <w:iCs/>
-        </w:rPr>
-        <w:t>Kompos</w:t>
-      </w:r>
-      <w:r>
-        <w:t>.</w:t>
-      </w:r>
-      <w:r>
-        <w:t xml:space="preserve"> </w:t>
-      </w:r>
-      <w:r>
-        <w:t>Yogyakarta</w:t>
-      </w:r>
-      <w:r>
-        <w:t>: Lily Publisher.</w:t>
-      </w:r>
-    </w:p>
-    <w:p>
-      <w:pPr>
-        <w:pStyle w:val="Daftarpustaka"/>
-        <w:tabs>
-          <w:tab w:val="left" w:pos="720"/>
-        </w:tabs>
-        <w:spacing w:line="360" w:lineRule="auto"/>
-        <w:ind w:left="720"/>
         <w:rPr>
           <w:szCs w:val="24"/>
           <w:lang w:val="id-ID"/>
         </w:rPr>
       </w:pPr>
-      <w:r>
-        <w:rPr>
-          <w:szCs w:val="24"/>
-          <w:lang w:val="id-ID"/>
-        </w:rPr>
-        <w:t>N</w:t>
-      </w:r>
-      <w:r>
-        <w:rPr>
-          <w:szCs w:val="24"/>
-          <w:lang w:val="en-US"/>
-        </w:rPr>
-        <w:t>ov</w:t>
-      </w:r>
-      <w:r>
-        <w:rPr>
-          <w:szCs w:val="24"/>
-          <w:lang w:val="en-US"/>
-        </w:rPr>
-        <w:t>i</w:t>
-      </w:r>
-      <w:r>
-        <w:rPr>
-          <w:szCs w:val="24"/>
-          <w:lang w:val="en-US"/>
-        </w:rPr>
-        <w:t>yanti</w:t>
-      </w:r>
-      <w:r>
-        <w:rPr>
-          <w:szCs w:val="24"/>
-          <w:lang w:val="id-ID"/>
-        </w:rPr>
-        <w:t xml:space="preserve">, D. (2020). </w:t>
-      </w:r>
-      <w:r>
-        <w:rPr>
-          <w:i/>
-          <w:iCs/>
-          <w:szCs w:val="24"/>
-          <w:lang w:val="id-ID"/>
-        </w:rPr>
-        <w:t>Pengaruh Insektisida Nabati Ekstrak Batang Brotowali Terhadap Hama Ulat Grayak Pada Tanaman Kacang Tanah (Arachis Hypogeae L.)</w:t>
-      </w:r>
-      <w:r>
-        <w:rPr>
-          <w:szCs w:val="24"/>
-          <w:lang w:val="id-ID"/>
-        </w:rPr>
-        <w:t xml:space="preserve"> (Doctoral dissertation, UNIVERSITAS COKROAMINOTO PALOPO).</w:t>
-      </w:r>
     </w:p>
     <w:sectPr>
       <w:headerReference w:type="default" r:id="rId43"/>

</xml_diff>

<commit_message>
menambahkan saran dan menyelesaikan faktor penghambat masa pembuahan
</commit_message>
<xml_diff>
--- a/main.docx
+++ b/main.docx
@@ -21784,42 +21784,540 @@
           <w:sz w:val="24"/>
           <w:szCs w:val="24"/>
         </w:rPr>
-        <w:t>.     Hasil Panen</w:t>
+        <w:t xml:space="preserve">.     </w:t>
       </w:r>
       <w:bookmarkEnd w:id="70"/>
+      <w:r>
+        <w:rPr>
+          <w:rFonts w:ascii="Times New Roman" w:hAnsi="Times New Roman" w:cs="Times New Roman"/>
+          <w:b/>
+          <w:bCs/>
+          <w:noProof/>
+          <w:color w:val="auto"/>
+          <w:sz w:val="24"/>
+          <w:szCs w:val="24"/>
+          <w:lang w:val="en-US"/>
+        </w:rPr>
+        <w:t xml:space="preserve">Faktor Penghambat </w:t>
+      </w:r>
+      <w:r>
+        <w:rPr>
+          <w:rFonts w:ascii="Times New Roman" w:hAnsi="Times New Roman" w:cs="Times New Roman"/>
+          <w:b/>
+          <w:bCs/>
+          <w:noProof/>
+          <w:color w:val="auto"/>
+          <w:sz w:val="24"/>
+          <w:szCs w:val="24"/>
+          <w:lang w:val="en-US"/>
+        </w:rPr>
+        <w:t>Masa Pembuahan</w:t>
+      </w:r>
     </w:p>
     <w:p>
       <w:pPr>
         <w:spacing w:after="0" w:line="360" w:lineRule="auto"/>
-        <w:rPr>
-          <w:rFonts w:ascii="Times New Roman" w:hAnsi="Times New Roman" w:cs="Times New Roman"/>
-          <w:noProof/>
-          <w:sz w:val="24"/>
-          <w:szCs w:val="24"/>
-        </w:rPr>
-      </w:pPr>
+        <w:jc w:val="both"/>
+        <w:rPr>
+          <w:rFonts w:ascii="Times New Roman" w:hAnsi="Times New Roman" w:cs="Times New Roman"/>
+          <w:noProof/>
+          <w:sz w:val="24"/>
+          <w:szCs w:val="24"/>
+          <w:lang w:val="en-US"/>
+        </w:rPr>
+      </w:pPr>
+      <w:r>
+        <w:rPr>
+          <w:rFonts w:ascii="Times New Roman" w:hAnsi="Times New Roman" w:cs="Times New Roman"/>
+          <w:noProof/>
+          <w:sz w:val="24"/>
+          <w:szCs w:val="24"/>
+          <w:lang w:val="en-US"/>
+        </w:rPr>
+        <w:t xml:space="preserve">Sampai saat ini belum ada biji maupun buah kacang yang tumbuh. Hal yang pasti bahwa bakal buah (ginofor) sudah mulai memasuki tempatnya. </w:t>
+      </w:r>
+      <w:r>
+        <w:rPr>
+          <w:rFonts w:ascii="Times New Roman" w:hAnsi="Times New Roman" w:cs="Times New Roman"/>
+          <w:noProof/>
+          <w:sz w:val="24"/>
+          <w:szCs w:val="24"/>
+          <w:lang w:val="en-US"/>
+        </w:rPr>
+        <w:t xml:space="preserve">Sehingga sekarang hanya bisa menunggu 3 pekan selanjutnya untuk </w:t>
+      </w:r>
+      <w:r>
+        <w:rPr>
+          <w:rFonts w:ascii="Times New Roman" w:hAnsi="Times New Roman" w:cs="Times New Roman"/>
+          <w:noProof/>
+          <w:sz w:val="24"/>
+          <w:szCs w:val="24"/>
+          <w:lang w:val="en-US"/>
+        </w:rPr>
+        <w:t xml:space="preserve">melihat bakal buah tersebut </w:t>
+      </w:r>
+      <w:r>
+        <w:rPr>
+          <w:rFonts w:ascii="Times New Roman" w:hAnsi="Times New Roman" w:cs="Times New Roman"/>
+          <w:noProof/>
+          <w:sz w:val="24"/>
+          <w:szCs w:val="24"/>
+          <w:lang w:val="en-US"/>
+        </w:rPr>
+        <w:t xml:space="preserve">menjadi </w:t>
+      </w:r>
+      <w:r>
+        <w:rPr>
+          <w:rFonts w:ascii="Times New Roman" w:hAnsi="Times New Roman" w:cs="Times New Roman"/>
+          <w:noProof/>
+          <w:sz w:val="24"/>
+          <w:szCs w:val="24"/>
+          <w:lang w:val="en-US"/>
+        </w:rPr>
+        <w:t>matang</w:t>
+      </w:r>
+      <w:r>
+        <w:rPr>
+          <w:rFonts w:ascii="Times New Roman" w:hAnsi="Times New Roman" w:cs="Times New Roman"/>
+          <w:noProof/>
+          <w:sz w:val="24"/>
+          <w:szCs w:val="24"/>
+          <w:lang w:val="en-US"/>
+        </w:rPr>
+        <w:t>.</w:t>
+      </w:r>
     </w:p>
     <w:p>
       <w:pPr>
         <w:spacing w:after="0" w:line="360" w:lineRule="auto"/>
-        <w:rPr>
-          <w:rFonts w:ascii="Times New Roman" w:hAnsi="Times New Roman" w:cs="Times New Roman"/>
-          <w:noProof/>
-          <w:sz w:val="24"/>
-          <w:szCs w:val="24"/>
-        </w:rPr>
-      </w:pPr>
-    </w:p>
-    <w:p>
-      <w:pPr>
-        <w:spacing w:after="0"/>
-        <w:rPr>
-          <w:rFonts w:ascii="Times New Roman" w:hAnsi="Times New Roman" w:cs="Times New Roman"/>
-          <w:noProof/>
-          <w:sz w:val="24"/>
-          <w:szCs w:val="24"/>
-        </w:rPr>
-      </w:pPr>
+        <w:jc w:val="both"/>
+        <w:rPr>
+          <w:rFonts w:ascii="Times New Roman" w:hAnsi="Times New Roman" w:cs="Times New Roman"/>
+          <w:noProof/>
+          <w:sz w:val="24"/>
+          <w:szCs w:val="24"/>
+        </w:rPr>
+      </w:pPr>
+    </w:p>
+    <w:p>
+      <w:pPr>
+        <w:spacing w:after="0" w:line="360" w:lineRule="auto"/>
+        <w:jc w:val="both"/>
+        <w:rPr>
+          <w:rFonts w:ascii="Times New Roman" w:hAnsi="Times New Roman" w:cs="Times New Roman"/>
+          <w:noProof/>
+          <w:sz w:val="24"/>
+          <w:szCs w:val="24"/>
+          <w:lang w:val="en-US"/>
+        </w:rPr>
+      </w:pPr>
+      <w:r>
+        <w:rPr>
+          <w:rFonts w:ascii="Times New Roman" w:hAnsi="Times New Roman" w:cs="Times New Roman"/>
+          <w:noProof/>
+          <w:sz w:val="24"/>
+          <w:szCs w:val="24"/>
+          <w:lang w:val="en-US"/>
+        </w:rPr>
+        <w:t xml:space="preserve">Proses pembuahan terhambat karena adanya beberapa batang dalam satu </w:t>
+      </w:r>
+      <w:r>
+        <w:rPr>
+          <w:rFonts w:ascii="Times New Roman" w:hAnsi="Times New Roman" w:cs="Times New Roman"/>
+          <w:i/>
+          <w:iCs/>
+          <w:noProof/>
+          <w:sz w:val="24"/>
+          <w:szCs w:val="24"/>
+          <w:lang w:val="en-US"/>
+        </w:rPr>
+        <w:t>poly bag</w:t>
+      </w:r>
+      <w:r>
+        <w:rPr>
+          <w:rFonts w:ascii="Times New Roman" w:hAnsi="Times New Roman" w:cs="Times New Roman"/>
+          <w:noProof/>
+          <w:sz w:val="24"/>
+          <w:szCs w:val="24"/>
+          <w:lang w:val="en-US"/>
+        </w:rPr>
+        <w:t xml:space="preserve">. Hal tersebut memicu kompetisi besar dalam mencari unsur hara di </w:t>
+      </w:r>
+      <w:r>
+        <w:rPr>
+          <w:rFonts w:ascii="Times New Roman" w:hAnsi="Times New Roman" w:cs="Times New Roman"/>
+          <w:noProof/>
+          <w:sz w:val="24"/>
+          <w:szCs w:val="24"/>
+          <w:lang w:val="en-US"/>
+        </w:rPr>
+        <w:t>tanah yang sama.</w:t>
+      </w:r>
+      <w:r>
+        <w:rPr>
+          <w:rFonts w:ascii="Times New Roman" w:hAnsi="Times New Roman" w:cs="Times New Roman"/>
+          <w:noProof/>
+          <w:sz w:val="24"/>
+          <w:szCs w:val="24"/>
+          <w:lang w:val="en-US"/>
+        </w:rPr>
+        <w:t xml:space="preserve"> Tentu pada masa pembuahan membutuhkan banyak sekali unsur hara seperti kalium dan nitrogen supaya buah tersebut bisa matang.</w:t>
+      </w:r>
+    </w:p>
+    <w:p>
+      <w:pPr>
+        <w:spacing w:after="0" w:line="360" w:lineRule="auto"/>
+        <w:rPr>
+          <w:rFonts w:ascii="Times New Roman" w:hAnsi="Times New Roman" w:cs="Times New Roman"/>
+          <w:noProof/>
+          <w:sz w:val="24"/>
+          <w:szCs w:val="24"/>
+          <w:lang w:val="en-US"/>
+        </w:rPr>
+      </w:pPr>
+    </w:p>
+    <w:p>
+      <w:pPr>
+        <w:spacing w:after="0" w:line="360" w:lineRule="auto"/>
+        <w:jc w:val="both"/>
+        <w:rPr>
+          <w:rFonts w:ascii="Times New Roman" w:hAnsi="Times New Roman" w:cs="Times New Roman"/>
+          <w:noProof/>
+          <w:sz w:val="24"/>
+          <w:szCs w:val="24"/>
+          <w:lang w:val="en-US"/>
+        </w:rPr>
+      </w:pPr>
+      <w:r>
+        <w:rPr>
+          <w:rFonts w:ascii="Times New Roman" w:hAnsi="Times New Roman" w:cs="Times New Roman"/>
+          <w:noProof/>
+          <w:sz w:val="24"/>
+          <w:szCs w:val="24"/>
+          <w:lang w:val="en-US"/>
+        </w:rPr>
+        <w:t>Kondisi curah hujan yang tinggi juga menjadi faktor penghambat utama.</w:t>
+      </w:r>
+      <w:r>
+        <w:rPr>
+          <w:lang w:val="en-US"/>
+        </w:rPr>
+        <w:t xml:space="preserve"> </w:t>
+      </w:r>
+      <w:r>
+        <w:rPr>
+          <w:rFonts w:ascii="Times New Roman" w:hAnsi="Times New Roman" w:cs="Times New Roman"/>
+          <w:noProof/>
+          <w:sz w:val="24"/>
+          <w:szCs w:val="24"/>
+          <w:lang w:val="en-US"/>
+        </w:rPr>
+        <w:t>Karena</w:t>
+      </w:r>
+      <w:r>
+        <w:rPr>
+          <w:rFonts w:ascii="Times New Roman" w:hAnsi="Times New Roman" w:cs="Times New Roman"/>
+          <w:noProof/>
+          <w:sz w:val="24"/>
+          <w:szCs w:val="24"/>
+          <w:lang w:val="en-US"/>
+        </w:rPr>
+        <w:t xml:space="preserve"> </w:t>
+      </w:r>
+      <w:r>
+        <w:rPr>
+          <w:rFonts w:ascii="Times New Roman" w:hAnsi="Times New Roman" w:cs="Times New Roman"/>
+          <w:noProof/>
+          <w:sz w:val="24"/>
+          <w:szCs w:val="24"/>
+          <w:lang w:val="en-US"/>
+        </w:rPr>
+        <w:t xml:space="preserve">dengan begitu </w:t>
+      </w:r>
+      <w:r>
+        <w:rPr>
+          <w:rFonts w:ascii="Times New Roman" w:hAnsi="Times New Roman" w:cs="Times New Roman"/>
+          <w:noProof/>
+          <w:sz w:val="24"/>
+          <w:szCs w:val="24"/>
+          <w:lang w:val="en-US"/>
+        </w:rPr>
+        <w:t xml:space="preserve">asupan </w:t>
+      </w:r>
+      <w:r>
+        <w:rPr>
+          <w:rFonts w:ascii="Times New Roman" w:hAnsi="Times New Roman" w:cs="Times New Roman"/>
+          <w:noProof/>
+          <w:sz w:val="24"/>
+          <w:szCs w:val="24"/>
+          <w:lang w:val="en-US"/>
+        </w:rPr>
+        <w:t>cahaya matahari</w:t>
+      </w:r>
+      <w:r>
+        <w:rPr>
+          <w:rFonts w:ascii="Times New Roman" w:hAnsi="Times New Roman" w:cs="Times New Roman"/>
+          <w:noProof/>
+          <w:sz w:val="24"/>
+          <w:szCs w:val="24"/>
+          <w:lang w:val="en-US"/>
+        </w:rPr>
+        <w:t xml:space="preserve"> akan</w:t>
+      </w:r>
+      <w:r>
+        <w:rPr>
+          <w:rFonts w:ascii="Times New Roman" w:hAnsi="Times New Roman" w:cs="Times New Roman"/>
+          <w:noProof/>
+          <w:sz w:val="24"/>
+          <w:szCs w:val="24"/>
+          <w:lang w:val="en-US"/>
+        </w:rPr>
+        <w:t xml:space="preserve"> </w:t>
+      </w:r>
+      <w:r>
+        <w:rPr>
+          <w:rFonts w:ascii="Times New Roman" w:hAnsi="Times New Roman" w:cs="Times New Roman"/>
+          <w:noProof/>
+          <w:sz w:val="24"/>
+          <w:szCs w:val="24"/>
+          <w:lang w:val="en-US"/>
+        </w:rPr>
+        <w:t>berkurang</w:t>
+      </w:r>
+      <w:r>
+        <w:rPr>
+          <w:rFonts w:ascii="Times New Roman" w:hAnsi="Times New Roman" w:cs="Times New Roman"/>
+          <w:noProof/>
+          <w:sz w:val="24"/>
+          <w:szCs w:val="24"/>
+          <w:lang w:val="en-US"/>
+        </w:rPr>
+        <w:t>,</w:t>
+      </w:r>
+      <w:r>
+        <w:rPr>
+          <w:rFonts w:ascii="Times New Roman" w:hAnsi="Times New Roman" w:cs="Times New Roman"/>
+          <w:noProof/>
+          <w:sz w:val="24"/>
+          <w:szCs w:val="24"/>
+          <w:lang w:val="en-US"/>
+        </w:rPr>
+        <w:t xml:space="preserve"> sehingga</w:t>
+      </w:r>
+      <w:r>
+        <w:rPr>
+          <w:rFonts w:ascii="Times New Roman" w:hAnsi="Times New Roman" w:cs="Times New Roman"/>
+          <w:noProof/>
+          <w:sz w:val="24"/>
+          <w:szCs w:val="24"/>
+          <w:lang w:val="en-US"/>
+        </w:rPr>
+        <w:t xml:space="preserve"> menyebabkan </w:t>
+      </w:r>
+      <w:r>
+        <w:rPr>
+          <w:rFonts w:ascii="Times New Roman" w:hAnsi="Times New Roman" w:cs="Times New Roman"/>
+          <w:noProof/>
+          <w:sz w:val="24"/>
+          <w:szCs w:val="24"/>
+          <w:lang w:val="en-US"/>
+        </w:rPr>
+        <w:t>proses fotosint</w:t>
+      </w:r>
+      <w:r>
+        <w:rPr>
+          <w:rFonts w:ascii="Times New Roman" w:hAnsi="Times New Roman" w:cs="Times New Roman"/>
+          <w:noProof/>
+          <w:sz w:val="24"/>
+          <w:szCs w:val="24"/>
+          <w:lang w:val="en-US"/>
+        </w:rPr>
+        <w:t>e</w:t>
+      </w:r>
+      <w:r>
+        <w:rPr>
+          <w:rFonts w:ascii="Times New Roman" w:hAnsi="Times New Roman" w:cs="Times New Roman"/>
+          <w:noProof/>
+          <w:sz w:val="24"/>
+          <w:szCs w:val="24"/>
+          <w:lang w:val="en-US"/>
+        </w:rPr>
+        <w:t>sis</w:t>
+      </w:r>
+      <w:r>
+        <w:rPr>
+          <w:rFonts w:ascii="Times New Roman" w:hAnsi="Times New Roman" w:cs="Times New Roman"/>
+          <w:noProof/>
+          <w:sz w:val="24"/>
+          <w:szCs w:val="24"/>
+          <w:lang w:val="en-US"/>
+        </w:rPr>
+        <w:t xml:space="preserve"> terhambat.</w:t>
+      </w:r>
+      <w:r>
+        <w:rPr>
+          <w:rFonts w:ascii="Times New Roman" w:hAnsi="Times New Roman" w:cs="Times New Roman"/>
+          <w:noProof/>
+          <w:sz w:val="24"/>
+          <w:szCs w:val="24"/>
+          <w:lang w:val="en-US"/>
+        </w:rPr>
+        <w:t xml:space="preserve"> </w:t>
+      </w:r>
+      <w:r>
+        <w:rPr>
+          <w:rFonts w:ascii="Times New Roman" w:hAnsi="Times New Roman" w:cs="Times New Roman"/>
+          <w:noProof/>
+          <w:sz w:val="24"/>
+          <w:szCs w:val="24"/>
+          <w:lang w:val="en-US"/>
+        </w:rPr>
+        <w:t xml:space="preserve">Fotosintesis </w:t>
+      </w:r>
+      <w:r>
+        <w:rPr>
+          <w:rFonts w:ascii="Times New Roman" w:hAnsi="Times New Roman" w:cs="Times New Roman"/>
+          <w:noProof/>
+          <w:sz w:val="24"/>
+          <w:szCs w:val="24"/>
+          <w:lang w:val="en-US"/>
+        </w:rPr>
+        <w:t xml:space="preserve">akan </w:t>
+      </w:r>
+      <w:r>
+        <w:rPr>
+          <w:rFonts w:ascii="Times New Roman" w:hAnsi="Times New Roman" w:cs="Times New Roman"/>
+          <w:noProof/>
+          <w:sz w:val="24"/>
+          <w:szCs w:val="24"/>
+          <w:lang w:val="en-US"/>
+        </w:rPr>
+        <w:t>berlangsung</w:t>
+      </w:r>
+      <w:r>
+        <w:rPr>
+          <w:rFonts w:ascii="Times New Roman" w:hAnsi="Times New Roman" w:cs="Times New Roman"/>
+          <w:noProof/>
+          <w:sz w:val="24"/>
+          <w:szCs w:val="24"/>
+          <w:lang w:val="en-US"/>
+        </w:rPr>
+        <w:t xml:space="preserve"> </w:t>
+      </w:r>
+      <w:r>
+        <w:rPr>
+          <w:rFonts w:ascii="Times New Roman" w:hAnsi="Times New Roman" w:cs="Times New Roman"/>
+          <w:noProof/>
+          <w:sz w:val="24"/>
+          <w:szCs w:val="24"/>
+          <w:lang w:val="en-US"/>
+        </w:rPr>
+        <w:t>tidak sempurna</w:t>
+      </w:r>
+      <w:r>
+        <w:rPr>
+          <w:rFonts w:ascii="Times New Roman" w:hAnsi="Times New Roman" w:cs="Times New Roman"/>
+          <w:noProof/>
+          <w:sz w:val="24"/>
+          <w:szCs w:val="24"/>
+          <w:lang w:val="en-US"/>
+        </w:rPr>
+        <w:t xml:space="preserve"> sehingga </w:t>
+      </w:r>
+      <w:r>
+        <w:rPr>
+          <w:rFonts w:ascii="Times New Roman" w:hAnsi="Times New Roman" w:cs="Times New Roman"/>
+          <w:noProof/>
+          <w:sz w:val="24"/>
+          <w:szCs w:val="24"/>
+          <w:lang w:val="en-US"/>
+        </w:rPr>
+        <w:t>pembentukan</w:t>
+      </w:r>
+      <w:r>
+        <w:rPr>
+          <w:rFonts w:ascii="Times New Roman" w:hAnsi="Times New Roman" w:cs="Times New Roman"/>
+          <w:noProof/>
+          <w:sz w:val="24"/>
+          <w:szCs w:val="24"/>
+          <w:lang w:val="en-US"/>
+        </w:rPr>
+        <w:t xml:space="preserve"> </w:t>
+      </w:r>
+      <w:r>
+        <w:rPr>
+          <w:rFonts w:ascii="Times New Roman" w:hAnsi="Times New Roman" w:cs="Times New Roman"/>
+          <w:noProof/>
+          <w:sz w:val="24"/>
+          <w:szCs w:val="24"/>
+          <w:lang w:val="en-US"/>
+        </w:rPr>
+        <w:t>karbohidrat atau makanan</w:t>
+      </w:r>
+      <w:r>
+        <w:rPr>
+          <w:rFonts w:ascii="Times New Roman" w:hAnsi="Times New Roman" w:cs="Times New Roman"/>
+          <w:noProof/>
+          <w:sz w:val="24"/>
+          <w:szCs w:val="24"/>
+          <w:lang w:val="en-US"/>
+        </w:rPr>
+        <w:t xml:space="preserve"> </w:t>
+      </w:r>
+      <w:r>
+        <w:rPr>
+          <w:rFonts w:ascii="Times New Roman" w:hAnsi="Times New Roman" w:cs="Times New Roman"/>
+          <w:noProof/>
+          <w:sz w:val="24"/>
+          <w:szCs w:val="24"/>
+          <w:lang w:val="en-US"/>
+        </w:rPr>
+        <w:t>berkurang</w:t>
+      </w:r>
+      <w:r>
+        <w:rPr>
+          <w:rFonts w:ascii="Times New Roman" w:hAnsi="Times New Roman" w:cs="Times New Roman"/>
+          <w:noProof/>
+          <w:sz w:val="24"/>
+          <w:szCs w:val="24"/>
+          <w:lang w:val="en-US"/>
+        </w:rPr>
+        <w:t xml:space="preserve">  </w:t>
+      </w:r>
+      <w:r>
+        <w:rPr>
+          <w:rFonts w:ascii="Times New Roman" w:hAnsi="Times New Roman" w:cs="Times New Roman"/>
+          <w:noProof/>
+          <w:sz w:val="24"/>
+          <w:szCs w:val="24"/>
+          <w:lang w:val="en-US"/>
+        </w:rPr>
+        <w:t>(Boote et al. 1982).</w:t>
+      </w:r>
+    </w:p>
+    <w:p>
+      <w:pPr>
+        <w:spacing w:after="0" w:line="360" w:lineRule="auto"/>
+        <w:jc w:val="both"/>
+        <w:rPr>
+          <w:rFonts w:ascii="Times New Roman" w:hAnsi="Times New Roman" w:cs="Times New Roman"/>
+          <w:noProof/>
+          <w:sz w:val="24"/>
+          <w:szCs w:val="24"/>
+          <w:lang w:val="en-US"/>
+        </w:rPr>
+      </w:pPr>
+      <w:r>
+        <w:rPr>
+          <w:rFonts w:ascii="Times New Roman" w:hAnsi="Times New Roman" w:cs="Times New Roman"/>
+          <w:noProof/>
+          <w:sz w:val="24"/>
+          <w:szCs w:val="24"/>
+          <w:lang w:val="en-US"/>
+        </w:rPr>
+        <w:lastRenderedPageBreak/>
+        <w:br w:type="page"/>
+      </w:r>
     </w:p>
     <w:p>
       <w:pPr>
@@ -21846,6 +22344,7 @@
           <w:sz w:val="28"/>
           <w:szCs w:val="28"/>
         </w:rPr>
+        <w:lastRenderedPageBreak/>
         <w:t>Bab</w:t>
       </w:r>
       <w:r>
@@ -22185,6 +22684,196 @@
           <w:szCs w:val="24"/>
           <w:lang w:val="en-US"/>
         </w:rPr>
+        <w:t>Disarank</w:t>
+      </w:r>
+      <w:r>
+        <w:rPr>
+          <w:rFonts w:ascii="Times New Roman" w:hAnsi="Times New Roman" w:cs="Times New Roman"/>
+          <w:noProof/>
+          <w:sz w:val="24"/>
+          <w:szCs w:val="24"/>
+          <w:lang w:val="en-US"/>
+        </w:rPr>
+        <w:t>a</w:t>
+      </w:r>
+      <w:r>
+        <w:rPr>
+          <w:rFonts w:ascii="Times New Roman" w:hAnsi="Times New Roman" w:cs="Times New Roman"/>
+          <w:noProof/>
+          <w:sz w:val="24"/>
+          <w:szCs w:val="24"/>
+          <w:lang w:val="en-US"/>
+        </w:rPr>
+        <w:t xml:space="preserve">n </w:t>
+      </w:r>
+      <w:r>
+        <w:rPr>
+          <w:rFonts w:ascii="Times New Roman" w:hAnsi="Times New Roman" w:cs="Times New Roman"/>
+          <w:noProof/>
+          <w:sz w:val="24"/>
+          <w:szCs w:val="24"/>
+          <w:lang w:val="en-US"/>
+        </w:rPr>
+        <w:t xml:space="preserve">satu </w:t>
+      </w:r>
+      <w:r>
+        <w:rPr>
+          <w:rFonts w:ascii="Times New Roman" w:hAnsi="Times New Roman" w:cs="Times New Roman"/>
+          <w:i/>
+          <w:iCs/>
+          <w:noProof/>
+          <w:sz w:val="24"/>
+          <w:szCs w:val="24"/>
+          <w:lang w:val="en-US"/>
+        </w:rPr>
+        <w:t>poly bag</w:t>
+      </w:r>
+      <w:r>
+        <w:rPr>
+          <w:rFonts w:ascii="Times New Roman" w:hAnsi="Times New Roman" w:cs="Times New Roman"/>
+          <w:noProof/>
+          <w:sz w:val="24"/>
+          <w:szCs w:val="24"/>
+          <w:lang w:val="en-US"/>
+        </w:rPr>
+        <w:t xml:space="preserve"> </w:t>
+      </w:r>
+      <w:r>
+        <w:rPr>
+          <w:rFonts w:ascii="Times New Roman" w:hAnsi="Times New Roman" w:cs="Times New Roman"/>
+          <w:noProof/>
+          <w:sz w:val="24"/>
+          <w:szCs w:val="24"/>
+          <w:lang w:val="en-US"/>
+        </w:rPr>
+        <w:t>hanya terdapat satu batang tanaman saja</w:t>
+      </w:r>
+      <w:r>
+        <w:rPr>
+          <w:rFonts w:ascii="Times New Roman" w:hAnsi="Times New Roman" w:cs="Times New Roman"/>
+          <w:noProof/>
+          <w:sz w:val="24"/>
+          <w:szCs w:val="24"/>
+          <w:lang w:val="en-US"/>
+        </w:rPr>
+        <w:t xml:space="preserve">, </w:t>
+      </w:r>
+      <w:r>
+        <w:rPr>
+          <w:rFonts w:ascii="Times New Roman" w:hAnsi="Times New Roman" w:cs="Times New Roman"/>
+          <w:noProof/>
+          <w:sz w:val="24"/>
+          <w:szCs w:val="24"/>
+          <w:lang w:val="en-US"/>
+        </w:rPr>
+        <w:t xml:space="preserve">yaitu ketika </w:t>
+      </w:r>
+      <w:r>
+        <w:rPr>
+          <w:rFonts w:ascii="Times New Roman" w:hAnsi="Times New Roman" w:cs="Times New Roman"/>
+          <w:noProof/>
+          <w:sz w:val="24"/>
+          <w:szCs w:val="24"/>
+          <w:lang w:val="en-US"/>
+        </w:rPr>
+        <w:t xml:space="preserve">sesudah </w:t>
+      </w:r>
+      <w:r>
+        <w:rPr>
+          <w:rFonts w:ascii="Times New Roman" w:hAnsi="Times New Roman" w:cs="Times New Roman"/>
+          <w:noProof/>
+          <w:sz w:val="24"/>
+          <w:szCs w:val="24"/>
+          <w:lang w:val="en-US"/>
+        </w:rPr>
+        <w:t xml:space="preserve">penyemaian </w:t>
+      </w:r>
+      <w:r>
+        <w:rPr>
+          <w:rFonts w:ascii="Times New Roman" w:hAnsi="Times New Roman" w:cs="Times New Roman"/>
+          <w:noProof/>
+          <w:sz w:val="24"/>
+          <w:szCs w:val="24"/>
+          <w:lang w:val="en-US"/>
+        </w:rPr>
+        <w:t xml:space="preserve">lakukan </w:t>
+      </w:r>
+      <w:r>
+        <w:rPr>
+          <w:rFonts w:ascii="Times New Roman" w:hAnsi="Times New Roman" w:cs="Times New Roman"/>
+          <w:noProof/>
+          <w:sz w:val="24"/>
+          <w:szCs w:val="24"/>
+          <w:lang w:val="en-US"/>
+        </w:rPr>
+        <w:t xml:space="preserve">pemindahan </w:t>
+      </w:r>
+      <w:r>
+        <w:rPr>
+          <w:rFonts w:ascii="Times New Roman" w:hAnsi="Times New Roman" w:cs="Times New Roman"/>
+          <w:noProof/>
+          <w:sz w:val="24"/>
+          <w:szCs w:val="24"/>
+          <w:lang w:val="en-US"/>
+        </w:rPr>
+        <w:t xml:space="preserve">batang </w:t>
+      </w:r>
+      <w:r>
+        <w:rPr>
+          <w:rFonts w:ascii="Times New Roman" w:hAnsi="Times New Roman" w:cs="Times New Roman"/>
+          <w:noProof/>
+          <w:sz w:val="24"/>
+          <w:szCs w:val="24"/>
+          <w:lang w:val="en-US"/>
+        </w:rPr>
+        <w:t>ke masing-masing tempat</w:t>
+      </w:r>
+      <w:r>
+        <w:rPr>
+          <w:rFonts w:ascii="Times New Roman" w:hAnsi="Times New Roman" w:cs="Times New Roman"/>
+          <w:noProof/>
+          <w:sz w:val="24"/>
+          <w:szCs w:val="24"/>
+          <w:lang w:val="en-US"/>
+        </w:rPr>
+        <w:t>nya</w:t>
+      </w:r>
+      <w:r>
+        <w:rPr>
+          <w:rFonts w:ascii="Times New Roman" w:hAnsi="Times New Roman" w:cs="Times New Roman"/>
+          <w:noProof/>
+          <w:sz w:val="24"/>
+          <w:szCs w:val="24"/>
+          <w:lang w:val="en-US"/>
+        </w:rPr>
+        <w:t>.</w:t>
+      </w:r>
+    </w:p>
+    <w:p>
+      <w:pPr>
+        <w:pStyle w:val="ListParagraph"/>
+        <w:numPr>
+          <w:ilvl w:val="0"/>
+          <w:numId w:val="12"/>
+        </w:numPr>
+        <w:spacing w:after="0" w:line="360" w:lineRule="auto"/>
+        <w:ind w:left="360"/>
+        <w:rPr>
+          <w:rFonts w:ascii="Times New Roman" w:hAnsi="Times New Roman" w:cs="Times New Roman"/>
+          <w:noProof/>
+          <w:sz w:val="24"/>
+          <w:szCs w:val="24"/>
+          <w:lang w:val="en-US"/>
+        </w:rPr>
+      </w:pPr>
+      <w:r>
+        <w:rPr>
+          <w:rFonts w:ascii="Times New Roman" w:hAnsi="Times New Roman" w:cs="Times New Roman"/>
+          <w:noProof/>
+          <w:sz w:val="24"/>
+          <w:szCs w:val="24"/>
+          <w:lang w:val="en-US"/>
+        </w:rPr>
         <w:t xml:space="preserve">Disarankan </w:t>
       </w:r>
       <w:r>
@@ -22195,206 +22884,18 @@
           <w:szCs w:val="24"/>
           <w:lang w:val="en-US"/>
         </w:rPr>
-        <w:t>untuk menyemai pada tempat yang gelap tertutup dari sinar matahari.</w:t>
-      </w:r>
-    </w:p>
-    <w:p>
-      <w:pPr>
-        <w:spacing w:after="0"/>
-        <w:rPr>
-          <w:rFonts w:ascii="Times New Roman" w:hAnsi="Times New Roman" w:cs="Times New Roman"/>
-          <w:noProof/>
-          <w:sz w:val="24"/>
-          <w:szCs w:val="24"/>
-        </w:rPr>
-      </w:pPr>
-    </w:p>
-    <w:p>
-      <w:pPr>
-        <w:spacing w:after="0"/>
-        <w:rPr>
-          <w:rFonts w:ascii="Times New Roman" w:hAnsi="Times New Roman" w:cs="Times New Roman"/>
-          <w:noProof/>
-          <w:sz w:val="24"/>
-          <w:szCs w:val="24"/>
-        </w:rPr>
-      </w:pPr>
-    </w:p>
-    <w:p>
-      <w:pPr>
-        <w:spacing w:after="0"/>
-        <w:rPr>
-          <w:rFonts w:ascii="Times New Roman" w:hAnsi="Times New Roman" w:cs="Times New Roman"/>
-          <w:noProof/>
-          <w:sz w:val="24"/>
-          <w:szCs w:val="24"/>
-        </w:rPr>
-      </w:pPr>
-    </w:p>
-    <w:p>
-      <w:pPr>
-        <w:spacing w:after="0"/>
-        <w:rPr>
-          <w:rFonts w:ascii="Times New Roman" w:hAnsi="Times New Roman" w:cs="Times New Roman"/>
-          <w:noProof/>
-          <w:sz w:val="24"/>
-          <w:szCs w:val="24"/>
-        </w:rPr>
-      </w:pPr>
-    </w:p>
-    <w:p>
-      <w:pPr>
-        <w:spacing w:after="0"/>
-        <w:rPr>
-          <w:rFonts w:ascii="Times New Roman" w:hAnsi="Times New Roman" w:cs="Times New Roman"/>
-          <w:noProof/>
-          <w:sz w:val="24"/>
-          <w:szCs w:val="24"/>
-        </w:rPr>
-      </w:pPr>
-    </w:p>
-    <w:p>
-      <w:pPr>
-        <w:spacing w:after="0"/>
-        <w:rPr>
-          <w:rFonts w:ascii="Times New Roman" w:hAnsi="Times New Roman" w:cs="Times New Roman"/>
-          <w:noProof/>
-          <w:sz w:val="24"/>
-          <w:szCs w:val="24"/>
-        </w:rPr>
-      </w:pPr>
-    </w:p>
-    <w:p>
-      <w:pPr>
-        <w:spacing w:after="0"/>
-        <w:rPr>
-          <w:rFonts w:ascii="Times New Roman" w:hAnsi="Times New Roman" w:cs="Times New Roman"/>
-          <w:noProof/>
-          <w:sz w:val="24"/>
-          <w:szCs w:val="24"/>
-        </w:rPr>
-      </w:pPr>
-    </w:p>
-    <w:p>
-      <w:pPr>
-        <w:spacing w:after="0"/>
-        <w:rPr>
-          <w:rFonts w:ascii="Times New Roman" w:hAnsi="Times New Roman" w:cs="Times New Roman"/>
-          <w:noProof/>
-          <w:sz w:val="24"/>
-          <w:szCs w:val="24"/>
-        </w:rPr>
-      </w:pPr>
-    </w:p>
-    <w:p>
-      <w:pPr>
-        <w:spacing w:after="0"/>
-        <w:rPr>
-          <w:rFonts w:ascii="Times New Roman" w:hAnsi="Times New Roman" w:cs="Times New Roman"/>
-          <w:noProof/>
-          <w:sz w:val="24"/>
-          <w:szCs w:val="24"/>
-        </w:rPr>
-      </w:pPr>
-    </w:p>
-    <w:p>
-      <w:pPr>
-        <w:spacing w:after="0"/>
-        <w:rPr>
-          <w:rFonts w:ascii="Times New Roman" w:hAnsi="Times New Roman" w:cs="Times New Roman"/>
-          <w:noProof/>
-          <w:sz w:val="24"/>
-          <w:szCs w:val="24"/>
-        </w:rPr>
-      </w:pPr>
-    </w:p>
-    <w:p>
-      <w:pPr>
-        <w:spacing w:after="0"/>
-        <w:rPr>
-          <w:rFonts w:ascii="Times New Roman" w:hAnsi="Times New Roman" w:cs="Times New Roman"/>
-          <w:noProof/>
-          <w:sz w:val="24"/>
-          <w:szCs w:val="24"/>
-        </w:rPr>
-      </w:pPr>
-    </w:p>
-    <w:p>
-      <w:pPr>
-        <w:spacing w:after="0"/>
-        <w:rPr>
-          <w:rFonts w:ascii="Times New Roman" w:hAnsi="Times New Roman" w:cs="Times New Roman"/>
-          <w:noProof/>
-          <w:sz w:val="24"/>
-          <w:szCs w:val="24"/>
-        </w:rPr>
-      </w:pPr>
-    </w:p>
-    <w:p>
-      <w:pPr>
-        <w:spacing w:after="0"/>
-        <w:rPr>
-          <w:rFonts w:ascii="Times New Roman" w:hAnsi="Times New Roman" w:cs="Times New Roman"/>
-          <w:noProof/>
-          <w:sz w:val="24"/>
-          <w:szCs w:val="24"/>
-        </w:rPr>
-      </w:pPr>
-    </w:p>
-    <w:p>
-      <w:pPr>
-        <w:spacing w:after="0"/>
-        <w:rPr>
-          <w:rFonts w:ascii="Times New Roman" w:hAnsi="Times New Roman" w:cs="Times New Roman"/>
-          <w:noProof/>
-          <w:sz w:val="24"/>
-          <w:szCs w:val="24"/>
-        </w:rPr>
-      </w:pPr>
-    </w:p>
-    <w:p>
-      <w:pPr>
-        <w:spacing w:after="0"/>
-        <w:rPr>
-          <w:rFonts w:ascii="Times New Roman" w:hAnsi="Times New Roman" w:cs="Times New Roman"/>
-          <w:noProof/>
-          <w:sz w:val="24"/>
-          <w:szCs w:val="24"/>
-        </w:rPr>
-      </w:pPr>
-    </w:p>
-    <w:p>
-      <w:pPr>
-        <w:spacing w:after="0"/>
-        <w:rPr>
-          <w:rFonts w:ascii="Times New Roman" w:hAnsi="Times New Roman" w:cs="Times New Roman"/>
-          <w:noProof/>
-          <w:sz w:val="24"/>
-          <w:szCs w:val="24"/>
-        </w:rPr>
-      </w:pPr>
-    </w:p>
-    <w:p>
-      <w:pPr>
-        <w:spacing w:after="0"/>
-        <w:rPr>
-          <w:rFonts w:ascii="Times New Roman" w:hAnsi="Times New Roman" w:cs="Times New Roman"/>
-          <w:noProof/>
-          <w:sz w:val="24"/>
-          <w:szCs w:val="24"/>
-        </w:rPr>
-      </w:pPr>
-    </w:p>
-    <w:p>
-      <w:pPr>
-        <w:spacing w:after="0"/>
-        <w:rPr>
-          <w:rFonts w:ascii="Times New Roman" w:hAnsi="Times New Roman" w:cs="Times New Roman"/>
-          <w:noProof/>
-          <w:sz w:val="24"/>
-          <w:szCs w:val="24"/>
-        </w:rPr>
-      </w:pPr>
+        <w:t>guna</w:t>
+      </w:r>
+      <w:r>
+        <w:rPr>
+          <w:rFonts w:ascii="Times New Roman" w:hAnsi="Times New Roman" w:cs="Times New Roman"/>
+          <w:noProof/>
+          <w:sz w:val="24"/>
+          <w:szCs w:val="24"/>
+          <w:lang w:val="en-US"/>
+        </w:rPr>
+        <w:t xml:space="preserve"> menyemai pada tempat yang gelap tertutup dari sinar matahari.</w:t>
+      </w:r>
     </w:p>
     <w:p>
       <w:pPr>
@@ -22800,522 +23301,88 @@
         </w:rPr>
       </w:pPr>
       <w:r>
-        <w:rPr>
-          <w:color w:val="222222"/>
-          <w:szCs w:val="24"/>
-          <w:shd w:val="clear" w:color="auto" w:fill="FFFFFF"/>
-          <w:lang w:val="id-ID"/>
-        </w:rPr>
-        <w:t>Hidayat,</w:t>
-      </w:r>
-      <w:r>
-        <w:rPr>
-          <w:color w:val="222222"/>
-          <w:szCs w:val="24"/>
-          <w:shd w:val="clear" w:color="auto" w:fill="FFFFFF"/>
-          <w:lang w:val="id-ID"/>
-        </w:rPr>
+        <w:t>Boote, K. J. R. Stansell, A. M. Schubert, and J. F. Stone.</w:t>
+      </w:r>
+      <w:r>
+        <w:t xml:space="preserve"> (</w:t>
+      </w:r>
+      <w:r>
+        <w:t>1982</w:t>
+      </w:r>
+      <w:r>
+        <w:t>)</w:t>
+      </w:r>
+      <w:r>
+        <w:t>. Irrigation, Water Use, and</w:t>
+      </w:r>
+      <w:r>
         <w:t xml:space="preserve"> </w:t>
       </w:r>
       <w:r>
-        <w:rPr>
-          <w:color w:val="222222"/>
-          <w:szCs w:val="24"/>
-          <w:shd w:val="clear" w:color="auto" w:fill="FFFFFF"/>
-          <w:lang w:val="id-ID"/>
-        </w:rPr>
-        <w:t>N.</w:t>
-      </w:r>
-      <w:r>
-        <w:rPr>
-          <w:color w:val="222222"/>
-          <w:szCs w:val="24"/>
-          <w:shd w:val="clear" w:color="auto" w:fill="FFFFFF"/>
-          <w:lang w:val="id-ID"/>
-        </w:rPr>
+        <w:t>Water</w:t>
+      </w:r>
+      <w:r>
         <w:t xml:space="preserve"> </w:t>
       </w:r>
       <w:r>
-        <w:rPr>
-          <w:color w:val="222222"/>
-          <w:szCs w:val="24"/>
-          <w:shd w:val="clear" w:color="auto" w:fill="FFFFFF"/>
-          <w:lang w:val="id-ID"/>
-        </w:rPr>
-        <w:t>(2008).</w:t>
-      </w:r>
-      <w:r>
-        <w:rPr>
-          <w:color w:val="222222"/>
-          <w:szCs w:val="24"/>
-          <w:shd w:val="clear" w:color="auto" w:fill="FFFFFF"/>
-          <w:lang w:val="id-ID"/>
-        </w:rPr>
+        <w:t>Realtions.</w:t>
+      </w:r>
+      <w:r>
         <w:t xml:space="preserve"> </w:t>
       </w:r>
       <w:r>
-        <w:rPr>
-          <w:color w:val="222222"/>
-          <w:szCs w:val="24"/>
-          <w:shd w:val="clear" w:color="auto" w:fill="FFFFFF"/>
-          <w:lang w:val="id-ID"/>
-        </w:rPr>
-        <w:t>Pertumbuhan</w:t>
-      </w:r>
-      <w:r>
-        <w:rPr>
-          <w:color w:val="222222"/>
-          <w:szCs w:val="24"/>
-          <w:shd w:val="clear" w:color="auto" w:fill="FFFFFF"/>
-          <w:lang w:val="id-ID"/>
-        </w:rPr>
+        <w:t>P</w:t>
+      </w:r>
+      <w:r>
         <w:t xml:space="preserve"> </w:t>
       </w:r>
       <w:r>
-        <w:rPr>
-          <w:color w:val="222222"/>
-          <w:szCs w:val="24"/>
-          <w:shd w:val="clear" w:color="auto" w:fill="FFFFFF"/>
-          <w:lang w:val="id-ID"/>
-        </w:rPr>
-        <w:t>dan</w:t>
-      </w:r>
-      <w:r>
-        <w:rPr>
-          <w:color w:val="222222"/>
-          <w:szCs w:val="24"/>
-          <w:shd w:val="clear" w:color="auto" w:fill="FFFFFF"/>
-          <w:lang w:val="id-ID"/>
-        </w:rPr>
+        <w:t>164-205.</w:t>
+      </w:r>
+      <w:r>
         <w:t xml:space="preserve"> </w:t>
       </w:r>
       <w:r>
-        <w:rPr>
-          <w:color w:val="222222"/>
-          <w:szCs w:val="24"/>
-          <w:shd w:val="clear" w:color="auto" w:fill="FFFFFF"/>
-          <w:lang w:val="id-ID"/>
-        </w:rPr>
-        <w:t>produksi</w:t>
-      </w:r>
-      <w:r>
-        <w:rPr>
-          <w:color w:val="222222"/>
-          <w:szCs w:val="24"/>
-          <w:shd w:val="clear" w:color="auto" w:fill="FFFFFF"/>
-          <w:lang w:val="id-ID"/>
-        </w:rPr>
+        <w:t>Peanut</w:t>
+      </w:r>
+      <w:r>
         <w:t xml:space="preserve"> </w:t>
       </w:r>
       <w:r>
-        <w:rPr>
-          <w:color w:val="222222"/>
-          <w:szCs w:val="24"/>
-          <w:shd w:val="clear" w:color="auto" w:fill="FFFFFF"/>
-          <w:lang w:val="id-ID"/>
-        </w:rPr>
-        <w:t>kacang</w:t>
-      </w:r>
-      <w:r>
-        <w:rPr>
-          <w:color w:val="222222"/>
-          <w:szCs w:val="24"/>
-          <w:shd w:val="clear" w:color="auto" w:fill="FFFFFF"/>
-          <w:lang w:val="id-ID"/>
-        </w:rPr>
+        <w:t>Science</w:t>
+      </w:r>
+      <w:r>
         <w:t xml:space="preserve"> </w:t>
       </w:r>
       <w:r>
-        <w:rPr>
-          <w:color w:val="222222"/>
-          <w:szCs w:val="24"/>
-          <w:shd w:val="clear" w:color="auto" w:fill="FFFFFF"/>
-          <w:lang w:val="id-ID"/>
-        </w:rPr>
-        <w:t>tanah</w:t>
-      </w:r>
-      <w:r>
-        <w:rPr>
-          <w:color w:val="222222"/>
-          <w:szCs w:val="24"/>
-          <w:shd w:val="clear" w:color="auto" w:fill="FFFFFF"/>
-          <w:lang w:val="id-ID"/>
-        </w:rPr>
+        <w:t>and</w:t>
+      </w:r>
+      <w:r>
         <w:t xml:space="preserve"> </w:t>
       </w:r>
       <w:r>
-        <w:rPr>
-          <w:color w:val="222222"/>
-          <w:szCs w:val="24"/>
-          <w:shd w:val="clear" w:color="auto" w:fill="FFFFFF"/>
-          <w:lang w:val="id-ID"/>
-        </w:rPr>
-        <w:t>(Arachis</w:t>
-      </w:r>
-      <w:r>
-        <w:rPr>
-          <w:color w:val="222222"/>
-          <w:szCs w:val="24"/>
-          <w:shd w:val="clear" w:color="auto" w:fill="FFFFFF"/>
-          <w:lang w:val="id-ID"/>
-        </w:rPr>
+        <w:t>Technology,</w:t>
+      </w:r>
+      <w:r>
         <w:t xml:space="preserve"> </w:t>
       </w:r>
       <w:r>
-        <w:rPr>
-          <w:color w:val="222222"/>
-          <w:szCs w:val="24"/>
-          <w:shd w:val="clear" w:color="auto" w:fill="FFFFFF"/>
-          <w:lang w:val="id-ID"/>
-        </w:rPr>
-        <w:t>hypogea</w:t>
-      </w:r>
-      <w:r>
-        <w:rPr>
-          <w:color w:val="222222"/>
-          <w:szCs w:val="24"/>
-          <w:shd w:val="clear" w:color="auto" w:fill="FFFFFF"/>
-          <w:lang w:val="id-ID"/>
-        </w:rPr>
+        <w:t>America Peanut Research and Education Soc,</w:t>
+      </w:r>
+      <w:r>
         <w:t xml:space="preserve"> </w:t>
       </w:r>
       <w:r>
-        <w:rPr>
-          <w:color w:val="222222"/>
-          <w:szCs w:val="24"/>
-          <w:shd w:val="clear" w:color="auto" w:fill="FFFFFF"/>
-          <w:lang w:val="id-ID"/>
-        </w:rPr>
-        <w:t>L.)</w:t>
-      </w:r>
-      <w:r>
-        <w:rPr>
-          <w:color w:val="222222"/>
-          <w:szCs w:val="24"/>
-          <w:shd w:val="clear" w:color="auto" w:fill="FFFFFF"/>
-          <w:lang w:val="id-ID"/>
-        </w:rPr>
+        <w:t>Inc.</w:t>
+      </w:r>
+      <w:r>
         <w:t xml:space="preserve"> </w:t>
       </w:r>
       <w:r>
-        <w:rPr>
-          <w:color w:val="222222"/>
-          <w:szCs w:val="24"/>
-          <w:shd w:val="clear" w:color="auto" w:fill="FFFFFF"/>
-          <w:lang w:val="id-ID"/>
-        </w:rPr>
-        <w:t>varietas</w:t>
-      </w:r>
-      <w:r>
-        <w:rPr>
-          <w:color w:val="222222"/>
-          <w:szCs w:val="24"/>
-          <w:shd w:val="clear" w:color="auto" w:fill="FFFFFF"/>
-          <w:lang w:val="id-ID"/>
-        </w:rPr>
-        <w:t xml:space="preserve"> </w:t>
-      </w:r>
-      <w:r>
-        <w:rPr>
-          <w:color w:val="222222"/>
-          <w:szCs w:val="24"/>
-          <w:shd w:val="clear" w:color="auto" w:fill="FFFFFF"/>
-          <w:lang w:val="id-ID"/>
-        </w:rPr>
-        <w:t>lokal</w:t>
-      </w:r>
-      <w:r>
-        <w:rPr>
-          <w:color w:val="222222"/>
-          <w:szCs w:val="24"/>
-          <w:shd w:val="clear" w:color="auto" w:fill="FFFFFF"/>
-          <w:lang w:val="id-ID"/>
-        </w:rPr>
-        <w:t xml:space="preserve"> </w:t>
-      </w:r>
-      <w:r>
-        <w:rPr>
-          <w:color w:val="222222"/>
-          <w:szCs w:val="24"/>
-          <w:shd w:val="clear" w:color="auto" w:fill="FFFFFF"/>
-          <w:lang w:val="id-ID"/>
-        </w:rPr>
-        <w:t>Madura</w:t>
-      </w:r>
-      <w:r>
-        <w:rPr>
-          <w:color w:val="222222"/>
-          <w:szCs w:val="24"/>
-          <w:shd w:val="clear" w:color="auto" w:fill="FFFFFF"/>
-          <w:lang w:val="id-ID"/>
-        </w:rPr>
-        <w:t xml:space="preserve"> </w:t>
-      </w:r>
-      <w:r>
-        <w:rPr>
-          <w:color w:val="222222"/>
-          <w:szCs w:val="24"/>
-          <w:shd w:val="clear" w:color="auto" w:fill="FFFFFF"/>
-          <w:lang w:val="id-ID"/>
-        </w:rPr>
-        <w:t>pada</w:t>
-      </w:r>
-      <w:r>
-        <w:rPr>
-          <w:color w:val="222222"/>
-          <w:szCs w:val="24"/>
-          <w:shd w:val="clear" w:color="auto" w:fill="FFFFFF"/>
-          <w:lang w:val="id-ID"/>
-        </w:rPr>
-        <w:t xml:space="preserve"> </w:t>
-      </w:r>
-      <w:r>
-        <w:rPr>
-          <w:color w:val="222222"/>
-          <w:szCs w:val="24"/>
-          <w:shd w:val="clear" w:color="auto" w:fill="FFFFFF"/>
-          <w:lang w:val="id-ID"/>
-        </w:rPr>
-        <w:t>berbagai</w:t>
-      </w:r>
-      <w:r>
-        <w:rPr>
-          <w:color w:val="222222"/>
-          <w:szCs w:val="24"/>
-          <w:shd w:val="clear" w:color="auto" w:fill="FFFFFF"/>
-          <w:lang w:val="id-ID"/>
-        </w:rPr>
-        <w:t xml:space="preserve"> </w:t>
-      </w:r>
-      <w:r>
-        <w:rPr>
-          <w:color w:val="222222"/>
-          <w:szCs w:val="24"/>
-          <w:shd w:val="clear" w:color="auto" w:fill="FFFFFF"/>
-          <w:lang w:val="id-ID"/>
-        </w:rPr>
-        <w:t>jarak</w:t>
-      </w:r>
-      <w:r>
-        <w:rPr>
-          <w:color w:val="222222"/>
-          <w:szCs w:val="24"/>
-          <w:shd w:val="clear" w:color="auto" w:fill="FFFFFF"/>
-          <w:lang w:val="id-ID"/>
-        </w:rPr>
-        <w:t xml:space="preserve"> </w:t>
-      </w:r>
-      <w:r>
-        <w:rPr>
-          <w:color w:val="222222"/>
-          <w:szCs w:val="24"/>
-          <w:shd w:val="clear" w:color="auto" w:fill="FFFFFF"/>
-          <w:lang w:val="id-ID"/>
-        </w:rPr>
-        <w:t>tanam</w:t>
-      </w:r>
-      <w:r>
-        <w:rPr>
-          <w:color w:val="222222"/>
-          <w:szCs w:val="24"/>
-          <w:shd w:val="clear" w:color="auto" w:fill="FFFFFF"/>
-          <w:lang w:val="id-ID"/>
-        </w:rPr>
-        <w:t xml:space="preserve"> </w:t>
-      </w:r>
-      <w:r>
-        <w:rPr>
-          <w:color w:val="222222"/>
-          <w:szCs w:val="24"/>
-          <w:shd w:val="clear" w:color="auto" w:fill="FFFFFF"/>
-          <w:lang w:val="id-ID"/>
-        </w:rPr>
-        <w:t>dan</w:t>
-      </w:r>
-      <w:r>
-        <w:rPr>
-          <w:color w:val="222222"/>
-          <w:szCs w:val="24"/>
-          <w:shd w:val="clear" w:color="auto" w:fill="FFFFFF"/>
-          <w:lang w:val="id-ID"/>
-        </w:rPr>
-        <w:t xml:space="preserve"> </w:t>
-      </w:r>
-      <w:r>
-        <w:rPr>
-          <w:color w:val="222222"/>
-          <w:szCs w:val="24"/>
-          <w:shd w:val="clear" w:color="auto" w:fill="FFFFFF"/>
-          <w:lang w:val="id-ID"/>
-        </w:rPr>
-        <w:t>dosis</w:t>
-      </w:r>
-      <w:r>
-        <w:rPr>
-          <w:color w:val="222222"/>
-          <w:szCs w:val="24"/>
-          <w:shd w:val="clear" w:color="auto" w:fill="FFFFFF"/>
-          <w:lang w:val="id-ID"/>
-        </w:rPr>
-        <w:t xml:space="preserve"> </w:t>
-      </w:r>
-      <w:r>
-        <w:rPr>
-          <w:color w:val="222222"/>
-          <w:szCs w:val="24"/>
-          <w:shd w:val="clear" w:color="auto" w:fill="FFFFFF"/>
-          <w:lang w:val="id-ID"/>
-        </w:rPr>
-        <w:t>pupuk</w:t>
-      </w:r>
-      <w:r>
-        <w:rPr>
-          <w:color w:val="222222"/>
-          <w:szCs w:val="24"/>
-          <w:shd w:val="clear" w:color="auto" w:fill="FFFFFF"/>
-          <w:lang w:val="id-ID"/>
-        </w:rPr>
-        <w:t xml:space="preserve"> </w:t>
-      </w:r>
-      <w:r>
-        <w:rPr>
-          <w:color w:val="222222"/>
-          <w:szCs w:val="24"/>
-          <w:shd w:val="clear" w:color="auto" w:fill="FFFFFF"/>
-          <w:lang w:val="id-ID"/>
-        </w:rPr>
-        <w:t>fosfor.</w:t>
-      </w:r>
-      <w:r>
-        <w:rPr>
-          <w:color w:val="222222"/>
-          <w:szCs w:val="24"/>
-          <w:shd w:val="clear" w:color="auto" w:fill="FFFFFF"/>
-          <w:lang w:val="id-ID"/>
-        </w:rPr>
-        <w:t xml:space="preserve"> </w:t>
-      </w:r>
-      <w:r>
-        <w:rPr>
-          <w:i/>
-          <w:iCs/>
-          <w:color w:val="222222"/>
-          <w:szCs w:val="24"/>
-          <w:shd w:val="clear" w:color="auto" w:fill="FFFFFF"/>
-          <w:lang w:val="id-ID"/>
-        </w:rPr>
-        <w:t>Agrovigor:</w:t>
-      </w:r>
-      <w:r>
-        <w:rPr>
-          <w:i/>
-          <w:iCs/>
-          <w:color w:val="222222"/>
-          <w:szCs w:val="24"/>
-          <w:shd w:val="clear" w:color="auto" w:fill="FFFFFF"/>
-          <w:lang w:val="id-ID"/>
-        </w:rPr>
-        <w:t xml:space="preserve"> </w:t>
-      </w:r>
-      <w:r>
-        <w:rPr>
-          <w:i/>
-          <w:iCs/>
-          <w:color w:val="222222"/>
-          <w:szCs w:val="24"/>
-          <w:shd w:val="clear" w:color="auto" w:fill="FFFFFF"/>
-          <w:lang w:val="id-ID"/>
-        </w:rPr>
-        <w:t>Jurnal</w:t>
-      </w:r>
-      <w:r>
-        <w:rPr>
-          <w:i/>
-          <w:iCs/>
-          <w:color w:val="222222"/>
-          <w:szCs w:val="24"/>
-          <w:shd w:val="clear" w:color="auto" w:fill="FFFFFF"/>
-          <w:lang w:val="id-ID"/>
-        </w:rPr>
-        <w:t xml:space="preserve"> </w:t>
-      </w:r>
-      <w:r>
-        <w:rPr>
-          <w:i/>
-          <w:iCs/>
-          <w:color w:val="222222"/>
-          <w:szCs w:val="24"/>
-          <w:shd w:val="clear" w:color="auto" w:fill="FFFFFF"/>
-          <w:lang w:val="id-ID"/>
-        </w:rPr>
-        <w:t>Agroekoteknologi</w:t>
-      </w:r>
-      <w:r>
-        <w:rPr>
-          <w:color w:val="222222"/>
-          <w:szCs w:val="24"/>
-          <w:shd w:val="clear" w:color="auto" w:fill="FFFFFF"/>
-          <w:lang w:val="id-ID"/>
-        </w:rPr>
-        <w:t>,</w:t>
-      </w:r>
-      <w:r>
-        <w:rPr>
-          <w:color w:val="222222"/>
-          <w:szCs w:val="24"/>
-          <w:shd w:val="clear" w:color="auto" w:fill="FFFFFF"/>
-          <w:lang w:val="id-ID"/>
-        </w:rPr>
-        <w:t xml:space="preserve"> </w:t>
-      </w:r>
-      <w:r>
-        <w:rPr>
-          <w:i/>
-          <w:iCs/>
-          <w:color w:val="222222"/>
-          <w:szCs w:val="24"/>
-          <w:shd w:val="clear" w:color="auto" w:fill="FFFFFF"/>
-          <w:lang w:val="id-ID"/>
-        </w:rPr>
-        <w:t>1</w:t>
-      </w:r>
-      <w:r>
-        <w:rPr>
-          <w:i/>
-          <w:iCs/>
-          <w:color w:val="222222"/>
-          <w:szCs w:val="24"/>
-          <w:shd w:val="clear" w:color="auto" w:fill="FFFFFF"/>
-          <w:lang w:val="en-US"/>
-        </w:rPr>
-        <w:t>(1)</w:t>
-      </w:r>
-      <w:r>
-        <w:rPr>
-          <w:color w:val="222222"/>
-          <w:szCs w:val="24"/>
-          <w:shd w:val="clear" w:color="auto" w:fill="FFFFFF"/>
-          <w:lang w:val="id-ID"/>
-        </w:rPr>
-        <w:t>,</w:t>
-      </w:r>
-      <w:r>
-        <w:rPr>
-          <w:color w:val="222222"/>
-          <w:szCs w:val="24"/>
-          <w:shd w:val="clear" w:color="auto" w:fill="FFFFFF"/>
-          <w:lang w:val="id-ID"/>
-        </w:rPr>
-        <w:t xml:space="preserve"> </w:t>
-      </w:r>
-      <w:r>
-        <w:rPr>
-          <w:color w:val="222222"/>
-          <w:szCs w:val="24"/>
-          <w:shd w:val="clear" w:color="auto" w:fill="FFFFFF"/>
-          <w:lang w:val="id-ID"/>
-        </w:rPr>
-        <w:t>55-64.</w:t>
+        <w:t>Texas</w:t>
+      </w:r>
+      <w:r>
+        <w:t>.</w:t>
       </w:r>
     </w:p>
     <w:p>
@@ -23340,21 +23407,394 @@
           <w:shd w:val="clear" w:color="auto" w:fill="FFFFFF"/>
           <w:lang w:val="id-ID"/>
         </w:rPr>
-        <w:t xml:space="preserve">Hermawati. A, A. Amelia, A. Limbongan, Wahida. (2018). </w:t>
-      </w:r>
-      <w:r>
-        <w:rPr>
+        <w:t>Hidayat,</w:t>
+      </w:r>
+      <w:r>
+        <w:rPr>
+          <w:color w:val="222222"/>
+          <w:szCs w:val="24"/>
+          <w:shd w:val="clear" w:color="auto" w:fill="FFFFFF"/>
           <w:lang w:val="id-ID"/>
         </w:rPr>
-        <w:t>Pengaruh Pemberian Dosis Pupuk Organik Cair terhadap Pertumbuhan dan Produksi Tanaman Kacang Tanah (</w:t>
-      </w:r>
-      <w:r>
-        <w:rPr>
-          <w:i/>
-          <w:iCs/>
+        <w:t xml:space="preserve"> </w:t>
+      </w:r>
+      <w:r>
+        <w:rPr>
+          <w:color w:val="222222"/>
+          <w:szCs w:val="24"/>
+          <w:shd w:val="clear" w:color="auto" w:fill="FFFFFF"/>
           <w:lang w:val="id-ID"/>
         </w:rPr>
-        <w:t>Arachis hypogaea L.)</w:t>
+        <w:t>N.</w:t>
+      </w:r>
+      <w:r>
+        <w:rPr>
+          <w:color w:val="222222"/>
+          <w:szCs w:val="24"/>
+          <w:shd w:val="clear" w:color="auto" w:fill="FFFFFF"/>
+          <w:lang w:val="id-ID"/>
+        </w:rPr>
+        <w:t xml:space="preserve"> </w:t>
+      </w:r>
+      <w:r>
+        <w:rPr>
+          <w:color w:val="222222"/>
+          <w:szCs w:val="24"/>
+          <w:shd w:val="clear" w:color="auto" w:fill="FFFFFF"/>
+          <w:lang w:val="id-ID"/>
+        </w:rPr>
+        <w:t>(2008).</w:t>
+      </w:r>
+      <w:r>
+        <w:rPr>
+          <w:color w:val="222222"/>
+          <w:szCs w:val="24"/>
+          <w:shd w:val="clear" w:color="auto" w:fill="FFFFFF"/>
+          <w:lang w:val="id-ID"/>
+        </w:rPr>
+        <w:t xml:space="preserve"> </w:t>
+      </w:r>
+      <w:r>
+        <w:rPr>
+          <w:color w:val="222222"/>
+          <w:szCs w:val="24"/>
+          <w:shd w:val="clear" w:color="auto" w:fill="FFFFFF"/>
+          <w:lang w:val="id-ID"/>
+        </w:rPr>
+        <w:t>Pertumbuhan</w:t>
+      </w:r>
+      <w:r>
+        <w:rPr>
+          <w:color w:val="222222"/>
+          <w:szCs w:val="24"/>
+          <w:shd w:val="clear" w:color="auto" w:fill="FFFFFF"/>
+          <w:lang w:val="id-ID"/>
+        </w:rPr>
+        <w:t xml:space="preserve"> </w:t>
+      </w:r>
+      <w:r>
+        <w:rPr>
+          <w:color w:val="222222"/>
+          <w:szCs w:val="24"/>
+          <w:shd w:val="clear" w:color="auto" w:fill="FFFFFF"/>
+          <w:lang w:val="id-ID"/>
+        </w:rPr>
+        <w:t>dan</w:t>
+      </w:r>
+      <w:r>
+        <w:rPr>
+          <w:color w:val="222222"/>
+          <w:szCs w:val="24"/>
+          <w:shd w:val="clear" w:color="auto" w:fill="FFFFFF"/>
+          <w:lang w:val="id-ID"/>
+        </w:rPr>
+        <w:t xml:space="preserve"> </w:t>
+      </w:r>
+      <w:r>
+        <w:rPr>
+          <w:color w:val="222222"/>
+          <w:szCs w:val="24"/>
+          <w:shd w:val="clear" w:color="auto" w:fill="FFFFFF"/>
+          <w:lang w:val="id-ID"/>
+        </w:rPr>
+        <w:t>produksi</w:t>
+      </w:r>
+      <w:r>
+        <w:rPr>
+          <w:color w:val="222222"/>
+          <w:szCs w:val="24"/>
+          <w:shd w:val="clear" w:color="auto" w:fill="FFFFFF"/>
+          <w:lang w:val="id-ID"/>
+        </w:rPr>
+        <w:t xml:space="preserve"> </w:t>
+      </w:r>
+      <w:r>
+        <w:rPr>
+          <w:color w:val="222222"/>
+          <w:szCs w:val="24"/>
+          <w:shd w:val="clear" w:color="auto" w:fill="FFFFFF"/>
+          <w:lang w:val="id-ID"/>
+        </w:rPr>
+        <w:t>kacang</w:t>
+      </w:r>
+      <w:r>
+        <w:rPr>
+          <w:color w:val="222222"/>
+          <w:szCs w:val="24"/>
+          <w:shd w:val="clear" w:color="auto" w:fill="FFFFFF"/>
+          <w:lang w:val="id-ID"/>
+        </w:rPr>
+        <w:t xml:space="preserve"> </w:t>
+      </w:r>
+      <w:r>
+        <w:rPr>
+          <w:color w:val="222222"/>
+          <w:szCs w:val="24"/>
+          <w:shd w:val="clear" w:color="auto" w:fill="FFFFFF"/>
+          <w:lang w:val="id-ID"/>
+        </w:rPr>
+        <w:t>tanah</w:t>
+      </w:r>
+      <w:r>
+        <w:rPr>
+          <w:color w:val="222222"/>
+          <w:szCs w:val="24"/>
+          <w:shd w:val="clear" w:color="auto" w:fill="FFFFFF"/>
+          <w:lang w:val="id-ID"/>
+        </w:rPr>
+        <w:t xml:space="preserve"> </w:t>
+      </w:r>
+      <w:r>
+        <w:rPr>
+          <w:color w:val="222222"/>
+          <w:szCs w:val="24"/>
+          <w:shd w:val="clear" w:color="auto" w:fill="FFFFFF"/>
+          <w:lang w:val="id-ID"/>
+        </w:rPr>
+        <w:t>(Arachis</w:t>
+      </w:r>
+      <w:r>
+        <w:rPr>
+          <w:color w:val="222222"/>
+          <w:szCs w:val="24"/>
+          <w:shd w:val="clear" w:color="auto" w:fill="FFFFFF"/>
+          <w:lang w:val="id-ID"/>
+        </w:rPr>
+        <w:t xml:space="preserve"> </w:t>
+      </w:r>
+      <w:r>
+        <w:rPr>
+          <w:color w:val="222222"/>
+          <w:szCs w:val="24"/>
+          <w:shd w:val="clear" w:color="auto" w:fill="FFFFFF"/>
+          <w:lang w:val="id-ID"/>
+        </w:rPr>
+        <w:t>hypogea</w:t>
+      </w:r>
+      <w:r>
+        <w:rPr>
+          <w:color w:val="222222"/>
+          <w:szCs w:val="24"/>
+          <w:shd w:val="clear" w:color="auto" w:fill="FFFFFF"/>
+          <w:lang w:val="id-ID"/>
+        </w:rPr>
+        <w:t xml:space="preserve"> </w:t>
+      </w:r>
+      <w:r>
+        <w:rPr>
+          <w:color w:val="222222"/>
+          <w:szCs w:val="24"/>
+          <w:shd w:val="clear" w:color="auto" w:fill="FFFFFF"/>
+          <w:lang w:val="id-ID"/>
+        </w:rPr>
+        <w:t>L.)</w:t>
+      </w:r>
+      <w:r>
+        <w:rPr>
+          <w:color w:val="222222"/>
+          <w:szCs w:val="24"/>
+          <w:shd w:val="clear" w:color="auto" w:fill="FFFFFF"/>
+          <w:lang w:val="id-ID"/>
+        </w:rPr>
+        <w:t xml:space="preserve"> </w:t>
+      </w:r>
+      <w:r>
+        <w:rPr>
+          <w:color w:val="222222"/>
+          <w:szCs w:val="24"/>
+          <w:shd w:val="clear" w:color="auto" w:fill="FFFFFF"/>
+          <w:lang w:val="id-ID"/>
+        </w:rPr>
+        <w:t>varietas</w:t>
+      </w:r>
+      <w:r>
+        <w:rPr>
+          <w:color w:val="222222"/>
+          <w:szCs w:val="24"/>
+          <w:shd w:val="clear" w:color="auto" w:fill="FFFFFF"/>
+          <w:lang w:val="id-ID"/>
+        </w:rPr>
+        <w:t xml:space="preserve"> </w:t>
+      </w:r>
+      <w:r>
+        <w:rPr>
+          <w:color w:val="222222"/>
+          <w:szCs w:val="24"/>
+          <w:shd w:val="clear" w:color="auto" w:fill="FFFFFF"/>
+          <w:lang w:val="id-ID"/>
+        </w:rPr>
+        <w:t>lokal</w:t>
+      </w:r>
+      <w:r>
+        <w:rPr>
+          <w:color w:val="222222"/>
+          <w:szCs w:val="24"/>
+          <w:shd w:val="clear" w:color="auto" w:fill="FFFFFF"/>
+          <w:lang w:val="id-ID"/>
+        </w:rPr>
+        <w:t xml:space="preserve"> </w:t>
+      </w:r>
+      <w:r>
+        <w:rPr>
+          <w:color w:val="222222"/>
+          <w:szCs w:val="24"/>
+          <w:shd w:val="clear" w:color="auto" w:fill="FFFFFF"/>
+          <w:lang w:val="id-ID"/>
+        </w:rPr>
+        <w:t>Madura</w:t>
+      </w:r>
+      <w:r>
+        <w:rPr>
+          <w:color w:val="222222"/>
+          <w:szCs w:val="24"/>
+          <w:shd w:val="clear" w:color="auto" w:fill="FFFFFF"/>
+          <w:lang w:val="id-ID"/>
+        </w:rPr>
+        <w:t xml:space="preserve"> </w:t>
+      </w:r>
+      <w:r>
+        <w:rPr>
+          <w:color w:val="222222"/>
+          <w:szCs w:val="24"/>
+          <w:shd w:val="clear" w:color="auto" w:fill="FFFFFF"/>
+          <w:lang w:val="id-ID"/>
+        </w:rPr>
+        <w:t>pada</w:t>
+      </w:r>
+      <w:r>
+        <w:rPr>
+          <w:color w:val="222222"/>
+          <w:szCs w:val="24"/>
+          <w:shd w:val="clear" w:color="auto" w:fill="FFFFFF"/>
+          <w:lang w:val="id-ID"/>
+        </w:rPr>
+        <w:t xml:space="preserve"> </w:t>
+      </w:r>
+      <w:r>
+        <w:rPr>
+          <w:color w:val="222222"/>
+          <w:szCs w:val="24"/>
+          <w:shd w:val="clear" w:color="auto" w:fill="FFFFFF"/>
+          <w:lang w:val="id-ID"/>
+        </w:rPr>
+        <w:t>berbagai</w:t>
+      </w:r>
+      <w:r>
+        <w:rPr>
+          <w:color w:val="222222"/>
+          <w:szCs w:val="24"/>
+          <w:shd w:val="clear" w:color="auto" w:fill="FFFFFF"/>
+          <w:lang w:val="id-ID"/>
+        </w:rPr>
+        <w:t xml:space="preserve"> </w:t>
+      </w:r>
+      <w:r>
+        <w:rPr>
+          <w:color w:val="222222"/>
+          <w:szCs w:val="24"/>
+          <w:shd w:val="clear" w:color="auto" w:fill="FFFFFF"/>
+          <w:lang w:val="id-ID"/>
+        </w:rPr>
+        <w:t>jarak</w:t>
+      </w:r>
+      <w:r>
+        <w:rPr>
+          <w:color w:val="222222"/>
+          <w:szCs w:val="24"/>
+          <w:shd w:val="clear" w:color="auto" w:fill="FFFFFF"/>
+          <w:lang w:val="id-ID"/>
+        </w:rPr>
+        <w:t xml:space="preserve"> </w:t>
+      </w:r>
+      <w:r>
+        <w:rPr>
+          <w:color w:val="222222"/>
+          <w:szCs w:val="24"/>
+          <w:shd w:val="clear" w:color="auto" w:fill="FFFFFF"/>
+          <w:lang w:val="id-ID"/>
+        </w:rPr>
+        <w:t>tanam</w:t>
+      </w:r>
+      <w:r>
+        <w:rPr>
+          <w:color w:val="222222"/>
+          <w:szCs w:val="24"/>
+          <w:shd w:val="clear" w:color="auto" w:fill="FFFFFF"/>
+          <w:lang w:val="id-ID"/>
+        </w:rPr>
+        <w:t xml:space="preserve"> </w:t>
+      </w:r>
+      <w:r>
+        <w:rPr>
+          <w:color w:val="222222"/>
+          <w:szCs w:val="24"/>
+          <w:shd w:val="clear" w:color="auto" w:fill="FFFFFF"/>
+          <w:lang w:val="id-ID"/>
+        </w:rPr>
+        <w:t>dan</w:t>
+      </w:r>
+      <w:r>
+        <w:rPr>
+          <w:color w:val="222222"/>
+          <w:szCs w:val="24"/>
+          <w:shd w:val="clear" w:color="auto" w:fill="FFFFFF"/>
+          <w:lang w:val="id-ID"/>
+        </w:rPr>
+        <w:t xml:space="preserve"> </w:t>
+      </w:r>
+      <w:r>
+        <w:rPr>
+          <w:color w:val="222222"/>
+          <w:szCs w:val="24"/>
+          <w:shd w:val="clear" w:color="auto" w:fill="FFFFFF"/>
+          <w:lang w:val="id-ID"/>
+        </w:rPr>
+        <w:t>dosis</w:t>
+      </w:r>
+      <w:r>
+        <w:rPr>
+          <w:color w:val="222222"/>
+          <w:szCs w:val="24"/>
+          <w:shd w:val="clear" w:color="auto" w:fill="FFFFFF"/>
+          <w:lang w:val="id-ID"/>
+        </w:rPr>
+        <w:t xml:space="preserve"> </w:t>
+      </w:r>
+      <w:r>
+        <w:rPr>
+          <w:color w:val="222222"/>
+          <w:szCs w:val="24"/>
+          <w:shd w:val="clear" w:color="auto" w:fill="FFFFFF"/>
+          <w:lang w:val="id-ID"/>
+        </w:rPr>
+        <w:t>pupuk</w:t>
+      </w:r>
+      <w:r>
+        <w:rPr>
+          <w:color w:val="222222"/>
+          <w:szCs w:val="24"/>
+          <w:shd w:val="clear" w:color="auto" w:fill="FFFFFF"/>
+          <w:lang w:val="id-ID"/>
+        </w:rPr>
+        <w:t xml:space="preserve"> </w:t>
+      </w:r>
+      <w:r>
+        <w:rPr>
+          <w:color w:val="222222"/>
+          <w:szCs w:val="24"/>
+          <w:shd w:val="clear" w:color="auto" w:fill="FFFFFF"/>
+          <w:lang w:val="id-ID"/>
+        </w:rPr>
+        <w:t>fosfor.</w:t>
+      </w:r>
+      <w:r>
+        <w:rPr>
+          <w:color w:val="222222"/>
+          <w:szCs w:val="24"/>
+          <w:shd w:val="clear" w:color="auto" w:fill="FFFFFF"/>
+          <w:lang w:val="id-ID"/>
+        </w:rPr>
+        <w:t xml:space="preserve"> </w:t>
       </w:r>
       <w:r>
         <w:rPr>
@@ -23365,16 +23805,7 @@
           <w:shd w:val="clear" w:color="auto" w:fill="FFFFFF"/>
           <w:lang w:val="id-ID"/>
         </w:rPr>
-        <w:t>.</w:t>
-      </w:r>
-      <w:r>
-        <w:rPr>
-          <w:color w:val="222222"/>
-          <w:szCs w:val="24"/>
-          <w:shd w:val="clear" w:color="auto" w:fill="FFFFFF"/>
-          <w:lang w:val="id-ID"/>
-        </w:rPr>
-        <w:t xml:space="preserve"> </w:t>
+        <w:t>Agrovigor:</w:t>
       </w:r>
       <w:r>
         <w:rPr>
@@ -23385,16 +23816,7 @@
           <w:shd w:val="clear" w:color="auto" w:fill="FFFFFF"/>
           <w:lang w:val="id-ID"/>
         </w:rPr>
-        <w:t>Agricola Journal</w:t>
-      </w:r>
-      <w:r>
-        <w:rPr>
-          <w:color w:val="222222"/>
-          <w:szCs w:val="24"/>
-          <w:shd w:val="clear" w:color="auto" w:fill="FFFFFF"/>
-          <w:lang w:val="id-ID"/>
-        </w:rPr>
-        <w:t>,</w:t>
+        <w:t xml:space="preserve"> </w:t>
       </w:r>
       <w:r>
         <w:rPr>
@@ -23405,16 +23827,96 @@
           <w:shd w:val="clear" w:color="auto" w:fill="FFFFFF"/>
           <w:lang w:val="id-ID"/>
         </w:rPr>
-        <w:t xml:space="preserve"> </w:t>
-      </w:r>
-      <w:r>
-        <w:rPr>
+        <w:t>Jurnal</w:t>
+      </w:r>
+      <w:r>
+        <w:rPr>
+          <w:i/>
+          <w:iCs/>
           <w:color w:val="222222"/>
           <w:szCs w:val="24"/>
           <w:shd w:val="clear" w:color="auto" w:fill="FFFFFF"/>
           <w:lang w:val="id-ID"/>
         </w:rPr>
-        <w:t>8(2), 84-91</w:t>
+        <w:t xml:space="preserve"> </w:t>
+      </w:r>
+      <w:r>
+        <w:rPr>
+          <w:i/>
+          <w:iCs/>
+          <w:color w:val="222222"/>
+          <w:szCs w:val="24"/>
+          <w:shd w:val="clear" w:color="auto" w:fill="FFFFFF"/>
+          <w:lang w:val="id-ID"/>
+        </w:rPr>
+        <w:t>Agroekoteknologi</w:t>
+      </w:r>
+      <w:r>
+        <w:rPr>
+          <w:color w:val="222222"/>
+          <w:szCs w:val="24"/>
+          <w:shd w:val="clear" w:color="auto" w:fill="FFFFFF"/>
+          <w:lang w:val="id-ID"/>
+        </w:rPr>
+        <w:t>,</w:t>
+      </w:r>
+      <w:r>
+        <w:rPr>
+          <w:color w:val="222222"/>
+          <w:szCs w:val="24"/>
+          <w:shd w:val="clear" w:color="auto" w:fill="FFFFFF"/>
+          <w:lang w:val="id-ID"/>
+        </w:rPr>
+        <w:t xml:space="preserve"> </w:t>
+      </w:r>
+      <w:r>
+        <w:rPr>
+          <w:i/>
+          <w:iCs/>
+          <w:color w:val="222222"/>
+          <w:szCs w:val="24"/>
+          <w:shd w:val="clear" w:color="auto" w:fill="FFFFFF"/>
+          <w:lang w:val="id-ID"/>
+        </w:rPr>
+        <w:t>1</w:t>
+      </w:r>
+      <w:r>
+        <w:rPr>
+          <w:i/>
+          <w:iCs/>
+          <w:color w:val="222222"/>
+          <w:szCs w:val="24"/>
+          <w:shd w:val="clear" w:color="auto" w:fill="FFFFFF"/>
+          <w:lang w:val="en-US"/>
+        </w:rPr>
+        <w:t>(1)</w:t>
+      </w:r>
+      <w:r>
+        <w:rPr>
+          <w:color w:val="222222"/>
+          <w:szCs w:val="24"/>
+          <w:shd w:val="clear" w:color="auto" w:fill="FFFFFF"/>
+          <w:lang w:val="id-ID"/>
+        </w:rPr>
+        <w:t>,</w:t>
+      </w:r>
+      <w:r>
+        <w:rPr>
+          <w:color w:val="222222"/>
+          <w:szCs w:val="24"/>
+          <w:shd w:val="clear" w:color="auto" w:fill="FFFFFF"/>
+          <w:lang w:val="id-ID"/>
+        </w:rPr>
+        <w:t xml:space="preserve"> </w:t>
+      </w:r>
+      <w:r>
+        <w:rPr>
+          <w:color w:val="222222"/>
+          <w:szCs w:val="24"/>
+          <w:shd w:val="clear" w:color="auto" w:fill="FFFFFF"/>
+          <w:lang w:val="id-ID"/>
+        </w:rPr>
+        <w:t>55-64.</w:t>
       </w:r>
     </w:p>
     <w:p>
@@ -23429,6 +23931,7 @@
           <w:color w:val="222222"/>
           <w:szCs w:val="24"/>
           <w:shd w:val="clear" w:color="auto" w:fill="FFFFFF"/>
+          <w:lang w:val="id-ID"/>
         </w:rPr>
       </w:pPr>
       <w:r>
@@ -23436,8 +23939,23 @@
           <w:color w:val="222222"/>
           <w:szCs w:val="24"/>
           <w:shd w:val="clear" w:color="auto" w:fill="FFFFFF"/>
-        </w:rPr>
-        <w:t>Hulopi, F. (2006). Pengaruh Penggunaan Pupuk Kandang dan NPK Terhadap Pertumbuhan dan Hasil Tanaman Kacang Tanah. </w:t>
+          <w:lang w:val="id-ID"/>
+        </w:rPr>
+        <w:t xml:space="preserve">Hermawati. A, A. Amelia, A. Limbongan, Wahida. (2018). </w:t>
+      </w:r>
+      <w:r>
+        <w:rPr>
+          <w:lang w:val="id-ID"/>
+        </w:rPr>
+        <w:t>Pengaruh Pemberian Dosis Pupuk Organik Cair terhadap Pertumbuhan dan Produksi Tanaman Kacang Tanah (</w:t>
+      </w:r>
+      <w:r>
+        <w:rPr>
+          <w:i/>
+          <w:iCs/>
+          <w:lang w:val="id-ID"/>
+        </w:rPr>
+        <w:t>Arachis hypogaea L.)</w:t>
       </w:r>
       <w:r>
         <w:rPr>
@@ -23446,16 +23964,18 @@
           <w:color w:val="222222"/>
           <w:szCs w:val="24"/>
           <w:shd w:val="clear" w:color="auto" w:fill="FFFFFF"/>
-        </w:rPr>
-        <w:t>Buana Sains</w:t>
+          <w:lang w:val="id-ID"/>
+        </w:rPr>
+        <w:t>.</w:t>
       </w:r>
       <w:r>
         <w:rPr>
           <w:color w:val="222222"/>
           <w:szCs w:val="24"/>
           <w:shd w:val="clear" w:color="auto" w:fill="FFFFFF"/>
-        </w:rPr>
-        <w:t>, </w:t>
+          <w:lang w:val="id-ID"/>
+        </w:rPr>
+        <w:t xml:space="preserve"> </w:t>
       </w:r>
       <w:r>
         <w:rPr>
@@ -23464,16 +23984,38 @@
           <w:color w:val="222222"/>
           <w:szCs w:val="24"/>
           <w:shd w:val="clear" w:color="auto" w:fill="FFFFFF"/>
-        </w:rPr>
-        <w:t>6</w:t>
+          <w:lang w:val="id-ID"/>
+        </w:rPr>
+        <w:t>Agricola Journal</w:t>
       </w:r>
       <w:r>
         <w:rPr>
           <w:color w:val="222222"/>
           <w:szCs w:val="24"/>
           <w:shd w:val="clear" w:color="auto" w:fill="FFFFFF"/>
-        </w:rPr>
-        <w:t>(2), 165-170.</w:t>
+          <w:lang w:val="id-ID"/>
+        </w:rPr>
+        <w:t>,</w:t>
+      </w:r>
+      <w:r>
+        <w:rPr>
+          <w:i/>
+          <w:iCs/>
+          <w:color w:val="222222"/>
+          <w:szCs w:val="24"/>
+          <w:shd w:val="clear" w:color="auto" w:fill="FFFFFF"/>
+          <w:lang w:val="id-ID"/>
+        </w:rPr>
+        <w:t xml:space="preserve"> </w:t>
+      </w:r>
+      <w:r>
+        <w:rPr>
+          <w:color w:val="222222"/>
+          <w:szCs w:val="24"/>
+          <w:shd w:val="clear" w:color="auto" w:fill="FFFFFF"/>
+          <w:lang w:val="id-ID"/>
+        </w:rPr>
+        <w:t>8(2), 84-91</w:t>
       </w:r>
     </w:p>
     <w:p>
@@ -23496,7 +24038,7 @@
           <w:szCs w:val="24"/>
           <w:shd w:val="clear" w:color="auto" w:fill="FFFFFF"/>
         </w:rPr>
-        <w:t>Hadisuwito, S. (2012). </w:t>
+        <w:t>Hulopi, F. (2006). Pengaruh Penggunaan Pupuk Kandang dan NPK Terhadap Pertumbuhan dan Hasil Tanaman Kacang Tanah. </w:t>
       </w:r>
       <w:r>
         <w:rPr>
@@ -23506,7 +24048,7 @@
           <w:szCs w:val="24"/>
           <w:shd w:val="clear" w:color="auto" w:fill="FFFFFF"/>
         </w:rPr>
-        <w:t>Membuat pupuk organik cair</w:t>
+        <w:t>Buana Sains</w:t>
       </w:r>
       <w:r>
         <w:rPr>
@@ -23514,15 +24056,17 @@
           <w:szCs w:val="24"/>
           <w:shd w:val="clear" w:color="auto" w:fill="FFFFFF"/>
         </w:rPr>
-        <w:t xml:space="preserve">. </w:t>
-      </w:r>
-      <w:r>
-        <w:rPr>
+        <w:t>, </w:t>
+      </w:r>
+      <w:r>
+        <w:rPr>
+          <w:i/>
+          <w:iCs/>
           <w:color w:val="222222"/>
           <w:szCs w:val="24"/>
           <w:shd w:val="clear" w:color="auto" w:fill="FFFFFF"/>
         </w:rPr>
-        <w:t xml:space="preserve">Jakarta: </w:t>
+        <w:t>6</w:t>
       </w:r>
       <w:r>
         <w:rPr>
@@ -23530,23 +24074,7 @@
           <w:szCs w:val="24"/>
           <w:shd w:val="clear" w:color="auto" w:fill="FFFFFF"/>
         </w:rPr>
-        <w:t>AgroMedia</w:t>
-      </w:r>
-      <w:r>
-        <w:rPr>
-          <w:color w:val="222222"/>
-          <w:szCs w:val="24"/>
-          <w:shd w:val="clear" w:color="auto" w:fill="FFFFFF"/>
-        </w:rPr>
-        <w:t xml:space="preserve"> Pustaka</w:t>
-      </w:r>
-      <w:r>
-        <w:rPr>
-          <w:color w:val="222222"/>
-          <w:szCs w:val="24"/>
-          <w:shd w:val="clear" w:color="auto" w:fill="FFFFFF"/>
-        </w:rPr>
-        <w:t>.</w:t>
+        <w:t>(2), 165-170.</w:t>
       </w:r>
     </w:p>
     <w:p>
@@ -23558,28 +24086,68 @@
         <w:spacing w:line="360" w:lineRule="auto"/>
         <w:ind w:left="720"/>
         <w:rPr>
-          <w:lang w:val="id-ID"/>
-        </w:rPr>
-      </w:pPr>
-      <w:r>
-        <w:rPr>
-          <w:lang w:val="id-ID"/>
-        </w:rPr>
-        <w:t xml:space="preserve">Irawan, Ujang S. Arbainsyah, Abrar R., Henry P., Sulton A. (2020). </w:t>
+          <w:color w:val="222222"/>
+          <w:szCs w:val="24"/>
+          <w:shd w:val="clear" w:color="auto" w:fill="FFFFFF"/>
+        </w:rPr>
+      </w:pPr>
+      <w:r>
+        <w:rPr>
+          <w:color w:val="222222"/>
+          <w:szCs w:val="24"/>
+          <w:shd w:val="clear" w:color="auto" w:fill="FFFFFF"/>
+        </w:rPr>
+        <w:t>Hadisuwito, S. (2012). </w:t>
       </w:r>
       <w:r>
         <w:rPr>
           <w:i/>
           <w:iCs/>
-          <w:lang w:val="id-ID"/>
-        </w:rPr>
-        <w:t>MANUAL PEMBUATAN PERSEMAIAN DAN PEMBIBITAN TANAMAN HUTAN</w:t>
-      </w:r>
-      <w:r>
-        <w:rPr>
-          <w:lang w:val="id-ID"/>
-        </w:rPr>
-        <w:t>. Bogor: Operasi Wallacea Terpadu.</w:t>
+          <w:color w:val="222222"/>
+          <w:szCs w:val="24"/>
+          <w:shd w:val="clear" w:color="auto" w:fill="FFFFFF"/>
+        </w:rPr>
+        <w:t>Membuat pupuk organik cair</w:t>
+      </w:r>
+      <w:r>
+        <w:rPr>
+          <w:color w:val="222222"/>
+          <w:szCs w:val="24"/>
+          <w:shd w:val="clear" w:color="auto" w:fill="FFFFFF"/>
+        </w:rPr>
+        <w:t xml:space="preserve">. </w:t>
+      </w:r>
+      <w:r>
+        <w:rPr>
+          <w:color w:val="222222"/>
+          <w:szCs w:val="24"/>
+          <w:shd w:val="clear" w:color="auto" w:fill="FFFFFF"/>
+        </w:rPr>
+        <w:t xml:space="preserve">Jakarta: </w:t>
+      </w:r>
+      <w:r>
+        <w:rPr>
+          <w:color w:val="222222"/>
+          <w:szCs w:val="24"/>
+          <w:shd w:val="clear" w:color="auto" w:fill="FFFFFF"/>
+        </w:rPr>
+        <w:t>AgroMedia</w:t>
+      </w:r>
+      <w:r>
+        <w:rPr>
+          <w:color w:val="222222"/>
+          <w:szCs w:val="24"/>
+          <w:shd w:val="clear" w:color="auto" w:fill="FFFFFF"/>
+        </w:rPr>
+        <w:t xml:space="preserve"> Pustaka</w:t>
+      </w:r>
+      <w:r>
+        <w:rPr>
+          <w:color w:val="222222"/>
+          <w:szCs w:val="24"/>
+          <w:shd w:val="clear" w:color="auto" w:fill="FFFFFF"/>
+        </w:rPr>
+        <w:t>.</w:t>
       </w:r>
     </w:p>
     <w:p>
@@ -23590,19 +24158,29 @@
         </w:tabs>
         <w:spacing w:line="360" w:lineRule="auto"/>
         <w:ind w:left="720"/>
-      </w:pPr>
-      <w:r>
-        <w:t xml:space="preserve">Isroi, S.Si., M.Si., dan Nurheti Yuliarti. (2009). </w:t>
+        <w:rPr>
+          <w:lang w:val="id-ID"/>
+        </w:rPr>
+      </w:pPr>
+      <w:r>
+        <w:rPr>
+          <w:lang w:val="id-ID"/>
+        </w:rPr>
+        <w:t xml:space="preserve">Irawan, Ujang S. Arbainsyah, Abrar R., Henry P., Sulton A. (2020). </w:t>
       </w:r>
       <w:r>
         <w:rPr>
           <w:i/>
           <w:iCs/>
-        </w:rPr>
-        <w:t>Kompos</w:t>
-      </w:r>
-      <w:r>
-        <w:t>. Yogyakarta: Lily Publisher.</w:t>
+          <w:lang w:val="id-ID"/>
+        </w:rPr>
+        <w:t>MANUAL PEMBUATAN PERSEMAIAN DAN PEMBIBITAN TANAMAN HUTAN</w:t>
+      </w:r>
+      <w:r>
+        <w:rPr>
+          <w:lang w:val="id-ID"/>
+        </w:rPr>
+        <w:t>. Bogor: Operasi Wallacea Terpadu.</w:t>
       </w:r>
     </w:p>
     <w:p>
@@ -23613,21 +24191,19 @@
         </w:tabs>
         <w:spacing w:line="360" w:lineRule="auto"/>
         <w:ind w:left="720"/>
-        <w:rPr>
-          <w:color w:val="222222"/>
-          <w:szCs w:val="24"/>
-          <w:shd w:val="clear" w:color="auto" w:fill="FFFFFF"/>
-          <w:lang w:val="id-ID"/>
-        </w:rPr>
-      </w:pPr>
-      <w:r>
-        <w:rPr>
-          <w:color w:val="222222"/>
-          <w:szCs w:val="24"/>
-          <w:shd w:val="clear" w:color="auto" w:fill="FFFFFF"/>
-          <w:lang w:val="id-ID"/>
-        </w:rPr>
-        <w:t>Kristiono, A., Purwaningrahayu, R. D., &amp; Taufiq, A. (2013). Respons tanaman kedelai, kacang tanah, dan kacang hijau terhadap cekaman salinitas.</w:t>
+      </w:pPr>
+      <w:r>
+        <w:t xml:space="preserve">Isroi, S.Si., M.Si., dan Nurheti Yuliarti. (2009). </w:t>
+      </w:r>
+      <w:r>
+        <w:rPr>
+          <w:i/>
+          <w:iCs/>
+        </w:rPr>
+        <w:t>Kompos</w:t>
+      </w:r>
+      <w:r>
+        <w:t>. Yogyakarta: Lily Publisher.</w:t>
       </w:r>
     </w:p>
     <w:p>
@@ -23639,46 +24215,20 @@
         <w:spacing w:line="360" w:lineRule="auto"/>
         <w:ind w:left="720"/>
         <w:rPr>
-          <w:szCs w:val="24"/>
+          <w:color w:val="222222"/>
+          <w:szCs w:val="24"/>
+          <w:shd w:val="clear" w:color="auto" w:fill="FFFFFF"/>
           <w:lang w:val="id-ID"/>
         </w:rPr>
       </w:pPr>
       <w:r>
         <w:rPr>
-          <w:szCs w:val="24"/>
+          <w:color w:val="222222"/>
+          <w:szCs w:val="24"/>
+          <w:shd w:val="clear" w:color="auto" w:fill="FFFFFF"/>
           <w:lang w:val="id-ID"/>
         </w:rPr>
-        <w:t>N</w:t>
-      </w:r>
-      <w:r>
-        <w:rPr>
-          <w:szCs w:val="24"/>
-          <w:lang w:val="en-US"/>
-        </w:rPr>
-        <w:t>oviyanti</w:t>
-      </w:r>
-      <w:r>
-        <w:rPr>
-          <w:szCs w:val="24"/>
-          <w:lang w:val="id-ID"/>
-        </w:rPr>
-        <w:t xml:space="preserve">, D. (2020). </w:t>
-      </w:r>
-      <w:r>
-        <w:rPr>
-          <w:i/>
-          <w:iCs/>
-          <w:szCs w:val="24"/>
-          <w:lang w:val="id-ID"/>
-        </w:rPr>
-        <w:t>Pengaruh Insektisida Nabati Ekstrak Batang Brotowali Terhadap Hama Ulat Grayak Pada Tanaman Kacang Tanah (Arachis Hypogeae L.)</w:t>
-      </w:r>
-      <w:r>
-        <w:rPr>
-          <w:szCs w:val="24"/>
-          <w:lang w:val="id-ID"/>
-        </w:rPr>
-        <w:t xml:space="preserve"> (Doctoral dissertation, UNIVERSITAS COKROAMINOTO PALOPO).</w:t>
+        <w:t>Kristiono, A., Purwaningrahayu, R. D., &amp; Taufiq, A. (2013). Respons tanaman kedelai, kacang tanah, dan kacang hijau terhadap cekaman salinitas.</w:t>
       </w:r>
     </w:p>
     <w:p>
@@ -23690,54 +24240,46 @@
         <w:spacing w:line="360" w:lineRule="auto"/>
         <w:ind w:left="720"/>
         <w:rPr>
-          <w:color w:val="222222"/>
-          <w:szCs w:val="24"/>
-          <w:shd w:val="clear" w:color="auto" w:fill="FFFFFF"/>
-        </w:rPr>
-      </w:pPr>
-      <w:r>
-        <w:rPr>
-          <w:color w:val="222222"/>
-          <w:szCs w:val="24"/>
-          <w:shd w:val="clear" w:color="auto" w:fill="FFFFFF"/>
-        </w:rPr>
-        <w:t>Nur, T., Noor, A. R., &amp; Elma, M. (2016). Pembuatan pupuk organik cair dari sampah organik rumah tangga dengan bioaktivator EM4 (Effective microorganisms). </w:t>
+          <w:szCs w:val="24"/>
+          <w:lang w:val="id-ID"/>
+        </w:rPr>
+      </w:pPr>
+      <w:r>
+        <w:rPr>
+          <w:szCs w:val="24"/>
+          <w:lang w:val="id-ID"/>
+        </w:rPr>
+        <w:t>N</w:t>
+      </w:r>
+      <w:r>
+        <w:rPr>
+          <w:szCs w:val="24"/>
+          <w:lang w:val="en-US"/>
+        </w:rPr>
+        <w:t>oviyanti</w:t>
+      </w:r>
+      <w:r>
+        <w:rPr>
+          <w:szCs w:val="24"/>
+          <w:lang w:val="id-ID"/>
+        </w:rPr>
+        <w:t xml:space="preserve">, D. (2020). </w:t>
       </w:r>
       <w:r>
         <w:rPr>
           <w:i/>
           <w:iCs/>
-          <w:color w:val="222222"/>
-          <w:szCs w:val="24"/>
-          <w:shd w:val="clear" w:color="auto" w:fill="FFFFFF"/>
-        </w:rPr>
-        <w:t>Konversi</w:t>
-      </w:r>
-      <w:r>
-        <w:rPr>
-          <w:color w:val="222222"/>
-          <w:szCs w:val="24"/>
-          <w:shd w:val="clear" w:color="auto" w:fill="FFFFFF"/>
-        </w:rPr>
-        <w:t>, </w:t>
-      </w:r>
-      <w:r>
-        <w:rPr>
-          <w:i/>
-          <w:iCs/>
-          <w:color w:val="222222"/>
-          <w:szCs w:val="24"/>
-          <w:shd w:val="clear" w:color="auto" w:fill="FFFFFF"/>
-        </w:rPr>
-        <w:t>5</w:t>
-      </w:r>
-      <w:r>
-        <w:rPr>
-          <w:color w:val="222222"/>
-          <w:szCs w:val="24"/>
-          <w:shd w:val="clear" w:color="auto" w:fill="FFFFFF"/>
-        </w:rPr>
-        <w:t>(2), 44-51.</w:t>
+          <w:szCs w:val="24"/>
+          <w:lang w:val="id-ID"/>
+        </w:rPr>
+        <w:t>Pengaruh Insektisida Nabati Ekstrak Batang Brotowali Terhadap Hama Ulat Grayak Pada Tanaman Kacang Tanah (Arachis Hypogeae L.)</w:t>
+      </w:r>
+      <w:r>
+        <w:rPr>
+          <w:szCs w:val="24"/>
+          <w:lang w:val="id-ID"/>
+        </w:rPr>
+        <w:t xml:space="preserve"> (Doctoral dissertation, UNIVERSITAS COKROAMINOTO PALOPO).</w:t>
       </w:r>
     </w:p>
     <w:p>
@@ -23749,28 +24291,54 @@
         <w:spacing w:line="360" w:lineRule="auto"/>
         <w:ind w:left="720"/>
         <w:rPr>
-          <w:lang w:val="id-ID"/>
-        </w:rPr>
-      </w:pPr>
-      <w:r>
-        <w:rPr>
-          <w:lang w:val="id-ID"/>
-        </w:rPr>
-        <w:t xml:space="preserve">Purwono dan H. Purnamawati. (2007). </w:t>
+          <w:color w:val="222222"/>
+          <w:szCs w:val="24"/>
+          <w:shd w:val="clear" w:color="auto" w:fill="FFFFFF"/>
+        </w:rPr>
+      </w:pPr>
+      <w:r>
+        <w:rPr>
+          <w:color w:val="222222"/>
+          <w:szCs w:val="24"/>
+          <w:shd w:val="clear" w:color="auto" w:fill="FFFFFF"/>
+        </w:rPr>
+        <w:t>Nur, T., Noor, A. R., &amp; Elma, M. (2016). Pembuatan pupuk organik cair dari sampah organik rumah tangga dengan bioaktivator EM4 (Effective microorganisms). </w:t>
       </w:r>
       <w:r>
         <w:rPr>
           <w:i/>
           <w:iCs/>
-          <w:lang w:val="id-ID"/>
-        </w:rPr>
-        <w:t>Budidaya 8 Jenis Pangan Unggul</w:t>
-      </w:r>
-      <w:r>
-        <w:rPr>
-          <w:lang w:val="id-ID"/>
-        </w:rPr>
-        <w:t>. Depok: Penebar Swadaya. 114.</w:t>
+          <w:color w:val="222222"/>
+          <w:szCs w:val="24"/>
+          <w:shd w:val="clear" w:color="auto" w:fill="FFFFFF"/>
+        </w:rPr>
+        <w:t>Konversi</w:t>
+      </w:r>
+      <w:r>
+        <w:rPr>
+          <w:color w:val="222222"/>
+          <w:szCs w:val="24"/>
+          <w:shd w:val="clear" w:color="auto" w:fill="FFFFFF"/>
+        </w:rPr>
+        <w:t>, </w:t>
+      </w:r>
+      <w:r>
+        <w:rPr>
+          <w:i/>
+          <w:iCs/>
+          <w:color w:val="222222"/>
+          <w:szCs w:val="24"/>
+          <w:shd w:val="clear" w:color="auto" w:fill="FFFFFF"/>
+        </w:rPr>
+        <w:t>5</w:t>
+      </w:r>
+      <w:r>
+        <w:rPr>
+          <w:color w:val="222222"/>
+          <w:szCs w:val="24"/>
+          <w:shd w:val="clear" w:color="auto" w:fill="FFFFFF"/>
+        </w:rPr>
+        <w:t>(2), 44-51.</w:t>
       </w:r>
     </w:p>
     <w:p>
@@ -23782,68 +24350,29 @@
         <w:spacing w:line="360" w:lineRule="auto"/>
         <w:ind w:left="720"/>
         <w:rPr>
-          <w:color w:val="222222"/>
-          <w:szCs w:val="24"/>
-          <w:shd w:val="clear" w:color="auto" w:fill="FFFFFF"/>
-        </w:rPr>
-      </w:pPr>
-      <w:r>
-        <w:rPr>
-          <w:color w:val="222222"/>
-          <w:szCs w:val="24"/>
-          <w:shd w:val="clear" w:color="auto" w:fill="FFFFFF"/>
-        </w:rPr>
-        <w:t>Parnata, A. S. (2004). </w:t>
+          <w:lang w:val="id-ID"/>
+        </w:rPr>
+      </w:pPr>
+      <w:r>
+        <w:rPr>
+          <w:lang w:val="id-ID"/>
+        </w:rPr>
+        <w:lastRenderedPageBreak/>
+        <w:t xml:space="preserve">Purwono dan H. Purnamawati. (2007). </w:t>
       </w:r>
       <w:r>
         <w:rPr>
           <w:i/>
           <w:iCs/>
-          <w:color w:val="222222"/>
-          <w:szCs w:val="24"/>
-          <w:shd w:val="clear" w:color="auto" w:fill="FFFFFF"/>
-        </w:rPr>
-        <w:t>Pupuk Organik Cair Aplikasi &amp; Manfaatnya</w:t>
-      </w:r>
-      <w:r>
-        <w:rPr>
-          <w:color w:val="222222"/>
-          <w:szCs w:val="24"/>
-          <w:shd w:val="clear" w:color="auto" w:fill="FFFFFF"/>
-        </w:rPr>
-        <w:t xml:space="preserve">. </w:t>
-      </w:r>
-      <w:r>
-        <w:rPr>
-          <w:color w:val="222222"/>
-          <w:szCs w:val="24"/>
-          <w:shd w:val="clear" w:color="auto" w:fill="FFFFFF"/>
-        </w:rPr>
-        <w:t xml:space="preserve">Jakarta: </w:t>
-      </w:r>
-      <w:r>
-        <w:rPr>
-          <w:color w:val="222222"/>
-          <w:szCs w:val="24"/>
-          <w:shd w:val="clear" w:color="auto" w:fill="FFFFFF"/>
-        </w:rPr>
-        <w:t>Agromedia</w:t>
-      </w:r>
-      <w:r>
-        <w:rPr>
-          <w:color w:val="222222"/>
-          <w:szCs w:val="24"/>
-          <w:shd w:val="clear" w:color="auto" w:fill="FFFFFF"/>
-        </w:rPr>
-        <w:t xml:space="preserve"> Pustaka</w:t>
-      </w:r>
-      <w:r>
-        <w:rPr>
-          <w:color w:val="222222"/>
-          <w:szCs w:val="24"/>
-          <w:shd w:val="clear" w:color="auto" w:fill="FFFFFF"/>
-        </w:rPr>
-        <w:t>.</w:t>
+          <w:lang w:val="id-ID"/>
+        </w:rPr>
+        <w:t>Budidaya 8 Jenis Pangan Unggul</w:t>
+      </w:r>
+      <w:r>
+        <w:rPr>
+          <w:lang w:val="id-ID"/>
+        </w:rPr>
+        <w:t>. Depok: Penebar Swadaya. 114.</w:t>
       </w:r>
     </w:p>
     <w:p>
@@ -23858,17 +24387,89 @@
           <w:color w:val="222222"/>
           <w:szCs w:val="24"/>
           <w:shd w:val="clear" w:color="auto" w:fill="FFFFFF"/>
-          <w:lang w:val="id-ID"/>
-        </w:rPr>
-      </w:pPr>
-      <w:r>
+        </w:rPr>
+      </w:pPr>
+      <w:r>
+        <w:rPr>
+          <w:color w:val="222222"/>
+          <w:szCs w:val="24"/>
+          <w:shd w:val="clear" w:color="auto" w:fill="FFFFFF"/>
+        </w:rPr>
+        <w:t>Parnata, A. S. (2004). </w:t>
+      </w:r>
+      <w:r>
+        <w:rPr>
+          <w:i/>
+          <w:iCs/>
+          <w:color w:val="222222"/>
+          <w:szCs w:val="24"/>
+          <w:shd w:val="clear" w:color="auto" w:fill="FFFFFF"/>
+        </w:rPr>
+        <w:t>Pupuk Organik Cair Aplikasi &amp; Manfaatnya</w:t>
+      </w:r>
+      <w:r>
+        <w:rPr>
+          <w:color w:val="222222"/>
+          <w:szCs w:val="24"/>
+          <w:shd w:val="clear" w:color="auto" w:fill="FFFFFF"/>
+        </w:rPr>
+        <w:t xml:space="preserve">. </w:t>
+      </w:r>
+      <w:r>
+        <w:rPr>
+          <w:color w:val="222222"/>
+          <w:szCs w:val="24"/>
+          <w:shd w:val="clear" w:color="auto" w:fill="FFFFFF"/>
+        </w:rPr>
+        <w:t xml:space="preserve">Jakarta: </w:t>
+      </w:r>
+      <w:r>
+        <w:rPr>
+          <w:color w:val="222222"/>
+          <w:szCs w:val="24"/>
+          <w:shd w:val="clear" w:color="auto" w:fill="FFFFFF"/>
+        </w:rPr>
+        <w:t>Agromedia</w:t>
+      </w:r>
+      <w:r>
+        <w:rPr>
+          <w:color w:val="222222"/>
+          <w:szCs w:val="24"/>
+          <w:shd w:val="clear" w:color="auto" w:fill="FFFFFF"/>
+        </w:rPr>
+        <w:t xml:space="preserve"> Pustaka</w:t>
+      </w:r>
+      <w:r>
+        <w:rPr>
+          <w:color w:val="222222"/>
+          <w:szCs w:val="24"/>
+          <w:shd w:val="clear" w:color="auto" w:fill="FFFFFF"/>
+        </w:rPr>
+        <w:t>.</w:t>
+      </w:r>
+    </w:p>
+    <w:p>
+      <w:pPr>
+        <w:pStyle w:val="Daftarpustaka"/>
+        <w:tabs>
+          <w:tab w:val="left" w:pos="720"/>
+        </w:tabs>
+        <w:spacing w:line="360" w:lineRule="auto"/>
+        <w:ind w:left="720"/>
         <w:rPr>
           <w:color w:val="222222"/>
           <w:szCs w:val="24"/>
           <w:shd w:val="clear" w:color="auto" w:fill="FFFFFF"/>
           <w:lang w:val="id-ID"/>
         </w:rPr>
-        <w:lastRenderedPageBreak/>
+      </w:pPr>
+      <w:r>
+        <w:rPr>
+          <w:color w:val="222222"/>
+          <w:szCs w:val="24"/>
+          <w:shd w:val="clear" w:color="auto" w:fill="FFFFFF"/>
+          <w:lang w:val="id-ID"/>
+        </w:rPr>
         <w:t xml:space="preserve">Rahmianna, A. A., Pratiwi, H., &amp; Harnowo, D. (2015). Budidaya kacang tanah. </w:t>
       </w:r>
       <w:r>

</xml_diff>